<commit_message>
Added _basic_ lit. review.
</commit_message>
<xml_diff>
--- a/report.docx
+++ b/report.docx
@@ -135,28 +135,583 @@
       <w:pPr>
         <w:pStyle w:val="Heading1"/>
         <w:jc w:val="both"/>
-        <w:rPr>
-          <w:lang w:val="en-GB"/>
-        </w:rPr>
-      </w:pPr>
-      <w:r>
-        <w:rPr>
-          <w:lang w:val="en-GB"/>
-        </w:rPr>
+      </w:pPr>
+      <w:r>
         <w:t>Literature Review</w:t>
       </w:r>
     </w:p>
     <w:p>
       <w:pPr>
         <w:jc w:val="both"/>
-        <w:rPr>
-          <w:lang w:val="en-GB"/>
-        </w:rPr>
-      </w:pPr>
+      </w:pPr>
+      <w:r>
+        <w:t>This part of the report will analyze the work done on introspection in other programming languages, current C++ tools which provide introspection, and the current state of introspection in C++.</w:t>
+      </w:r>
+    </w:p>
+    <w:p>
+      <w:pPr>
+        <w:jc w:val="both"/>
+      </w:pPr>
+    </w:p>
+    <w:p>
+      <w:pPr>
+        <w:pStyle w:val="Heading2"/>
+        <w:jc w:val="both"/>
+      </w:pPr>
+      <w:r>
+        <w:t>Background</w:t>
+      </w:r>
+      <w:r>
+        <w:t>/Other Languages</w:t>
+      </w:r>
+    </w:p>
+    <w:p>
+      <w:pPr>
+        <w:jc w:val="both"/>
+      </w:pPr>
+      <w:r>
+        <w:t>In some other, higher level programming languages, introspection and reflection are very common features.</w:t>
+      </w:r>
+    </w:p>
+    <w:p>
+      <w:pPr>
+        <w:jc w:val="both"/>
+      </w:pPr>
+    </w:p>
+    <w:p>
+      <w:pPr>
+        <w:jc w:val="both"/>
+      </w:pPr>
+      <w:r>
+        <w:t>Some languages off Run-Time reflection, which can occur significant performance penalties for using reflection. These languages allow the programmer to decide to make the trade-off if the reflection is worth any performance overhead.</w:t>
+      </w:r>
+    </w:p>
+    <w:p>
+      <w:pPr>
+        <w:jc w:val="both"/>
+      </w:pPr>
+    </w:p>
+    <w:p>
+      <w:pPr>
+        <w:jc w:val="both"/>
+      </w:pPr>
+      <w:hyperlink r:id="rId9" w:history="1">
+        <w:r>
+          <w:rPr>
+            <w:rStyle w:val="Hyperlink"/>
+          </w:rPr>
+          <w:t>https://msdn.microsoft.com/en-gb/library/mt656691.aspx</w:t>
+        </w:r>
+      </w:hyperlink>
+    </w:p>
+    <w:p>
+      <w:pPr>
+        <w:jc w:val="both"/>
+      </w:pPr>
+      <w:r>
+        <w:t>(Buy a C# book)</w:t>
+      </w:r>
+    </w:p>
+    <w:p>
+      <w:pPr>
+        <w:jc w:val="both"/>
+      </w:pPr>
+      <w:r>
+        <w:t xml:space="preserve">The language C# has some advanced reflection abilities. In C#, every type, whether it’s a primitive, class, or struct, has a built-in method called </w:t>
+      </w:r>
+      <w:r>
+        <w:rPr>
+          <w:i/>
+        </w:rPr>
+        <w:t>GetType()</w:t>
+      </w:r>
+      <w:r>
+        <w:t xml:space="preserve"> which simply returns the type it in. There is also an </w:t>
+      </w:r>
+      <w:r>
+        <w:rPr>
+          <w:i/>
+        </w:rPr>
+        <w:t>IConvertable</w:t>
+      </w:r>
+      <w:r>
+        <w:t xml:space="preserve"> class, which can be inherited from, which allows the user to change types at runtime. This is a very powerful introspection ability, which provides something similar to duck typing but with a statically compiled languages benefits, namely syntax checking. It is also a good example of something which could not be done in a compile time </w:t>
+      </w:r>
+    </w:p>
+    <w:p>
+      <w:pPr>
+        <w:jc w:val="both"/>
+      </w:pPr>
+    </w:p>
+    <w:p>
+      <w:pPr>
+        <w:jc w:val="both"/>
+      </w:pPr>
+      <w:hyperlink r:id="rId10" w:history="1">
+        <w:r>
+          <w:rPr>
+            <w:rStyle w:val="Hyperlink"/>
+          </w:rPr>
+          <w:t>http://docs.oracle.com/javase/tutorial/reflect/index.html</w:t>
+        </w:r>
+      </w:hyperlink>
+    </w:p>
+    <w:p>
+      <w:pPr>
+        <w:jc w:val="both"/>
+      </w:pPr>
+      <w:hyperlink r:id="rId11" w:history="1">
+        <w:r>
+          <w:rPr>
+            <w:rStyle w:val="Hyperlink"/>
+          </w:rPr>
+          <w:t>http://web.archive.org/web/20090226224821/http://java.sun.com/docs/books/tutorial/javabeans/introspection/index.html</w:t>
+        </w:r>
+      </w:hyperlink>
+    </w:p>
+    <w:p>
+      <w:pPr>
+        <w:jc w:val="both"/>
+      </w:pPr>
+      <w:r>
+        <w:t>(Buy a Java book)</w:t>
+      </w:r>
+    </w:p>
+    <w:p>
+      <w:pPr>
+        <w:jc w:val="both"/>
+      </w:pPr>
+      <w:r>
+        <w:t>The programming language Java has built in introspection and reflection.</w:t>
+      </w:r>
+      <w:r>
+        <w:t xml:space="preserve"> The Java Beans API provides a lot of functionality to</w:t>
+      </w:r>
+      <w:r>
+        <w:t xml:space="preserve"> introspect objects.</w:t>
+      </w:r>
+      <w:r>
+        <w:t xml:space="preserve"> It allows you serialize objects and output their names and values.</w:t>
+      </w:r>
+      <w:r>
+        <w:t xml:space="preserve"> As well as an introspection API, Java also has a reflection API. This can be used to get the type of an object, and create other objects of the same type at run time.</w:t>
+      </w:r>
+    </w:p>
+    <w:p>
+      <w:pPr>
+        <w:jc w:val="both"/>
+      </w:pPr>
+    </w:p>
+    <w:p>
+      <w:pPr>
+        <w:jc w:val="both"/>
+      </w:pPr>
+      <w:r>
+        <w:lastRenderedPageBreak/>
+        <w:t>Other languages, usually more modern ones, saw the runtime overhead of introspection and instead implemented compile-time introspection. This has the benefit of having zero overhead, yet it can be more limited than doing it at runtime.</w:t>
+      </w:r>
+    </w:p>
+    <w:p>
+      <w:pPr>
+        <w:jc w:val="both"/>
+      </w:pPr>
+    </w:p>
+    <w:p>
+      <w:pPr>
+        <w:jc w:val="both"/>
+      </w:pPr>
+      <w:hyperlink r:id="rId12" w:history="1">
+        <w:r>
+          <w:rPr>
+            <w:rStyle w:val="Hyperlink"/>
+          </w:rPr>
+          <w:t>http://merbist.com/2011/06/27/golang-reflection-exampl/</w:t>
+        </w:r>
+      </w:hyperlink>
+    </w:p>
+    <w:p>
+      <w:pPr>
+        <w:jc w:val="both"/>
+      </w:pPr>
+      <w:r>
+        <w:t xml:space="preserve">Matt Aimonetti discusses how the programming language Go has introspection, which can be used to loop through its members. This is a very useful feature, yet something C++ is completely without. Using the introspection system I’ve developed, </w:t>
+      </w:r>
+      <w:r>
+        <w:t>this should be possible in C++ without modifying the core language.</w:t>
+      </w:r>
+    </w:p>
+    <w:p>
+      <w:pPr>
+        <w:jc w:val="both"/>
+      </w:pPr>
+    </w:p>
+    <w:p>
+      <w:pPr>
+        <w:jc w:val="both"/>
+      </w:pPr>
+      <w:hyperlink r:id="rId13" w:history="1">
+        <w:r>
+          <w:rPr>
+            <w:rStyle w:val="Hyperlink"/>
+          </w:rPr>
+          <w:t>http://dlang.org/spec/traits.html#allMembers</w:t>
+        </w:r>
+      </w:hyperlink>
+    </w:p>
+    <w:p>
+      <w:pPr>
+        <w:jc w:val="both"/>
+      </w:pPr>
+      <w:r>
+        <w:t>(Buy the D cookbook)</w:t>
+      </w:r>
+    </w:p>
+    <w:p>
+      <w:pPr>
+        <w:jc w:val="both"/>
+      </w:pPr>
+      <w:r>
+        <w:t xml:space="preserve">The programming language D also provides a lot of tools for compile-time introspection using the </w:t>
+      </w:r>
+      <w:r>
+        <w:rPr>
+          <w:rFonts w:cs="Courier New"/>
+          <w:i/>
+        </w:rPr>
+        <w:t>__traits(allMembers)</w:t>
+      </w:r>
+      <w:r>
+        <w:rPr>
+          <w:rFonts w:cs="Courier New"/>
+        </w:rPr>
+        <w:t xml:space="preserve">. Using this, you can get everything in a struct, including traits, members, methods, and virtual methods. The language also has an operator called </w:t>
+      </w:r>
+      <w:r>
+        <w:rPr>
+          <w:rFonts w:cs="Courier New"/>
+          <w:i/>
+        </w:rPr>
+        <w:t>typeof</w:t>
+      </w:r>
+      <w:r>
+        <w:rPr>
+          <w:rFonts w:cs="Courier New"/>
+        </w:rPr>
+        <w:t xml:space="preserve">, which you can use to test the type of something. An example would be </w:t>
+      </w:r>
+      <w:r>
+        <w:rPr>
+          <w:rStyle w:val="comment-copy"/>
+        </w:rPr>
+        <w:t>is(typeof(member) == function))</w:t>
+      </w:r>
+      <w:r>
+        <w:rPr>
+          <w:rStyle w:val="comment-copy"/>
+        </w:rPr>
+        <w:t xml:space="preserve"> to test if something is a function or not.</w:t>
+      </w:r>
+    </w:p>
+    <w:p>
+      <w:pPr>
+        <w:jc w:val="both"/>
+      </w:pPr>
+    </w:p>
+    <w:p>
+      <w:pPr>
+        <w:pStyle w:val="Heading2"/>
+        <w:jc w:val="both"/>
+      </w:pPr>
+      <w:r>
+        <w:t>C++ t</w:t>
+      </w:r>
+      <w:r>
+        <w:t>ools</w:t>
+      </w:r>
+      <w:r>
+        <w:t xml:space="preserve"> which provide introspection </w:t>
+      </w:r>
+      <w:r>
+        <w:t>facili</w:t>
+      </w:r>
+      <w:r>
+        <w:t>ties</w:t>
+      </w:r>
+      <w:r>
+        <w:t>.</w:t>
+      </w:r>
+    </w:p>
+    <w:p>
+      <w:r>
+        <w:t>Because C++ lacks introspection features, some tools have cropped up which allow people to introspect their data.</w:t>
+      </w:r>
+    </w:p>
+    <w:p>
+      <w:pPr>
+        <w:jc w:val="both"/>
+      </w:pPr>
+    </w:p>
+    <w:p>
+      <w:pPr>
+        <w:autoSpaceDE w:val="0"/>
+        <w:autoSpaceDN w:val="0"/>
+        <w:adjustRightInd w:val="0"/>
+        <w:jc w:val="both"/>
+        <w:rPr>
+          <w:rFonts w:ascii="Arial" w:hAnsi="Arial" w:cs="Arial"/>
+          <w:lang w:val="en"/>
+        </w:rPr>
+      </w:pPr>
+      <w:hyperlink r:id="rId14" w:history="1">
+        <w:r>
+          <w:rPr>
+            <w:rStyle w:val="Hyperlink"/>
+            <w:rFonts w:ascii="Arial" w:hAnsi="Arial" w:cs="Arial"/>
+            <w:lang w:val="en"/>
+          </w:rPr>
+          <w:t>http://www.boost.org/doc/libs/1_61_0/libs/serialization/doc/index.html</w:t>
+        </w:r>
+      </w:hyperlink>
+    </w:p>
+    <w:p>
+      <w:pPr>
+        <w:autoSpaceDE w:val="0"/>
+        <w:autoSpaceDN w:val="0"/>
+        <w:adjustRightInd w:val="0"/>
+        <w:jc w:val="both"/>
+        <w:rPr>
+          <w:rFonts w:ascii="Arial" w:hAnsi="Arial" w:cs="Arial"/>
+          <w:color w:val="000000"/>
+          <w:lang w:val="en"/>
+        </w:rPr>
+      </w:pPr>
+      <w:r>
+        <w:rPr>
+          <w:rFonts w:ascii="Arial" w:hAnsi="Arial" w:cs="Arial"/>
+          <w:color w:val="000000"/>
+          <w:lang w:val="en"/>
+        </w:rPr>
+        <w:t xml:space="preserve">The most popular library for C++, not including the Standard Library, is Boost, and it provides some </w:t>
+      </w:r>
+      <w:r>
+        <w:rPr>
+          <w:rFonts w:ascii="Arial" w:hAnsi="Arial" w:cs="Arial"/>
+          <w:color w:val="000000"/>
+          <w:lang w:val="en"/>
+        </w:rPr>
+        <w:t>aid for serialization.</w:t>
+      </w:r>
+      <w:r>
+        <w:rPr>
+          <w:rFonts w:ascii="Arial" w:hAnsi="Arial" w:cs="Arial"/>
+          <w:color w:val="000000"/>
+          <w:lang w:val="en"/>
+        </w:rPr>
+        <w:t xml:space="preserve"> Boost serialization allows uses to turn classes into a sequence of bytes, from which the entire state of the class can be re-created. However, some limitations of Boost serialization is it requires some intrusive code in order to set it up. This is in contrast to my system, </w:t>
+      </w:r>
+      <w:r>
+        <w:rPr>
+          <w:rFonts w:ascii="Arial" w:hAnsi="Arial" w:cs="Arial"/>
+          <w:i/>
+          <w:color w:val="000000"/>
+          <w:lang w:val="en"/>
+        </w:rPr>
+        <w:t>preprocessor.exe</w:t>
+      </w:r>
+      <w:r>
+        <w:rPr>
+          <w:rFonts w:ascii="Arial" w:hAnsi="Arial" w:cs="Arial"/>
+          <w:color w:val="000000"/>
+          <w:lang w:val="en"/>
+        </w:rPr>
+        <w:t>, which requires no code to set up, and simple provides some helper “functions”</w:t>
+      </w:r>
+      <w:r>
+        <w:rPr>
+          <w:rFonts w:ascii="Arial" w:hAnsi="Arial" w:cs="Arial"/>
+          <w:color w:val="000000"/>
+          <w:lang w:val="en"/>
+        </w:rPr>
+        <w:t xml:space="preserve"> to</w:t>
+      </w:r>
+      <w:r>
+        <w:rPr>
+          <w:rFonts w:ascii="Arial" w:hAnsi="Arial" w:cs="Arial"/>
+          <w:color w:val="000000"/>
+          <w:lang w:val="en"/>
+        </w:rPr>
+        <w:t xml:space="preserve"> the user in order to </w:t>
+      </w:r>
+      <w:r>
+        <w:rPr>
+          <w:rFonts w:ascii="Arial" w:hAnsi="Arial" w:cs="Arial"/>
+          <w:color w:val="000000"/>
+          <w:lang w:val="en"/>
+        </w:rPr>
+        <w:t>implement</w:t>
+      </w:r>
+      <w:r>
+        <w:rPr>
+          <w:rFonts w:ascii="Arial" w:hAnsi="Arial" w:cs="Arial"/>
+          <w:color w:val="000000"/>
+          <w:lang w:val="en"/>
+        </w:rPr>
+        <w:t xml:space="preserve"> features like this themselves.</w:t>
+      </w:r>
+    </w:p>
+    <w:p>
+      <w:pPr>
+        <w:jc w:val="both"/>
+      </w:pPr>
+    </w:p>
+    <w:p>
+      <w:pPr>
+        <w:jc w:val="both"/>
+        <w:rPr>
+          <w:lang w:val="en"/>
+        </w:rPr>
+      </w:pPr>
+      <w:hyperlink r:id="rId15" w:history="1">
+        <w:r>
+          <w:rPr>
+            <w:rStyle w:val="Hyperlink"/>
+            <w:lang w:val="en"/>
+          </w:rPr>
+          <w:t>https://woboq.com/blog/reflection-in-cpp-and-qt-moc.html</w:t>
+        </w:r>
+      </w:hyperlink>
+    </w:p>
+    <w:p>
+      <w:pPr>
+        <w:jc w:val="both"/>
+        <w:rPr>
+          <w:lang w:val="en"/>
+        </w:rPr>
+      </w:pPr>
+      <w:r>
+        <w:rPr>
+          <w:lang w:val="en"/>
+        </w:rPr>
+        <w:t>(Buy a Qt book)</w:t>
+      </w:r>
+    </w:p>
+    <w:p>
+      <w:pPr>
+        <w:jc w:val="both"/>
+      </w:pPr>
+      <w:r>
+        <w:t xml:space="preserve">Arguable the most commonly used C++ introspection tool is </w:t>
+      </w:r>
+      <w:r>
+        <w:rPr>
+          <w:i/>
+        </w:rPr>
+        <w:t>Moc</w:t>
+      </w:r>
+      <w:r>
+        <w:t xml:space="preserve">, because it is coupled with the popular framework Qt. Moc has some interesting features. One of them is the abilities to access member variables via a string, using the </w:t>
+      </w:r>
+      <w:r>
+        <w:rPr>
+          <w:i/>
+        </w:rPr>
+        <w:t>setProperty</w:t>
+      </w:r>
+      <w:r>
+        <w:t xml:space="preserve"> member function. It also creates a complex signals-and-slots framework, which can send a </w:t>
+      </w:r>
+      <w:r>
+        <w:rPr>
+          <w:i/>
+        </w:rPr>
+        <w:t>signal</w:t>
+      </w:r>
+      <w:r>
+        <w:t>, which in turns calls all the functions associated with that action. While I do believe that Qt’s moc is a good tool, it has a lot of bugs in the implementation, and a lot of the code is very error prone, and will mask bugs, with no compile error or runtime assert, and just silently fail. It also drags in a lot of code, including the entire Qt framework, and keywords, which the user must now understand how they work. It also forces the uses into a very specific style of programming, which I wanted to avoid, as I believe a good API should be granular enough to work with others people code, and not force uses to modify their code to work with the tool.</w:t>
+      </w:r>
+    </w:p>
+    <w:p>
+      <w:pPr>
+        <w:jc w:val="both"/>
+      </w:pPr>
+    </w:p>
+    <w:p>
+      <w:pPr>
+        <w:jc w:val="both"/>
+      </w:pPr>
+      <w:r>
+        <w:t>Oliver Offart</w:t>
+      </w:r>
+      <w:r>
+        <w:t>, the primary d</w:t>
+      </w:r>
+      <w:r>
+        <w:t>eveloper for Qt’s Moc, discusses what would have to be added to C++ in order to remove the tool Moc com</w:t>
+      </w:r>
+      <w:r>
+        <w:t>pletely. His list is quite long, and I’ll fill it in later.</w:t>
+      </w:r>
+    </w:p>
+    <w:p>
+      <w:pPr>
+        <w:jc w:val="both"/>
+      </w:pPr>
+    </w:p>
+    <w:p>
+      <w:pPr>
+        <w:pStyle w:val="Heading2"/>
+        <w:jc w:val="both"/>
+      </w:pPr>
+      <w:r>
+        <w:t>Current State</w:t>
+      </w:r>
+      <w:r>
+        <w:t xml:space="preserve"> of introspection in C++.</w:t>
+      </w:r>
+    </w:p>
+    <w:p>
+      <w:pPr>
+        <w:jc w:val="both"/>
+      </w:pPr>
+      <w:hyperlink r:id="rId16" w:history="1">
+        <w:r>
+          <w:rPr>
+            <w:rStyle w:val="Hyperlink"/>
+          </w:rPr>
+          <w:t>http://www.open-std.org/jtc1/sc22/wg21/docs/papers/2016/p0385r0.pdf</w:t>
+        </w:r>
+      </w:hyperlink>
+    </w:p>
+    <w:p>
+      <w:pPr>
+        <w:jc w:val="both"/>
+      </w:pPr>
+      <w:r>
+        <w:lastRenderedPageBreak/>
+        <w:t>Matus Chochlik and Axel Naumann discuss the rational and evolution of static reflection for C++ in their proposal to add it to the language.</w:t>
+      </w:r>
+      <w:r>
+        <w:t xml:space="preserve"> They discuss adding introspection to C++ so programmers could access features like; the name of a class, its base class, its data members, and any nest</w:t>
+      </w:r>
+      <w:r>
+        <w:t xml:space="preserve">ed information within the class. They also discuss adding a new keyword to C++, </w:t>
+      </w:r>
+      <w:r>
+        <w:rPr>
+          <w:i/>
+        </w:rPr>
+        <w:t>reflexpr</w:t>
+      </w:r>
+      <w:r>
+        <w:t>, which is used for the compile-time introspection.</w:t>
+      </w:r>
+      <w:bookmarkStart w:id="0" w:name="_GoBack"/>
+      <w:bookmarkEnd w:id="0"/>
     </w:p>
     <w:p>
       <w:pPr>
         <w:pStyle w:val="Heading1"/>
+        <w:jc w:val="both"/>
         <w:rPr>
           <w:lang w:val="en-GB"/>
         </w:rPr>
@@ -246,962 +801,6 @@
             <wp:extent cx="2552700" cy="790575"/>
             <wp:effectExtent l="0" t="0" r="0" b="9525"/>
             <wp:docPr id="1" name="Picture 1"/>
-            <wp:cNvGraphicFramePr>
-              <a:graphicFrameLocks xmlns:a="http://schemas.openxmlformats.org/drawingml/2006/main" noChangeAspect="1"/>
-            </wp:cNvGraphicFramePr>
-            <a:graphic xmlns:a="http://schemas.openxmlformats.org/drawingml/2006/main">
-              <a:graphicData uri="http://schemas.openxmlformats.org/drawingml/2006/picture">
-                <pic:pic xmlns:pic="http://schemas.openxmlformats.org/drawingml/2006/picture">
-                  <pic:nvPicPr>
-                    <pic:cNvPr id="1" name=""/>
-                    <pic:cNvPicPr/>
-                  </pic:nvPicPr>
-                  <pic:blipFill>
-                    <a:blip r:embed="rId9"/>
-                    <a:stretch>
-                      <a:fillRect/>
-                    </a:stretch>
-                  </pic:blipFill>
-                  <pic:spPr>
-                    <a:xfrm>
-                      <a:off x="0" y="0"/>
-                      <a:ext cx="2552700" cy="790575"/>
-                    </a:xfrm>
-                    <a:prstGeom prst="rect">
-                      <a:avLst/>
-                    </a:prstGeom>
-                  </pic:spPr>
-                </pic:pic>
-              </a:graphicData>
-            </a:graphic>
-          </wp:inline>
-        </w:drawing>
-      </w:r>
-    </w:p>
-    <w:p>
-      <w:pPr>
-        <w:jc w:val="both"/>
-        <w:rPr>
-          <w:lang w:val="en-GB"/>
-        </w:rPr>
-      </w:pPr>
-    </w:p>
-    <w:p>
-      <w:pPr>
-        <w:jc w:val="both"/>
-        <w:rPr>
-          <w:lang w:val="en-GB"/>
-        </w:rPr>
-      </w:pPr>
-      <w:r>
-        <w:rPr>
-          <w:lang w:val="en-GB"/>
-        </w:rPr>
-        <w:t xml:space="preserve">Looking at the example above, if the C++ standards committee had added an operator </w:t>
-      </w:r>
-      <w:r>
-        <w:rPr>
-          <w:i/>
-          <w:lang w:val="en-GB"/>
-        </w:rPr>
-        <w:t>num_of_members</w:t>
-      </w:r>
-      <w:r>
-        <w:rPr>
-          <w:lang w:val="en-GB"/>
-        </w:rPr>
-        <w:t xml:space="preserve"> which simple returned an integer of how many members were in a struct, it would not occur any runtime overhead, as </w:t>
-      </w:r>
-      <w:r>
-        <w:rPr>
-          <w:i/>
-          <w:lang w:val="en-GB"/>
-        </w:rPr>
-        <w:t>num_of_members(V2)</w:t>
-      </w:r>
-      <w:r>
-        <w:rPr>
-          <w:lang w:val="en-GB"/>
-        </w:rPr>
-        <w:t xml:space="preserve"> would simple be replaced by the number 2 at compile time, the same was </w:t>
-      </w:r>
-      <w:r>
-        <w:rPr>
-          <w:i/>
-          <w:lang w:val="en-GB"/>
-        </w:rPr>
-        <w:t>sizeof</w:t>
-      </w:r>
-      <w:r>
-        <w:rPr>
-          <w:lang w:val="en-GB"/>
-        </w:rPr>
-        <w:t xml:space="preserve"> works.</w:t>
-      </w:r>
-    </w:p>
-    <w:p>
-      <w:pPr>
-        <w:jc w:val="both"/>
-        <w:rPr>
-          <w:lang w:val="en-GB"/>
-        </w:rPr>
-      </w:pPr>
-    </w:p>
-    <w:p>
-      <w:pPr>
-        <w:jc w:val="both"/>
-        <w:rPr>
-          <w:lang w:val="en-GB"/>
-        </w:rPr>
-      </w:pPr>
-      <w:r>
-        <w:rPr>
-          <w:noProof/>
-          <w:lang w:val="en-GB" w:eastAsia="en-GB"/>
-        </w:rPr>
-        <w:drawing>
-          <wp:inline distT="0" distB="0" distL="0" distR="0" wp14:anchorId="30E85118" wp14:editId="5B7BDE35">
-            <wp:extent cx="3486150" cy="1447800"/>
-            <wp:effectExtent l="0" t="0" r="0" b="0"/>
-            <wp:docPr id="2" name="Picture 2"/>
-            <wp:cNvGraphicFramePr>
-              <a:graphicFrameLocks xmlns:a="http://schemas.openxmlformats.org/drawingml/2006/main" noChangeAspect="1"/>
-            </wp:cNvGraphicFramePr>
-            <a:graphic xmlns:a="http://schemas.openxmlformats.org/drawingml/2006/main">
-              <a:graphicData uri="http://schemas.openxmlformats.org/drawingml/2006/picture">
-                <pic:pic xmlns:pic="http://schemas.openxmlformats.org/drawingml/2006/picture">
-                  <pic:nvPicPr>
-                    <pic:cNvPr id="1" name=""/>
-                    <pic:cNvPicPr/>
-                  </pic:nvPicPr>
-                  <pic:blipFill>
-                    <a:blip r:embed="rId10"/>
-                    <a:stretch>
-                      <a:fillRect/>
-                    </a:stretch>
-                  </pic:blipFill>
-                  <pic:spPr>
-                    <a:xfrm>
-                      <a:off x="0" y="0"/>
-                      <a:ext cx="3486150" cy="1447800"/>
-                    </a:xfrm>
-                    <a:prstGeom prst="rect">
-                      <a:avLst/>
-                    </a:prstGeom>
-                  </pic:spPr>
-                </pic:pic>
-              </a:graphicData>
-            </a:graphic>
-          </wp:inline>
-        </w:drawing>
-      </w:r>
-    </w:p>
-    <w:p>
-      <w:pPr>
-        <w:jc w:val="both"/>
-        <w:rPr>
-          <w:lang w:val="en-GB"/>
-        </w:rPr>
-      </w:pPr>
-      <w:r>
-        <w:rPr>
-          <w:lang w:val="en-GB"/>
-        </w:rPr>
-        <w:lastRenderedPageBreak/>
-        <w:t xml:space="preserve">Building upon the previous example, and adding a new operator </w:t>
-      </w:r>
-      <w:r>
-        <w:rPr>
-          <w:i/>
-          <w:lang w:val="en-GB"/>
-        </w:rPr>
-        <w:t>get_member</w:t>
-      </w:r>
-      <w:r>
-        <w:rPr>
-          <w:lang w:val="en-GB"/>
-        </w:rPr>
-        <w:t xml:space="preserve">, which simply returns the member at index </w:t>
-      </w:r>
-      <w:r>
-        <w:rPr>
-          <w:i/>
-          <w:lang w:val="en-GB"/>
-        </w:rPr>
-        <w:t>i</w:t>
-      </w:r>
-      <w:r>
-        <w:rPr>
-          <w:lang w:val="en-GB"/>
-        </w:rPr>
-        <w:t xml:space="preserve">. the follow code could also be compiled without any runtime overhead. Because the compiler knows how many members are in the struct </w:t>
-      </w:r>
-      <w:r>
-        <w:rPr>
-          <w:i/>
-          <w:lang w:val="en-GB"/>
-        </w:rPr>
-        <w:t>V2</w:t>
-      </w:r>
-      <w:r>
-        <w:rPr>
-          <w:lang w:val="en-GB"/>
-        </w:rPr>
-        <w:t>, and the C++ standard and that an optimizing compiler is not allowed to rearrange members, the compile has all the information to make the code work. It would be very similar to the following code, except more robust to changes.</w:t>
-      </w:r>
-    </w:p>
-    <w:p>
-      <w:pPr>
-        <w:jc w:val="both"/>
-        <w:rPr>
-          <w:lang w:val="en-GB"/>
-        </w:rPr>
-      </w:pPr>
-      <w:r>
-        <w:rPr>
-          <w:noProof/>
-          <w:lang w:val="en-GB" w:eastAsia="en-GB"/>
-        </w:rPr>
-        <w:drawing>
-          <wp:inline distT="0" distB="0" distL="0" distR="0" wp14:anchorId="3A0884F3" wp14:editId="73E1351E">
-            <wp:extent cx="2286000" cy="1371600"/>
-            <wp:effectExtent l="0" t="0" r="0" b="0"/>
-            <wp:docPr id="3" name="Picture 3"/>
-            <wp:cNvGraphicFramePr>
-              <a:graphicFrameLocks xmlns:a="http://schemas.openxmlformats.org/drawingml/2006/main" noChangeAspect="1"/>
-            </wp:cNvGraphicFramePr>
-            <a:graphic xmlns:a="http://schemas.openxmlformats.org/drawingml/2006/main">
-              <a:graphicData uri="http://schemas.openxmlformats.org/drawingml/2006/picture">
-                <pic:pic xmlns:pic="http://schemas.openxmlformats.org/drawingml/2006/picture">
-                  <pic:nvPicPr>
-                    <pic:cNvPr id="1" name=""/>
-                    <pic:cNvPicPr/>
-                  </pic:nvPicPr>
-                  <pic:blipFill>
-                    <a:blip r:embed="rId11"/>
-                    <a:stretch>
-                      <a:fillRect/>
-                    </a:stretch>
-                  </pic:blipFill>
-                  <pic:spPr>
-                    <a:xfrm>
-                      <a:off x="0" y="0"/>
-                      <a:ext cx="2286000" cy="1371600"/>
-                    </a:xfrm>
-                    <a:prstGeom prst="rect">
-                      <a:avLst/>
-                    </a:prstGeom>
-                  </pic:spPr>
-                </pic:pic>
-              </a:graphicData>
-            </a:graphic>
-          </wp:inline>
-        </w:drawing>
-      </w:r>
-    </w:p>
-    <w:p>
-      <w:pPr>
-        <w:jc w:val="both"/>
-        <w:rPr>
-          <w:lang w:val="en-GB"/>
-        </w:rPr>
-      </w:pPr>
-      <w:r>
-        <w:rPr>
-          <w:lang w:val="en-GB"/>
-        </w:rPr>
-        <w:t>The compile-time introspection system illustrated in this document attempt to recreate some of these features. While they will never be as good as if the C++ standard committee had simply added them into the language spec, I believe they provide a very good alternative. The generate code is compatible with most versions of C++.</w:t>
-      </w:r>
-    </w:p>
-    <w:p>
-      <w:pPr>
-        <w:jc w:val="both"/>
-        <w:rPr>
-          <w:lang w:val="en-GB"/>
-        </w:rPr>
-      </w:pPr>
-    </w:p>
-    <w:p>
-      <w:pPr>
-        <w:jc w:val="both"/>
-        <w:rPr>
-          <w:lang w:val="en-GB"/>
-        </w:rPr>
-      </w:pPr>
-    </w:p>
-    <w:p>
-      <w:pPr>
-        <w:pStyle w:val="Heading2"/>
-        <w:jc w:val="both"/>
-        <w:rPr>
-          <w:lang w:val="en-GB"/>
-        </w:rPr>
-      </w:pPr>
-      <w:r>
-        <w:rPr>
-          <w:lang w:val="en-GB"/>
-        </w:rPr>
-        <w:t>Get the type of a member variable in a struct.</w:t>
-      </w:r>
-    </w:p>
-    <w:p>
-      <w:pPr>
-        <w:jc w:val="both"/>
-        <w:rPr>
-          <w:lang w:val="en-GB"/>
-        </w:rPr>
-      </w:pPr>
-    </w:p>
-    <w:p>
-      <w:pPr>
-        <w:jc w:val="both"/>
-        <w:rPr>
-          <w:lang w:val="en-GB"/>
-        </w:rPr>
-      </w:pPr>
-    </w:p>
-    <w:p>
-      <w:pPr>
-        <w:pStyle w:val="Heading2"/>
-        <w:jc w:val="both"/>
-        <w:rPr>
-          <w:lang w:val="en-GB"/>
-        </w:rPr>
-      </w:pPr>
-      <w:r>
-        <w:rPr>
-          <w:lang w:val="en-GB"/>
-        </w:rPr>
-        <w:t>Compare two variables to see if they’re the same.</w:t>
-      </w:r>
-    </w:p>
-    <w:p>
-      <w:pPr>
-        <w:jc w:val="both"/>
-        <w:rPr>
-          <w:lang w:val="en-GB"/>
-        </w:rPr>
-      </w:pPr>
-      <w:r>
-        <w:rPr>
-          <w:lang w:val="en-GB"/>
-        </w:rPr>
-        <w:t>This feature is actually just some template trickery, rather than generated like most of the others.</w:t>
-      </w:r>
-    </w:p>
-    <w:p>
-      <w:pPr>
-        <w:jc w:val="both"/>
-        <w:rPr>
-          <w:lang w:val="en-GB"/>
-        </w:rPr>
-      </w:pPr>
-      <w:r>
-        <w:rPr>
-          <w:noProof/>
-          <w:lang w:val="en-GB" w:eastAsia="en-GB"/>
-        </w:rPr>
-        <w:drawing>
-          <wp:inline distT="0" distB="0" distL="0" distR="0" wp14:anchorId="323DFBD1" wp14:editId="5C038BBC">
-            <wp:extent cx="3571875" cy="1371600"/>
-            <wp:effectExtent l="0" t="0" r="9525" b="0"/>
-            <wp:docPr id="4" name="Picture 4"/>
-            <wp:cNvGraphicFramePr>
-              <a:graphicFrameLocks xmlns:a="http://schemas.openxmlformats.org/drawingml/2006/main" noChangeAspect="1"/>
-            </wp:cNvGraphicFramePr>
-            <a:graphic xmlns:a="http://schemas.openxmlformats.org/drawingml/2006/main">
-              <a:graphicData uri="http://schemas.openxmlformats.org/drawingml/2006/picture">
-                <pic:pic xmlns:pic="http://schemas.openxmlformats.org/drawingml/2006/picture">
-                  <pic:nvPicPr>
-                    <pic:cNvPr id="1" name=""/>
-                    <pic:cNvPicPr/>
-                  </pic:nvPicPr>
-                  <pic:blipFill>
-                    <a:blip r:embed="rId12"/>
-                    <a:stretch>
-                      <a:fillRect/>
-                    </a:stretch>
-                  </pic:blipFill>
-                  <pic:spPr>
-                    <a:xfrm>
-                      <a:off x="0" y="0"/>
-                      <a:ext cx="3571875" cy="1371600"/>
-                    </a:xfrm>
-                    <a:prstGeom prst="rect">
-                      <a:avLst/>
-                    </a:prstGeom>
-                  </pic:spPr>
-                </pic:pic>
-              </a:graphicData>
-            </a:graphic>
-          </wp:inline>
-        </w:drawing>
-      </w:r>
-    </w:p>
-    <w:p>
-      <w:pPr>
-        <w:jc w:val="both"/>
-        <w:rPr>
-          <w:lang w:val="en-GB"/>
-        </w:rPr>
-      </w:pPr>
-    </w:p>
-    <w:p>
-      <w:pPr>
-        <w:jc w:val="both"/>
-        <w:rPr>
-          <w:lang w:val="en-GB"/>
-        </w:rPr>
-      </w:pPr>
-      <w:r>
-        <w:rPr>
-          <w:lang w:val="en-GB"/>
-        </w:rPr>
-        <w:t xml:space="preserve">In C++, you cannot compare types, so the code </w:t>
-      </w:r>
-      <w:r>
-        <w:rPr>
-          <w:i/>
-          <w:lang w:val="en-GB"/>
-        </w:rPr>
-        <w:t>if(int == int)</w:t>
-      </w:r>
-      <w:r>
-        <w:rPr>
-          <w:lang w:val="en-GB"/>
-        </w:rPr>
-        <w:t xml:space="preserve"> will not compile.</w:t>
-      </w:r>
-      <w:r>
-        <w:rPr>
-          <w:lang w:val="en-GB"/>
-        </w:rPr>
-        <w:t xml:space="preserve"> While this may seem like a silly example, if you include C++11 code, and the keyword </w:t>
-      </w:r>
-      <w:r>
-        <w:rPr>
-          <w:i/>
-          <w:lang w:val="en-GB"/>
-        </w:rPr>
-        <w:t>decltype</w:t>
-      </w:r>
-      <w:r>
-        <w:rPr>
-          <w:lang w:val="en-GB"/>
-        </w:rPr>
-        <w:t xml:space="preserve"> then it becomes more obvious why you would want this.</w:t>
-      </w:r>
-    </w:p>
-    <w:p>
-      <w:pPr>
-        <w:jc w:val="both"/>
-        <w:rPr>
-          <w:lang w:val="en-GB"/>
-        </w:rPr>
-      </w:pPr>
-    </w:p>
-    <w:p>
-      <w:pPr>
-        <w:pStyle w:val="Heading2"/>
-        <w:jc w:val="both"/>
-        <w:rPr>
-          <w:lang w:val="en-GB"/>
-        </w:rPr>
-      </w:pPr>
-      <w:r>
-        <w:rPr>
-          <w:lang w:val="en-GB"/>
-        </w:rPr>
-        <w:t>Convert a type to a string.</w:t>
-      </w:r>
-    </w:p>
-    <w:p>
-      <w:pPr>
-        <w:rPr>
-          <w:lang w:val="en-GB"/>
-        </w:rPr>
-      </w:pPr>
-      <w:r>
-        <w:rPr>
-          <w:lang w:val="en-GB"/>
-        </w:rPr>
-        <w:t>This function takes a primitive or struct type as its first argument, and will convert them into a string literal.</w:t>
-      </w:r>
-    </w:p>
-    <w:p>
-      <w:pPr>
-        <w:jc w:val="both"/>
-        <w:rPr>
-          <w:lang w:val="en-GB"/>
-        </w:rPr>
-      </w:pPr>
-      <w:r>
-        <w:rPr>
-          <w:noProof/>
-          <w:lang w:val="en-GB" w:eastAsia="en-GB"/>
-        </w:rPr>
-        <w:lastRenderedPageBreak/>
-        <w:drawing>
-          <wp:inline distT="0" distB="0" distL="0" distR="0" wp14:anchorId="6EC2CAAB" wp14:editId="67799989">
-            <wp:extent cx="3886200" cy="1952625"/>
-            <wp:effectExtent l="0" t="0" r="0" b="9525"/>
-            <wp:docPr id="5" name="Picture 5"/>
-            <wp:cNvGraphicFramePr>
-              <a:graphicFrameLocks xmlns:a="http://schemas.openxmlformats.org/drawingml/2006/main" noChangeAspect="1"/>
-            </wp:cNvGraphicFramePr>
-            <a:graphic xmlns:a="http://schemas.openxmlformats.org/drawingml/2006/main">
-              <a:graphicData uri="http://schemas.openxmlformats.org/drawingml/2006/picture">
-                <pic:pic xmlns:pic="http://schemas.openxmlformats.org/drawingml/2006/picture">
-                  <pic:nvPicPr>
-                    <pic:cNvPr id="1" name=""/>
-                    <pic:cNvPicPr/>
-                  </pic:nvPicPr>
-                  <pic:blipFill>
-                    <a:blip r:embed="rId13"/>
-                    <a:stretch>
-                      <a:fillRect/>
-                    </a:stretch>
-                  </pic:blipFill>
-                  <pic:spPr>
-                    <a:xfrm>
-                      <a:off x="0" y="0"/>
-                      <a:ext cx="3886200" cy="1952625"/>
-                    </a:xfrm>
-                    <a:prstGeom prst="rect">
-                      <a:avLst/>
-                    </a:prstGeom>
-                  </pic:spPr>
-                </pic:pic>
-              </a:graphicData>
-            </a:graphic>
-          </wp:inline>
-        </w:drawing>
-      </w:r>
-    </w:p>
-    <w:p>
-      <w:pPr>
-        <w:jc w:val="both"/>
-        <w:rPr>
-          <w:lang w:val="en-GB"/>
-        </w:rPr>
-      </w:pPr>
-      <w:r>
-        <w:rPr>
-          <w:lang w:val="en-GB"/>
-        </w:rPr>
-        <w:t xml:space="preserve">In the above code, you can see some of the debug uses for this. The above code will also work with C++11’s </w:t>
-      </w:r>
-      <w:r>
-        <w:rPr>
-          <w:i/>
-          <w:lang w:val="en-GB"/>
-        </w:rPr>
-        <w:t>decltype</w:t>
-      </w:r>
-      <w:r>
-        <w:rPr>
-          <w:lang w:val="en-GB"/>
-        </w:rPr>
-        <w:t xml:space="preserve"> keyword.</w:t>
-      </w:r>
-    </w:p>
-    <w:p>
-      <w:pPr>
-        <w:jc w:val="both"/>
-        <w:rPr>
-          <w:lang w:val="en-GB"/>
-        </w:rPr>
-      </w:pPr>
-    </w:p>
-    <w:p>
-      <w:pPr>
-        <w:pStyle w:val="Heading2"/>
-        <w:jc w:val="both"/>
-        <w:rPr>
-          <w:lang w:val="en-GB"/>
-        </w:rPr>
-      </w:pPr>
-      <w:r>
-        <w:rPr>
-          <w:lang w:val="en-GB"/>
-        </w:rPr>
-        <w:t>Serialize a struct for output.</w:t>
-      </w:r>
-    </w:p>
-    <w:p>
-      <w:pPr>
-        <w:rPr>
-          <w:lang w:val="en-GB"/>
-        </w:rPr>
-      </w:pPr>
-      <w:r>
-        <w:rPr>
-          <w:noProof/>
-          <w:lang w:val="en-GB" w:eastAsia="en-GB"/>
-        </w:rPr>
-        <w:drawing>
-          <wp:inline distT="0" distB="0" distL="0" distR="0" wp14:anchorId="53873C0C" wp14:editId="367E937A">
-            <wp:extent cx="4295775" cy="2943225"/>
-            <wp:effectExtent l="0" t="0" r="9525" b="9525"/>
-            <wp:docPr id="7" name="Picture 7"/>
-            <wp:cNvGraphicFramePr>
-              <a:graphicFrameLocks xmlns:a="http://schemas.openxmlformats.org/drawingml/2006/main" noChangeAspect="1"/>
-            </wp:cNvGraphicFramePr>
-            <a:graphic xmlns:a="http://schemas.openxmlformats.org/drawingml/2006/main">
-              <a:graphicData uri="http://schemas.openxmlformats.org/drawingml/2006/picture">
-                <pic:pic xmlns:pic="http://schemas.openxmlformats.org/drawingml/2006/picture">
-                  <pic:nvPicPr>
-                    <pic:cNvPr id="1" name=""/>
-                    <pic:cNvPicPr/>
-                  </pic:nvPicPr>
-                  <pic:blipFill>
-                    <a:blip r:embed="rId14"/>
-                    <a:stretch>
-                      <a:fillRect/>
-                    </a:stretch>
-                  </pic:blipFill>
-                  <pic:spPr>
-                    <a:xfrm>
-                      <a:off x="0" y="0"/>
-                      <a:ext cx="4295775" cy="2943225"/>
-                    </a:xfrm>
-                    <a:prstGeom prst="rect">
-                      <a:avLst/>
-                    </a:prstGeom>
-                  </pic:spPr>
-                </pic:pic>
-              </a:graphicData>
-            </a:graphic>
-          </wp:inline>
-        </w:drawing>
-      </w:r>
-    </w:p>
-    <w:p>
-      <w:pPr>
-        <w:jc w:val="both"/>
-        <w:rPr>
-          <w:lang w:val="en-GB"/>
-        </w:rPr>
-      </w:pPr>
-      <w:r>
-        <w:rPr>
-          <w:lang w:val="en-GB"/>
-        </w:rPr>
-        <w:t>The above code example produces the following output (taken from the Visual Studio Watch Window).</w:t>
-      </w:r>
-    </w:p>
-    <w:p>
-      <w:pPr>
-        <w:jc w:val="both"/>
-        <w:rPr>
-          <w:lang w:val="en-GB"/>
-        </w:rPr>
-      </w:pPr>
-      <w:r>
-        <w:rPr>
-          <w:noProof/>
-          <w:lang w:val="en-GB" w:eastAsia="en-GB"/>
-        </w:rPr>
-        <w:drawing>
-          <wp:inline distT="0" distB="0" distL="0" distR="0" wp14:anchorId="14BFF18E" wp14:editId="4FDD6466">
-            <wp:extent cx="1752600" cy="1028700"/>
-            <wp:effectExtent l="0" t="0" r="0" b="0"/>
-            <wp:docPr id="6" name="Picture 6"/>
-            <wp:cNvGraphicFramePr>
-              <a:graphicFrameLocks xmlns:a="http://schemas.openxmlformats.org/drawingml/2006/main" noChangeAspect="1"/>
-            </wp:cNvGraphicFramePr>
-            <a:graphic xmlns:a="http://schemas.openxmlformats.org/drawingml/2006/main">
-              <a:graphicData uri="http://schemas.openxmlformats.org/drawingml/2006/picture">
-                <pic:pic xmlns:pic="http://schemas.openxmlformats.org/drawingml/2006/picture">
-                  <pic:nvPicPr>
-                    <pic:cNvPr id="1" name=""/>
-                    <pic:cNvPicPr/>
-                  </pic:nvPicPr>
-                  <pic:blipFill>
-                    <a:blip r:embed="rId15"/>
-                    <a:stretch>
-                      <a:fillRect/>
-                    </a:stretch>
-                  </pic:blipFill>
-                  <pic:spPr>
-                    <a:xfrm>
-                      <a:off x="0" y="0"/>
-                      <a:ext cx="1752600" cy="1028700"/>
-                    </a:xfrm>
-                    <a:prstGeom prst="rect">
-                      <a:avLst/>
-                    </a:prstGeom>
-                  </pic:spPr>
-                </pic:pic>
-              </a:graphicData>
-            </a:graphic>
-          </wp:inline>
-        </w:drawing>
-      </w:r>
-    </w:p>
-    <w:p>
-      <w:pPr>
-        <w:jc w:val="both"/>
-        <w:rPr>
-          <w:lang w:val="en-GB"/>
-        </w:rPr>
-      </w:pPr>
-      <w:r>
-        <w:rPr>
-          <w:lang w:val="en-GB"/>
-        </w:rPr>
-        <w:t>As you can see, it has correctly serialized the struct. The point of serializing the struct was not for sending across data packets, or writing to file, but for outputting in a graphical display. The main use case for this would be, in a computer game, if you ran a debug build of the game, you could serialize all the object in the game when the developer clicks on them. This would provide real-time debugging information to the developer.</w:t>
-      </w:r>
-    </w:p>
-    <w:p>
-      <w:pPr>
-        <w:jc w:val="both"/>
-        <w:rPr>
-          <w:lang w:val="en-GB"/>
-        </w:rPr>
-      </w:pPr>
-    </w:p>
-    <w:p>
-      <w:pPr>
-        <w:jc w:val="both"/>
-        <w:rPr>
-          <w:lang w:val="en-GB"/>
-        </w:rPr>
-      </w:pPr>
-      <w:r>
-        <w:rPr>
-          <w:lang w:val="en-GB"/>
-        </w:rPr>
-        <w:t>The serialize struct method has been thoroughly tested and works with multiple inheritance, pointers, and normal data types.</w:t>
-      </w:r>
-    </w:p>
-    <w:p>
-      <w:pPr>
-        <w:pStyle w:val="Heading1"/>
-        <w:jc w:val="both"/>
-        <w:rPr>
-          <w:lang w:val="en-GB"/>
-        </w:rPr>
-      </w:pPr>
-      <w:r>
-        <w:rPr>
-          <w:lang w:val="en-GB"/>
-        </w:rPr>
-        <w:lastRenderedPageBreak/>
-        <w:t>Enum</w:t>
-      </w:r>
-      <w:r>
-        <w:rPr>
-          <w:lang w:val="en-GB"/>
-        </w:rPr>
-        <w:t xml:space="preserve"> Introspection.</w:t>
-      </w:r>
-    </w:p>
-    <w:p>
-      <w:pPr>
-        <w:rPr>
-          <w:lang w:val="en-GB"/>
-        </w:rPr>
-      </w:pPr>
-      <w:r>
-        <w:rPr>
-          <w:lang w:val="en-GB"/>
-        </w:rPr>
-        <w:t>All the enum code has been tested with C’s enums, and C++ enum class. It works with both.</w:t>
-      </w:r>
-    </w:p>
-    <w:p>
-      <w:pPr>
-        <w:pStyle w:val="Heading2"/>
-        <w:rPr>
-          <w:lang w:val="en-GB"/>
-        </w:rPr>
-      </w:pPr>
-      <w:r>
-        <w:rPr>
-          <w:lang w:val="en-GB"/>
-        </w:rPr>
-        <w:t>Get the number of elements in an enum.</w:t>
-      </w:r>
-    </w:p>
-    <w:p>
-      <w:pPr>
-        <w:rPr>
-          <w:lang w:val="en-GB"/>
-        </w:rPr>
-      </w:pPr>
-      <w:r>
-        <w:rPr>
-          <w:lang w:val="en-GB"/>
-        </w:rPr>
-        <w:t>This code will output the number of elements in an enum.</w:t>
-      </w:r>
-    </w:p>
-    <w:p>
-      <w:pPr>
-        <w:rPr>
-          <w:lang w:val="en-GB"/>
-        </w:rPr>
-      </w:pPr>
-      <w:r>
-        <w:rPr>
-          <w:noProof/>
-          <w:lang w:val="en-GB" w:eastAsia="en-GB"/>
-        </w:rPr>
-        <w:drawing>
-          <wp:inline distT="0" distB="0" distL="0" distR="0" wp14:anchorId="7154FCAD" wp14:editId="0D7D8876">
-            <wp:extent cx="4257675" cy="1038225"/>
-            <wp:effectExtent l="0" t="0" r="9525" b="9525"/>
-            <wp:docPr id="8" name="Picture 8"/>
-            <wp:cNvGraphicFramePr>
-              <a:graphicFrameLocks xmlns:a="http://schemas.openxmlformats.org/drawingml/2006/main" noChangeAspect="1"/>
-            </wp:cNvGraphicFramePr>
-            <a:graphic xmlns:a="http://schemas.openxmlformats.org/drawingml/2006/main">
-              <a:graphicData uri="http://schemas.openxmlformats.org/drawingml/2006/picture">
-                <pic:pic xmlns:pic="http://schemas.openxmlformats.org/drawingml/2006/picture">
-                  <pic:nvPicPr>
-                    <pic:cNvPr id="1" name=""/>
-                    <pic:cNvPicPr/>
-                  </pic:nvPicPr>
-                  <pic:blipFill>
-                    <a:blip r:embed="rId16"/>
-                    <a:stretch>
-                      <a:fillRect/>
-                    </a:stretch>
-                  </pic:blipFill>
-                  <pic:spPr>
-                    <a:xfrm>
-                      <a:off x="0" y="0"/>
-                      <a:ext cx="4257675" cy="1038225"/>
-                    </a:xfrm>
-                    <a:prstGeom prst="rect">
-                      <a:avLst/>
-                    </a:prstGeom>
-                  </pic:spPr>
-                </pic:pic>
-              </a:graphicData>
-            </a:graphic>
-          </wp:inline>
-        </w:drawing>
-      </w:r>
-    </w:p>
-    <w:p>
-      <w:pPr>
-        <w:rPr>
-          <w:lang w:val="en-GB"/>
-        </w:rPr>
-      </w:pPr>
-      <w:r>
-        <w:rPr>
-          <w:lang w:val="en-GB"/>
-        </w:rPr>
-        <w:t xml:space="preserve">A lot of people, when writing enums, will have a count element on the end, so they can always get the number of elements (in the previous example, after </w:t>
-      </w:r>
-      <w:r>
-        <w:rPr>
-          <w:i/>
-          <w:lang w:val="en-GB"/>
-        </w:rPr>
-        <w:t>letter_c</w:t>
-      </w:r>
-      <w:r>
-        <w:rPr>
-          <w:lang w:val="en-GB"/>
-        </w:rPr>
-        <w:t xml:space="preserve">, there could be an element called </w:t>
-      </w:r>
-      <w:r>
-        <w:rPr>
-          <w:i/>
-          <w:lang w:val="en-GB"/>
-        </w:rPr>
-        <w:t>letter_count</w:t>
-      </w:r>
-      <w:r>
-        <w:rPr>
-          <w:lang w:val="en-GB"/>
-        </w:rPr>
-        <w:t xml:space="preserve">). This has some disadvantages of, including; someone may accidentally move count so it’s no longer at the start, or add elements after it without properly reading how the enum works. Or, if the user assigns a number to one of the elements in the enum, like </w:t>
-      </w:r>
-      <w:r>
-        <w:rPr>
-          <w:i/>
-          <w:lang w:val="en-GB"/>
-        </w:rPr>
-        <w:t>letter_c = 5</w:t>
-      </w:r>
-      <w:r>
-        <w:rPr>
-          <w:lang w:val="en-GB"/>
-        </w:rPr>
-        <w:t xml:space="preserve">, then the element </w:t>
-      </w:r>
-      <w:r>
-        <w:rPr>
-          <w:i/>
-          <w:lang w:val="en-GB"/>
-        </w:rPr>
-        <w:t>letter_count</w:t>
-      </w:r>
-      <w:r>
-        <w:rPr>
-          <w:lang w:val="en-GB"/>
-        </w:rPr>
-        <w:t xml:space="preserve"> would not be wrong. Using the </w:t>
-      </w:r>
-      <w:r>
-        <w:rPr>
-          <w:i/>
-          <w:lang w:val="en-GB"/>
-        </w:rPr>
-        <w:t>get_number_of_enum_elements</w:t>
-      </w:r>
-      <w:r>
-        <w:rPr>
-          <w:lang w:val="en-GB"/>
-        </w:rPr>
-        <w:t xml:space="preserve"> “function”, the user now has a more robust way to find out how many elements are in an enum.</w:t>
-      </w:r>
-    </w:p>
-    <w:p>
-      <w:pPr>
-        <w:rPr>
-          <w:lang w:val="en-GB"/>
-        </w:rPr>
-      </w:pPr>
-    </w:p>
-    <w:p>
-      <w:pPr>
-        <w:pStyle w:val="Heading2"/>
-        <w:jc w:val="both"/>
-        <w:rPr>
-          <w:lang w:val="en-GB"/>
-        </w:rPr>
-      </w:pPr>
-      <w:r>
-        <w:rPr>
-          <w:lang w:val="en-GB"/>
-        </w:rPr>
-        <w:t>Convert a string to an enum.</w:t>
-      </w:r>
-    </w:p>
-    <w:p>
-      <w:pPr>
-        <w:jc w:val="both"/>
-        <w:rPr>
-          <w:lang w:val="en-GB"/>
-        </w:rPr>
-      </w:pPr>
-      <w:r>
-        <w:rPr>
-          <w:noProof/>
-          <w:lang w:val="en-GB" w:eastAsia="en-GB"/>
-        </w:rPr>
-        <w:drawing>
-          <wp:inline distT="0" distB="0" distL="0" distR="0" wp14:anchorId="7CAD8AD1" wp14:editId="071A0EE9">
-            <wp:extent cx="3248025" cy="2105025"/>
-            <wp:effectExtent l="0" t="0" r="9525" b="9525"/>
-            <wp:docPr id="9" name="Picture 9"/>
             <wp:cNvGraphicFramePr>
               <a:graphicFrameLocks xmlns:a="http://schemas.openxmlformats.org/drawingml/2006/main" noChangeAspect="1"/>
             </wp:cNvGraphicFramePr>
@@ -1221,7 +820,7 @@
                   <pic:spPr>
                     <a:xfrm>
                       <a:off x="0" y="0"/>
-                      <a:ext cx="3248025" cy="2105025"/>
+                      <a:ext cx="2552700" cy="790575"/>
                     </a:xfrm>
                     <a:prstGeom prst="rect">
                       <a:avLst/>
@@ -1241,42 +840,67 @@
           <w:lang w:val="en-GB"/>
         </w:rPr>
       </w:pPr>
-      <w:r>
-        <w:rPr>
-          <w:lang w:val="en-GB"/>
-        </w:rPr>
-        <w:t>This is used to convert a string into an enum. From the above example, you can see h</w:t>
-      </w:r>
-      <w:r>
-        <w:rPr>
-          <w:lang w:val="en-GB"/>
-        </w:rPr>
-        <w:t>ow this would be useful if you were reading data from a file.</w:t>
-      </w:r>
-    </w:p>
-    <w:p>
-      <w:pPr>
-        <w:jc w:val="both"/>
-        <w:rPr>
-          <w:lang w:val="en-GB"/>
-        </w:rPr>
-      </w:pPr>
-    </w:p>
-    <w:p>
-      <w:pPr>
-        <w:pStyle w:val="Heading2"/>
-        <w:jc w:val="both"/>
-        <w:rPr>
-          <w:lang w:val="en-GB"/>
-        </w:rPr>
-      </w:pPr>
-      <w:r>
-        <w:rPr>
-          <w:lang w:val="en-GB"/>
-        </w:rPr>
-        <w:lastRenderedPageBreak/>
-        <w:t>Convert an enum to a string.</w:t>
-      </w:r>
+    </w:p>
+    <w:p>
+      <w:pPr>
+        <w:jc w:val="both"/>
+        <w:rPr>
+          <w:lang w:val="en-GB"/>
+        </w:rPr>
+      </w:pPr>
+      <w:r>
+        <w:rPr>
+          <w:lang w:val="en-GB"/>
+        </w:rPr>
+        <w:t xml:space="preserve">Looking at the example above, if the C++ standards committee had added an operator </w:t>
+      </w:r>
+      <w:r>
+        <w:rPr>
+          <w:i/>
+          <w:lang w:val="en-GB"/>
+        </w:rPr>
+        <w:t>num_of_members</w:t>
+      </w:r>
+      <w:r>
+        <w:rPr>
+          <w:lang w:val="en-GB"/>
+        </w:rPr>
+        <w:t xml:space="preserve"> which simple returned an integer of how many members were in a struct, it would not occur any runtime overhead, as </w:t>
+      </w:r>
+      <w:r>
+        <w:rPr>
+          <w:i/>
+          <w:lang w:val="en-GB"/>
+        </w:rPr>
+        <w:t>num_of_members(V2)</w:t>
+      </w:r>
+      <w:r>
+        <w:rPr>
+          <w:lang w:val="en-GB"/>
+        </w:rPr>
+        <w:t xml:space="preserve"> would simple be replaced by the number 2 at compile time, the same was </w:t>
+      </w:r>
+      <w:r>
+        <w:rPr>
+          <w:i/>
+          <w:lang w:val="en-GB"/>
+        </w:rPr>
+        <w:t>sizeof</w:t>
+      </w:r>
+      <w:r>
+        <w:rPr>
+          <w:lang w:val="en-GB"/>
+        </w:rPr>
+        <w:t xml:space="preserve"> works.</w:t>
+      </w:r>
+    </w:p>
+    <w:p>
+      <w:pPr>
+        <w:jc w:val="both"/>
+        <w:rPr>
+          <w:lang w:val="en-GB"/>
+        </w:rPr>
+      </w:pPr>
     </w:p>
     <w:p>
       <w:pPr>
@@ -1291,10 +915,10 @@
           <w:lang w:val="en-GB" w:eastAsia="en-GB"/>
         </w:rPr>
         <w:drawing>
-          <wp:inline distT="0" distB="0" distL="0" distR="0" wp14:anchorId="2F93131D" wp14:editId="1E9B4DA7">
-            <wp:extent cx="3248025" cy="2400300"/>
-            <wp:effectExtent l="0" t="0" r="9525" b="0"/>
-            <wp:docPr id="11" name="Picture 11"/>
+          <wp:inline distT="0" distB="0" distL="0" distR="0" wp14:anchorId="30E85118" wp14:editId="5B7BDE35">
+            <wp:extent cx="3486150" cy="1447800"/>
+            <wp:effectExtent l="0" t="0" r="0" b="0"/>
+            <wp:docPr id="2" name="Picture 2"/>
             <wp:cNvGraphicFramePr>
               <a:graphicFrameLocks xmlns:a="http://schemas.openxmlformats.org/drawingml/2006/main" noChangeAspect="1"/>
             </wp:cNvGraphicFramePr>
@@ -1314,6 +938,944 @@
                   <pic:spPr>
                     <a:xfrm>
                       <a:off x="0" y="0"/>
+                      <a:ext cx="3486150" cy="1447800"/>
+                    </a:xfrm>
+                    <a:prstGeom prst="rect">
+                      <a:avLst/>
+                    </a:prstGeom>
+                  </pic:spPr>
+                </pic:pic>
+              </a:graphicData>
+            </a:graphic>
+          </wp:inline>
+        </w:drawing>
+      </w:r>
+    </w:p>
+    <w:p>
+      <w:pPr>
+        <w:jc w:val="both"/>
+        <w:rPr>
+          <w:lang w:val="en-GB"/>
+        </w:rPr>
+      </w:pPr>
+      <w:r>
+        <w:rPr>
+          <w:lang w:val="en-GB"/>
+        </w:rPr>
+        <w:t xml:space="preserve">Building upon the previous example, and adding a new operator </w:t>
+      </w:r>
+      <w:r>
+        <w:rPr>
+          <w:i/>
+          <w:lang w:val="en-GB"/>
+        </w:rPr>
+        <w:t>get_member</w:t>
+      </w:r>
+      <w:r>
+        <w:rPr>
+          <w:lang w:val="en-GB"/>
+        </w:rPr>
+        <w:t xml:space="preserve">, which simply returns the member at index </w:t>
+      </w:r>
+      <w:r>
+        <w:rPr>
+          <w:i/>
+          <w:lang w:val="en-GB"/>
+        </w:rPr>
+        <w:t>i</w:t>
+      </w:r>
+      <w:r>
+        <w:rPr>
+          <w:lang w:val="en-GB"/>
+        </w:rPr>
+        <w:t xml:space="preserve">. the follow code could also be compiled without any runtime overhead. Because the compiler knows how many members are in the struct </w:t>
+      </w:r>
+      <w:r>
+        <w:rPr>
+          <w:i/>
+          <w:lang w:val="en-GB"/>
+        </w:rPr>
+        <w:t>V2</w:t>
+      </w:r>
+      <w:r>
+        <w:rPr>
+          <w:lang w:val="en-GB"/>
+        </w:rPr>
+        <w:t>, and the C++ standard and that an optimizing compiler is not allowed to rearrange members, the compile has all the information to make the code work. It would be very similar to the following code, except more robust to changes.</w:t>
+      </w:r>
+    </w:p>
+    <w:p>
+      <w:pPr>
+        <w:jc w:val="both"/>
+        <w:rPr>
+          <w:lang w:val="en-GB"/>
+        </w:rPr>
+      </w:pPr>
+      <w:r>
+        <w:rPr>
+          <w:noProof/>
+          <w:lang w:val="en-GB" w:eastAsia="en-GB"/>
+        </w:rPr>
+        <w:drawing>
+          <wp:inline distT="0" distB="0" distL="0" distR="0" wp14:anchorId="3A0884F3" wp14:editId="73E1351E">
+            <wp:extent cx="2286000" cy="1371600"/>
+            <wp:effectExtent l="0" t="0" r="0" b="0"/>
+            <wp:docPr id="3" name="Picture 3"/>
+            <wp:cNvGraphicFramePr>
+              <a:graphicFrameLocks xmlns:a="http://schemas.openxmlformats.org/drawingml/2006/main" noChangeAspect="1"/>
+            </wp:cNvGraphicFramePr>
+            <a:graphic xmlns:a="http://schemas.openxmlformats.org/drawingml/2006/main">
+              <a:graphicData uri="http://schemas.openxmlformats.org/drawingml/2006/picture">
+                <pic:pic xmlns:pic="http://schemas.openxmlformats.org/drawingml/2006/picture">
+                  <pic:nvPicPr>
+                    <pic:cNvPr id="1" name=""/>
+                    <pic:cNvPicPr/>
+                  </pic:nvPicPr>
+                  <pic:blipFill>
+                    <a:blip r:embed="rId19"/>
+                    <a:stretch>
+                      <a:fillRect/>
+                    </a:stretch>
+                  </pic:blipFill>
+                  <pic:spPr>
+                    <a:xfrm>
+                      <a:off x="0" y="0"/>
+                      <a:ext cx="2286000" cy="1371600"/>
+                    </a:xfrm>
+                    <a:prstGeom prst="rect">
+                      <a:avLst/>
+                    </a:prstGeom>
+                  </pic:spPr>
+                </pic:pic>
+              </a:graphicData>
+            </a:graphic>
+          </wp:inline>
+        </w:drawing>
+      </w:r>
+    </w:p>
+    <w:p>
+      <w:pPr>
+        <w:jc w:val="both"/>
+        <w:rPr>
+          <w:lang w:val="en-GB"/>
+        </w:rPr>
+      </w:pPr>
+      <w:r>
+        <w:rPr>
+          <w:lang w:val="en-GB"/>
+        </w:rPr>
+        <w:lastRenderedPageBreak/>
+        <w:t>The compile-time introspection system illustrated in this document attempt to recreate some of these features. While they will never be as good as if the C++ standard committee had simply added them into the language spec, I believe they provide a very good alternative. The generate code is compatible with most versions of C++.</w:t>
+      </w:r>
+    </w:p>
+    <w:p>
+      <w:pPr>
+        <w:jc w:val="both"/>
+        <w:rPr>
+          <w:lang w:val="en-GB"/>
+        </w:rPr>
+      </w:pPr>
+    </w:p>
+    <w:p>
+      <w:pPr>
+        <w:jc w:val="both"/>
+        <w:rPr>
+          <w:lang w:val="en-GB"/>
+        </w:rPr>
+      </w:pPr>
+    </w:p>
+    <w:p>
+      <w:pPr>
+        <w:pStyle w:val="Heading2"/>
+        <w:jc w:val="both"/>
+        <w:rPr>
+          <w:lang w:val="en-GB"/>
+        </w:rPr>
+      </w:pPr>
+      <w:r>
+        <w:rPr>
+          <w:lang w:val="en-GB"/>
+        </w:rPr>
+        <w:t>Get the type of a member variable in a struct.</w:t>
+      </w:r>
+    </w:p>
+    <w:p>
+      <w:pPr>
+        <w:jc w:val="both"/>
+        <w:rPr>
+          <w:lang w:val="en-GB"/>
+        </w:rPr>
+      </w:pPr>
+    </w:p>
+    <w:p>
+      <w:pPr>
+        <w:jc w:val="both"/>
+        <w:rPr>
+          <w:lang w:val="en-GB"/>
+        </w:rPr>
+      </w:pPr>
+    </w:p>
+    <w:p>
+      <w:pPr>
+        <w:pStyle w:val="Heading2"/>
+        <w:jc w:val="both"/>
+        <w:rPr>
+          <w:lang w:val="en-GB"/>
+        </w:rPr>
+      </w:pPr>
+      <w:r>
+        <w:rPr>
+          <w:lang w:val="en-GB"/>
+        </w:rPr>
+        <w:t>Compare two variables to see if they’re the same.</w:t>
+      </w:r>
+    </w:p>
+    <w:p>
+      <w:pPr>
+        <w:jc w:val="both"/>
+        <w:rPr>
+          <w:lang w:val="en-GB"/>
+        </w:rPr>
+      </w:pPr>
+      <w:r>
+        <w:rPr>
+          <w:lang w:val="en-GB"/>
+        </w:rPr>
+        <w:t>This feature is actually just some template trickery, rather than generated like most of the others.</w:t>
+      </w:r>
+    </w:p>
+    <w:p>
+      <w:pPr>
+        <w:jc w:val="both"/>
+        <w:rPr>
+          <w:lang w:val="en-GB"/>
+        </w:rPr>
+      </w:pPr>
+      <w:r>
+        <w:rPr>
+          <w:noProof/>
+          <w:lang w:val="en-GB" w:eastAsia="en-GB"/>
+        </w:rPr>
+        <w:drawing>
+          <wp:inline distT="0" distB="0" distL="0" distR="0" wp14:anchorId="323DFBD1" wp14:editId="5C038BBC">
+            <wp:extent cx="3571875" cy="1371600"/>
+            <wp:effectExtent l="0" t="0" r="9525" b="0"/>
+            <wp:docPr id="4" name="Picture 4"/>
+            <wp:cNvGraphicFramePr>
+              <a:graphicFrameLocks xmlns:a="http://schemas.openxmlformats.org/drawingml/2006/main" noChangeAspect="1"/>
+            </wp:cNvGraphicFramePr>
+            <a:graphic xmlns:a="http://schemas.openxmlformats.org/drawingml/2006/main">
+              <a:graphicData uri="http://schemas.openxmlformats.org/drawingml/2006/picture">
+                <pic:pic xmlns:pic="http://schemas.openxmlformats.org/drawingml/2006/picture">
+                  <pic:nvPicPr>
+                    <pic:cNvPr id="1" name=""/>
+                    <pic:cNvPicPr/>
+                  </pic:nvPicPr>
+                  <pic:blipFill>
+                    <a:blip r:embed="rId20"/>
+                    <a:stretch>
+                      <a:fillRect/>
+                    </a:stretch>
+                  </pic:blipFill>
+                  <pic:spPr>
+                    <a:xfrm>
+                      <a:off x="0" y="0"/>
+                      <a:ext cx="3571875" cy="1371600"/>
+                    </a:xfrm>
+                    <a:prstGeom prst="rect">
+                      <a:avLst/>
+                    </a:prstGeom>
+                  </pic:spPr>
+                </pic:pic>
+              </a:graphicData>
+            </a:graphic>
+          </wp:inline>
+        </w:drawing>
+      </w:r>
+    </w:p>
+    <w:p>
+      <w:pPr>
+        <w:jc w:val="both"/>
+        <w:rPr>
+          <w:lang w:val="en-GB"/>
+        </w:rPr>
+      </w:pPr>
+    </w:p>
+    <w:p>
+      <w:pPr>
+        <w:jc w:val="both"/>
+        <w:rPr>
+          <w:lang w:val="en-GB"/>
+        </w:rPr>
+      </w:pPr>
+      <w:r>
+        <w:rPr>
+          <w:lang w:val="en-GB"/>
+        </w:rPr>
+        <w:t xml:space="preserve">In C++, you cannot compare types, so the code </w:t>
+      </w:r>
+      <w:r>
+        <w:rPr>
+          <w:i/>
+          <w:lang w:val="en-GB"/>
+        </w:rPr>
+        <w:t>if(int == int)</w:t>
+      </w:r>
+      <w:r>
+        <w:rPr>
+          <w:lang w:val="en-GB"/>
+        </w:rPr>
+        <w:t xml:space="preserve"> will not compile.</w:t>
+      </w:r>
+      <w:r>
+        <w:rPr>
+          <w:lang w:val="en-GB"/>
+        </w:rPr>
+        <w:t xml:space="preserve"> While this may seem like a silly example, if you include C++11 code, and the keyword </w:t>
+      </w:r>
+      <w:r>
+        <w:rPr>
+          <w:i/>
+          <w:lang w:val="en-GB"/>
+        </w:rPr>
+        <w:t>decltype</w:t>
+      </w:r>
+      <w:r>
+        <w:rPr>
+          <w:lang w:val="en-GB"/>
+        </w:rPr>
+        <w:t xml:space="preserve"> then it becomes more obvious why you would want this.</w:t>
+      </w:r>
+    </w:p>
+    <w:p>
+      <w:pPr>
+        <w:jc w:val="both"/>
+        <w:rPr>
+          <w:lang w:val="en-GB"/>
+        </w:rPr>
+      </w:pPr>
+    </w:p>
+    <w:p>
+      <w:pPr>
+        <w:pStyle w:val="Heading2"/>
+        <w:jc w:val="both"/>
+        <w:rPr>
+          <w:lang w:val="en-GB"/>
+        </w:rPr>
+      </w:pPr>
+      <w:r>
+        <w:rPr>
+          <w:lang w:val="en-GB"/>
+        </w:rPr>
+        <w:t>Convert a type to a string.</w:t>
+      </w:r>
+    </w:p>
+    <w:p>
+      <w:pPr>
+        <w:jc w:val="both"/>
+        <w:rPr>
+          <w:lang w:val="en-GB"/>
+        </w:rPr>
+      </w:pPr>
+      <w:r>
+        <w:rPr>
+          <w:lang w:val="en-GB"/>
+        </w:rPr>
+        <w:t>This function takes a primitive or struct type as its first argument, and will convert them into a string literal.</w:t>
+      </w:r>
+    </w:p>
+    <w:p>
+      <w:pPr>
+        <w:jc w:val="both"/>
+        <w:rPr>
+          <w:lang w:val="en-GB"/>
+        </w:rPr>
+      </w:pPr>
+      <w:r>
+        <w:rPr>
+          <w:noProof/>
+          <w:lang w:val="en-GB" w:eastAsia="en-GB"/>
+        </w:rPr>
+        <w:drawing>
+          <wp:inline distT="0" distB="0" distL="0" distR="0" wp14:anchorId="6EC2CAAB" wp14:editId="67799989">
+            <wp:extent cx="3886200" cy="1952625"/>
+            <wp:effectExtent l="0" t="0" r="0" b="9525"/>
+            <wp:docPr id="5" name="Picture 5"/>
+            <wp:cNvGraphicFramePr>
+              <a:graphicFrameLocks xmlns:a="http://schemas.openxmlformats.org/drawingml/2006/main" noChangeAspect="1"/>
+            </wp:cNvGraphicFramePr>
+            <a:graphic xmlns:a="http://schemas.openxmlformats.org/drawingml/2006/main">
+              <a:graphicData uri="http://schemas.openxmlformats.org/drawingml/2006/picture">
+                <pic:pic xmlns:pic="http://schemas.openxmlformats.org/drawingml/2006/picture">
+                  <pic:nvPicPr>
+                    <pic:cNvPr id="1" name=""/>
+                    <pic:cNvPicPr/>
+                  </pic:nvPicPr>
+                  <pic:blipFill>
+                    <a:blip r:embed="rId21"/>
+                    <a:stretch>
+                      <a:fillRect/>
+                    </a:stretch>
+                  </pic:blipFill>
+                  <pic:spPr>
+                    <a:xfrm>
+                      <a:off x="0" y="0"/>
+                      <a:ext cx="3886200" cy="1952625"/>
+                    </a:xfrm>
+                    <a:prstGeom prst="rect">
+                      <a:avLst/>
+                    </a:prstGeom>
+                  </pic:spPr>
+                </pic:pic>
+              </a:graphicData>
+            </a:graphic>
+          </wp:inline>
+        </w:drawing>
+      </w:r>
+    </w:p>
+    <w:p>
+      <w:pPr>
+        <w:jc w:val="both"/>
+        <w:rPr>
+          <w:lang w:val="en-GB"/>
+        </w:rPr>
+      </w:pPr>
+      <w:r>
+        <w:rPr>
+          <w:lang w:val="en-GB"/>
+        </w:rPr>
+        <w:t xml:space="preserve">In the above code, you can see some of the debug uses for this. The above code will also work with C++11’s </w:t>
+      </w:r>
+      <w:r>
+        <w:rPr>
+          <w:i/>
+          <w:lang w:val="en-GB"/>
+        </w:rPr>
+        <w:t>decltype</w:t>
+      </w:r>
+      <w:r>
+        <w:rPr>
+          <w:lang w:val="en-GB"/>
+        </w:rPr>
+        <w:t xml:space="preserve"> keyword.</w:t>
+      </w:r>
+    </w:p>
+    <w:p>
+      <w:pPr>
+        <w:jc w:val="both"/>
+        <w:rPr>
+          <w:lang w:val="en-GB"/>
+        </w:rPr>
+      </w:pPr>
+    </w:p>
+    <w:p>
+      <w:pPr>
+        <w:pStyle w:val="Heading2"/>
+        <w:jc w:val="both"/>
+        <w:rPr>
+          <w:lang w:val="en-GB"/>
+        </w:rPr>
+      </w:pPr>
+      <w:r>
+        <w:rPr>
+          <w:lang w:val="en-GB"/>
+        </w:rPr>
+        <w:lastRenderedPageBreak/>
+        <w:t>Serialize a struct for output.</w:t>
+      </w:r>
+    </w:p>
+    <w:p>
+      <w:pPr>
+        <w:jc w:val="both"/>
+        <w:rPr>
+          <w:lang w:val="en-GB"/>
+        </w:rPr>
+      </w:pPr>
+      <w:r>
+        <w:rPr>
+          <w:noProof/>
+          <w:lang w:val="en-GB" w:eastAsia="en-GB"/>
+        </w:rPr>
+        <w:drawing>
+          <wp:inline distT="0" distB="0" distL="0" distR="0" wp14:anchorId="53873C0C" wp14:editId="367E937A">
+            <wp:extent cx="4295775" cy="2943225"/>
+            <wp:effectExtent l="0" t="0" r="9525" b="9525"/>
+            <wp:docPr id="7" name="Picture 7"/>
+            <wp:cNvGraphicFramePr>
+              <a:graphicFrameLocks xmlns:a="http://schemas.openxmlformats.org/drawingml/2006/main" noChangeAspect="1"/>
+            </wp:cNvGraphicFramePr>
+            <a:graphic xmlns:a="http://schemas.openxmlformats.org/drawingml/2006/main">
+              <a:graphicData uri="http://schemas.openxmlformats.org/drawingml/2006/picture">
+                <pic:pic xmlns:pic="http://schemas.openxmlformats.org/drawingml/2006/picture">
+                  <pic:nvPicPr>
+                    <pic:cNvPr id="1" name=""/>
+                    <pic:cNvPicPr/>
+                  </pic:nvPicPr>
+                  <pic:blipFill>
+                    <a:blip r:embed="rId22"/>
+                    <a:stretch>
+                      <a:fillRect/>
+                    </a:stretch>
+                  </pic:blipFill>
+                  <pic:spPr>
+                    <a:xfrm>
+                      <a:off x="0" y="0"/>
+                      <a:ext cx="4295775" cy="2943225"/>
+                    </a:xfrm>
+                    <a:prstGeom prst="rect">
+                      <a:avLst/>
+                    </a:prstGeom>
+                  </pic:spPr>
+                </pic:pic>
+              </a:graphicData>
+            </a:graphic>
+          </wp:inline>
+        </w:drawing>
+      </w:r>
+    </w:p>
+    <w:p>
+      <w:pPr>
+        <w:jc w:val="both"/>
+        <w:rPr>
+          <w:lang w:val="en-GB"/>
+        </w:rPr>
+      </w:pPr>
+      <w:r>
+        <w:rPr>
+          <w:lang w:val="en-GB"/>
+        </w:rPr>
+        <w:t>The above code example produces the following output (taken from the Visual Studio Watch Window).</w:t>
+      </w:r>
+    </w:p>
+    <w:p>
+      <w:pPr>
+        <w:jc w:val="both"/>
+        <w:rPr>
+          <w:lang w:val="en-GB"/>
+        </w:rPr>
+      </w:pPr>
+      <w:r>
+        <w:rPr>
+          <w:noProof/>
+          <w:lang w:val="en-GB" w:eastAsia="en-GB"/>
+        </w:rPr>
+        <w:drawing>
+          <wp:inline distT="0" distB="0" distL="0" distR="0" wp14:anchorId="14BFF18E" wp14:editId="4FDD6466">
+            <wp:extent cx="1752600" cy="1028700"/>
+            <wp:effectExtent l="0" t="0" r="0" b="0"/>
+            <wp:docPr id="6" name="Picture 6"/>
+            <wp:cNvGraphicFramePr>
+              <a:graphicFrameLocks xmlns:a="http://schemas.openxmlformats.org/drawingml/2006/main" noChangeAspect="1"/>
+            </wp:cNvGraphicFramePr>
+            <a:graphic xmlns:a="http://schemas.openxmlformats.org/drawingml/2006/main">
+              <a:graphicData uri="http://schemas.openxmlformats.org/drawingml/2006/picture">
+                <pic:pic xmlns:pic="http://schemas.openxmlformats.org/drawingml/2006/picture">
+                  <pic:nvPicPr>
+                    <pic:cNvPr id="1" name=""/>
+                    <pic:cNvPicPr/>
+                  </pic:nvPicPr>
+                  <pic:blipFill>
+                    <a:blip r:embed="rId23"/>
+                    <a:stretch>
+                      <a:fillRect/>
+                    </a:stretch>
+                  </pic:blipFill>
+                  <pic:spPr>
+                    <a:xfrm>
+                      <a:off x="0" y="0"/>
+                      <a:ext cx="1752600" cy="1028700"/>
+                    </a:xfrm>
+                    <a:prstGeom prst="rect">
+                      <a:avLst/>
+                    </a:prstGeom>
+                  </pic:spPr>
+                </pic:pic>
+              </a:graphicData>
+            </a:graphic>
+          </wp:inline>
+        </w:drawing>
+      </w:r>
+    </w:p>
+    <w:p>
+      <w:pPr>
+        <w:jc w:val="both"/>
+        <w:rPr>
+          <w:lang w:val="en-GB"/>
+        </w:rPr>
+      </w:pPr>
+      <w:r>
+        <w:rPr>
+          <w:lang w:val="en-GB"/>
+        </w:rPr>
+        <w:t>As you can see, it has correctly serialized the struct. The point of serializing the struct was not for sending across data packets, or writing to file, but for outputting in a graphical display. The main use case for this would be, in a computer game, if you ran a debug build of the game, you could serialize all the object in the game when the developer clicks on them. This would provide real-time debugging information to the developer.</w:t>
+      </w:r>
+    </w:p>
+    <w:p>
+      <w:pPr>
+        <w:jc w:val="both"/>
+        <w:rPr>
+          <w:lang w:val="en-GB"/>
+        </w:rPr>
+      </w:pPr>
+    </w:p>
+    <w:p>
+      <w:pPr>
+        <w:jc w:val="both"/>
+        <w:rPr>
+          <w:lang w:val="en-GB"/>
+        </w:rPr>
+      </w:pPr>
+      <w:r>
+        <w:rPr>
+          <w:lang w:val="en-GB"/>
+        </w:rPr>
+        <w:t>The serialize struct method has been thoroughly tested and works with multiple inheritance, pointers, and normal data types.</w:t>
+      </w:r>
+    </w:p>
+    <w:p>
+      <w:pPr>
+        <w:pStyle w:val="Heading1"/>
+        <w:jc w:val="both"/>
+        <w:rPr>
+          <w:lang w:val="en-GB"/>
+        </w:rPr>
+      </w:pPr>
+      <w:r>
+        <w:rPr>
+          <w:lang w:val="en-GB"/>
+        </w:rPr>
+        <w:t>Enum</w:t>
+      </w:r>
+      <w:r>
+        <w:rPr>
+          <w:lang w:val="en-GB"/>
+        </w:rPr>
+        <w:t xml:space="preserve"> Introspection.</w:t>
+      </w:r>
+    </w:p>
+    <w:p>
+      <w:pPr>
+        <w:jc w:val="both"/>
+        <w:rPr>
+          <w:lang w:val="en-GB"/>
+        </w:rPr>
+      </w:pPr>
+      <w:r>
+        <w:rPr>
+          <w:lang w:val="en-GB"/>
+        </w:rPr>
+        <w:t>All the enum code has been tested with C’s enums, and C++ enum class. It works with both.</w:t>
+      </w:r>
+    </w:p>
+    <w:p>
+      <w:pPr>
+        <w:pStyle w:val="Heading2"/>
+        <w:jc w:val="both"/>
+        <w:rPr>
+          <w:lang w:val="en-GB"/>
+        </w:rPr>
+      </w:pPr>
+      <w:r>
+        <w:rPr>
+          <w:lang w:val="en-GB"/>
+        </w:rPr>
+        <w:t>Get the number of elements in an enum.</w:t>
+      </w:r>
+    </w:p>
+    <w:p>
+      <w:pPr>
+        <w:jc w:val="both"/>
+        <w:rPr>
+          <w:lang w:val="en-GB"/>
+        </w:rPr>
+      </w:pPr>
+      <w:r>
+        <w:rPr>
+          <w:lang w:val="en-GB"/>
+        </w:rPr>
+        <w:t>This code will output the number of elements in an enum.</w:t>
+      </w:r>
+    </w:p>
+    <w:p>
+      <w:pPr>
+        <w:jc w:val="both"/>
+        <w:rPr>
+          <w:lang w:val="en-GB"/>
+        </w:rPr>
+      </w:pPr>
+      <w:r>
+        <w:rPr>
+          <w:noProof/>
+          <w:lang w:val="en-GB" w:eastAsia="en-GB"/>
+        </w:rPr>
+        <w:drawing>
+          <wp:inline distT="0" distB="0" distL="0" distR="0" wp14:anchorId="7154FCAD" wp14:editId="0D7D8876">
+            <wp:extent cx="4257675" cy="1038225"/>
+            <wp:effectExtent l="0" t="0" r="9525" b="9525"/>
+            <wp:docPr id="8" name="Picture 8"/>
+            <wp:cNvGraphicFramePr>
+              <a:graphicFrameLocks xmlns:a="http://schemas.openxmlformats.org/drawingml/2006/main" noChangeAspect="1"/>
+            </wp:cNvGraphicFramePr>
+            <a:graphic xmlns:a="http://schemas.openxmlformats.org/drawingml/2006/main">
+              <a:graphicData uri="http://schemas.openxmlformats.org/drawingml/2006/picture">
+                <pic:pic xmlns:pic="http://schemas.openxmlformats.org/drawingml/2006/picture">
+                  <pic:nvPicPr>
+                    <pic:cNvPr id="1" name=""/>
+                    <pic:cNvPicPr/>
+                  </pic:nvPicPr>
+                  <pic:blipFill>
+                    <a:blip r:embed="rId24"/>
+                    <a:stretch>
+                      <a:fillRect/>
+                    </a:stretch>
+                  </pic:blipFill>
+                  <pic:spPr>
+                    <a:xfrm>
+                      <a:off x="0" y="0"/>
+                      <a:ext cx="4257675" cy="1038225"/>
+                    </a:xfrm>
+                    <a:prstGeom prst="rect">
+                      <a:avLst/>
+                    </a:prstGeom>
+                  </pic:spPr>
+                </pic:pic>
+              </a:graphicData>
+            </a:graphic>
+          </wp:inline>
+        </w:drawing>
+      </w:r>
+    </w:p>
+    <w:p>
+      <w:pPr>
+        <w:jc w:val="both"/>
+        <w:rPr>
+          <w:lang w:val="en-GB"/>
+        </w:rPr>
+      </w:pPr>
+      <w:r>
+        <w:rPr>
+          <w:lang w:val="en-GB"/>
+        </w:rPr>
+        <w:t xml:space="preserve">A lot of people, when writing enums, will have a count element on the end, so they can always get the number of elements (in the previous example, after </w:t>
+      </w:r>
+      <w:r>
+        <w:rPr>
+          <w:i/>
+          <w:lang w:val="en-GB"/>
+        </w:rPr>
+        <w:t>letter_c</w:t>
+      </w:r>
+      <w:r>
+        <w:rPr>
+          <w:lang w:val="en-GB"/>
+        </w:rPr>
+        <w:t xml:space="preserve">, there could be an element called </w:t>
+      </w:r>
+      <w:r>
+        <w:rPr>
+          <w:i/>
+          <w:lang w:val="en-GB"/>
+        </w:rPr>
+        <w:lastRenderedPageBreak/>
+        <w:t>letter_count</w:t>
+      </w:r>
+      <w:r>
+        <w:rPr>
+          <w:lang w:val="en-GB"/>
+        </w:rPr>
+        <w:t xml:space="preserve">). This has some disadvantages of, including; someone may accidentally move count so it’s no longer at the start, or add elements after it without properly reading how the enum works. Or, if the user assigns a number to one of the elements in the enum, like </w:t>
+      </w:r>
+      <w:r>
+        <w:rPr>
+          <w:i/>
+          <w:lang w:val="en-GB"/>
+        </w:rPr>
+        <w:t>letter_c = 5</w:t>
+      </w:r>
+      <w:r>
+        <w:rPr>
+          <w:lang w:val="en-GB"/>
+        </w:rPr>
+        <w:t xml:space="preserve">, then the element </w:t>
+      </w:r>
+      <w:r>
+        <w:rPr>
+          <w:i/>
+          <w:lang w:val="en-GB"/>
+        </w:rPr>
+        <w:t>letter_count</w:t>
+      </w:r>
+      <w:r>
+        <w:rPr>
+          <w:lang w:val="en-GB"/>
+        </w:rPr>
+        <w:t xml:space="preserve"> would not be wrong. Using the </w:t>
+      </w:r>
+      <w:r>
+        <w:rPr>
+          <w:i/>
+          <w:lang w:val="en-GB"/>
+        </w:rPr>
+        <w:t>get_number_of_enum_elements</w:t>
+      </w:r>
+      <w:r>
+        <w:rPr>
+          <w:lang w:val="en-GB"/>
+        </w:rPr>
+        <w:t xml:space="preserve"> “function”, the user now has a more robust way to find out how many elements are in an enum.</w:t>
+      </w:r>
+    </w:p>
+    <w:p>
+      <w:pPr>
+        <w:jc w:val="both"/>
+        <w:rPr>
+          <w:lang w:val="en-GB"/>
+        </w:rPr>
+      </w:pPr>
+    </w:p>
+    <w:p>
+      <w:pPr>
+        <w:pStyle w:val="Heading2"/>
+        <w:jc w:val="both"/>
+        <w:rPr>
+          <w:lang w:val="en-GB"/>
+        </w:rPr>
+      </w:pPr>
+      <w:r>
+        <w:rPr>
+          <w:lang w:val="en-GB"/>
+        </w:rPr>
+        <w:t>Convert a string to an enum.</w:t>
+      </w:r>
+    </w:p>
+    <w:p>
+      <w:pPr>
+        <w:jc w:val="both"/>
+        <w:rPr>
+          <w:lang w:val="en-GB"/>
+        </w:rPr>
+      </w:pPr>
+      <w:r>
+        <w:rPr>
+          <w:noProof/>
+          <w:lang w:val="en-GB" w:eastAsia="en-GB"/>
+        </w:rPr>
+        <w:drawing>
+          <wp:inline distT="0" distB="0" distL="0" distR="0" wp14:anchorId="7CAD8AD1" wp14:editId="071A0EE9">
+            <wp:extent cx="3248025" cy="2105025"/>
+            <wp:effectExtent l="0" t="0" r="9525" b="9525"/>
+            <wp:docPr id="9" name="Picture 9"/>
+            <wp:cNvGraphicFramePr>
+              <a:graphicFrameLocks xmlns:a="http://schemas.openxmlformats.org/drawingml/2006/main" noChangeAspect="1"/>
+            </wp:cNvGraphicFramePr>
+            <a:graphic xmlns:a="http://schemas.openxmlformats.org/drawingml/2006/main">
+              <a:graphicData uri="http://schemas.openxmlformats.org/drawingml/2006/picture">
+                <pic:pic xmlns:pic="http://schemas.openxmlformats.org/drawingml/2006/picture">
+                  <pic:nvPicPr>
+                    <pic:cNvPr id="1" name=""/>
+                    <pic:cNvPicPr/>
+                  </pic:nvPicPr>
+                  <pic:blipFill>
+                    <a:blip r:embed="rId25"/>
+                    <a:stretch>
+                      <a:fillRect/>
+                    </a:stretch>
+                  </pic:blipFill>
+                  <pic:spPr>
+                    <a:xfrm>
+                      <a:off x="0" y="0"/>
+                      <a:ext cx="3248025" cy="2105025"/>
+                    </a:xfrm>
+                    <a:prstGeom prst="rect">
+                      <a:avLst/>
+                    </a:prstGeom>
+                  </pic:spPr>
+                </pic:pic>
+              </a:graphicData>
+            </a:graphic>
+          </wp:inline>
+        </w:drawing>
+      </w:r>
+    </w:p>
+    <w:p>
+      <w:pPr>
+        <w:jc w:val="both"/>
+        <w:rPr>
+          <w:lang w:val="en-GB"/>
+        </w:rPr>
+      </w:pPr>
+      <w:r>
+        <w:rPr>
+          <w:lang w:val="en-GB"/>
+        </w:rPr>
+        <w:t>This is used to convert a string into an enum. From the above example, you can see h</w:t>
+      </w:r>
+      <w:r>
+        <w:rPr>
+          <w:lang w:val="en-GB"/>
+        </w:rPr>
+        <w:t>ow this would be useful if you were reading data from a file.</w:t>
+      </w:r>
+    </w:p>
+    <w:p>
+      <w:pPr>
+        <w:jc w:val="both"/>
+        <w:rPr>
+          <w:lang w:val="en-GB"/>
+        </w:rPr>
+      </w:pPr>
+    </w:p>
+    <w:p>
+      <w:pPr>
+        <w:pStyle w:val="Heading2"/>
+        <w:jc w:val="both"/>
+        <w:rPr>
+          <w:lang w:val="en-GB"/>
+        </w:rPr>
+      </w:pPr>
+      <w:r>
+        <w:rPr>
+          <w:lang w:val="en-GB"/>
+        </w:rPr>
+        <w:t>Convert an enum to a string.</w:t>
+      </w:r>
+    </w:p>
+    <w:p>
+      <w:pPr>
+        <w:jc w:val="both"/>
+        <w:rPr>
+          <w:lang w:val="en-GB"/>
+        </w:rPr>
+      </w:pPr>
+      <w:r>
+        <w:rPr>
+          <w:noProof/>
+          <w:lang w:val="en-GB" w:eastAsia="en-GB"/>
+        </w:rPr>
+        <w:drawing>
+          <wp:inline distT="0" distB="0" distL="0" distR="0" wp14:anchorId="2F93131D" wp14:editId="1E9B4DA7">
+            <wp:extent cx="3248025" cy="2400300"/>
+            <wp:effectExtent l="0" t="0" r="9525" b="0"/>
+            <wp:docPr id="11" name="Picture 11"/>
+            <wp:cNvGraphicFramePr>
+              <a:graphicFrameLocks xmlns:a="http://schemas.openxmlformats.org/drawingml/2006/main" noChangeAspect="1"/>
+            </wp:cNvGraphicFramePr>
+            <a:graphic xmlns:a="http://schemas.openxmlformats.org/drawingml/2006/main">
+              <a:graphicData uri="http://schemas.openxmlformats.org/drawingml/2006/picture">
+                <pic:pic xmlns:pic="http://schemas.openxmlformats.org/drawingml/2006/picture">
+                  <pic:nvPicPr>
+                    <pic:cNvPr id="1" name=""/>
+                    <pic:cNvPicPr/>
+                  </pic:nvPicPr>
+                  <pic:blipFill>
+                    <a:blip r:embed="rId26"/>
+                    <a:stretch>
+                      <a:fillRect/>
+                    </a:stretch>
+                  </pic:blipFill>
+                  <pic:spPr>
+                    <a:xfrm>
+                      <a:off x="0" y="0"/>
                       <a:ext cx="3248025" cy="2400300"/>
                     </a:xfrm>
                     <a:prstGeom prst="rect">
@@ -1344,6 +1906,7 @@
     <w:p>
       <w:pPr>
         <w:pStyle w:val="Heading1"/>
+        <w:jc w:val="both"/>
       </w:pPr>
       <w:r>
         <w:t>Internal Details</w:t>
@@ -1352,12 +1915,11 @@
     <w:p>
       <w:pPr>
         <w:pStyle w:val="Heading2"/>
+        <w:jc w:val="both"/>
       </w:pPr>
       <w:r>
         <w:t>Single Executable.</w:t>
       </w:r>
-      <w:bookmarkStart w:id="0" w:name="_GoBack"/>
-      <w:bookmarkEnd w:id="0"/>
     </w:p>
     <w:p>
       <w:pPr>
@@ -1400,13 +1962,22 @@
         <w:t>.exe</w:t>
       </w:r>
       <w:r>
-        <w:t xml:space="preserve"> means that the user only has one program, and it also means it is easy for the user to switch machine with it. It also means there can, very easy, be two versions of the preprocessor on one machine.</w:t>
-      </w:r>
-    </w:p>
-    <w:p/>
+        <w:t xml:space="preserve"> means that the user only has one </w:t>
+      </w:r>
+      <w:r>
+        <w:lastRenderedPageBreak/>
+        <w:t>program, and it also means it is easy for the user to switch machine with it. It also means there can, very easy, be two versions of the preprocessor on one machine.</w:t>
+      </w:r>
+    </w:p>
+    <w:p>
+      <w:pPr>
+        <w:jc w:val="both"/>
+      </w:pPr>
+    </w:p>
     <w:p>
       <w:pPr>
         <w:pStyle w:val="Heading2"/>
+        <w:jc w:val="both"/>
       </w:pPr>
       <w:r>
         <w:t>Google Test</w:t>
@@ -1432,7 +2003,16 @@
         <w:t>Conclusion.</w:t>
       </w:r>
     </w:p>
-    <w:p/>
+    <w:p>
+      <w:pPr>
+        <w:jc w:val="both"/>
+      </w:pPr>
+    </w:p>
+    <w:p>
+      <w:pPr>
+        <w:jc w:val="both"/>
+      </w:pPr>
+    </w:p>
     <w:sectPr>
       <w:pgSz w:w="12240" w:h="15840"/>
       <w:pgMar w:top="1440" w:right="1440" w:bottom="1440" w:left="1440" w:header="720" w:footer="720" w:gutter="0"/>
@@ -1631,6 +2211,16 @@
     </w:lvl>
   </w:abstractNum>
   <w:abstractNum w:abstractNumId="10" w15:restartNumberingAfterBreak="0">
+    <w:nsid w:val="FFFFFFFE"/>
+    <w:multiLevelType w:val="singleLevel"/>
+    <w:tmpl w:val="EB3E4184"/>
+    <w:lvl w:ilvl="0">
+      <w:numFmt w:val="bullet"/>
+      <w:lvlText w:val="*"/>
+      <w:lvlJc w:val="left"/>
+    </w:lvl>
+  </w:abstractNum>
+  <w:abstractNum w:abstractNumId="11" w15:restartNumberingAfterBreak="0">
     <w:nsid w:val="02B515DE"/>
     <w:multiLevelType w:val="multilevel"/>
     <w:tmpl w:val="0409001F"/>
@@ -1716,7 +2306,7 @@
       </w:pPr>
     </w:lvl>
   </w:abstractNum>
-  <w:abstractNum w:abstractNumId="11" w15:restartNumberingAfterBreak="0">
+  <w:abstractNum w:abstractNumId="12" w15:restartNumberingAfterBreak="0">
     <w:nsid w:val="081A78FB"/>
     <w:multiLevelType w:val="multilevel"/>
     <w:tmpl w:val="0409001D"/>
@@ -1802,7 +2392,7 @@
       </w:pPr>
     </w:lvl>
   </w:abstractNum>
-  <w:abstractNum w:abstractNumId="12" w15:restartNumberingAfterBreak="0">
+  <w:abstractNum w:abstractNumId="13" w15:restartNumberingAfterBreak="0">
     <w:nsid w:val="0B2F3CA6"/>
     <w:multiLevelType w:val="multilevel"/>
     <w:tmpl w:val="0409001D"/>
@@ -1888,7 +2478,7 @@
       </w:pPr>
     </w:lvl>
   </w:abstractNum>
-  <w:abstractNum w:abstractNumId="13" w15:restartNumberingAfterBreak="0">
+  <w:abstractNum w:abstractNumId="14" w15:restartNumberingAfterBreak="0">
     <w:nsid w:val="15C5697B"/>
     <w:multiLevelType w:val="multilevel"/>
     <w:tmpl w:val="0409001D"/>
@@ -1974,7 +2564,7 @@
       </w:pPr>
     </w:lvl>
   </w:abstractNum>
-  <w:abstractNum w:abstractNumId="14" w15:restartNumberingAfterBreak="0">
+  <w:abstractNum w:abstractNumId="15" w15:restartNumberingAfterBreak="0">
     <w:nsid w:val="298929E5"/>
     <w:multiLevelType w:val="multilevel"/>
     <w:tmpl w:val="0409001F"/>
@@ -2060,7 +2650,7 @@
       </w:pPr>
     </w:lvl>
   </w:abstractNum>
-  <w:abstractNum w:abstractNumId="15" w15:restartNumberingAfterBreak="0">
+  <w:abstractNum w:abstractNumId="16" w15:restartNumberingAfterBreak="0">
     <w:nsid w:val="2D9320FB"/>
     <w:multiLevelType w:val="hybridMultilevel"/>
     <w:tmpl w:val="0248C4A4"/>
@@ -2173,7 +2763,7 @@
       </w:rPr>
     </w:lvl>
   </w:abstractNum>
-  <w:abstractNum w:abstractNumId="16" w15:restartNumberingAfterBreak="0">
+  <w:abstractNum w:abstractNumId="17" w15:restartNumberingAfterBreak="0">
     <w:nsid w:val="2EDE304E"/>
     <w:multiLevelType w:val="multilevel"/>
     <w:tmpl w:val="0409001D"/>
@@ -2259,7 +2849,7 @@
       </w:pPr>
     </w:lvl>
   </w:abstractNum>
-  <w:abstractNum w:abstractNumId="17" w15:restartNumberingAfterBreak="0">
+  <w:abstractNum w:abstractNumId="18" w15:restartNumberingAfterBreak="0">
     <w:nsid w:val="3AEB0273"/>
     <w:multiLevelType w:val="multilevel"/>
     <w:tmpl w:val="526206A0"/>
@@ -2346,7 +2936,7 @@
       </w:pPr>
     </w:lvl>
   </w:abstractNum>
-  <w:abstractNum w:abstractNumId="18" w15:restartNumberingAfterBreak="0">
+  <w:abstractNum w:abstractNumId="19" w15:restartNumberingAfterBreak="0">
     <w:nsid w:val="43F8503E"/>
     <w:multiLevelType w:val="multilevel"/>
     <w:tmpl w:val="0409001F"/>
@@ -2432,7 +3022,7 @@
       </w:pPr>
     </w:lvl>
   </w:abstractNum>
-  <w:abstractNum w:abstractNumId="19" w15:restartNumberingAfterBreak="0">
+  <w:abstractNum w:abstractNumId="20" w15:restartNumberingAfterBreak="0">
     <w:nsid w:val="484C4F29"/>
     <w:multiLevelType w:val="multilevel"/>
     <w:tmpl w:val="D8061F64"/>
@@ -2519,7 +3109,7 @@
       </w:pPr>
     </w:lvl>
   </w:abstractNum>
-  <w:abstractNum w:abstractNumId="20" w15:restartNumberingAfterBreak="0">
+  <w:abstractNum w:abstractNumId="21" w15:restartNumberingAfterBreak="0">
     <w:nsid w:val="59350CFB"/>
     <w:multiLevelType w:val="multilevel"/>
     <w:tmpl w:val="9DF09F08"/>
@@ -2606,7 +3196,7 @@
       </w:pPr>
     </w:lvl>
   </w:abstractNum>
-  <w:abstractNum w:abstractNumId="21" w15:restartNumberingAfterBreak="0">
+  <w:abstractNum w:abstractNumId="22" w15:restartNumberingAfterBreak="0">
     <w:nsid w:val="5DB6560E"/>
     <w:multiLevelType w:val="hybridMultilevel"/>
     <w:tmpl w:val="489A9C20"/>
@@ -2719,7 +3309,7 @@
       </w:rPr>
     </w:lvl>
   </w:abstractNum>
-  <w:abstractNum w:abstractNumId="22" w15:restartNumberingAfterBreak="0">
+  <w:abstractNum w:abstractNumId="23" w15:restartNumberingAfterBreak="0">
     <w:nsid w:val="5DEC6B47"/>
     <w:multiLevelType w:val="multilevel"/>
     <w:tmpl w:val="604E1C0A"/>
@@ -2806,7 +3396,7 @@
       </w:pPr>
     </w:lvl>
   </w:abstractNum>
-  <w:abstractNum w:abstractNumId="23" w15:restartNumberingAfterBreak="0">
+  <w:abstractNum w:abstractNumId="24" w15:restartNumberingAfterBreak="0">
     <w:nsid w:val="69414329"/>
     <w:multiLevelType w:val="hybridMultilevel"/>
     <w:tmpl w:val="5FB65A14"/>
@@ -2919,7 +3509,7 @@
       </w:rPr>
     </w:lvl>
   </w:abstractNum>
-  <w:abstractNum w:abstractNumId="24" w15:restartNumberingAfterBreak="0">
+  <w:abstractNum w:abstractNumId="25" w15:restartNumberingAfterBreak="0">
     <w:nsid w:val="6E9514D7"/>
     <w:multiLevelType w:val="multilevel"/>
     <w:tmpl w:val="0409001F"/>
@@ -3005,7 +3595,7 @@
       </w:pPr>
     </w:lvl>
   </w:abstractNum>
-  <w:abstractNum w:abstractNumId="25" w15:restartNumberingAfterBreak="0">
+  <w:abstractNum w:abstractNumId="26" w15:restartNumberingAfterBreak="0">
     <w:nsid w:val="750E63E3"/>
     <w:multiLevelType w:val="hybridMultilevel"/>
     <w:tmpl w:val="7E503846"/>
@@ -3118,7 +3708,7 @@
       </w:rPr>
     </w:lvl>
   </w:abstractNum>
-  <w:abstractNum w:abstractNumId="26" w15:restartNumberingAfterBreak="0">
+  <w:abstractNum w:abstractNumId="27" w15:restartNumberingAfterBreak="0">
     <w:nsid w:val="7D8C2C6D"/>
     <w:multiLevelType w:val="multilevel"/>
     <w:tmpl w:val="04090023"/>
@@ -3205,7 +3795,7 @@
       </w:pPr>
     </w:lvl>
   </w:abstractNum>
-  <w:abstractNum w:abstractNumId="27" w15:restartNumberingAfterBreak="0">
+  <w:abstractNum w:abstractNumId="28" w15:restartNumberingAfterBreak="0">
     <w:nsid w:val="7F275FD3"/>
     <w:multiLevelType w:val="hybridMultilevel"/>
     <w:tmpl w:val="C0CCD4B4"/>
@@ -3319,25 +3909,25 @@
     </w:lvl>
   </w:abstractNum>
   <w:num w:numId="1">
-    <w:abstractNumId w:val="20"/>
+    <w:abstractNumId w:val="21"/>
   </w:num>
   <w:num w:numId="2">
-    <w:abstractNumId w:val="12"/>
+    <w:abstractNumId w:val="13"/>
   </w:num>
   <w:num w:numId="3">
-    <w:abstractNumId w:val="10"/>
+    <w:abstractNumId w:val="11"/>
   </w:num>
   <w:num w:numId="4">
-    <w:abstractNumId w:val="24"/>
+    <w:abstractNumId w:val="25"/>
   </w:num>
   <w:num w:numId="5">
-    <w:abstractNumId w:val="13"/>
+    <w:abstractNumId w:val="14"/>
   </w:num>
   <w:num w:numId="6">
-    <w:abstractNumId w:val="17"/>
+    <w:abstractNumId w:val="18"/>
   </w:num>
   <w:num w:numId="7">
-    <w:abstractNumId w:val="19"/>
+    <w:abstractNumId w:val="20"/>
   </w:num>
   <w:num w:numId="8">
     <w:abstractNumId w:val="9"/>
@@ -3370,37 +3960,51 @@
     <w:abstractNumId w:val="0"/>
   </w:num>
   <w:num w:numId="18">
-    <w:abstractNumId w:val="14"/>
+    <w:abstractNumId w:val="15"/>
   </w:num>
   <w:num w:numId="19">
+    <w:abstractNumId w:val="17"/>
+  </w:num>
+  <w:num w:numId="20">
+    <w:abstractNumId w:val="23"/>
+  </w:num>
+  <w:num w:numId="21">
+    <w:abstractNumId w:val="19"/>
+  </w:num>
+  <w:num w:numId="22">
+    <w:abstractNumId w:val="12"/>
+  </w:num>
+  <w:num w:numId="23">
+    <w:abstractNumId w:val="27"/>
+  </w:num>
+  <w:num w:numId="24">
+    <w:abstractNumId w:val="28"/>
+  </w:num>
+  <w:num w:numId="25">
+    <w:abstractNumId w:val="22"/>
+  </w:num>
+  <w:num w:numId="26">
+    <w:abstractNumId w:val="24"/>
+  </w:num>
+  <w:num w:numId="27">
+    <w:abstractNumId w:val="26"/>
+  </w:num>
+  <w:num w:numId="28">
     <w:abstractNumId w:val="16"/>
   </w:num>
-  <w:num w:numId="20">
-    <w:abstractNumId w:val="22"/>
-  </w:num>
-  <w:num w:numId="21">
-    <w:abstractNumId w:val="18"/>
-  </w:num>
-  <w:num w:numId="22">
-    <w:abstractNumId w:val="11"/>
-  </w:num>
-  <w:num w:numId="23">
-    <w:abstractNumId w:val="26"/>
-  </w:num>
-  <w:num w:numId="24">
-    <w:abstractNumId w:val="27"/>
-  </w:num>
-  <w:num w:numId="25">
-    <w:abstractNumId w:val="21"/>
-  </w:num>
-  <w:num w:numId="26">
-    <w:abstractNumId w:val="23"/>
-  </w:num>
-  <w:num w:numId="27">
-    <w:abstractNumId w:val="25"/>
-  </w:num>
-  <w:num w:numId="28">
-    <w:abstractNumId w:val="15"/>
+  <w:num w:numId="29">
+    <w:abstractNumId w:val="10"/>
+    <w:lvlOverride w:ilvl="0">
+      <w:lvl w:ilvl="0">
+        <w:numFmt w:val="bullet"/>
+        <w:lvlText w:val=""/>
+        <w:legacy w:legacy="1" w:legacySpace="0" w:legacyIndent="360"/>
+        <w:lvlJc w:val="left"/>
+        <w:rPr>
+          <w:rFonts w:ascii="Symbol" w:hAnsi="Symbol" w:hint="default"/>
+        </w:rPr>
+      </w:lvl>
+    </w:lvlOverride>
   </w:num>
 </w:numbering>
 </file>
@@ -4803,6 +5407,11 @@
       <w:ind w:left="720"/>
       <w:contextualSpacing/>
     </w:pPr>
+  </w:style>
+  <w:style w:type="character" w:customStyle="1" w:styleId="comment-copy">
+    <w:name w:val="comment-copy"/>
+    <w:basedOn w:val="DefaultParagraphFont"/>
+    <w:rsid w:val="00964300"/>
   </w:style>
 </w:styles>
 </file>
@@ -6294,7 +6903,7 @@
 </file>
 
 <file path=customXml/itemProps4.xml><?xml version="1.0" encoding="utf-8"?>
-<ds:datastoreItem xmlns:ds="http://schemas.openxmlformats.org/officeDocument/2006/customXml" ds:itemID="{FEAE20A9-2EAC-497C-A558-056715EE10D2}">
+<ds:datastoreItem xmlns:ds="http://schemas.openxmlformats.org/officeDocument/2006/customXml" ds:itemID="{02C9BB22-386D-4B41-81E6-C83D31C66537}">
   <ds:schemaRefs>
     <ds:schemaRef ds:uri="http://schemas.openxmlformats.org/officeDocument/2006/bibliography"/>
   </ds:schemaRefs>

</xml_diff>

<commit_message>
Namespace'd everything inside pp.
</commit_message>
<xml_diff>
--- a/report.docx
+++ b/report.docx
@@ -103,7 +103,19 @@
         <w:rPr>
           <w:lang w:val="en-GB"/>
         </w:rPr>
-        <w:t>. Having an external app, which generate standard-compliant C++, means it can be used with most compilers. The generated has been tested in GCC, Clang, and MSVC</w:t>
+        <w:t xml:space="preserve">. Having an external app, which generate standard-compliant C++, means it can be used with most compilers. The generated </w:t>
+      </w:r>
+      <w:r>
+        <w:rPr>
+          <w:lang w:val="en-GB"/>
+        </w:rPr>
+        <w:t xml:space="preserve">code </w:t>
+      </w:r>
+      <w:r>
+        <w:rPr>
+          <w:lang w:val="en-GB"/>
+        </w:rPr>
+        <w:t>has been tested in GCC, Clang, and MSVC</w:t>
       </w:r>
       <w:r>
         <w:rPr>
@@ -273,14 +285,8 @@
       <w:pPr>
         <w:jc w:val="both"/>
       </w:pPr>
-      <w:r>
-        <w:t>(Buy a Java book)</w:t>
-      </w:r>
-    </w:p>
-    <w:p>
-      <w:pPr>
-        <w:jc w:val="both"/>
-      </w:pPr>
+      <w:bookmarkStart w:id="0" w:name="_GoBack"/>
+      <w:commentRangeStart w:id="1"/>
       <w:r>
         <w:t>The programming language Java has built in introspection and reflection.</w:t>
       </w:r>
@@ -310,17 +316,25 @@
         <w:lastRenderedPageBreak/>
         <w:t>Other languages, usually more modern ones, saw the runtime overhead of introspection and instead implemented compile-time introspection. This has the benefit of having zero overhead, yet it can be more limited than doing it at runtime.</w:t>
       </w:r>
-    </w:p>
-    <w:p>
-      <w:pPr>
-        <w:jc w:val="both"/>
-      </w:pPr>
-    </w:p>
-    <w:p>
-      <w:pPr>
-        <w:jc w:val="both"/>
-      </w:pPr>
-      <w:hyperlink r:id="rId12" w:history="1">
+      <w:bookmarkEnd w:id="0"/>
+      <w:commentRangeEnd w:id="1"/>
+      <w:r>
+        <w:rPr>
+          <w:rStyle w:val="CommentReference"/>
+        </w:rPr>
+        <w:commentReference w:id="1"/>
+      </w:r>
+    </w:p>
+    <w:p>
+      <w:pPr>
+        <w:jc w:val="both"/>
+      </w:pPr>
+    </w:p>
+    <w:p>
+      <w:pPr>
+        <w:jc w:val="both"/>
+      </w:pPr>
+      <w:hyperlink r:id="rId14" w:history="1">
         <w:r>
           <w:rPr>
             <w:rStyle w:val="Hyperlink"/>
@@ -333,23 +347,31 @@
       <w:pPr>
         <w:jc w:val="both"/>
       </w:pPr>
+      <w:commentRangeStart w:id="2"/>
       <w:r>
         <w:t xml:space="preserve">Matt Aimonetti discusses how the programming language Go has introspection, which can be used to loop through its members. This is a very useful feature, yet something C++ is completely without. Using the introspection system I’ve developed, </w:t>
       </w:r>
       <w:r>
         <w:t>this should be possible in C++ without modifying the core language.</w:t>
       </w:r>
-    </w:p>
-    <w:p>
-      <w:pPr>
-        <w:jc w:val="both"/>
-      </w:pPr>
-    </w:p>
-    <w:p>
-      <w:pPr>
-        <w:jc w:val="both"/>
-      </w:pPr>
-      <w:hyperlink r:id="rId13" w:history="1">
+      <w:commentRangeEnd w:id="2"/>
+      <w:r>
+        <w:rPr>
+          <w:rStyle w:val="CommentReference"/>
+        </w:rPr>
+        <w:commentReference w:id="2"/>
+      </w:r>
+    </w:p>
+    <w:p>
+      <w:pPr>
+        <w:jc w:val="both"/>
+      </w:pPr>
+    </w:p>
+    <w:p>
+      <w:pPr>
+        <w:jc w:val="both"/>
+      </w:pPr>
+      <w:hyperlink r:id="rId15" w:anchor="allMembers" w:history="1">
         <w:r>
           <w:rPr>
             <w:rStyle w:val="Hyperlink"/>
@@ -362,14 +384,7 @@
       <w:pPr>
         <w:jc w:val="both"/>
       </w:pPr>
-      <w:r>
-        <w:t>(Buy the D cookbook)</w:t>
-      </w:r>
-    </w:p>
-    <w:p>
-      <w:pPr>
-        <w:jc w:val="both"/>
-      </w:pPr>
+      <w:commentRangeStart w:id="3"/>
       <w:r>
         <w:t xml:space="preserve">The programming language D also provides a lot of tools for compile-time introspection using the </w:t>
       </w:r>
@@ -403,13 +418,14 @@
         <w:rPr>
           <w:rStyle w:val="comment-copy"/>
         </w:rPr>
-        <w:t>is(typeof(member) == function))</w:t>
-      </w:r>
-      <w:r>
-        <w:rPr>
-          <w:rStyle w:val="comment-copy"/>
-        </w:rPr>
-        <w:t xml:space="preserve"> to test if something is a function or not.</w:t>
+        <w:t>is(typeof(member) == function)) to test if something is a function or not.</w:t>
+      </w:r>
+      <w:commentRangeEnd w:id="3"/>
+      <w:r>
+        <w:rPr>
+          <w:rStyle w:val="CommentReference"/>
+        </w:rPr>
+        <w:commentReference w:id="3"/>
       </w:r>
     </w:p>
     <w:p>
@@ -462,7 +478,7 @@
           <w:lang w:val="en"/>
         </w:rPr>
       </w:pPr>
-      <w:hyperlink r:id="rId14" w:history="1">
+      <w:hyperlink r:id="rId16" w:history="1">
         <w:r>
           <w:rPr>
             <w:rStyle w:val="Hyperlink"/>
@@ -485,6 +501,7 @@
           <w:lang w:val="en"/>
         </w:rPr>
       </w:pPr>
+      <w:commentRangeStart w:id="4"/>
       <w:r>
         <w:rPr>
           <w:rFonts w:ascii="Arial" w:hAnsi="Arial" w:cs="Arial"/>
@@ -558,6 +575,13 @@
         </w:rPr>
         <w:t xml:space="preserve"> features like this themselves.</w:t>
       </w:r>
+      <w:commentRangeEnd w:id="4"/>
+      <w:r>
+        <w:rPr>
+          <w:rStyle w:val="CommentReference"/>
+        </w:rPr>
+        <w:commentReference w:id="4"/>
+      </w:r>
     </w:p>
     <w:p>
       <w:pPr>
@@ -571,7 +595,7 @@
           <w:lang w:val="en"/>
         </w:rPr>
       </w:pPr>
-      <w:hyperlink r:id="rId15" w:history="1">
+      <w:hyperlink r:id="rId17" w:history="1">
         <w:r>
           <w:rPr>
             <w:rStyle w:val="Hyperlink"/>
@@ -584,21 +608,8 @@
     <w:p>
       <w:pPr>
         <w:jc w:val="both"/>
-        <w:rPr>
-          <w:lang w:val="en"/>
-        </w:rPr>
-      </w:pPr>
-      <w:r>
-        <w:rPr>
-          <w:lang w:val="en"/>
-        </w:rPr>
-        <w:t>(Buy a Qt book)</w:t>
-      </w:r>
-    </w:p>
-    <w:p>
-      <w:pPr>
-        <w:jc w:val="both"/>
-      </w:pPr>
+      </w:pPr>
+      <w:commentRangeStart w:id="5"/>
       <w:r>
         <w:t xml:space="preserve">Arguable the most commonly used C++ introspection tool is </w:t>
       </w:r>
@@ -651,6 +662,13 @@
       <w:r>
         <w:t>pletely. His list is quite long, and I’ll fill it in later.</w:t>
       </w:r>
+      <w:commentRangeEnd w:id="5"/>
+      <w:r>
+        <w:rPr>
+          <w:rStyle w:val="CommentReference"/>
+        </w:rPr>
+        <w:commentReference w:id="5"/>
+      </w:r>
     </w:p>
     <w:p>
       <w:pPr>
@@ -673,7 +691,7 @@
       <w:pPr>
         <w:jc w:val="both"/>
       </w:pPr>
-      <w:hyperlink r:id="rId16" w:history="1">
+      <w:hyperlink r:id="rId18" w:history="1">
         <w:r>
           <w:rPr>
             <w:rStyle w:val="Hyperlink"/>
@@ -687,14 +705,17 @@
         <w:jc w:val="both"/>
       </w:pPr>
       <w:r>
+        <w:t>Matus Chochlik and Axel Naumann discuss the rational and evolution of static reflection for C++ in their proposal to add it to the language.</w:t>
+      </w:r>
+      <w:r>
+        <w:t xml:space="preserve"> They discuss adding introspection to C++ so programmers could access features like; the name of a class, its base class, its data members, and any nest</w:t>
+      </w:r>
+      <w:r>
+        <w:t xml:space="preserve">ed information within the </w:t>
+      </w:r>
+      <w:r>
         <w:lastRenderedPageBreak/>
-        <w:t>Matus Chochlik and Axel Naumann discuss the rational and evolution of static reflection for C++ in their proposal to add it to the language.</w:t>
-      </w:r>
-      <w:r>
-        <w:t xml:space="preserve"> They discuss adding introspection to C++ so programmers could access features like; the name of a class, its base class, its data members, and any nest</w:t>
-      </w:r>
-      <w:r>
-        <w:t xml:space="preserve">ed information within the class. They also discuss adding a new keyword to C++, </w:t>
+        <w:t xml:space="preserve">class. They also discuss adding a new keyword to C++, </w:t>
       </w:r>
       <w:r>
         <w:rPr>
@@ -705,8 +726,6 @@
       <w:r>
         <w:t>, which is used for the compile-time introspection.</w:t>
       </w:r>
-      <w:bookmarkStart w:id="0" w:name="_GoBack"/>
-      <w:bookmarkEnd w:id="0"/>
     </w:p>
     <w:p>
       <w:pPr>
@@ -797,230 +816,10 @@
           <w:lang w:val="en-GB" w:eastAsia="en-GB"/>
         </w:rPr>
         <w:drawing>
-          <wp:inline distT="0" distB="0" distL="0" distR="0" wp14:anchorId="483212BE" wp14:editId="4405E328">
+          <wp:inline distT="0" distB="0" distL="0" distR="0" wp14:anchorId="38638633" wp14:editId="5D202519">
             <wp:extent cx="2552700" cy="790575"/>
             <wp:effectExtent l="0" t="0" r="0" b="9525"/>
             <wp:docPr id="1" name="Picture 1"/>
-            <wp:cNvGraphicFramePr>
-              <a:graphicFrameLocks xmlns:a="http://schemas.openxmlformats.org/drawingml/2006/main" noChangeAspect="1"/>
-            </wp:cNvGraphicFramePr>
-            <a:graphic xmlns:a="http://schemas.openxmlformats.org/drawingml/2006/main">
-              <a:graphicData uri="http://schemas.openxmlformats.org/drawingml/2006/picture">
-                <pic:pic xmlns:pic="http://schemas.openxmlformats.org/drawingml/2006/picture">
-                  <pic:nvPicPr>
-                    <pic:cNvPr id="1" name=""/>
-                    <pic:cNvPicPr/>
-                  </pic:nvPicPr>
-                  <pic:blipFill>
-                    <a:blip r:embed="rId17"/>
-                    <a:stretch>
-                      <a:fillRect/>
-                    </a:stretch>
-                  </pic:blipFill>
-                  <pic:spPr>
-                    <a:xfrm>
-                      <a:off x="0" y="0"/>
-                      <a:ext cx="2552700" cy="790575"/>
-                    </a:xfrm>
-                    <a:prstGeom prst="rect">
-                      <a:avLst/>
-                    </a:prstGeom>
-                  </pic:spPr>
-                </pic:pic>
-              </a:graphicData>
-            </a:graphic>
-          </wp:inline>
-        </w:drawing>
-      </w:r>
-    </w:p>
-    <w:p>
-      <w:pPr>
-        <w:jc w:val="both"/>
-        <w:rPr>
-          <w:lang w:val="en-GB"/>
-        </w:rPr>
-      </w:pPr>
-    </w:p>
-    <w:p>
-      <w:pPr>
-        <w:jc w:val="both"/>
-        <w:rPr>
-          <w:lang w:val="en-GB"/>
-        </w:rPr>
-      </w:pPr>
-      <w:r>
-        <w:rPr>
-          <w:lang w:val="en-GB"/>
-        </w:rPr>
-        <w:t xml:space="preserve">Looking at the example above, if the C++ standards committee had added an operator </w:t>
-      </w:r>
-      <w:r>
-        <w:rPr>
-          <w:i/>
-          <w:lang w:val="en-GB"/>
-        </w:rPr>
-        <w:t>num_of_members</w:t>
-      </w:r>
-      <w:r>
-        <w:rPr>
-          <w:lang w:val="en-GB"/>
-        </w:rPr>
-        <w:t xml:space="preserve"> which simple returned an integer of how many members were in a struct, it would not occur any runtime overhead, as </w:t>
-      </w:r>
-      <w:r>
-        <w:rPr>
-          <w:i/>
-          <w:lang w:val="en-GB"/>
-        </w:rPr>
-        <w:t>num_of_members(V2)</w:t>
-      </w:r>
-      <w:r>
-        <w:rPr>
-          <w:lang w:val="en-GB"/>
-        </w:rPr>
-        <w:t xml:space="preserve"> would simple be replaced by the number 2 at compile time, the same was </w:t>
-      </w:r>
-      <w:r>
-        <w:rPr>
-          <w:i/>
-          <w:lang w:val="en-GB"/>
-        </w:rPr>
-        <w:t>sizeof</w:t>
-      </w:r>
-      <w:r>
-        <w:rPr>
-          <w:lang w:val="en-GB"/>
-        </w:rPr>
-        <w:t xml:space="preserve"> works.</w:t>
-      </w:r>
-    </w:p>
-    <w:p>
-      <w:pPr>
-        <w:jc w:val="both"/>
-        <w:rPr>
-          <w:lang w:val="en-GB"/>
-        </w:rPr>
-      </w:pPr>
-    </w:p>
-    <w:p>
-      <w:pPr>
-        <w:jc w:val="both"/>
-        <w:rPr>
-          <w:lang w:val="en-GB"/>
-        </w:rPr>
-      </w:pPr>
-      <w:r>
-        <w:rPr>
-          <w:noProof/>
-          <w:lang w:val="en-GB" w:eastAsia="en-GB"/>
-        </w:rPr>
-        <w:drawing>
-          <wp:inline distT="0" distB="0" distL="0" distR="0" wp14:anchorId="30E85118" wp14:editId="5B7BDE35">
-            <wp:extent cx="3486150" cy="1447800"/>
-            <wp:effectExtent l="0" t="0" r="0" b="0"/>
-            <wp:docPr id="2" name="Picture 2"/>
-            <wp:cNvGraphicFramePr>
-              <a:graphicFrameLocks xmlns:a="http://schemas.openxmlformats.org/drawingml/2006/main" noChangeAspect="1"/>
-            </wp:cNvGraphicFramePr>
-            <a:graphic xmlns:a="http://schemas.openxmlformats.org/drawingml/2006/main">
-              <a:graphicData uri="http://schemas.openxmlformats.org/drawingml/2006/picture">
-                <pic:pic xmlns:pic="http://schemas.openxmlformats.org/drawingml/2006/picture">
-                  <pic:nvPicPr>
-                    <pic:cNvPr id="1" name=""/>
-                    <pic:cNvPicPr/>
-                  </pic:nvPicPr>
-                  <pic:blipFill>
-                    <a:blip r:embed="rId18"/>
-                    <a:stretch>
-                      <a:fillRect/>
-                    </a:stretch>
-                  </pic:blipFill>
-                  <pic:spPr>
-                    <a:xfrm>
-                      <a:off x="0" y="0"/>
-                      <a:ext cx="3486150" cy="1447800"/>
-                    </a:xfrm>
-                    <a:prstGeom prst="rect">
-                      <a:avLst/>
-                    </a:prstGeom>
-                  </pic:spPr>
-                </pic:pic>
-              </a:graphicData>
-            </a:graphic>
-          </wp:inline>
-        </w:drawing>
-      </w:r>
-    </w:p>
-    <w:p>
-      <w:pPr>
-        <w:jc w:val="both"/>
-        <w:rPr>
-          <w:lang w:val="en-GB"/>
-        </w:rPr>
-      </w:pPr>
-      <w:r>
-        <w:rPr>
-          <w:lang w:val="en-GB"/>
-        </w:rPr>
-        <w:t xml:space="preserve">Building upon the previous example, and adding a new operator </w:t>
-      </w:r>
-      <w:r>
-        <w:rPr>
-          <w:i/>
-          <w:lang w:val="en-GB"/>
-        </w:rPr>
-        <w:t>get_member</w:t>
-      </w:r>
-      <w:r>
-        <w:rPr>
-          <w:lang w:val="en-GB"/>
-        </w:rPr>
-        <w:t xml:space="preserve">, which simply returns the member at index </w:t>
-      </w:r>
-      <w:r>
-        <w:rPr>
-          <w:i/>
-          <w:lang w:val="en-GB"/>
-        </w:rPr>
-        <w:t>i</w:t>
-      </w:r>
-      <w:r>
-        <w:rPr>
-          <w:lang w:val="en-GB"/>
-        </w:rPr>
-        <w:t xml:space="preserve">. the follow code could also be compiled without any runtime overhead. Because the compiler knows how many members are in the struct </w:t>
-      </w:r>
-      <w:r>
-        <w:rPr>
-          <w:i/>
-          <w:lang w:val="en-GB"/>
-        </w:rPr>
-        <w:t>V2</w:t>
-      </w:r>
-      <w:r>
-        <w:rPr>
-          <w:lang w:val="en-GB"/>
-        </w:rPr>
-        <w:t>, and the C++ standard and that an optimizing compiler is not allowed to rearrange members, the compile has all the information to make the code work. It would be very similar to the following code, except more robust to changes.</w:t>
-      </w:r>
-    </w:p>
-    <w:p>
-      <w:pPr>
-        <w:jc w:val="both"/>
-        <w:rPr>
-          <w:lang w:val="en-GB"/>
-        </w:rPr>
-      </w:pPr>
-      <w:r>
-        <w:rPr>
-          <w:noProof/>
-          <w:lang w:val="en-GB" w:eastAsia="en-GB"/>
-        </w:rPr>
-        <w:drawing>
-          <wp:inline distT="0" distB="0" distL="0" distR="0" wp14:anchorId="3A0884F3" wp14:editId="73E1351E">
-            <wp:extent cx="2286000" cy="1371600"/>
-            <wp:effectExtent l="0" t="0" r="0" b="0"/>
-            <wp:docPr id="3" name="Picture 3"/>
             <wp:cNvGraphicFramePr>
               <a:graphicFrameLocks xmlns:a="http://schemas.openxmlformats.org/drawingml/2006/main" noChangeAspect="1"/>
             </wp:cNvGraphicFramePr>
@@ -1040,7 +839,7 @@
                   <pic:spPr>
                     <a:xfrm>
                       <a:off x="0" y="0"/>
-                      <a:ext cx="2286000" cy="1371600"/>
+                      <a:ext cx="2552700" cy="790575"/>
                     </a:xfrm>
                     <a:prstGeom prst="rect">
                       <a:avLst/>
@@ -1060,89 +859,67 @@
           <w:lang w:val="en-GB"/>
         </w:rPr>
       </w:pPr>
-      <w:r>
-        <w:rPr>
-          <w:lang w:val="en-GB"/>
-        </w:rPr>
-        <w:lastRenderedPageBreak/>
-        <w:t>The compile-time introspection system illustrated in this document attempt to recreate some of these features. While they will never be as good as if the C++ standard committee had simply added them into the language spec, I believe they provide a very good alternative. The generate code is compatible with most versions of C++.</w:t>
-      </w:r>
-    </w:p>
-    <w:p>
-      <w:pPr>
-        <w:jc w:val="both"/>
-        <w:rPr>
-          <w:lang w:val="en-GB"/>
-        </w:rPr>
-      </w:pPr>
-    </w:p>
-    <w:p>
-      <w:pPr>
-        <w:jc w:val="both"/>
-        <w:rPr>
-          <w:lang w:val="en-GB"/>
-        </w:rPr>
-      </w:pPr>
-    </w:p>
-    <w:p>
-      <w:pPr>
-        <w:pStyle w:val="Heading2"/>
-        <w:jc w:val="both"/>
-        <w:rPr>
-          <w:lang w:val="en-GB"/>
-        </w:rPr>
-      </w:pPr>
-      <w:r>
-        <w:rPr>
-          <w:lang w:val="en-GB"/>
-        </w:rPr>
-        <w:t>Get the type of a member variable in a struct.</w:t>
-      </w:r>
-    </w:p>
-    <w:p>
-      <w:pPr>
-        <w:jc w:val="both"/>
-        <w:rPr>
-          <w:lang w:val="en-GB"/>
-        </w:rPr>
-      </w:pPr>
-    </w:p>
-    <w:p>
-      <w:pPr>
-        <w:jc w:val="both"/>
-        <w:rPr>
-          <w:lang w:val="en-GB"/>
-        </w:rPr>
-      </w:pPr>
-    </w:p>
-    <w:p>
-      <w:pPr>
-        <w:pStyle w:val="Heading2"/>
-        <w:jc w:val="both"/>
-        <w:rPr>
-          <w:lang w:val="en-GB"/>
-        </w:rPr>
-      </w:pPr>
-      <w:r>
-        <w:rPr>
-          <w:lang w:val="en-GB"/>
-        </w:rPr>
-        <w:t>Compare two variables to see if they’re the same.</w:t>
-      </w:r>
-    </w:p>
-    <w:p>
-      <w:pPr>
-        <w:jc w:val="both"/>
-        <w:rPr>
-          <w:lang w:val="en-GB"/>
-        </w:rPr>
-      </w:pPr>
-      <w:r>
-        <w:rPr>
-          <w:lang w:val="en-GB"/>
-        </w:rPr>
-        <w:t>This feature is actually just some template trickery, rather than generated like most of the others.</w:t>
-      </w:r>
+    </w:p>
+    <w:p>
+      <w:pPr>
+        <w:jc w:val="both"/>
+        <w:rPr>
+          <w:lang w:val="en-GB"/>
+        </w:rPr>
+      </w:pPr>
+      <w:r>
+        <w:rPr>
+          <w:lang w:val="en-GB"/>
+        </w:rPr>
+        <w:t xml:space="preserve">Looking at the example above, if the C++ standards committee had added an operator </w:t>
+      </w:r>
+      <w:r>
+        <w:rPr>
+          <w:i/>
+          <w:lang w:val="en-GB"/>
+        </w:rPr>
+        <w:t>num_of_members</w:t>
+      </w:r>
+      <w:r>
+        <w:rPr>
+          <w:lang w:val="en-GB"/>
+        </w:rPr>
+        <w:t xml:space="preserve"> which simple returned an integer of how many members were in a struct, it would not occur any runtime overhead, as </w:t>
+      </w:r>
+      <w:r>
+        <w:rPr>
+          <w:i/>
+          <w:lang w:val="en-GB"/>
+        </w:rPr>
+        <w:t>num_of_members(V2)</w:t>
+      </w:r>
+      <w:r>
+        <w:rPr>
+          <w:lang w:val="en-GB"/>
+        </w:rPr>
+        <w:t xml:space="preserve"> would simple be replaced by the number 2 at compile time, the same was </w:t>
+      </w:r>
+      <w:r>
+        <w:rPr>
+          <w:i/>
+          <w:lang w:val="en-GB"/>
+        </w:rPr>
+        <w:t>sizeof</w:t>
+      </w:r>
+      <w:r>
+        <w:rPr>
+          <w:lang w:val="en-GB"/>
+        </w:rPr>
+        <w:t xml:space="preserve"> works.</w:t>
+      </w:r>
+    </w:p>
+    <w:p>
+      <w:pPr>
+        <w:jc w:val="both"/>
+        <w:rPr>
+          <w:lang w:val="en-GB"/>
+        </w:rPr>
+      </w:pPr>
     </w:p>
     <w:p>
       <w:pPr>
@@ -1157,10 +934,10 @@
           <w:lang w:val="en-GB" w:eastAsia="en-GB"/>
         </w:rPr>
         <w:drawing>
-          <wp:inline distT="0" distB="0" distL="0" distR="0" wp14:anchorId="323DFBD1" wp14:editId="5C038BBC">
-            <wp:extent cx="3571875" cy="1371600"/>
-            <wp:effectExtent l="0" t="0" r="9525" b="0"/>
-            <wp:docPr id="4" name="Picture 4"/>
+          <wp:inline distT="0" distB="0" distL="0" distR="0" wp14:anchorId="353C105E" wp14:editId="5C4CA948">
+            <wp:extent cx="3486150" cy="1447800"/>
+            <wp:effectExtent l="0" t="0" r="0" b="0"/>
+            <wp:docPr id="2" name="Picture 2"/>
             <wp:cNvGraphicFramePr>
               <a:graphicFrameLocks xmlns:a="http://schemas.openxmlformats.org/drawingml/2006/main" noChangeAspect="1"/>
             </wp:cNvGraphicFramePr>
@@ -1180,7 +957,7 @@
                   <pic:spPr>
                     <a:xfrm>
                       <a:off x="0" y="0"/>
-                      <a:ext cx="3571875" cy="1371600"/>
+                      <a:ext cx="3486150" cy="1447800"/>
                     </a:xfrm>
                     <a:prstGeom prst="rect">
                       <a:avLst/>
@@ -1200,88 +977,50 @@
           <w:lang w:val="en-GB"/>
         </w:rPr>
       </w:pPr>
-    </w:p>
-    <w:p>
-      <w:pPr>
-        <w:jc w:val="both"/>
-        <w:rPr>
-          <w:lang w:val="en-GB"/>
-        </w:rPr>
-      </w:pPr>
-      <w:r>
-        <w:rPr>
-          <w:lang w:val="en-GB"/>
-        </w:rPr>
-        <w:t xml:space="preserve">In C++, you cannot compare types, so the code </w:t>
+      <w:r>
+        <w:rPr>
+          <w:lang w:val="en-GB"/>
+        </w:rPr>
+        <w:t xml:space="preserve">Building upon the previous example, and adding a new operator </w:t>
       </w:r>
       <w:r>
         <w:rPr>
           <w:i/>
           <w:lang w:val="en-GB"/>
         </w:rPr>
-        <w:t>if(int == int)</w:t>
-      </w:r>
-      <w:r>
-        <w:rPr>
-          <w:lang w:val="en-GB"/>
-        </w:rPr>
-        <w:t xml:space="preserve"> will not compile.</w:t>
-      </w:r>
-      <w:r>
-        <w:rPr>
-          <w:lang w:val="en-GB"/>
-        </w:rPr>
-        <w:t xml:space="preserve"> While this may seem like a silly example, if you include C++11 code, and the keyword </w:t>
+        <w:t>get_member</w:t>
+      </w:r>
+      <w:r>
+        <w:rPr>
+          <w:lang w:val="en-GB"/>
+        </w:rPr>
+        <w:t xml:space="preserve">, which simply returns the member at index </w:t>
       </w:r>
       <w:r>
         <w:rPr>
           <w:i/>
           <w:lang w:val="en-GB"/>
         </w:rPr>
-        <w:t>decltype</w:t>
-      </w:r>
-      <w:r>
-        <w:rPr>
-          <w:lang w:val="en-GB"/>
-        </w:rPr>
-        <w:t xml:space="preserve"> then it becomes more obvious why you would want this.</w:t>
-      </w:r>
-    </w:p>
-    <w:p>
-      <w:pPr>
-        <w:jc w:val="both"/>
-        <w:rPr>
-          <w:lang w:val="en-GB"/>
-        </w:rPr>
-      </w:pPr>
-    </w:p>
-    <w:p>
-      <w:pPr>
-        <w:pStyle w:val="Heading2"/>
-        <w:jc w:val="both"/>
-        <w:rPr>
-          <w:lang w:val="en-GB"/>
-        </w:rPr>
-      </w:pPr>
-      <w:r>
-        <w:rPr>
-          <w:lang w:val="en-GB"/>
-        </w:rPr>
-        <w:t>Convert a type to a string.</w:t>
-      </w:r>
-    </w:p>
-    <w:p>
-      <w:pPr>
-        <w:jc w:val="both"/>
-        <w:rPr>
-          <w:lang w:val="en-GB"/>
-        </w:rPr>
-      </w:pPr>
-      <w:r>
-        <w:rPr>
-          <w:lang w:val="en-GB"/>
-        </w:rPr>
-        <w:t>This function takes a primitive or struct type as its first argument, and will convert them into a string literal.</w:t>
+        <w:t>i</w:t>
+      </w:r>
+      <w:r>
+        <w:rPr>
+          <w:lang w:val="en-GB"/>
+        </w:rPr>
+        <w:t xml:space="preserve">. the follow code could also be compiled without any runtime overhead. Because the compiler knows how many members are in the struct </w:t>
+      </w:r>
+      <w:r>
+        <w:rPr>
+          <w:i/>
+          <w:lang w:val="en-GB"/>
+        </w:rPr>
+        <w:t>V2</w:t>
+      </w:r>
+      <w:r>
+        <w:rPr>
+          <w:lang w:val="en-GB"/>
+        </w:rPr>
+        <w:t>, and the C++ standard and that an optimizing compiler is not allowed to rearrange members, the compile has all the information to make the code work. It would be very similar to the following code, except more robust to changes.</w:t>
       </w:r>
     </w:p>
     <w:p>
@@ -1297,10 +1036,10 @@
           <w:lang w:val="en-GB" w:eastAsia="en-GB"/>
         </w:rPr>
         <w:drawing>
-          <wp:inline distT="0" distB="0" distL="0" distR="0" wp14:anchorId="6EC2CAAB" wp14:editId="67799989">
-            <wp:extent cx="3886200" cy="1952625"/>
-            <wp:effectExtent l="0" t="0" r="0" b="9525"/>
-            <wp:docPr id="5" name="Picture 5"/>
+          <wp:inline distT="0" distB="0" distL="0" distR="0" wp14:anchorId="040725C6" wp14:editId="2140BEA6">
+            <wp:extent cx="2286000" cy="1371600"/>
+            <wp:effectExtent l="0" t="0" r="0" b="0"/>
+            <wp:docPr id="3" name="Picture 3"/>
             <wp:cNvGraphicFramePr>
               <a:graphicFrameLocks xmlns:a="http://schemas.openxmlformats.org/drawingml/2006/main" noChangeAspect="1"/>
             </wp:cNvGraphicFramePr>
@@ -1320,7 +1059,7 @@
                   <pic:spPr>
                     <a:xfrm>
                       <a:off x="0" y="0"/>
-                      <a:ext cx="3886200" cy="1952625"/>
+                      <a:ext cx="2286000" cy="1371600"/>
                     </a:xfrm>
                     <a:prstGeom prst="rect">
                       <a:avLst/>
@@ -1344,21 +1083,16 @@
         <w:rPr>
           <w:lang w:val="en-GB"/>
         </w:rPr>
-        <w:t xml:space="preserve">In the above code, you can see some of the debug uses for this. The above code will also work with C++11’s </w:t>
-      </w:r>
-      <w:r>
-        <w:rPr>
-          <w:i/>
-          <w:lang w:val="en-GB"/>
-        </w:rPr>
-        <w:t>decltype</w:t>
-      </w:r>
-      <w:r>
-        <w:rPr>
-          <w:lang w:val="en-GB"/>
-        </w:rPr>
-        <w:t xml:space="preserve"> keyword.</w:t>
-      </w:r>
+        <w:t>The compile-time introspection system illustrated in this document attempt to recreate some of these features. While they will never be as good as if the C++ standard committee had simply added them into the language spec, I believe they provide a very good alternative. The generate code is compatible with most versions of C++.</w:t>
+      </w:r>
+    </w:p>
+    <w:p>
+      <w:pPr>
+        <w:jc w:val="both"/>
+        <w:rPr>
+          <w:lang w:val="en-GB"/>
+        </w:rPr>
+      </w:pPr>
     </w:p>
     <w:p>
       <w:pPr>
@@ -1380,8 +1114,52 @@
         <w:rPr>
           <w:lang w:val="en-GB"/>
         </w:rPr>
-        <w:lastRenderedPageBreak/>
-        <w:t>Serialize a struct for output.</w:t>
+        <w:t>Get the type of a member variable in a struct.</w:t>
+      </w:r>
+    </w:p>
+    <w:p>
+      <w:pPr>
+        <w:jc w:val="both"/>
+        <w:rPr>
+          <w:lang w:val="en-GB"/>
+        </w:rPr>
+      </w:pPr>
+    </w:p>
+    <w:p>
+      <w:pPr>
+        <w:jc w:val="both"/>
+        <w:rPr>
+          <w:lang w:val="en-GB"/>
+        </w:rPr>
+      </w:pPr>
+    </w:p>
+    <w:p>
+      <w:pPr>
+        <w:pStyle w:val="Heading2"/>
+        <w:jc w:val="both"/>
+        <w:rPr>
+          <w:lang w:val="en-GB"/>
+        </w:rPr>
+      </w:pPr>
+      <w:r>
+        <w:rPr>
+          <w:lang w:val="en-GB"/>
+        </w:rPr>
+        <w:t>Compare two variables to see if they’re the same.</w:t>
+      </w:r>
+    </w:p>
+    <w:p>
+      <w:pPr>
+        <w:jc w:val="both"/>
+        <w:rPr>
+          <w:lang w:val="en-GB"/>
+        </w:rPr>
+      </w:pPr>
+      <w:r>
+        <w:rPr>
+          <w:lang w:val="en-GB"/>
+        </w:rPr>
+        <w:t>This feature is actually just some template trickery, rather than generated like most of the others.</w:t>
       </w:r>
     </w:p>
     <w:p>
@@ -1397,10 +1175,10 @@
           <w:lang w:val="en-GB" w:eastAsia="en-GB"/>
         </w:rPr>
         <w:drawing>
-          <wp:inline distT="0" distB="0" distL="0" distR="0" wp14:anchorId="53873C0C" wp14:editId="367E937A">
-            <wp:extent cx="4295775" cy="2943225"/>
-            <wp:effectExtent l="0" t="0" r="9525" b="9525"/>
-            <wp:docPr id="7" name="Picture 7"/>
+          <wp:inline distT="0" distB="0" distL="0" distR="0" wp14:anchorId="4BDEB61A" wp14:editId="39FCEE72">
+            <wp:extent cx="3571875" cy="1371600"/>
+            <wp:effectExtent l="0" t="0" r="9525" b="0"/>
+            <wp:docPr id="4" name="Picture 4"/>
             <wp:cNvGraphicFramePr>
               <a:graphicFrameLocks xmlns:a="http://schemas.openxmlformats.org/drawingml/2006/main" noChangeAspect="1"/>
             </wp:cNvGraphicFramePr>
@@ -1420,7 +1198,7 @@
                   <pic:spPr>
                     <a:xfrm>
                       <a:off x="0" y="0"/>
-                      <a:ext cx="4295775" cy="2943225"/>
+                      <a:ext cx="3571875" cy="1371600"/>
                     </a:xfrm>
                     <a:prstGeom prst="rect">
                       <a:avLst/>
@@ -1440,11 +1218,88 @@
           <w:lang w:val="en-GB"/>
         </w:rPr>
       </w:pPr>
-      <w:r>
-        <w:rPr>
-          <w:lang w:val="en-GB"/>
-        </w:rPr>
-        <w:t>The above code example produces the following output (taken from the Visual Studio Watch Window).</w:t>
+    </w:p>
+    <w:p>
+      <w:pPr>
+        <w:jc w:val="both"/>
+        <w:rPr>
+          <w:lang w:val="en-GB"/>
+        </w:rPr>
+      </w:pPr>
+      <w:r>
+        <w:rPr>
+          <w:lang w:val="en-GB"/>
+        </w:rPr>
+        <w:t xml:space="preserve">In C++, you cannot compare types, so the code </w:t>
+      </w:r>
+      <w:r>
+        <w:rPr>
+          <w:i/>
+          <w:lang w:val="en-GB"/>
+        </w:rPr>
+        <w:t>if(int == int)</w:t>
+      </w:r>
+      <w:r>
+        <w:rPr>
+          <w:lang w:val="en-GB"/>
+        </w:rPr>
+        <w:t xml:space="preserve"> will not compile.</w:t>
+      </w:r>
+      <w:r>
+        <w:rPr>
+          <w:lang w:val="en-GB"/>
+        </w:rPr>
+        <w:t xml:space="preserve"> While this may seem like a silly example, if you include C++11 code, and the keyword </w:t>
+      </w:r>
+      <w:r>
+        <w:rPr>
+          <w:i/>
+          <w:lang w:val="en-GB"/>
+        </w:rPr>
+        <w:t>decltype</w:t>
+      </w:r>
+      <w:r>
+        <w:rPr>
+          <w:lang w:val="en-GB"/>
+        </w:rPr>
+        <w:t xml:space="preserve"> then it becomes more obvious why you would want this.</w:t>
+      </w:r>
+    </w:p>
+    <w:p>
+      <w:pPr>
+        <w:jc w:val="both"/>
+        <w:rPr>
+          <w:lang w:val="en-GB"/>
+        </w:rPr>
+      </w:pPr>
+    </w:p>
+    <w:p>
+      <w:pPr>
+        <w:pStyle w:val="Heading2"/>
+        <w:jc w:val="both"/>
+        <w:rPr>
+          <w:lang w:val="en-GB"/>
+        </w:rPr>
+      </w:pPr>
+      <w:r>
+        <w:rPr>
+          <w:lang w:val="en-GB"/>
+        </w:rPr>
+        <w:t>Convert a type to a string.</w:t>
+      </w:r>
+    </w:p>
+    <w:p>
+      <w:pPr>
+        <w:jc w:val="both"/>
+        <w:rPr>
+          <w:lang w:val="en-GB"/>
+        </w:rPr>
+      </w:pPr>
+      <w:r>
+        <w:rPr>
+          <w:lang w:val="en-GB"/>
+        </w:rPr>
+        <w:t>This function takes a primitive or struct type as its first argument, and will convert them into a string literal.</w:t>
       </w:r>
     </w:p>
     <w:p>
@@ -1460,10 +1315,10 @@
           <w:lang w:val="en-GB" w:eastAsia="en-GB"/>
         </w:rPr>
         <w:drawing>
-          <wp:inline distT="0" distB="0" distL="0" distR="0" wp14:anchorId="14BFF18E" wp14:editId="4FDD6466">
-            <wp:extent cx="1752600" cy="1028700"/>
-            <wp:effectExtent l="0" t="0" r="0" b="0"/>
-            <wp:docPr id="6" name="Picture 6"/>
+          <wp:inline distT="0" distB="0" distL="0" distR="0" wp14:anchorId="37544D94" wp14:editId="3830E927">
+            <wp:extent cx="3886200" cy="1952625"/>
+            <wp:effectExtent l="0" t="0" r="0" b="9525"/>
+            <wp:docPr id="5" name="Picture 5"/>
             <wp:cNvGraphicFramePr>
               <a:graphicFrameLocks xmlns:a="http://schemas.openxmlformats.org/drawingml/2006/main" noChangeAspect="1"/>
             </wp:cNvGraphicFramePr>
@@ -1483,7 +1338,7 @@
                   <pic:spPr>
                     <a:xfrm>
                       <a:off x="0" y="0"/>
-                      <a:ext cx="1752600" cy="1028700"/>
+                      <a:ext cx="3886200" cy="1952625"/>
                     </a:xfrm>
                     <a:prstGeom prst="rect">
                       <a:avLst/>
@@ -1507,65 +1362,29 @@
         <w:rPr>
           <w:lang w:val="en-GB"/>
         </w:rPr>
-        <w:t>As you can see, it has correctly serialized the struct. The point of serializing the struct was not for sending across data packets, or writing to file, but for outputting in a graphical display. The main use case for this would be, in a computer game, if you ran a debug build of the game, you could serialize all the object in the game when the developer clicks on them. This would provide real-time debugging information to the developer.</w:t>
-      </w:r>
-    </w:p>
-    <w:p>
-      <w:pPr>
-        <w:jc w:val="both"/>
-        <w:rPr>
-          <w:lang w:val="en-GB"/>
-        </w:rPr>
-      </w:pPr>
-    </w:p>
-    <w:p>
-      <w:pPr>
-        <w:jc w:val="both"/>
-        <w:rPr>
-          <w:lang w:val="en-GB"/>
-        </w:rPr>
-      </w:pPr>
-      <w:r>
-        <w:rPr>
-          <w:lang w:val="en-GB"/>
-        </w:rPr>
-        <w:t>The serialize struct method has been thoroughly tested and works with multiple inheritance, pointers, and normal data types.</w:t>
-      </w:r>
-    </w:p>
-    <w:p>
-      <w:pPr>
-        <w:pStyle w:val="Heading1"/>
-        <w:jc w:val="both"/>
-        <w:rPr>
-          <w:lang w:val="en-GB"/>
-        </w:rPr>
-      </w:pPr>
-      <w:r>
-        <w:rPr>
-          <w:lang w:val="en-GB"/>
-        </w:rPr>
-        <w:t>Enum</w:t>
-      </w:r>
-      <w:r>
-        <w:rPr>
-          <w:lang w:val="en-GB"/>
-        </w:rPr>
-        <w:t xml:space="preserve"> Introspection.</w:t>
-      </w:r>
-    </w:p>
-    <w:p>
-      <w:pPr>
-        <w:jc w:val="both"/>
-        <w:rPr>
-          <w:lang w:val="en-GB"/>
-        </w:rPr>
-      </w:pPr>
-      <w:r>
-        <w:rPr>
-          <w:lang w:val="en-GB"/>
-        </w:rPr>
-        <w:t>All the enum code has been tested with C’s enums, and C++ enum class. It works with both.</w:t>
-      </w:r>
+        <w:t xml:space="preserve">In the above code, you can see some of the debug uses for this. The above code will also work with C++11’s </w:t>
+      </w:r>
+      <w:r>
+        <w:rPr>
+          <w:i/>
+          <w:lang w:val="en-GB"/>
+        </w:rPr>
+        <w:t>decltype</w:t>
+      </w:r>
+      <w:r>
+        <w:rPr>
+          <w:lang w:val="en-GB"/>
+        </w:rPr>
+        <w:t xml:space="preserve"> keyword.</w:t>
+      </w:r>
+    </w:p>
+    <w:p>
+      <w:pPr>
+        <w:jc w:val="both"/>
+        <w:rPr>
+          <w:lang w:val="en-GB"/>
+        </w:rPr>
+      </w:pPr>
     </w:p>
     <w:p>
       <w:pPr>
@@ -1579,21 +1398,8 @@
         <w:rPr>
           <w:lang w:val="en-GB"/>
         </w:rPr>
-        <w:t>Get the number of elements in an enum.</w:t>
-      </w:r>
-    </w:p>
-    <w:p>
-      <w:pPr>
-        <w:jc w:val="both"/>
-        <w:rPr>
-          <w:lang w:val="en-GB"/>
-        </w:rPr>
-      </w:pPr>
-      <w:r>
-        <w:rPr>
-          <w:lang w:val="en-GB"/>
-        </w:rPr>
-        <w:t>This code will output the number of elements in an enum.</w:t>
+        <w:lastRenderedPageBreak/>
+        <w:t>Serialize a struct for output.</w:t>
       </w:r>
     </w:p>
     <w:p>
@@ -1609,10 +1415,10 @@
           <w:lang w:val="en-GB" w:eastAsia="en-GB"/>
         </w:rPr>
         <w:drawing>
-          <wp:inline distT="0" distB="0" distL="0" distR="0" wp14:anchorId="7154FCAD" wp14:editId="0D7D8876">
-            <wp:extent cx="4257675" cy="1038225"/>
+          <wp:inline distT="0" distB="0" distL="0" distR="0" wp14:anchorId="476D5476" wp14:editId="484DFDCC">
+            <wp:extent cx="4295775" cy="2943225"/>
             <wp:effectExtent l="0" t="0" r="9525" b="9525"/>
-            <wp:docPr id="8" name="Picture 8"/>
+            <wp:docPr id="7" name="Picture 7"/>
             <wp:cNvGraphicFramePr>
               <a:graphicFrameLocks xmlns:a="http://schemas.openxmlformats.org/drawingml/2006/main" noChangeAspect="1"/>
             </wp:cNvGraphicFramePr>
@@ -1632,7 +1438,7 @@
                   <pic:spPr>
                     <a:xfrm>
                       <a:off x="0" y="0"/>
-                      <a:ext cx="4257675" cy="1038225"/>
+                      <a:ext cx="4295775" cy="2943225"/>
                     </a:xfrm>
                     <a:prstGeom prst="rect">
                       <a:avLst/>
@@ -1656,96 +1462,7 @@
         <w:rPr>
           <w:lang w:val="en-GB"/>
         </w:rPr>
-        <w:t xml:space="preserve">A lot of people, when writing enums, will have a count element on the end, so they can always get the number of elements (in the previous example, after </w:t>
-      </w:r>
-      <w:r>
-        <w:rPr>
-          <w:i/>
-          <w:lang w:val="en-GB"/>
-        </w:rPr>
-        <w:t>letter_c</w:t>
-      </w:r>
-      <w:r>
-        <w:rPr>
-          <w:lang w:val="en-GB"/>
-        </w:rPr>
-        <w:t xml:space="preserve">, there could be an element called </w:t>
-      </w:r>
-      <w:r>
-        <w:rPr>
-          <w:i/>
-          <w:lang w:val="en-GB"/>
-        </w:rPr>
-        <w:lastRenderedPageBreak/>
-        <w:t>letter_count</w:t>
-      </w:r>
-      <w:r>
-        <w:rPr>
-          <w:lang w:val="en-GB"/>
-        </w:rPr>
-        <w:t xml:space="preserve">). This has some disadvantages of, including; someone may accidentally move count so it’s no longer at the start, or add elements after it without properly reading how the enum works. Or, if the user assigns a number to one of the elements in the enum, like </w:t>
-      </w:r>
-      <w:r>
-        <w:rPr>
-          <w:i/>
-          <w:lang w:val="en-GB"/>
-        </w:rPr>
-        <w:t>letter_c = 5</w:t>
-      </w:r>
-      <w:r>
-        <w:rPr>
-          <w:lang w:val="en-GB"/>
-        </w:rPr>
-        <w:t xml:space="preserve">, then the element </w:t>
-      </w:r>
-      <w:r>
-        <w:rPr>
-          <w:i/>
-          <w:lang w:val="en-GB"/>
-        </w:rPr>
-        <w:t>letter_count</w:t>
-      </w:r>
-      <w:r>
-        <w:rPr>
-          <w:lang w:val="en-GB"/>
-        </w:rPr>
-        <w:t xml:space="preserve"> would not be wrong. Using the </w:t>
-      </w:r>
-      <w:r>
-        <w:rPr>
-          <w:i/>
-          <w:lang w:val="en-GB"/>
-        </w:rPr>
-        <w:t>get_number_of_enum_elements</w:t>
-      </w:r>
-      <w:r>
-        <w:rPr>
-          <w:lang w:val="en-GB"/>
-        </w:rPr>
-        <w:t xml:space="preserve"> “function”, the user now has a more robust way to find out how many elements are in an enum.</w:t>
-      </w:r>
-    </w:p>
-    <w:p>
-      <w:pPr>
-        <w:jc w:val="both"/>
-        <w:rPr>
-          <w:lang w:val="en-GB"/>
-        </w:rPr>
-      </w:pPr>
-    </w:p>
-    <w:p>
-      <w:pPr>
-        <w:pStyle w:val="Heading2"/>
-        <w:jc w:val="both"/>
-        <w:rPr>
-          <w:lang w:val="en-GB"/>
-        </w:rPr>
-      </w:pPr>
-      <w:r>
-        <w:rPr>
-          <w:lang w:val="en-GB"/>
-        </w:rPr>
-        <w:t>Convert a string to an enum.</w:t>
+        <w:t>The above code example produces the following output (taken from the Visual Studio Watch Window).</w:t>
       </w:r>
     </w:p>
     <w:p>
@@ -1761,10 +1478,10 @@
           <w:lang w:val="en-GB" w:eastAsia="en-GB"/>
         </w:rPr>
         <w:drawing>
-          <wp:inline distT="0" distB="0" distL="0" distR="0" wp14:anchorId="7CAD8AD1" wp14:editId="071A0EE9">
-            <wp:extent cx="3248025" cy="2105025"/>
-            <wp:effectExtent l="0" t="0" r="9525" b="9525"/>
-            <wp:docPr id="9" name="Picture 9"/>
+          <wp:inline distT="0" distB="0" distL="0" distR="0" wp14:anchorId="730E4729" wp14:editId="05CCD7C0">
+            <wp:extent cx="1752600" cy="1028700"/>
+            <wp:effectExtent l="0" t="0" r="0" b="0"/>
+            <wp:docPr id="6" name="Picture 6"/>
             <wp:cNvGraphicFramePr>
               <a:graphicFrameLocks xmlns:a="http://schemas.openxmlformats.org/drawingml/2006/main" noChangeAspect="1"/>
             </wp:cNvGraphicFramePr>
@@ -1784,7 +1501,7 @@
                   <pic:spPr>
                     <a:xfrm>
                       <a:off x="0" y="0"/>
-                      <a:ext cx="3248025" cy="2105025"/>
+                      <a:ext cx="1752600" cy="1028700"/>
                     </a:xfrm>
                     <a:prstGeom prst="rect">
                       <a:avLst/>
@@ -1808,22 +1525,65 @@
         <w:rPr>
           <w:lang w:val="en-GB"/>
         </w:rPr>
-        <w:t>This is used to convert a string into an enum. From the above example, you can see h</w:t>
-      </w:r>
-      <w:r>
-        <w:rPr>
-          <w:lang w:val="en-GB"/>
-        </w:rPr>
-        <w:t>ow this would be useful if you were reading data from a file.</w:t>
-      </w:r>
-    </w:p>
-    <w:p>
-      <w:pPr>
-        <w:jc w:val="both"/>
-        <w:rPr>
-          <w:lang w:val="en-GB"/>
-        </w:rPr>
-      </w:pPr>
+        <w:t>As you can see, it has correctly serialized the struct. The point of serializing the struct was not for sending across data packets, or writing to file, but for outputting in a graphical display. The main use case for this would be, in a computer game, if you ran a debug build of the game, you could serialize all the object in the game when the developer clicks on them. This would provide real-time debugging information to the developer.</w:t>
+      </w:r>
+    </w:p>
+    <w:p>
+      <w:pPr>
+        <w:jc w:val="both"/>
+        <w:rPr>
+          <w:lang w:val="en-GB"/>
+        </w:rPr>
+      </w:pPr>
+    </w:p>
+    <w:p>
+      <w:pPr>
+        <w:jc w:val="both"/>
+        <w:rPr>
+          <w:lang w:val="en-GB"/>
+        </w:rPr>
+      </w:pPr>
+      <w:r>
+        <w:rPr>
+          <w:lang w:val="en-GB"/>
+        </w:rPr>
+        <w:t>The serialize struct method has been thoroughly tested and works with multiple inheritance, pointers, and normal data types.</w:t>
+      </w:r>
+    </w:p>
+    <w:p>
+      <w:pPr>
+        <w:pStyle w:val="Heading1"/>
+        <w:jc w:val="both"/>
+        <w:rPr>
+          <w:lang w:val="en-GB"/>
+        </w:rPr>
+      </w:pPr>
+      <w:r>
+        <w:rPr>
+          <w:lang w:val="en-GB"/>
+        </w:rPr>
+        <w:t>Enum</w:t>
+      </w:r>
+      <w:r>
+        <w:rPr>
+          <w:lang w:val="en-GB"/>
+        </w:rPr>
+        <w:t xml:space="preserve"> Introspection.</w:t>
+      </w:r>
+    </w:p>
+    <w:p>
+      <w:pPr>
+        <w:jc w:val="both"/>
+        <w:rPr>
+          <w:lang w:val="en-GB"/>
+        </w:rPr>
+      </w:pPr>
+      <w:r>
+        <w:rPr>
+          <w:lang w:val="en-GB"/>
+        </w:rPr>
+        <w:t>All the enum code has been tested with C’s enums, and C++ enum class. It works with both.</w:t>
+      </w:r>
     </w:p>
     <w:p>
       <w:pPr>
@@ -1837,7 +1597,21 @@
         <w:rPr>
           <w:lang w:val="en-GB"/>
         </w:rPr>
-        <w:t>Convert an enum to a string.</w:t>
+        <w:t>Get the number of elements in an enum.</w:t>
+      </w:r>
+    </w:p>
+    <w:p>
+      <w:pPr>
+        <w:jc w:val="both"/>
+        <w:rPr>
+          <w:lang w:val="en-GB"/>
+        </w:rPr>
+      </w:pPr>
+      <w:r>
+        <w:rPr>
+          <w:lang w:val="en-GB"/>
+        </w:rPr>
+        <w:t>This code will output the number of elements in an enum.</w:t>
       </w:r>
     </w:p>
     <w:p>
@@ -1853,10 +1627,10 @@
           <w:lang w:val="en-GB" w:eastAsia="en-GB"/>
         </w:rPr>
         <w:drawing>
-          <wp:inline distT="0" distB="0" distL="0" distR="0" wp14:anchorId="2F93131D" wp14:editId="1E9B4DA7">
-            <wp:extent cx="3248025" cy="2400300"/>
-            <wp:effectExtent l="0" t="0" r="9525" b="0"/>
-            <wp:docPr id="11" name="Picture 11"/>
+          <wp:inline distT="0" distB="0" distL="0" distR="0" wp14:anchorId="1E7D8AF0" wp14:editId="5147D6C7">
+            <wp:extent cx="4257675" cy="1038225"/>
+            <wp:effectExtent l="0" t="0" r="9525" b="9525"/>
+            <wp:docPr id="8" name="Picture 8"/>
             <wp:cNvGraphicFramePr>
               <a:graphicFrameLocks xmlns:a="http://schemas.openxmlformats.org/drawingml/2006/main" noChangeAspect="1"/>
             </wp:cNvGraphicFramePr>
@@ -1876,6 +1650,250 @@
                   <pic:spPr>
                     <a:xfrm>
                       <a:off x="0" y="0"/>
+                      <a:ext cx="4257675" cy="1038225"/>
+                    </a:xfrm>
+                    <a:prstGeom prst="rect">
+                      <a:avLst/>
+                    </a:prstGeom>
+                  </pic:spPr>
+                </pic:pic>
+              </a:graphicData>
+            </a:graphic>
+          </wp:inline>
+        </w:drawing>
+      </w:r>
+    </w:p>
+    <w:p>
+      <w:pPr>
+        <w:jc w:val="both"/>
+        <w:rPr>
+          <w:lang w:val="en-GB"/>
+        </w:rPr>
+      </w:pPr>
+      <w:r>
+        <w:rPr>
+          <w:lang w:val="en-GB"/>
+        </w:rPr>
+        <w:t xml:space="preserve">A lot of people, when writing enums, will have a count element on the end, so they can always get the number of elements (in the previous example, after </w:t>
+      </w:r>
+      <w:r>
+        <w:rPr>
+          <w:i/>
+          <w:lang w:val="en-GB"/>
+        </w:rPr>
+        <w:t>letter_c</w:t>
+      </w:r>
+      <w:r>
+        <w:rPr>
+          <w:lang w:val="en-GB"/>
+        </w:rPr>
+        <w:t xml:space="preserve">, there could be an element called </w:t>
+      </w:r>
+      <w:r>
+        <w:rPr>
+          <w:i/>
+          <w:lang w:val="en-GB"/>
+        </w:rPr>
+        <w:lastRenderedPageBreak/>
+        <w:t>letter_count</w:t>
+      </w:r>
+      <w:r>
+        <w:rPr>
+          <w:lang w:val="en-GB"/>
+        </w:rPr>
+        <w:t xml:space="preserve">). This has some disadvantages of, including; someone may accidentally move count so it’s no longer at the start, or add elements after it without properly reading how the enum works. Or, if the user assigns a number to one of the elements in the enum, like </w:t>
+      </w:r>
+      <w:r>
+        <w:rPr>
+          <w:i/>
+          <w:lang w:val="en-GB"/>
+        </w:rPr>
+        <w:t>letter_c = 5</w:t>
+      </w:r>
+      <w:r>
+        <w:rPr>
+          <w:lang w:val="en-GB"/>
+        </w:rPr>
+        <w:t xml:space="preserve">, then the element </w:t>
+      </w:r>
+      <w:r>
+        <w:rPr>
+          <w:i/>
+          <w:lang w:val="en-GB"/>
+        </w:rPr>
+        <w:t>letter_count</w:t>
+      </w:r>
+      <w:r>
+        <w:rPr>
+          <w:lang w:val="en-GB"/>
+        </w:rPr>
+        <w:t xml:space="preserve"> would not be wrong. Using the </w:t>
+      </w:r>
+      <w:r>
+        <w:rPr>
+          <w:i/>
+          <w:lang w:val="en-GB"/>
+        </w:rPr>
+        <w:t>get_number_of_enum_elements</w:t>
+      </w:r>
+      <w:r>
+        <w:rPr>
+          <w:lang w:val="en-GB"/>
+        </w:rPr>
+        <w:t xml:space="preserve"> “function”, the user now has a more robust way to find out how many elements are in an enum.</w:t>
+      </w:r>
+    </w:p>
+    <w:p>
+      <w:pPr>
+        <w:jc w:val="both"/>
+        <w:rPr>
+          <w:lang w:val="en-GB"/>
+        </w:rPr>
+      </w:pPr>
+    </w:p>
+    <w:p>
+      <w:pPr>
+        <w:pStyle w:val="Heading2"/>
+        <w:jc w:val="both"/>
+        <w:rPr>
+          <w:lang w:val="en-GB"/>
+        </w:rPr>
+      </w:pPr>
+      <w:r>
+        <w:rPr>
+          <w:lang w:val="en-GB"/>
+        </w:rPr>
+        <w:t>Convert a string to an enum.</w:t>
+      </w:r>
+    </w:p>
+    <w:p>
+      <w:pPr>
+        <w:jc w:val="both"/>
+        <w:rPr>
+          <w:lang w:val="en-GB"/>
+        </w:rPr>
+      </w:pPr>
+      <w:r>
+        <w:rPr>
+          <w:noProof/>
+          <w:lang w:val="en-GB" w:eastAsia="en-GB"/>
+        </w:rPr>
+        <w:drawing>
+          <wp:inline distT="0" distB="0" distL="0" distR="0" wp14:anchorId="4C0775F8" wp14:editId="55459797">
+            <wp:extent cx="3248025" cy="2105025"/>
+            <wp:effectExtent l="0" t="0" r="9525" b="9525"/>
+            <wp:docPr id="9" name="Picture 9"/>
+            <wp:cNvGraphicFramePr>
+              <a:graphicFrameLocks xmlns:a="http://schemas.openxmlformats.org/drawingml/2006/main" noChangeAspect="1"/>
+            </wp:cNvGraphicFramePr>
+            <a:graphic xmlns:a="http://schemas.openxmlformats.org/drawingml/2006/main">
+              <a:graphicData uri="http://schemas.openxmlformats.org/drawingml/2006/picture">
+                <pic:pic xmlns:pic="http://schemas.openxmlformats.org/drawingml/2006/picture">
+                  <pic:nvPicPr>
+                    <pic:cNvPr id="1" name=""/>
+                    <pic:cNvPicPr/>
+                  </pic:nvPicPr>
+                  <pic:blipFill>
+                    <a:blip r:embed="rId27"/>
+                    <a:stretch>
+                      <a:fillRect/>
+                    </a:stretch>
+                  </pic:blipFill>
+                  <pic:spPr>
+                    <a:xfrm>
+                      <a:off x="0" y="0"/>
+                      <a:ext cx="3248025" cy="2105025"/>
+                    </a:xfrm>
+                    <a:prstGeom prst="rect">
+                      <a:avLst/>
+                    </a:prstGeom>
+                  </pic:spPr>
+                </pic:pic>
+              </a:graphicData>
+            </a:graphic>
+          </wp:inline>
+        </w:drawing>
+      </w:r>
+    </w:p>
+    <w:p>
+      <w:pPr>
+        <w:jc w:val="both"/>
+        <w:rPr>
+          <w:lang w:val="en-GB"/>
+        </w:rPr>
+      </w:pPr>
+      <w:r>
+        <w:rPr>
+          <w:lang w:val="en-GB"/>
+        </w:rPr>
+        <w:t>This is used to convert a string into an enum. From the above example, you can see h</w:t>
+      </w:r>
+      <w:r>
+        <w:rPr>
+          <w:lang w:val="en-GB"/>
+        </w:rPr>
+        <w:t>ow this would be useful if you were reading data from a file.</w:t>
+      </w:r>
+    </w:p>
+    <w:p>
+      <w:pPr>
+        <w:jc w:val="both"/>
+        <w:rPr>
+          <w:lang w:val="en-GB"/>
+        </w:rPr>
+      </w:pPr>
+    </w:p>
+    <w:p>
+      <w:pPr>
+        <w:pStyle w:val="Heading2"/>
+        <w:jc w:val="both"/>
+        <w:rPr>
+          <w:lang w:val="en-GB"/>
+        </w:rPr>
+      </w:pPr>
+      <w:r>
+        <w:rPr>
+          <w:lang w:val="en-GB"/>
+        </w:rPr>
+        <w:t>Convert an enum to a string.</w:t>
+      </w:r>
+    </w:p>
+    <w:p>
+      <w:pPr>
+        <w:jc w:val="both"/>
+        <w:rPr>
+          <w:lang w:val="en-GB"/>
+        </w:rPr>
+      </w:pPr>
+      <w:r>
+        <w:rPr>
+          <w:noProof/>
+          <w:lang w:val="en-GB" w:eastAsia="en-GB"/>
+        </w:rPr>
+        <w:drawing>
+          <wp:inline distT="0" distB="0" distL="0" distR="0" wp14:anchorId="69D5564B" wp14:editId="385C5E4D">
+            <wp:extent cx="3248025" cy="2400300"/>
+            <wp:effectExtent l="0" t="0" r="9525" b="0"/>
+            <wp:docPr id="11" name="Picture 11"/>
+            <wp:cNvGraphicFramePr>
+              <a:graphicFrameLocks xmlns:a="http://schemas.openxmlformats.org/drawingml/2006/main" noChangeAspect="1"/>
+            </wp:cNvGraphicFramePr>
+            <a:graphic xmlns:a="http://schemas.openxmlformats.org/drawingml/2006/main">
+              <a:graphicData uri="http://schemas.openxmlformats.org/drawingml/2006/picture">
+                <pic:pic xmlns:pic="http://schemas.openxmlformats.org/drawingml/2006/picture">
+                  <pic:nvPicPr>
+                    <pic:cNvPr id="1" name=""/>
+                    <pic:cNvPicPr/>
+                  </pic:nvPicPr>
+                  <pic:blipFill>
+                    <a:blip r:embed="rId28"/>
+                    <a:stretch>
+                      <a:fillRect/>
+                    </a:stretch>
+                  </pic:blipFill>
+                  <pic:spPr>
+                    <a:xfrm>
+                      <a:off x="0" y="0"/>
                       <a:ext cx="3248025" cy="2400300"/>
                     </a:xfrm>
                     <a:prstGeom prst="rect">
@@ -1929,6 +1947,9 @@
         <w:t>The preprocessor is just one executable</w:t>
       </w:r>
       <w:r>
+        <w:t>,</w:t>
+      </w:r>
+      <w:r>
         <w:rPr>
           <w:i/>
         </w:rPr>
@@ -1962,11 +1983,11 @@
         <w:t>.exe</w:t>
       </w:r>
       <w:r>
-        <w:t xml:space="preserve"> means that the user only has one </w:t>
+        <w:t xml:space="preserve"> means that the user only has </w:t>
       </w:r>
       <w:r>
         <w:lastRenderedPageBreak/>
-        <w:t>program, and it also means it is easy for the user to switch machine with it. It also means there can, very easy, be two versions of the preprocessor on one machine.</w:t>
+        <w:t>one program, and it also means it is easy for the user to switch machine with it. It also means there can, very easy, be two versions of the preprocessor on one machine.</w:t>
       </w:r>
     </w:p>
     <w:p>
@@ -2021,6 +2042,114 @@
     </w:sectPr>
   </w:body>
 </w:document>
+</file>
+
+<file path=word/comments.xml><?xml version="1.0" encoding="utf-8"?>
+<w:comments xmlns:wpc="http://schemas.microsoft.com/office/word/2010/wordprocessingCanvas" xmlns:mc="http://schemas.openxmlformats.org/markup-compatibility/2006" xmlns:o="urn:schemas-microsoft-com:office:office" xmlns:r="http://schemas.openxmlformats.org/officeDocument/2006/relationships" xmlns:m="http://schemas.openxmlformats.org/officeDocument/2006/math" xmlns:v="urn:schemas-microsoft-com:vml" xmlns:wp14="http://schemas.microsoft.com/office/word/2010/wordprocessingDrawing" xmlns:wp="http://schemas.openxmlformats.org/drawingml/2006/wordprocessingDrawing" xmlns:w10="urn:schemas-microsoft-com:office:word" xmlns:w="http://schemas.openxmlformats.org/wordprocessingml/2006/main" xmlns:w14="http://schemas.microsoft.com/office/word/2010/wordml" xmlns:w15="http://schemas.microsoft.com/office/word/2012/wordml" xmlns:wpg="http://schemas.microsoft.com/office/word/2010/wordprocessingGroup" xmlns:wpi="http://schemas.microsoft.com/office/word/2010/wordprocessingInk" xmlns:wne="http://schemas.microsoft.com/office/word/2006/wordml" xmlns:wps="http://schemas.microsoft.com/office/word/2010/wordprocessingShape" mc:Ignorable="w14 w15 wp14">
+  <w:comment w:id="1" w:author="Jonathan Livingstone" w:date="2016-12-09T18:21:00Z" w:initials="JL">
+    <w:p>
+      <w:pPr>
+        <w:pStyle w:val="CommentText"/>
+      </w:pPr>
+      <w:r>
+        <w:rPr>
+          <w:rStyle w:val="CommentReference"/>
+        </w:rPr>
+        <w:annotationRef/>
+      </w:r>
+      <w:r>
+        <w:t>Buy a Java book.</w:t>
+      </w:r>
+    </w:p>
+  </w:comment>
+  <w:comment w:id="2" w:author="Jonathan Livingstone" w:date="2016-12-09T18:20:00Z" w:initials="JL">
+    <w:p>
+      <w:pPr>
+        <w:pStyle w:val="CommentText"/>
+      </w:pPr>
+      <w:r>
+        <w:rPr>
+          <w:rStyle w:val="CommentReference"/>
+        </w:rPr>
+        <w:annotationRef/>
+      </w:r>
+      <w:r>
+        <w:t>Is there a Go book? Otherwise, find more references.</w:t>
+      </w:r>
+    </w:p>
+  </w:comment>
+  <w:comment w:id="3" w:author="Jonathan Livingstone" w:date="2016-12-09T18:20:00Z" w:initials="JL">
+    <w:p>
+      <w:pPr>
+        <w:pStyle w:val="CommentText"/>
+      </w:pPr>
+      <w:r>
+        <w:rPr>
+          <w:rStyle w:val="CommentReference"/>
+        </w:rPr>
+        <w:annotationRef/>
+      </w:r>
+      <w:r>
+        <w:t>Buy the D cookbook.</w:t>
+      </w:r>
+    </w:p>
+  </w:comment>
+  <w:comment w:id="4" w:author="Jonathan Livingstone" w:date="2016-12-09T18:19:00Z" w:initials="JL">
+    <w:p>
+      <w:pPr>
+        <w:autoSpaceDE w:val="0"/>
+        <w:autoSpaceDN w:val="0"/>
+        <w:adjustRightInd w:val="0"/>
+        <w:jc w:val="both"/>
+        <w:rPr>
+          <w:rFonts w:ascii="Arial" w:hAnsi="Arial" w:cs="Arial"/>
+          <w:color w:val="000000"/>
+          <w:lang w:val="en"/>
+        </w:rPr>
+      </w:pPr>
+      <w:r>
+        <w:rPr>
+          <w:rStyle w:val="CommentReference"/>
+        </w:rPr>
+        <w:annotationRef/>
+      </w:r>
+      <w:r>
+        <w:rPr>
+          <w:rFonts w:ascii="Arial" w:hAnsi="Arial" w:cs="Arial"/>
+          <w:color w:val="000000"/>
+          <w:lang w:val="en"/>
+        </w:rPr>
+        <w:t>(Is there a book for Boost serialization?)</w:t>
+      </w:r>
+    </w:p>
+  </w:comment>
+  <w:comment w:id="5" w:author="Jonathan Livingstone" w:date="2016-12-09T18:20:00Z" w:initials="JL">
+    <w:p>
+      <w:pPr>
+        <w:pStyle w:val="CommentText"/>
+      </w:pPr>
+      <w:r>
+        <w:rPr>
+          <w:rStyle w:val="CommentReference"/>
+        </w:rPr>
+        <w:annotationRef/>
+      </w:r>
+      <w:r>
+        <w:t>Buy a Qt book.</w:t>
+      </w:r>
+    </w:p>
+  </w:comment>
+</w:comments>
+</file>
+
+<file path=word/commentsExtended.xml><?xml version="1.0" encoding="utf-8"?>
+<w15:commentsEx xmlns:wpc="http://schemas.microsoft.com/office/word/2010/wordprocessingCanvas" xmlns:mc="http://schemas.openxmlformats.org/markup-compatibility/2006" xmlns:o="urn:schemas-microsoft-com:office:office" xmlns:r="http://schemas.openxmlformats.org/officeDocument/2006/relationships" xmlns:m="http://schemas.openxmlformats.org/officeDocument/2006/math" xmlns:v="urn:schemas-microsoft-com:vml" xmlns:wp14="http://schemas.microsoft.com/office/word/2010/wordprocessingDrawing" xmlns:wp="http://schemas.openxmlformats.org/drawingml/2006/wordprocessingDrawing" xmlns:w10="urn:schemas-microsoft-com:office:word" xmlns:w="http://schemas.openxmlformats.org/wordprocessingml/2006/main" xmlns:w14="http://schemas.microsoft.com/office/word/2010/wordml" xmlns:w15="http://schemas.microsoft.com/office/word/2012/wordml" xmlns:wpg="http://schemas.microsoft.com/office/word/2010/wordprocessingGroup" xmlns:wpi="http://schemas.microsoft.com/office/word/2010/wordprocessingInk" xmlns:wne="http://schemas.microsoft.com/office/word/2006/wordml" xmlns:wps="http://schemas.microsoft.com/office/word/2010/wordprocessingShape" mc:Ignorable="w14 w15 wp14">
+  <w15:commentEx w15:paraId="2BDAD2AF" w15:done="0"/>
+  <w15:commentEx w15:paraId="7A28922F" w15:done="0"/>
+  <w15:commentEx w15:paraId="05E1DB45" w15:done="0"/>
+  <w15:commentEx w15:paraId="3B2F4065" w15:done="0"/>
+  <w15:commentEx w15:paraId="1EC62EE5" w15:done="0"/>
+</w15:commentsEx>
 </file>
 
 <file path=word/numbering.xml><?xml version="1.0" encoding="utf-8"?>
@@ -4007,6 +4136,14 @@
     </w:lvlOverride>
   </w:num>
 </w:numbering>
+</file>
+
+<file path=word/people.xml><?xml version="1.0" encoding="utf-8"?>
+<w15:people xmlns:wpc="http://schemas.microsoft.com/office/word/2010/wordprocessingCanvas" xmlns:mc="http://schemas.openxmlformats.org/markup-compatibility/2006" xmlns:o="urn:schemas-microsoft-com:office:office" xmlns:r="http://schemas.openxmlformats.org/officeDocument/2006/relationships" xmlns:m="http://schemas.openxmlformats.org/officeDocument/2006/math" xmlns:v="urn:schemas-microsoft-com:vml" xmlns:wp14="http://schemas.microsoft.com/office/word/2010/wordprocessingDrawing" xmlns:wp="http://schemas.openxmlformats.org/drawingml/2006/wordprocessingDrawing" xmlns:w10="urn:schemas-microsoft-com:office:word" xmlns:w="http://schemas.openxmlformats.org/wordprocessingml/2006/main" xmlns:w14="http://schemas.microsoft.com/office/word/2010/wordml" xmlns:w15="http://schemas.microsoft.com/office/word/2012/wordml" xmlns:wpg="http://schemas.microsoft.com/office/word/2010/wordprocessingGroup" xmlns:wpi="http://schemas.microsoft.com/office/word/2010/wordprocessingInk" xmlns:wne="http://schemas.microsoft.com/office/word/2006/wordml" xmlns:wps="http://schemas.microsoft.com/office/word/2010/wordprocessingShape" mc:Ignorable="w14 w15 wp14">
+  <w15:person w15:author="Jonathan Livingstone">
+    <w15:presenceInfo w15:providerId="Windows Live" w15:userId="91987e60666905cf"/>
+  </w15:person>
+</w15:people>
 </file>
 
 <file path=word/styles.xml><?xml version="1.0" encoding="utf-8"?>
@@ -5678,139 +5815,12 @@
 </file>
 
 <file path=customXml/item1.xml><?xml version="1.0" encoding="utf-8"?>
-<p:properties xmlns:p="http://schemas.microsoft.com/office/2006/metadata/properties" xmlns:xsi="http://www.w3.org/2001/XMLSchema-instance" xmlns:pc="http://schemas.microsoft.com/office/infopath/2007/PartnerControls">
-  <documentManagement>
-    <LocLastLocAttemptVersionTypeLookup xmlns="4873beb7-5857-4685-be1f-d57550cc96cc" xsi:nil="true"/>
-    <MarketSpecific xmlns="4873beb7-5857-4685-be1f-d57550cc96cc">false</MarketSpecific>
-    <ApprovalStatus xmlns="4873beb7-5857-4685-be1f-d57550cc96cc">InProgress</ApprovalStatus>
-    <LocComments xmlns="4873beb7-5857-4685-be1f-d57550cc96cc" xsi:nil="true"/>
-    <DirectSourceMarket xmlns="4873beb7-5857-4685-be1f-d57550cc96cc" xsi:nil="true"/>
-    <LocPublishedLinkedAssetsLookup xmlns="4873beb7-5857-4685-be1f-d57550cc96cc" xsi:nil="true"/>
-    <ThumbnailAssetId xmlns="4873beb7-5857-4685-be1f-d57550cc96cc" xsi:nil="true"/>
-    <PrimaryImageGen xmlns="4873beb7-5857-4685-be1f-d57550cc96cc">true</PrimaryImageGen>
-    <LegacyData xmlns="4873beb7-5857-4685-be1f-d57550cc96cc" xsi:nil="true"/>
-    <LocNewPublishedVersionLookup xmlns="4873beb7-5857-4685-be1f-d57550cc96cc" xsi:nil="true"/>
-    <NumericId xmlns="4873beb7-5857-4685-be1f-d57550cc96cc">102787001</NumericId>
-    <TPFriendlyName xmlns="4873beb7-5857-4685-be1f-d57550cc96cc" xsi:nil="true"/>
-    <LocOverallPublishStatusLookup xmlns="4873beb7-5857-4685-be1f-d57550cc96cc" xsi:nil="true"/>
-    <LocRecommendedHandoff xmlns="4873beb7-5857-4685-be1f-d57550cc96cc" xsi:nil="true"/>
-    <BlockPublish xmlns="4873beb7-5857-4685-be1f-d57550cc96cc">false</BlockPublish>
-    <BusinessGroup xmlns="4873beb7-5857-4685-be1f-d57550cc96cc" xsi:nil="true"/>
-    <OpenTemplate xmlns="4873beb7-5857-4685-be1f-d57550cc96cc">true</OpenTemplate>
-    <SourceTitle xmlns="4873beb7-5857-4685-be1f-d57550cc96cc" xsi:nil="true"/>
-    <LocOverallLocStatusLookup xmlns="4873beb7-5857-4685-be1f-d57550cc96cc" xsi:nil="true"/>
-    <APEditor xmlns="4873beb7-5857-4685-be1f-d57550cc96cc">
-      <UserInfo>
-        <DisplayName/>
-        <AccountId xsi:nil="true"/>
-        <AccountType/>
-      </UserInfo>
-    </APEditor>
-    <UALocComments xmlns="4873beb7-5857-4685-be1f-d57550cc96cc" xsi:nil="true"/>
-    <IntlLangReviewDate xmlns="4873beb7-5857-4685-be1f-d57550cc96cc" xsi:nil="true"/>
-    <PublishStatusLookup xmlns="4873beb7-5857-4685-be1f-d57550cc96cc">
-      <Value>1343188</Value>
-    </PublishStatusLookup>
-    <ParentAssetId xmlns="4873beb7-5857-4685-be1f-d57550cc96cc" xsi:nil="true"/>
-    <FeatureTagsTaxHTField0 xmlns="4873beb7-5857-4685-be1f-d57550cc96cc">
-      <Terms xmlns="http://schemas.microsoft.com/office/infopath/2007/PartnerControls"/>
-    </FeatureTagsTaxHTField0>
-    <MachineTranslated xmlns="4873beb7-5857-4685-be1f-d57550cc96cc">false</MachineTranslated>
-    <Providers xmlns="4873beb7-5857-4685-be1f-d57550cc96cc" xsi:nil="true"/>
-    <OriginalSourceMarket xmlns="4873beb7-5857-4685-be1f-d57550cc96cc" xsi:nil="true"/>
-    <APDescription xmlns="4873beb7-5857-4685-be1f-d57550cc96cc" xsi:nil="true"/>
-    <ContentItem xmlns="4873beb7-5857-4685-be1f-d57550cc96cc" xsi:nil="true"/>
-    <ClipArtFilename xmlns="4873beb7-5857-4685-be1f-d57550cc96cc" xsi:nil="true"/>
-    <TPInstallLocation xmlns="4873beb7-5857-4685-be1f-d57550cc96cc" xsi:nil="true"/>
-    <TimesCloned xmlns="4873beb7-5857-4685-be1f-d57550cc96cc" xsi:nil="true"/>
-    <PublishTargets xmlns="4873beb7-5857-4685-be1f-d57550cc96cc">OfficeOnlineVNext</PublishTargets>
-    <AcquiredFrom xmlns="4873beb7-5857-4685-be1f-d57550cc96cc">Internal MS</AcquiredFrom>
-    <AssetStart xmlns="4873beb7-5857-4685-be1f-d57550cc96cc">2011-11-23T17:29:00+00:00</AssetStart>
-    <FriendlyTitle xmlns="4873beb7-5857-4685-be1f-d57550cc96cc" xsi:nil="true"/>
-    <Provider xmlns="4873beb7-5857-4685-be1f-d57550cc96cc" xsi:nil="true"/>
-    <LastHandOff xmlns="4873beb7-5857-4685-be1f-d57550cc96cc" xsi:nil="true"/>
-    <TPClientViewer xmlns="4873beb7-5857-4685-be1f-d57550cc96cc" xsi:nil="true"/>
-    <TemplateStatus xmlns="4873beb7-5857-4685-be1f-d57550cc96cc">Complete</TemplateStatus>
-    <Downloads xmlns="4873beb7-5857-4685-be1f-d57550cc96cc">0</Downloads>
-    <OOCacheId xmlns="4873beb7-5857-4685-be1f-d57550cc96cc" xsi:nil="true"/>
-    <IsDeleted xmlns="4873beb7-5857-4685-be1f-d57550cc96cc">false</IsDeleted>
-    <LocPublishedDependentAssetsLookup xmlns="4873beb7-5857-4685-be1f-d57550cc96cc" xsi:nil="true"/>
-    <AssetExpire xmlns="4873beb7-5857-4685-be1f-d57550cc96cc">2029-05-12T07:00:00+00:00</AssetExpire>
-    <CSXSubmissionMarket xmlns="4873beb7-5857-4685-be1f-d57550cc96cc" xsi:nil="true"/>
-    <DSATActionTaken xmlns="4873beb7-5857-4685-be1f-d57550cc96cc" xsi:nil="true"/>
-    <SubmitterId xmlns="4873beb7-5857-4685-be1f-d57550cc96cc" xsi:nil="true"/>
-    <EditorialTags xmlns="4873beb7-5857-4685-be1f-d57550cc96cc" xsi:nil="true"/>
-    <TPExecutable xmlns="4873beb7-5857-4685-be1f-d57550cc96cc" xsi:nil="true"/>
-    <CSXSubmissionDate xmlns="4873beb7-5857-4685-be1f-d57550cc96cc" xsi:nil="true"/>
-    <CSXUpdate xmlns="4873beb7-5857-4685-be1f-d57550cc96cc">false</CSXUpdate>
-    <AssetType xmlns="4873beb7-5857-4685-be1f-d57550cc96cc">TP</AssetType>
-    <ApprovalLog xmlns="4873beb7-5857-4685-be1f-d57550cc96cc" xsi:nil="true"/>
-    <BugNumber xmlns="4873beb7-5857-4685-be1f-d57550cc96cc" xsi:nil="true"/>
-    <OriginAsset xmlns="4873beb7-5857-4685-be1f-d57550cc96cc" xsi:nil="true"/>
-    <TPComponent xmlns="4873beb7-5857-4685-be1f-d57550cc96cc" xsi:nil="true"/>
-    <Milestone xmlns="4873beb7-5857-4685-be1f-d57550cc96cc" xsi:nil="true"/>
-    <RecommendationsModifier xmlns="4873beb7-5857-4685-be1f-d57550cc96cc" xsi:nil="true"/>
-    <AssetId xmlns="4873beb7-5857-4685-be1f-d57550cc96cc">TP102787001</AssetId>
-    <PolicheckWords xmlns="4873beb7-5857-4685-be1f-d57550cc96cc" xsi:nil="true"/>
-    <TPLaunchHelpLink xmlns="4873beb7-5857-4685-be1f-d57550cc96cc" xsi:nil="true"/>
-    <IntlLocPriority xmlns="4873beb7-5857-4685-be1f-d57550cc96cc" xsi:nil="true"/>
-    <TPApplication xmlns="4873beb7-5857-4685-be1f-d57550cc96cc" xsi:nil="true"/>
-    <IntlLangReviewer xmlns="4873beb7-5857-4685-be1f-d57550cc96cc" xsi:nil="true"/>
-    <HandoffToMSDN xmlns="4873beb7-5857-4685-be1f-d57550cc96cc" xsi:nil="true"/>
-    <PlannedPubDate xmlns="4873beb7-5857-4685-be1f-d57550cc96cc" xsi:nil="true"/>
-    <CrawlForDependencies xmlns="4873beb7-5857-4685-be1f-d57550cc96cc">false</CrawlForDependencies>
-    <LocLastLocAttemptVersionLookup xmlns="4873beb7-5857-4685-be1f-d57550cc96cc">693888</LocLastLocAttemptVersionLookup>
-    <LocProcessedForHandoffsLookup xmlns="4873beb7-5857-4685-be1f-d57550cc96cc" xsi:nil="true"/>
-    <TrustLevel xmlns="4873beb7-5857-4685-be1f-d57550cc96cc">1 Microsoft Managed Content</TrustLevel>
-    <CampaignTagsTaxHTField0 xmlns="4873beb7-5857-4685-be1f-d57550cc96cc">
-      <Terms xmlns="http://schemas.microsoft.com/office/infopath/2007/PartnerControls"/>
-    </CampaignTagsTaxHTField0>
-    <TPNamespace xmlns="4873beb7-5857-4685-be1f-d57550cc96cc" xsi:nil="true"/>
-    <LocOverallPreviewStatusLookup xmlns="4873beb7-5857-4685-be1f-d57550cc96cc" xsi:nil="true"/>
-    <TaxCatchAll xmlns="4873beb7-5857-4685-be1f-d57550cc96cc"/>
-    <IsSearchable xmlns="4873beb7-5857-4685-be1f-d57550cc96cc">false</IsSearchable>
-    <TemplateTemplateType xmlns="4873beb7-5857-4685-be1f-d57550cc96cc">Word Document Template</TemplateTemplateType>
-    <Markets xmlns="4873beb7-5857-4685-be1f-d57550cc96cc"/>
-    <IntlLangReview xmlns="4873beb7-5857-4685-be1f-d57550cc96cc" xsi:nil="true"/>
-    <UAProjectedTotalWords xmlns="4873beb7-5857-4685-be1f-d57550cc96cc" xsi:nil="true"/>
-    <OutputCachingOn xmlns="4873beb7-5857-4685-be1f-d57550cc96cc">false</OutputCachingOn>
-    <AverageRating xmlns="4873beb7-5857-4685-be1f-d57550cc96cc" xsi:nil="true"/>
-    <LocMarketGroupTiers2 xmlns="4873beb7-5857-4685-be1f-d57550cc96cc" xsi:nil="true"/>
-    <APAuthor xmlns="4873beb7-5857-4685-be1f-d57550cc96cc">
-      <UserInfo>
-        <DisplayName>REDMOND\v-namall</DisplayName>
-        <AccountId>978</AccountId>
-        <AccountType/>
-      </UserInfo>
-    </APAuthor>
-    <TPCommandLine xmlns="4873beb7-5857-4685-be1f-d57550cc96cc" xsi:nil="true"/>
-    <LocManualTestRequired xmlns="4873beb7-5857-4685-be1f-d57550cc96cc">false</LocManualTestRequired>
-    <TPAppVersion xmlns="4873beb7-5857-4685-be1f-d57550cc96cc" xsi:nil="true"/>
-    <EditorialStatus xmlns="4873beb7-5857-4685-be1f-d57550cc96cc">Complete</EditorialStatus>
-    <LocProcessedForMarketsLookup xmlns="4873beb7-5857-4685-be1f-d57550cc96cc" xsi:nil="true"/>
-    <LastModifiedDateTime xmlns="4873beb7-5857-4685-be1f-d57550cc96cc" xsi:nil="true"/>
-    <TPLaunchHelpLinkType xmlns="4873beb7-5857-4685-be1f-d57550cc96cc">Template</TPLaunchHelpLinkType>
-    <ScenarioTagsTaxHTField0 xmlns="4873beb7-5857-4685-be1f-d57550cc96cc">
-      <Terms xmlns="http://schemas.microsoft.com/office/infopath/2007/PartnerControls"/>
-    </ScenarioTagsTaxHTField0>
-    <OriginalRelease xmlns="4873beb7-5857-4685-be1f-d57550cc96cc">14</OriginalRelease>
-    <LocalizationTagsTaxHTField0 xmlns="4873beb7-5857-4685-be1f-d57550cc96cc">
-      <Terms xmlns="http://schemas.microsoft.com/office/infopath/2007/PartnerControls"/>
-    </LocalizationTagsTaxHTField0>
-    <Manager xmlns="4873beb7-5857-4685-be1f-d57550cc96cc" xsi:nil="true"/>
-    <UALocRecommendation xmlns="4873beb7-5857-4685-be1f-d57550cc96cc">Localize</UALocRecommendation>
-    <LocOverallHandbackStatusLookup xmlns="4873beb7-5857-4685-be1f-d57550cc96cc" xsi:nil="true"/>
-    <ArtSampleDocs xmlns="4873beb7-5857-4685-be1f-d57550cc96cc" xsi:nil="true"/>
-    <UACurrentWords xmlns="4873beb7-5857-4685-be1f-d57550cc96cc" xsi:nil="true"/>
-    <ShowIn xmlns="4873beb7-5857-4685-be1f-d57550cc96cc">Show everywhere</ShowIn>
-    <CSXHash xmlns="4873beb7-5857-4685-be1f-d57550cc96cc" xsi:nil="true"/>
-    <VoteCount xmlns="4873beb7-5857-4685-be1f-d57550cc96cc" xsi:nil="true"/>
-    <InternalTagsTaxHTField0 xmlns="4873beb7-5857-4685-be1f-d57550cc96cc">
-      <Terms xmlns="http://schemas.microsoft.com/office/infopath/2007/PartnerControls"/>
-    </InternalTagsTaxHTField0>
-    <UANotes xmlns="4873beb7-5857-4685-be1f-d57550cc96cc" xsi:nil="true"/>
-  </documentManagement>
-</p:properties>
+<?mso-contentType ?>
+<FormTemplates xmlns="http://schemas.microsoft.com/sharepoint/v3/contenttype/forms">
+  <Display>DocumentLibraryForm</Display>
+  <Edit>AssetEditForm</Edit>
+  <New>DocumentLibraryForm</New>
+</FormTemplates>
 </file>
 
 <file path=customXml/item2.xml><?xml version="1.0" encoding="utf-8"?>
@@ -6854,12 +6864,139 @@
 </file>
 
 <file path=customXml/item3.xml><?xml version="1.0" encoding="utf-8"?>
-<?mso-contentType ?>
-<FormTemplates xmlns="http://schemas.microsoft.com/sharepoint/v3/contenttype/forms">
-  <Display>DocumentLibraryForm</Display>
-  <Edit>AssetEditForm</Edit>
-  <New>DocumentLibraryForm</New>
-</FormTemplates>
+<p:properties xmlns:p="http://schemas.microsoft.com/office/2006/metadata/properties" xmlns:xsi="http://www.w3.org/2001/XMLSchema-instance" xmlns:pc="http://schemas.microsoft.com/office/infopath/2007/PartnerControls">
+  <documentManagement>
+    <LocLastLocAttemptVersionTypeLookup xmlns="4873beb7-5857-4685-be1f-d57550cc96cc" xsi:nil="true"/>
+    <MarketSpecific xmlns="4873beb7-5857-4685-be1f-d57550cc96cc">false</MarketSpecific>
+    <ApprovalStatus xmlns="4873beb7-5857-4685-be1f-d57550cc96cc">InProgress</ApprovalStatus>
+    <LocComments xmlns="4873beb7-5857-4685-be1f-d57550cc96cc" xsi:nil="true"/>
+    <DirectSourceMarket xmlns="4873beb7-5857-4685-be1f-d57550cc96cc" xsi:nil="true"/>
+    <LocPublishedLinkedAssetsLookup xmlns="4873beb7-5857-4685-be1f-d57550cc96cc" xsi:nil="true"/>
+    <ThumbnailAssetId xmlns="4873beb7-5857-4685-be1f-d57550cc96cc" xsi:nil="true"/>
+    <PrimaryImageGen xmlns="4873beb7-5857-4685-be1f-d57550cc96cc">true</PrimaryImageGen>
+    <LegacyData xmlns="4873beb7-5857-4685-be1f-d57550cc96cc" xsi:nil="true"/>
+    <LocNewPublishedVersionLookup xmlns="4873beb7-5857-4685-be1f-d57550cc96cc" xsi:nil="true"/>
+    <NumericId xmlns="4873beb7-5857-4685-be1f-d57550cc96cc">102787001</NumericId>
+    <TPFriendlyName xmlns="4873beb7-5857-4685-be1f-d57550cc96cc" xsi:nil="true"/>
+    <LocOverallPublishStatusLookup xmlns="4873beb7-5857-4685-be1f-d57550cc96cc" xsi:nil="true"/>
+    <LocRecommendedHandoff xmlns="4873beb7-5857-4685-be1f-d57550cc96cc" xsi:nil="true"/>
+    <BlockPublish xmlns="4873beb7-5857-4685-be1f-d57550cc96cc">false</BlockPublish>
+    <BusinessGroup xmlns="4873beb7-5857-4685-be1f-d57550cc96cc" xsi:nil="true"/>
+    <OpenTemplate xmlns="4873beb7-5857-4685-be1f-d57550cc96cc">true</OpenTemplate>
+    <SourceTitle xmlns="4873beb7-5857-4685-be1f-d57550cc96cc" xsi:nil="true"/>
+    <LocOverallLocStatusLookup xmlns="4873beb7-5857-4685-be1f-d57550cc96cc" xsi:nil="true"/>
+    <APEditor xmlns="4873beb7-5857-4685-be1f-d57550cc96cc">
+      <UserInfo>
+        <DisplayName/>
+        <AccountId xsi:nil="true"/>
+        <AccountType/>
+      </UserInfo>
+    </APEditor>
+    <UALocComments xmlns="4873beb7-5857-4685-be1f-d57550cc96cc" xsi:nil="true"/>
+    <IntlLangReviewDate xmlns="4873beb7-5857-4685-be1f-d57550cc96cc" xsi:nil="true"/>
+    <PublishStatusLookup xmlns="4873beb7-5857-4685-be1f-d57550cc96cc">
+      <Value>1343188</Value>
+    </PublishStatusLookup>
+    <ParentAssetId xmlns="4873beb7-5857-4685-be1f-d57550cc96cc" xsi:nil="true"/>
+    <FeatureTagsTaxHTField0 xmlns="4873beb7-5857-4685-be1f-d57550cc96cc">
+      <Terms xmlns="http://schemas.microsoft.com/office/infopath/2007/PartnerControls"/>
+    </FeatureTagsTaxHTField0>
+    <MachineTranslated xmlns="4873beb7-5857-4685-be1f-d57550cc96cc">false</MachineTranslated>
+    <Providers xmlns="4873beb7-5857-4685-be1f-d57550cc96cc" xsi:nil="true"/>
+    <OriginalSourceMarket xmlns="4873beb7-5857-4685-be1f-d57550cc96cc" xsi:nil="true"/>
+    <APDescription xmlns="4873beb7-5857-4685-be1f-d57550cc96cc" xsi:nil="true"/>
+    <ContentItem xmlns="4873beb7-5857-4685-be1f-d57550cc96cc" xsi:nil="true"/>
+    <ClipArtFilename xmlns="4873beb7-5857-4685-be1f-d57550cc96cc" xsi:nil="true"/>
+    <TPInstallLocation xmlns="4873beb7-5857-4685-be1f-d57550cc96cc" xsi:nil="true"/>
+    <TimesCloned xmlns="4873beb7-5857-4685-be1f-d57550cc96cc" xsi:nil="true"/>
+    <PublishTargets xmlns="4873beb7-5857-4685-be1f-d57550cc96cc">OfficeOnlineVNext</PublishTargets>
+    <AcquiredFrom xmlns="4873beb7-5857-4685-be1f-d57550cc96cc">Internal MS</AcquiredFrom>
+    <AssetStart xmlns="4873beb7-5857-4685-be1f-d57550cc96cc">2011-11-23T17:29:00+00:00</AssetStart>
+    <FriendlyTitle xmlns="4873beb7-5857-4685-be1f-d57550cc96cc" xsi:nil="true"/>
+    <Provider xmlns="4873beb7-5857-4685-be1f-d57550cc96cc" xsi:nil="true"/>
+    <LastHandOff xmlns="4873beb7-5857-4685-be1f-d57550cc96cc" xsi:nil="true"/>
+    <TPClientViewer xmlns="4873beb7-5857-4685-be1f-d57550cc96cc" xsi:nil="true"/>
+    <TemplateStatus xmlns="4873beb7-5857-4685-be1f-d57550cc96cc">Complete</TemplateStatus>
+    <Downloads xmlns="4873beb7-5857-4685-be1f-d57550cc96cc">0</Downloads>
+    <OOCacheId xmlns="4873beb7-5857-4685-be1f-d57550cc96cc" xsi:nil="true"/>
+    <IsDeleted xmlns="4873beb7-5857-4685-be1f-d57550cc96cc">false</IsDeleted>
+    <LocPublishedDependentAssetsLookup xmlns="4873beb7-5857-4685-be1f-d57550cc96cc" xsi:nil="true"/>
+    <AssetExpire xmlns="4873beb7-5857-4685-be1f-d57550cc96cc">2029-05-12T07:00:00+00:00</AssetExpire>
+    <CSXSubmissionMarket xmlns="4873beb7-5857-4685-be1f-d57550cc96cc" xsi:nil="true"/>
+    <DSATActionTaken xmlns="4873beb7-5857-4685-be1f-d57550cc96cc" xsi:nil="true"/>
+    <SubmitterId xmlns="4873beb7-5857-4685-be1f-d57550cc96cc" xsi:nil="true"/>
+    <EditorialTags xmlns="4873beb7-5857-4685-be1f-d57550cc96cc" xsi:nil="true"/>
+    <TPExecutable xmlns="4873beb7-5857-4685-be1f-d57550cc96cc" xsi:nil="true"/>
+    <CSXSubmissionDate xmlns="4873beb7-5857-4685-be1f-d57550cc96cc" xsi:nil="true"/>
+    <CSXUpdate xmlns="4873beb7-5857-4685-be1f-d57550cc96cc">false</CSXUpdate>
+    <AssetType xmlns="4873beb7-5857-4685-be1f-d57550cc96cc">TP</AssetType>
+    <ApprovalLog xmlns="4873beb7-5857-4685-be1f-d57550cc96cc" xsi:nil="true"/>
+    <BugNumber xmlns="4873beb7-5857-4685-be1f-d57550cc96cc" xsi:nil="true"/>
+    <OriginAsset xmlns="4873beb7-5857-4685-be1f-d57550cc96cc" xsi:nil="true"/>
+    <TPComponent xmlns="4873beb7-5857-4685-be1f-d57550cc96cc" xsi:nil="true"/>
+    <Milestone xmlns="4873beb7-5857-4685-be1f-d57550cc96cc" xsi:nil="true"/>
+    <RecommendationsModifier xmlns="4873beb7-5857-4685-be1f-d57550cc96cc" xsi:nil="true"/>
+    <AssetId xmlns="4873beb7-5857-4685-be1f-d57550cc96cc">TP102787001</AssetId>
+    <PolicheckWords xmlns="4873beb7-5857-4685-be1f-d57550cc96cc" xsi:nil="true"/>
+    <TPLaunchHelpLink xmlns="4873beb7-5857-4685-be1f-d57550cc96cc" xsi:nil="true"/>
+    <IntlLocPriority xmlns="4873beb7-5857-4685-be1f-d57550cc96cc" xsi:nil="true"/>
+    <TPApplication xmlns="4873beb7-5857-4685-be1f-d57550cc96cc" xsi:nil="true"/>
+    <IntlLangReviewer xmlns="4873beb7-5857-4685-be1f-d57550cc96cc" xsi:nil="true"/>
+    <HandoffToMSDN xmlns="4873beb7-5857-4685-be1f-d57550cc96cc" xsi:nil="true"/>
+    <PlannedPubDate xmlns="4873beb7-5857-4685-be1f-d57550cc96cc" xsi:nil="true"/>
+    <CrawlForDependencies xmlns="4873beb7-5857-4685-be1f-d57550cc96cc">false</CrawlForDependencies>
+    <LocLastLocAttemptVersionLookup xmlns="4873beb7-5857-4685-be1f-d57550cc96cc">693888</LocLastLocAttemptVersionLookup>
+    <LocProcessedForHandoffsLookup xmlns="4873beb7-5857-4685-be1f-d57550cc96cc" xsi:nil="true"/>
+    <TrustLevel xmlns="4873beb7-5857-4685-be1f-d57550cc96cc">1 Microsoft Managed Content</TrustLevel>
+    <CampaignTagsTaxHTField0 xmlns="4873beb7-5857-4685-be1f-d57550cc96cc">
+      <Terms xmlns="http://schemas.microsoft.com/office/infopath/2007/PartnerControls"/>
+    </CampaignTagsTaxHTField0>
+    <TPNamespace xmlns="4873beb7-5857-4685-be1f-d57550cc96cc" xsi:nil="true"/>
+    <LocOverallPreviewStatusLookup xmlns="4873beb7-5857-4685-be1f-d57550cc96cc" xsi:nil="true"/>
+    <TaxCatchAll xmlns="4873beb7-5857-4685-be1f-d57550cc96cc"/>
+    <IsSearchable xmlns="4873beb7-5857-4685-be1f-d57550cc96cc">false</IsSearchable>
+    <TemplateTemplateType xmlns="4873beb7-5857-4685-be1f-d57550cc96cc">Word Document Template</TemplateTemplateType>
+    <Markets xmlns="4873beb7-5857-4685-be1f-d57550cc96cc"/>
+    <IntlLangReview xmlns="4873beb7-5857-4685-be1f-d57550cc96cc" xsi:nil="true"/>
+    <UAProjectedTotalWords xmlns="4873beb7-5857-4685-be1f-d57550cc96cc" xsi:nil="true"/>
+    <OutputCachingOn xmlns="4873beb7-5857-4685-be1f-d57550cc96cc">false</OutputCachingOn>
+    <AverageRating xmlns="4873beb7-5857-4685-be1f-d57550cc96cc" xsi:nil="true"/>
+    <LocMarketGroupTiers2 xmlns="4873beb7-5857-4685-be1f-d57550cc96cc" xsi:nil="true"/>
+    <APAuthor xmlns="4873beb7-5857-4685-be1f-d57550cc96cc">
+      <UserInfo>
+        <DisplayName>REDMOND\v-namall</DisplayName>
+        <AccountId>978</AccountId>
+        <AccountType/>
+      </UserInfo>
+    </APAuthor>
+    <TPCommandLine xmlns="4873beb7-5857-4685-be1f-d57550cc96cc" xsi:nil="true"/>
+    <LocManualTestRequired xmlns="4873beb7-5857-4685-be1f-d57550cc96cc">false</LocManualTestRequired>
+    <TPAppVersion xmlns="4873beb7-5857-4685-be1f-d57550cc96cc" xsi:nil="true"/>
+    <EditorialStatus xmlns="4873beb7-5857-4685-be1f-d57550cc96cc">Complete</EditorialStatus>
+    <LocProcessedForMarketsLookup xmlns="4873beb7-5857-4685-be1f-d57550cc96cc" xsi:nil="true"/>
+    <LastModifiedDateTime xmlns="4873beb7-5857-4685-be1f-d57550cc96cc" xsi:nil="true"/>
+    <TPLaunchHelpLinkType xmlns="4873beb7-5857-4685-be1f-d57550cc96cc">Template</TPLaunchHelpLinkType>
+    <ScenarioTagsTaxHTField0 xmlns="4873beb7-5857-4685-be1f-d57550cc96cc">
+      <Terms xmlns="http://schemas.microsoft.com/office/infopath/2007/PartnerControls"/>
+    </ScenarioTagsTaxHTField0>
+    <OriginalRelease xmlns="4873beb7-5857-4685-be1f-d57550cc96cc">14</OriginalRelease>
+    <LocalizationTagsTaxHTField0 xmlns="4873beb7-5857-4685-be1f-d57550cc96cc">
+      <Terms xmlns="http://schemas.microsoft.com/office/infopath/2007/PartnerControls"/>
+    </LocalizationTagsTaxHTField0>
+    <Manager xmlns="4873beb7-5857-4685-be1f-d57550cc96cc" xsi:nil="true"/>
+    <UALocRecommendation xmlns="4873beb7-5857-4685-be1f-d57550cc96cc">Localize</UALocRecommendation>
+    <LocOverallHandbackStatusLookup xmlns="4873beb7-5857-4685-be1f-d57550cc96cc" xsi:nil="true"/>
+    <ArtSampleDocs xmlns="4873beb7-5857-4685-be1f-d57550cc96cc" xsi:nil="true"/>
+    <UACurrentWords xmlns="4873beb7-5857-4685-be1f-d57550cc96cc" xsi:nil="true"/>
+    <ShowIn xmlns="4873beb7-5857-4685-be1f-d57550cc96cc">Show everywhere</ShowIn>
+    <CSXHash xmlns="4873beb7-5857-4685-be1f-d57550cc96cc" xsi:nil="true"/>
+    <VoteCount xmlns="4873beb7-5857-4685-be1f-d57550cc96cc" xsi:nil="true"/>
+    <InternalTagsTaxHTField0 xmlns="4873beb7-5857-4685-be1f-d57550cc96cc">
+      <Terms xmlns="http://schemas.microsoft.com/office/infopath/2007/PartnerControls"/>
+    </InternalTagsTaxHTField0>
+    <UANotes xmlns="4873beb7-5857-4685-be1f-d57550cc96cc" xsi:nil="true"/>
+  </documentManagement>
+</p:properties>
 </file>
 
 <file path=customXml/item4.xml><?xml version="1.0" encoding="utf-8"?>
@@ -6867,11 +7004,9 @@
 </file>
 
 <file path=customXml/itemProps1.xml><?xml version="1.0" encoding="utf-8"?>
-<ds:datastoreItem xmlns:ds="http://schemas.openxmlformats.org/officeDocument/2006/customXml" ds:itemID="{7FBDB1CC-CEFB-4E46-8174-1F0AA0D30B24}">
+<ds:datastoreItem xmlns:ds="http://schemas.openxmlformats.org/officeDocument/2006/customXml" ds:itemID="{C01C3C56-10DB-49F7-B061-44D8728D078A}">
   <ds:schemaRefs>
-    <ds:schemaRef ds:uri="http://schemas.microsoft.com/office/2006/metadata/properties"/>
-    <ds:schemaRef ds:uri="http://schemas.microsoft.com/office/infopath/2007/PartnerControls"/>
-    <ds:schemaRef ds:uri="4873beb7-5857-4685-be1f-d57550cc96cc"/>
+    <ds:schemaRef ds:uri="http://schemas.microsoft.com/sharepoint/v3/contenttype/forms"/>
   </ds:schemaRefs>
 </ds:datastoreItem>
 </file>
@@ -6895,15 +7030,17 @@
 </file>
 
 <file path=customXml/itemProps3.xml><?xml version="1.0" encoding="utf-8"?>
-<ds:datastoreItem xmlns:ds="http://schemas.openxmlformats.org/officeDocument/2006/customXml" ds:itemID="{C01C3C56-10DB-49F7-B061-44D8728D078A}">
+<ds:datastoreItem xmlns:ds="http://schemas.openxmlformats.org/officeDocument/2006/customXml" ds:itemID="{7FBDB1CC-CEFB-4E46-8174-1F0AA0D30B24}">
   <ds:schemaRefs>
-    <ds:schemaRef ds:uri="http://schemas.microsoft.com/sharepoint/v3/contenttype/forms"/>
+    <ds:schemaRef ds:uri="http://schemas.microsoft.com/office/2006/metadata/properties"/>
+    <ds:schemaRef ds:uri="http://schemas.microsoft.com/office/infopath/2007/PartnerControls"/>
+    <ds:schemaRef ds:uri="4873beb7-5857-4685-be1f-d57550cc96cc"/>
   </ds:schemaRefs>
 </ds:datastoreItem>
 </file>
 
 <file path=customXml/itemProps4.xml><?xml version="1.0" encoding="utf-8"?>
-<ds:datastoreItem xmlns:ds="http://schemas.openxmlformats.org/officeDocument/2006/customXml" ds:itemID="{02C9BB22-386D-4B41-81E6-C83D31C66537}">
+<ds:datastoreItem xmlns:ds="http://schemas.openxmlformats.org/officeDocument/2006/customXml" ds:itemID="{BB6681C1-2A72-4B8C-A065-E8AB60BD8381}">
   <ds:schemaRefs>
     <ds:schemaRef ds:uri="http://schemas.openxmlformats.org/officeDocument/2006/bibliography"/>
   </ds:schemaRefs>

</xml_diff>

<commit_message>
Added a pp::print and pp::serialize methods.
</commit_message>
<xml_diff>
--- a/report.docx
+++ b/report.docx
@@ -220,14 +220,7 @@
       <w:pPr>
         <w:jc w:val="both"/>
       </w:pPr>
-      <w:r>
-        <w:t>(Buy a C# book)</w:t>
-      </w:r>
-    </w:p>
-    <w:p>
-      <w:pPr>
-        <w:jc w:val="both"/>
-      </w:pPr>
+      <w:commentRangeStart w:id="0"/>
       <w:r>
         <w:t xml:space="preserve">The language C# has some advanced reflection abilities. In C#, every type, whether it’s a primitive, class, or struct, has a built-in method called </w:t>
       </w:r>
@@ -249,17 +242,24 @@
       <w:r>
         <w:t xml:space="preserve"> class, which can be inherited from, which allows the user to change types at runtime. This is a very powerful introspection ability, which provides something similar to duck typing but with a statically compiled languages benefits, namely syntax checking. It is also a good example of something which could not be done in a compile time </w:t>
       </w:r>
-    </w:p>
-    <w:p>
-      <w:pPr>
-        <w:jc w:val="both"/>
-      </w:pPr>
-    </w:p>
-    <w:p>
-      <w:pPr>
-        <w:jc w:val="both"/>
-      </w:pPr>
-      <w:hyperlink r:id="rId10" w:history="1">
+      <w:commentRangeEnd w:id="0"/>
+      <w:r>
+        <w:rPr>
+          <w:rStyle w:val="CommentReference"/>
+        </w:rPr>
+        <w:commentReference w:id="0"/>
+      </w:r>
+    </w:p>
+    <w:p>
+      <w:pPr>
+        <w:jc w:val="both"/>
+      </w:pPr>
+    </w:p>
+    <w:p>
+      <w:pPr>
+        <w:jc w:val="both"/>
+      </w:pPr>
+      <w:hyperlink r:id="rId12" w:history="1">
         <w:r>
           <w:rPr>
             <w:rStyle w:val="Hyperlink"/>
@@ -272,7 +272,7 @@
       <w:pPr>
         <w:jc w:val="both"/>
       </w:pPr>
-      <w:hyperlink r:id="rId11" w:history="1">
+      <w:hyperlink r:id="rId13" w:history="1">
         <w:r>
           <w:rPr>
             <w:rStyle w:val="Hyperlink"/>
@@ -285,7 +285,6 @@
       <w:pPr>
         <w:jc w:val="both"/>
       </w:pPr>
-      <w:bookmarkStart w:id="0" w:name="_GoBack"/>
       <w:commentRangeStart w:id="1"/>
       <w:r>
         <w:t>The programming language Java has built in introspection and reflection.</w:t>
@@ -313,10 +312,8 @@
         <w:jc w:val="both"/>
       </w:pPr>
       <w:r>
-        <w:lastRenderedPageBreak/>
         <w:t>Other languages, usually more modern ones, saw the runtime overhead of introspection and instead implemented compile-time introspection. This has the benefit of having zero overhead, yet it can be more limited than doing it at runtime.</w:t>
       </w:r>
-      <w:bookmarkEnd w:id="0"/>
       <w:commentRangeEnd w:id="1"/>
       <w:r>
         <w:rPr>
@@ -650,6 +647,7 @@
       <w:pPr>
         <w:jc w:val="both"/>
       </w:pPr>
+      <w:commentRangeStart w:id="6"/>
       <w:r>
         <w:t>Oliver Offart</w:t>
       </w:r>
@@ -668,6 +666,13 @@
           <w:rStyle w:val="CommentReference"/>
         </w:rPr>
         <w:commentReference w:id="5"/>
+      </w:r>
+      <w:commentRangeEnd w:id="6"/>
+      <w:r>
+        <w:rPr>
+          <w:rStyle w:val="CommentReference"/>
+        </w:rPr>
+        <w:commentReference w:id="6"/>
       </w:r>
     </w:p>
     <w:p>
@@ -711,34 +716,31 @@
         <w:t xml:space="preserve"> They discuss adding introspection to C++ so programmers could access features like; the name of a class, its base class, its data members, and any nest</w:t>
       </w:r>
       <w:r>
-        <w:t xml:space="preserve">ed information within the </w:t>
-      </w:r>
-      <w:r>
+        <w:t xml:space="preserve">ed information within the class. They also discuss adding a new keyword to C++, </w:t>
+      </w:r>
+      <w:r>
+        <w:rPr>
+          <w:i/>
+        </w:rPr>
+        <w:t>reflexpr</w:t>
+      </w:r>
+      <w:r>
+        <w:t>, which is used for the compile-time introspection.</w:t>
+      </w:r>
+    </w:p>
+    <w:p>
+      <w:pPr>
+        <w:pStyle w:val="Heading1"/>
+        <w:jc w:val="both"/>
+        <w:rPr>
+          <w:lang w:val="en-GB"/>
+        </w:rPr>
+      </w:pPr>
+      <w:r>
+        <w:rPr>
+          <w:lang w:val="en-GB"/>
+        </w:rPr>
         <w:lastRenderedPageBreak/>
-        <w:t xml:space="preserve">class. They also discuss adding a new keyword to C++, </w:t>
-      </w:r>
-      <w:r>
-        <w:rPr>
-          <w:i/>
-        </w:rPr>
-        <w:t>reflexpr</w:t>
-      </w:r>
-      <w:r>
-        <w:t>, which is used for the compile-time introspection.</w:t>
-      </w:r>
-    </w:p>
-    <w:p>
-      <w:pPr>
-        <w:pStyle w:val="Heading1"/>
-        <w:jc w:val="both"/>
-        <w:rPr>
-          <w:lang w:val="en-GB"/>
-        </w:rPr>
-      </w:pPr>
-      <w:r>
-        <w:rPr>
-          <w:lang w:val="en-GB"/>
-        </w:rPr>
         <w:t>Struct</w:t>
       </w:r>
       <w:r>
@@ -994,7 +996,15 @@
         <w:rPr>
           <w:lang w:val="en-GB"/>
         </w:rPr>
-        <w:t xml:space="preserve">, which simply returns the member at index </w:t>
+        <w:t xml:space="preserve">, which simply returns the </w:t>
+      </w:r>
+      <w:bookmarkStart w:id="7" w:name="_GoBack"/>
+      <w:bookmarkEnd w:id="7"/>
+      <w:r>
+        <w:rPr>
+          <w:lang w:val="en-GB"/>
+        </w:rPr>
+        <w:t xml:space="preserve">member at index </w:t>
       </w:r>
       <w:r>
         <w:rPr>
@@ -1114,6 +1124,7 @@
         <w:rPr>
           <w:lang w:val="en-GB"/>
         </w:rPr>
+        <w:lastRenderedPageBreak/>
         <w:t>Get the type of a member variable in a struct.</w:t>
       </w:r>
     </w:p>
@@ -2029,11 +2040,6 @@
         <w:jc w:val="both"/>
       </w:pPr>
     </w:p>
-    <w:p>
-      <w:pPr>
-        <w:jc w:val="both"/>
-      </w:pPr>
-    </w:p>
     <w:sectPr>
       <w:pgSz w:w="12240" w:h="15840"/>
       <w:pgMar w:top="1440" w:right="1440" w:bottom="1440" w:left="1440" w:header="720" w:footer="720" w:gutter="0"/>
@@ -2046,6 +2052,22 @@
 
 <file path=word/comments.xml><?xml version="1.0" encoding="utf-8"?>
 <w:comments xmlns:wpc="http://schemas.microsoft.com/office/word/2010/wordprocessingCanvas" xmlns:mc="http://schemas.openxmlformats.org/markup-compatibility/2006" xmlns:o="urn:schemas-microsoft-com:office:office" xmlns:r="http://schemas.openxmlformats.org/officeDocument/2006/relationships" xmlns:m="http://schemas.openxmlformats.org/officeDocument/2006/math" xmlns:v="urn:schemas-microsoft-com:vml" xmlns:wp14="http://schemas.microsoft.com/office/word/2010/wordprocessingDrawing" xmlns:wp="http://schemas.openxmlformats.org/drawingml/2006/wordprocessingDrawing" xmlns:w10="urn:schemas-microsoft-com:office:word" xmlns:w="http://schemas.openxmlformats.org/wordprocessingml/2006/main" xmlns:w14="http://schemas.microsoft.com/office/word/2010/wordml" xmlns:w15="http://schemas.microsoft.com/office/word/2012/wordml" xmlns:wpg="http://schemas.microsoft.com/office/word/2010/wordprocessingGroup" xmlns:wpi="http://schemas.microsoft.com/office/word/2010/wordprocessingInk" xmlns:wne="http://schemas.microsoft.com/office/word/2006/wordml" xmlns:wps="http://schemas.microsoft.com/office/word/2010/wordprocessingShape" mc:Ignorable="w14 w15 wp14">
+  <w:comment w:id="0" w:author="Jonathan Livingstone" w:date="2016-12-09T18:21:00Z" w:initials="JL">
+    <w:p>
+      <w:pPr>
+        <w:pStyle w:val="CommentText"/>
+      </w:pPr>
+      <w:r>
+        <w:rPr>
+          <w:rStyle w:val="CommentReference"/>
+        </w:rPr>
+        <w:annotationRef/>
+      </w:r>
+      <w:r>
+        <w:t>Buy a C# book.</w:t>
+      </w:r>
+    </w:p>
+  </w:comment>
   <w:comment w:id="1" w:author="Jonathan Livingstone" w:date="2016-12-09T18:21:00Z" w:initials="JL">
     <w:p>
       <w:pPr>
@@ -2136,6 +2158,28 @@
       </w:r>
       <w:r>
         <w:t>Buy a Qt book.</w:t>
+      </w:r>
+    </w:p>
+  </w:comment>
+  <w:comment w:id="6" w:author="Jonathan Livingstone" w:date="2016-12-09T18:21:00Z" w:initials="JL">
+    <w:p>
+      <w:pPr>
+        <w:pStyle w:val="CommentText"/>
+        <w:rPr>
+          <w:szCs w:val="16"/>
+        </w:rPr>
+      </w:pPr>
+      <w:r>
+        <w:rPr>
+          <w:rStyle w:val="CommentReference"/>
+        </w:rPr>
+        <w:annotationRef/>
+      </w:r>
+      <w:r>
+        <w:rPr>
+          <w:rStyle w:val="CommentReference"/>
+        </w:rPr>
+        <w:t>Finish!</w:t>
       </w:r>
     </w:p>
   </w:comment>
@@ -2144,11 +2188,13 @@
 
 <file path=word/commentsExtended.xml><?xml version="1.0" encoding="utf-8"?>
 <w15:commentsEx xmlns:wpc="http://schemas.microsoft.com/office/word/2010/wordprocessingCanvas" xmlns:mc="http://schemas.openxmlformats.org/markup-compatibility/2006" xmlns:o="urn:schemas-microsoft-com:office:office" xmlns:r="http://schemas.openxmlformats.org/officeDocument/2006/relationships" xmlns:m="http://schemas.openxmlformats.org/officeDocument/2006/math" xmlns:v="urn:schemas-microsoft-com:vml" xmlns:wp14="http://schemas.microsoft.com/office/word/2010/wordprocessingDrawing" xmlns:wp="http://schemas.openxmlformats.org/drawingml/2006/wordprocessingDrawing" xmlns:w10="urn:schemas-microsoft-com:office:word" xmlns:w="http://schemas.openxmlformats.org/wordprocessingml/2006/main" xmlns:w14="http://schemas.microsoft.com/office/word/2010/wordml" xmlns:w15="http://schemas.microsoft.com/office/word/2012/wordml" xmlns:wpg="http://schemas.microsoft.com/office/word/2010/wordprocessingGroup" xmlns:wpi="http://schemas.microsoft.com/office/word/2010/wordprocessingInk" xmlns:wne="http://schemas.microsoft.com/office/word/2006/wordml" xmlns:wps="http://schemas.microsoft.com/office/word/2010/wordprocessingShape" mc:Ignorable="w14 w15 wp14">
+  <w15:commentEx w15:paraId="30C34648" w15:done="0"/>
   <w15:commentEx w15:paraId="2BDAD2AF" w15:done="0"/>
   <w15:commentEx w15:paraId="7A28922F" w15:done="0"/>
   <w15:commentEx w15:paraId="05E1DB45" w15:done="0"/>
   <w15:commentEx w15:paraId="3B2F4065" w15:done="0"/>
   <w15:commentEx w15:paraId="1EC62EE5" w15:done="0"/>
+  <w15:commentEx w15:paraId="796DDCE5" w15:done="0"/>
 </w15:commentsEx>
 </file>
 
@@ -7040,7 +7086,7 @@
 </file>
 
 <file path=customXml/itemProps4.xml><?xml version="1.0" encoding="utf-8"?>
-<ds:datastoreItem xmlns:ds="http://schemas.openxmlformats.org/officeDocument/2006/customXml" ds:itemID="{BB6681C1-2A72-4B8C-A065-E8AB60BD8381}">
+<ds:datastoreItem xmlns:ds="http://schemas.openxmlformats.org/officeDocument/2006/customXml" ds:itemID="{43E19AAD-7BE9-4F83-8228-4C3FE06ECDF8}">
   <ds:schemaRefs>
     <ds:schemaRef ds:uri="http://schemas.openxmlformats.org/officeDocument/2006/bibliography"/>
   </ds:schemaRefs>

</xml_diff>

<commit_message>
Added some future work to report.
</commit_message>
<xml_diff>
--- a/report.docx
+++ b/report.docx
@@ -996,15 +996,7 @@
         <w:rPr>
           <w:lang w:val="en-GB"/>
         </w:rPr>
-        <w:t xml:space="preserve">, which simply returns the </w:t>
-      </w:r>
-      <w:bookmarkStart w:id="7" w:name="_GoBack"/>
-      <w:bookmarkEnd w:id="7"/>
-      <w:r>
-        <w:rPr>
-          <w:lang w:val="en-GB"/>
-        </w:rPr>
-        <w:t xml:space="preserve">member at index </w:t>
+        <w:t xml:space="preserve">, which simply returns the member at index </w:t>
       </w:r>
       <w:r>
         <w:rPr>
@@ -2023,8 +2015,91 @@
         <w:jc w:val="both"/>
       </w:pPr>
       <w:r>
-        <w:t>I used the google test in order to test a lot of the parser, and find bugs quickly. I also allowed me to make large changes to the codebase, and still be sure everything worked.</w:t>
-      </w:r>
+        <w:t>I used the google test in order to test a lot of the parser, and find bugs quickly. I</w:t>
+      </w:r>
+      <w:r>
+        <w:t>t</w:t>
+      </w:r>
+      <w:r>
+        <w:t xml:space="preserve"> also allowed me to make</w:t>
+      </w:r>
+      <w:r>
+        <w:t xml:space="preserve"> large changes to the codebase </w:t>
+      </w:r>
+      <w:r>
+        <w:t>and still be sure everything worked.</w:t>
+      </w:r>
+    </w:p>
+    <w:p>
+      <w:pPr>
+        <w:jc w:val="both"/>
+      </w:pPr>
+    </w:p>
+    <w:p>
+      <w:pPr>
+        <w:pStyle w:val="Heading1"/>
+      </w:pPr>
+      <w:r>
+        <w:t>Future Work.</w:t>
+      </w:r>
+    </w:p>
+    <w:p>
+      <w:pPr>
+        <w:pStyle w:val="Heading2"/>
+      </w:pPr>
+      <w:r>
+        <w:t>Function Introspection.</w:t>
+      </w:r>
+    </w:p>
+    <w:p>
+      <w:r>
+        <w:t>Right now, there is no function introspection data generated. While this would not be much work to add, the uses-cases for function introspection seems much weaker than for struct and enum introspection.</w:t>
+      </w:r>
+    </w:p>
+    <w:p/>
+    <w:p>
+      <w:pPr>
+        <w:pStyle w:val="Heading2"/>
+      </w:pPr>
+      <w:r>
+        <w:t>Error Handling.</w:t>
+      </w:r>
+    </w:p>
+    <w:p>
+      <w:r>
+        <w:t>Right now, a syntax error in your code may generate a syntax error in the generate code. And, because the generate code appears before your code in the compilation unit, it may appear that the generated code is the issue. One of the things I do to combat this, at a basic level, is to look out for such issues when generating code.</w:t>
+      </w:r>
+    </w:p>
+    <w:p/>
+    <w:p>
+      <w:pPr>
+        <w:pStyle w:val="Heading2"/>
+      </w:pPr>
+      <w:r>
+        <w:t>Standard Template Library Support.</w:t>
+      </w:r>
+    </w:p>
+    <w:p>
+      <w:r>
+        <w:t>Currently, the preprocessor doesn’t have any of the standard template library. However, because it is a core part of C++, I will support it in the future.</w:t>
+      </w:r>
+    </w:p>
+    <w:p/>
+    <w:p>
+      <w:r>
+        <w:t xml:space="preserve">Without adding </w:t>
+      </w:r>
+      <w:r>
+        <w:t xml:space="preserve">some form of </w:t>
+      </w:r>
+      <w:r>
+        <w:t>annotations, however, it would be impossible to support custom contains in the preprocessor.</w:t>
+      </w:r>
+      <w:r>
+        <w:t xml:space="preserve"> As such, there are no plans to support them.</w:t>
+      </w:r>
+      <w:bookmarkStart w:id="7" w:name="_GoBack"/>
+      <w:bookmarkEnd w:id="7"/>
     </w:p>
     <w:p>
       <w:pPr>
@@ -5861,12 +5936,139 @@
 </file>
 
 <file path=customXml/item1.xml><?xml version="1.0" encoding="utf-8"?>
-<?mso-contentType ?>
-<FormTemplates xmlns="http://schemas.microsoft.com/sharepoint/v3/contenttype/forms">
-  <Display>DocumentLibraryForm</Display>
-  <Edit>AssetEditForm</Edit>
-  <New>DocumentLibraryForm</New>
-</FormTemplates>
+<p:properties xmlns:p="http://schemas.microsoft.com/office/2006/metadata/properties" xmlns:xsi="http://www.w3.org/2001/XMLSchema-instance" xmlns:pc="http://schemas.microsoft.com/office/infopath/2007/PartnerControls">
+  <documentManagement>
+    <LocLastLocAttemptVersionTypeLookup xmlns="4873beb7-5857-4685-be1f-d57550cc96cc" xsi:nil="true"/>
+    <MarketSpecific xmlns="4873beb7-5857-4685-be1f-d57550cc96cc">false</MarketSpecific>
+    <ApprovalStatus xmlns="4873beb7-5857-4685-be1f-d57550cc96cc">InProgress</ApprovalStatus>
+    <LocComments xmlns="4873beb7-5857-4685-be1f-d57550cc96cc" xsi:nil="true"/>
+    <DirectSourceMarket xmlns="4873beb7-5857-4685-be1f-d57550cc96cc" xsi:nil="true"/>
+    <LocPublishedLinkedAssetsLookup xmlns="4873beb7-5857-4685-be1f-d57550cc96cc" xsi:nil="true"/>
+    <ThumbnailAssetId xmlns="4873beb7-5857-4685-be1f-d57550cc96cc" xsi:nil="true"/>
+    <PrimaryImageGen xmlns="4873beb7-5857-4685-be1f-d57550cc96cc">true</PrimaryImageGen>
+    <LegacyData xmlns="4873beb7-5857-4685-be1f-d57550cc96cc" xsi:nil="true"/>
+    <LocNewPublishedVersionLookup xmlns="4873beb7-5857-4685-be1f-d57550cc96cc" xsi:nil="true"/>
+    <NumericId xmlns="4873beb7-5857-4685-be1f-d57550cc96cc">102787001</NumericId>
+    <TPFriendlyName xmlns="4873beb7-5857-4685-be1f-d57550cc96cc" xsi:nil="true"/>
+    <LocOverallPublishStatusLookup xmlns="4873beb7-5857-4685-be1f-d57550cc96cc" xsi:nil="true"/>
+    <LocRecommendedHandoff xmlns="4873beb7-5857-4685-be1f-d57550cc96cc" xsi:nil="true"/>
+    <BlockPublish xmlns="4873beb7-5857-4685-be1f-d57550cc96cc">false</BlockPublish>
+    <BusinessGroup xmlns="4873beb7-5857-4685-be1f-d57550cc96cc" xsi:nil="true"/>
+    <OpenTemplate xmlns="4873beb7-5857-4685-be1f-d57550cc96cc">true</OpenTemplate>
+    <SourceTitle xmlns="4873beb7-5857-4685-be1f-d57550cc96cc" xsi:nil="true"/>
+    <LocOverallLocStatusLookup xmlns="4873beb7-5857-4685-be1f-d57550cc96cc" xsi:nil="true"/>
+    <APEditor xmlns="4873beb7-5857-4685-be1f-d57550cc96cc">
+      <UserInfo>
+        <DisplayName/>
+        <AccountId xsi:nil="true"/>
+        <AccountType/>
+      </UserInfo>
+    </APEditor>
+    <UALocComments xmlns="4873beb7-5857-4685-be1f-d57550cc96cc" xsi:nil="true"/>
+    <IntlLangReviewDate xmlns="4873beb7-5857-4685-be1f-d57550cc96cc" xsi:nil="true"/>
+    <PublishStatusLookup xmlns="4873beb7-5857-4685-be1f-d57550cc96cc">
+      <Value>1343188</Value>
+    </PublishStatusLookup>
+    <ParentAssetId xmlns="4873beb7-5857-4685-be1f-d57550cc96cc" xsi:nil="true"/>
+    <FeatureTagsTaxHTField0 xmlns="4873beb7-5857-4685-be1f-d57550cc96cc">
+      <Terms xmlns="http://schemas.microsoft.com/office/infopath/2007/PartnerControls"/>
+    </FeatureTagsTaxHTField0>
+    <MachineTranslated xmlns="4873beb7-5857-4685-be1f-d57550cc96cc">false</MachineTranslated>
+    <Providers xmlns="4873beb7-5857-4685-be1f-d57550cc96cc" xsi:nil="true"/>
+    <OriginalSourceMarket xmlns="4873beb7-5857-4685-be1f-d57550cc96cc" xsi:nil="true"/>
+    <APDescription xmlns="4873beb7-5857-4685-be1f-d57550cc96cc" xsi:nil="true"/>
+    <ContentItem xmlns="4873beb7-5857-4685-be1f-d57550cc96cc" xsi:nil="true"/>
+    <ClipArtFilename xmlns="4873beb7-5857-4685-be1f-d57550cc96cc" xsi:nil="true"/>
+    <TPInstallLocation xmlns="4873beb7-5857-4685-be1f-d57550cc96cc" xsi:nil="true"/>
+    <TimesCloned xmlns="4873beb7-5857-4685-be1f-d57550cc96cc" xsi:nil="true"/>
+    <PublishTargets xmlns="4873beb7-5857-4685-be1f-d57550cc96cc">OfficeOnlineVNext</PublishTargets>
+    <AcquiredFrom xmlns="4873beb7-5857-4685-be1f-d57550cc96cc">Internal MS</AcquiredFrom>
+    <AssetStart xmlns="4873beb7-5857-4685-be1f-d57550cc96cc">2011-11-23T17:29:00+00:00</AssetStart>
+    <FriendlyTitle xmlns="4873beb7-5857-4685-be1f-d57550cc96cc" xsi:nil="true"/>
+    <Provider xmlns="4873beb7-5857-4685-be1f-d57550cc96cc" xsi:nil="true"/>
+    <LastHandOff xmlns="4873beb7-5857-4685-be1f-d57550cc96cc" xsi:nil="true"/>
+    <TPClientViewer xmlns="4873beb7-5857-4685-be1f-d57550cc96cc" xsi:nil="true"/>
+    <TemplateStatus xmlns="4873beb7-5857-4685-be1f-d57550cc96cc">Complete</TemplateStatus>
+    <Downloads xmlns="4873beb7-5857-4685-be1f-d57550cc96cc">0</Downloads>
+    <OOCacheId xmlns="4873beb7-5857-4685-be1f-d57550cc96cc" xsi:nil="true"/>
+    <IsDeleted xmlns="4873beb7-5857-4685-be1f-d57550cc96cc">false</IsDeleted>
+    <LocPublishedDependentAssetsLookup xmlns="4873beb7-5857-4685-be1f-d57550cc96cc" xsi:nil="true"/>
+    <AssetExpire xmlns="4873beb7-5857-4685-be1f-d57550cc96cc">2029-05-12T07:00:00+00:00</AssetExpire>
+    <CSXSubmissionMarket xmlns="4873beb7-5857-4685-be1f-d57550cc96cc" xsi:nil="true"/>
+    <DSATActionTaken xmlns="4873beb7-5857-4685-be1f-d57550cc96cc" xsi:nil="true"/>
+    <SubmitterId xmlns="4873beb7-5857-4685-be1f-d57550cc96cc" xsi:nil="true"/>
+    <EditorialTags xmlns="4873beb7-5857-4685-be1f-d57550cc96cc" xsi:nil="true"/>
+    <TPExecutable xmlns="4873beb7-5857-4685-be1f-d57550cc96cc" xsi:nil="true"/>
+    <CSXSubmissionDate xmlns="4873beb7-5857-4685-be1f-d57550cc96cc" xsi:nil="true"/>
+    <CSXUpdate xmlns="4873beb7-5857-4685-be1f-d57550cc96cc">false</CSXUpdate>
+    <AssetType xmlns="4873beb7-5857-4685-be1f-d57550cc96cc">TP</AssetType>
+    <ApprovalLog xmlns="4873beb7-5857-4685-be1f-d57550cc96cc" xsi:nil="true"/>
+    <BugNumber xmlns="4873beb7-5857-4685-be1f-d57550cc96cc" xsi:nil="true"/>
+    <OriginAsset xmlns="4873beb7-5857-4685-be1f-d57550cc96cc" xsi:nil="true"/>
+    <TPComponent xmlns="4873beb7-5857-4685-be1f-d57550cc96cc" xsi:nil="true"/>
+    <Milestone xmlns="4873beb7-5857-4685-be1f-d57550cc96cc" xsi:nil="true"/>
+    <RecommendationsModifier xmlns="4873beb7-5857-4685-be1f-d57550cc96cc" xsi:nil="true"/>
+    <AssetId xmlns="4873beb7-5857-4685-be1f-d57550cc96cc">TP102787001</AssetId>
+    <PolicheckWords xmlns="4873beb7-5857-4685-be1f-d57550cc96cc" xsi:nil="true"/>
+    <TPLaunchHelpLink xmlns="4873beb7-5857-4685-be1f-d57550cc96cc" xsi:nil="true"/>
+    <IntlLocPriority xmlns="4873beb7-5857-4685-be1f-d57550cc96cc" xsi:nil="true"/>
+    <TPApplication xmlns="4873beb7-5857-4685-be1f-d57550cc96cc" xsi:nil="true"/>
+    <IntlLangReviewer xmlns="4873beb7-5857-4685-be1f-d57550cc96cc" xsi:nil="true"/>
+    <HandoffToMSDN xmlns="4873beb7-5857-4685-be1f-d57550cc96cc" xsi:nil="true"/>
+    <PlannedPubDate xmlns="4873beb7-5857-4685-be1f-d57550cc96cc" xsi:nil="true"/>
+    <CrawlForDependencies xmlns="4873beb7-5857-4685-be1f-d57550cc96cc">false</CrawlForDependencies>
+    <LocLastLocAttemptVersionLookup xmlns="4873beb7-5857-4685-be1f-d57550cc96cc">693888</LocLastLocAttemptVersionLookup>
+    <LocProcessedForHandoffsLookup xmlns="4873beb7-5857-4685-be1f-d57550cc96cc" xsi:nil="true"/>
+    <TrustLevel xmlns="4873beb7-5857-4685-be1f-d57550cc96cc">1 Microsoft Managed Content</TrustLevel>
+    <CampaignTagsTaxHTField0 xmlns="4873beb7-5857-4685-be1f-d57550cc96cc">
+      <Terms xmlns="http://schemas.microsoft.com/office/infopath/2007/PartnerControls"/>
+    </CampaignTagsTaxHTField0>
+    <TPNamespace xmlns="4873beb7-5857-4685-be1f-d57550cc96cc" xsi:nil="true"/>
+    <LocOverallPreviewStatusLookup xmlns="4873beb7-5857-4685-be1f-d57550cc96cc" xsi:nil="true"/>
+    <TaxCatchAll xmlns="4873beb7-5857-4685-be1f-d57550cc96cc"/>
+    <IsSearchable xmlns="4873beb7-5857-4685-be1f-d57550cc96cc">false</IsSearchable>
+    <TemplateTemplateType xmlns="4873beb7-5857-4685-be1f-d57550cc96cc">Word Document Template</TemplateTemplateType>
+    <Markets xmlns="4873beb7-5857-4685-be1f-d57550cc96cc"/>
+    <IntlLangReview xmlns="4873beb7-5857-4685-be1f-d57550cc96cc" xsi:nil="true"/>
+    <UAProjectedTotalWords xmlns="4873beb7-5857-4685-be1f-d57550cc96cc" xsi:nil="true"/>
+    <OutputCachingOn xmlns="4873beb7-5857-4685-be1f-d57550cc96cc">false</OutputCachingOn>
+    <AverageRating xmlns="4873beb7-5857-4685-be1f-d57550cc96cc" xsi:nil="true"/>
+    <LocMarketGroupTiers2 xmlns="4873beb7-5857-4685-be1f-d57550cc96cc" xsi:nil="true"/>
+    <APAuthor xmlns="4873beb7-5857-4685-be1f-d57550cc96cc">
+      <UserInfo>
+        <DisplayName>REDMOND\v-namall</DisplayName>
+        <AccountId>978</AccountId>
+        <AccountType/>
+      </UserInfo>
+    </APAuthor>
+    <TPCommandLine xmlns="4873beb7-5857-4685-be1f-d57550cc96cc" xsi:nil="true"/>
+    <LocManualTestRequired xmlns="4873beb7-5857-4685-be1f-d57550cc96cc">false</LocManualTestRequired>
+    <TPAppVersion xmlns="4873beb7-5857-4685-be1f-d57550cc96cc" xsi:nil="true"/>
+    <EditorialStatus xmlns="4873beb7-5857-4685-be1f-d57550cc96cc">Complete</EditorialStatus>
+    <LocProcessedForMarketsLookup xmlns="4873beb7-5857-4685-be1f-d57550cc96cc" xsi:nil="true"/>
+    <LastModifiedDateTime xmlns="4873beb7-5857-4685-be1f-d57550cc96cc" xsi:nil="true"/>
+    <TPLaunchHelpLinkType xmlns="4873beb7-5857-4685-be1f-d57550cc96cc">Template</TPLaunchHelpLinkType>
+    <ScenarioTagsTaxHTField0 xmlns="4873beb7-5857-4685-be1f-d57550cc96cc">
+      <Terms xmlns="http://schemas.microsoft.com/office/infopath/2007/PartnerControls"/>
+    </ScenarioTagsTaxHTField0>
+    <OriginalRelease xmlns="4873beb7-5857-4685-be1f-d57550cc96cc">14</OriginalRelease>
+    <LocalizationTagsTaxHTField0 xmlns="4873beb7-5857-4685-be1f-d57550cc96cc">
+      <Terms xmlns="http://schemas.microsoft.com/office/infopath/2007/PartnerControls"/>
+    </LocalizationTagsTaxHTField0>
+    <Manager xmlns="4873beb7-5857-4685-be1f-d57550cc96cc" xsi:nil="true"/>
+    <UALocRecommendation xmlns="4873beb7-5857-4685-be1f-d57550cc96cc">Localize</UALocRecommendation>
+    <LocOverallHandbackStatusLookup xmlns="4873beb7-5857-4685-be1f-d57550cc96cc" xsi:nil="true"/>
+    <ArtSampleDocs xmlns="4873beb7-5857-4685-be1f-d57550cc96cc" xsi:nil="true"/>
+    <UACurrentWords xmlns="4873beb7-5857-4685-be1f-d57550cc96cc" xsi:nil="true"/>
+    <ShowIn xmlns="4873beb7-5857-4685-be1f-d57550cc96cc">Show everywhere</ShowIn>
+    <CSXHash xmlns="4873beb7-5857-4685-be1f-d57550cc96cc" xsi:nil="true"/>
+    <VoteCount xmlns="4873beb7-5857-4685-be1f-d57550cc96cc" xsi:nil="true"/>
+    <InternalTagsTaxHTField0 xmlns="4873beb7-5857-4685-be1f-d57550cc96cc">
+      <Terms xmlns="http://schemas.microsoft.com/office/infopath/2007/PartnerControls"/>
+    </InternalTagsTaxHTField0>
+    <UANotes xmlns="4873beb7-5857-4685-be1f-d57550cc96cc" xsi:nil="true"/>
+  </documentManagement>
+</p:properties>
 </file>
 
 <file path=customXml/item2.xml><?xml version="1.0" encoding="utf-8"?>
@@ -6910,139 +7112,12 @@
 </file>
 
 <file path=customXml/item3.xml><?xml version="1.0" encoding="utf-8"?>
-<p:properties xmlns:p="http://schemas.microsoft.com/office/2006/metadata/properties" xmlns:xsi="http://www.w3.org/2001/XMLSchema-instance" xmlns:pc="http://schemas.microsoft.com/office/infopath/2007/PartnerControls">
-  <documentManagement>
-    <LocLastLocAttemptVersionTypeLookup xmlns="4873beb7-5857-4685-be1f-d57550cc96cc" xsi:nil="true"/>
-    <MarketSpecific xmlns="4873beb7-5857-4685-be1f-d57550cc96cc">false</MarketSpecific>
-    <ApprovalStatus xmlns="4873beb7-5857-4685-be1f-d57550cc96cc">InProgress</ApprovalStatus>
-    <LocComments xmlns="4873beb7-5857-4685-be1f-d57550cc96cc" xsi:nil="true"/>
-    <DirectSourceMarket xmlns="4873beb7-5857-4685-be1f-d57550cc96cc" xsi:nil="true"/>
-    <LocPublishedLinkedAssetsLookup xmlns="4873beb7-5857-4685-be1f-d57550cc96cc" xsi:nil="true"/>
-    <ThumbnailAssetId xmlns="4873beb7-5857-4685-be1f-d57550cc96cc" xsi:nil="true"/>
-    <PrimaryImageGen xmlns="4873beb7-5857-4685-be1f-d57550cc96cc">true</PrimaryImageGen>
-    <LegacyData xmlns="4873beb7-5857-4685-be1f-d57550cc96cc" xsi:nil="true"/>
-    <LocNewPublishedVersionLookup xmlns="4873beb7-5857-4685-be1f-d57550cc96cc" xsi:nil="true"/>
-    <NumericId xmlns="4873beb7-5857-4685-be1f-d57550cc96cc">102787001</NumericId>
-    <TPFriendlyName xmlns="4873beb7-5857-4685-be1f-d57550cc96cc" xsi:nil="true"/>
-    <LocOverallPublishStatusLookup xmlns="4873beb7-5857-4685-be1f-d57550cc96cc" xsi:nil="true"/>
-    <LocRecommendedHandoff xmlns="4873beb7-5857-4685-be1f-d57550cc96cc" xsi:nil="true"/>
-    <BlockPublish xmlns="4873beb7-5857-4685-be1f-d57550cc96cc">false</BlockPublish>
-    <BusinessGroup xmlns="4873beb7-5857-4685-be1f-d57550cc96cc" xsi:nil="true"/>
-    <OpenTemplate xmlns="4873beb7-5857-4685-be1f-d57550cc96cc">true</OpenTemplate>
-    <SourceTitle xmlns="4873beb7-5857-4685-be1f-d57550cc96cc" xsi:nil="true"/>
-    <LocOverallLocStatusLookup xmlns="4873beb7-5857-4685-be1f-d57550cc96cc" xsi:nil="true"/>
-    <APEditor xmlns="4873beb7-5857-4685-be1f-d57550cc96cc">
-      <UserInfo>
-        <DisplayName/>
-        <AccountId xsi:nil="true"/>
-        <AccountType/>
-      </UserInfo>
-    </APEditor>
-    <UALocComments xmlns="4873beb7-5857-4685-be1f-d57550cc96cc" xsi:nil="true"/>
-    <IntlLangReviewDate xmlns="4873beb7-5857-4685-be1f-d57550cc96cc" xsi:nil="true"/>
-    <PublishStatusLookup xmlns="4873beb7-5857-4685-be1f-d57550cc96cc">
-      <Value>1343188</Value>
-    </PublishStatusLookup>
-    <ParentAssetId xmlns="4873beb7-5857-4685-be1f-d57550cc96cc" xsi:nil="true"/>
-    <FeatureTagsTaxHTField0 xmlns="4873beb7-5857-4685-be1f-d57550cc96cc">
-      <Terms xmlns="http://schemas.microsoft.com/office/infopath/2007/PartnerControls"/>
-    </FeatureTagsTaxHTField0>
-    <MachineTranslated xmlns="4873beb7-5857-4685-be1f-d57550cc96cc">false</MachineTranslated>
-    <Providers xmlns="4873beb7-5857-4685-be1f-d57550cc96cc" xsi:nil="true"/>
-    <OriginalSourceMarket xmlns="4873beb7-5857-4685-be1f-d57550cc96cc" xsi:nil="true"/>
-    <APDescription xmlns="4873beb7-5857-4685-be1f-d57550cc96cc" xsi:nil="true"/>
-    <ContentItem xmlns="4873beb7-5857-4685-be1f-d57550cc96cc" xsi:nil="true"/>
-    <ClipArtFilename xmlns="4873beb7-5857-4685-be1f-d57550cc96cc" xsi:nil="true"/>
-    <TPInstallLocation xmlns="4873beb7-5857-4685-be1f-d57550cc96cc" xsi:nil="true"/>
-    <TimesCloned xmlns="4873beb7-5857-4685-be1f-d57550cc96cc" xsi:nil="true"/>
-    <PublishTargets xmlns="4873beb7-5857-4685-be1f-d57550cc96cc">OfficeOnlineVNext</PublishTargets>
-    <AcquiredFrom xmlns="4873beb7-5857-4685-be1f-d57550cc96cc">Internal MS</AcquiredFrom>
-    <AssetStart xmlns="4873beb7-5857-4685-be1f-d57550cc96cc">2011-11-23T17:29:00+00:00</AssetStart>
-    <FriendlyTitle xmlns="4873beb7-5857-4685-be1f-d57550cc96cc" xsi:nil="true"/>
-    <Provider xmlns="4873beb7-5857-4685-be1f-d57550cc96cc" xsi:nil="true"/>
-    <LastHandOff xmlns="4873beb7-5857-4685-be1f-d57550cc96cc" xsi:nil="true"/>
-    <TPClientViewer xmlns="4873beb7-5857-4685-be1f-d57550cc96cc" xsi:nil="true"/>
-    <TemplateStatus xmlns="4873beb7-5857-4685-be1f-d57550cc96cc">Complete</TemplateStatus>
-    <Downloads xmlns="4873beb7-5857-4685-be1f-d57550cc96cc">0</Downloads>
-    <OOCacheId xmlns="4873beb7-5857-4685-be1f-d57550cc96cc" xsi:nil="true"/>
-    <IsDeleted xmlns="4873beb7-5857-4685-be1f-d57550cc96cc">false</IsDeleted>
-    <LocPublishedDependentAssetsLookup xmlns="4873beb7-5857-4685-be1f-d57550cc96cc" xsi:nil="true"/>
-    <AssetExpire xmlns="4873beb7-5857-4685-be1f-d57550cc96cc">2029-05-12T07:00:00+00:00</AssetExpire>
-    <CSXSubmissionMarket xmlns="4873beb7-5857-4685-be1f-d57550cc96cc" xsi:nil="true"/>
-    <DSATActionTaken xmlns="4873beb7-5857-4685-be1f-d57550cc96cc" xsi:nil="true"/>
-    <SubmitterId xmlns="4873beb7-5857-4685-be1f-d57550cc96cc" xsi:nil="true"/>
-    <EditorialTags xmlns="4873beb7-5857-4685-be1f-d57550cc96cc" xsi:nil="true"/>
-    <TPExecutable xmlns="4873beb7-5857-4685-be1f-d57550cc96cc" xsi:nil="true"/>
-    <CSXSubmissionDate xmlns="4873beb7-5857-4685-be1f-d57550cc96cc" xsi:nil="true"/>
-    <CSXUpdate xmlns="4873beb7-5857-4685-be1f-d57550cc96cc">false</CSXUpdate>
-    <AssetType xmlns="4873beb7-5857-4685-be1f-d57550cc96cc">TP</AssetType>
-    <ApprovalLog xmlns="4873beb7-5857-4685-be1f-d57550cc96cc" xsi:nil="true"/>
-    <BugNumber xmlns="4873beb7-5857-4685-be1f-d57550cc96cc" xsi:nil="true"/>
-    <OriginAsset xmlns="4873beb7-5857-4685-be1f-d57550cc96cc" xsi:nil="true"/>
-    <TPComponent xmlns="4873beb7-5857-4685-be1f-d57550cc96cc" xsi:nil="true"/>
-    <Milestone xmlns="4873beb7-5857-4685-be1f-d57550cc96cc" xsi:nil="true"/>
-    <RecommendationsModifier xmlns="4873beb7-5857-4685-be1f-d57550cc96cc" xsi:nil="true"/>
-    <AssetId xmlns="4873beb7-5857-4685-be1f-d57550cc96cc">TP102787001</AssetId>
-    <PolicheckWords xmlns="4873beb7-5857-4685-be1f-d57550cc96cc" xsi:nil="true"/>
-    <TPLaunchHelpLink xmlns="4873beb7-5857-4685-be1f-d57550cc96cc" xsi:nil="true"/>
-    <IntlLocPriority xmlns="4873beb7-5857-4685-be1f-d57550cc96cc" xsi:nil="true"/>
-    <TPApplication xmlns="4873beb7-5857-4685-be1f-d57550cc96cc" xsi:nil="true"/>
-    <IntlLangReviewer xmlns="4873beb7-5857-4685-be1f-d57550cc96cc" xsi:nil="true"/>
-    <HandoffToMSDN xmlns="4873beb7-5857-4685-be1f-d57550cc96cc" xsi:nil="true"/>
-    <PlannedPubDate xmlns="4873beb7-5857-4685-be1f-d57550cc96cc" xsi:nil="true"/>
-    <CrawlForDependencies xmlns="4873beb7-5857-4685-be1f-d57550cc96cc">false</CrawlForDependencies>
-    <LocLastLocAttemptVersionLookup xmlns="4873beb7-5857-4685-be1f-d57550cc96cc">693888</LocLastLocAttemptVersionLookup>
-    <LocProcessedForHandoffsLookup xmlns="4873beb7-5857-4685-be1f-d57550cc96cc" xsi:nil="true"/>
-    <TrustLevel xmlns="4873beb7-5857-4685-be1f-d57550cc96cc">1 Microsoft Managed Content</TrustLevel>
-    <CampaignTagsTaxHTField0 xmlns="4873beb7-5857-4685-be1f-d57550cc96cc">
-      <Terms xmlns="http://schemas.microsoft.com/office/infopath/2007/PartnerControls"/>
-    </CampaignTagsTaxHTField0>
-    <TPNamespace xmlns="4873beb7-5857-4685-be1f-d57550cc96cc" xsi:nil="true"/>
-    <LocOverallPreviewStatusLookup xmlns="4873beb7-5857-4685-be1f-d57550cc96cc" xsi:nil="true"/>
-    <TaxCatchAll xmlns="4873beb7-5857-4685-be1f-d57550cc96cc"/>
-    <IsSearchable xmlns="4873beb7-5857-4685-be1f-d57550cc96cc">false</IsSearchable>
-    <TemplateTemplateType xmlns="4873beb7-5857-4685-be1f-d57550cc96cc">Word Document Template</TemplateTemplateType>
-    <Markets xmlns="4873beb7-5857-4685-be1f-d57550cc96cc"/>
-    <IntlLangReview xmlns="4873beb7-5857-4685-be1f-d57550cc96cc" xsi:nil="true"/>
-    <UAProjectedTotalWords xmlns="4873beb7-5857-4685-be1f-d57550cc96cc" xsi:nil="true"/>
-    <OutputCachingOn xmlns="4873beb7-5857-4685-be1f-d57550cc96cc">false</OutputCachingOn>
-    <AverageRating xmlns="4873beb7-5857-4685-be1f-d57550cc96cc" xsi:nil="true"/>
-    <LocMarketGroupTiers2 xmlns="4873beb7-5857-4685-be1f-d57550cc96cc" xsi:nil="true"/>
-    <APAuthor xmlns="4873beb7-5857-4685-be1f-d57550cc96cc">
-      <UserInfo>
-        <DisplayName>REDMOND\v-namall</DisplayName>
-        <AccountId>978</AccountId>
-        <AccountType/>
-      </UserInfo>
-    </APAuthor>
-    <TPCommandLine xmlns="4873beb7-5857-4685-be1f-d57550cc96cc" xsi:nil="true"/>
-    <LocManualTestRequired xmlns="4873beb7-5857-4685-be1f-d57550cc96cc">false</LocManualTestRequired>
-    <TPAppVersion xmlns="4873beb7-5857-4685-be1f-d57550cc96cc" xsi:nil="true"/>
-    <EditorialStatus xmlns="4873beb7-5857-4685-be1f-d57550cc96cc">Complete</EditorialStatus>
-    <LocProcessedForMarketsLookup xmlns="4873beb7-5857-4685-be1f-d57550cc96cc" xsi:nil="true"/>
-    <LastModifiedDateTime xmlns="4873beb7-5857-4685-be1f-d57550cc96cc" xsi:nil="true"/>
-    <TPLaunchHelpLinkType xmlns="4873beb7-5857-4685-be1f-d57550cc96cc">Template</TPLaunchHelpLinkType>
-    <ScenarioTagsTaxHTField0 xmlns="4873beb7-5857-4685-be1f-d57550cc96cc">
-      <Terms xmlns="http://schemas.microsoft.com/office/infopath/2007/PartnerControls"/>
-    </ScenarioTagsTaxHTField0>
-    <OriginalRelease xmlns="4873beb7-5857-4685-be1f-d57550cc96cc">14</OriginalRelease>
-    <LocalizationTagsTaxHTField0 xmlns="4873beb7-5857-4685-be1f-d57550cc96cc">
-      <Terms xmlns="http://schemas.microsoft.com/office/infopath/2007/PartnerControls"/>
-    </LocalizationTagsTaxHTField0>
-    <Manager xmlns="4873beb7-5857-4685-be1f-d57550cc96cc" xsi:nil="true"/>
-    <UALocRecommendation xmlns="4873beb7-5857-4685-be1f-d57550cc96cc">Localize</UALocRecommendation>
-    <LocOverallHandbackStatusLookup xmlns="4873beb7-5857-4685-be1f-d57550cc96cc" xsi:nil="true"/>
-    <ArtSampleDocs xmlns="4873beb7-5857-4685-be1f-d57550cc96cc" xsi:nil="true"/>
-    <UACurrentWords xmlns="4873beb7-5857-4685-be1f-d57550cc96cc" xsi:nil="true"/>
-    <ShowIn xmlns="4873beb7-5857-4685-be1f-d57550cc96cc">Show everywhere</ShowIn>
-    <CSXHash xmlns="4873beb7-5857-4685-be1f-d57550cc96cc" xsi:nil="true"/>
-    <VoteCount xmlns="4873beb7-5857-4685-be1f-d57550cc96cc" xsi:nil="true"/>
-    <InternalTagsTaxHTField0 xmlns="4873beb7-5857-4685-be1f-d57550cc96cc">
-      <Terms xmlns="http://schemas.microsoft.com/office/infopath/2007/PartnerControls"/>
-    </InternalTagsTaxHTField0>
-    <UANotes xmlns="4873beb7-5857-4685-be1f-d57550cc96cc" xsi:nil="true"/>
-  </documentManagement>
-</p:properties>
+<?mso-contentType ?>
+<FormTemplates xmlns="http://schemas.microsoft.com/sharepoint/v3/contenttype/forms">
+  <Display>DocumentLibraryForm</Display>
+  <Edit>AssetEditForm</Edit>
+  <New>DocumentLibraryForm</New>
+</FormTemplates>
 </file>
 
 <file path=customXml/item4.xml><?xml version="1.0" encoding="utf-8"?>
@@ -7050,9 +7125,11 @@
 </file>
 
 <file path=customXml/itemProps1.xml><?xml version="1.0" encoding="utf-8"?>
-<ds:datastoreItem xmlns:ds="http://schemas.openxmlformats.org/officeDocument/2006/customXml" ds:itemID="{C01C3C56-10DB-49F7-B061-44D8728D078A}">
+<ds:datastoreItem xmlns:ds="http://schemas.openxmlformats.org/officeDocument/2006/customXml" ds:itemID="{7FBDB1CC-CEFB-4E46-8174-1F0AA0D30B24}">
   <ds:schemaRefs>
-    <ds:schemaRef ds:uri="http://schemas.microsoft.com/sharepoint/v3/contenttype/forms"/>
+    <ds:schemaRef ds:uri="http://schemas.microsoft.com/office/2006/metadata/properties"/>
+    <ds:schemaRef ds:uri="http://schemas.microsoft.com/office/infopath/2007/PartnerControls"/>
+    <ds:schemaRef ds:uri="4873beb7-5857-4685-be1f-d57550cc96cc"/>
   </ds:schemaRefs>
 </ds:datastoreItem>
 </file>
@@ -7076,17 +7153,15 @@
 </file>
 
 <file path=customXml/itemProps3.xml><?xml version="1.0" encoding="utf-8"?>
-<ds:datastoreItem xmlns:ds="http://schemas.openxmlformats.org/officeDocument/2006/customXml" ds:itemID="{7FBDB1CC-CEFB-4E46-8174-1F0AA0D30B24}">
+<ds:datastoreItem xmlns:ds="http://schemas.openxmlformats.org/officeDocument/2006/customXml" ds:itemID="{C01C3C56-10DB-49F7-B061-44D8728D078A}">
   <ds:schemaRefs>
-    <ds:schemaRef ds:uri="http://schemas.microsoft.com/office/2006/metadata/properties"/>
-    <ds:schemaRef ds:uri="http://schemas.microsoft.com/office/infopath/2007/PartnerControls"/>
-    <ds:schemaRef ds:uri="4873beb7-5857-4685-be1f-d57550cc96cc"/>
+    <ds:schemaRef ds:uri="http://schemas.microsoft.com/sharepoint/v3/contenttype/forms"/>
   </ds:schemaRefs>
 </ds:datastoreItem>
 </file>
 
 <file path=customXml/itemProps4.xml><?xml version="1.0" encoding="utf-8"?>
-<ds:datastoreItem xmlns:ds="http://schemas.openxmlformats.org/officeDocument/2006/customXml" ds:itemID="{43E19AAD-7BE9-4F83-8228-4C3FE06ECDF8}">
+<ds:datastoreItem xmlns:ds="http://schemas.openxmlformats.org/officeDocument/2006/customXml" ds:itemID="{0CC0B4FB-1701-478E-88FC-B68020547EB4}">
   <ds:schemaRefs>
     <ds:schemaRef ds:uri="http://schemas.openxmlformats.org/officeDocument/2006/bibliography"/>
   </ds:schemaRefs>

</xml_diff>

<commit_message>
Added a few links to talk about.
</commit_message>
<xml_diff>
--- a/report.docx
+++ b/report.docx
@@ -10,11 +10,12 @@
       <w:r>
         <w:t xml:space="preserve">B00236297 – </w:t>
       </w:r>
-      <w:proofErr w:type="spellStart"/>
-      <w:r>
+      <w:r>
+        <w:rPr>
+          <w:lang w:val="en-GB"/>
+        </w:rPr>
         <w:t>Honours</w:t>
       </w:r>
-      <w:proofErr w:type="spellEnd"/>
       <w:r>
         <w:t xml:space="preserve"> </w:t>
       </w:r>
@@ -230,49 +231,23 @@
       </w:pPr>
       <w:commentRangeStart w:id="0"/>
       <w:r>
-        <w:t xml:space="preserve">The language C# has some advanced reflection abilities. In C#, every type, whether it’s a primitive, class, or </w:t>
-      </w:r>
-      <w:proofErr w:type="spellStart"/>
-      <w:r>
-        <w:t>struct</w:t>
-      </w:r>
-      <w:proofErr w:type="spellEnd"/>
-      <w:r>
-        <w:t xml:space="preserve">, has a built-in method called </w:t>
-      </w:r>
-      <w:proofErr w:type="spellStart"/>
-      <w:proofErr w:type="gramStart"/>
+        <w:t xml:space="preserve">The language C# has some advanced reflection abilities. In C#, every type, whether it’s a primitive, class, or struct, has a built-in method called </w:t>
+      </w:r>
       <w:r>
         <w:rPr>
           <w:i/>
         </w:rPr>
-        <w:t>GetType</w:t>
-      </w:r>
-      <w:proofErr w:type="spellEnd"/>
+        <w:t>GetType()</w:t>
+      </w:r>
+      <w:r>
+        <w:t xml:space="preserve"> which simply returns the type it in. There is also an </w:t>
+      </w:r>
       <w:r>
         <w:rPr>
           <w:i/>
         </w:rPr>
-        <w:t>(</w:t>
-      </w:r>
-      <w:proofErr w:type="gramEnd"/>
-      <w:r>
-        <w:rPr>
-          <w:i/>
-        </w:rPr>
-        <w:t>)</w:t>
-      </w:r>
-      <w:r>
-        <w:t xml:space="preserve"> which simply returns the type it in. There is also an </w:t>
-      </w:r>
-      <w:proofErr w:type="spellStart"/>
-      <w:r>
-        <w:rPr>
-          <w:i/>
-        </w:rPr>
         <w:t>IConvertable</w:t>
       </w:r>
-      <w:proofErr w:type="spellEnd"/>
       <w:r>
         <w:t xml:space="preserve"> class, which can be inherited from, which allows the user to change types at runtime. This is a very powerful introspection ability, which provides something similar to duck typing but with a statically compiled languages benefits, namely syntax checking. It is also a good example of something which could not be done in a compile time </w:t>
       </w:r>
@@ -333,15 +308,7 @@
         <w:t xml:space="preserve"> It allows you serialize objects and output their names and values.</w:t>
       </w:r>
       <w:r>
-        <w:t xml:space="preserve"> As well as an introspection API, Java also has a reflection API. This can be used to get the type of an object, </w:t>
-      </w:r>
-      <w:proofErr w:type="gramStart"/>
-      <w:r>
-        <w:t>and</w:t>
-      </w:r>
-      <w:proofErr w:type="gramEnd"/>
-      <w:r>
-        <w:t xml:space="preserve"> create other objects of the same type at run time.</w:t>
+        <w:t xml:space="preserve"> As well as an introspection API, Java also has a reflection API. This can be used to get the type of an object, and create other objects of the same type at run time.</w:t>
       </w:r>
     </w:p>
     <w:p>
@@ -388,15 +355,7 @@
       </w:pPr>
       <w:commentRangeStart w:id="2"/>
       <w:r>
-        <w:t xml:space="preserve">Matt </w:t>
-      </w:r>
-      <w:proofErr w:type="spellStart"/>
-      <w:r>
-        <w:t>Aimonetti</w:t>
-      </w:r>
-      <w:proofErr w:type="spellEnd"/>
-      <w:r>
-        <w:t xml:space="preserve"> discusses how the programming language Go has introspection, which can be used to loop through its members. This is a very useful feature, yet something C++ is completely without. Using the introspection system I’ve developed, </w:t>
+        <w:t xml:space="preserve">Matt Aimonetti discusses how the programming language Go has introspection, which can be used to loop through its members. This is a very useful feature, yet something C++ is completely without. Using the introspection system I’ve developed, </w:t>
       </w:r>
       <w:r>
         <w:t>this should be possible in C++ without modifying the core language.</w:t>
@@ -440,89 +399,39 @@
           <w:rFonts w:cs="Courier New"/>
           <w:i/>
         </w:rPr>
-        <w:t>__</w:t>
-      </w:r>
-      <w:proofErr w:type="gramStart"/>
+        <w:t>__traits(allMembers)</w:t>
+      </w:r>
+      <w:r>
+        <w:rPr>
+          <w:rFonts w:cs="Courier New"/>
+        </w:rPr>
+        <w:t xml:space="preserve">. Using this, you can get everything in a struct, including traits, members, methods, and virtual methods. The language also has an operator called </w:t>
+      </w:r>
       <w:r>
         <w:rPr>
           <w:rFonts w:cs="Courier New"/>
           <w:i/>
         </w:rPr>
-        <w:t>traits(</w:t>
-      </w:r>
-      <w:proofErr w:type="spellStart"/>
-      <w:proofErr w:type="gramEnd"/>
+        <w:t>typeof</w:t>
+      </w:r>
       <w:r>
         <w:rPr>
           <w:rFonts w:cs="Courier New"/>
+        </w:rPr>
+        <w:t xml:space="preserve">, which you can use to test the type of something. An example would be </w:t>
+      </w:r>
+      <w:r>
+        <w:rPr>
+          <w:rStyle w:val="comment-copy"/>
           <w:i/>
         </w:rPr>
-        <w:t>allMembers</w:t>
-      </w:r>
-      <w:proofErr w:type="spellEnd"/>
-      <w:r>
-        <w:rPr>
-          <w:rFonts w:cs="Courier New"/>
-          <w:i/>
-        </w:rPr>
-        <w:t>)</w:t>
-      </w:r>
-      <w:r>
-        <w:rPr>
-          <w:rFonts w:cs="Courier New"/>
-        </w:rPr>
-        <w:t xml:space="preserve">. Using this, you can get everything in a </w:t>
-      </w:r>
-      <w:proofErr w:type="spellStart"/>
-      <w:r>
-        <w:rPr>
-          <w:rFonts w:cs="Courier New"/>
-        </w:rPr>
-        <w:t>struct</w:t>
-      </w:r>
-      <w:proofErr w:type="spellEnd"/>
-      <w:r>
-        <w:rPr>
-          <w:rFonts w:cs="Courier New"/>
-        </w:rPr>
-        <w:t xml:space="preserve">, including traits, members, methods, and virtual methods. The language also has an operator called </w:t>
-      </w:r>
-      <w:proofErr w:type="spellStart"/>
-      <w:r>
-        <w:rPr>
-          <w:rFonts w:cs="Courier New"/>
-          <w:i/>
-        </w:rPr>
-        <w:t>typeof</w:t>
-      </w:r>
-      <w:proofErr w:type="spellEnd"/>
-      <w:r>
-        <w:rPr>
-          <w:rFonts w:cs="Courier New"/>
-        </w:rPr>
-        <w:t xml:space="preserve">, which you can use to test the type of something. An example would be </w:t>
-      </w:r>
-      <w:proofErr w:type="gramStart"/>
+        <w:t>is(typeof(member) == function))</w:t>
+      </w:r>
       <w:r>
         <w:rPr>
           <w:rStyle w:val="comment-copy"/>
         </w:rPr>
-        <w:t>is(</w:t>
-      </w:r>
-      <w:proofErr w:type="spellStart"/>
-      <w:proofErr w:type="gramEnd"/>
-      <w:r>
-        <w:rPr>
-          <w:rStyle w:val="comment-copy"/>
-        </w:rPr>
-        <w:t>typeof</w:t>
-      </w:r>
-      <w:proofErr w:type="spellEnd"/>
-      <w:r>
-        <w:rPr>
-          <w:rStyle w:val="comment-copy"/>
-        </w:rPr>
-        <w:t>(member) == function)) to test if something is a function or not.</w:t>
+        <w:t xml:space="preserve"> to test if something is a function or not.</w:t>
       </w:r>
       <w:commentRangeEnd w:id="3"/>
       <w:r>
@@ -717,33 +626,21 @@
       <w:r>
         <w:t xml:space="preserve">Arguable the most commonly used C++ introspection tool is </w:t>
       </w:r>
-      <w:proofErr w:type="spellStart"/>
       <w:r>
         <w:rPr>
           <w:i/>
         </w:rPr>
         <w:t>Moc</w:t>
       </w:r>
-      <w:proofErr w:type="spellEnd"/>
-      <w:r>
-        <w:t xml:space="preserve">, because it is coupled with the popular framework Qt. </w:t>
-      </w:r>
-      <w:proofErr w:type="spellStart"/>
-      <w:r>
-        <w:t>Moc</w:t>
-      </w:r>
-      <w:proofErr w:type="spellEnd"/>
-      <w:r>
-        <w:t xml:space="preserve"> has some interesting features. One of them is the abilities to access member variables via a string, using the </w:t>
-      </w:r>
-      <w:proofErr w:type="spellStart"/>
+      <w:r>
+        <w:t xml:space="preserve">, because it is coupled with the popular framework Qt. Moc has some interesting features. One of them is the abilities to access member variables via a string, using the </w:t>
+      </w:r>
       <w:r>
         <w:rPr>
           <w:i/>
         </w:rPr>
         <w:t>setProperty</w:t>
       </w:r>
-      <w:proofErr w:type="spellEnd"/>
       <w:r>
         <w:t xml:space="preserve"> member function. It also creates a complex signals-and-slots framework, which can send a </w:t>
       </w:r>
@@ -754,31 +651,7 @@
         <w:t>signal</w:t>
       </w:r>
       <w:r>
-        <w:t xml:space="preserve">, which in turns calls all the functions associated with that action. While I do believe that </w:t>
-      </w:r>
-      <w:proofErr w:type="spellStart"/>
-      <w:r>
-        <w:t>Qt’s</w:t>
-      </w:r>
-      <w:proofErr w:type="spellEnd"/>
-      <w:r>
-        <w:t xml:space="preserve"> </w:t>
-      </w:r>
-      <w:proofErr w:type="spellStart"/>
-      <w:r>
-        <w:t>moc</w:t>
-      </w:r>
-      <w:proofErr w:type="spellEnd"/>
-      <w:r>
-        <w:t xml:space="preserve"> is a good tool, it has a lot of bugs in the implementation, and a lot of the code is very error prone, and will mask bugs, with no compile error or runtime assert, and just silently fail. It also drags in a lot of code, including the entire </w:t>
-      </w:r>
-      <w:proofErr w:type="spellStart"/>
-      <w:r>
-        <w:t>Qt</w:t>
-      </w:r>
-      <w:proofErr w:type="spellEnd"/>
-      <w:r>
-        <w:t xml:space="preserve"> framework, and keywords, which the user must now understand how they work. It also forces the uses into a very specific style of programming, which I wanted to avoid, as I believe a good API should be granular enough to work with others people code, and not force uses to modify their code to work with the tool.</w:t>
+        <w:t>, which in turns calls all the functions associated with that action. While I do believe that Qt’s moc is a good tool, it has a lot of bugs in the implementation, and a lot of the code is very error prone, and will mask bugs, with no compile error or runtime assert, and just silently fail. It also drags in a lot of code, including the entire Qt framework, and keywords, which the user must now understand how they work. It also forces the uses into a very specific style of programming, which I wanted to avoid, as I believe a good API should be granular enough to work with others people code, and not force uses to modify their code to work with the tool.</w:t>
       </w:r>
     </w:p>
     <w:p>
@@ -792,42 +665,13 @@
       </w:pPr>
       <w:commentRangeStart w:id="6"/>
       <w:r>
-        <w:t xml:space="preserve">Oliver </w:t>
-      </w:r>
-      <w:proofErr w:type="spellStart"/>
-      <w:r>
-        <w:t>Offart</w:t>
-      </w:r>
-      <w:proofErr w:type="spellEnd"/>
+        <w:t>Oliver Offart</w:t>
+      </w:r>
       <w:r>
         <w:t>, the primary d</w:t>
       </w:r>
       <w:r>
-        <w:t xml:space="preserve">eveloper for </w:t>
-      </w:r>
-      <w:proofErr w:type="spellStart"/>
-      <w:r>
-        <w:t>Qt’s</w:t>
-      </w:r>
-      <w:proofErr w:type="spellEnd"/>
-      <w:r>
-        <w:t xml:space="preserve"> </w:t>
-      </w:r>
-      <w:proofErr w:type="spellStart"/>
-      <w:r>
-        <w:t>Moc</w:t>
-      </w:r>
-      <w:proofErr w:type="spellEnd"/>
-      <w:r>
-        <w:t xml:space="preserve">, discusses what would have to be added to C++ in order to remove the tool </w:t>
-      </w:r>
-      <w:proofErr w:type="spellStart"/>
-      <w:r>
-        <w:t>Moc</w:t>
-      </w:r>
-      <w:proofErr w:type="spellEnd"/>
-      <w:r>
-        <w:t xml:space="preserve"> com</w:t>
+        <w:t>eveloper for Qt’s Moc, discusses what would have to be added to C++ in order to remove the tool Moc com</w:t>
       </w:r>
       <w:r>
         <w:t>pletely. His list is quite long, and I’ll fill it in later.</w:t>
@@ -881,29 +725,8 @@
       <w:pPr>
         <w:jc w:val="both"/>
       </w:pPr>
-      <w:proofErr w:type="spellStart"/>
-      <w:r>
-        <w:t>Matus</w:t>
-      </w:r>
-      <w:proofErr w:type="spellEnd"/>
-      <w:r>
-        <w:t xml:space="preserve"> </w:t>
-      </w:r>
-      <w:proofErr w:type="spellStart"/>
-      <w:r>
-        <w:t>Chochlik</w:t>
-      </w:r>
-      <w:proofErr w:type="spellEnd"/>
-      <w:r>
-        <w:t xml:space="preserve"> and Axel </w:t>
-      </w:r>
-      <w:proofErr w:type="spellStart"/>
-      <w:r>
-        <w:t>Naumann</w:t>
-      </w:r>
-      <w:proofErr w:type="spellEnd"/>
-      <w:r>
-        <w:t xml:space="preserve"> discuss the rational and evolution of static reflection for C++ in their proposal to add it to the language.</w:t>
+      <w:r>
+        <w:t>Matus Chochlik and Axel Naumann discuss the rational and evolution of static reflection for C++ in their proposal to add it to the language.</w:t>
       </w:r>
       <w:r>
         <w:t xml:space="preserve"> They discuss adding introspection to C++ so programmers could access features like; the name of a class, its base class, its data members, and any nest</w:t>
@@ -911,379 +734,68 @@
       <w:r>
         <w:t xml:space="preserve">ed information within the class. They also discuss adding a new keyword to C++, </w:t>
       </w:r>
-      <w:proofErr w:type="spellStart"/>
       <w:r>
         <w:rPr>
           <w:i/>
         </w:rPr>
         <w:t>reflexpr</w:t>
       </w:r>
-      <w:proofErr w:type="spellEnd"/>
       <w:r>
         <w:t>, which is used for the compile-time introspection.</w:t>
       </w:r>
     </w:p>
     <w:p>
       <w:pPr>
-        <w:pStyle w:val="Heading1"/>
-        <w:jc w:val="both"/>
-        <w:rPr>
-          <w:lang w:val="en-GB"/>
-        </w:rPr>
-      </w:pPr>
-      <w:r>
-        <w:rPr>
-          <w:lang w:val="en-GB"/>
-        </w:rPr>
-        <w:lastRenderedPageBreak/>
-        <w:t>Program</w:t>
-      </w:r>
-    </w:p>
-    <w:p>
-      <w:pPr>
-        <w:pStyle w:val="Heading2"/>
-        <w:rPr>
-          <w:lang w:val="en-GB"/>
-        </w:rPr>
-      </w:pPr>
-      <w:r>
-        <w:rPr>
-          <w:lang w:val="en-GB"/>
-        </w:rPr>
-        <w:t>Structure.</w:t>
-      </w:r>
-    </w:p>
-    <w:p>
-      <w:pPr>
-        <w:jc w:val="both"/>
-        <w:rPr>
-          <w:lang w:val="en-GB"/>
-        </w:rPr>
-      </w:pPr>
-      <w:r>
-        <w:rPr>
-          <w:lang w:val="en-GB"/>
-        </w:rPr>
-        <w:t xml:space="preserve">The introspection tool, </w:t>
-      </w:r>
-      <w:r>
-        <w:rPr>
-          <w:i/>
-          <w:lang w:val="en-GB"/>
-        </w:rPr>
-        <w:t>preprocessor.exe</w:t>
-      </w:r>
-      <w:r>
-        <w:rPr>
-          <w:lang w:val="en-GB"/>
-        </w:rPr>
-        <w:t xml:space="preserve">, is all contained with the one file. It does not link to any external </w:t>
-      </w:r>
-      <w:r>
-        <w:rPr>
-          <w:i/>
-          <w:lang w:val="en-GB"/>
-        </w:rPr>
-        <w:t>.</w:t>
-      </w:r>
-      <w:proofErr w:type="spellStart"/>
-      <w:r>
-        <w:rPr>
-          <w:i/>
-          <w:lang w:val="en-GB"/>
-        </w:rPr>
-        <w:t>dlls</w:t>
-      </w:r>
-      <w:proofErr w:type="spellEnd"/>
-      <w:r>
-        <w:rPr>
-          <w:lang w:val="en-GB"/>
-        </w:rPr>
-        <w:t>, and static links to the C Runtime Library.</w:t>
-      </w:r>
-      <w:r>
-        <w:rPr>
-          <w:lang w:val="en-GB"/>
-        </w:rPr>
-        <w:t xml:space="preserve"> One of the design goals for the tool was ease-of-use for users of the tool. Hence, it only requires the single executable, and does not require any external files or installers.</w:t>
-      </w:r>
-    </w:p>
-    <w:p>
-      <w:pPr>
-        <w:jc w:val="both"/>
-        <w:rPr>
-          <w:lang w:val="en-GB"/>
-        </w:rPr>
-      </w:pPr>
-    </w:p>
-    <w:p>
-      <w:pPr>
-        <w:pStyle w:val="Heading2"/>
-        <w:rPr>
-          <w:lang w:val="en-GB"/>
-        </w:rPr>
-      </w:pPr>
-      <w:r>
-        <w:rPr>
-          <w:lang w:val="en-GB"/>
-        </w:rPr>
-        <w:t>Flags</w:t>
-      </w:r>
-    </w:p>
-    <w:p>
-      <w:pPr>
-        <w:jc w:val="both"/>
-        <w:rPr>
-          <w:lang w:val="en-GB"/>
-        </w:rPr>
-      </w:pPr>
-      <w:r>
-        <w:rPr>
-          <w:lang w:val="en-GB"/>
-        </w:rPr>
-        <w:t>When calling the program, there are a number of flags the user can pass in. A few of these are only available in debug-builds.</w:t>
-      </w:r>
-    </w:p>
-    <w:p>
-      <w:pPr>
-        <w:jc w:val="both"/>
-        <w:rPr>
-          <w:lang w:val="en-GB"/>
-        </w:rPr>
-      </w:pPr>
-    </w:p>
-    <w:p>
-      <w:pPr>
-        <w:jc w:val="both"/>
-        <w:rPr>
-          <w:lang w:val="en-GB"/>
-        </w:rPr>
-      </w:pPr>
-      <w:r>
-        <w:rPr>
-          <w:lang w:val="en-GB"/>
-        </w:rPr>
-        <w:t xml:space="preserve">If the user passes the flag </w:t>
-      </w:r>
-      <w:r>
-        <w:rPr>
-          <w:i/>
-          <w:lang w:val="en-GB"/>
-        </w:rPr>
-        <w:t>–e</w:t>
-      </w:r>
-      <w:r>
-        <w:rPr>
-          <w:lang w:val="en-GB"/>
-        </w:rPr>
-        <w:t xml:space="preserve"> in, then the tool with output errors to the console.</w:t>
-      </w:r>
-    </w:p>
-    <w:p>
-      <w:pPr>
-        <w:jc w:val="both"/>
-        <w:rPr>
-          <w:lang w:val="en-GB"/>
-        </w:rPr>
-      </w:pPr>
-    </w:p>
-    <w:p>
-      <w:pPr>
-        <w:jc w:val="both"/>
-        <w:rPr>
-          <w:lang w:val="en-GB"/>
-        </w:rPr>
-      </w:pPr>
-      <w:r>
-        <w:rPr>
-          <w:lang w:val="en-GB"/>
-        </w:rPr>
-        <w:t>If the user passes the flag –h in, or doesn’t pass anything in, then a help section will be displayed, as well as information how to use it.</w:t>
-      </w:r>
-    </w:p>
-    <w:p>
-      <w:pPr>
-        <w:jc w:val="both"/>
-        <w:rPr>
-          <w:lang w:val="en-GB"/>
-        </w:rPr>
-      </w:pPr>
-    </w:p>
-    <w:p>
-      <w:pPr>
-        <w:jc w:val="both"/>
-        <w:rPr>
-          <w:lang w:val="en-GB"/>
-        </w:rPr>
-      </w:pPr>
-      <w:r>
-        <w:rPr>
-          <w:lang w:val="en-GB"/>
-        </w:rPr>
-        <w:t>In debug builds, there are a few extra flags. These were added to make debugging easier for the developer.</w:t>
-      </w:r>
-    </w:p>
-    <w:p>
-      <w:pPr>
-        <w:jc w:val="both"/>
-        <w:rPr>
-          <w:lang w:val="en-GB"/>
-        </w:rPr>
-      </w:pPr>
-    </w:p>
-    <w:p>
-      <w:pPr>
-        <w:jc w:val="both"/>
-        <w:rPr>
-          <w:lang w:val="en-GB"/>
-        </w:rPr>
-      </w:pPr>
-      <w:r>
-        <w:rPr>
-          <w:lang w:val="en-GB"/>
-        </w:rPr>
-        <w:t xml:space="preserve">The flag </w:t>
-      </w:r>
-      <w:r>
-        <w:rPr>
-          <w:i/>
-          <w:lang w:val="en-GB"/>
-        </w:rPr>
-        <w:t>–s</w:t>
-      </w:r>
-      <w:r>
-        <w:rPr>
-          <w:lang w:val="en-GB"/>
-        </w:rPr>
-        <w:t xml:space="preserve"> stands for </w:t>
-      </w:r>
-      <w:r>
-        <w:rPr>
-          <w:i/>
-          <w:lang w:val="en-GB"/>
-        </w:rPr>
-        <w:t>Silent</w:t>
-      </w:r>
-      <w:r>
-        <w:rPr>
-          <w:lang w:val="en-GB"/>
-        </w:rPr>
-        <w:t>, and means that no code will be generated. This was useful for testing, because often it was useful to see if the tool could successfully parse a piece of code or not, but without caring about the output.</w:t>
-      </w:r>
-    </w:p>
-    <w:p>
-      <w:pPr>
-        <w:jc w:val="both"/>
-        <w:rPr>
-          <w:lang w:val="en-GB"/>
-        </w:rPr>
-      </w:pPr>
-    </w:p>
-    <w:p>
-      <w:pPr>
-        <w:jc w:val="both"/>
-        <w:rPr>
-          <w:lang w:val="en-GB"/>
-        </w:rPr>
-      </w:pPr>
-      <w:r>
-        <w:rPr>
-          <w:lang w:val="en-GB"/>
-        </w:rPr>
-        <w:t xml:space="preserve">The flag </w:t>
-      </w:r>
-      <w:r>
-        <w:rPr>
-          <w:i/>
-          <w:lang w:val="en-GB"/>
-        </w:rPr>
-        <w:t>–t</w:t>
-      </w:r>
-      <w:r>
-        <w:rPr>
-          <w:lang w:val="en-GB"/>
-        </w:rPr>
-        <w:t xml:space="preserve"> is used to run tests.</w:t>
-      </w:r>
-      <w:r>
-        <w:rPr>
-          <w:lang w:val="en-GB"/>
-        </w:rPr>
-        <w:t xml:space="preserve"> The tests are fun through the Google Test framework, which is only linked in debug builds.</w:t>
-      </w:r>
-      <w:r>
-        <w:rPr>
-          <w:lang w:val="en-GB"/>
-        </w:rPr>
-        <w:t xml:space="preserve"> It will then run all the tests on the tool and check that it’s okay.</w:t>
-      </w:r>
-      <w:r>
-        <w:rPr>
-          <w:lang w:val="en-GB"/>
-        </w:rPr>
-        <w:t xml:space="preserve"> Most of the tests run through Google Test simple make sure that the parser can handle difficult syntax.</w:t>
-      </w:r>
-      <w:r>
-        <w:rPr>
-          <w:lang w:val="en-GB"/>
-        </w:rPr>
-        <w:t xml:space="preserve"> Passing </w:t>
-      </w:r>
-      <w:r>
-        <w:rPr>
-          <w:i/>
-          <w:lang w:val="en-GB"/>
-        </w:rPr>
-        <w:t>–t</w:t>
-      </w:r>
-      <w:r>
-        <w:rPr>
-          <w:lang w:val="en-GB"/>
-        </w:rPr>
-        <w:t xml:space="preserve"> in a debug build will only run the tests in a 64-bit build</w:t>
-      </w:r>
-      <w:r>
-        <w:rPr>
-          <w:lang w:val="en-GB"/>
-        </w:rPr>
-        <w:t xml:space="preserve">. </w:t>
-      </w:r>
-      <w:r>
-        <w:rPr>
-          <w:lang w:val="en-GB"/>
-        </w:rPr>
-        <w:t xml:space="preserve">This is, because </w:t>
-      </w:r>
-      <w:r>
-        <w:rPr>
-          <w:lang w:val="en-GB"/>
-        </w:rPr>
-        <w:t xml:space="preserve">of the </w:t>
-      </w:r>
-      <w:proofErr w:type="gramStart"/>
-      <w:r>
-        <w:rPr>
-          <w:lang w:val="en-GB"/>
-        </w:rPr>
-        <w:t>2Gb</w:t>
-      </w:r>
-      <w:proofErr w:type="gramEnd"/>
-      <w:r>
-        <w:rPr>
-          <w:lang w:val="en-GB"/>
-        </w:rPr>
-        <w:t xml:space="preserve"> memory limitations of 32-bit builds on Windows, Google Test often ran out of memory during testing.</w:t>
-      </w:r>
+        <w:jc w:val="both"/>
+      </w:pPr>
+    </w:p>
+    <w:p>
+      <w:pPr>
+        <w:jc w:val="both"/>
+      </w:pPr>
+      <w:hyperlink r:id="rId19" w:history="1">
+        <w:r>
+          <w:rPr>
+            <w:rStyle w:val="Hyperlink"/>
+          </w:rPr>
+          <w:t>http://www.open-std.org/jtc1/sc22/wg21/docs/papers/2016/p0194r1.html</w:t>
+        </w:r>
+      </w:hyperlink>
+    </w:p>
+    <w:p>
+      <w:pPr>
+        <w:jc w:val="both"/>
+      </w:pPr>
+      <w:hyperlink r:id="rId20" w:history="1">
+        <w:r>
+          <w:rPr>
+            <w:rStyle w:val="Hyperlink"/>
+          </w:rPr>
+          <w:t>http://www.open-std.org/jtc1/sc22/wg21/docs/papers/2015/n4452.pdf</w:t>
+        </w:r>
+      </w:hyperlink>
+    </w:p>
+    <w:p>
+      <w:pPr>
+        <w:jc w:val="both"/>
+      </w:pPr>
       <w:bookmarkStart w:id="7" w:name="_GoBack"/>
       <w:bookmarkEnd w:id="7"/>
     </w:p>
     <w:p>
       <w:pPr>
-        <w:jc w:val="both"/>
-        <w:rPr>
-          <w:lang w:val="en-GB"/>
-        </w:rPr>
-      </w:pPr>
+        <w:pStyle w:val="Heading1"/>
+        <w:jc w:val="both"/>
+        <w:rPr>
+          <w:lang w:val="en-GB"/>
+        </w:rPr>
+      </w:pPr>
+      <w:r>
+        <w:rPr>
+          <w:lang w:val="en-GB"/>
+        </w:rPr>
+        <w:t>Program</w:t>
+      </w:r>
     </w:p>
     <w:p>
       <w:pPr>
@@ -1296,6 +808,327 @@
         <w:rPr>
           <w:lang w:val="en-GB"/>
         </w:rPr>
+        <w:t>Structure.</w:t>
+      </w:r>
+    </w:p>
+    <w:p>
+      <w:pPr>
+        <w:jc w:val="both"/>
+        <w:rPr>
+          <w:lang w:val="en-GB"/>
+        </w:rPr>
+      </w:pPr>
+      <w:r>
+        <w:rPr>
+          <w:lang w:val="en-GB"/>
+        </w:rPr>
+        <w:t xml:space="preserve">The introspection tool, </w:t>
+      </w:r>
+      <w:r>
+        <w:rPr>
+          <w:i/>
+          <w:lang w:val="en-GB"/>
+        </w:rPr>
+        <w:t>preprocessor.exe</w:t>
+      </w:r>
+      <w:r>
+        <w:rPr>
+          <w:lang w:val="en-GB"/>
+        </w:rPr>
+        <w:t xml:space="preserve">, is all contained with the one file. It does not link to any external </w:t>
+      </w:r>
+      <w:r>
+        <w:rPr>
+          <w:i/>
+          <w:lang w:val="en-GB"/>
+        </w:rPr>
+        <w:t>.dlls</w:t>
+      </w:r>
+      <w:r>
+        <w:rPr>
+          <w:lang w:val="en-GB"/>
+        </w:rPr>
+        <w:t>, and static links to the C Runtime Library.</w:t>
+      </w:r>
+      <w:r>
+        <w:rPr>
+          <w:lang w:val="en-GB"/>
+        </w:rPr>
+        <w:t xml:space="preserve"> One of the design goals for the tool was ease-of-use for users of the tool. Hence, it only requires the single executable, and does not require any external files or installers.</w:t>
+      </w:r>
+    </w:p>
+    <w:p>
+      <w:pPr>
+        <w:jc w:val="both"/>
+        <w:rPr>
+          <w:lang w:val="en-GB"/>
+        </w:rPr>
+      </w:pPr>
+    </w:p>
+    <w:p>
+      <w:pPr>
+        <w:pStyle w:val="Heading2"/>
+        <w:rPr>
+          <w:lang w:val="en-GB"/>
+        </w:rPr>
+      </w:pPr>
+      <w:r>
+        <w:rPr>
+          <w:lang w:val="en-GB"/>
+        </w:rPr>
+        <w:t>Flags</w:t>
+      </w:r>
+    </w:p>
+    <w:p>
+      <w:pPr>
+        <w:jc w:val="both"/>
+        <w:rPr>
+          <w:lang w:val="en-GB"/>
+        </w:rPr>
+      </w:pPr>
+      <w:r>
+        <w:rPr>
+          <w:lang w:val="en-GB"/>
+        </w:rPr>
+        <w:t>When calling the program, there are a number of flags the user can pass in. A few of these are only available in debug-builds.</w:t>
+      </w:r>
+    </w:p>
+    <w:p>
+      <w:pPr>
+        <w:jc w:val="both"/>
+        <w:rPr>
+          <w:lang w:val="en-GB"/>
+        </w:rPr>
+      </w:pPr>
+    </w:p>
+    <w:p>
+      <w:pPr>
+        <w:jc w:val="both"/>
+        <w:rPr>
+          <w:lang w:val="en-GB"/>
+        </w:rPr>
+      </w:pPr>
+      <w:r>
+        <w:rPr>
+          <w:lang w:val="en-GB"/>
+        </w:rPr>
+        <w:t xml:space="preserve">If the user passes the flag </w:t>
+      </w:r>
+      <w:r>
+        <w:rPr>
+          <w:i/>
+          <w:lang w:val="en-GB"/>
+        </w:rPr>
+        <w:t>–e</w:t>
+      </w:r>
+      <w:r>
+        <w:rPr>
+          <w:lang w:val="en-GB"/>
+        </w:rPr>
+        <w:t xml:space="preserve"> in, then the tool with output errors to the console.</w:t>
+      </w:r>
+    </w:p>
+    <w:p>
+      <w:pPr>
+        <w:jc w:val="both"/>
+        <w:rPr>
+          <w:lang w:val="en-GB"/>
+        </w:rPr>
+      </w:pPr>
+    </w:p>
+    <w:p>
+      <w:pPr>
+        <w:jc w:val="both"/>
+        <w:rPr>
+          <w:lang w:val="en-GB"/>
+        </w:rPr>
+      </w:pPr>
+      <w:r>
+        <w:rPr>
+          <w:lang w:val="en-GB"/>
+        </w:rPr>
+        <w:t>If the user passes the flag –h in, or doesn’t pass anything in, then a help section will be displayed, as well as information how to use it.</w:t>
+      </w:r>
+    </w:p>
+    <w:p>
+      <w:pPr>
+        <w:jc w:val="both"/>
+        <w:rPr>
+          <w:lang w:val="en-GB"/>
+        </w:rPr>
+      </w:pPr>
+    </w:p>
+    <w:p>
+      <w:pPr>
+        <w:jc w:val="both"/>
+        <w:rPr>
+          <w:lang w:val="en-GB"/>
+        </w:rPr>
+      </w:pPr>
+      <w:r>
+        <w:rPr>
+          <w:lang w:val="en-GB"/>
+        </w:rPr>
+        <w:t>In debug builds, there are a few extra flags. These were added to make debugging easier for the developer.</w:t>
+      </w:r>
+    </w:p>
+    <w:p>
+      <w:pPr>
+        <w:jc w:val="both"/>
+        <w:rPr>
+          <w:lang w:val="en-GB"/>
+        </w:rPr>
+      </w:pPr>
+    </w:p>
+    <w:p>
+      <w:pPr>
+        <w:jc w:val="both"/>
+        <w:rPr>
+          <w:lang w:val="en-GB"/>
+        </w:rPr>
+      </w:pPr>
+      <w:r>
+        <w:rPr>
+          <w:lang w:val="en-GB"/>
+        </w:rPr>
+        <w:t xml:space="preserve">The flag </w:t>
+      </w:r>
+      <w:r>
+        <w:rPr>
+          <w:i/>
+          <w:lang w:val="en-GB"/>
+        </w:rPr>
+        <w:t>–s</w:t>
+      </w:r>
+      <w:r>
+        <w:rPr>
+          <w:lang w:val="en-GB"/>
+        </w:rPr>
+        <w:t xml:space="preserve"> stands for </w:t>
+      </w:r>
+      <w:r>
+        <w:rPr>
+          <w:i/>
+          <w:lang w:val="en-GB"/>
+        </w:rPr>
+        <w:t>Silent</w:t>
+      </w:r>
+      <w:r>
+        <w:rPr>
+          <w:lang w:val="en-GB"/>
+        </w:rPr>
+        <w:t>, and means that no code will be generated. This was useful for testing, because often it was useful to see if the tool could successfully parse a piece of code or not, but without caring about the output.</w:t>
+      </w:r>
+    </w:p>
+    <w:p>
+      <w:pPr>
+        <w:jc w:val="both"/>
+        <w:rPr>
+          <w:lang w:val="en-GB"/>
+        </w:rPr>
+      </w:pPr>
+    </w:p>
+    <w:p>
+      <w:pPr>
+        <w:jc w:val="both"/>
+        <w:rPr>
+          <w:lang w:val="en-GB"/>
+        </w:rPr>
+      </w:pPr>
+      <w:r>
+        <w:rPr>
+          <w:lang w:val="en-GB"/>
+        </w:rPr>
+        <w:t xml:space="preserve">The flag </w:t>
+      </w:r>
+      <w:r>
+        <w:rPr>
+          <w:i/>
+          <w:lang w:val="en-GB"/>
+        </w:rPr>
+        <w:t>–t</w:t>
+      </w:r>
+      <w:r>
+        <w:rPr>
+          <w:lang w:val="en-GB"/>
+        </w:rPr>
+        <w:t xml:space="preserve"> is used to run tests.</w:t>
+      </w:r>
+      <w:r>
+        <w:rPr>
+          <w:lang w:val="en-GB"/>
+        </w:rPr>
+        <w:t xml:space="preserve"> The tests are fun through the Google Test framework, which is only linked in debug builds.</w:t>
+      </w:r>
+      <w:r>
+        <w:rPr>
+          <w:lang w:val="en-GB"/>
+        </w:rPr>
+        <w:t xml:space="preserve"> It will then run all the tests on the tool and check that it’s okay.</w:t>
+      </w:r>
+      <w:r>
+        <w:rPr>
+          <w:lang w:val="en-GB"/>
+        </w:rPr>
+        <w:t xml:space="preserve"> Most of the tests run through Google Test simple make sure that the parser can handle difficult syntax.</w:t>
+      </w:r>
+      <w:r>
+        <w:rPr>
+          <w:lang w:val="en-GB"/>
+        </w:rPr>
+        <w:t xml:space="preserve"> Passing </w:t>
+      </w:r>
+      <w:r>
+        <w:rPr>
+          <w:i/>
+          <w:lang w:val="en-GB"/>
+        </w:rPr>
+        <w:t>–t</w:t>
+      </w:r>
+      <w:r>
+        <w:rPr>
+          <w:lang w:val="en-GB"/>
+        </w:rPr>
+        <w:t xml:space="preserve"> in a debug build will only run the tests in a 64-bit build</w:t>
+      </w:r>
+      <w:r>
+        <w:rPr>
+          <w:lang w:val="en-GB"/>
+        </w:rPr>
+        <w:t xml:space="preserve">. </w:t>
+      </w:r>
+      <w:r>
+        <w:rPr>
+          <w:lang w:val="en-GB"/>
+        </w:rPr>
+        <w:t xml:space="preserve">This is, because </w:t>
+      </w:r>
+      <w:r>
+        <w:rPr>
+          <w:lang w:val="en-GB"/>
+        </w:rPr>
+        <w:t>of the 2Gb memory limitations of 32-bit builds on Windows, Google Test often ran out of memory during testing.</w:t>
+      </w:r>
+    </w:p>
+    <w:p>
+      <w:pPr>
+        <w:jc w:val="both"/>
+        <w:rPr>
+          <w:lang w:val="en-GB"/>
+        </w:rPr>
+      </w:pPr>
+    </w:p>
+    <w:p>
+      <w:pPr>
+        <w:pStyle w:val="Heading2"/>
+        <w:rPr>
+          <w:lang w:val="en-GB"/>
+        </w:rPr>
+      </w:pPr>
+      <w:r>
+        <w:rPr>
+          <w:lang w:val="en-GB"/>
+        </w:rPr>
         <w:t>Usage</w:t>
       </w:r>
       <w:r>
@@ -1394,21 +1227,7 @@
         <w:rPr>
           <w:lang w:val="en-GB"/>
         </w:rPr>
-        <w:t xml:space="preserve">If you build from the command line, a simple example of using the </w:t>
-      </w:r>
-      <w:proofErr w:type="spellStart"/>
-      <w:r>
-        <w:rPr>
-          <w:lang w:val="en-GB"/>
-        </w:rPr>
-        <w:t>preprocessor</w:t>
-      </w:r>
-      <w:proofErr w:type="spellEnd"/>
-      <w:r>
-        <w:rPr>
-          <w:lang w:val="en-GB"/>
-        </w:rPr>
-        <w:t xml:space="preserve"> would be:</w:t>
+        <w:t>If you build from the command line, a simple example of using the preprocessor would be:</w:t>
       </w:r>
     </w:p>
     <w:p>
@@ -1428,857 +1247,6 @@
             <wp:extent cx="1905000" cy="381000"/>
             <wp:effectExtent l="0" t="0" r="0" b="0"/>
             <wp:docPr id="12" name="Picture 12"/>
-            <wp:cNvGraphicFramePr>
-              <a:graphicFrameLocks xmlns:a="http://schemas.openxmlformats.org/drawingml/2006/main" noChangeAspect="1"/>
-            </wp:cNvGraphicFramePr>
-            <a:graphic xmlns:a="http://schemas.openxmlformats.org/drawingml/2006/main">
-              <a:graphicData uri="http://schemas.openxmlformats.org/drawingml/2006/picture">
-                <pic:pic xmlns:pic="http://schemas.openxmlformats.org/drawingml/2006/picture">
-                  <pic:nvPicPr>
-                    <pic:cNvPr id="1" name=""/>
-                    <pic:cNvPicPr/>
-                  </pic:nvPicPr>
-                  <pic:blipFill>
-                    <a:blip r:embed="rId19"/>
-                    <a:stretch>
-                      <a:fillRect/>
-                    </a:stretch>
-                  </pic:blipFill>
-                  <pic:spPr>
-                    <a:xfrm>
-                      <a:off x="0" y="0"/>
-                      <a:ext cx="1905000" cy="381000"/>
-                    </a:xfrm>
-                    <a:prstGeom prst="rect">
-                      <a:avLst/>
-                    </a:prstGeom>
-                  </pic:spPr>
-                </pic:pic>
-              </a:graphicData>
-            </a:graphic>
-          </wp:inline>
-        </w:drawing>
-      </w:r>
-    </w:p>
-    <w:p>
-      <w:pPr>
-        <w:jc w:val="both"/>
-        <w:rPr>
-          <w:lang w:val="en-GB"/>
-        </w:rPr>
-      </w:pPr>
-    </w:p>
-    <w:p>
-      <w:pPr>
-        <w:jc w:val="both"/>
-        <w:rPr>
-          <w:lang w:val="en-GB"/>
-        </w:rPr>
-      </w:pPr>
-      <w:r>
-        <w:rPr>
-          <w:lang w:val="en-GB"/>
-        </w:rPr>
-        <w:t xml:space="preserve">The first line, </w:t>
-      </w:r>
-      <w:proofErr w:type="spellStart"/>
-      <w:r>
-        <w:rPr>
-          <w:i/>
-          <w:lang w:val="en-GB"/>
-        </w:rPr>
-        <w:t>preprocessor</w:t>
-      </w:r>
-      <w:proofErr w:type="spellEnd"/>
-      <w:r>
-        <w:rPr>
-          <w:lang w:val="en-GB"/>
-        </w:rPr>
-        <w:t xml:space="preserve"> </w:t>
-      </w:r>
-      <w:r>
-        <w:rPr>
-          <w:i/>
-          <w:lang w:val="en-GB"/>
-        </w:rPr>
-        <w:t>test_code.cpp</w:t>
-      </w:r>
-      <w:r>
-        <w:rPr>
-          <w:lang w:val="en-GB"/>
-        </w:rPr>
-        <w:t xml:space="preserve">, calls the pre-processor on a sample program. This will generate two files, </w:t>
-      </w:r>
-      <w:proofErr w:type="spellStart"/>
-      <w:r>
-        <w:rPr>
-          <w:i/>
-          <w:lang w:val="en-GB"/>
-        </w:rPr>
-        <w:t>static_generated.h</w:t>
-      </w:r>
-      <w:proofErr w:type="spellEnd"/>
-      <w:r>
-        <w:rPr>
-          <w:lang w:val="en-GB"/>
-        </w:rPr>
-        <w:t xml:space="preserve">, and, </w:t>
-      </w:r>
-      <w:proofErr w:type="spellStart"/>
-      <w:r>
-        <w:rPr>
-          <w:i/>
-          <w:lang w:val="en-GB"/>
-        </w:rPr>
-        <w:t>test_code_generated.h</w:t>
-      </w:r>
-      <w:proofErr w:type="spellEnd"/>
-      <w:r>
-        <w:rPr>
-          <w:lang w:val="en-GB"/>
-        </w:rPr>
-        <w:t xml:space="preserve">. The first file, </w:t>
-      </w:r>
-      <w:proofErr w:type="spellStart"/>
-      <w:r>
-        <w:rPr>
-          <w:i/>
-          <w:lang w:val="en-GB"/>
-        </w:rPr>
-        <w:t>static_generated.h</w:t>
-      </w:r>
-      <w:proofErr w:type="spellEnd"/>
-      <w:r>
-        <w:rPr>
-          <w:lang w:val="en-GB"/>
-        </w:rPr>
-        <w:t xml:space="preserve">, is a </w:t>
-      </w:r>
-      <w:r>
-        <w:rPr>
-          <w:i/>
-          <w:lang w:val="en-GB"/>
-        </w:rPr>
-        <w:t>static</w:t>
-      </w:r>
-      <w:r>
-        <w:rPr>
-          <w:lang w:val="en-GB"/>
-        </w:rPr>
-        <w:t xml:space="preserve"> file, which is always written out the same when the </w:t>
-      </w:r>
-      <w:proofErr w:type="spellStart"/>
-      <w:r>
-        <w:rPr>
-          <w:lang w:val="en-GB"/>
-        </w:rPr>
-        <w:t>preprocessor</w:t>
-      </w:r>
-      <w:proofErr w:type="spellEnd"/>
-      <w:r>
-        <w:rPr>
-          <w:lang w:val="en-GB"/>
-        </w:rPr>
-        <w:t xml:space="preserve"> is run. It has a lot of utility code shared between different generated files</w:t>
-      </w:r>
-    </w:p>
-    <w:p>
-      <w:pPr>
-        <w:jc w:val="both"/>
-        <w:rPr>
-          <w:lang w:val="en-GB"/>
-        </w:rPr>
-      </w:pPr>
-    </w:p>
-    <w:p>
-      <w:pPr>
-        <w:jc w:val="both"/>
-        <w:rPr>
-          <w:lang w:val="en-GB"/>
-        </w:rPr>
-      </w:pPr>
-      <w:r>
-        <w:rPr>
-          <w:lang w:val="en-GB"/>
-        </w:rPr>
-        <w:t xml:space="preserve">The second line, </w:t>
-      </w:r>
-      <w:r>
-        <w:rPr>
-          <w:i/>
-          <w:lang w:val="en-GB"/>
-        </w:rPr>
-        <w:t>g++ test_code.cpp</w:t>
-      </w:r>
-      <w:r>
-        <w:rPr>
-          <w:lang w:val="en-GB"/>
-        </w:rPr>
-        <w:t xml:space="preserve">, will compile the file, </w:t>
-      </w:r>
-      <w:r>
-        <w:rPr>
-          <w:i/>
-          <w:lang w:val="en-GB"/>
-        </w:rPr>
-        <w:t>test_code.cpp</w:t>
-      </w:r>
-      <w:r>
-        <w:rPr>
-          <w:lang w:val="en-GB"/>
-        </w:rPr>
-        <w:t xml:space="preserve">. Inside the file </w:t>
-      </w:r>
-      <w:r>
-        <w:rPr>
-          <w:i/>
-          <w:lang w:val="en-GB"/>
-        </w:rPr>
-        <w:t>test_code.cpp</w:t>
-      </w:r>
-      <w:r>
-        <w:rPr>
-          <w:lang w:val="en-GB"/>
-        </w:rPr>
-        <w:t xml:space="preserve"> it is assumed to have included </w:t>
-      </w:r>
-      <w:proofErr w:type="spellStart"/>
-      <w:r>
-        <w:rPr>
-          <w:i/>
-          <w:lang w:val="en-GB"/>
-        </w:rPr>
-        <w:t>test_code_generated.h</w:t>
-      </w:r>
-      <w:proofErr w:type="spellEnd"/>
-      <w:r>
-        <w:rPr>
-          <w:lang w:val="en-GB"/>
-        </w:rPr>
-        <w:t xml:space="preserve">. Using the data written into </w:t>
-      </w:r>
-      <w:r>
-        <w:rPr>
-          <w:i/>
-          <w:lang w:val="en-GB"/>
-        </w:rPr>
-        <w:t>test</w:t>
-      </w:r>
-      <w:r>
-        <w:rPr>
-          <w:i/>
-          <w:lang w:val="en-GB"/>
-        </w:rPr>
-        <w:softHyphen/>
-        <w:t>_</w:t>
-      </w:r>
-      <w:proofErr w:type="spellStart"/>
-      <w:r>
-        <w:rPr>
-          <w:i/>
-          <w:lang w:val="en-GB"/>
-        </w:rPr>
-        <w:t>code_generated.h</w:t>
-      </w:r>
-      <w:proofErr w:type="spellEnd"/>
-      <w:r>
-        <w:rPr>
-          <w:lang w:val="en-GB"/>
-        </w:rPr>
-        <w:t>, the user will be able to simulate advanced introspection of C++ data as if it were built into the language.</w:t>
-      </w:r>
-      <w:r>
-        <w:rPr>
-          <w:lang w:val="en-GB"/>
-        </w:rPr>
-        <w:t xml:space="preserve"> Some of the features the user will be able to leverage include:</w:t>
-      </w:r>
-    </w:p>
-    <w:p>
-      <w:pPr>
-        <w:pStyle w:val="ListParagraph"/>
-        <w:numPr>
-          <w:ilvl w:val="0"/>
-          <w:numId w:val="30"/>
-        </w:numPr>
-        <w:jc w:val="both"/>
-        <w:rPr>
-          <w:i/>
-          <w:lang w:val="en-GB"/>
-        </w:rPr>
-      </w:pPr>
-      <w:r>
-        <w:rPr>
-          <w:lang w:val="en-GB"/>
-        </w:rPr>
-        <w:t xml:space="preserve">Automatic printing of </w:t>
-      </w:r>
-      <w:proofErr w:type="spellStart"/>
-      <w:r>
-        <w:rPr>
-          <w:lang w:val="en-GB"/>
-        </w:rPr>
-        <w:t>struct</w:t>
-      </w:r>
-      <w:proofErr w:type="spellEnd"/>
-      <w:r>
-        <w:rPr>
-          <w:lang w:val="en-GB"/>
-        </w:rPr>
-        <w:t xml:space="preserve"> data, either to the console or into a </w:t>
-      </w:r>
-      <w:r>
-        <w:rPr>
-          <w:i/>
-          <w:lang w:val="en-GB"/>
-        </w:rPr>
-        <w:t>char</w:t>
-      </w:r>
-      <w:r>
-        <w:rPr>
-          <w:i/>
-          <w:lang w:val="en-GB"/>
-        </w:rPr>
-        <w:t xml:space="preserve"> array</w:t>
-      </w:r>
-      <w:r>
-        <w:rPr>
-          <w:lang w:val="en-GB"/>
-        </w:rPr>
-        <w:t xml:space="preserve"> buffer.</w:t>
-      </w:r>
-    </w:p>
-    <w:p>
-      <w:pPr>
-        <w:pStyle w:val="ListParagraph"/>
-        <w:numPr>
-          <w:ilvl w:val="0"/>
-          <w:numId w:val="30"/>
-        </w:numPr>
-        <w:jc w:val="both"/>
-        <w:rPr>
-          <w:i/>
-          <w:lang w:val="en-GB"/>
-        </w:rPr>
-      </w:pPr>
-      <w:r>
-        <w:rPr>
-          <w:lang w:val="en-GB"/>
-        </w:rPr>
-        <w:lastRenderedPageBreak/>
-        <w:t xml:space="preserve">Methods which allow the user to loop over members of a </w:t>
-      </w:r>
-      <w:proofErr w:type="spellStart"/>
-      <w:r>
-        <w:rPr>
-          <w:lang w:val="en-GB"/>
-        </w:rPr>
-        <w:t>struct</w:t>
-      </w:r>
-      <w:proofErr w:type="spellEnd"/>
-      <w:r>
-        <w:rPr>
-          <w:lang w:val="en-GB"/>
-        </w:rPr>
-        <w:t>, and get the</w:t>
-      </w:r>
-      <w:r>
-        <w:rPr>
-          <w:lang w:val="en-GB"/>
-        </w:rPr>
-        <w:t xml:space="preserve"> number of members for a </w:t>
-      </w:r>
-      <w:proofErr w:type="spellStart"/>
-      <w:r>
-        <w:rPr>
-          <w:lang w:val="en-GB"/>
-        </w:rPr>
-        <w:t>struct</w:t>
-      </w:r>
-      <w:proofErr w:type="spellEnd"/>
-      <w:r>
-        <w:rPr>
-          <w:lang w:val="en-GB"/>
-        </w:rPr>
-        <w:t>.</w:t>
-      </w:r>
-    </w:p>
-    <w:p>
-      <w:pPr>
-        <w:pStyle w:val="ListParagraph"/>
-        <w:numPr>
-          <w:ilvl w:val="0"/>
-          <w:numId w:val="30"/>
-        </w:numPr>
-        <w:jc w:val="both"/>
-        <w:rPr>
-          <w:i/>
-          <w:lang w:val="en-GB"/>
-        </w:rPr>
-      </w:pPr>
-      <w:r>
-        <w:rPr>
-          <w:lang w:val="en-GB"/>
-        </w:rPr>
-        <w:t xml:space="preserve">An ability to convert a </w:t>
-      </w:r>
-      <w:proofErr w:type="spellStart"/>
-      <w:r>
-        <w:rPr>
-          <w:lang w:val="en-GB"/>
-        </w:rPr>
-        <w:t>struct</w:t>
-      </w:r>
-      <w:proofErr w:type="spellEnd"/>
-      <w:r>
-        <w:rPr>
-          <w:lang w:val="en-GB"/>
-        </w:rPr>
-        <w:t xml:space="preserve"> name into a string literal, for debug outputting. This feature will even work with C++11’s </w:t>
-      </w:r>
-      <w:proofErr w:type="spellStart"/>
-      <w:r>
-        <w:rPr>
-          <w:i/>
-          <w:lang w:val="en-GB"/>
-        </w:rPr>
-        <w:t>decltype</w:t>
-      </w:r>
-      <w:proofErr w:type="spellEnd"/>
-      <w:r>
-        <w:rPr>
-          <w:i/>
-          <w:lang w:val="en-GB"/>
-        </w:rPr>
-        <w:t xml:space="preserve"> </w:t>
-      </w:r>
-      <w:r>
-        <w:rPr>
-          <w:lang w:val="en-GB"/>
-        </w:rPr>
-        <w:t>operator.</w:t>
-      </w:r>
-    </w:p>
-    <w:p>
-      <w:pPr>
-        <w:pStyle w:val="ListParagraph"/>
-        <w:numPr>
-          <w:ilvl w:val="0"/>
-          <w:numId w:val="30"/>
-        </w:numPr>
-        <w:jc w:val="both"/>
-        <w:rPr>
-          <w:i/>
-          <w:lang w:val="en-GB"/>
-        </w:rPr>
-      </w:pPr>
-      <w:r>
-        <w:rPr>
-          <w:lang w:val="en-GB"/>
-        </w:rPr>
-        <w:t xml:space="preserve">A simple way to find out how many elements are in an </w:t>
-      </w:r>
-      <w:proofErr w:type="spellStart"/>
-      <w:r>
-        <w:rPr>
-          <w:lang w:val="en-GB"/>
-        </w:rPr>
-        <w:t>enum</w:t>
-      </w:r>
-      <w:proofErr w:type="spellEnd"/>
-      <w:r>
-        <w:rPr>
-          <w:lang w:val="en-GB"/>
-        </w:rPr>
-        <w:t>.</w:t>
-      </w:r>
-      <w:r>
-        <w:rPr>
-          <w:lang w:val="en-GB"/>
-        </w:rPr>
-        <w:t xml:space="preserve"> All of the </w:t>
-      </w:r>
-      <w:proofErr w:type="spellStart"/>
-      <w:r>
-        <w:rPr>
-          <w:lang w:val="en-GB"/>
-        </w:rPr>
-        <w:t>enum</w:t>
-      </w:r>
-      <w:proofErr w:type="spellEnd"/>
-      <w:r>
-        <w:rPr>
-          <w:lang w:val="en-GB"/>
-        </w:rPr>
-        <w:t xml:space="preserve"> functionality should work with classic C-style </w:t>
-      </w:r>
-      <w:proofErr w:type="spellStart"/>
-      <w:r>
-        <w:rPr>
-          <w:lang w:val="en-GB"/>
-        </w:rPr>
-        <w:t>enums</w:t>
-      </w:r>
-      <w:proofErr w:type="spellEnd"/>
-      <w:r>
-        <w:rPr>
-          <w:lang w:val="en-GB"/>
-        </w:rPr>
-        <w:t xml:space="preserve">, and more modern C++ </w:t>
-      </w:r>
-      <w:proofErr w:type="spellStart"/>
-      <w:r>
-        <w:rPr>
-          <w:lang w:val="en-GB"/>
-        </w:rPr>
-        <w:t>enum</w:t>
-      </w:r>
-      <w:proofErr w:type="spellEnd"/>
-      <w:r>
-        <w:rPr>
-          <w:lang w:val="en-GB"/>
-        </w:rPr>
-        <w:t xml:space="preserve"> classes.</w:t>
-      </w:r>
-    </w:p>
-    <w:p>
-      <w:pPr>
-        <w:pStyle w:val="ListParagraph"/>
-        <w:numPr>
-          <w:ilvl w:val="0"/>
-          <w:numId w:val="30"/>
-        </w:numPr>
-        <w:jc w:val="both"/>
-        <w:rPr>
-          <w:i/>
-          <w:lang w:val="en-GB"/>
-        </w:rPr>
-      </w:pPr>
-      <w:r>
-        <w:rPr>
-          <w:lang w:val="en-GB"/>
-        </w:rPr>
-        <w:t xml:space="preserve">The ability to convert a string into the index </w:t>
-      </w:r>
-      <w:proofErr w:type="gramStart"/>
-      <w:r>
-        <w:rPr>
-          <w:lang w:val="en-GB"/>
-        </w:rPr>
-        <w:t>a</w:t>
-      </w:r>
-      <w:proofErr w:type="gramEnd"/>
-      <w:r>
-        <w:rPr>
-          <w:lang w:val="en-GB"/>
-        </w:rPr>
-        <w:t xml:space="preserve"> </w:t>
-      </w:r>
-      <w:proofErr w:type="spellStart"/>
-      <w:r>
-        <w:rPr>
-          <w:lang w:val="en-GB"/>
-        </w:rPr>
-        <w:t>enum</w:t>
-      </w:r>
-      <w:proofErr w:type="spellEnd"/>
-      <w:r>
-        <w:rPr>
-          <w:lang w:val="en-GB"/>
-        </w:rPr>
-        <w:t xml:space="preserve"> represents.</w:t>
-      </w:r>
-    </w:p>
-    <w:p>
-      <w:pPr>
-        <w:pStyle w:val="ListParagraph"/>
-        <w:numPr>
-          <w:ilvl w:val="0"/>
-          <w:numId w:val="30"/>
-        </w:numPr>
-        <w:jc w:val="both"/>
-        <w:rPr>
-          <w:i/>
-          <w:lang w:val="en-GB"/>
-        </w:rPr>
-      </w:pPr>
-      <w:r>
-        <w:rPr>
-          <w:lang w:val="en-GB"/>
-        </w:rPr>
-        <w:t xml:space="preserve">The ability to convert an </w:t>
-      </w:r>
-      <w:proofErr w:type="spellStart"/>
-      <w:r>
-        <w:rPr>
-          <w:lang w:val="en-GB"/>
-        </w:rPr>
-        <w:t>enum</w:t>
-      </w:r>
-      <w:proofErr w:type="spellEnd"/>
-      <w:r>
-        <w:rPr>
-          <w:lang w:val="en-GB"/>
-        </w:rPr>
-        <w:t xml:space="preserve"> element into the string-literal version. This will work indirectly as well, like if a variable has been assigned the value and is passed in, rather than the index directly.</w:t>
-      </w:r>
-    </w:p>
-    <w:p>
-      <w:pPr>
-        <w:pStyle w:val="Heading1"/>
-        <w:jc w:val="both"/>
-        <w:rPr>
-          <w:lang w:val="en-GB"/>
-        </w:rPr>
-      </w:pPr>
-      <w:proofErr w:type="spellStart"/>
-      <w:r>
-        <w:rPr>
-          <w:lang w:val="en-GB"/>
-        </w:rPr>
-        <w:t>Struct</w:t>
-      </w:r>
-      <w:proofErr w:type="spellEnd"/>
-      <w:r>
-        <w:rPr>
-          <w:lang w:val="en-GB"/>
-        </w:rPr>
-        <w:t xml:space="preserve"> Introspection.</w:t>
-      </w:r>
-    </w:p>
-    <w:p>
-      <w:pPr>
-        <w:pStyle w:val="Heading2"/>
-        <w:jc w:val="both"/>
-        <w:rPr>
-          <w:lang w:val="en-GB"/>
-        </w:rPr>
-      </w:pPr>
-      <w:r>
-        <w:rPr>
-          <w:lang w:val="en-GB"/>
-        </w:rPr>
-        <w:t xml:space="preserve">Get Number of Members for a </w:t>
-      </w:r>
-      <w:proofErr w:type="spellStart"/>
-      <w:r>
-        <w:rPr>
-          <w:lang w:val="en-GB"/>
-        </w:rPr>
-        <w:t>s</w:t>
-      </w:r>
-      <w:r>
-        <w:rPr>
-          <w:lang w:val="en-GB"/>
-        </w:rPr>
-        <w:t>truct</w:t>
-      </w:r>
-      <w:proofErr w:type="spellEnd"/>
-      <w:r>
-        <w:rPr>
-          <w:lang w:val="en-GB"/>
-        </w:rPr>
-        <w:t>.</w:t>
-      </w:r>
-    </w:p>
-    <w:p>
-      <w:pPr>
-        <w:jc w:val="both"/>
-        <w:rPr>
-          <w:lang w:val="en-GB"/>
-        </w:rPr>
-      </w:pPr>
-      <w:r>
-        <w:rPr>
-          <w:lang w:val="en-GB"/>
-        </w:rPr>
-        <w:t xml:space="preserve">One of the first features I started implemented was introspection of </w:t>
-      </w:r>
-      <w:proofErr w:type="spellStart"/>
-      <w:r>
-        <w:rPr>
-          <w:lang w:val="en-GB"/>
-        </w:rPr>
-        <w:t>struct</w:t>
-      </w:r>
-      <w:proofErr w:type="spellEnd"/>
-      <w:r>
-        <w:rPr>
-          <w:lang w:val="en-GB"/>
-        </w:rPr>
-        <w:t xml:space="preserve"> data. C++, while a powerful language, almost completely lacks and introspection. A large consensus of people online believe this is because the generated C++ code would encounter a performance hit, however I actually believe this is incorrect. When the compile is parsing code, it is building a syntax tree which could simple be available to the programmer.</w:t>
-      </w:r>
-    </w:p>
-    <w:p>
-      <w:pPr>
-        <w:jc w:val="both"/>
-        <w:rPr>
-          <w:lang w:val="en-GB"/>
-        </w:rPr>
-      </w:pPr>
-    </w:p>
-    <w:p>
-      <w:pPr>
-        <w:jc w:val="both"/>
-        <w:rPr>
-          <w:lang w:val="en-GB"/>
-        </w:rPr>
-      </w:pPr>
-      <w:r>
-        <w:rPr>
-          <w:noProof/>
-          <w:lang w:val="en-GB" w:eastAsia="en-GB"/>
-        </w:rPr>
-        <w:drawing>
-          <wp:inline distT="0" distB="0" distL="0" distR="0" wp14:anchorId="38638633" wp14:editId="5D202519">
-            <wp:extent cx="2552700" cy="790575"/>
-            <wp:effectExtent l="0" t="0" r="0" b="9525"/>
-            <wp:docPr id="1" name="Picture 1"/>
-            <wp:cNvGraphicFramePr>
-              <a:graphicFrameLocks xmlns:a="http://schemas.openxmlformats.org/drawingml/2006/main" noChangeAspect="1"/>
-            </wp:cNvGraphicFramePr>
-            <a:graphic xmlns:a="http://schemas.openxmlformats.org/drawingml/2006/main">
-              <a:graphicData uri="http://schemas.openxmlformats.org/drawingml/2006/picture">
-                <pic:pic xmlns:pic="http://schemas.openxmlformats.org/drawingml/2006/picture">
-                  <pic:nvPicPr>
-                    <pic:cNvPr id="1" name=""/>
-                    <pic:cNvPicPr/>
-                  </pic:nvPicPr>
-                  <pic:blipFill>
-                    <a:blip r:embed="rId20"/>
-                    <a:stretch>
-                      <a:fillRect/>
-                    </a:stretch>
-                  </pic:blipFill>
-                  <pic:spPr>
-                    <a:xfrm>
-                      <a:off x="0" y="0"/>
-                      <a:ext cx="2552700" cy="790575"/>
-                    </a:xfrm>
-                    <a:prstGeom prst="rect">
-                      <a:avLst/>
-                    </a:prstGeom>
-                  </pic:spPr>
-                </pic:pic>
-              </a:graphicData>
-            </a:graphic>
-          </wp:inline>
-        </w:drawing>
-      </w:r>
-    </w:p>
-    <w:p>
-      <w:pPr>
-        <w:jc w:val="both"/>
-        <w:rPr>
-          <w:lang w:val="en-GB"/>
-        </w:rPr>
-      </w:pPr>
-    </w:p>
-    <w:p>
-      <w:pPr>
-        <w:jc w:val="both"/>
-        <w:rPr>
-          <w:lang w:val="en-GB"/>
-        </w:rPr>
-      </w:pPr>
-      <w:r>
-        <w:rPr>
-          <w:lang w:val="en-GB"/>
-        </w:rPr>
-        <w:t xml:space="preserve">Looking at the example above, if the C++ standards committee had added an operator </w:t>
-      </w:r>
-      <w:proofErr w:type="spellStart"/>
-      <w:r>
-        <w:rPr>
-          <w:i/>
-          <w:lang w:val="en-GB"/>
-        </w:rPr>
-        <w:t>num_of_members</w:t>
-      </w:r>
-      <w:proofErr w:type="spellEnd"/>
-      <w:r>
-        <w:rPr>
-          <w:lang w:val="en-GB"/>
-        </w:rPr>
-        <w:t xml:space="preserve"> which simple returned an integer of how many members were in a </w:t>
-      </w:r>
-      <w:proofErr w:type="spellStart"/>
-      <w:r>
-        <w:rPr>
-          <w:lang w:val="en-GB"/>
-        </w:rPr>
-        <w:t>struct</w:t>
-      </w:r>
-      <w:proofErr w:type="spellEnd"/>
-      <w:r>
-        <w:rPr>
-          <w:lang w:val="en-GB"/>
-        </w:rPr>
-        <w:t xml:space="preserve">, it would not occur any runtime overhead, as </w:t>
-      </w:r>
-      <w:proofErr w:type="spellStart"/>
-      <w:r>
-        <w:rPr>
-          <w:i/>
-          <w:lang w:val="en-GB"/>
-        </w:rPr>
-        <w:t>num_of_members</w:t>
-      </w:r>
-      <w:proofErr w:type="spellEnd"/>
-      <w:r>
-        <w:rPr>
-          <w:i/>
-          <w:lang w:val="en-GB"/>
-        </w:rPr>
-        <w:t>(V2)</w:t>
-      </w:r>
-      <w:r>
-        <w:rPr>
-          <w:lang w:val="en-GB"/>
-        </w:rPr>
-        <w:t xml:space="preserve"> would simple be replaced by the number 2 at compile time, the same was </w:t>
-      </w:r>
-      <w:proofErr w:type="spellStart"/>
-      <w:r>
-        <w:rPr>
-          <w:i/>
-          <w:lang w:val="en-GB"/>
-        </w:rPr>
-        <w:t>sizeof</w:t>
-      </w:r>
-      <w:proofErr w:type="spellEnd"/>
-      <w:r>
-        <w:rPr>
-          <w:lang w:val="en-GB"/>
-        </w:rPr>
-        <w:t xml:space="preserve"> works.</w:t>
-      </w:r>
-    </w:p>
-    <w:p>
-      <w:pPr>
-        <w:jc w:val="both"/>
-        <w:rPr>
-          <w:lang w:val="en-GB"/>
-        </w:rPr>
-      </w:pPr>
-    </w:p>
-    <w:p>
-      <w:pPr>
-        <w:jc w:val="both"/>
-        <w:rPr>
-          <w:lang w:val="en-GB"/>
-        </w:rPr>
-      </w:pPr>
-      <w:r>
-        <w:rPr>
-          <w:noProof/>
-          <w:lang w:val="en-GB" w:eastAsia="en-GB"/>
-        </w:rPr>
-        <w:drawing>
-          <wp:inline distT="0" distB="0" distL="0" distR="0" wp14:anchorId="353C105E" wp14:editId="5C4CA948">
-            <wp:extent cx="3486150" cy="1447800"/>
-            <wp:effectExtent l="0" t="0" r="0" b="0"/>
-            <wp:docPr id="2" name="Picture 2"/>
             <wp:cNvGraphicFramePr>
               <a:graphicFrameLocks xmlns:a="http://schemas.openxmlformats.org/drawingml/2006/main" noChangeAspect="1"/>
             </wp:cNvGraphicFramePr>
@@ -2298,7 +1266,7 @@
                   <pic:spPr>
                     <a:xfrm>
                       <a:off x="0" y="0"/>
-                      <a:ext cx="3486150" cy="1447800"/>
+                      <a:ext cx="1905000" cy="381000"/>
                     </a:xfrm>
                     <a:prstGeom prst="rect">
                       <a:avLst/>
@@ -2318,69 +1286,441 @@
           <w:lang w:val="en-GB"/>
         </w:rPr>
       </w:pPr>
-      <w:r>
-        <w:rPr>
-          <w:lang w:val="en-GB"/>
-        </w:rPr>
-        <w:t xml:space="preserve">Building upon the previous example, and adding a new operator </w:t>
-      </w:r>
-      <w:proofErr w:type="spellStart"/>
+    </w:p>
+    <w:p>
+      <w:pPr>
+        <w:jc w:val="both"/>
+        <w:rPr>
+          <w:lang w:val="en-GB"/>
+        </w:rPr>
+      </w:pPr>
+      <w:r>
+        <w:rPr>
+          <w:lang w:val="en-GB"/>
+        </w:rPr>
+        <w:t xml:space="preserve">The first line, </w:t>
+      </w:r>
       <w:r>
         <w:rPr>
           <w:i/>
           <w:lang w:val="en-GB"/>
         </w:rPr>
-        <w:t>get_member</w:t>
-      </w:r>
-      <w:proofErr w:type="spellEnd"/>
-      <w:r>
-        <w:rPr>
-          <w:lang w:val="en-GB"/>
-        </w:rPr>
-        <w:t xml:space="preserve">, which simply returns the member at index </w:t>
-      </w:r>
-      <w:proofErr w:type="spellStart"/>
+        <w:t>preprocessor</w:t>
+      </w:r>
+      <w:r>
+        <w:rPr>
+          <w:lang w:val="en-GB"/>
+        </w:rPr>
+        <w:t xml:space="preserve"> </w:t>
+      </w:r>
       <w:r>
         <w:rPr>
           <w:i/>
           <w:lang w:val="en-GB"/>
         </w:rPr>
-        <w:t>i</w:t>
-      </w:r>
-      <w:proofErr w:type="spellEnd"/>
-      <w:r>
-        <w:rPr>
-          <w:lang w:val="en-GB"/>
-        </w:rPr>
-        <w:t xml:space="preserve">. the follow code could also be compiled without any runtime overhead. Because the compiler knows how many members are in the </w:t>
-      </w:r>
-      <w:proofErr w:type="spellStart"/>
-      <w:r>
-        <w:rPr>
-          <w:lang w:val="en-GB"/>
-        </w:rPr>
-        <w:t>struct</w:t>
-      </w:r>
-      <w:proofErr w:type="spellEnd"/>
-      <w:r>
-        <w:rPr>
-          <w:lang w:val="en-GB"/>
-        </w:rPr>
-        <w:t xml:space="preserve"> </w:t>
+        <w:t>test_code.cpp</w:t>
+      </w:r>
+      <w:r>
+        <w:rPr>
+          <w:lang w:val="en-GB"/>
+        </w:rPr>
+        <w:t xml:space="preserve">, calls the pre-processor on a sample program. This will generate two files, </w:t>
       </w:r>
       <w:r>
         <w:rPr>
           <w:i/>
           <w:lang w:val="en-GB"/>
         </w:rPr>
-        <w:t>V2</w:t>
-      </w:r>
-      <w:r>
-        <w:rPr>
-          <w:lang w:val="en-GB"/>
-        </w:rPr>
-        <w:t>, and the C++ standard and that an optimizing compiler is not allowed to rearrange members, the compile has all the information to make the code work. It would be very similar to the following code, except more robust to changes.</w:t>
-      </w:r>
+        <w:t>static_generated.h</w:t>
+      </w:r>
+      <w:r>
+        <w:rPr>
+          <w:lang w:val="en-GB"/>
+        </w:rPr>
+        <w:t xml:space="preserve">, and, </w:t>
+      </w:r>
+      <w:r>
+        <w:rPr>
+          <w:i/>
+          <w:lang w:val="en-GB"/>
+        </w:rPr>
+        <w:t>test_code_generated.h</w:t>
+      </w:r>
+      <w:r>
+        <w:rPr>
+          <w:lang w:val="en-GB"/>
+        </w:rPr>
+        <w:t xml:space="preserve">. The first file, </w:t>
+      </w:r>
+      <w:r>
+        <w:rPr>
+          <w:i/>
+          <w:lang w:val="en-GB"/>
+        </w:rPr>
+        <w:t>static_generated.h</w:t>
+      </w:r>
+      <w:r>
+        <w:rPr>
+          <w:lang w:val="en-GB"/>
+        </w:rPr>
+        <w:t xml:space="preserve">, is a </w:t>
+      </w:r>
+      <w:r>
+        <w:rPr>
+          <w:i/>
+          <w:lang w:val="en-GB"/>
+        </w:rPr>
+        <w:t>static</w:t>
+      </w:r>
+      <w:r>
+        <w:rPr>
+          <w:lang w:val="en-GB"/>
+        </w:rPr>
+        <w:t xml:space="preserve"> file, which is always written out the same when the preprocessor is run. It has a lot of utility code shared between different generated files</w:t>
+      </w:r>
+    </w:p>
+    <w:p>
+      <w:pPr>
+        <w:jc w:val="both"/>
+        <w:rPr>
+          <w:lang w:val="en-GB"/>
+        </w:rPr>
+      </w:pPr>
+    </w:p>
+    <w:p>
+      <w:pPr>
+        <w:jc w:val="both"/>
+        <w:rPr>
+          <w:lang w:val="en-GB"/>
+        </w:rPr>
+      </w:pPr>
+      <w:r>
+        <w:rPr>
+          <w:lang w:val="en-GB"/>
+        </w:rPr>
+        <w:lastRenderedPageBreak/>
+        <w:t xml:space="preserve">The second line, </w:t>
+      </w:r>
+      <w:r>
+        <w:rPr>
+          <w:i/>
+          <w:lang w:val="en-GB"/>
+        </w:rPr>
+        <w:t>g++ test_code.cpp</w:t>
+      </w:r>
+      <w:r>
+        <w:rPr>
+          <w:lang w:val="en-GB"/>
+        </w:rPr>
+        <w:t xml:space="preserve">, will compile the file, </w:t>
+      </w:r>
+      <w:r>
+        <w:rPr>
+          <w:i/>
+          <w:lang w:val="en-GB"/>
+        </w:rPr>
+        <w:t>test_code.cpp</w:t>
+      </w:r>
+      <w:r>
+        <w:rPr>
+          <w:lang w:val="en-GB"/>
+        </w:rPr>
+        <w:t xml:space="preserve">. Inside the file </w:t>
+      </w:r>
+      <w:r>
+        <w:rPr>
+          <w:i/>
+          <w:lang w:val="en-GB"/>
+        </w:rPr>
+        <w:t>test_code.cpp</w:t>
+      </w:r>
+      <w:r>
+        <w:rPr>
+          <w:lang w:val="en-GB"/>
+        </w:rPr>
+        <w:t xml:space="preserve"> it is assumed to have included </w:t>
+      </w:r>
+      <w:r>
+        <w:rPr>
+          <w:i/>
+          <w:lang w:val="en-GB"/>
+        </w:rPr>
+        <w:t>test_code_generated.h</w:t>
+      </w:r>
+      <w:r>
+        <w:rPr>
+          <w:lang w:val="en-GB"/>
+        </w:rPr>
+        <w:t xml:space="preserve">. Using the data written into </w:t>
+      </w:r>
+      <w:r>
+        <w:rPr>
+          <w:i/>
+          <w:lang w:val="en-GB"/>
+        </w:rPr>
+        <w:t>test</w:t>
+      </w:r>
+      <w:r>
+        <w:rPr>
+          <w:i/>
+          <w:lang w:val="en-GB"/>
+        </w:rPr>
+        <w:softHyphen/>
+        <w:t>_code_generated.h</w:t>
+      </w:r>
+      <w:r>
+        <w:rPr>
+          <w:lang w:val="en-GB"/>
+        </w:rPr>
+        <w:t>, the user will be able to simulate advanced introspection of C++ data as if it were built into the language.</w:t>
+      </w:r>
+      <w:r>
+        <w:rPr>
+          <w:lang w:val="en-GB"/>
+        </w:rPr>
+        <w:t xml:space="preserve"> Some of the features the user will be able to leverage include:</w:t>
+      </w:r>
+    </w:p>
+    <w:p>
+      <w:pPr>
+        <w:pStyle w:val="ListParagraph"/>
+        <w:numPr>
+          <w:ilvl w:val="0"/>
+          <w:numId w:val="30"/>
+        </w:numPr>
+        <w:jc w:val="both"/>
+        <w:rPr>
+          <w:i/>
+          <w:lang w:val="en-GB"/>
+        </w:rPr>
+      </w:pPr>
+      <w:r>
+        <w:rPr>
+          <w:lang w:val="en-GB"/>
+        </w:rPr>
+        <w:t xml:space="preserve">Automatic printing of struct data, either to the console or into a </w:t>
+      </w:r>
+      <w:r>
+        <w:rPr>
+          <w:i/>
+          <w:lang w:val="en-GB"/>
+        </w:rPr>
+        <w:t>char</w:t>
+      </w:r>
+      <w:r>
+        <w:rPr>
+          <w:i/>
+          <w:lang w:val="en-GB"/>
+        </w:rPr>
+        <w:t xml:space="preserve"> array</w:t>
+      </w:r>
+      <w:r>
+        <w:rPr>
+          <w:lang w:val="en-GB"/>
+        </w:rPr>
+        <w:t xml:space="preserve"> buffer.</w:t>
+      </w:r>
+    </w:p>
+    <w:p>
+      <w:pPr>
+        <w:pStyle w:val="ListParagraph"/>
+        <w:numPr>
+          <w:ilvl w:val="0"/>
+          <w:numId w:val="30"/>
+        </w:numPr>
+        <w:jc w:val="both"/>
+        <w:rPr>
+          <w:i/>
+          <w:lang w:val="en-GB"/>
+        </w:rPr>
+      </w:pPr>
+      <w:r>
+        <w:rPr>
+          <w:lang w:val="en-GB"/>
+        </w:rPr>
+        <w:t>Methods which allow the user to loop over members of a struct, and get the</w:t>
+      </w:r>
+      <w:r>
+        <w:rPr>
+          <w:lang w:val="en-GB"/>
+        </w:rPr>
+        <w:t xml:space="preserve"> number of members for a struct.</w:t>
+      </w:r>
+    </w:p>
+    <w:p>
+      <w:pPr>
+        <w:pStyle w:val="ListParagraph"/>
+        <w:numPr>
+          <w:ilvl w:val="0"/>
+          <w:numId w:val="30"/>
+        </w:numPr>
+        <w:jc w:val="both"/>
+        <w:rPr>
+          <w:i/>
+          <w:lang w:val="en-GB"/>
+        </w:rPr>
+      </w:pPr>
+      <w:r>
+        <w:rPr>
+          <w:lang w:val="en-GB"/>
+        </w:rPr>
+        <w:t xml:space="preserve">An ability to convert a struct name into a string literal, for debug outputting. This feature will even work with C++11’s </w:t>
+      </w:r>
+      <w:r>
+        <w:rPr>
+          <w:i/>
+          <w:lang w:val="en-GB"/>
+        </w:rPr>
+        <w:t xml:space="preserve">decltype </w:t>
+      </w:r>
+      <w:r>
+        <w:rPr>
+          <w:lang w:val="en-GB"/>
+        </w:rPr>
+        <w:t>operator.</w:t>
+      </w:r>
+    </w:p>
+    <w:p>
+      <w:pPr>
+        <w:pStyle w:val="ListParagraph"/>
+        <w:numPr>
+          <w:ilvl w:val="0"/>
+          <w:numId w:val="30"/>
+        </w:numPr>
+        <w:jc w:val="both"/>
+        <w:rPr>
+          <w:i/>
+          <w:lang w:val="en-GB"/>
+        </w:rPr>
+      </w:pPr>
+      <w:r>
+        <w:rPr>
+          <w:lang w:val="en-GB"/>
+        </w:rPr>
+        <w:t>A simple way to find out how many elements are in an enum.</w:t>
+      </w:r>
+      <w:r>
+        <w:rPr>
+          <w:lang w:val="en-GB"/>
+        </w:rPr>
+        <w:t xml:space="preserve"> All of the enum functionality should work with classic C-style enums, and more modern C++ enum classes.</w:t>
+      </w:r>
+    </w:p>
+    <w:p>
+      <w:pPr>
+        <w:pStyle w:val="ListParagraph"/>
+        <w:numPr>
+          <w:ilvl w:val="0"/>
+          <w:numId w:val="30"/>
+        </w:numPr>
+        <w:jc w:val="both"/>
+        <w:rPr>
+          <w:i/>
+          <w:lang w:val="en-GB"/>
+        </w:rPr>
+      </w:pPr>
+      <w:r>
+        <w:rPr>
+          <w:lang w:val="en-GB"/>
+        </w:rPr>
+        <w:t>The ability to convert a string into the index a enum represents.</w:t>
+      </w:r>
+    </w:p>
+    <w:p>
+      <w:pPr>
+        <w:pStyle w:val="ListParagraph"/>
+        <w:numPr>
+          <w:ilvl w:val="0"/>
+          <w:numId w:val="30"/>
+        </w:numPr>
+        <w:jc w:val="both"/>
+        <w:rPr>
+          <w:i/>
+          <w:lang w:val="en-GB"/>
+        </w:rPr>
+      </w:pPr>
+      <w:r>
+        <w:rPr>
+          <w:lang w:val="en-GB"/>
+        </w:rPr>
+        <w:t>The ability to convert an enum element into the string-literal version. This will work indirectly as well, like if a variable has been assigned the value and is passed in, rather than the index directly.</w:t>
+      </w:r>
+    </w:p>
+    <w:p>
+      <w:pPr>
+        <w:pStyle w:val="Heading1"/>
+        <w:jc w:val="both"/>
+        <w:rPr>
+          <w:lang w:val="en-GB"/>
+        </w:rPr>
+      </w:pPr>
+      <w:r>
+        <w:rPr>
+          <w:lang w:val="en-GB"/>
+        </w:rPr>
+        <w:t>Struct</w:t>
+      </w:r>
+      <w:r>
+        <w:rPr>
+          <w:lang w:val="en-GB"/>
+        </w:rPr>
+        <w:t xml:space="preserve"> Introspection.</w:t>
+      </w:r>
+    </w:p>
+    <w:p>
+      <w:pPr>
+        <w:pStyle w:val="Heading2"/>
+        <w:jc w:val="both"/>
+        <w:rPr>
+          <w:lang w:val="en-GB"/>
+        </w:rPr>
+      </w:pPr>
+      <w:r>
+        <w:rPr>
+          <w:lang w:val="en-GB"/>
+        </w:rPr>
+        <w:t xml:space="preserve">Get Number of Members for a </w:t>
+      </w:r>
+      <w:r>
+        <w:rPr>
+          <w:lang w:val="en-GB"/>
+        </w:rPr>
+        <w:t>s</w:t>
+      </w:r>
+      <w:r>
+        <w:rPr>
+          <w:lang w:val="en-GB"/>
+        </w:rPr>
+        <w:t>truct</w:t>
+      </w:r>
+      <w:r>
+        <w:rPr>
+          <w:lang w:val="en-GB"/>
+        </w:rPr>
+        <w:t>.</w:t>
+      </w:r>
+    </w:p>
+    <w:p>
+      <w:pPr>
+        <w:jc w:val="both"/>
+        <w:rPr>
+          <w:lang w:val="en-GB"/>
+        </w:rPr>
+      </w:pPr>
+      <w:r>
+        <w:rPr>
+          <w:lang w:val="en-GB"/>
+        </w:rPr>
+        <w:t>One of the first features I started implemented was introspection of struct data. C++, while a powerful language, almost completely lacks and introspection. A large consensus of people online believe this is because the generated C++ code would encounter a performance hit, however I actually believe this is incorrect. When the compile is parsing code, it is building a syntax tree which could simple be available to the programmer.</w:t>
+      </w:r>
+    </w:p>
+    <w:p>
+      <w:pPr>
+        <w:jc w:val="both"/>
+        <w:rPr>
+          <w:lang w:val="en-GB"/>
+        </w:rPr>
+      </w:pPr>
     </w:p>
     <w:p>
       <w:pPr>
@@ -2394,12 +1734,11 @@
           <w:noProof/>
           <w:lang w:val="en-GB" w:eastAsia="en-GB"/>
         </w:rPr>
-        <w:lastRenderedPageBreak/>
         <w:drawing>
-          <wp:inline distT="0" distB="0" distL="0" distR="0" wp14:anchorId="040725C6" wp14:editId="2140BEA6">
-            <wp:extent cx="2286000" cy="1371600"/>
-            <wp:effectExtent l="0" t="0" r="0" b="0"/>
-            <wp:docPr id="3" name="Picture 3"/>
+          <wp:inline distT="0" distB="0" distL="0" distR="0" wp14:anchorId="38638633" wp14:editId="5D202519">
+            <wp:extent cx="2552700" cy="790575"/>
+            <wp:effectExtent l="0" t="0" r="0" b="9525"/>
+            <wp:docPr id="1" name="Picture 1"/>
             <wp:cNvGraphicFramePr>
               <a:graphicFrameLocks xmlns:a="http://schemas.openxmlformats.org/drawingml/2006/main" noChangeAspect="1"/>
             </wp:cNvGraphicFramePr>
@@ -2419,7 +1758,7 @@
                   <pic:spPr>
                     <a:xfrm>
                       <a:off x="0" y="0"/>
-                      <a:ext cx="2286000" cy="1371600"/>
+                      <a:ext cx="2552700" cy="790575"/>
                     </a:xfrm>
                     <a:prstGeom prst="rect">
                       <a:avLst/>
@@ -2439,102 +1778,67 @@
           <w:lang w:val="en-GB"/>
         </w:rPr>
       </w:pPr>
-      <w:r>
-        <w:rPr>
-          <w:lang w:val="en-GB"/>
-        </w:rPr>
-        <w:t>The compile-time introspection system illustrated in this document attempt to recreate some of these features. While they will never be as good as if the C++ standard committee had simply added them into the language spec, I believe they provide a very good alternative. The generate code is compatible with most versions of C++.</w:t>
-      </w:r>
-    </w:p>
-    <w:p>
-      <w:pPr>
-        <w:jc w:val="both"/>
-        <w:rPr>
-          <w:lang w:val="en-GB"/>
-        </w:rPr>
-      </w:pPr>
-    </w:p>
-    <w:p>
-      <w:pPr>
-        <w:jc w:val="both"/>
-        <w:rPr>
-          <w:lang w:val="en-GB"/>
-        </w:rPr>
-      </w:pPr>
-    </w:p>
-    <w:p>
-      <w:pPr>
-        <w:pStyle w:val="Heading2"/>
-        <w:jc w:val="both"/>
-        <w:rPr>
-          <w:lang w:val="en-GB"/>
-        </w:rPr>
-      </w:pPr>
-      <w:r>
-        <w:rPr>
-          <w:lang w:val="en-GB"/>
-        </w:rPr>
-        <w:t xml:space="preserve">Get the type of a member variable in a </w:t>
-      </w:r>
-      <w:proofErr w:type="spellStart"/>
-      <w:r>
-        <w:rPr>
-          <w:lang w:val="en-GB"/>
-        </w:rPr>
-        <w:t>struct</w:t>
-      </w:r>
-      <w:proofErr w:type="spellEnd"/>
-      <w:r>
-        <w:rPr>
-          <w:lang w:val="en-GB"/>
-        </w:rPr>
-        <w:t>.</w:t>
-      </w:r>
-    </w:p>
-    <w:p>
-      <w:pPr>
-        <w:jc w:val="both"/>
-        <w:rPr>
-          <w:lang w:val="en-GB"/>
-        </w:rPr>
-      </w:pPr>
-    </w:p>
-    <w:p>
-      <w:pPr>
-        <w:jc w:val="both"/>
-        <w:rPr>
-          <w:lang w:val="en-GB"/>
-        </w:rPr>
-      </w:pPr>
-    </w:p>
-    <w:p>
-      <w:pPr>
-        <w:pStyle w:val="Heading2"/>
-        <w:jc w:val="both"/>
-        <w:rPr>
-          <w:lang w:val="en-GB"/>
-        </w:rPr>
-      </w:pPr>
-      <w:r>
-        <w:rPr>
-          <w:lang w:val="en-GB"/>
-        </w:rPr>
-        <w:t>Compare two variables to see if they’re the same.</w:t>
-      </w:r>
-    </w:p>
-    <w:p>
-      <w:pPr>
-        <w:jc w:val="both"/>
-        <w:rPr>
-          <w:lang w:val="en-GB"/>
-        </w:rPr>
-      </w:pPr>
-      <w:r>
-        <w:rPr>
-          <w:lang w:val="en-GB"/>
-        </w:rPr>
-        <w:t>This feature is actually just some template trickery, rather than generated like most of the others.</w:t>
-      </w:r>
+    </w:p>
+    <w:p>
+      <w:pPr>
+        <w:jc w:val="both"/>
+        <w:rPr>
+          <w:lang w:val="en-GB"/>
+        </w:rPr>
+      </w:pPr>
+      <w:r>
+        <w:rPr>
+          <w:lang w:val="en-GB"/>
+        </w:rPr>
+        <w:t xml:space="preserve">Looking at the example above, if the C++ standards committee had added an operator </w:t>
+      </w:r>
+      <w:r>
+        <w:rPr>
+          <w:i/>
+          <w:lang w:val="en-GB"/>
+        </w:rPr>
+        <w:t>num_of_members</w:t>
+      </w:r>
+      <w:r>
+        <w:rPr>
+          <w:lang w:val="en-GB"/>
+        </w:rPr>
+        <w:t xml:space="preserve"> which simple returned an integer of how many members were in a struct, it would not occur any runtime overhead, as </w:t>
+      </w:r>
+      <w:r>
+        <w:rPr>
+          <w:i/>
+          <w:lang w:val="en-GB"/>
+        </w:rPr>
+        <w:t>num_of_members(V2)</w:t>
+      </w:r>
+      <w:r>
+        <w:rPr>
+          <w:lang w:val="en-GB"/>
+        </w:rPr>
+        <w:t xml:space="preserve"> would simple be replaced by the number 2 at compile time, the same was </w:t>
+      </w:r>
+      <w:r>
+        <w:rPr>
+          <w:i/>
+          <w:lang w:val="en-GB"/>
+        </w:rPr>
+        <w:t>sizeof</w:t>
+      </w:r>
+      <w:r>
+        <w:rPr>
+          <w:lang w:val="en-GB"/>
+        </w:rPr>
+        <w:t xml:space="preserve"> works.</w:t>
+      </w:r>
+    </w:p>
+    <w:p>
+      <w:pPr>
+        <w:jc w:val="both"/>
+        <w:rPr>
+          <w:lang w:val="en-GB"/>
+        </w:rPr>
+      </w:pPr>
     </w:p>
     <w:p>
       <w:pPr>
@@ -2549,10 +1853,10 @@
           <w:lang w:val="en-GB" w:eastAsia="en-GB"/>
         </w:rPr>
         <w:drawing>
-          <wp:inline distT="0" distB="0" distL="0" distR="0" wp14:anchorId="4BDEB61A" wp14:editId="39FCEE72">
-            <wp:extent cx="3571875" cy="1371600"/>
-            <wp:effectExtent l="0" t="0" r="9525" b="0"/>
-            <wp:docPr id="4" name="Picture 4"/>
+          <wp:inline distT="0" distB="0" distL="0" distR="0" wp14:anchorId="353C105E" wp14:editId="5C4CA948">
+            <wp:extent cx="3486150" cy="1447800"/>
+            <wp:effectExtent l="0" t="0" r="0" b="0"/>
+            <wp:docPr id="2" name="Picture 2"/>
             <wp:cNvGraphicFramePr>
               <a:graphicFrameLocks xmlns:a="http://schemas.openxmlformats.org/drawingml/2006/main" noChangeAspect="1"/>
             </wp:cNvGraphicFramePr>
@@ -2572,7 +1876,7 @@
                   <pic:spPr>
                     <a:xfrm>
                       <a:off x="0" y="0"/>
-                      <a:ext cx="3571875" cy="1371600"/>
+                      <a:ext cx="3486150" cy="1447800"/>
                     </a:xfrm>
                     <a:prstGeom prst="rect">
                       <a:avLst/>
@@ -2592,138 +1896,50 @@
           <w:lang w:val="en-GB"/>
         </w:rPr>
       </w:pPr>
-    </w:p>
-    <w:p>
-      <w:pPr>
-        <w:jc w:val="both"/>
-        <w:rPr>
-          <w:lang w:val="en-GB"/>
-        </w:rPr>
-      </w:pPr>
-      <w:r>
-        <w:rPr>
-          <w:lang w:val="en-GB"/>
-        </w:rPr>
-        <w:t xml:space="preserve">In C++, you cannot compare types, so the code </w:t>
-      </w:r>
-      <w:proofErr w:type="gramStart"/>
+      <w:r>
+        <w:rPr>
+          <w:lang w:val="en-GB"/>
+        </w:rPr>
+        <w:t xml:space="preserve">Building upon the previous example, and adding a new operator </w:t>
+      </w:r>
       <w:r>
         <w:rPr>
           <w:i/>
           <w:lang w:val="en-GB"/>
         </w:rPr>
-        <w:t>if(</w:t>
-      </w:r>
-      <w:proofErr w:type="spellStart"/>
-      <w:proofErr w:type="gramEnd"/>
+        <w:t>get_member</w:t>
+      </w:r>
+      <w:r>
+        <w:rPr>
+          <w:lang w:val="en-GB"/>
+        </w:rPr>
+        <w:t xml:space="preserve">, which simply returns the member at index </w:t>
+      </w:r>
       <w:r>
         <w:rPr>
           <w:i/>
           <w:lang w:val="en-GB"/>
         </w:rPr>
-        <w:t>int</w:t>
-      </w:r>
-      <w:proofErr w:type="spellEnd"/>
+        <w:t>i</w:t>
+      </w:r>
+      <w:r>
+        <w:rPr>
+          <w:lang w:val="en-GB"/>
+        </w:rPr>
+        <w:t xml:space="preserve">. the follow code could also be compiled without any runtime overhead. Because the compiler knows how many members are in the struct </w:t>
+      </w:r>
       <w:r>
         <w:rPr>
           <w:i/>
           <w:lang w:val="en-GB"/>
         </w:rPr>
-        <w:t xml:space="preserve"> == </w:t>
-      </w:r>
-      <w:proofErr w:type="spellStart"/>
-      <w:r>
-        <w:rPr>
-          <w:i/>
-          <w:lang w:val="en-GB"/>
-        </w:rPr>
-        <w:t>int</w:t>
-      </w:r>
-      <w:proofErr w:type="spellEnd"/>
-      <w:r>
-        <w:rPr>
-          <w:i/>
-          <w:lang w:val="en-GB"/>
-        </w:rPr>
-        <w:t>)</w:t>
-      </w:r>
-      <w:r>
-        <w:rPr>
-          <w:lang w:val="en-GB"/>
-        </w:rPr>
-        <w:t xml:space="preserve"> will not compile.</w:t>
-      </w:r>
-      <w:r>
-        <w:rPr>
-          <w:lang w:val="en-GB"/>
-        </w:rPr>
-        <w:t xml:space="preserve"> While this may seem like a silly example, if you include C++11 code, and the keyword </w:t>
-      </w:r>
-      <w:proofErr w:type="spellStart"/>
-      <w:r>
-        <w:rPr>
-          <w:i/>
-          <w:lang w:val="en-GB"/>
-        </w:rPr>
-        <w:t>decltype</w:t>
-      </w:r>
-      <w:proofErr w:type="spellEnd"/>
-      <w:r>
-        <w:rPr>
-          <w:lang w:val="en-GB"/>
-        </w:rPr>
-        <w:t xml:space="preserve"> then it becomes more obvious why you would want this.</w:t>
-      </w:r>
-    </w:p>
-    <w:p>
-      <w:pPr>
-        <w:jc w:val="both"/>
-        <w:rPr>
-          <w:lang w:val="en-GB"/>
-        </w:rPr>
-      </w:pPr>
-    </w:p>
-    <w:p>
-      <w:pPr>
-        <w:pStyle w:val="Heading2"/>
-        <w:jc w:val="both"/>
-        <w:rPr>
-          <w:lang w:val="en-GB"/>
-        </w:rPr>
-      </w:pPr>
-      <w:r>
-        <w:rPr>
-          <w:lang w:val="en-GB"/>
-        </w:rPr>
-        <w:t>Convert a type to a string.</w:t>
-      </w:r>
-    </w:p>
-    <w:p>
-      <w:pPr>
-        <w:jc w:val="both"/>
-        <w:rPr>
-          <w:lang w:val="en-GB"/>
-        </w:rPr>
-      </w:pPr>
-      <w:r>
-        <w:rPr>
-          <w:lang w:val="en-GB"/>
-        </w:rPr>
-        <w:t xml:space="preserve">This function takes a primitive or </w:t>
-      </w:r>
-      <w:proofErr w:type="spellStart"/>
-      <w:r>
-        <w:rPr>
-          <w:lang w:val="en-GB"/>
-        </w:rPr>
-        <w:t>struct</w:t>
-      </w:r>
-      <w:proofErr w:type="spellEnd"/>
-      <w:r>
-        <w:rPr>
-          <w:lang w:val="en-GB"/>
-        </w:rPr>
-        <w:t xml:space="preserve"> type as its first argument, and will convert them into a string literal.</w:t>
+        <w:t>V2</w:t>
+      </w:r>
+      <w:r>
+        <w:rPr>
+          <w:lang w:val="en-GB"/>
+        </w:rPr>
+        <w:t>, and the C++ standard and that an optimizing compiler is not allowed to rearrange members, the compile has all the information to make the code work. It would be very similar to the following code, except more robust to changes.</w:t>
       </w:r>
     </w:p>
     <w:p>
@@ -2738,11 +1954,12 @@
           <w:noProof/>
           <w:lang w:val="en-GB" w:eastAsia="en-GB"/>
         </w:rPr>
+        <w:lastRenderedPageBreak/>
         <w:drawing>
-          <wp:inline distT="0" distB="0" distL="0" distR="0" wp14:anchorId="37544D94" wp14:editId="3830E927">
-            <wp:extent cx="3886200" cy="1952625"/>
-            <wp:effectExtent l="0" t="0" r="0" b="9525"/>
-            <wp:docPr id="5" name="Picture 5"/>
+          <wp:inline distT="0" distB="0" distL="0" distR="0" wp14:anchorId="040725C6" wp14:editId="2140BEA6">
+            <wp:extent cx="2286000" cy="1371600"/>
+            <wp:effectExtent l="0" t="0" r="0" b="0"/>
+            <wp:docPr id="3" name="Picture 3"/>
             <wp:cNvGraphicFramePr>
               <a:graphicFrameLocks xmlns:a="http://schemas.openxmlformats.org/drawingml/2006/main" noChangeAspect="1"/>
             </wp:cNvGraphicFramePr>
@@ -2762,7 +1979,7 @@
                   <pic:spPr>
                     <a:xfrm>
                       <a:off x="0" y="0"/>
-                      <a:ext cx="3886200" cy="1952625"/>
+                      <a:ext cx="2286000" cy="1371600"/>
                     </a:xfrm>
                     <a:prstGeom prst="rect">
                       <a:avLst/>
@@ -2786,24 +2003,16 @@
         <w:rPr>
           <w:lang w:val="en-GB"/>
         </w:rPr>
-        <w:lastRenderedPageBreak/>
-        <w:t xml:space="preserve">In the above code, you can see some of the debug uses for this. The above code will also work with C++11’s </w:t>
-      </w:r>
-      <w:proofErr w:type="spellStart"/>
-      <w:r>
-        <w:rPr>
-          <w:i/>
-          <w:lang w:val="en-GB"/>
-        </w:rPr>
-        <w:t>decltype</w:t>
-      </w:r>
-      <w:proofErr w:type="spellEnd"/>
-      <w:r>
-        <w:rPr>
-          <w:lang w:val="en-GB"/>
-        </w:rPr>
-        <w:t xml:space="preserve"> keyword.</w:t>
-      </w:r>
+        <w:t>The compile-time introspection system illustrated in this document attempt to recreate some of these features. While they will never be as good as if the C++ standard committee had simply added them into the language spec, I believe they provide a very good alternative. The generate code is compatible with most versions of C++.</w:t>
+      </w:r>
+    </w:p>
+    <w:p>
+      <w:pPr>
+        <w:jc w:val="both"/>
+        <w:rPr>
+          <w:lang w:val="en-GB"/>
+        </w:rPr>
+      </w:pPr>
     </w:p>
     <w:p>
       <w:pPr>
@@ -2825,21 +2034,52 @@
         <w:rPr>
           <w:lang w:val="en-GB"/>
         </w:rPr>
-        <w:t xml:space="preserve">Print </w:t>
-      </w:r>
-      <w:proofErr w:type="spellStart"/>
-      <w:r>
-        <w:rPr>
-          <w:lang w:val="en-GB"/>
-        </w:rPr>
-        <w:t>Struct</w:t>
-      </w:r>
-      <w:proofErr w:type="spellEnd"/>
-      <w:r>
-        <w:rPr>
-          <w:lang w:val="en-GB"/>
-        </w:rPr>
-        <w:t xml:space="preserve"> to Console.</w:t>
+        <w:t>Get the type of a member variable in a struct.</w:t>
+      </w:r>
+    </w:p>
+    <w:p>
+      <w:pPr>
+        <w:jc w:val="both"/>
+        <w:rPr>
+          <w:lang w:val="en-GB"/>
+        </w:rPr>
+      </w:pPr>
+    </w:p>
+    <w:p>
+      <w:pPr>
+        <w:jc w:val="both"/>
+        <w:rPr>
+          <w:lang w:val="en-GB"/>
+        </w:rPr>
+      </w:pPr>
+    </w:p>
+    <w:p>
+      <w:pPr>
+        <w:pStyle w:val="Heading2"/>
+        <w:jc w:val="both"/>
+        <w:rPr>
+          <w:lang w:val="en-GB"/>
+        </w:rPr>
+      </w:pPr>
+      <w:r>
+        <w:rPr>
+          <w:lang w:val="en-GB"/>
+        </w:rPr>
+        <w:t>Compare two variables to see if they’re the same.</w:t>
+      </w:r>
+    </w:p>
+    <w:p>
+      <w:pPr>
+        <w:jc w:val="both"/>
+        <w:rPr>
+          <w:lang w:val="en-GB"/>
+        </w:rPr>
+      </w:pPr>
+      <w:r>
+        <w:rPr>
+          <w:lang w:val="en-GB"/>
+        </w:rPr>
+        <w:t>This feature is actually just some template trickery, rather than generated like most of the others.</w:t>
       </w:r>
     </w:p>
     <w:p>
@@ -2855,10 +2095,10 @@
           <w:lang w:val="en-GB" w:eastAsia="en-GB"/>
         </w:rPr>
         <w:drawing>
-          <wp:inline distT="0" distB="0" distL="0" distR="0" wp14:anchorId="476D5476" wp14:editId="484DFDCC">
-            <wp:extent cx="4295775" cy="2943225"/>
-            <wp:effectExtent l="0" t="0" r="9525" b="9525"/>
-            <wp:docPr id="7" name="Picture 7"/>
+          <wp:inline distT="0" distB="0" distL="0" distR="0" wp14:anchorId="4BDEB61A" wp14:editId="39FCEE72">
+            <wp:extent cx="3571875" cy="1371600"/>
+            <wp:effectExtent l="0" t="0" r="9525" b="0"/>
+            <wp:docPr id="4" name="Picture 4"/>
             <wp:cNvGraphicFramePr>
               <a:graphicFrameLocks xmlns:a="http://schemas.openxmlformats.org/drawingml/2006/main" noChangeAspect="1"/>
             </wp:cNvGraphicFramePr>
@@ -2878,7 +2118,7 @@
                   <pic:spPr>
                     <a:xfrm>
                       <a:off x="0" y="0"/>
-                      <a:ext cx="4295775" cy="2943225"/>
+                      <a:ext cx="3571875" cy="1371600"/>
                     </a:xfrm>
                     <a:prstGeom prst="rect">
                       <a:avLst/>
@@ -2898,11 +2138,88 @@
           <w:lang w:val="en-GB"/>
         </w:rPr>
       </w:pPr>
-      <w:r>
-        <w:rPr>
-          <w:lang w:val="en-GB"/>
-        </w:rPr>
-        <w:t>The above code example produces the following output (taken from the Visual Studio Watch Window).</w:t>
+    </w:p>
+    <w:p>
+      <w:pPr>
+        <w:jc w:val="both"/>
+        <w:rPr>
+          <w:lang w:val="en-GB"/>
+        </w:rPr>
+      </w:pPr>
+      <w:r>
+        <w:rPr>
+          <w:lang w:val="en-GB"/>
+        </w:rPr>
+        <w:t xml:space="preserve">In C++, you cannot compare types, so the code </w:t>
+      </w:r>
+      <w:r>
+        <w:rPr>
+          <w:i/>
+          <w:lang w:val="en-GB"/>
+        </w:rPr>
+        <w:t>if(int == int)</w:t>
+      </w:r>
+      <w:r>
+        <w:rPr>
+          <w:lang w:val="en-GB"/>
+        </w:rPr>
+        <w:t xml:space="preserve"> will not compile.</w:t>
+      </w:r>
+      <w:r>
+        <w:rPr>
+          <w:lang w:val="en-GB"/>
+        </w:rPr>
+        <w:t xml:space="preserve"> While this may seem like a silly example, if you include C++11 code, and the keyword </w:t>
+      </w:r>
+      <w:r>
+        <w:rPr>
+          <w:i/>
+          <w:lang w:val="en-GB"/>
+        </w:rPr>
+        <w:t>decltype</w:t>
+      </w:r>
+      <w:r>
+        <w:rPr>
+          <w:lang w:val="en-GB"/>
+        </w:rPr>
+        <w:t xml:space="preserve"> then it becomes more obvious why you would want this.</w:t>
+      </w:r>
+    </w:p>
+    <w:p>
+      <w:pPr>
+        <w:jc w:val="both"/>
+        <w:rPr>
+          <w:lang w:val="en-GB"/>
+        </w:rPr>
+      </w:pPr>
+    </w:p>
+    <w:p>
+      <w:pPr>
+        <w:pStyle w:val="Heading2"/>
+        <w:jc w:val="both"/>
+        <w:rPr>
+          <w:lang w:val="en-GB"/>
+        </w:rPr>
+      </w:pPr>
+      <w:r>
+        <w:rPr>
+          <w:lang w:val="en-GB"/>
+        </w:rPr>
+        <w:t>Convert a type to a string.</w:t>
+      </w:r>
+    </w:p>
+    <w:p>
+      <w:pPr>
+        <w:jc w:val="both"/>
+        <w:rPr>
+          <w:lang w:val="en-GB"/>
+        </w:rPr>
+      </w:pPr>
+      <w:r>
+        <w:rPr>
+          <w:lang w:val="en-GB"/>
+        </w:rPr>
+        <w:t>This function takes a primitive or struct type as its first argument, and will convert them into a string literal.</w:t>
       </w:r>
     </w:p>
     <w:p>
@@ -2918,10 +2235,10 @@
           <w:lang w:val="en-GB" w:eastAsia="en-GB"/>
         </w:rPr>
         <w:drawing>
-          <wp:inline distT="0" distB="0" distL="0" distR="0" wp14:anchorId="730E4729" wp14:editId="05CCD7C0">
-            <wp:extent cx="1752600" cy="1028700"/>
-            <wp:effectExtent l="0" t="0" r="0" b="0"/>
-            <wp:docPr id="6" name="Picture 6"/>
+          <wp:inline distT="0" distB="0" distL="0" distR="0" wp14:anchorId="37544D94" wp14:editId="3830E927">
+            <wp:extent cx="3886200" cy="1952625"/>
+            <wp:effectExtent l="0" t="0" r="0" b="9525"/>
+            <wp:docPr id="5" name="Picture 5"/>
             <wp:cNvGraphicFramePr>
               <a:graphicFrameLocks xmlns:a="http://schemas.openxmlformats.org/drawingml/2006/main" noChangeAspect="1"/>
             </wp:cNvGraphicFramePr>
@@ -2941,7 +2258,7 @@
                   <pic:spPr>
                     <a:xfrm>
                       <a:off x="0" y="0"/>
-                      <a:ext cx="1752600" cy="1028700"/>
+                      <a:ext cx="3886200" cy="1952625"/>
                     </a:xfrm>
                     <a:prstGeom prst="rect">
                       <a:avLst/>
@@ -2965,71 +2282,21 @@
         <w:rPr>
           <w:lang w:val="en-GB"/>
         </w:rPr>
-        <w:t xml:space="preserve">As you can see, it has correctly serialized the </w:t>
-      </w:r>
-      <w:proofErr w:type="spellStart"/>
-      <w:r>
-        <w:rPr>
-          <w:lang w:val="en-GB"/>
-        </w:rPr>
-        <w:t>struct</w:t>
-      </w:r>
-      <w:proofErr w:type="spellEnd"/>
-      <w:r>
-        <w:rPr>
-          <w:lang w:val="en-GB"/>
-        </w:rPr>
-        <w:t xml:space="preserve">. The point of serializing the </w:t>
-      </w:r>
-      <w:proofErr w:type="spellStart"/>
-      <w:r>
-        <w:rPr>
-          <w:lang w:val="en-GB"/>
-        </w:rPr>
-        <w:t>struct</w:t>
-      </w:r>
-      <w:proofErr w:type="spellEnd"/>
-      <w:r>
-        <w:rPr>
-          <w:lang w:val="en-GB"/>
-        </w:rPr>
-        <w:t xml:space="preserve"> was not for sending across data packets, or writing to file, but for outputting in a graphical display. The main use case for this would be, in a computer game, if you ran a debug build of the game, you could serialize all the object in the game when the developer clicks on them. This would provide real-time debugging information to the developer.</w:t>
-      </w:r>
-    </w:p>
-    <w:p>
-      <w:pPr>
-        <w:jc w:val="both"/>
-        <w:rPr>
-          <w:lang w:val="en-GB"/>
-        </w:rPr>
-      </w:pPr>
-    </w:p>
-    <w:p>
-      <w:pPr>
-        <w:jc w:val="both"/>
-        <w:rPr>
-          <w:lang w:val="en-GB"/>
-        </w:rPr>
-      </w:pPr>
-      <w:r>
-        <w:rPr>
-          <w:lang w:val="en-GB"/>
-        </w:rPr>
-        <w:t xml:space="preserve">The serialize </w:t>
-      </w:r>
-      <w:proofErr w:type="spellStart"/>
-      <w:r>
-        <w:rPr>
-          <w:lang w:val="en-GB"/>
-        </w:rPr>
-        <w:t>struct</w:t>
-      </w:r>
-      <w:proofErr w:type="spellEnd"/>
-      <w:r>
-        <w:rPr>
-          <w:lang w:val="en-GB"/>
-        </w:rPr>
-        <w:t xml:space="preserve"> method has been thoroughly tested and works with multiple inheritance, pointers, and normal data types.</w:t>
+        <w:lastRenderedPageBreak/>
+        <w:t xml:space="preserve">In the above code, you can see some of the debug uses for this. The above code will also work with C++11’s </w:t>
+      </w:r>
+      <w:r>
+        <w:rPr>
+          <w:i/>
+          <w:lang w:val="en-GB"/>
+        </w:rPr>
+        <w:t>decltype</w:t>
+      </w:r>
+      <w:r>
+        <w:rPr>
+          <w:lang w:val="en-GB"/>
+        </w:rPr>
+        <w:t xml:space="preserve"> keyword.</w:t>
       </w:r>
     </w:p>
     <w:p>
@@ -3043,186 +2310,16 @@
     <w:p>
       <w:pPr>
         <w:pStyle w:val="Heading2"/>
-        <w:rPr>
-          <w:lang w:val="en-GB"/>
-        </w:rPr>
-      </w:pPr>
-      <w:r>
-        <w:rPr>
-          <w:lang w:val="en-GB"/>
-        </w:rPr>
-        <w:t xml:space="preserve">Print </w:t>
-      </w:r>
-      <w:proofErr w:type="spellStart"/>
-      <w:r>
-        <w:rPr>
-          <w:lang w:val="en-GB"/>
-        </w:rPr>
-        <w:t>Struct</w:t>
-      </w:r>
-      <w:proofErr w:type="spellEnd"/>
-      <w:r>
-        <w:rPr>
-          <w:lang w:val="en-GB"/>
-        </w:rPr>
-        <w:t xml:space="preserve"> </w:t>
-      </w:r>
-      <w:proofErr w:type="gramStart"/>
-      <w:r>
-        <w:rPr>
-          <w:lang w:val="en-GB"/>
-        </w:rPr>
-        <w:t>To</w:t>
-      </w:r>
-      <w:proofErr w:type="gramEnd"/>
-      <w:r>
-        <w:rPr>
-          <w:lang w:val="en-GB"/>
-        </w:rPr>
-        <w:t xml:space="preserve"> Buffer.</w:t>
-      </w:r>
-    </w:p>
-    <w:p>
-      <w:pPr>
-        <w:rPr>
-          <w:lang w:val="en-GB"/>
-        </w:rPr>
-      </w:pPr>
-    </w:p>
-    <w:p>
-      <w:pPr>
-        <w:pStyle w:val="Heading1"/>
-        <w:jc w:val="both"/>
-        <w:rPr>
-          <w:lang w:val="en-GB"/>
-        </w:rPr>
-      </w:pPr>
-      <w:proofErr w:type="spellStart"/>
-      <w:r>
-        <w:rPr>
-          <w:lang w:val="en-GB"/>
-        </w:rPr>
-        <w:t>Enum</w:t>
-      </w:r>
-      <w:proofErr w:type="spellEnd"/>
-      <w:r>
-        <w:rPr>
-          <w:lang w:val="en-GB"/>
-        </w:rPr>
-        <w:t xml:space="preserve"> Introspection.</w:t>
-      </w:r>
-    </w:p>
-    <w:p>
-      <w:pPr>
-        <w:jc w:val="both"/>
-        <w:rPr>
-          <w:lang w:val="en-GB"/>
-        </w:rPr>
-      </w:pPr>
-      <w:r>
-        <w:rPr>
-          <w:lang w:val="en-GB"/>
-        </w:rPr>
-        <w:t xml:space="preserve">All the </w:t>
-      </w:r>
-      <w:proofErr w:type="spellStart"/>
-      <w:r>
-        <w:rPr>
-          <w:lang w:val="en-GB"/>
-        </w:rPr>
-        <w:t>enum</w:t>
-      </w:r>
-      <w:proofErr w:type="spellEnd"/>
-      <w:r>
-        <w:rPr>
-          <w:lang w:val="en-GB"/>
-        </w:rPr>
-        <w:t xml:space="preserve"> code has been tested with C’s </w:t>
-      </w:r>
-      <w:proofErr w:type="spellStart"/>
-      <w:r>
-        <w:rPr>
-          <w:lang w:val="en-GB"/>
-        </w:rPr>
-        <w:t>enums</w:t>
-      </w:r>
-      <w:proofErr w:type="spellEnd"/>
-      <w:r>
-        <w:rPr>
-          <w:lang w:val="en-GB"/>
-        </w:rPr>
-        <w:t xml:space="preserve">, and C++ </w:t>
-      </w:r>
-      <w:proofErr w:type="spellStart"/>
-      <w:r>
-        <w:rPr>
-          <w:lang w:val="en-GB"/>
-        </w:rPr>
-        <w:t>enum</w:t>
-      </w:r>
-      <w:proofErr w:type="spellEnd"/>
-      <w:r>
-        <w:rPr>
-          <w:lang w:val="en-GB"/>
-        </w:rPr>
-        <w:t xml:space="preserve"> class. It works with both.</w:t>
-      </w:r>
-    </w:p>
-    <w:p>
-      <w:pPr>
-        <w:pStyle w:val="Heading2"/>
-        <w:jc w:val="both"/>
-        <w:rPr>
-          <w:lang w:val="en-GB"/>
-        </w:rPr>
-      </w:pPr>
-      <w:r>
-        <w:rPr>
-          <w:lang w:val="en-GB"/>
-        </w:rPr>
-        <w:t xml:space="preserve">Get the number of elements in an </w:t>
-      </w:r>
-      <w:proofErr w:type="spellStart"/>
-      <w:r>
-        <w:rPr>
-          <w:lang w:val="en-GB"/>
-        </w:rPr>
-        <w:t>enum</w:t>
-      </w:r>
-      <w:proofErr w:type="spellEnd"/>
-      <w:r>
-        <w:rPr>
-          <w:lang w:val="en-GB"/>
-        </w:rPr>
-        <w:t>.</w:t>
-      </w:r>
-    </w:p>
-    <w:p>
-      <w:pPr>
-        <w:jc w:val="both"/>
-        <w:rPr>
-          <w:lang w:val="en-GB"/>
-        </w:rPr>
-      </w:pPr>
-      <w:r>
-        <w:rPr>
-          <w:lang w:val="en-GB"/>
-        </w:rPr>
-        <w:t xml:space="preserve">This code will output the number of elements in an </w:t>
-      </w:r>
-      <w:proofErr w:type="spellStart"/>
-      <w:r>
-        <w:rPr>
-          <w:lang w:val="en-GB"/>
-        </w:rPr>
-        <w:t>enum</w:t>
-      </w:r>
-      <w:proofErr w:type="spellEnd"/>
-      <w:r>
-        <w:rPr>
-          <w:lang w:val="en-GB"/>
-        </w:rPr>
-        <w:t>.</w:t>
+        <w:jc w:val="both"/>
+        <w:rPr>
+          <w:lang w:val="en-GB"/>
+        </w:rPr>
+      </w:pPr>
+      <w:r>
+        <w:rPr>
+          <w:lang w:val="en-GB"/>
+        </w:rPr>
+        <w:t>Print Struct to Console.</w:t>
       </w:r>
     </w:p>
     <w:p>
@@ -3237,12 +2334,11 @@
           <w:noProof/>
           <w:lang w:val="en-GB" w:eastAsia="en-GB"/>
         </w:rPr>
-        <w:lastRenderedPageBreak/>
         <w:drawing>
-          <wp:inline distT="0" distB="0" distL="0" distR="0" wp14:anchorId="1E7D8AF0" wp14:editId="5147D6C7">
-            <wp:extent cx="4257675" cy="1038225"/>
+          <wp:inline distT="0" distB="0" distL="0" distR="0" wp14:anchorId="476D5476" wp14:editId="484DFDCC">
+            <wp:extent cx="4295775" cy="2943225"/>
             <wp:effectExtent l="0" t="0" r="9525" b="9525"/>
-            <wp:docPr id="8" name="Picture 8"/>
+            <wp:docPr id="7" name="Picture 7"/>
             <wp:cNvGraphicFramePr>
               <a:graphicFrameLocks xmlns:a="http://schemas.openxmlformats.org/drawingml/2006/main" noChangeAspect="1"/>
             </wp:cNvGraphicFramePr>
@@ -3262,7 +2358,7 @@
                   <pic:spPr>
                     <a:xfrm>
                       <a:off x="0" y="0"/>
-                      <a:ext cx="4257675" cy="1038225"/>
+                      <a:ext cx="4295775" cy="2943225"/>
                     </a:xfrm>
                     <a:prstGeom prst="rect">
                       <a:avLst/>
@@ -3286,182 +2382,7 @@
         <w:rPr>
           <w:lang w:val="en-GB"/>
         </w:rPr>
-        <w:t xml:space="preserve">A lot of people, when writing </w:t>
-      </w:r>
-      <w:proofErr w:type="spellStart"/>
-      <w:r>
-        <w:rPr>
-          <w:lang w:val="en-GB"/>
-        </w:rPr>
-        <w:t>enums</w:t>
-      </w:r>
-      <w:proofErr w:type="spellEnd"/>
-      <w:r>
-        <w:rPr>
-          <w:lang w:val="en-GB"/>
-        </w:rPr>
-        <w:t xml:space="preserve">, will have a count element on the end, so they can always get the number of elements (in the previous example, after </w:t>
-      </w:r>
-      <w:proofErr w:type="spellStart"/>
-      <w:r>
-        <w:rPr>
-          <w:i/>
-          <w:lang w:val="en-GB"/>
-        </w:rPr>
-        <w:t>letter_c</w:t>
-      </w:r>
-      <w:proofErr w:type="spellEnd"/>
-      <w:r>
-        <w:rPr>
-          <w:lang w:val="en-GB"/>
-        </w:rPr>
-        <w:t xml:space="preserve">, there could be an element called </w:t>
-      </w:r>
-      <w:proofErr w:type="spellStart"/>
-      <w:r>
-        <w:rPr>
-          <w:i/>
-          <w:lang w:val="en-GB"/>
-        </w:rPr>
-        <w:t>letter_count</w:t>
-      </w:r>
-      <w:proofErr w:type="spellEnd"/>
-      <w:r>
-        <w:rPr>
-          <w:lang w:val="en-GB"/>
-        </w:rPr>
-        <w:t xml:space="preserve">). This has some disadvantages of, including; someone may accidentally move count so it’s no longer at the start, or add elements after it without properly reading how the </w:t>
-      </w:r>
-      <w:proofErr w:type="spellStart"/>
-      <w:r>
-        <w:rPr>
-          <w:lang w:val="en-GB"/>
-        </w:rPr>
-        <w:t>enum</w:t>
-      </w:r>
-      <w:proofErr w:type="spellEnd"/>
-      <w:r>
-        <w:rPr>
-          <w:lang w:val="en-GB"/>
-        </w:rPr>
-        <w:t xml:space="preserve"> works. Or, if the user assigns a number to one of the elements in the </w:t>
-      </w:r>
-      <w:proofErr w:type="spellStart"/>
-      <w:r>
-        <w:rPr>
-          <w:lang w:val="en-GB"/>
-        </w:rPr>
-        <w:t>enum</w:t>
-      </w:r>
-      <w:proofErr w:type="spellEnd"/>
-      <w:r>
-        <w:rPr>
-          <w:lang w:val="en-GB"/>
-        </w:rPr>
-        <w:t xml:space="preserve">, like </w:t>
-      </w:r>
-      <w:proofErr w:type="spellStart"/>
-      <w:r>
-        <w:rPr>
-          <w:i/>
-          <w:lang w:val="en-GB"/>
-        </w:rPr>
-        <w:t>letter_c</w:t>
-      </w:r>
-      <w:proofErr w:type="spellEnd"/>
-      <w:r>
-        <w:rPr>
-          <w:i/>
-          <w:lang w:val="en-GB"/>
-        </w:rPr>
-        <w:t xml:space="preserve"> = 5</w:t>
-      </w:r>
-      <w:r>
-        <w:rPr>
-          <w:lang w:val="en-GB"/>
-        </w:rPr>
-        <w:t xml:space="preserve">, then the element </w:t>
-      </w:r>
-      <w:proofErr w:type="spellStart"/>
-      <w:r>
-        <w:rPr>
-          <w:i/>
-          <w:lang w:val="en-GB"/>
-        </w:rPr>
-        <w:t>letter_count</w:t>
-      </w:r>
-      <w:proofErr w:type="spellEnd"/>
-      <w:r>
-        <w:rPr>
-          <w:lang w:val="en-GB"/>
-        </w:rPr>
-        <w:t xml:space="preserve"> would not be wrong. Using the </w:t>
-      </w:r>
-      <w:proofErr w:type="spellStart"/>
-      <w:r>
-        <w:rPr>
-          <w:i/>
-          <w:lang w:val="en-GB"/>
-        </w:rPr>
-        <w:t>get_number_of_enum_elements</w:t>
-      </w:r>
-      <w:proofErr w:type="spellEnd"/>
-      <w:r>
-        <w:rPr>
-          <w:lang w:val="en-GB"/>
-        </w:rPr>
-        <w:t xml:space="preserve"> “function”, the user now has a more robust way to find out how many elements are in an </w:t>
-      </w:r>
-      <w:proofErr w:type="spellStart"/>
-      <w:r>
-        <w:rPr>
-          <w:lang w:val="en-GB"/>
-        </w:rPr>
-        <w:t>enum</w:t>
-      </w:r>
-      <w:proofErr w:type="spellEnd"/>
-      <w:r>
-        <w:rPr>
-          <w:lang w:val="en-GB"/>
-        </w:rPr>
-        <w:t>.</w:t>
-      </w:r>
-    </w:p>
-    <w:p>
-      <w:pPr>
-        <w:jc w:val="both"/>
-        <w:rPr>
-          <w:lang w:val="en-GB"/>
-        </w:rPr>
-      </w:pPr>
-    </w:p>
-    <w:p>
-      <w:pPr>
-        <w:pStyle w:val="Heading2"/>
-        <w:jc w:val="both"/>
-        <w:rPr>
-          <w:lang w:val="en-GB"/>
-        </w:rPr>
-      </w:pPr>
-      <w:r>
-        <w:rPr>
-          <w:lang w:val="en-GB"/>
-        </w:rPr>
-        <w:t xml:space="preserve">Convert a string to an </w:t>
-      </w:r>
-      <w:proofErr w:type="spellStart"/>
-      <w:r>
-        <w:rPr>
-          <w:lang w:val="en-GB"/>
-        </w:rPr>
-        <w:t>enum</w:t>
-      </w:r>
-      <w:proofErr w:type="spellEnd"/>
-      <w:r>
-        <w:rPr>
-          <w:lang w:val="en-GB"/>
-        </w:rPr>
-        <w:t>.</w:t>
+        <w:t>The above code example produces the following output (taken from the Visual Studio Watch Window).</w:t>
       </w:r>
     </w:p>
     <w:p>
@@ -3477,10 +2398,10 @@
           <w:lang w:val="en-GB" w:eastAsia="en-GB"/>
         </w:rPr>
         <w:drawing>
-          <wp:inline distT="0" distB="0" distL="0" distR="0" wp14:anchorId="4C0775F8" wp14:editId="55459797">
-            <wp:extent cx="3248025" cy="2105025"/>
-            <wp:effectExtent l="0" t="0" r="9525" b="9525"/>
-            <wp:docPr id="9" name="Picture 9"/>
+          <wp:inline distT="0" distB="0" distL="0" distR="0" wp14:anchorId="730E4729" wp14:editId="05CCD7C0">
+            <wp:extent cx="1752600" cy="1028700"/>
+            <wp:effectExtent l="0" t="0" r="0" b="0"/>
+            <wp:docPr id="6" name="Picture 6"/>
             <wp:cNvGraphicFramePr>
               <a:graphicFrameLocks xmlns:a="http://schemas.openxmlformats.org/drawingml/2006/main" noChangeAspect="1"/>
             </wp:cNvGraphicFramePr>
@@ -3500,7 +2421,7 @@
                   <pic:spPr>
                     <a:xfrm>
                       <a:off x="0" y="0"/>
-                      <a:ext cx="3248025" cy="2105025"/>
+                      <a:ext cx="1752600" cy="1028700"/>
                     </a:xfrm>
                     <a:prstGeom prst="rect">
                       <a:avLst/>
@@ -3524,27 +2445,29 @@
         <w:rPr>
           <w:lang w:val="en-GB"/>
         </w:rPr>
-        <w:t xml:space="preserve">This is used to convert a string into an </w:t>
-      </w:r>
-      <w:proofErr w:type="spellStart"/>
-      <w:r>
-        <w:rPr>
-          <w:lang w:val="en-GB"/>
-        </w:rPr>
-        <w:t>enum</w:t>
-      </w:r>
-      <w:proofErr w:type="spellEnd"/>
-      <w:r>
-        <w:rPr>
-          <w:lang w:val="en-GB"/>
-        </w:rPr>
-        <w:t>. From the above example, you can see h</w:t>
-      </w:r>
-      <w:r>
-        <w:rPr>
-          <w:lang w:val="en-GB"/>
-        </w:rPr>
-        <w:t>ow this would be useful if you were reading data from a file.</w:t>
+        <w:t>As you can see, it has correctly serialized the struct. The point of serializing the struct was not for sending across data packets, or writing to file, but for outputting in a graphical display. The main use case for this would be, in a computer game, if you ran a debug build of the game, you could serialize all the object in the game when the developer clicks on them. This would provide real-time debugging information to the developer.</w:t>
+      </w:r>
+    </w:p>
+    <w:p>
+      <w:pPr>
+        <w:jc w:val="both"/>
+        <w:rPr>
+          <w:lang w:val="en-GB"/>
+        </w:rPr>
+      </w:pPr>
+    </w:p>
+    <w:p>
+      <w:pPr>
+        <w:jc w:val="both"/>
+        <w:rPr>
+          <w:lang w:val="en-GB"/>
+        </w:rPr>
+      </w:pPr>
+      <w:r>
+        <w:rPr>
+          <w:lang w:val="en-GB"/>
+        </w:rPr>
+        <w:t>The serialize struct method has been thoroughly tested and works with multiple inheritance, pointers, and normal data types.</w:t>
       </w:r>
     </w:p>
     <w:p>
@@ -3558,30 +2481,86 @@
     <w:p>
       <w:pPr>
         <w:pStyle w:val="Heading2"/>
-        <w:jc w:val="both"/>
-        <w:rPr>
-          <w:lang w:val="en-GB"/>
-        </w:rPr>
-      </w:pPr>
-      <w:r>
-        <w:rPr>
-          <w:lang w:val="en-GB"/>
-        </w:rPr>
-        <w:t xml:space="preserve">Convert an </w:t>
-      </w:r>
-      <w:proofErr w:type="spellStart"/>
-      <w:r>
-        <w:rPr>
-          <w:lang w:val="en-GB"/>
-        </w:rPr>
-        <w:t>enum</w:t>
-      </w:r>
-      <w:proofErr w:type="spellEnd"/>
-      <w:r>
-        <w:rPr>
-          <w:lang w:val="en-GB"/>
-        </w:rPr>
-        <w:t xml:space="preserve"> to a string.</w:t>
+        <w:rPr>
+          <w:lang w:val="en-GB"/>
+        </w:rPr>
+      </w:pPr>
+      <w:r>
+        <w:rPr>
+          <w:lang w:val="en-GB"/>
+        </w:rPr>
+        <w:t>Print Struct To Buffer.</w:t>
+      </w:r>
+    </w:p>
+    <w:p>
+      <w:pPr>
+        <w:rPr>
+          <w:lang w:val="en-GB"/>
+        </w:rPr>
+      </w:pPr>
+    </w:p>
+    <w:p>
+      <w:pPr>
+        <w:pStyle w:val="Heading1"/>
+        <w:jc w:val="both"/>
+        <w:rPr>
+          <w:lang w:val="en-GB"/>
+        </w:rPr>
+      </w:pPr>
+      <w:r>
+        <w:rPr>
+          <w:lang w:val="en-GB"/>
+        </w:rPr>
+        <w:t>Enum</w:t>
+      </w:r>
+      <w:r>
+        <w:rPr>
+          <w:lang w:val="en-GB"/>
+        </w:rPr>
+        <w:t xml:space="preserve"> Introspection.</w:t>
+      </w:r>
+    </w:p>
+    <w:p>
+      <w:pPr>
+        <w:jc w:val="both"/>
+        <w:rPr>
+          <w:lang w:val="en-GB"/>
+        </w:rPr>
+      </w:pPr>
+      <w:r>
+        <w:rPr>
+          <w:lang w:val="en-GB"/>
+        </w:rPr>
+        <w:t>All the enum code has been tested with C’s enums, and C++ enum class. It works with both.</w:t>
+      </w:r>
+    </w:p>
+    <w:p>
+      <w:pPr>
+        <w:pStyle w:val="Heading2"/>
+        <w:jc w:val="both"/>
+        <w:rPr>
+          <w:lang w:val="en-GB"/>
+        </w:rPr>
+      </w:pPr>
+      <w:r>
+        <w:rPr>
+          <w:lang w:val="en-GB"/>
+        </w:rPr>
+        <w:t>Get the number of elements in an enum.</w:t>
+      </w:r>
+    </w:p>
+    <w:p>
+      <w:pPr>
+        <w:jc w:val="both"/>
+        <w:rPr>
+          <w:lang w:val="en-GB"/>
+        </w:rPr>
+      </w:pPr>
+      <w:r>
+        <w:rPr>
+          <w:lang w:val="en-GB"/>
+        </w:rPr>
+        <w:t>This code will output the number of elements in an enum.</w:t>
       </w:r>
     </w:p>
     <w:p>
@@ -3596,11 +2575,12 @@
           <w:noProof/>
           <w:lang w:val="en-GB" w:eastAsia="en-GB"/>
         </w:rPr>
+        <w:lastRenderedPageBreak/>
         <w:drawing>
-          <wp:inline distT="0" distB="0" distL="0" distR="0" wp14:anchorId="69D5564B" wp14:editId="385C5E4D">
-            <wp:extent cx="3248025" cy="2400300"/>
-            <wp:effectExtent l="0" t="0" r="9525" b="0"/>
-            <wp:docPr id="11" name="Picture 11"/>
+          <wp:inline distT="0" distB="0" distL="0" distR="0" wp14:anchorId="1E7D8AF0" wp14:editId="5147D6C7">
+            <wp:extent cx="4257675" cy="1038225"/>
+            <wp:effectExtent l="0" t="0" r="9525" b="9525"/>
+            <wp:docPr id="8" name="Picture 8"/>
             <wp:cNvGraphicFramePr>
               <a:graphicFrameLocks xmlns:a="http://schemas.openxmlformats.org/drawingml/2006/main" noChangeAspect="1"/>
             </wp:cNvGraphicFramePr>
@@ -3620,6 +2600,249 @@
                   <pic:spPr>
                     <a:xfrm>
                       <a:off x="0" y="0"/>
+                      <a:ext cx="4257675" cy="1038225"/>
+                    </a:xfrm>
+                    <a:prstGeom prst="rect">
+                      <a:avLst/>
+                    </a:prstGeom>
+                  </pic:spPr>
+                </pic:pic>
+              </a:graphicData>
+            </a:graphic>
+          </wp:inline>
+        </w:drawing>
+      </w:r>
+    </w:p>
+    <w:p>
+      <w:pPr>
+        <w:jc w:val="both"/>
+        <w:rPr>
+          <w:lang w:val="en-GB"/>
+        </w:rPr>
+      </w:pPr>
+      <w:r>
+        <w:rPr>
+          <w:lang w:val="en-GB"/>
+        </w:rPr>
+        <w:t xml:space="preserve">A lot of people, when writing enums, will have a count element on the end, so they can always get the number of elements (in the previous example, after </w:t>
+      </w:r>
+      <w:r>
+        <w:rPr>
+          <w:i/>
+          <w:lang w:val="en-GB"/>
+        </w:rPr>
+        <w:t>letter_c</w:t>
+      </w:r>
+      <w:r>
+        <w:rPr>
+          <w:lang w:val="en-GB"/>
+        </w:rPr>
+        <w:t xml:space="preserve">, there could be an element called </w:t>
+      </w:r>
+      <w:r>
+        <w:rPr>
+          <w:i/>
+          <w:lang w:val="en-GB"/>
+        </w:rPr>
+        <w:t>letter_count</w:t>
+      </w:r>
+      <w:r>
+        <w:rPr>
+          <w:lang w:val="en-GB"/>
+        </w:rPr>
+        <w:t xml:space="preserve">). This has some disadvantages of, including; someone may accidentally move count so it’s no longer at the start, or add elements after it without properly reading how the enum works. Or, if the user assigns a number to one of the elements in the enum, like </w:t>
+      </w:r>
+      <w:r>
+        <w:rPr>
+          <w:i/>
+          <w:lang w:val="en-GB"/>
+        </w:rPr>
+        <w:t>letter_c = 5</w:t>
+      </w:r>
+      <w:r>
+        <w:rPr>
+          <w:lang w:val="en-GB"/>
+        </w:rPr>
+        <w:t xml:space="preserve">, then the element </w:t>
+      </w:r>
+      <w:r>
+        <w:rPr>
+          <w:i/>
+          <w:lang w:val="en-GB"/>
+        </w:rPr>
+        <w:t>letter_count</w:t>
+      </w:r>
+      <w:r>
+        <w:rPr>
+          <w:lang w:val="en-GB"/>
+        </w:rPr>
+        <w:t xml:space="preserve"> would not be wrong. Using the </w:t>
+      </w:r>
+      <w:r>
+        <w:rPr>
+          <w:i/>
+          <w:lang w:val="en-GB"/>
+        </w:rPr>
+        <w:t>get_number_of_enum_elements</w:t>
+      </w:r>
+      <w:r>
+        <w:rPr>
+          <w:lang w:val="en-GB"/>
+        </w:rPr>
+        <w:t xml:space="preserve"> “function”, the user now has a more robust way to find out how many elements are in an enum.</w:t>
+      </w:r>
+    </w:p>
+    <w:p>
+      <w:pPr>
+        <w:jc w:val="both"/>
+        <w:rPr>
+          <w:lang w:val="en-GB"/>
+        </w:rPr>
+      </w:pPr>
+    </w:p>
+    <w:p>
+      <w:pPr>
+        <w:pStyle w:val="Heading2"/>
+        <w:jc w:val="both"/>
+        <w:rPr>
+          <w:lang w:val="en-GB"/>
+        </w:rPr>
+      </w:pPr>
+      <w:r>
+        <w:rPr>
+          <w:lang w:val="en-GB"/>
+        </w:rPr>
+        <w:t>Convert a string to an enum.</w:t>
+      </w:r>
+    </w:p>
+    <w:p>
+      <w:pPr>
+        <w:jc w:val="both"/>
+        <w:rPr>
+          <w:lang w:val="en-GB"/>
+        </w:rPr>
+      </w:pPr>
+      <w:r>
+        <w:rPr>
+          <w:noProof/>
+          <w:lang w:val="en-GB" w:eastAsia="en-GB"/>
+        </w:rPr>
+        <w:drawing>
+          <wp:inline distT="0" distB="0" distL="0" distR="0" wp14:anchorId="4C0775F8" wp14:editId="55459797">
+            <wp:extent cx="3248025" cy="2105025"/>
+            <wp:effectExtent l="0" t="0" r="9525" b="9525"/>
+            <wp:docPr id="9" name="Picture 9"/>
+            <wp:cNvGraphicFramePr>
+              <a:graphicFrameLocks xmlns:a="http://schemas.openxmlformats.org/drawingml/2006/main" noChangeAspect="1"/>
+            </wp:cNvGraphicFramePr>
+            <a:graphic xmlns:a="http://schemas.openxmlformats.org/drawingml/2006/main">
+              <a:graphicData uri="http://schemas.openxmlformats.org/drawingml/2006/picture">
+                <pic:pic xmlns:pic="http://schemas.openxmlformats.org/drawingml/2006/picture">
+                  <pic:nvPicPr>
+                    <pic:cNvPr id="1" name=""/>
+                    <pic:cNvPicPr/>
+                  </pic:nvPicPr>
+                  <pic:blipFill>
+                    <a:blip r:embed="rId30"/>
+                    <a:stretch>
+                      <a:fillRect/>
+                    </a:stretch>
+                  </pic:blipFill>
+                  <pic:spPr>
+                    <a:xfrm>
+                      <a:off x="0" y="0"/>
+                      <a:ext cx="3248025" cy="2105025"/>
+                    </a:xfrm>
+                    <a:prstGeom prst="rect">
+                      <a:avLst/>
+                    </a:prstGeom>
+                  </pic:spPr>
+                </pic:pic>
+              </a:graphicData>
+            </a:graphic>
+          </wp:inline>
+        </w:drawing>
+      </w:r>
+    </w:p>
+    <w:p>
+      <w:pPr>
+        <w:jc w:val="both"/>
+        <w:rPr>
+          <w:lang w:val="en-GB"/>
+        </w:rPr>
+      </w:pPr>
+      <w:r>
+        <w:rPr>
+          <w:lang w:val="en-GB"/>
+        </w:rPr>
+        <w:t>This is used to convert a string into an enum. From the above example, you can see h</w:t>
+      </w:r>
+      <w:r>
+        <w:rPr>
+          <w:lang w:val="en-GB"/>
+        </w:rPr>
+        <w:t>ow this would be useful if you were reading data from a file.</w:t>
+      </w:r>
+    </w:p>
+    <w:p>
+      <w:pPr>
+        <w:jc w:val="both"/>
+        <w:rPr>
+          <w:lang w:val="en-GB"/>
+        </w:rPr>
+      </w:pPr>
+    </w:p>
+    <w:p>
+      <w:pPr>
+        <w:pStyle w:val="Heading2"/>
+        <w:jc w:val="both"/>
+        <w:rPr>
+          <w:lang w:val="en-GB"/>
+        </w:rPr>
+      </w:pPr>
+      <w:r>
+        <w:rPr>
+          <w:lang w:val="en-GB"/>
+        </w:rPr>
+        <w:t>Convert an enum to a string.</w:t>
+      </w:r>
+    </w:p>
+    <w:p>
+      <w:pPr>
+        <w:jc w:val="both"/>
+        <w:rPr>
+          <w:lang w:val="en-GB"/>
+        </w:rPr>
+      </w:pPr>
+      <w:r>
+        <w:rPr>
+          <w:noProof/>
+          <w:lang w:val="en-GB" w:eastAsia="en-GB"/>
+        </w:rPr>
+        <w:drawing>
+          <wp:inline distT="0" distB="0" distL="0" distR="0" wp14:anchorId="69D5564B" wp14:editId="385C5E4D">
+            <wp:extent cx="3248025" cy="2400300"/>
+            <wp:effectExtent l="0" t="0" r="9525" b="0"/>
+            <wp:docPr id="11" name="Picture 11"/>
+            <wp:cNvGraphicFramePr>
+              <a:graphicFrameLocks xmlns:a="http://schemas.openxmlformats.org/drawingml/2006/main" noChangeAspect="1"/>
+            </wp:cNvGraphicFramePr>
+            <a:graphic xmlns:a="http://schemas.openxmlformats.org/drawingml/2006/main">
+              <a:graphicData uri="http://schemas.openxmlformats.org/drawingml/2006/picture">
+                <pic:pic xmlns:pic="http://schemas.openxmlformats.org/drawingml/2006/picture">
+                  <pic:nvPicPr>
+                    <pic:cNvPr id="1" name=""/>
+                    <pic:cNvPicPr/>
+                  </pic:nvPicPr>
+                  <pic:blipFill>
+                    <a:blip r:embed="rId31"/>
+                    <a:stretch>
+                      <a:fillRect/>
+                    </a:stretch>
+                  </pic:blipFill>
+                  <pic:spPr>
+                    <a:xfrm>
+                      <a:off x="0" y="0"/>
                       <a:ext cx="3248025" cy="2400300"/>
                     </a:xfrm>
                     <a:prstGeom prst="rect">
@@ -3645,231 +2868,161 @@
           <w:lang w:val="en-GB"/>
         </w:rPr>
         <w:lastRenderedPageBreak/>
-        <w:t xml:space="preserve">This method takes an </w:t>
-      </w:r>
-      <w:proofErr w:type="spellStart"/>
-      <w:r>
-        <w:rPr>
-          <w:lang w:val="en-GB"/>
-        </w:rPr>
-        <w:t>enum</w:t>
-      </w:r>
-      <w:proofErr w:type="spellEnd"/>
-      <w:r>
-        <w:rPr>
-          <w:lang w:val="en-GB"/>
-        </w:rPr>
-        <w:t xml:space="preserve"> index and will convert it into a string. This would be useful for outputting </w:t>
-      </w:r>
-      <w:proofErr w:type="spellStart"/>
-      <w:r>
-        <w:rPr>
-          <w:lang w:val="en-GB"/>
-        </w:rPr>
-        <w:t>enums</w:t>
-      </w:r>
-      <w:proofErr w:type="spellEnd"/>
-      <w:r>
-        <w:rPr>
-          <w:lang w:val="en-GB"/>
-        </w:rPr>
-        <w:t xml:space="preserve"> in a human-readable way. It would also be useful for serializing </w:t>
-      </w:r>
-      <w:proofErr w:type="spellStart"/>
-      <w:r>
-        <w:rPr>
-          <w:lang w:val="en-GB"/>
-        </w:rPr>
-        <w:t>enums</w:t>
-      </w:r>
-      <w:proofErr w:type="spellEnd"/>
-      <w:r>
-        <w:rPr>
-          <w:lang w:val="en-GB"/>
-        </w:rPr>
+        <w:t>This method takes an enum index and will convert it into a string. This would be useful for outputting enums in a human-readable way. It would also be useful for serializing enums.</w:t>
+      </w:r>
+    </w:p>
+    <w:p>
+      <w:pPr>
+        <w:pStyle w:val="Heading1"/>
+        <w:jc w:val="both"/>
+      </w:pPr>
+      <w:r>
+        <w:t>Internal Details</w:t>
+      </w:r>
+    </w:p>
+    <w:p>
+      <w:pPr>
+        <w:pStyle w:val="Heading2"/>
+        <w:jc w:val="both"/>
+      </w:pPr>
+      <w:r>
+        <w:t>Single Executable.</w:t>
+      </w:r>
+    </w:p>
+    <w:p>
+      <w:pPr>
+        <w:jc w:val="both"/>
+      </w:pPr>
+      <w:r>
+        <w:t>The preprocessor is just one executable</w:t>
+      </w:r>
+      <w:r>
+        <w:t>,</w:t>
+      </w:r>
+      <w:r>
+        <w:rPr>
+          <w:i/>
+        </w:rPr>
+        <w:t xml:space="preserve"> preprocessor.exe</w:t>
+      </w:r>
+      <w:r>
+        <w:t xml:space="preserve">. It does not require any </w:t>
+      </w:r>
+      <w:r>
+        <w:rPr>
+          <w:i/>
+        </w:rPr>
+        <w:t>.dlls</w:t>
+      </w:r>
+      <w:r>
+        <w:t xml:space="preserve"> to run. It static links the C-Runtime Library, so it does not have to ship with that either. My logic for that was, it can be a pain to use installers, and it can be easy to mess up </w:t>
+      </w:r>
+      <w:r>
+        <w:rPr>
+          <w:i/>
+        </w:rPr>
+        <w:t>.dlls</w:t>
+      </w:r>
+      <w:r>
+        <w:t xml:space="preserve">. Having just the </w:t>
+      </w:r>
+      <w:r>
+        <w:rPr>
+          <w:i/>
+        </w:rPr>
+        <w:t>.exe</w:t>
+      </w:r>
+      <w:r>
+        <w:t xml:space="preserve"> means that the user only has one program, and it also means it is easy for the user to switch machine with it. It also means there can, very easy, be two versions of the preprocessor on one machine.</w:t>
+      </w:r>
+    </w:p>
+    <w:p>
+      <w:pPr>
+        <w:jc w:val="both"/>
+      </w:pPr>
+    </w:p>
+    <w:p>
+      <w:pPr>
+        <w:pStyle w:val="Heading2"/>
+        <w:jc w:val="both"/>
+      </w:pPr>
+      <w:r>
+        <w:t>Google Test</w:t>
+      </w:r>
+      <w:r>
         <w:t>.</w:t>
       </w:r>
     </w:p>
     <w:p>
       <w:pPr>
+        <w:jc w:val="both"/>
+      </w:pPr>
+      <w:r>
+        <w:t>I used the google test in order to test a lot of the parser, and find bugs quickly. I</w:t>
+      </w:r>
+      <w:r>
+        <w:t>t</w:t>
+      </w:r>
+      <w:r>
+        <w:t xml:space="preserve"> also allowed me to make</w:t>
+      </w:r>
+      <w:r>
+        <w:t xml:space="preserve"> large changes to the codebase </w:t>
+      </w:r>
+      <w:r>
+        <w:t>and still be sure everything worked.</w:t>
+      </w:r>
+    </w:p>
+    <w:p>
+      <w:pPr>
+        <w:jc w:val="both"/>
+      </w:pPr>
+    </w:p>
+    <w:p>
+      <w:pPr>
         <w:pStyle w:val="Heading1"/>
-        <w:jc w:val="both"/>
-      </w:pPr>
-      <w:r>
-        <w:t>Internal Details</w:t>
+      </w:pPr>
+      <w:r>
+        <w:t>Future Work.</w:t>
       </w:r>
     </w:p>
     <w:p>
       <w:pPr>
         <w:pStyle w:val="Heading2"/>
-        <w:jc w:val="both"/>
-      </w:pPr>
-      <w:r>
-        <w:t>Single Executable.</w:t>
-      </w:r>
-    </w:p>
-    <w:p>
-      <w:pPr>
-        <w:jc w:val="both"/>
-      </w:pPr>
-      <w:r>
-        <w:t>The preprocessor is just one executable</w:t>
-      </w:r>
-      <w:r>
-        <w:t>,</w:t>
+      </w:pPr>
+      <w:r>
+        <w:t>Function Introspection.</w:t>
+      </w:r>
+    </w:p>
+    <w:p>
+      <w:r>
+        <w:t>Right now, there is no function introspection data generated. While this would not be much work to add, the uses-cases for function introspection seems much weaker than for struct and enum introspection.</w:t>
+      </w:r>
+    </w:p>
+    <w:p/>
+    <w:p>
+      <w:pPr>
+        <w:pStyle w:val="Heading2"/>
+      </w:pPr>
+      <w:r>
+        <w:t>Error Handling.</w:t>
+      </w:r>
+    </w:p>
+    <w:p>
+      <w:r>
+        <w:t>Right now, a syntax error in your code may generate a syntax error in the generate code. And, because the generate code appears before your code in the compilation unit, it may appear that the generated code is the issue. One of the things I do to combat this, at a basic level, is to look out for s</w:t>
+      </w:r>
+      <w:r>
+        <w:t xml:space="preserve">uch issues when generating code, then output errors for the user to read. These errors could either be directory printed to the console, or written to </w:t>
       </w:r>
       <w:r>
         <w:rPr>
           <w:i/>
         </w:rPr>
-        <w:t xml:space="preserve"> preprocessor.exe</w:t>
-      </w:r>
-      <w:r>
-        <w:t xml:space="preserve">. It does not require any </w:t>
-      </w:r>
-      <w:r>
-        <w:rPr>
-          <w:i/>
-        </w:rPr>
+        <w:t>stderr</w:t>
+      </w:r>
+      <w:r>
         <w:t>.</w:t>
-      </w:r>
-      <w:proofErr w:type="spellStart"/>
-      <w:r>
-        <w:rPr>
-          <w:i/>
-        </w:rPr>
-        <w:t>dlls</w:t>
-      </w:r>
-      <w:proofErr w:type="spellEnd"/>
-      <w:r>
-        <w:t xml:space="preserve"> to run. It static links the C-Runtime Library, so it does not have to ship with that either. My logic for that was, it can be a pain to use installers, and it can be easy to mess up </w:t>
-      </w:r>
-      <w:r>
-        <w:rPr>
-          <w:i/>
-        </w:rPr>
-        <w:t>.</w:t>
-      </w:r>
-      <w:proofErr w:type="spellStart"/>
-      <w:r>
-        <w:rPr>
-          <w:i/>
-        </w:rPr>
-        <w:t>dlls</w:t>
-      </w:r>
-      <w:proofErr w:type="spellEnd"/>
-      <w:r>
-        <w:t xml:space="preserve">. Having just the </w:t>
-      </w:r>
-      <w:r>
-        <w:rPr>
-          <w:i/>
-        </w:rPr>
-        <w:t>.exe</w:t>
-      </w:r>
-      <w:r>
-        <w:t xml:space="preserve"> means that the user only has one program, and it also means it is easy for the user to switch machine with it. It also means there can, very easy, be two versions of the preprocessor on one machine.</w:t>
-      </w:r>
-    </w:p>
-    <w:p>
-      <w:pPr>
-        <w:jc w:val="both"/>
-      </w:pPr>
-    </w:p>
-    <w:p>
-      <w:pPr>
-        <w:pStyle w:val="Heading2"/>
-        <w:jc w:val="both"/>
-      </w:pPr>
-      <w:r>
-        <w:t>Google Test</w:t>
-      </w:r>
-      <w:r>
-        <w:t>.</w:t>
-      </w:r>
-    </w:p>
-    <w:p>
-      <w:pPr>
-        <w:jc w:val="both"/>
-      </w:pPr>
-      <w:r>
-        <w:t>I used the google test in order to test a lot of the parser, and find bugs quickly. I</w:t>
-      </w:r>
-      <w:r>
-        <w:t>t</w:t>
-      </w:r>
-      <w:r>
-        <w:t xml:space="preserve"> also allowed me to make</w:t>
-      </w:r>
-      <w:r>
-        <w:t xml:space="preserve"> large changes to </w:t>
-      </w:r>
-      <w:proofErr w:type="gramStart"/>
-      <w:r>
-        <w:t>the codebase</w:t>
-      </w:r>
-      <w:proofErr w:type="gramEnd"/>
-      <w:r>
-        <w:t xml:space="preserve"> </w:t>
-      </w:r>
-      <w:r>
-        <w:t>and still be sure everything worked.</w:t>
-      </w:r>
-    </w:p>
-    <w:p>
-      <w:pPr>
-        <w:jc w:val="both"/>
-      </w:pPr>
-    </w:p>
-    <w:p>
-      <w:pPr>
-        <w:pStyle w:val="Heading1"/>
-      </w:pPr>
-      <w:r>
-        <w:t>Future Work.</w:t>
-      </w:r>
-    </w:p>
-    <w:p>
-      <w:pPr>
-        <w:pStyle w:val="Heading2"/>
-      </w:pPr>
-      <w:r>
-        <w:t>Function Introspection.</w:t>
-      </w:r>
-    </w:p>
-    <w:p>
-      <w:r>
-        <w:t xml:space="preserve">Right now, there is no function introspection data generated. While this would not be much work to add, the uses-cases for function introspection seems much weaker than for </w:t>
-      </w:r>
-      <w:proofErr w:type="spellStart"/>
-      <w:r>
-        <w:t>struct</w:t>
-      </w:r>
-      <w:proofErr w:type="spellEnd"/>
-      <w:r>
-        <w:t xml:space="preserve"> and </w:t>
-      </w:r>
-      <w:proofErr w:type="spellStart"/>
-      <w:r>
-        <w:t>enum</w:t>
-      </w:r>
-      <w:proofErr w:type="spellEnd"/>
-      <w:r>
-        <w:t xml:space="preserve"> introspection.</w:t>
-      </w:r>
-    </w:p>
-    <w:p/>
-    <w:p>
-      <w:pPr>
-        <w:pStyle w:val="Heading2"/>
-      </w:pPr>
-      <w:r>
-        <w:t>Error Handling.</w:t>
-      </w:r>
-    </w:p>
-    <w:p>
-      <w:r>
-        <w:t>Right now, a syntax error in your code may generate a syntax error in the generate code. And, because the generate code appears before your code in the compilation unit, it may appear that the generated code is the issue. One of the things I do to combat this, at a basic level, is to look out for such issues when generating code.</w:t>
       </w:r>
     </w:p>
     <w:p/>
@@ -4032,15 +3185,7 @@
         <w:annotationRef/>
       </w:r>
       <w:r>
-        <w:t xml:space="preserve">Buy a </w:t>
-      </w:r>
-      <w:proofErr w:type="spellStart"/>
-      <w:r>
-        <w:t>Qt</w:t>
-      </w:r>
-      <w:proofErr w:type="spellEnd"/>
-      <w:r>
-        <w:t xml:space="preserve"> book.</w:t>
+        <w:t>Buy a Qt book.</w:t>
       </w:r>
     </w:p>
   </w:comment>
@@ -7877,139 +7022,12 @@
 </file>
 
 <file path=customXml/item1.xml><?xml version="1.0" encoding="utf-8"?>
-<p:properties xmlns:p="http://schemas.microsoft.com/office/2006/metadata/properties" xmlns:xsi="http://www.w3.org/2001/XMLSchema-instance" xmlns:pc="http://schemas.microsoft.com/office/infopath/2007/PartnerControls">
-  <documentManagement>
-    <LocLastLocAttemptVersionTypeLookup xmlns="4873beb7-5857-4685-be1f-d57550cc96cc" xsi:nil="true"/>
-    <MarketSpecific xmlns="4873beb7-5857-4685-be1f-d57550cc96cc">false</MarketSpecific>
-    <ApprovalStatus xmlns="4873beb7-5857-4685-be1f-d57550cc96cc">InProgress</ApprovalStatus>
-    <LocComments xmlns="4873beb7-5857-4685-be1f-d57550cc96cc" xsi:nil="true"/>
-    <DirectSourceMarket xmlns="4873beb7-5857-4685-be1f-d57550cc96cc" xsi:nil="true"/>
-    <LocPublishedLinkedAssetsLookup xmlns="4873beb7-5857-4685-be1f-d57550cc96cc" xsi:nil="true"/>
-    <ThumbnailAssetId xmlns="4873beb7-5857-4685-be1f-d57550cc96cc" xsi:nil="true"/>
-    <PrimaryImageGen xmlns="4873beb7-5857-4685-be1f-d57550cc96cc">true</PrimaryImageGen>
-    <LegacyData xmlns="4873beb7-5857-4685-be1f-d57550cc96cc" xsi:nil="true"/>
-    <LocNewPublishedVersionLookup xmlns="4873beb7-5857-4685-be1f-d57550cc96cc" xsi:nil="true"/>
-    <NumericId xmlns="4873beb7-5857-4685-be1f-d57550cc96cc">102787001</NumericId>
-    <TPFriendlyName xmlns="4873beb7-5857-4685-be1f-d57550cc96cc" xsi:nil="true"/>
-    <LocOverallPublishStatusLookup xmlns="4873beb7-5857-4685-be1f-d57550cc96cc" xsi:nil="true"/>
-    <LocRecommendedHandoff xmlns="4873beb7-5857-4685-be1f-d57550cc96cc" xsi:nil="true"/>
-    <BlockPublish xmlns="4873beb7-5857-4685-be1f-d57550cc96cc">false</BlockPublish>
-    <BusinessGroup xmlns="4873beb7-5857-4685-be1f-d57550cc96cc" xsi:nil="true"/>
-    <OpenTemplate xmlns="4873beb7-5857-4685-be1f-d57550cc96cc">true</OpenTemplate>
-    <SourceTitle xmlns="4873beb7-5857-4685-be1f-d57550cc96cc" xsi:nil="true"/>
-    <LocOverallLocStatusLookup xmlns="4873beb7-5857-4685-be1f-d57550cc96cc" xsi:nil="true"/>
-    <APEditor xmlns="4873beb7-5857-4685-be1f-d57550cc96cc">
-      <UserInfo>
-        <DisplayName/>
-        <AccountId xsi:nil="true"/>
-        <AccountType/>
-      </UserInfo>
-    </APEditor>
-    <UALocComments xmlns="4873beb7-5857-4685-be1f-d57550cc96cc" xsi:nil="true"/>
-    <IntlLangReviewDate xmlns="4873beb7-5857-4685-be1f-d57550cc96cc" xsi:nil="true"/>
-    <PublishStatusLookup xmlns="4873beb7-5857-4685-be1f-d57550cc96cc">
-      <Value>1343188</Value>
-    </PublishStatusLookup>
-    <ParentAssetId xmlns="4873beb7-5857-4685-be1f-d57550cc96cc" xsi:nil="true"/>
-    <FeatureTagsTaxHTField0 xmlns="4873beb7-5857-4685-be1f-d57550cc96cc">
-      <Terms xmlns="http://schemas.microsoft.com/office/infopath/2007/PartnerControls"/>
-    </FeatureTagsTaxHTField0>
-    <MachineTranslated xmlns="4873beb7-5857-4685-be1f-d57550cc96cc">false</MachineTranslated>
-    <Providers xmlns="4873beb7-5857-4685-be1f-d57550cc96cc" xsi:nil="true"/>
-    <OriginalSourceMarket xmlns="4873beb7-5857-4685-be1f-d57550cc96cc" xsi:nil="true"/>
-    <APDescription xmlns="4873beb7-5857-4685-be1f-d57550cc96cc" xsi:nil="true"/>
-    <ContentItem xmlns="4873beb7-5857-4685-be1f-d57550cc96cc" xsi:nil="true"/>
-    <ClipArtFilename xmlns="4873beb7-5857-4685-be1f-d57550cc96cc" xsi:nil="true"/>
-    <TPInstallLocation xmlns="4873beb7-5857-4685-be1f-d57550cc96cc" xsi:nil="true"/>
-    <TimesCloned xmlns="4873beb7-5857-4685-be1f-d57550cc96cc" xsi:nil="true"/>
-    <PublishTargets xmlns="4873beb7-5857-4685-be1f-d57550cc96cc">OfficeOnlineVNext</PublishTargets>
-    <AcquiredFrom xmlns="4873beb7-5857-4685-be1f-d57550cc96cc">Internal MS</AcquiredFrom>
-    <AssetStart xmlns="4873beb7-5857-4685-be1f-d57550cc96cc">2011-11-23T17:29:00+00:00</AssetStart>
-    <FriendlyTitle xmlns="4873beb7-5857-4685-be1f-d57550cc96cc" xsi:nil="true"/>
-    <Provider xmlns="4873beb7-5857-4685-be1f-d57550cc96cc" xsi:nil="true"/>
-    <LastHandOff xmlns="4873beb7-5857-4685-be1f-d57550cc96cc" xsi:nil="true"/>
-    <TPClientViewer xmlns="4873beb7-5857-4685-be1f-d57550cc96cc" xsi:nil="true"/>
-    <TemplateStatus xmlns="4873beb7-5857-4685-be1f-d57550cc96cc">Complete</TemplateStatus>
-    <Downloads xmlns="4873beb7-5857-4685-be1f-d57550cc96cc">0</Downloads>
-    <OOCacheId xmlns="4873beb7-5857-4685-be1f-d57550cc96cc" xsi:nil="true"/>
-    <IsDeleted xmlns="4873beb7-5857-4685-be1f-d57550cc96cc">false</IsDeleted>
-    <LocPublishedDependentAssetsLookup xmlns="4873beb7-5857-4685-be1f-d57550cc96cc" xsi:nil="true"/>
-    <AssetExpire xmlns="4873beb7-5857-4685-be1f-d57550cc96cc">2029-05-12T07:00:00+00:00</AssetExpire>
-    <CSXSubmissionMarket xmlns="4873beb7-5857-4685-be1f-d57550cc96cc" xsi:nil="true"/>
-    <DSATActionTaken xmlns="4873beb7-5857-4685-be1f-d57550cc96cc" xsi:nil="true"/>
-    <SubmitterId xmlns="4873beb7-5857-4685-be1f-d57550cc96cc" xsi:nil="true"/>
-    <EditorialTags xmlns="4873beb7-5857-4685-be1f-d57550cc96cc" xsi:nil="true"/>
-    <TPExecutable xmlns="4873beb7-5857-4685-be1f-d57550cc96cc" xsi:nil="true"/>
-    <CSXSubmissionDate xmlns="4873beb7-5857-4685-be1f-d57550cc96cc" xsi:nil="true"/>
-    <CSXUpdate xmlns="4873beb7-5857-4685-be1f-d57550cc96cc">false</CSXUpdate>
-    <AssetType xmlns="4873beb7-5857-4685-be1f-d57550cc96cc">TP</AssetType>
-    <ApprovalLog xmlns="4873beb7-5857-4685-be1f-d57550cc96cc" xsi:nil="true"/>
-    <BugNumber xmlns="4873beb7-5857-4685-be1f-d57550cc96cc" xsi:nil="true"/>
-    <OriginAsset xmlns="4873beb7-5857-4685-be1f-d57550cc96cc" xsi:nil="true"/>
-    <TPComponent xmlns="4873beb7-5857-4685-be1f-d57550cc96cc" xsi:nil="true"/>
-    <Milestone xmlns="4873beb7-5857-4685-be1f-d57550cc96cc" xsi:nil="true"/>
-    <RecommendationsModifier xmlns="4873beb7-5857-4685-be1f-d57550cc96cc" xsi:nil="true"/>
-    <AssetId xmlns="4873beb7-5857-4685-be1f-d57550cc96cc">TP102787001</AssetId>
-    <PolicheckWords xmlns="4873beb7-5857-4685-be1f-d57550cc96cc" xsi:nil="true"/>
-    <TPLaunchHelpLink xmlns="4873beb7-5857-4685-be1f-d57550cc96cc" xsi:nil="true"/>
-    <IntlLocPriority xmlns="4873beb7-5857-4685-be1f-d57550cc96cc" xsi:nil="true"/>
-    <TPApplication xmlns="4873beb7-5857-4685-be1f-d57550cc96cc" xsi:nil="true"/>
-    <IntlLangReviewer xmlns="4873beb7-5857-4685-be1f-d57550cc96cc" xsi:nil="true"/>
-    <HandoffToMSDN xmlns="4873beb7-5857-4685-be1f-d57550cc96cc" xsi:nil="true"/>
-    <PlannedPubDate xmlns="4873beb7-5857-4685-be1f-d57550cc96cc" xsi:nil="true"/>
-    <CrawlForDependencies xmlns="4873beb7-5857-4685-be1f-d57550cc96cc">false</CrawlForDependencies>
-    <LocLastLocAttemptVersionLookup xmlns="4873beb7-5857-4685-be1f-d57550cc96cc">693888</LocLastLocAttemptVersionLookup>
-    <LocProcessedForHandoffsLookup xmlns="4873beb7-5857-4685-be1f-d57550cc96cc" xsi:nil="true"/>
-    <TrustLevel xmlns="4873beb7-5857-4685-be1f-d57550cc96cc">1 Microsoft Managed Content</TrustLevel>
-    <CampaignTagsTaxHTField0 xmlns="4873beb7-5857-4685-be1f-d57550cc96cc">
-      <Terms xmlns="http://schemas.microsoft.com/office/infopath/2007/PartnerControls"/>
-    </CampaignTagsTaxHTField0>
-    <TPNamespace xmlns="4873beb7-5857-4685-be1f-d57550cc96cc" xsi:nil="true"/>
-    <LocOverallPreviewStatusLookup xmlns="4873beb7-5857-4685-be1f-d57550cc96cc" xsi:nil="true"/>
-    <TaxCatchAll xmlns="4873beb7-5857-4685-be1f-d57550cc96cc"/>
-    <IsSearchable xmlns="4873beb7-5857-4685-be1f-d57550cc96cc">false</IsSearchable>
-    <TemplateTemplateType xmlns="4873beb7-5857-4685-be1f-d57550cc96cc">Word Document Template</TemplateTemplateType>
-    <Markets xmlns="4873beb7-5857-4685-be1f-d57550cc96cc"/>
-    <IntlLangReview xmlns="4873beb7-5857-4685-be1f-d57550cc96cc" xsi:nil="true"/>
-    <UAProjectedTotalWords xmlns="4873beb7-5857-4685-be1f-d57550cc96cc" xsi:nil="true"/>
-    <OutputCachingOn xmlns="4873beb7-5857-4685-be1f-d57550cc96cc">false</OutputCachingOn>
-    <AverageRating xmlns="4873beb7-5857-4685-be1f-d57550cc96cc" xsi:nil="true"/>
-    <LocMarketGroupTiers2 xmlns="4873beb7-5857-4685-be1f-d57550cc96cc" xsi:nil="true"/>
-    <APAuthor xmlns="4873beb7-5857-4685-be1f-d57550cc96cc">
-      <UserInfo>
-        <DisplayName>REDMOND\v-namall</DisplayName>
-        <AccountId>978</AccountId>
-        <AccountType/>
-      </UserInfo>
-    </APAuthor>
-    <TPCommandLine xmlns="4873beb7-5857-4685-be1f-d57550cc96cc" xsi:nil="true"/>
-    <LocManualTestRequired xmlns="4873beb7-5857-4685-be1f-d57550cc96cc">false</LocManualTestRequired>
-    <TPAppVersion xmlns="4873beb7-5857-4685-be1f-d57550cc96cc" xsi:nil="true"/>
-    <EditorialStatus xmlns="4873beb7-5857-4685-be1f-d57550cc96cc">Complete</EditorialStatus>
-    <LocProcessedForMarketsLookup xmlns="4873beb7-5857-4685-be1f-d57550cc96cc" xsi:nil="true"/>
-    <LastModifiedDateTime xmlns="4873beb7-5857-4685-be1f-d57550cc96cc" xsi:nil="true"/>
-    <TPLaunchHelpLinkType xmlns="4873beb7-5857-4685-be1f-d57550cc96cc">Template</TPLaunchHelpLinkType>
-    <ScenarioTagsTaxHTField0 xmlns="4873beb7-5857-4685-be1f-d57550cc96cc">
-      <Terms xmlns="http://schemas.microsoft.com/office/infopath/2007/PartnerControls"/>
-    </ScenarioTagsTaxHTField0>
-    <OriginalRelease xmlns="4873beb7-5857-4685-be1f-d57550cc96cc">14</OriginalRelease>
-    <LocalizationTagsTaxHTField0 xmlns="4873beb7-5857-4685-be1f-d57550cc96cc">
-      <Terms xmlns="http://schemas.microsoft.com/office/infopath/2007/PartnerControls"/>
-    </LocalizationTagsTaxHTField0>
-    <Manager xmlns="4873beb7-5857-4685-be1f-d57550cc96cc" xsi:nil="true"/>
-    <UALocRecommendation xmlns="4873beb7-5857-4685-be1f-d57550cc96cc">Localize</UALocRecommendation>
-    <LocOverallHandbackStatusLookup xmlns="4873beb7-5857-4685-be1f-d57550cc96cc" xsi:nil="true"/>
-    <ArtSampleDocs xmlns="4873beb7-5857-4685-be1f-d57550cc96cc" xsi:nil="true"/>
-    <UACurrentWords xmlns="4873beb7-5857-4685-be1f-d57550cc96cc" xsi:nil="true"/>
-    <ShowIn xmlns="4873beb7-5857-4685-be1f-d57550cc96cc">Show everywhere</ShowIn>
-    <CSXHash xmlns="4873beb7-5857-4685-be1f-d57550cc96cc" xsi:nil="true"/>
-    <VoteCount xmlns="4873beb7-5857-4685-be1f-d57550cc96cc" xsi:nil="true"/>
-    <InternalTagsTaxHTField0 xmlns="4873beb7-5857-4685-be1f-d57550cc96cc">
-      <Terms xmlns="http://schemas.microsoft.com/office/infopath/2007/PartnerControls"/>
-    </InternalTagsTaxHTField0>
-    <UANotes xmlns="4873beb7-5857-4685-be1f-d57550cc96cc" xsi:nil="true"/>
-  </documentManagement>
-</p:properties>
+<?mso-contentType ?>
+<FormTemplates xmlns="http://schemas.microsoft.com/sharepoint/v3/contenttype/forms">
+  <Display>DocumentLibraryForm</Display>
+  <Edit>AssetEditForm</Edit>
+  <New>DocumentLibraryForm</New>
+</FormTemplates>
 </file>
 
 <file path=customXml/item2.xml><?xml version="1.0" encoding="utf-8"?>
@@ -9053,12 +8071,139 @@
 </file>
 
 <file path=customXml/item3.xml><?xml version="1.0" encoding="utf-8"?>
-<?mso-contentType ?>
-<FormTemplates xmlns="http://schemas.microsoft.com/sharepoint/v3/contenttype/forms">
-  <Display>DocumentLibraryForm</Display>
-  <Edit>AssetEditForm</Edit>
-  <New>DocumentLibraryForm</New>
-</FormTemplates>
+<p:properties xmlns:p="http://schemas.microsoft.com/office/2006/metadata/properties" xmlns:xsi="http://www.w3.org/2001/XMLSchema-instance" xmlns:pc="http://schemas.microsoft.com/office/infopath/2007/PartnerControls">
+  <documentManagement>
+    <LocLastLocAttemptVersionTypeLookup xmlns="4873beb7-5857-4685-be1f-d57550cc96cc" xsi:nil="true"/>
+    <MarketSpecific xmlns="4873beb7-5857-4685-be1f-d57550cc96cc">false</MarketSpecific>
+    <ApprovalStatus xmlns="4873beb7-5857-4685-be1f-d57550cc96cc">InProgress</ApprovalStatus>
+    <LocComments xmlns="4873beb7-5857-4685-be1f-d57550cc96cc" xsi:nil="true"/>
+    <DirectSourceMarket xmlns="4873beb7-5857-4685-be1f-d57550cc96cc" xsi:nil="true"/>
+    <LocPublishedLinkedAssetsLookup xmlns="4873beb7-5857-4685-be1f-d57550cc96cc" xsi:nil="true"/>
+    <ThumbnailAssetId xmlns="4873beb7-5857-4685-be1f-d57550cc96cc" xsi:nil="true"/>
+    <PrimaryImageGen xmlns="4873beb7-5857-4685-be1f-d57550cc96cc">true</PrimaryImageGen>
+    <LegacyData xmlns="4873beb7-5857-4685-be1f-d57550cc96cc" xsi:nil="true"/>
+    <LocNewPublishedVersionLookup xmlns="4873beb7-5857-4685-be1f-d57550cc96cc" xsi:nil="true"/>
+    <NumericId xmlns="4873beb7-5857-4685-be1f-d57550cc96cc">102787001</NumericId>
+    <TPFriendlyName xmlns="4873beb7-5857-4685-be1f-d57550cc96cc" xsi:nil="true"/>
+    <LocOverallPublishStatusLookup xmlns="4873beb7-5857-4685-be1f-d57550cc96cc" xsi:nil="true"/>
+    <LocRecommendedHandoff xmlns="4873beb7-5857-4685-be1f-d57550cc96cc" xsi:nil="true"/>
+    <BlockPublish xmlns="4873beb7-5857-4685-be1f-d57550cc96cc">false</BlockPublish>
+    <BusinessGroup xmlns="4873beb7-5857-4685-be1f-d57550cc96cc" xsi:nil="true"/>
+    <OpenTemplate xmlns="4873beb7-5857-4685-be1f-d57550cc96cc">true</OpenTemplate>
+    <SourceTitle xmlns="4873beb7-5857-4685-be1f-d57550cc96cc" xsi:nil="true"/>
+    <LocOverallLocStatusLookup xmlns="4873beb7-5857-4685-be1f-d57550cc96cc" xsi:nil="true"/>
+    <APEditor xmlns="4873beb7-5857-4685-be1f-d57550cc96cc">
+      <UserInfo>
+        <DisplayName/>
+        <AccountId xsi:nil="true"/>
+        <AccountType/>
+      </UserInfo>
+    </APEditor>
+    <UALocComments xmlns="4873beb7-5857-4685-be1f-d57550cc96cc" xsi:nil="true"/>
+    <IntlLangReviewDate xmlns="4873beb7-5857-4685-be1f-d57550cc96cc" xsi:nil="true"/>
+    <PublishStatusLookup xmlns="4873beb7-5857-4685-be1f-d57550cc96cc">
+      <Value>1343188</Value>
+    </PublishStatusLookup>
+    <ParentAssetId xmlns="4873beb7-5857-4685-be1f-d57550cc96cc" xsi:nil="true"/>
+    <FeatureTagsTaxHTField0 xmlns="4873beb7-5857-4685-be1f-d57550cc96cc">
+      <Terms xmlns="http://schemas.microsoft.com/office/infopath/2007/PartnerControls"/>
+    </FeatureTagsTaxHTField0>
+    <MachineTranslated xmlns="4873beb7-5857-4685-be1f-d57550cc96cc">false</MachineTranslated>
+    <Providers xmlns="4873beb7-5857-4685-be1f-d57550cc96cc" xsi:nil="true"/>
+    <OriginalSourceMarket xmlns="4873beb7-5857-4685-be1f-d57550cc96cc" xsi:nil="true"/>
+    <APDescription xmlns="4873beb7-5857-4685-be1f-d57550cc96cc" xsi:nil="true"/>
+    <ContentItem xmlns="4873beb7-5857-4685-be1f-d57550cc96cc" xsi:nil="true"/>
+    <ClipArtFilename xmlns="4873beb7-5857-4685-be1f-d57550cc96cc" xsi:nil="true"/>
+    <TPInstallLocation xmlns="4873beb7-5857-4685-be1f-d57550cc96cc" xsi:nil="true"/>
+    <TimesCloned xmlns="4873beb7-5857-4685-be1f-d57550cc96cc" xsi:nil="true"/>
+    <PublishTargets xmlns="4873beb7-5857-4685-be1f-d57550cc96cc">OfficeOnlineVNext</PublishTargets>
+    <AcquiredFrom xmlns="4873beb7-5857-4685-be1f-d57550cc96cc">Internal MS</AcquiredFrom>
+    <AssetStart xmlns="4873beb7-5857-4685-be1f-d57550cc96cc">2011-11-23T17:29:00+00:00</AssetStart>
+    <FriendlyTitle xmlns="4873beb7-5857-4685-be1f-d57550cc96cc" xsi:nil="true"/>
+    <Provider xmlns="4873beb7-5857-4685-be1f-d57550cc96cc" xsi:nil="true"/>
+    <LastHandOff xmlns="4873beb7-5857-4685-be1f-d57550cc96cc" xsi:nil="true"/>
+    <TPClientViewer xmlns="4873beb7-5857-4685-be1f-d57550cc96cc" xsi:nil="true"/>
+    <TemplateStatus xmlns="4873beb7-5857-4685-be1f-d57550cc96cc">Complete</TemplateStatus>
+    <Downloads xmlns="4873beb7-5857-4685-be1f-d57550cc96cc">0</Downloads>
+    <OOCacheId xmlns="4873beb7-5857-4685-be1f-d57550cc96cc" xsi:nil="true"/>
+    <IsDeleted xmlns="4873beb7-5857-4685-be1f-d57550cc96cc">false</IsDeleted>
+    <LocPublishedDependentAssetsLookup xmlns="4873beb7-5857-4685-be1f-d57550cc96cc" xsi:nil="true"/>
+    <AssetExpire xmlns="4873beb7-5857-4685-be1f-d57550cc96cc">2029-05-12T07:00:00+00:00</AssetExpire>
+    <CSXSubmissionMarket xmlns="4873beb7-5857-4685-be1f-d57550cc96cc" xsi:nil="true"/>
+    <DSATActionTaken xmlns="4873beb7-5857-4685-be1f-d57550cc96cc" xsi:nil="true"/>
+    <SubmitterId xmlns="4873beb7-5857-4685-be1f-d57550cc96cc" xsi:nil="true"/>
+    <EditorialTags xmlns="4873beb7-5857-4685-be1f-d57550cc96cc" xsi:nil="true"/>
+    <TPExecutable xmlns="4873beb7-5857-4685-be1f-d57550cc96cc" xsi:nil="true"/>
+    <CSXSubmissionDate xmlns="4873beb7-5857-4685-be1f-d57550cc96cc" xsi:nil="true"/>
+    <CSXUpdate xmlns="4873beb7-5857-4685-be1f-d57550cc96cc">false</CSXUpdate>
+    <AssetType xmlns="4873beb7-5857-4685-be1f-d57550cc96cc">TP</AssetType>
+    <ApprovalLog xmlns="4873beb7-5857-4685-be1f-d57550cc96cc" xsi:nil="true"/>
+    <BugNumber xmlns="4873beb7-5857-4685-be1f-d57550cc96cc" xsi:nil="true"/>
+    <OriginAsset xmlns="4873beb7-5857-4685-be1f-d57550cc96cc" xsi:nil="true"/>
+    <TPComponent xmlns="4873beb7-5857-4685-be1f-d57550cc96cc" xsi:nil="true"/>
+    <Milestone xmlns="4873beb7-5857-4685-be1f-d57550cc96cc" xsi:nil="true"/>
+    <RecommendationsModifier xmlns="4873beb7-5857-4685-be1f-d57550cc96cc" xsi:nil="true"/>
+    <AssetId xmlns="4873beb7-5857-4685-be1f-d57550cc96cc">TP102787001</AssetId>
+    <PolicheckWords xmlns="4873beb7-5857-4685-be1f-d57550cc96cc" xsi:nil="true"/>
+    <TPLaunchHelpLink xmlns="4873beb7-5857-4685-be1f-d57550cc96cc" xsi:nil="true"/>
+    <IntlLocPriority xmlns="4873beb7-5857-4685-be1f-d57550cc96cc" xsi:nil="true"/>
+    <TPApplication xmlns="4873beb7-5857-4685-be1f-d57550cc96cc" xsi:nil="true"/>
+    <IntlLangReviewer xmlns="4873beb7-5857-4685-be1f-d57550cc96cc" xsi:nil="true"/>
+    <HandoffToMSDN xmlns="4873beb7-5857-4685-be1f-d57550cc96cc" xsi:nil="true"/>
+    <PlannedPubDate xmlns="4873beb7-5857-4685-be1f-d57550cc96cc" xsi:nil="true"/>
+    <CrawlForDependencies xmlns="4873beb7-5857-4685-be1f-d57550cc96cc">false</CrawlForDependencies>
+    <LocLastLocAttemptVersionLookup xmlns="4873beb7-5857-4685-be1f-d57550cc96cc">693888</LocLastLocAttemptVersionLookup>
+    <LocProcessedForHandoffsLookup xmlns="4873beb7-5857-4685-be1f-d57550cc96cc" xsi:nil="true"/>
+    <TrustLevel xmlns="4873beb7-5857-4685-be1f-d57550cc96cc">1 Microsoft Managed Content</TrustLevel>
+    <CampaignTagsTaxHTField0 xmlns="4873beb7-5857-4685-be1f-d57550cc96cc">
+      <Terms xmlns="http://schemas.microsoft.com/office/infopath/2007/PartnerControls"/>
+    </CampaignTagsTaxHTField0>
+    <TPNamespace xmlns="4873beb7-5857-4685-be1f-d57550cc96cc" xsi:nil="true"/>
+    <LocOverallPreviewStatusLookup xmlns="4873beb7-5857-4685-be1f-d57550cc96cc" xsi:nil="true"/>
+    <TaxCatchAll xmlns="4873beb7-5857-4685-be1f-d57550cc96cc"/>
+    <IsSearchable xmlns="4873beb7-5857-4685-be1f-d57550cc96cc">false</IsSearchable>
+    <TemplateTemplateType xmlns="4873beb7-5857-4685-be1f-d57550cc96cc">Word Document Template</TemplateTemplateType>
+    <Markets xmlns="4873beb7-5857-4685-be1f-d57550cc96cc"/>
+    <IntlLangReview xmlns="4873beb7-5857-4685-be1f-d57550cc96cc" xsi:nil="true"/>
+    <UAProjectedTotalWords xmlns="4873beb7-5857-4685-be1f-d57550cc96cc" xsi:nil="true"/>
+    <OutputCachingOn xmlns="4873beb7-5857-4685-be1f-d57550cc96cc">false</OutputCachingOn>
+    <AverageRating xmlns="4873beb7-5857-4685-be1f-d57550cc96cc" xsi:nil="true"/>
+    <LocMarketGroupTiers2 xmlns="4873beb7-5857-4685-be1f-d57550cc96cc" xsi:nil="true"/>
+    <APAuthor xmlns="4873beb7-5857-4685-be1f-d57550cc96cc">
+      <UserInfo>
+        <DisplayName>REDMOND\v-namall</DisplayName>
+        <AccountId>978</AccountId>
+        <AccountType/>
+      </UserInfo>
+    </APAuthor>
+    <TPCommandLine xmlns="4873beb7-5857-4685-be1f-d57550cc96cc" xsi:nil="true"/>
+    <LocManualTestRequired xmlns="4873beb7-5857-4685-be1f-d57550cc96cc">false</LocManualTestRequired>
+    <TPAppVersion xmlns="4873beb7-5857-4685-be1f-d57550cc96cc" xsi:nil="true"/>
+    <EditorialStatus xmlns="4873beb7-5857-4685-be1f-d57550cc96cc">Complete</EditorialStatus>
+    <LocProcessedForMarketsLookup xmlns="4873beb7-5857-4685-be1f-d57550cc96cc" xsi:nil="true"/>
+    <LastModifiedDateTime xmlns="4873beb7-5857-4685-be1f-d57550cc96cc" xsi:nil="true"/>
+    <TPLaunchHelpLinkType xmlns="4873beb7-5857-4685-be1f-d57550cc96cc">Template</TPLaunchHelpLinkType>
+    <ScenarioTagsTaxHTField0 xmlns="4873beb7-5857-4685-be1f-d57550cc96cc">
+      <Terms xmlns="http://schemas.microsoft.com/office/infopath/2007/PartnerControls"/>
+    </ScenarioTagsTaxHTField0>
+    <OriginalRelease xmlns="4873beb7-5857-4685-be1f-d57550cc96cc">14</OriginalRelease>
+    <LocalizationTagsTaxHTField0 xmlns="4873beb7-5857-4685-be1f-d57550cc96cc">
+      <Terms xmlns="http://schemas.microsoft.com/office/infopath/2007/PartnerControls"/>
+    </LocalizationTagsTaxHTField0>
+    <Manager xmlns="4873beb7-5857-4685-be1f-d57550cc96cc" xsi:nil="true"/>
+    <UALocRecommendation xmlns="4873beb7-5857-4685-be1f-d57550cc96cc">Localize</UALocRecommendation>
+    <LocOverallHandbackStatusLookup xmlns="4873beb7-5857-4685-be1f-d57550cc96cc" xsi:nil="true"/>
+    <ArtSampleDocs xmlns="4873beb7-5857-4685-be1f-d57550cc96cc" xsi:nil="true"/>
+    <UACurrentWords xmlns="4873beb7-5857-4685-be1f-d57550cc96cc" xsi:nil="true"/>
+    <ShowIn xmlns="4873beb7-5857-4685-be1f-d57550cc96cc">Show everywhere</ShowIn>
+    <CSXHash xmlns="4873beb7-5857-4685-be1f-d57550cc96cc" xsi:nil="true"/>
+    <VoteCount xmlns="4873beb7-5857-4685-be1f-d57550cc96cc" xsi:nil="true"/>
+    <InternalTagsTaxHTField0 xmlns="4873beb7-5857-4685-be1f-d57550cc96cc">
+      <Terms xmlns="http://schemas.microsoft.com/office/infopath/2007/PartnerControls"/>
+    </InternalTagsTaxHTField0>
+    <UANotes xmlns="4873beb7-5857-4685-be1f-d57550cc96cc" xsi:nil="true"/>
+  </documentManagement>
+</p:properties>
 </file>
 
 <file path=customXml/item4.xml><?xml version="1.0" encoding="utf-8"?>
@@ -9066,11 +8211,9 @@
 </file>
 
 <file path=customXml/itemProps1.xml><?xml version="1.0" encoding="utf-8"?>
-<ds:datastoreItem xmlns:ds="http://schemas.openxmlformats.org/officeDocument/2006/customXml" ds:itemID="{7FBDB1CC-CEFB-4E46-8174-1F0AA0D30B24}">
+<ds:datastoreItem xmlns:ds="http://schemas.openxmlformats.org/officeDocument/2006/customXml" ds:itemID="{C01C3C56-10DB-49F7-B061-44D8728D078A}">
   <ds:schemaRefs>
-    <ds:schemaRef ds:uri="http://schemas.microsoft.com/office/2006/metadata/properties"/>
-    <ds:schemaRef ds:uri="http://schemas.microsoft.com/office/infopath/2007/PartnerControls"/>
-    <ds:schemaRef ds:uri="4873beb7-5857-4685-be1f-d57550cc96cc"/>
+    <ds:schemaRef ds:uri="http://schemas.microsoft.com/sharepoint/v3/contenttype/forms"/>
   </ds:schemaRefs>
 </ds:datastoreItem>
 </file>
@@ -9094,15 +8237,17 @@
 </file>
 
 <file path=customXml/itemProps3.xml><?xml version="1.0" encoding="utf-8"?>
-<ds:datastoreItem xmlns:ds="http://schemas.openxmlformats.org/officeDocument/2006/customXml" ds:itemID="{C01C3C56-10DB-49F7-B061-44D8728D078A}">
+<ds:datastoreItem xmlns:ds="http://schemas.openxmlformats.org/officeDocument/2006/customXml" ds:itemID="{7FBDB1CC-CEFB-4E46-8174-1F0AA0D30B24}">
   <ds:schemaRefs>
-    <ds:schemaRef ds:uri="http://schemas.microsoft.com/sharepoint/v3/contenttype/forms"/>
+    <ds:schemaRef ds:uri="http://schemas.microsoft.com/office/2006/metadata/properties"/>
+    <ds:schemaRef ds:uri="http://schemas.microsoft.com/office/infopath/2007/PartnerControls"/>
+    <ds:schemaRef ds:uri="4873beb7-5857-4685-be1f-d57550cc96cc"/>
   </ds:schemaRefs>
 </ds:datastoreItem>
 </file>
 
 <file path=customXml/itemProps4.xml><?xml version="1.0" encoding="utf-8"?>
-<ds:datastoreItem xmlns:ds="http://schemas.openxmlformats.org/officeDocument/2006/customXml" ds:itemID="{41AB8C5A-E205-4629-8448-B691E3D05F2B}">
+<ds:datastoreItem xmlns:ds="http://schemas.openxmlformats.org/officeDocument/2006/customXml" ds:itemID="{5190E16E-218D-4A87-AFFE-26AC4C2C10F0}">
   <ds:schemaRefs>
     <ds:schemaRef ds:uri="http://schemas.openxmlformats.org/officeDocument/2006/bibliography"/>
   </ds:schemaRefs>

</xml_diff>

<commit_message>
Now use offsetof instead of my own thing.
</commit_message>
<xml_diff>
--- a/report.docx
+++ b/report.docx
@@ -684,12 +684,187 @@
         <w:commentReference w:id="5"/>
       </w:r>
       <w:commentRangeEnd w:id="6"/>
+    </w:p>
+    <w:p>
+      <w:pPr>
+        <w:jc w:val="both"/>
+      </w:pPr>
+    </w:p>
+    <w:p>
+      <w:pPr>
+        <w:jc w:val="both"/>
+      </w:pPr>
+      <w:commentRangeStart w:id="7"/>
+      <w:r>
+        <w:t>There are various downsides to Qt’s Moc.</w:t>
+      </w:r>
+      <w:commentRangeEnd w:id="7"/>
       <w:r>
         <w:rPr>
           <w:rStyle w:val="CommentReference"/>
         </w:rPr>
+        <w:commentReference w:id="7"/>
+      </w:r>
+      <w:r>
+        <w:t xml:space="preserve"> It is very tightly coupled to the Qt framework, and would thus be unsuitable for a non-graphical application. Going further, however, it would be unsuitable for an application which wants to use introspection, </w:t>
+      </w:r>
+      <w:r>
+        <w:t>in order to make more readable, robust and/or performant code; and if the user has a different 3D graphics package, whether it’s another open source one or develop in-house, they would have to find a way to integrate their stuff with Qt.</w:t>
+      </w:r>
+    </w:p>
+    <w:p>
+      <w:pPr>
+        <w:jc w:val="both"/>
+      </w:pPr>
+    </w:p>
+    <w:p>
+      <w:pPr>
+        <w:jc w:val="both"/>
+      </w:pPr>
+      <w:commentRangeStart w:id="8"/>
+      <w:r>
+        <w:t>Qt’s Moc, and Qt itself, also have a lot of outstanding issues. Because Qt is trying to be a very large application, which does everything, it has because very buggy.</w:t>
+      </w:r>
+      <w:commentRangeEnd w:id="8"/>
+      <w:r>
+        <w:rPr>
+          <w:rStyle w:val="CommentReference"/>
+        </w:rPr>
+        <w:commentReference w:id="8"/>
+      </w:r>
+      <w:r>
+        <w:t xml:space="preserve"> They have an online bug list which is </w:t>
+      </w:r>
+      <w:r>
+        <w:lastRenderedPageBreak/>
+        <w:t>hundreds of entries long, and some of them are years old.</w:t>
+      </w:r>
+      <w:r>
+        <w:t xml:space="preserve"> I believe my program has an advantage over Qt because of this, because it is very small and is focused on doing one thing</w:t>
+      </w:r>
+      <w:r>
+        <w:t xml:space="preserve"> and doing it as well as it can, rather than spreading itself very thin trying to do too much.</w:t>
+      </w:r>
+      <w:bookmarkStart w:id="9" w:name="_GoBack"/>
+      <w:bookmarkEnd w:id="9"/>
+    </w:p>
+    <w:p>
+      <w:pPr>
+        <w:jc w:val="both"/>
+      </w:pPr>
+    </w:p>
+    <w:p>
+      <w:pPr>
+        <w:jc w:val="both"/>
+      </w:pPr>
+      <w:r>
+        <w:rPr>
+          <w:rStyle w:val="CommentReference"/>
+        </w:rPr>
         <w:commentReference w:id="6"/>
       </w:r>
+      <w:hyperlink r:id="rId18" w:history="1">
+        <w:r>
+          <w:rPr>
+            <w:rStyle w:val="Hyperlink"/>
+          </w:rPr>
+          <w:t>https://docs.unrealengine.com/latest/INT/Programming/UnrealArchitecture/Reference/Properties/</w:t>
+        </w:r>
+      </w:hyperlink>
+    </w:p>
+    <w:p>
+      <w:pPr>
+        <w:jc w:val="both"/>
+      </w:pPr>
+      <w:r>
+        <w:t xml:space="preserve">The Unreal Game Engine has a built-in system, which it calls </w:t>
+      </w:r>
+      <w:r>
+        <w:rPr>
+          <w:i/>
+        </w:rPr>
+        <w:t>Properties</w:t>
+      </w:r>
+      <w:r>
+        <w:t xml:space="preserve">, which are used to provide limited introspection. This is built into the Unreal Engine, and you can </w:t>
+      </w:r>
+      <w:r>
+        <w:rPr>
+          <w:i/>
+        </w:rPr>
+        <w:t>mark</w:t>
+      </w:r>
+      <w:r>
+        <w:t xml:space="preserve"> variables as a property by using a keyword before the variable. This could be a macro called </w:t>
+      </w:r>
+      <w:r>
+        <w:rPr>
+          <w:i/>
+        </w:rPr>
+        <w:t>UCLASS</w:t>
+      </w:r>
+      <w:r>
+        <w:t xml:space="preserve"> for classes, </w:t>
+      </w:r>
+      <w:r>
+        <w:rPr>
+          <w:i/>
+        </w:rPr>
+        <w:t xml:space="preserve">UFUNCTION </w:t>
+      </w:r>
+      <w:r>
+        <w:t>for member</w:t>
+      </w:r>
+      <w:r>
+        <w:t xml:space="preserve"> functions, or </w:t>
+      </w:r>
+      <w:r>
+        <w:rPr>
+          <w:i/>
+        </w:rPr>
+        <w:t>UPROPERTY</w:t>
+      </w:r>
+      <w:r>
+        <w:t xml:space="preserve"> for member variables. Using this allows developers to introspect and generate their code in very specific, and power ways. Similar to Qt’s </w:t>
+      </w:r>
+      <w:r>
+        <w:rPr>
+          <w:i/>
+        </w:rPr>
+        <w:t>Moc</w:t>
+      </w:r>
+      <w:r>
+        <w:t>, the Unreal Property System is mainly used in order to combine UI design and programming in C++. It allows you to create UI in the Unreal Editor, which then calls into a specific C++ function when an action is applied to it, for instance when a button is clicked.</w:t>
+      </w:r>
+    </w:p>
+    <w:p>
+      <w:pPr>
+        <w:jc w:val="both"/>
+      </w:pPr>
+    </w:p>
+    <w:p>
+      <w:pPr>
+        <w:jc w:val="both"/>
+      </w:pPr>
+      <w:r>
+        <w:t>There are many downsides to the Unreal Property System, however. The main issue is how tightly coupled it is to the Unreal Game Engine. There is no real way to separate the two, and thus if you wanted to use introspection in a non-graphical application, it would not be suitable.</w:t>
+      </w:r>
+    </w:p>
+    <w:p>
+      <w:pPr>
+        <w:jc w:val="both"/>
+      </w:pPr>
+    </w:p>
+    <w:p>
+      <w:pPr>
+        <w:jc w:val="both"/>
+      </w:pPr>
+      <w:r>
+        <w:t xml:space="preserve">Another issue is it has a lot of Unreal-specific keywords it introduced, in the form of macros. Having a lot of these through code can make the code much more difficult to read, as anyone reading it now has to have an understanding of what the Unreal Property System is, how to use it, and </w:t>
+      </w:r>
+      <w:r>
+        <w:t>what each of the keywords  mean. This extra knowledge will make maintaining code, as well just reading others people’s code, much more difficult.</w:t>
+      </w:r>
     </w:p>
     <w:p>
       <w:pPr>
@@ -712,7 +887,7 @@
       <w:pPr>
         <w:jc w:val="both"/>
       </w:pPr>
-      <w:hyperlink r:id="rId18" w:history="1">
+      <w:hyperlink r:id="rId19" w:history="1">
         <w:r>
           <w:rPr>
             <w:rStyle w:val="Hyperlink"/>
@@ -753,7 +928,7 @@
       <w:pPr>
         <w:jc w:val="both"/>
       </w:pPr>
-      <w:hyperlink r:id="rId19" w:history="1">
+      <w:hyperlink r:id="rId20" w:history="1">
         <w:r>
           <w:rPr>
             <w:rStyle w:val="Hyperlink"/>
@@ -766,7 +941,7 @@
       <w:pPr>
         <w:jc w:val="both"/>
       </w:pPr>
-      <w:hyperlink r:id="rId20" w:history="1">
+      <w:hyperlink r:id="rId21" w:history="1">
         <w:r>
           <w:rPr>
             <w:rStyle w:val="Hyperlink"/>
@@ -779,8 +954,6 @@
       <w:pPr>
         <w:jc w:val="both"/>
       </w:pPr>
-      <w:bookmarkStart w:id="7" w:name="_GoBack"/>
-      <w:bookmarkEnd w:id="7"/>
     </w:p>
     <w:p>
       <w:pPr>
@@ -1163,19 +1336,19 @@
         </w:rPr>
         <w:t>226</w:t>
       </w:r>
-      <w:commentRangeStart w:id="8"/>
+      <w:commentRangeStart w:id="10"/>
       <w:r>
         <w:rPr>
           <w:lang w:val="en-GB"/>
         </w:rPr>
         <w:t>Kb</w:t>
       </w:r>
-      <w:commentRangeEnd w:id="8"/>
+      <w:commentRangeEnd w:id="10"/>
       <w:r>
         <w:rPr>
           <w:rStyle w:val="CommentReference"/>
         </w:rPr>
-        <w:commentReference w:id="8"/>
+        <w:commentReference w:id="10"/>
       </w:r>
       <w:r>
         <w:rPr>
@@ -1247,498 +1420,6 @@
             <wp:extent cx="1905000" cy="381000"/>
             <wp:effectExtent l="0" t="0" r="0" b="0"/>
             <wp:docPr id="12" name="Picture 12"/>
-            <wp:cNvGraphicFramePr>
-              <a:graphicFrameLocks xmlns:a="http://schemas.openxmlformats.org/drawingml/2006/main" noChangeAspect="1"/>
-            </wp:cNvGraphicFramePr>
-            <a:graphic xmlns:a="http://schemas.openxmlformats.org/drawingml/2006/main">
-              <a:graphicData uri="http://schemas.openxmlformats.org/drawingml/2006/picture">
-                <pic:pic xmlns:pic="http://schemas.openxmlformats.org/drawingml/2006/picture">
-                  <pic:nvPicPr>
-                    <pic:cNvPr id="1" name=""/>
-                    <pic:cNvPicPr/>
-                  </pic:nvPicPr>
-                  <pic:blipFill>
-                    <a:blip r:embed="rId21"/>
-                    <a:stretch>
-                      <a:fillRect/>
-                    </a:stretch>
-                  </pic:blipFill>
-                  <pic:spPr>
-                    <a:xfrm>
-                      <a:off x="0" y="0"/>
-                      <a:ext cx="1905000" cy="381000"/>
-                    </a:xfrm>
-                    <a:prstGeom prst="rect">
-                      <a:avLst/>
-                    </a:prstGeom>
-                  </pic:spPr>
-                </pic:pic>
-              </a:graphicData>
-            </a:graphic>
-          </wp:inline>
-        </w:drawing>
-      </w:r>
-    </w:p>
-    <w:p>
-      <w:pPr>
-        <w:jc w:val="both"/>
-        <w:rPr>
-          <w:lang w:val="en-GB"/>
-        </w:rPr>
-      </w:pPr>
-    </w:p>
-    <w:p>
-      <w:pPr>
-        <w:jc w:val="both"/>
-        <w:rPr>
-          <w:lang w:val="en-GB"/>
-        </w:rPr>
-      </w:pPr>
-      <w:r>
-        <w:rPr>
-          <w:lang w:val="en-GB"/>
-        </w:rPr>
-        <w:t xml:space="preserve">The first line, </w:t>
-      </w:r>
-      <w:r>
-        <w:rPr>
-          <w:i/>
-          <w:lang w:val="en-GB"/>
-        </w:rPr>
-        <w:t>preprocessor</w:t>
-      </w:r>
-      <w:r>
-        <w:rPr>
-          <w:lang w:val="en-GB"/>
-        </w:rPr>
-        <w:t xml:space="preserve"> </w:t>
-      </w:r>
-      <w:r>
-        <w:rPr>
-          <w:i/>
-          <w:lang w:val="en-GB"/>
-        </w:rPr>
-        <w:t>test_code.cpp</w:t>
-      </w:r>
-      <w:r>
-        <w:rPr>
-          <w:lang w:val="en-GB"/>
-        </w:rPr>
-        <w:t xml:space="preserve">, calls the pre-processor on a sample program. This will generate two files, </w:t>
-      </w:r>
-      <w:r>
-        <w:rPr>
-          <w:i/>
-          <w:lang w:val="en-GB"/>
-        </w:rPr>
-        <w:t>static_generated.h</w:t>
-      </w:r>
-      <w:r>
-        <w:rPr>
-          <w:lang w:val="en-GB"/>
-        </w:rPr>
-        <w:t xml:space="preserve">, and, </w:t>
-      </w:r>
-      <w:r>
-        <w:rPr>
-          <w:i/>
-          <w:lang w:val="en-GB"/>
-        </w:rPr>
-        <w:t>test_code_generated.h</w:t>
-      </w:r>
-      <w:r>
-        <w:rPr>
-          <w:lang w:val="en-GB"/>
-        </w:rPr>
-        <w:t xml:space="preserve">. The first file, </w:t>
-      </w:r>
-      <w:r>
-        <w:rPr>
-          <w:i/>
-          <w:lang w:val="en-GB"/>
-        </w:rPr>
-        <w:t>static_generated.h</w:t>
-      </w:r>
-      <w:r>
-        <w:rPr>
-          <w:lang w:val="en-GB"/>
-        </w:rPr>
-        <w:t xml:space="preserve">, is a </w:t>
-      </w:r>
-      <w:r>
-        <w:rPr>
-          <w:i/>
-          <w:lang w:val="en-GB"/>
-        </w:rPr>
-        <w:t>static</w:t>
-      </w:r>
-      <w:r>
-        <w:rPr>
-          <w:lang w:val="en-GB"/>
-        </w:rPr>
-        <w:t xml:space="preserve"> file, which is always written out the same when the preprocessor is run. It has a lot of utility code shared between different generated files</w:t>
-      </w:r>
-    </w:p>
-    <w:p>
-      <w:pPr>
-        <w:jc w:val="both"/>
-        <w:rPr>
-          <w:lang w:val="en-GB"/>
-        </w:rPr>
-      </w:pPr>
-    </w:p>
-    <w:p>
-      <w:pPr>
-        <w:jc w:val="both"/>
-        <w:rPr>
-          <w:lang w:val="en-GB"/>
-        </w:rPr>
-      </w:pPr>
-      <w:r>
-        <w:rPr>
-          <w:lang w:val="en-GB"/>
-        </w:rPr>
-        <w:lastRenderedPageBreak/>
-        <w:t xml:space="preserve">The second line, </w:t>
-      </w:r>
-      <w:r>
-        <w:rPr>
-          <w:i/>
-          <w:lang w:val="en-GB"/>
-        </w:rPr>
-        <w:t>g++ test_code.cpp</w:t>
-      </w:r>
-      <w:r>
-        <w:rPr>
-          <w:lang w:val="en-GB"/>
-        </w:rPr>
-        <w:t xml:space="preserve">, will compile the file, </w:t>
-      </w:r>
-      <w:r>
-        <w:rPr>
-          <w:i/>
-          <w:lang w:val="en-GB"/>
-        </w:rPr>
-        <w:t>test_code.cpp</w:t>
-      </w:r>
-      <w:r>
-        <w:rPr>
-          <w:lang w:val="en-GB"/>
-        </w:rPr>
-        <w:t xml:space="preserve">. Inside the file </w:t>
-      </w:r>
-      <w:r>
-        <w:rPr>
-          <w:i/>
-          <w:lang w:val="en-GB"/>
-        </w:rPr>
-        <w:t>test_code.cpp</w:t>
-      </w:r>
-      <w:r>
-        <w:rPr>
-          <w:lang w:val="en-GB"/>
-        </w:rPr>
-        <w:t xml:space="preserve"> it is assumed to have included </w:t>
-      </w:r>
-      <w:r>
-        <w:rPr>
-          <w:i/>
-          <w:lang w:val="en-GB"/>
-        </w:rPr>
-        <w:t>test_code_generated.h</w:t>
-      </w:r>
-      <w:r>
-        <w:rPr>
-          <w:lang w:val="en-GB"/>
-        </w:rPr>
-        <w:t xml:space="preserve">. Using the data written into </w:t>
-      </w:r>
-      <w:r>
-        <w:rPr>
-          <w:i/>
-          <w:lang w:val="en-GB"/>
-        </w:rPr>
-        <w:t>test</w:t>
-      </w:r>
-      <w:r>
-        <w:rPr>
-          <w:i/>
-          <w:lang w:val="en-GB"/>
-        </w:rPr>
-        <w:softHyphen/>
-        <w:t>_code_generated.h</w:t>
-      </w:r>
-      <w:r>
-        <w:rPr>
-          <w:lang w:val="en-GB"/>
-        </w:rPr>
-        <w:t>, the user will be able to simulate advanced introspection of C++ data as if it were built into the language.</w:t>
-      </w:r>
-      <w:r>
-        <w:rPr>
-          <w:lang w:val="en-GB"/>
-        </w:rPr>
-        <w:t xml:space="preserve"> Some of the features the user will be able to leverage include:</w:t>
-      </w:r>
-    </w:p>
-    <w:p>
-      <w:pPr>
-        <w:pStyle w:val="ListParagraph"/>
-        <w:numPr>
-          <w:ilvl w:val="0"/>
-          <w:numId w:val="30"/>
-        </w:numPr>
-        <w:jc w:val="both"/>
-        <w:rPr>
-          <w:i/>
-          <w:lang w:val="en-GB"/>
-        </w:rPr>
-      </w:pPr>
-      <w:r>
-        <w:rPr>
-          <w:lang w:val="en-GB"/>
-        </w:rPr>
-        <w:t xml:space="preserve">Automatic printing of struct data, either to the console or into a </w:t>
-      </w:r>
-      <w:r>
-        <w:rPr>
-          <w:i/>
-          <w:lang w:val="en-GB"/>
-        </w:rPr>
-        <w:t>char</w:t>
-      </w:r>
-      <w:r>
-        <w:rPr>
-          <w:i/>
-          <w:lang w:val="en-GB"/>
-        </w:rPr>
-        <w:t xml:space="preserve"> array</w:t>
-      </w:r>
-      <w:r>
-        <w:rPr>
-          <w:lang w:val="en-GB"/>
-        </w:rPr>
-        <w:t xml:space="preserve"> buffer.</w:t>
-      </w:r>
-    </w:p>
-    <w:p>
-      <w:pPr>
-        <w:pStyle w:val="ListParagraph"/>
-        <w:numPr>
-          <w:ilvl w:val="0"/>
-          <w:numId w:val="30"/>
-        </w:numPr>
-        <w:jc w:val="both"/>
-        <w:rPr>
-          <w:i/>
-          <w:lang w:val="en-GB"/>
-        </w:rPr>
-      </w:pPr>
-      <w:r>
-        <w:rPr>
-          <w:lang w:val="en-GB"/>
-        </w:rPr>
-        <w:t>Methods which allow the user to loop over members of a struct, and get the</w:t>
-      </w:r>
-      <w:r>
-        <w:rPr>
-          <w:lang w:val="en-GB"/>
-        </w:rPr>
-        <w:t xml:space="preserve"> number of members for a struct.</w:t>
-      </w:r>
-    </w:p>
-    <w:p>
-      <w:pPr>
-        <w:pStyle w:val="ListParagraph"/>
-        <w:numPr>
-          <w:ilvl w:val="0"/>
-          <w:numId w:val="30"/>
-        </w:numPr>
-        <w:jc w:val="both"/>
-        <w:rPr>
-          <w:i/>
-          <w:lang w:val="en-GB"/>
-        </w:rPr>
-      </w:pPr>
-      <w:r>
-        <w:rPr>
-          <w:lang w:val="en-GB"/>
-        </w:rPr>
-        <w:t xml:space="preserve">An ability to convert a struct name into a string literal, for debug outputting. This feature will even work with C++11’s </w:t>
-      </w:r>
-      <w:r>
-        <w:rPr>
-          <w:i/>
-          <w:lang w:val="en-GB"/>
-        </w:rPr>
-        <w:t xml:space="preserve">decltype </w:t>
-      </w:r>
-      <w:r>
-        <w:rPr>
-          <w:lang w:val="en-GB"/>
-        </w:rPr>
-        <w:t>operator.</w:t>
-      </w:r>
-    </w:p>
-    <w:p>
-      <w:pPr>
-        <w:pStyle w:val="ListParagraph"/>
-        <w:numPr>
-          <w:ilvl w:val="0"/>
-          <w:numId w:val="30"/>
-        </w:numPr>
-        <w:jc w:val="both"/>
-        <w:rPr>
-          <w:i/>
-          <w:lang w:val="en-GB"/>
-        </w:rPr>
-      </w:pPr>
-      <w:r>
-        <w:rPr>
-          <w:lang w:val="en-GB"/>
-        </w:rPr>
-        <w:t>A simple way to find out how many elements are in an enum.</w:t>
-      </w:r>
-      <w:r>
-        <w:rPr>
-          <w:lang w:val="en-GB"/>
-        </w:rPr>
-        <w:t xml:space="preserve"> All of the enum functionality should work with classic C-style enums, and more modern C++ enum classes.</w:t>
-      </w:r>
-    </w:p>
-    <w:p>
-      <w:pPr>
-        <w:pStyle w:val="ListParagraph"/>
-        <w:numPr>
-          <w:ilvl w:val="0"/>
-          <w:numId w:val="30"/>
-        </w:numPr>
-        <w:jc w:val="both"/>
-        <w:rPr>
-          <w:i/>
-          <w:lang w:val="en-GB"/>
-        </w:rPr>
-      </w:pPr>
-      <w:r>
-        <w:rPr>
-          <w:lang w:val="en-GB"/>
-        </w:rPr>
-        <w:t>The ability to convert a string into the index a enum represents.</w:t>
-      </w:r>
-    </w:p>
-    <w:p>
-      <w:pPr>
-        <w:pStyle w:val="ListParagraph"/>
-        <w:numPr>
-          <w:ilvl w:val="0"/>
-          <w:numId w:val="30"/>
-        </w:numPr>
-        <w:jc w:val="both"/>
-        <w:rPr>
-          <w:i/>
-          <w:lang w:val="en-GB"/>
-        </w:rPr>
-      </w:pPr>
-      <w:r>
-        <w:rPr>
-          <w:lang w:val="en-GB"/>
-        </w:rPr>
-        <w:t>The ability to convert an enum element into the string-literal version. This will work indirectly as well, like if a variable has been assigned the value and is passed in, rather than the index directly.</w:t>
-      </w:r>
-    </w:p>
-    <w:p>
-      <w:pPr>
-        <w:pStyle w:val="Heading1"/>
-        <w:jc w:val="both"/>
-        <w:rPr>
-          <w:lang w:val="en-GB"/>
-        </w:rPr>
-      </w:pPr>
-      <w:r>
-        <w:rPr>
-          <w:lang w:val="en-GB"/>
-        </w:rPr>
-        <w:t>Struct</w:t>
-      </w:r>
-      <w:r>
-        <w:rPr>
-          <w:lang w:val="en-GB"/>
-        </w:rPr>
-        <w:t xml:space="preserve"> Introspection.</w:t>
-      </w:r>
-    </w:p>
-    <w:p>
-      <w:pPr>
-        <w:pStyle w:val="Heading2"/>
-        <w:jc w:val="both"/>
-        <w:rPr>
-          <w:lang w:val="en-GB"/>
-        </w:rPr>
-      </w:pPr>
-      <w:r>
-        <w:rPr>
-          <w:lang w:val="en-GB"/>
-        </w:rPr>
-        <w:t xml:space="preserve">Get Number of Members for a </w:t>
-      </w:r>
-      <w:r>
-        <w:rPr>
-          <w:lang w:val="en-GB"/>
-        </w:rPr>
-        <w:t>s</w:t>
-      </w:r>
-      <w:r>
-        <w:rPr>
-          <w:lang w:val="en-GB"/>
-        </w:rPr>
-        <w:t>truct</w:t>
-      </w:r>
-      <w:r>
-        <w:rPr>
-          <w:lang w:val="en-GB"/>
-        </w:rPr>
-        <w:t>.</w:t>
-      </w:r>
-    </w:p>
-    <w:p>
-      <w:pPr>
-        <w:jc w:val="both"/>
-        <w:rPr>
-          <w:lang w:val="en-GB"/>
-        </w:rPr>
-      </w:pPr>
-      <w:r>
-        <w:rPr>
-          <w:lang w:val="en-GB"/>
-        </w:rPr>
-        <w:t>One of the first features I started implemented was introspection of struct data. C++, while a powerful language, almost completely lacks and introspection. A large consensus of people online believe this is because the generated C++ code would encounter a performance hit, however I actually believe this is incorrect. When the compile is parsing code, it is building a syntax tree which could simple be available to the programmer.</w:t>
-      </w:r>
-    </w:p>
-    <w:p>
-      <w:pPr>
-        <w:jc w:val="both"/>
-        <w:rPr>
-          <w:lang w:val="en-GB"/>
-        </w:rPr>
-      </w:pPr>
-    </w:p>
-    <w:p>
-      <w:pPr>
-        <w:jc w:val="both"/>
-        <w:rPr>
-          <w:lang w:val="en-GB"/>
-        </w:rPr>
-      </w:pPr>
-      <w:r>
-        <w:rPr>
-          <w:noProof/>
-          <w:lang w:val="en-GB" w:eastAsia="en-GB"/>
-        </w:rPr>
-        <w:drawing>
-          <wp:inline distT="0" distB="0" distL="0" distR="0" wp14:anchorId="38638633" wp14:editId="5D202519">
-            <wp:extent cx="2552700" cy="790575"/>
-            <wp:effectExtent l="0" t="0" r="0" b="9525"/>
-            <wp:docPr id="1" name="Picture 1"/>
             <wp:cNvGraphicFramePr>
               <a:graphicFrameLocks xmlns:a="http://schemas.openxmlformats.org/drawingml/2006/main" noChangeAspect="1"/>
             </wp:cNvGraphicFramePr>
@@ -1758,7 +1439,7 @@
                   <pic:spPr>
                     <a:xfrm>
                       <a:off x="0" y="0"/>
-                      <a:ext cx="2552700" cy="790575"/>
+                      <a:ext cx="1905000" cy="381000"/>
                     </a:xfrm>
                     <a:prstGeom prst="rect">
                       <a:avLst/>
@@ -1790,46 +1471,420 @@
         <w:rPr>
           <w:lang w:val="en-GB"/>
         </w:rPr>
-        <w:t xml:space="preserve">Looking at the example above, if the C++ standards committee had added an operator </w:t>
+        <w:t xml:space="preserve">The first line, </w:t>
       </w:r>
       <w:r>
         <w:rPr>
           <w:i/>
           <w:lang w:val="en-GB"/>
         </w:rPr>
-        <w:t>num_of_members</w:t>
-      </w:r>
-      <w:r>
-        <w:rPr>
-          <w:lang w:val="en-GB"/>
-        </w:rPr>
-        <w:t xml:space="preserve"> which simple returned an integer of how many members were in a struct, it would not occur any runtime overhead, as </w:t>
+        <w:t>preprocessor</w:t>
+      </w:r>
+      <w:r>
+        <w:rPr>
+          <w:lang w:val="en-GB"/>
+        </w:rPr>
+        <w:t xml:space="preserve"> </w:t>
       </w:r>
       <w:r>
         <w:rPr>
           <w:i/>
           <w:lang w:val="en-GB"/>
         </w:rPr>
-        <w:t>num_of_members(V2)</w:t>
-      </w:r>
-      <w:r>
-        <w:rPr>
-          <w:lang w:val="en-GB"/>
-        </w:rPr>
-        <w:t xml:space="preserve"> would simple be replaced by the number 2 at compile time, the same was </w:t>
+        <w:t>test_code.cpp</w:t>
+      </w:r>
+      <w:r>
+        <w:rPr>
+          <w:lang w:val="en-GB"/>
+        </w:rPr>
+        <w:t xml:space="preserve">, calls the pre-processor on a sample program. This will generate two files, </w:t>
       </w:r>
       <w:r>
         <w:rPr>
           <w:i/>
           <w:lang w:val="en-GB"/>
         </w:rPr>
-        <w:t>sizeof</w:t>
-      </w:r>
-      <w:r>
-        <w:rPr>
-          <w:lang w:val="en-GB"/>
-        </w:rPr>
-        <w:t xml:space="preserve"> works.</w:t>
+        <w:t>static_generated.h</w:t>
+      </w:r>
+      <w:r>
+        <w:rPr>
+          <w:lang w:val="en-GB"/>
+        </w:rPr>
+        <w:t xml:space="preserve">, and, </w:t>
+      </w:r>
+      <w:r>
+        <w:rPr>
+          <w:i/>
+          <w:lang w:val="en-GB"/>
+        </w:rPr>
+        <w:t>test_code_generated.h</w:t>
+      </w:r>
+      <w:r>
+        <w:rPr>
+          <w:lang w:val="en-GB"/>
+        </w:rPr>
+        <w:t xml:space="preserve">. The first file, </w:t>
+      </w:r>
+      <w:r>
+        <w:rPr>
+          <w:i/>
+          <w:lang w:val="en-GB"/>
+        </w:rPr>
+        <w:t>static_generated.h</w:t>
+      </w:r>
+      <w:r>
+        <w:rPr>
+          <w:lang w:val="en-GB"/>
+        </w:rPr>
+        <w:t xml:space="preserve">, is a </w:t>
+      </w:r>
+      <w:r>
+        <w:rPr>
+          <w:i/>
+          <w:lang w:val="en-GB"/>
+        </w:rPr>
+        <w:t>static</w:t>
+      </w:r>
+      <w:r>
+        <w:rPr>
+          <w:lang w:val="en-GB"/>
+        </w:rPr>
+        <w:t xml:space="preserve"> file, which is always written out the same when the preprocessor is run. It has a lot of utility code shared between different generated files</w:t>
+      </w:r>
+    </w:p>
+    <w:p>
+      <w:pPr>
+        <w:jc w:val="both"/>
+        <w:rPr>
+          <w:lang w:val="en-GB"/>
+        </w:rPr>
+      </w:pPr>
+    </w:p>
+    <w:p>
+      <w:pPr>
+        <w:jc w:val="both"/>
+        <w:rPr>
+          <w:lang w:val="en-GB"/>
+        </w:rPr>
+      </w:pPr>
+      <w:r>
+        <w:rPr>
+          <w:lang w:val="en-GB"/>
+        </w:rPr>
+        <w:t xml:space="preserve">The second line, </w:t>
+      </w:r>
+      <w:r>
+        <w:rPr>
+          <w:i/>
+          <w:lang w:val="en-GB"/>
+        </w:rPr>
+        <w:t>g++ test_code.cpp</w:t>
+      </w:r>
+      <w:r>
+        <w:rPr>
+          <w:lang w:val="en-GB"/>
+        </w:rPr>
+        <w:t xml:space="preserve">, will compile the file, </w:t>
+      </w:r>
+      <w:r>
+        <w:rPr>
+          <w:i/>
+          <w:lang w:val="en-GB"/>
+        </w:rPr>
+        <w:t>test_code.cpp</w:t>
+      </w:r>
+      <w:r>
+        <w:rPr>
+          <w:lang w:val="en-GB"/>
+        </w:rPr>
+        <w:t xml:space="preserve">. Inside the file </w:t>
+      </w:r>
+      <w:r>
+        <w:rPr>
+          <w:i/>
+          <w:lang w:val="en-GB"/>
+        </w:rPr>
+        <w:t>test_code.cpp</w:t>
+      </w:r>
+      <w:r>
+        <w:rPr>
+          <w:lang w:val="en-GB"/>
+        </w:rPr>
+        <w:t xml:space="preserve"> it is assumed to have included </w:t>
+      </w:r>
+      <w:r>
+        <w:rPr>
+          <w:i/>
+          <w:lang w:val="en-GB"/>
+        </w:rPr>
+        <w:t>test_code_generated.h</w:t>
+      </w:r>
+      <w:r>
+        <w:rPr>
+          <w:lang w:val="en-GB"/>
+        </w:rPr>
+        <w:t xml:space="preserve">. Using the data written into </w:t>
+      </w:r>
+      <w:r>
+        <w:rPr>
+          <w:i/>
+          <w:lang w:val="en-GB"/>
+        </w:rPr>
+        <w:t>test</w:t>
+      </w:r>
+      <w:r>
+        <w:rPr>
+          <w:i/>
+          <w:lang w:val="en-GB"/>
+        </w:rPr>
+        <w:softHyphen/>
+        <w:t>_code_generated.h</w:t>
+      </w:r>
+      <w:r>
+        <w:rPr>
+          <w:lang w:val="en-GB"/>
+        </w:rPr>
+        <w:t>, the user will be able to simulate advanced introspection of C++ data as if it were built into the language.</w:t>
+      </w:r>
+      <w:r>
+        <w:rPr>
+          <w:lang w:val="en-GB"/>
+        </w:rPr>
+        <w:t xml:space="preserve"> Some of the features the user will be able to leverage include:</w:t>
+      </w:r>
+    </w:p>
+    <w:p>
+      <w:pPr>
+        <w:pStyle w:val="ListParagraph"/>
+        <w:numPr>
+          <w:ilvl w:val="0"/>
+          <w:numId w:val="30"/>
+        </w:numPr>
+        <w:jc w:val="both"/>
+        <w:rPr>
+          <w:i/>
+          <w:lang w:val="en-GB"/>
+        </w:rPr>
+      </w:pPr>
+      <w:r>
+        <w:rPr>
+          <w:lang w:val="en-GB"/>
+        </w:rPr>
+        <w:t xml:space="preserve">Automatic printing of struct data, either to the console or into a </w:t>
+      </w:r>
+      <w:r>
+        <w:rPr>
+          <w:i/>
+          <w:lang w:val="en-GB"/>
+        </w:rPr>
+        <w:t>char</w:t>
+      </w:r>
+      <w:r>
+        <w:rPr>
+          <w:i/>
+          <w:lang w:val="en-GB"/>
+        </w:rPr>
+        <w:t xml:space="preserve"> array</w:t>
+      </w:r>
+      <w:r>
+        <w:rPr>
+          <w:lang w:val="en-GB"/>
+        </w:rPr>
+        <w:t xml:space="preserve"> buffer.</w:t>
+      </w:r>
+    </w:p>
+    <w:p>
+      <w:pPr>
+        <w:pStyle w:val="ListParagraph"/>
+        <w:numPr>
+          <w:ilvl w:val="0"/>
+          <w:numId w:val="30"/>
+        </w:numPr>
+        <w:jc w:val="both"/>
+        <w:rPr>
+          <w:i/>
+          <w:lang w:val="en-GB"/>
+        </w:rPr>
+      </w:pPr>
+      <w:r>
+        <w:rPr>
+          <w:lang w:val="en-GB"/>
+        </w:rPr>
+        <w:t>Methods which allow the user to loop over members of a struct, and get the</w:t>
+      </w:r>
+      <w:r>
+        <w:rPr>
+          <w:lang w:val="en-GB"/>
+        </w:rPr>
+        <w:t xml:space="preserve"> number of members for a struct.</w:t>
+      </w:r>
+    </w:p>
+    <w:p>
+      <w:pPr>
+        <w:pStyle w:val="ListParagraph"/>
+        <w:numPr>
+          <w:ilvl w:val="0"/>
+          <w:numId w:val="30"/>
+        </w:numPr>
+        <w:jc w:val="both"/>
+        <w:rPr>
+          <w:i/>
+          <w:lang w:val="en-GB"/>
+        </w:rPr>
+      </w:pPr>
+      <w:r>
+        <w:rPr>
+          <w:lang w:val="en-GB"/>
+        </w:rPr>
+        <w:t xml:space="preserve">An ability to convert a struct name into a string literal, for debug outputting. This feature will even work with C++11’s </w:t>
+      </w:r>
+      <w:r>
+        <w:rPr>
+          <w:i/>
+          <w:lang w:val="en-GB"/>
+        </w:rPr>
+        <w:t xml:space="preserve">decltype </w:t>
+      </w:r>
+      <w:r>
+        <w:rPr>
+          <w:lang w:val="en-GB"/>
+        </w:rPr>
+        <w:t>operator.</w:t>
+      </w:r>
+    </w:p>
+    <w:p>
+      <w:pPr>
+        <w:pStyle w:val="ListParagraph"/>
+        <w:numPr>
+          <w:ilvl w:val="0"/>
+          <w:numId w:val="30"/>
+        </w:numPr>
+        <w:jc w:val="both"/>
+        <w:rPr>
+          <w:i/>
+          <w:lang w:val="en-GB"/>
+        </w:rPr>
+      </w:pPr>
+      <w:r>
+        <w:rPr>
+          <w:lang w:val="en-GB"/>
+        </w:rPr>
+        <w:t>A simple way to find out how many elements are in an enum.</w:t>
+      </w:r>
+      <w:r>
+        <w:rPr>
+          <w:lang w:val="en-GB"/>
+        </w:rPr>
+        <w:t xml:space="preserve"> All of the enum functionality should work with classic C-style enums, and more modern C++ enum classes.</w:t>
+      </w:r>
+    </w:p>
+    <w:p>
+      <w:pPr>
+        <w:pStyle w:val="ListParagraph"/>
+        <w:numPr>
+          <w:ilvl w:val="0"/>
+          <w:numId w:val="30"/>
+        </w:numPr>
+        <w:jc w:val="both"/>
+        <w:rPr>
+          <w:i/>
+          <w:lang w:val="en-GB"/>
+        </w:rPr>
+      </w:pPr>
+      <w:r>
+        <w:rPr>
+          <w:lang w:val="en-GB"/>
+        </w:rPr>
+        <w:t>The ability to convert a string into the index a enum represents.</w:t>
+      </w:r>
+    </w:p>
+    <w:p>
+      <w:pPr>
+        <w:pStyle w:val="ListParagraph"/>
+        <w:numPr>
+          <w:ilvl w:val="0"/>
+          <w:numId w:val="30"/>
+        </w:numPr>
+        <w:jc w:val="both"/>
+        <w:rPr>
+          <w:i/>
+          <w:lang w:val="en-GB"/>
+        </w:rPr>
+      </w:pPr>
+      <w:r>
+        <w:rPr>
+          <w:lang w:val="en-GB"/>
+        </w:rPr>
+        <w:t>The ability to convert an enum element into the string-literal version. This will work indirectly as well, like if a variable has been assigned the value and is passed in, rather than the index directly.</w:t>
+      </w:r>
+    </w:p>
+    <w:p>
+      <w:pPr>
+        <w:pStyle w:val="Heading1"/>
+        <w:jc w:val="both"/>
+        <w:rPr>
+          <w:lang w:val="en-GB"/>
+        </w:rPr>
+      </w:pPr>
+      <w:r>
+        <w:rPr>
+          <w:lang w:val="en-GB"/>
+        </w:rPr>
+        <w:lastRenderedPageBreak/>
+        <w:t>Struct</w:t>
+      </w:r>
+      <w:r>
+        <w:rPr>
+          <w:lang w:val="en-GB"/>
+        </w:rPr>
+        <w:t xml:space="preserve"> Introspection.</w:t>
+      </w:r>
+    </w:p>
+    <w:p>
+      <w:pPr>
+        <w:pStyle w:val="Heading2"/>
+        <w:jc w:val="both"/>
+        <w:rPr>
+          <w:lang w:val="en-GB"/>
+        </w:rPr>
+      </w:pPr>
+      <w:r>
+        <w:rPr>
+          <w:lang w:val="en-GB"/>
+        </w:rPr>
+        <w:t xml:space="preserve">Get Number of Members for a </w:t>
+      </w:r>
+      <w:r>
+        <w:rPr>
+          <w:lang w:val="en-GB"/>
+        </w:rPr>
+        <w:t>s</w:t>
+      </w:r>
+      <w:r>
+        <w:rPr>
+          <w:lang w:val="en-GB"/>
+        </w:rPr>
+        <w:t>truct</w:t>
+      </w:r>
+      <w:r>
+        <w:rPr>
+          <w:lang w:val="en-GB"/>
+        </w:rPr>
+        <w:t>.</w:t>
+      </w:r>
+    </w:p>
+    <w:p>
+      <w:pPr>
+        <w:jc w:val="both"/>
+        <w:rPr>
+          <w:lang w:val="en-GB"/>
+        </w:rPr>
+      </w:pPr>
+      <w:r>
+        <w:rPr>
+          <w:lang w:val="en-GB"/>
+        </w:rPr>
+        <w:t>One of the first features I started implemented was introspection of struct data. C++, while a powerful language, almost completely lacks and introspection. A large consensus of people online believe this is because the generated C++ code would encounter a performance hit, however I actually believe this is incorrect. When the compile is parsing code, it is building a syntax tree which could simple be available to the programmer.</w:t>
       </w:r>
     </w:p>
     <w:p>
@@ -1853,10 +1908,10 @@
           <w:lang w:val="en-GB" w:eastAsia="en-GB"/>
         </w:rPr>
         <w:drawing>
-          <wp:inline distT="0" distB="0" distL="0" distR="0" wp14:anchorId="353C105E" wp14:editId="5C4CA948">
-            <wp:extent cx="3486150" cy="1447800"/>
-            <wp:effectExtent l="0" t="0" r="0" b="0"/>
-            <wp:docPr id="2" name="Picture 2"/>
+          <wp:inline distT="0" distB="0" distL="0" distR="0" wp14:anchorId="38638633" wp14:editId="5D202519">
+            <wp:extent cx="2552700" cy="790575"/>
+            <wp:effectExtent l="0" t="0" r="0" b="9525"/>
+            <wp:docPr id="1" name="Picture 1"/>
             <wp:cNvGraphicFramePr>
               <a:graphicFrameLocks xmlns:a="http://schemas.openxmlformats.org/drawingml/2006/main" noChangeAspect="1"/>
             </wp:cNvGraphicFramePr>
@@ -1876,7 +1931,7 @@
                   <pic:spPr>
                     <a:xfrm>
                       <a:off x="0" y="0"/>
-                      <a:ext cx="3486150" cy="1447800"/>
+                      <a:ext cx="2552700" cy="790575"/>
                     </a:xfrm>
                     <a:prstGeom prst="rect">
                       <a:avLst/>
@@ -1896,51 +1951,67 @@
           <w:lang w:val="en-GB"/>
         </w:rPr>
       </w:pPr>
-      <w:r>
-        <w:rPr>
-          <w:lang w:val="en-GB"/>
-        </w:rPr>
-        <w:t xml:space="preserve">Building upon the previous example, and adding a new operator </w:t>
+    </w:p>
+    <w:p>
+      <w:pPr>
+        <w:jc w:val="both"/>
+        <w:rPr>
+          <w:lang w:val="en-GB"/>
+        </w:rPr>
+      </w:pPr>
+      <w:r>
+        <w:rPr>
+          <w:lang w:val="en-GB"/>
+        </w:rPr>
+        <w:t xml:space="preserve">Looking at the example above, if the C++ standards committee had added an operator </w:t>
       </w:r>
       <w:r>
         <w:rPr>
           <w:i/>
           <w:lang w:val="en-GB"/>
         </w:rPr>
-        <w:t>get_member</w:t>
-      </w:r>
-      <w:r>
-        <w:rPr>
-          <w:lang w:val="en-GB"/>
-        </w:rPr>
-        <w:t xml:space="preserve">, which simply returns the member at index </w:t>
+        <w:t>num_of_members</w:t>
+      </w:r>
+      <w:r>
+        <w:rPr>
+          <w:lang w:val="en-GB"/>
+        </w:rPr>
+        <w:t xml:space="preserve"> which simple returned an integer of how many members were in a struct, it would not occur any runtime overhead, as </w:t>
       </w:r>
       <w:r>
         <w:rPr>
           <w:i/>
           <w:lang w:val="en-GB"/>
         </w:rPr>
-        <w:t>i</w:t>
-      </w:r>
-      <w:r>
-        <w:rPr>
-          <w:lang w:val="en-GB"/>
-        </w:rPr>
-        <w:t xml:space="preserve">. the follow code could also be compiled without any runtime overhead. Because the compiler knows how many members are in the struct </w:t>
+        <w:t>num_of_members(V2)</w:t>
+      </w:r>
+      <w:r>
+        <w:rPr>
+          <w:lang w:val="en-GB"/>
+        </w:rPr>
+        <w:t xml:space="preserve"> would simple be replaced by the number 2 at compile time, the same was </w:t>
       </w:r>
       <w:r>
         <w:rPr>
           <w:i/>
           <w:lang w:val="en-GB"/>
         </w:rPr>
-        <w:t>V2</w:t>
-      </w:r>
-      <w:r>
-        <w:rPr>
-          <w:lang w:val="en-GB"/>
-        </w:rPr>
-        <w:t>, and the C++ standard and that an optimizing compiler is not allowed to rearrange members, the compile has all the information to make the code work. It would be very similar to the following code, except more robust to changes.</w:t>
-      </w:r>
+        <w:t>sizeof</w:t>
+      </w:r>
+      <w:r>
+        <w:rPr>
+          <w:lang w:val="en-GB"/>
+        </w:rPr>
+        <w:t xml:space="preserve"> works.</w:t>
+      </w:r>
+    </w:p>
+    <w:p>
+      <w:pPr>
+        <w:jc w:val="both"/>
+        <w:rPr>
+          <w:lang w:val="en-GB"/>
+        </w:rPr>
+      </w:pPr>
     </w:p>
     <w:p>
       <w:pPr>
@@ -1954,12 +2025,11 @@
           <w:noProof/>
           <w:lang w:val="en-GB" w:eastAsia="en-GB"/>
         </w:rPr>
-        <w:lastRenderedPageBreak/>
         <w:drawing>
-          <wp:inline distT="0" distB="0" distL="0" distR="0" wp14:anchorId="040725C6" wp14:editId="2140BEA6">
-            <wp:extent cx="2286000" cy="1371600"/>
+          <wp:inline distT="0" distB="0" distL="0" distR="0" wp14:anchorId="353C105E" wp14:editId="5C4CA948">
+            <wp:extent cx="3486150" cy="1447800"/>
             <wp:effectExtent l="0" t="0" r="0" b="0"/>
-            <wp:docPr id="3" name="Picture 3"/>
+            <wp:docPr id="2" name="Picture 2"/>
             <wp:cNvGraphicFramePr>
               <a:graphicFrameLocks xmlns:a="http://schemas.openxmlformats.org/drawingml/2006/main" noChangeAspect="1"/>
             </wp:cNvGraphicFramePr>
@@ -1979,7 +2049,7 @@
                   <pic:spPr>
                     <a:xfrm>
                       <a:off x="0" y="0"/>
-                      <a:ext cx="2286000" cy="1371600"/>
+                      <a:ext cx="3486150" cy="1447800"/>
                     </a:xfrm>
                     <a:prstGeom prst="rect">
                       <a:avLst/>
@@ -2003,83 +2073,46 @@
         <w:rPr>
           <w:lang w:val="en-GB"/>
         </w:rPr>
-        <w:t>The compile-time introspection system illustrated in this document attempt to recreate some of these features. While they will never be as good as if the C++ standard committee had simply added them into the language spec, I believe they provide a very good alternative. The generate code is compatible with most versions of C++.</w:t>
-      </w:r>
-    </w:p>
-    <w:p>
-      <w:pPr>
-        <w:jc w:val="both"/>
-        <w:rPr>
-          <w:lang w:val="en-GB"/>
-        </w:rPr>
-      </w:pPr>
-    </w:p>
-    <w:p>
-      <w:pPr>
-        <w:jc w:val="both"/>
-        <w:rPr>
-          <w:lang w:val="en-GB"/>
-        </w:rPr>
-      </w:pPr>
-    </w:p>
-    <w:p>
-      <w:pPr>
-        <w:pStyle w:val="Heading2"/>
-        <w:jc w:val="both"/>
-        <w:rPr>
-          <w:lang w:val="en-GB"/>
-        </w:rPr>
-      </w:pPr>
-      <w:r>
-        <w:rPr>
-          <w:lang w:val="en-GB"/>
-        </w:rPr>
-        <w:t>Get the type of a member variable in a struct.</w:t>
-      </w:r>
-    </w:p>
-    <w:p>
-      <w:pPr>
-        <w:jc w:val="both"/>
-        <w:rPr>
-          <w:lang w:val="en-GB"/>
-        </w:rPr>
-      </w:pPr>
-    </w:p>
-    <w:p>
-      <w:pPr>
-        <w:jc w:val="both"/>
-        <w:rPr>
-          <w:lang w:val="en-GB"/>
-        </w:rPr>
-      </w:pPr>
-    </w:p>
-    <w:p>
-      <w:pPr>
-        <w:pStyle w:val="Heading2"/>
-        <w:jc w:val="both"/>
-        <w:rPr>
-          <w:lang w:val="en-GB"/>
-        </w:rPr>
-      </w:pPr>
-      <w:r>
-        <w:rPr>
-          <w:lang w:val="en-GB"/>
-        </w:rPr>
-        <w:t>Compare two variables to see if they’re the same.</w:t>
-      </w:r>
-    </w:p>
-    <w:p>
-      <w:pPr>
-        <w:jc w:val="both"/>
-        <w:rPr>
-          <w:lang w:val="en-GB"/>
-        </w:rPr>
-      </w:pPr>
-      <w:r>
-        <w:rPr>
-          <w:lang w:val="en-GB"/>
-        </w:rPr>
-        <w:t>This feature is actually just some template trickery, rather than generated like most of the others.</w:t>
+        <w:t xml:space="preserve">Building upon the previous example, and adding a new operator </w:t>
+      </w:r>
+      <w:r>
+        <w:rPr>
+          <w:i/>
+          <w:lang w:val="en-GB"/>
+        </w:rPr>
+        <w:t>get_member</w:t>
+      </w:r>
+      <w:r>
+        <w:rPr>
+          <w:lang w:val="en-GB"/>
+        </w:rPr>
+        <w:t xml:space="preserve">, which simply returns the member at index </w:t>
+      </w:r>
+      <w:r>
+        <w:rPr>
+          <w:i/>
+          <w:lang w:val="en-GB"/>
+        </w:rPr>
+        <w:t>i</w:t>
+      </w:r>
+      <w:r>
+        <w:rPr>
+          <w:lang w:val="en-GB"/>
+        </w:rPr>
+        <w:t xml:space="preserve">. the follow code could also be compiled without any runtime overhead. Because the compiler knows how many members are in the struct </w:t>
+      </w:r>
+      <w:r>
+        <w:rPr>
+          <w:i/>
+          <w:lang w:val="en-GB"/>
+        </w:rPr>
+        <w:t>V2</w:t>
+      </w:r>
+      <w:r>
+        <w:rPr>
+          <w:lang w:val="en-GB"/>
+        </w:rPr>
+        <w:t>, and the C++ standard and that an optimizing compiler is not allowed to rearrange members, the compile has all the information to make the code work. It would be very similar to the following code, except more robust to changes.</w:t>
       </w:r>
     </w:p>
     <w:p>
@@ -2095,10 +2128,10 @@
           <w:lang w:val="en-GB" w:eastAsia="en-GB"/>
         </w:rPr>
         <w:drawing>
-          <wp:inline distT="0" distB="0" distL="0" distR="0" wp14:anchorId="4BDEB61A" wp14:editId="39FCEE72">
-            <wp:extent cx="3571875" cy="1371600"/>
-            <wp:effectExtent l="0" t="0" r="9525" b="0"/>
-            <wp:docPr id="4" name="Picture 4"/>
+          <wp:inline distT="0" distB="0" distL="0" distR="0" wp14:anchorId="040725C6" wp14:editId="2140BEA6">
+            <wp:extent cx="2286000" cy="1371600"/>
+            <wp:effectExtent l="0" t="0" r="0" b="0"/>
+            <wp:docPr id="3" name="Picture 3"/>
             <wp:cNvGraphicFramePr>
               <a:graphicFrameLocks xmlns:a="http://schemas.openxmlformats.org/drawingml/2006/main" noChangeAspect="1"/>
             </wp:cNvGraphicFramePr>
@@ -2118,7 +2151,7 @@
                   <pic:spPr>
                     <a:xfrm>
                       <a:off x="0" y="0"/>
-                      <a:ext cx="3571875" cy="1371600"/>
+                      <a:ext cx="2286000" cy="1371600"/>
                     </a:xfrm>
                     <a:prstGeom prst="rect">
                       <a:avLst/>
@@ -2138,52 +2171,20 @@
           <w:lang w:val="en-GB"/>
         </w:rPr>
       </w:pPr>
-    </w:p>
-    <w:p>
-      <w:pPr>
-        <w:jc w:val="both"/>
-        <w:rPr>
-          <w:lang w:val="en-GB"/>
-        </w:rPr>
-      </w:pPr>
-      <w:r>
-        <w:rPr>
-          <w:lang w:val="en-GB"/>
-        </w:rPr>
-        <w:t xml:space="preserve">In C++, you cannot compare types, so the code </w:t>
-      </w:r>
-      <w:r>
-        <w:rPr>
-          <w:i/>
-          <w:lang w:val="en-GB"/>
-        </w:rPr>
-        <w:t>if(int == int)</w:t>
-      </w:r>
-      <w:r>
-        <w:rPr>
-          <w:lang w:val="en-GB"/>
-        </w:rPr>
-        <w:t xml:space="preserve"> will not compile.</w:t>
-      </w:r>
-      <w:r>
-        <w:rPr>
-          <w:lang w:val="en-GB"/>
-        </w:rPr>
-        <w:t xml:space="preserve"> While this may seem like a silly example, if you include C++11 code, and the keyword </w:t>
-      </w:r>
-      <w:r>
-        <w:rPr>
-          <w:i/>
-          <w:lang w:val="en-GB"/>
-        </w:rPr>
-        <w:t>decltype</w:t>
-      </w:r>
-      <w:r>
-        <w:rPr>
-          <w:lang w:val="en-GB"/>
-        </w:rPr>
-        <w:t xml:space="preserve"> then it becomes more obvious why you would want this.</w:t>
-      </w:r>
+      <w:r>
+        <w:rPr>
+          <w:lang w:val="en-GB"/>
+        </w:rPr>
+        <w:t>The compile-time introspection system illustrated in this document attempt to recreate some of these features. While they will never be as good as if the C++ standard committee had simply added them into the language spec, I believe they provide a very good alternative. The generate code is compatible with most versions of C++.</w:t>
+      </w:r>
+    </w:p>
+    <w:p>
+      <w:pPr>
+        <w:jc w:val="both"/>
+        <w:rPr>
+          <w:lang w:val="en-GB"/>
+        </w:rPr>
+      </w:pPr>
     </w:p>
     <w:p>
       <w:pPr>
@@ -2205,21 +2206,53 @@
         <w:rPr>
           <w:lang w:val="en-GB"/>
         </w:rPr>
-        <w:t>Convert a type to a string.</w:t>
-      </w:r>
-    </w:p>
-    <w:p>
-      <w:pPr>
-        <w:jc w:val="both"/>
-        <w:rPr>
-          <w:lang w:val="en-GB"/>
-        </w:rPr>
-      </w:pPr>
-      <w:r>
-        <w:rPr>
-          <w:lang w:val="en-GB"/>
-        </w:rPr>
-        <w:t>This function takes a primitive or struct type as its first argument, and will convert them into a string literal.</w:t>
+        <w:lastRenderedPageBreak/>
+        <w:t>Get the type of a member variable in a struct.</w:t>
+      </w:r>
+    </w:p>
+    <w:p>
+      <w:pPr>
+        <w:jc w:val="both"/>
+        <w:rPr>
+          <w:lang w:val="en-GB"/>
+        </w:rPr>
+      </w:pPr>
+    </w:p>
+    <w:p>
+      <w:pPr>
+        <w:jc w:val="both"/>
+        <w:rPr>
+          <w:lang w:val="en-GB"/>
+        </w:rPr>
+      </w:pPr>
+    </w:p>
+    <w:p>
+      <w:pPr>
+        <w:pStyle w:val="Heading2"/>
+        <w:jc w:val="both"/>
+        <w:rPr>
+          <w:lang w:val="en-GB"/>
+        </w:rPr>
+      </w:pPr>
+      <w:r>
+        <w:rPr>
+          <w:lang w:val="en-GB"/>
+        </w:rPr>
+        <w:t>Compare two variables to see if they’re the same.</w:t>
+      </w:r>
+    </w:p>
+    <w:p>
+      <w:pPr>
+        <w:jc w:val="both"/>
+        <w:rPr>
+          <w:lang w:val="en-GB"/>
+        </w:rPr>
+      </w:pPr>
+      <w:r>
+        <w:rPr>
+          <w:lang w:val="en-GB"/>
+        </w:rPr>
+        <w:t>This feature is actually just some template trickery, rather than generated like most of the others.</w:t>
       </w:r>
     </w:p>
     <w:p>
@@ -2235,10 +2268,10 @@
           <w:lang w:val="en-GB" w:eastAsia="en-GB"/>
         </w:rPr>
         <w:drawing>
-          <wp:inline distT="0" distB="0" distL="0" distR="0" wp14:anchorId="37544D94" wp14:editId="3830E927">
-            <wp:extent cx="3886200" cy="1952625"/>
-            <wp:effectExtent l="0" t="0" r="0" b="9525"/>
-            <wp:docPr id="5" name="Picture 5"/>
+          <wp:inline distT="0" distB="0" distL="0" distR="0" wp14:anchorId="4BDEB61A" wp14:editId="39FCEE72">
+            <wp:extent cx="3571875" cy="1371600"/>
+            <wp:effectExtent l="0" t="0" r="9525" b="0"/>
+            <wp:docPr id="4" name="Picture 4"/>
             <wp:cNvGraphicFramePr>
               <a:graphicFrameLocks xmlns:a="http://schemas.openxmlformats.org/drawingml/2006/main" noChangeAspect="1"/>
             </wp:cNvGraphicFramePr>
@@ -2258,7 +2291,7 @@
                   <pic:spPr>
                     <a:xfrm>
                       <a:off x="0" y="0"/>
-                      <a:ext cx="3886200" cy="1952625"/>
+                      <a:ext cx="3571875" cy="1371600"/>
                     </a:xfrm>
                     <a:prstGeom prst="rect">
                       <a:avLst/>
@@ -2278,25 +2311,51 @@
           <w:lang w:val="en-GB"/>
         </w:rPr>
       </w:pPr>
-      <w:r>
-        <w:rPr>
-          <w:lang w:val="en-GB"/>
-        </w:rPr>
-        <w:lastRenderedPageBreak/>
-        <w:t xml:space="preserve">In the above code, you can see some of the debug uses for this. The above code will also work with C++11’s </w:t>
+    </w:p>
+    <w:p>
+      <w:pPr>
+        <w:jc w:val="both"/>
+        <w:rPr>
+          <w:lang w:val="en-GB"/>
+        </w:rPr>
+      </w:pPr>
+      <w:r>
+        <w:rPr>
+          <w:lang w:val="en-GB"/>
+        </w:rPr>
+        <w:t xml:space="preserve">In C++, you cannot compare types, so the code </w:t>
       </w:r>
       <w:r>
         <w:rPr>
           <w:i/>
           <w:lang w:val="en-GB"/>
         </w:rPr>
+        <w:t>if(int == int)</w:t>
+      </w:r>
+      <w:r>
+        <w:rPr>
+          <w:lang w:val="en-GB"/>
+        </w:rPr>
+        <w:t xml:space="preserve"> will not compile.</w:t>
+      </w:r>
+      <w:r>
+        <w:rPr>
+          <w:lang w:val="en-GB"/>
+        </w:rPr>
+        <w:t xml:space="preserve"> While this may seem like a silly example, if you include C++11 code, and the keyword </w:t>
+      </w:r>
+      <w:r>
+        <w:rPr>
+          <w:i/>
+          <w:lang w:val="en-GB"/>
+        </w:rPr>
         <w:t>decltype</w:t>
       </w:r>
       <w:r>
         <w:rPr>
           <w:lang w:val="en-GB"/>
         </w:rPr>
-        <w:t xml:space="preserve"> keyword.</w:t>
+        <w:t xml:space="preserve"> then it becomes more obvious why you would want this.</w:t>
       </w:r>
     </w:p>
     <w:p>
@@ -2319,7 +2378,21 @@
         <w:rPr>
           <w:lang w:val="en-GB"/>
         </w:rPr>
-        <w:t>Print Struct to Console.</w:t>
+        <w:t>Convert a type to a string.</w:t>
+      </w:r>
+    </w:p>
+    <w:p>
+      <w:pPr>
+        <w:jc w:val="both"/>
+        <w:rPr>
+          <w:lang w:val="en-GB"/>
+        </w:rPr>
+      </w:pPr>
+      <w:r>
+        <w:rPr>
+          <w:lang w:val="en-GB"/>
+        </w:rPr>
+        <w:t>This function takes a primitive or struct type as its first argument, and will convert them into a string literal.</w:t>
       </w:r>
     </w:p>
     <w:p>
@@ -2335,10 +2408,10 @@
           <w:lang w:val="en-GB" w:eastAsia="en-GB"/>
         </w:rPr>
         <w:drawing>
-          <wp:inline distT="0" distB="0" distL="0" distR="0" wp14:anchorId="476D5476" wp14:editId="484DFDCC">
-            <wp:extent cx="4295775" cy="2943225"/>
-            <wp:effectExtent l="0" t="0" r="9525" b="9525"/>
-            <wp:docPr id="7" name="Picture 7"/>
+          <wp:inline distT="0" distB="0" distL="0" distR="0" wp14:anchorId="37544D94" wp14:editId="3830E927">
+            <wp:extent cx="3886200" cy="1952625"/>
+            <wp:effectExtent l="0" t="0" r="0" b="9525"/>
+            <wp:docPr id="5" name="Picture 5"/>
             <wp:cNvGraphicFramePr>
               <a:graphicFrameLocks xmlns:a="http://schemas.openxmlformats.org/drawingml/2006/main" noChangeAspect="1"/>
             </wp:cNvGraphicFramePr>
@@ -2358,7 +2431,7 @@
                   <pic:spPr>
                     <a:xfrm>
                       <a:off x="0" y="0"/>
-                      <a:ext cx="4295775" cy="2943225"/>
+                      <a:ext cx="3886200" cy="1952625"/>
                     </a:xfrm>
                     <a:prstGeom prst="rect">
                       <a:avLst/>
@@ -2382,7 +2455,44 @@
         <w:rPr>
           <w:lang w:val="en-GB"/>
         </w:rPr>
-        <w:t>The above code example produces the following output (taken from the Visual Studio Watch Window).</w:t>
+        <w:t xml:space="preserve">In the above code, you can see some of the debug uses for this. The above code will also work with C++11’s </w:t>
+      </w:r>
+      <w:r>
+        <w:rPr>
+          <w:i/>
+          <w:lang w:val="en-GB"/>
+        </w:rPr>
+        <w:t>decltype</w:t>
+      </w:r>
+      <w:r>
+        <w:rPr>
+          <w:lang w:val="en-GB"/>
+        </w:rPr>
+        <w:t xml:space="preserve"> keyword.</w:t>
+      </w:r>
+    </w:p>
+    <w:p>
+      <w:pPr>
+        <w:jc w:val="both"/>
+        <w:rPr>
+          <w:lang w:val="en-GB"/>
+        </w:rPr>
+      </w:pPr>
+    </w:p>
+    <w:p>
+      <w:pPr>
+        <w:pStyle w:val="Heading2"/>
+        <w:jc w:val="both"/>
+        <w:rPr>
+          <w:lang w:val="en-GB"/>
+        </w:rPr>
+      </w:pPr>
+      <w:r>
+        <w:rPr>
+          <w:lang w:val="en-GB"/>
+        </w:rPr>
+        <w:lastRenderedPageBreak/>
+        <w:t>Print Struct to Console.</w:t>
       </w:r>
     </w:p>
     <w:p>
@@ -2398,10 +2508,10 @@
           <w:lang w:val="en-GB" w:eastAsia="en-GB"/>
         </w:rPr>
         <w:drawing>
-          <wp:inline distT="0" distB="0" distL="0" distR="0" wp14:anchorId="730E4729" wp14:editId="05CCD7C0">
-            <wp:extent cx="1752600" cy="1028700"/>
-            <wp:effectExtent l="0" t="0" r="0" b="0"/>
-            <wp:docPr id="6" name="Picture 6"/>
+          <wp:inline distT="0" distB="0" distL="0" distR="0" wp14:anchorId="476D5476" wp14:editId="484DFDCC">
+            <wp:extent cx="4295775" cy="2943225"/>
+            <wp:effectExtent l="0" t="0" r="9525" b="9525"/>
+            <wp:docPr id="7" name="Picture 7"/>
             <wp:cNvGraphicFramePr>
               <a:graphicFrameLocks xmlns:a="http://schemas.openxmlformats.org/drawingml/2006/main" noChangeAspect="1"/>
             </wp:cNvGraphicFramePr>
@@ -2421,7 +2531,7 @@
                   <pic:spPr>
                     <a:xfrm>
                       <a:off x="0" y="0"/>
-                      <a:ext cx="1752600" cy="1028700"/>
+                      <a:ext cx="4295775" cy="2943225"/>
                     </a:xfrm>
                     <a:prstGeom prst="rect">
                       <a:avLst/>
@@ -2445,122 +2555,7 @@
         <w:rPr>
           <w:lang w:val="en-GB"/>
         </w:rPr>
-        <w:t>As you can see, it has correctly serialized the struct. The point of serializing the struct was not for sending across data packets, or writing to file, but for outputting in a graphical display. The main use case for this would be, in a computer game, if you ran a debug build of the game, you could serialize all the object in the game when the developer clicks on them. This would provide real-time debugging information to the developer.</w:t>
-      </w:r>
-    </w:p>
-    <w:p>
-      <w:pPr>
-        <w:jc w:val="both"/>
-        <w:rPr>
-          <w:lang w:val="en-GB"/>
-        </w:rPr>
-      </w:pPr>
-    </w:p>
-    <w:p>
-      <w:pPr>
-        <w:jc w:val="both"/>
-        <w:rPr>
-          <w:lang w:val="en-GB"/>
-        </w:rPr>
-      </w:pPr>
-      <w:r>
-        <w:rPr>
-          <w:lang w:val="en-GB"/>
-        </w:rPr>
-        <w:t>The serialize struct method has been thoroughly tested and works with multiple inheritance, pointers, and normal data types.</w:t>
-      </w:r>
-    </w:p>
-    <w:p>
-      <w:pPr>
-        <w:jc w:val="both"/>
-        <w:rPr>
-          <w:lang w:val="en-GB"/>
-        </w:rPr>
-      </w:pPr>
-    </w:p>
-    <w:p>
-      <w:pPr>
-        <w:pStyle w:val="Heading2"/>
-        <w:rPr>
-          <w:lang w:val="en-GB"/>
-        </w:rPr>
-      </w:pPr>
-      <w:r>
-        <w:rPr>
-          <w:lang w:val="en-GB"/>
-        </w:rPr>
-        <w:t>Print Struct To Buffer.</w:t>
-      </w:r>
-    </w:p>
-    <w:p>
-      <w:pPr>
-        <w:rPr>
-          <w:lang w:val="en-GB"/>
-        </w:rPr>
-      </w:pPr>
-    </w:p>
-    <w:p>
-      <w:pPr>
-        <w:pStyle w:val="Heading1"/>
-        <w:jc w:val="both"/>
-        <w:rPr>
-          <w:lang w:val="en-GB"/>
-        </w:rPr>
-      </w:pPr>
-      <w:r>
-        <w:rPr>
-          <w:lang w:val="en-GB"/>
-        </w:rPr>
-        <w:t>Enum</w:t>
-      </w:r>
-      <w:r>
-        <w:rPr>
-          <w:lang w:val="en-GB"/>
-        </w:rPr>
-        <w:t xml:space="preserve"> Introspection.</w:t>
-      </w:r>
-    </w:p>
-    <w:p>
-      <w:pPr>
-        <w:jc w:val="both"/>
-        <w:rPr>
-          <w:lang w:val="en-GB"/>
-        </w:rPr>
-      </w:pPr>
-      <w:r>
-        <w:rPr>
-          <w:lang w:val="en-GB"/>
-        </w:rPr>
-        <w:t>All the enum code has been tested with C’s enums, and C++ enum class. It works with both.</w:t>
-      </w:r>
-    </w:p>
-    <w:p>
-      <w:pPr>
-        <w:pStyle w:val="Heading2"/>
-        <w:jc w:val="both"/>
-        <w:rPr>
-          <w:lang w:val="en-GB"/>
-        </w:rPr>
-      </w:pPr>
-      <w:r>
-        <w:rPr>
-          <w:lang w:val="en-GB"/>
-        </w:rPr>
-        <w:t>Get the number of elements in an enum.</w:t>
-      </w:r>
-    </w:p>
-    <w:p>
-      <w:pPr>
-        <w:jc w:val="both"/>
-        <w:rPr>
-          <w:lang w:val="en-GB"/>
-        </w:rPr>
-      </w:pPr>
-      <w:r>
-        <w:rPr>
-          <w:lang w:val="en-GB"/>
-        </w:rPr>
-        <w:t>This code will output the number of elements in an enum.</w:t>
+        <w:t>The above code example produces the following output (taken from the Visual Studio Watch Window).</w:t>
       </w:r>
     </w:p>
     <w:p>
@@ -2575,12 +2570,11 @@
           <w:noProof/>
           <w:lang w:val="en-GB" w:eastAsia="en-GB"/>
         </w:rPr>
-        <w:lastRenderedPageBreak/>
         <w:drawing>
-          <wp:inline distT="0" distB="0" distL="0" distR="0" wp14:anchorId="1E7D8AF0" wp14:editId="5147D6C7">
-            <wp:extent cx="4257675" cy="1038225"/>
-            <wp:effectExtent l="0" t="0" r="9525" b="9525"/>
-            <wp:docPr id="8" name="Picture 8"/>
+          <wp:inline distT="0" distB="0" distL="0" distR="0" wp14:anchorId="730E4729" wp14:editId="05CCD7C0">
+            <wp:extent cx="1752600" cy="1028700"/>
+            <wp:effectExtent l="0" t="0" r="0" b="0"/>
+            <wp:docPr id="6" name="Picture 6"/>
             <wp:cNvGraphicFramePr>
               <a:graphicFrameLocks xmlns:a="http://schemas.openxmlformats.org/drawingml/2006/main" noChangeAspect="1"/>
             </wp:cNvGraphicFramePr>
@@ -2600,7 +2594,7 @@
                   <pic:spPr>
                     <a:xfrm>
                       <a:off x="0" y="0"/>
-                      <a:ext cx="4257675" cy="1038225"/>
+                      <a:ext cx="1752600" cy="1028700"/>
                     </a:xfrm>
                     <a:prstGeom prst="rect">
                       <a:avLst/>
@@ -2624,72 +2618,29 @@
         <w:rPr>
           <w:lang w:val="en-GB"/>
         </w:rPr>
-        <w:t xml:space="preserve">A lot of people, when writing enums, will have a count element on the end, so they can always get the number of elements (in the previous example, after </w:t>
-      </w:r>
-      <w:r>
-        <w:rPr>
-          <w:i/>
-          <w:lang w:val="en-GB"/>
-        </w:rPr>
-        <w:t>letter_c</w:t>
-      </w:r>
-      <w:r>
-        <w:rPr>
-          <w:lang w:val="en-GB"/>
-        </w:rPr>
-        <w:t xml:space="preserve">, there could be an element called </w:t>
-      </w:r>
-      <w:r>
-        <w:rPr>
-          <w:i/>
-          <w:lang w:val="en-GB"/>
-        </w:rPr>
-        <w:t>letter_count</w:t>
-      </w:r>
-      <w:r>
-        <w:rPr>
-          <w:lang w:val="en-GB"/>
-        </w:rPr>
-        <w:t xml:space="preserve">). This has some disadvantages of, including; someone may accidentally move count so it’s no longer at the start, or add elements after it without properly reading how the enum works. Or, if the user assigns a number to one of the elements in the enum, like </w:t>
-      </w:r>
-      <w:r>
-        <w:rPr>
-          <w:i/>
-          <w:lang w:val="en-GB"/>
-        </w:rPr>
-        <w:t>letter_c = 5</w:t>
-      </w:r>
-      <w:r>
-        <w:rPr>
-          <w:lang w:val="en-GB"/>
-        </w:rPr>
-        <w:t xml:space="preserve">, then the element </w:t>
-      </w:r>
-      <w:r>
-        <w:rPr>
-          <w:i/>
-          <w:lang w:val="en-GB"/>
-        </w:rPr>
-        <w:t>letter_count</w:t>
-      </w:r>
-      <w:r>
-        <w:rPr>
-          <w:lang w:val="en-GB"/>
-        </w:rPr>
-        <w:t xml:space="preserve"> would not be wrong. Using the </w:t>
-      </w:r>
-      <w:r>
-        <w:rPr>
-          <w:i/>
-          <w:lang w:val="en-GB"/>
-        </w:rPr>
-        <w:t>get_number_of_enum_elements</w:t>
-      </w:r>
-      <w:r>
-        <w:rPr>
-          <w:lang w:val="en-GB"/>
-        </w:rPr>
-        <w:t xml:space="preserve"> “function”, the user now has a more robust way to find out how many elements are in an enum.</w:t>
+        <w:t>As you can see, it has correctly serialized the struct. The point of serializing the struct was not for sending across data packets, or writing to file, but for outputting in a graphical display. The main use case for this would be, in a computer game, if you ran a debug build of the game, you could serialize all the object in the game when the developer clicks on them. This would provide real-time debugging information to the developer.</w:t>
+      </w:r>
+    </w:p>
+    <w:p>
+      <w:pPr>
+        <w:jc w:val="both"/>
+        <w:rPr>
+          <w:lang w:val="en-GB"/>
+        </w:rPr>
+      </w:pPr>
+    </w:p>
+    <w:p>
+      <w:pPr>
+        <w:jc w:val="both"/>
+        <w:rPr>
+          <w:lang w:val="en-GB"/>
+        </w:rPr>
+      </w:pPr>
+      <w:r>
+        <w:rPr>
+          <w:lang w:val="en-GB"/>
+        </w:rPr>
+        <w:t>The serialize struct method has been thoroughly tested and works with multiple inheritance, pointers, and normal data types.</w:t>
       </w:r>
     </w:p>
     <w:p>
@@ -2703,16 +2654,86 @@
     <w:p>
       <w:pPr>
         <w:pStyle w:val="Heading2"/>
-        <w:jc w:val="both"/>
-        <w:rPr>
-          <w:lang w:val="en-GB"/>
-        </w:rPr>
-      </w:pPr>
-      <w:r>
-        <w:rPr>
-          <w:lang w:val="en-GB"/>
-        </w:rPr>
-        <w:t>Convert a string to an enum.</w:t>
+        <w:rPr>
+          <w:lang w:val="en-GB"/>
+        </w:rPr>
+      </w:pPr>
+      <w:r>
+        <w:rPr>
+          <w:lang w:val="en-GB"/>
+        </w:rPr>
+        <w:t>Print Struct To Buffer.</w:t>
+      </w:r>
+    </w:p>
+    <w:p>
+      <w:pPr>
+        <w:rPr>
+          <w:lang w:val="en-GB"/>
+        </w:rPr>
+      </w:pPr>
+    </w:p>
+    <w:p>
+      <w:pPr>
+        <w:pStyle w:val="Heading1"/>
+        <w:jc w:val="both"/>
+        <w:rPr>
+          <w:lang w:val="en-GB"/>
+        </w:rPr>
+      </w:pPr>
+      <w:r>
+        <w:rPr>
+          <w:lang w:val="en-GB"/>
+        </w:rPr>
+        <w:t>Enum</w:t>
+      </w:r>
+      <w:r>
+        <w:rPr>
+          <w:lang w:val="en-GB"/>
+        </w:rPr>
+        <w:t xml:space="preserve"> Introspection.</w:t>
+      </w:r>
+    </w:p>
+    <w:p>
+      <w:pPr>
+        <w:jc w:val="both"/>
+        <w:rPr>
+          <w:lang w:val="en-GB"/>
+        </w:rPr>
+      </w:pPr>
+      <w:r>
+        <w:rPr>
+          <w:lang w:val="en-GB"/>
+        </w:rPr>
+        <w:t>All the enum code has been tested with C’s enums, and C++ enum class. It works with both.</w:t>
+      </w:r>
+    </w:p>
+    <w:p>
+      <w:pPr>
+        <w:pStyle w:val="Heading2"/>
+        <w:jc w:val="both"/>
+        <w:rPr>
+          <w:lang w:val="en-GB"/>
+        </w:rPr>
+      </w:pPr>
+      <w:r>
+        <w:rPr>
+          <w:lang w:val="en-GB"/>
+        </w:rPr>
+        <w:t>Get the number of elements in an enum.</w:t>
+      </w:r>
+    </w:p>
+    <w:p>
+      <w:pPr>
+        <w:jc w:val="both"/>
+        <w:rPr>
+          <w:lang w:val="en-GB"/>
+        </w:rPr>
+      </w:pPr>
+      <w:r>
+        <w:rPr>
+          <w:lang w:val="en-GB"/>
+        </w:rPr>
+        <w:t>This code will output the number of elements in an enum.</w:t>
       </w:r>
     </w:p>
     <w:p>
@@ -2727,11 +2748,12 @@
           <w:noProof/>
           <w:lang w:val="en-GB" w:eastAsia="en-GB"/>
         </w:rPr>
+        <w:lastRenderedPageBreak/>
         <w:drawing>
-          <wp:inline distT="0" distB="0" distL="0" distR="0" wp14:anchorId="4C0775F8" wp14:editId="55459797">
-            <wp:extent cx="3248025" cy="2105025"/>
+          <wp:inline distT="0" distB="0" distL="0" distR="0" wp14:anchorId="1E7D8AF0" wp14:editId="5147D6C7">
+            <wp:extent cx="4257675" cy="1038225"/>
             <wp:effectExtent l="0" t="0" r="9525" b="9525"/>
-            <wp:docPr id="9" name="Picture 9"/>
+            <wp:docPr id="8" name="Picture 8"/>
             <wp:cNvGraphicFramePr>
               <a:graphicFrameLocks xmlns:a="http://schemas.openxmlformats.org/drawingml/2006/main" noChangeAspect="1"/>
             </wp:cNvGraphicFramePr>
@@ -2751,7 +2773,7 @@
                   <pic:spPr>
                     <a:xfrm>
                       <a:off x="0" y="0"/>
-                      <a:ext cx="3248025" cy="2105025"/>
+                      <a:ext cx="4257675" cy="1038225"/>
                     </a:xfrm>
                     <a:prstGeom prst="rect">
                       <a:avLst/>
@@ -2775,13 +2797,72 @@
         <w:rPr>
           <w:lang w:val="en-GB"/>
         </w:rPr>
-        <w:t>This is used to convert a string into an enum. From the above example, you can see h</w:t>
-      </w:r>
-      <w:r>
-        <w:rPr>
-          <w:lang w:val="en-GB"/>
-        </w:rPr>
-        <w:t>ow this would be useful if you were reading data from a file.</w:t>
+        <w:t xml:space="preserve">A lot of people, when writing enums, will have a count element on the end, so they can always get the number of elements (in the previous example, after </w:t>
+      </w:r>
+      <w:r>
+        <w:rPr>
+          <w:i/>
+          <w:lang w:val="en-GB"/>
+        </w:rPr>
+        <w:t>letter_c</w:t>
+      </w:r>
+      <w:r>
+        <w:rPr>
+          <w:lang w:val="en-GB"/>
+        </w:rPr>
+        <w:t xml:space="preserve">, there could be an element called </w:t>
+      </w:r>
+      <w:r>
+        <w:rPr>
+          <w:i/>
+          <w:lang w:val="en-GB"/>
+        </w:rPr>
+        <w:t>letter_count</w:t>
+      </w:r>
+      <w:r>
+        <w:rPr>
+          <w:lang w:val="en-GB"/>
+        </w:rPr>
+        <w:t xml:space="preserve">). This has some disadvantages of, including; someone may accidentally move count so it’s no longer at the start, or add elements after it without properly reading how the enum works. Or, if the user assigns a number to one of the elements in the enum, like </w:t>
+      </w:r>
+      <w:r>
+        <w:rPr>
+          <w:i/>
+          <w:lang w:val="en-GB"/>
+        </w:rPr>
+        <w:t>letter_c = 5</w:t>
+      </w:r>
+      <w:r>
+        <w:rPr>
+          <w:lang w:val="en-GB"/>
+        </w:rPr>
+        <w:t xml:space="preserve">, then the element </w:t>
+      </w:r>
+      <w:r>
+        <w:rPr>
+          <w:i/>
+          <w:lang w:val="en-GB"/>
+        </w:rPr>
+        <w:t>letter_count</w:t>
+      </w:r>
+      <w:r>
+        <w:rPr>
+          <w:lang w:val="en-GB"/>
+        </w:rPr>
+        <w:t xml:space="preserve"> would not be wrong. Using the </w:t>
+      </w:r>
+      <w:r>
+        <w:rPr>
+          <w:i/>
+          <w:lang w:val="en-GB"/>
+        </w:rPr>
+        <w:t>get_number_of_enum_elements</w:t>
+      </w:r>
+      <w:r>
+        <w:rPr>
+          <w:lang w:val="en-GB"/>
+        </w:rPr>
+        <w:t xml:space="preserve"> “function”, the user now has a more robust way to find out how many elements are in an enum.</w:t>
       </w:r>
     </w:p>
     <w:p>
@@ -2804,7 +2885,7 @@
         <w:rPr>
           <w:lang w:val="en-GB"/>
         </w:rPr>
-        <w:t>Convert an enum to a string.</w:t>
+        <w:t>Convert a string to an enum.</w:t>
       </w:r>
     </w:p>
     <w:p>
@@ -2820,10 +2901,10 @@
           <w:lang w:val="en-GB" w:eastAsia="en-GB"/>
         </w:rPr>
         <w:drawing>
-          <wp:inline distT="0" distB="0" distL="0" distR="0" wp14:anchorId="69D5564B" wp14:editId="385C5E4D">
-            <wp:extent cx="3248025" cy="2400300"/>
-            <wp:effectExtent l="0" t="0" r="9525" b="0"/>
-            <wp:docPr id="11" name="Picture 11"/>
+          <wp:inline distT="0" distB="0" distL="0" distR="0" wp14:anchorId="4C0775F8" wp14:editId="55459797">
+            <wp:extent cx="3248025" cy="2105025"/>
+            <wp:effectExtent l="0" t="0" r="9525" b="9525"/>
+            <wp:docPr id="9" name="Picture 9"/>
             <wp:cNvGraphicFramePr>
               <a:graphicFrameLocks xmlns:a="http://schemas.openxmlformats.org/drawingml/2006/main" noChangeAspect="1"/>
             </wp:cNvGraphicFramePr>
@@ -2843,6 +2924,98 @@
                   <pic:spPr>
                     <a:xfrm>
                       <a:off x="0" y="0"/>
+                      <a:ext cx="3248025" cy="2105025"/>
+                    </a:xfrm>
+                    <a:prstGeom prst="rect">
+                      <a:avLst/>
+                    </a:prstGeom>
+                  </pic:spPr>
+                </pic:pic>
+              </a:graphicData>
+            </a:graphic>
+          </wp:inline>
+        </w:drawing>
+      </w:r>
+    </w:p>
+    <w:p>
+      <w:pPr>
+        <w:jc w:val="both"/>
+        <w:rPr>
+          <w:lang w:val="en-GB"/>
+        </w:rPr>
+      </w:pPr>
+      <w:r>
+        <w:rPr>
+          <w:lang w:val="en-GB"/>
+        </w:rPr>
+        <w:t>This is used to convert a string into an enum. From the above example, you can see h</w:t>
+      </w:r>
+      <w:r>
+        <w:rPr>
+          <w:lang w:val="en-GB"/>
+        </w:rPr>
+        <w:t>ow this would be useful if you were reading data from a file.</w:t>
+      </w:r>
+    </w:p>
+    <w:p>
+      <w:pPr>
+        <w:jc w:val="both"/>
+        <w:rPr>
+          <w:lang w:val="en-GB"/>
+        </w:rPr>
+      </w:pPr>
+    </w:p>
+    <w:p>
+      <w:pPr>
+        <w:pStyle w:val="Heading2"/>
+        <w:jc w:val="both"/>
+        <w:rPr>
+          <w:lang w:val="en-GB"/>
+        </w:rPr>
+      </w:pPr>
+      <w:r>
+        <w:rPr>
+          <w:lang w:val="en-GB"/>
+        </w:rPr>
+        <w:t>Convert an enum to a string.</w:t>
+      </w:r>
+    </w:p>
+    <w:p>
+      <w:pPr>
+        <w:jc w:val="both"/>
+        <w:rPr>
+          <w:lang w:val="en-GB"/>
+        </w:rPr>
+      </w:pPr>
+      <w:r>
+        <w:rPr>
+          <w:noProof/>
+          <w:lang w:val="en-GB" w:eastAsia="en-GB"/>
+        </w:rPr>
+        <w:drawing>
+          <wp:inline distT="0" distB="0" distL="0" distR="0" wp14:anchorId="69D5564B" wp14:editId="385C5E4D">
+            <wp:extent cx="3248025" cy="2400300"/>
+            <wp:effectExtent l="0" t="0" r="9525" b="0"/>
+            <wp:docPr id="11" name="Picture 11"/>
+            <wp:cNvGraphicFramePr>
+              <a:graphicFrameLocks xmlns:a="http://schemas.openxmlformats.org/drawingml/2006/main" noChangeAspect="1"/>
+            </wp:cNvGraphicFramePr>
+            <a:graphic xmlns:a="http://schemas.openxmlformats.org/drawingml/2006/main">
+              <a:graphicData uri="http://schemas.openxmlformats.org/drawingml/2006/picture">
+                <pic:pic xmlns:pic="http://schemas.openxmlformats.org/drawingml/2006/picture">
+                  <pic:nvPicPr>
+                    <pic:cNvPr id="1" name=""/>
+                    <pic:cNvPicPr/>
+                  </pic:nvPicPr>
+                  <pic:blipFill>
+                    <a:blip r:embed="rId32"/>
+                    <a:stretch>
+                      <a:fillRect/>
+                    </a:stretch>
+                  </pic:blipFill>
+                  <pic:spPr>
+                    <a:xfrm>
+                      <a:off x="0" y="0"/>
                       <a:ext cx="3248025" cy="2400300"/>
                     </a:xfrm>
                     <a:prstGeom prst="rect">
@@ -3189,6 +3362,38 @@
       </w:r>
     </w:p>
   </w:comment>
+  <w:comment w:id="7" w:author="Jonathan Livingstone" w:date="2016-12-12T19:14:00Z" w:initials="JL">
+    <w:p>
+      <w:pPr>
+        <w:pStyle w:val="CommentText"/>
+      </w:pPr>
+      <w:r>
+        <w:rPr>
+          <w:rStyle w:val="CommentReference"/>
+        </w:rPr>
+        <w:annotationRef/>
+      </w:r>
+      <w:r>
+        <w:t>Look for evidence of this!</w:t>
+      </w:r>
+    </w:p>
+  </w:comment>
+  <w:comment w:id="8" w:author="Jonathan Livingstone" w:date="2016-12-12T19:17:00Z" w:initials="JL">
+    <w:p>
+      <w:pPr>
+        <w:pStyle w:val="CommentText"/>
+      </w:pPr>
+      <w:r>
+        <w:rPr>
+          <w:rStyle w:val="CommentReference"/>
+        </w:rPr>
+        <w:annotationRef/>
+      </w:r>
+      <w:r>
+        <w:t>Find evidence!</w:t>
+      </w:r>
+    </w:p>
+  </w:comment>
   <w:comment w:id="6" w:author="Jonathan Livingstone" w:date="2016-12-09T18:21:00Z" w:initials="JL">
     <w:p>
       <w:pPr>
@@ -3211,7 +3416,7 @@
       </w:r>
     </w:p>
   </w:comment>
-  <w:comment w:id="8" w:author="Jonathan Livingstone" w:date="2016-12-10T21:12:00Z" w:initials="JL">
+  <w:comment w:id="10" w:author="Jonathan Livingstone" w:date="2016-12-10T21:12:00Z" w:initials="JL">
     <w:p>
       <w:pPr>
         <w:pStyle w:val="CommentText"/>
@@ -3238,6 +3443,8 @@
   <w15:commentEx w15:paraId="05E1DB45" w15:done="0"/>
   <w15:commentEx w15:paraId="3B2F4065" w15:done="0"/>
   <w15:commentEx w15:paraId="1EC62EE5" w15:done="0"/>
+  <w15:commentEx w15:paraId="3EE68F32" w15:done="0"/>
+  <w15:commentEx w15:paraId="5DB69E93" w15:done="0"/>
   <w15:commentEx w15:paraId="796DDCE5" w15:done="0"/>
   <w15:commentEx w15:paraId="0F8E86F5" w15:done="0"/>
 </w15:commentsEx>
@@ -7022,12 +7229,139 @@
 </file>
 
 <file path=customXml/item1.xml><?xml version="1.0" encoding="utf-8"?>
-<?mso-contentType ?>
-<FormTemplates xmlns="http://schemas.microsoft.com/sharepoint/v3/contenttype/forms">
-  <Display>DocumentLibraryForm</Display>
-  <Edit>AssetEditForm</Edit>
-  <New>DocumentLibraryForm</New>
-</FormTemplates>
+<p:properties xmlns:p="http://schemas.microsoft.com/office/2006/metadata/properties" xmlns:xsi="http://www.w3.org/2001/XMLSchema-instance" xmlns:pc="http://schemas.microsoft.com/office/infopath/2007/PartnerControls">
+  <documentManagement>
+    <LocLastLocAttemptVersionTypeLookup xmlns="4873beb7-5857-4685-be1f-d57550cc96cc" xsi:nil="true"/>
+    <MarketSpecific xmlns="4873beb7-5857-4685-be1f-d57550cc96cc">false</MarketSpecific>
+    <ApprovalStatus xmlns="4873beb7-5857-4685-be1f-d57550cc96cc">InProgress</ApprovalStatus>
+    <LocComments xmlns="4873beb7-5857-4685-be1f-d57550cc96cc" xsi:nil="true"/>
+    <DirectSourceMarket xmlns="4873beb7-5857-4685-be1f-d57550cc96cc" xsi:nil="true"/>
+    <LocPublishedLinkedAssetsLookup xmlns="4873beb7-5857-4685-be1f-d57550cc96cc" xsi:nil="true"/>
+    <ThumbnailAssetId xmlns="4873beb7-5857-4685-be1f-d57550cc96cc" xsi:nil="true"/>
+    <PrimaryImageGen xmlns="4873beb7-5857-4685-be1f-d57550cc96cc">true</PrimaryImageGen>
+    <LegacyData xmlns="4873beb7-5857-4685-be1f-d57550cc96cc" xsi:nil="true"/>
+    <LocNewPublishedVersionLookup xmlns="4873beb7-5857-4685-be1f-d57550cc96cc" xsi:nil="true"/>
+    <NumericId xmlns="4873beb7-5857-4685-be1f-d57550cc96cc">102787001</NumericId>
+    <TPFriendlyName xmlns="4873beb7-5857-4685-be1f-d57550cc96cc" xsi:nil="true"/>
+    <LocOverallPublishStatusLookup xmlns="4873beb7-5857-4685-be1f-d57550cc96cc" xsi:nil="true"/>
+    <LocRecommendedHandoff xmlns="4873beb7-5857-4685-be1f-d57550cc96cc" xsi:nil="true"/>
+    <BlockPublish xmlns="4873beb7-5857-4685-be1f-d57550cc96cc">false</BlockPublish>
+    <BusinessGroup xmlns="4873beb7-5857-4685-be1f-d57550cc96cc" xsi:nil="true"/>
+    <OpenTemplate xmlns="4873beb7-5857-4685-be1f-d57550cc96cc">true</OpenTemplate>
+    <SourceTitle xmlns="4873beb7-5857-4685-be1f-d57550cc96cc" xsi:nil="true"/>
+    <LocOverallLocStatusLookup xmlns="4873beb7-5857-4685-be1f-d57550cc96cc" xsi:nil="true"/>
+    <APEditor xmlns="4873beb7-5857-4685-be1f-d57550cc96cc">
+      <UserInfo>
+        <DisplayName/>
+        <AccountId xsi:nil="true"/>
+        <AccountType/>
+      </UserInfo>
+    </APEditor>
+    <UALocComments xmlns="4873beb7-5857-4685-be1f-d57550cc96cc" xsi:nil="true"/>
+    <IntlLangReviewDate xmlns="4873beb7-5857-4685-be1f-d57550cc96cc" xsi:nil="true"/>
+    <PublishStatusLookup xmlns="4873beb7-5857-4685-be1f-d57550cc96cc">
+      <Value>1343188</Value>
+    </PublishStatusLookup>
+    <ParentAssetId xmlns="4873beb7-5857-4685-be1f-d57550cc96cc" xsi:nil="true"/>
+    <FeatureTagsTaxHTField0 xmlns="4873beb7-5857-4685-be1f-d57550cc96cc">
+      <Terms xmlns="http://schemas.microsoft.com/office/infopath/2007/PartnerControls"/>
+    </FeatureTagsTaxHTField0>
+    <MachineTranslated xmlns="4873beb7-5857-4685-be1f-d57550cc96cc">false</MachineTranslated>
+    <Providers xmlns="4873beb7-5857-4685-be1f-d57550cc96cc" xsi:nil="true"/>
+    <OriginalSourceMarket xmlns="4873beb7-5857-4685-be1f-d57550cc96cc" xsi:nil="true"/>
+    <APDescription xmlns="4873beb7-5857-4685-be1f-d57550cc96cc" xsi:nil="true"/>
+    <ContentItem xmlns="4873beb7-5857-4685-be1f-d57550cc96cc" xsi:nil="true"/>
+    <ClipArtFilename xmlns="4873beb7-5857-4685-be1f-d57550cc96cc" xsi:nil="true"/>
+    <TPInstallLocation xmlns="4873beb7-5857-4685-be1f-d57550cc96cc" xsi:nil="true"/>
+    <TimesCloned xmlns="4873beb7-5857-4685-be1f-d57550cc96cc" xsi:nil="true"/>
+    <PublishTargets xmlns="4873beb7-5857-4685-be1f-d57550cc96cc">OfficeOnlineVNext</PublishTargets>
+    <AcquiredFrom xmlns="4873beb7-5857-4685-be1f-d57550cc96cc">Internal MS</AcquiredFrom>
+    <AssetStart xmlns="4873beb7-5857-4685-be1f-d57550cc96cc">2011-11-23T17:29:00+00:00</AssetStart>
+    <FriendlyTitle xmlns="4873beb7-5857-4685-be1f-d57550cc96cc" xsi:nil="true"/>
+    <Provider xmlns="4873beb7-5857-4685-be1f-d57550cc96cc" xsi:nil="true"/>
+    <LastHandOff xmlns="4873beb7-5857-4685-be1f-d57550cc96cc" xsi:nil="true"/>
+    <TPClientViewer xmlns="4873beb7-5857-4685-be1f-d57550cc96cc" xsi:nil="true"/>
+    <TemplateStatus xmlns="4873beb7-5857-4685-be1f-d57550cc96cc">Complete</TemplateStatus>
+    <Downloads xmlns="4873beb7-5857-4685-be1f-d57550cc96cc">0</Downloads>
+    <OOCacheId xmlns="4873beb7-5857-4685-be1f-d57550cc96cc" xsi:nil="true"/>
+    <IsDeleted xmlns="4873beb7-5857-4685-be1f-d57550cc96cc">false</IsDeleted>
+    <LocPublishedDependentAssetsLookup xmlns="4873beb7-5857-4685-be1f-d57550cc96cc" xsi:nil="true"/>
+    <AssetExpire xmlns="4873beb7-5857-4685-be1f-d57550cc96cc">2029-05-12T07:00:00+00:00</AssetExpire>
+    <CSXSubmissionMarket xmlns="4873beb7-5857-4685-be1f-d57550cc96cc" xsi:nil="true"/>
+    <DSATActionTaken xmlns="4873beb7-5857-4685-be1f-d57550cc96cc" xsi:nil="true"/>
+    <SubmitterId xmlns="4873beb7-5857-4685-be1f-d57550cc96cc" xsi:nil="true"/>
+    <EditorialTags xmlns="4873beb7-5857-4685-be1f-d57550cc96cc" xsi:nil="true"/>
+    <TPExecutable xmlns="4873beb7-5857-4685-be1f-d57550cc96cc" xsi:nil="true"/>
+    <CSXSubmissionDate xmlns="4873beb7-5857-4685-be1f-d57550cc96cc" xsi:nil="true"/>
+    <CSXUpdate xmlns="4873beb7-5857-4685-be1f-d57550cc96cc">false</CSXUpdate>
+    <AssetType xmlns="4873beb7-5857-4685-be1f-d57550cc96cc">TP</AssetType>
+    <ApprovalLog xmlns="4873beb7-5857-4685-be1f-d57550cc96cc" xsi:nil="true"/>
+    <BugNumber xmlns="4873beb7-5857-4685-be1f-d57550cc96cc" xsi:nil="true"/>
+    <OriginAsset xmlns="4873beb7-5857-4685-be1f-d57550cc96cc" xsi:nil="true"/>
+    <TPComponent xmlns="4873beb7-5857-4685-be1f-d57550cc96cc" xsi:nil="true"/>
+    <Milestone xmlns="4873beb7-5857-4685-be1f-d57550cc96cc" xsi:nil="true"/>
+    <RecommendationsModifier xmlns="4873beb7-5857-4685-be1f-d57550cc96cc" xsi:nil="true"/>
+    <AssetId xmlns="4873beb7-5857-4685-be1f-d57550cc96cc">TP102787001</AssetId>
+    <PolicheckWords xmlns="4873beb7-5857-4685-be1f-d57550cc96cc" xsi:nil="true"/>
+    <TPLaunchHelpLink xmlns="4873beb7-5857-4685-be1f-d57550cc96cc" xsi:nil="true"/>
+    <IntlLocPriority xmlns="4873beb7-5857-4685-be1f-d57550cc96cc" xsi:nil="true"/>
+    <TPApplication xmlns="4873beb7-5857-4685-be1f-d57550cc96cc" xsi:nil="true"/>
+    <IntlLangReviewer xmlns="4873beb7-5857-4685-be1f-d57550cc96cc" xsi:nil="true"/>
+    <HandoffToMSDN xmlns="4873beb7-5857-4685-be1f-d57550cc96cc" xsi:nil="true"/>
+    <PlannedPubDate xmlns="4873beb7-5857-4685-be1f-d57550cc96cc" xsi:nil="true"/>
+    <CrawlForDependencies xmlns="4873beb7-5857-4685-be1f-d57550cc96cc">false</CrawlForDependencies>
+    <LocLastLocAttemptVersionLookup xmlns="4873beb7-5857-4685-be1f-d57550cc96cc">693888</LocLastLocAttemptVersionLookup>
+    <LocProcessedForHandoffsLookup xmlns="4873beb7-5857-4685-be1f-d57550cc96cc" xsi:nil="true"/>
+    <TrustLevel xmlns="4873beb7-5857-4685-be1f-d57550cc96cc">1 Microsoft Managed Content</TrustLevel>
+    <CampaignTagsTaxHTField0 xmlns="4873beb7-5857-4685-be1f-d57550cc96cc">
+      <Terms xmlns="http://schemas.microsoft.com/office/infopath/2007/PartnerControls"/>
+    </CampaignTagsTaxHTField0>
+    <TPNamespace xmlns="4873beb7-5857-4685-be1f-d57550cc96cc" xsi:nil="true"/>
+    <LocOverallPreviewStatusLookup xmlns="4873beb7-5857-4685-be1f-d57550cc96cc" xsi:nil="true"/>
+    <TaxCatchAll xmlns="4873beb7-5857-4685-be1f-d57550cc96cc"/>
+    <IsSearchable xmlns="4873beb7-5857-4685-be1f-d57550cc96cc">false</IsSearchable>
+    <TemplateTemplateType xmlns="4873beb7-5857-4685-be1f-d57550cc96cc">Word Document Template</TemplateTemplateType>
+    <Markets xmlns="4873beb7-5857-4685-be1f-d57550cc96cc"/>
+    <IntlLangReview xmlns="4873beb7-5857-4685-be1f-d57550cc96cc" xsi:nil="true"/>
+    <UAProjectedTotalWords xmlns="4873beb7-5857-4685-be1f-d57550cc96cc" xsi:nil="true"/>
+    <OutputCachingOn xmlns="4873beb7-5857-4685-be1f-d57550cc96cc">false</OutputCachingOn>
+    <AverageRating xmlns="4873beb7-5857-4685-be1f-d57550cc96cc" xsi:nil="true"/>
+    <LocMarketGroupTiers2 xmlns="4873beb7-5857-4685-be1f-d57550cc96cc" xsi:nil="true"/>
+    <APAuthor xmlns="4873beb7-5857-4685-be1f-d57550cc96cc">
+      <UserInfo>
+        <DisplayName>REDMOND\v-namall</DisplayName>
+        <AccountId>978</AccountId>
+        <AccountType/>
+      </UserInfo>
+    </APAuthor>
+    <TPCommandLine xmlns="4873beb7-5857-4685-be1f-d57550cc96cc" xsi:nil="true"/>
+    <LocManualTestRequired xmlns="4873beb7-5857-4685-be1f-d57550cc96cc">false</LocManualTestRequired>
+    <TPAppVersion xmlns="4873beb7-5857-4685-be1f-d57550cc96cc" xsi:nil="true"/>
+    <EditorialStatus xmlns="4873beb7-5857-4685-be1f-d57550cc96cc">Complete</EditorialStatus>
+    <LocProcessedForMarketsLookup xmlns="4873beb7-5857-4685-be1f-d57550cc96cc" xsi:nil="true"/>
+    <LastModifiedDateTime xmlns="4873beb7-5857-4685-be1f-d57550cc96cc" xsi:nil="true"/>
+    <TPLaunchHelpLinkType xmlns="4873beb7-5857-4685-be1f-d57550cc96cc">Template</TPLaunchHelpLinkType>
+    <ScenarioTagsTaxHTField0 xmlns="4873beb7-5857-4685-be1f-d57550cc96cc">
+      <Terms xmlns="http://schemas.microsoft.com/office/infopath/2007/PartnerControls"/>
+    </ScenarioTagsTaxHTField0>
+    <OriginalRelease xmlns="4873beb7-5857-4685-be1f-d57550cc96cc">14</OriginalRelease>
+    <LocalizationTagsTaxHTField0 xmlns="4873beb7-5857-4685-be1f-d57550cc96cc">
+      <Terms xmlns="http://schemas.microsoft.com/office/infopath/2007/PartnerControls"/>
+    </LocalizationTagsTaxHTField0>
+    <Manager xmlns="4873beb7-5857-4685-be1f-d57550cc96cc" xsi:nil="true"/>
+    <UALocRecommendation xmlns="4873beb7-5857-4685-be1f-d57550cc96cc">Localize</UALocRecommendation>
+    <LocOverallHandbackStatusLookup xmlns="4873beb7-5857-4685-be1f-d57550cc96cc" xsi:nil="true"/>
+    <ArtSampleDocs xmlns="4873beb7-5857-4685-be1f-d57550cc96cc" xsi:nil="true"/>
+    <UACurrentWords xmlns="4873beb7-5857-4685-be1f-d57550cc96cc" xsi:nil="true"/>
+    <ShowIn xmlns="4873beb7-5857-4685-be1f-d57550cc96cc">Show everywhere</ShowIn>
+    <CSXHash xmlns="4873beb7-5857-4685-be1f-d57550cc96cc" xsi:nil="true"/>
+    <VoteCount xmlns="4873beb7-5857-4685-be1f-d57550cc96cc" xsi:nil="true"/>
+    <InternalTagsTaxHTField0 xmlns="4873beb7-5857-4685-be1f-d57550cc96cc">
+      <Terms xmlns="http://schemas.microsoft.com/office/infopath/2007/PartnerControls"/>
+    </InternalTagsTaxHTField0>
+    <UANotes xmlns="4873beb7-5857-4685-be1f-d57550cc96cc" xsi:nil="true"/>
+  </documentManagement>
+</p:properties>
 </file>
 
 <file path=customXml/item2.xml><?xml version="1.0" encoding="utf-8"?>
@@ -8071,139 +8405,12 @@
 </file>
 
 <file path=customXml/item3.xml><?xml version="1.0" encoding="utf-8"?>
-<p:properties xmlns:p="http://schemas.microsoft.com/office/2006/metadata/properties" xmlns:xsi="http://www.w3.org/2001/XMLSchema-instance" xmlns:pc="http://schemas.microsoft.com/office/infopath/2007/PartnerControls">
-  <documentManagement>
-    <LocLastLocAttemptVersionTypeLookup xmlns="4873beb7-5857-4685-be1f-d57550cc96cc" xsi:nil="true"/>
-    <MarketSpecific xmlns="4873beb7-5857-4685-be1f-d57550cc96cc">false</MarketSpecific>
-    <ApprovalStatus xmlns="4873beb7-5857-4685-be1f-d57550cc96cc">InProgress</ApprovalStatus>
-    <LocComments xmlns="4873beb7-5857-4685-be1f-d57550cc96cc" xsi:nil="true"/>
-    <DirectSourceMarket xmlns="4873beb7-5857-4685-be1f-d57550cc96cc" xsi:nil="true"/>
-    <LocPublishedLinkedAssetsLookup xmlns="4873beb7-5857-4685-be1f-d57550cc96cc" xsi:nil="true"/>
-    <ThumbnailAssetId xmlns="4873beb7-5857-4685-be1f-d57550cc96cc" xsi:nil="true"/>
-    <PrimaryImageGen xmlns="4873beb7-5857-4685-be1f-d57550cc96cc">true</PrimaryImageGen>
-    <LegacyData xmlns="4873beb7-5857-4685-be1f-d57550cc96cc" xsi:nil="true"/>
-    <LocNewPublishedVersionLookup xmlns="4873beb7-5857-4685-be1f-d57550cc96cc" xsi:nil="true"/>
-    <NumericId xmlns="4873beb7-5857-4685-be1f-d57550cc96cc">102787001</NumericId>
-    <TPFriendlyName xmlns="4873beb7-5857-4685-be1f-d57550cc96cc" xsi:nil="true"/>
-    <LocOverallPublishStatusLookup xmlns="4873beb7-5857-4685-be1f-d57550cc96cc" xsi:nil="true"/>
-    <LocRecommendedHandoff xmlns="4873beb7-5857-4685-be1f-d57550cc96cc" xsi:nil="true"/>
-    <BlockPublish xmlns="4873beb7-5857-4685-be1f-d57550cc96cc">false</BlockPublish>
-    <BusinessGroup xmlns="4873beb7-5857-4685-be1f-d57550cc96cc" xsi:nil="true"/>
-    <OpenTemplate xmlns="4873beb7-5857-4685-be1f-d57550cc96cc">true</OpenTemplate>
-    <SourceTitle xmlns="4873beb7-5857-4685-be1f-d57550cc96cc" xsi:nil="true"/>
-    <LocOverallLocStatusLookup xmlns="4873beb7-5857-4685-be1f-d57550cc96cc" xsi:nil="true"/>
-    <APEditor xmlns="4873beb7-5857-4685-be1f-d57550cc96cc">
-      <UserInfo>
-        <DisplayName/>
-        <AccountId xsi:nil="true"/>
-        <AccountType/>
-      </UserInfo>
-    </APEditor>
-    <UALocComments xmlns="4873beb7-5857-4685-be1f-d57550cc96cc" xsi:nil="true"/>
-    <IntlLangReviewDate xmlns="4873beb7-5857-4685-be1f-d57550cc96cc" xsi:nil="true"/>
-    <PublishStatusLookup xmlns="4873beb7-5857-4685-be1f-d57550cc96cc">
-      <Value>1343188</Value>
-    </PublishStatusLookup>
-    <ParentAssetId xmlns="4873beb7-5857-4685-be1f-d57550cc96cc" xsi:nil="true"/>
-    <FeatureTagsTaxHTField0 xmlns="4873beb7-5857-4685-be1f-d57550cc96cc">
-      <Terms xmlns="http://schemas.microsoft.com/office/infopath/2007/PartnerControls"/>
-    </FeatureTagsTaxHTField0>
-    <MachineTranslated xmlns="4873beb7-5857-4685-be1f-d57550cc96cc">false</MachineTranslated>
-    <Providers xmlns="4873beb7-5857-4685-be1f-d57550cc96cc" xsi:nil="true"/>
-    <OriginalSourceMarket xmlns="4873beb7-5857-4685-be1f-d57550cc96cc" xsi:nil="true"/>
-    <APDescription xmlns="4873beb7-5857-4685-be1f-d57550cc96cc" xsi:nil="true"/>
-    <ContentItem xmlns="4873beb7-5857-4685-be1f-d57550cc96cc" xsi:nil="true"/>
-    <ClipArtFilename xmlns="4873beb7-5857-4685-be1f-d57550cc96cc" xsi:nil="true"/>
-    <TPInstallLocation xmlns="4873beb7-5857-4685-be1f-d57550cc96cc" xsi:nil="true"/>
-    <TimesCloned xmlns="4873beb7-5857-4685-be1f-d57550cc96cc" xsi:nil="true"/>
-    <PublishTargets xmlns="4873beb7-5857-4685-be1f-d57550cc96cc">OfficeOnlineVNext</PublishTargets>
-    <AcquiredFrom xmlns="4873beb7-5857-4685-be1f-d57550cc96cc">Internal MS</AcquiredFrom>
-    <AssetStart xmlns="4873beb7-5857-4685-be1f-d57550cc96cc">2011-11-23T17:29:00+00:00</AssetStart>
-    <FriendlyTitle xmlns="4873beb7-5857-4685-be1f-d57550cc96cc" xsi:nil="true"/>
-    <Provider xmlns="4873beb7-5857-4685-be1f-d57550cc96cc" xsi:nil="true"/>
-    <LastHandOff xmlns="4873beb7-5857-4685-be1f-d57550cc96cc" xsi:nil="true"/>
-    <TPClientViewer xmlns="4873beb7-5857-4685-be1f-d57550cc96cc" xsi:nil="true"/>
-    <TemplateStatus xmlns="4873beb7-5857-4685-be1f-d57550cc96cc">Complete</TemplateStatus>
-    <Downloads xmlns="4873beb7-5857-4685-be1f-d57550cc96cc">0</Downloads>
-    <OOCacheId xmlns="4873beb7-5857-4685-be1f-d57550cc96cc" xsi:nil="true"/>
-    <IsDeleted xmlns="4873beb7-5857-4685-be1f-d57550cc96cc">false</IsDeleted>
-    <LocPublishedDependentAssetsLookup xmlns="4873beb7-5857-4685-be1f-d57550cc96cc" xsi:nil="true"/>
-    <AssetExpire xmlns="4873beb7-5857-4685-be1f-d57550cc96cc">2029-05-12T07:00:00+00:00</AssetExpire>
-    <CSXSubmissionMarket xmlns="4873beb7-5857-4685-be1f-d57550cc96cc" xsi:nil="true"/>
-    <DSATActionTaken xmlns="4873beb7-5857-4685-be1f-d57550cc96cc" xsi:nil="true"/>
-    <SubmitterId xmlns="4873beb7-5857-4685-be1f-d57550cc96cc" xsi:nil="true"/>
-    <EditorialTags xmlns="4873beb7-5857-4685-be1f-d57550cc96cc" xsi:nil="true"/>
-    <TPExecutable xmlns="4873beb7-5857-4685-be1f-d57550cc96cc" xsi:nil="true"/>
-    <CSXSubmissionDate xmlns="4873beb7-5857-4685-be1f-d57550cc96cc" xsi:nil="true"/>
-    <CSXUpdate xmlns="4873beb7-5857-4685-be1f-d57550cc96cc">false</CSXUpdate>
-    <AssetType xmlns="4873beb7-5857-4685-be1f-d57550cc96cc">TP</AssetType>
-    <ApprovalLog xmlns="4873beb7-5857-4685-be1f-d57550cc96cc" xsi:nil="true"/>
-    <BugNumber xmlns="4873beb7-5857-4685-be1f-d57550cc96cc" xsi:nil="true"/>
-    <OriginAsset xmlns="4873beb7-5857-4685-be1f-d57550cc96cc" xsi:nil="true"/>
-    <TPComponent xmlns="4873beb7-5857-4685-be1f-d57550cc96cc" xsi:nil="true"/>
-    <Milestone xmlns="4873beb7-5857-4685-be1f-d57550cc96cc" xsi:nil="true"/>
-    <RecommendationsModifier xmlns="4873beb7-5857-4685-be1f-d57550cc96cc" xsi:nil="true"/>
-    <AssetId xmlns="4873beb7-5857-4685-be1f-d57550cc96cc">TP102787001</AssetId>
-    <PolicheckWords xmlns="4873beb7-5857-4685-be1f-d57550cc96cc" xsi:nil="true"/>
-    <TPLaunchHelpLink xmlns="4873beb7-5857-4685-be1f-d57550cc96cc" xsi:nil="true"/>
-    <IntlLocPriority xmlns="4873beb7-5857-4685-be1f-d57550cc96cc" xsi:nil="true"/>
-    <TPApplication xmlns="4873beb7-5857-4685-be1f-d57550cc96cc" xsi:nil="true"/>
-    <IntlLangReviewer xmlns="4873beb7-5857-4685-be1f-d57550cc96cc" xsi:nil="true"/>
-    <HandoffToMSDN xmlns="4873beb7-5857-4685-be1f-d57550cc96cc" xsi:nil="true"/>
-    <PlannedPubDate xmlns="4873beb7-5857-4685-be1f-d57550cc96cc" xsi:nil="true"/>
-    <CrawlForDependencies xmlns="4873beb7-5857-4685-be1f-d57550cc96cc">false</CrawlForDependencies>
-    <LocLastLocAttemptVersionLookup xmlns="4873beb7-5857-4685-be1f-d57550cc96cc">693888</LocLastLocAttemptVersionLookup>
-    <LocProcessedForHandoffsLookup xmlns="4873beb7-5857-4685-be1f-d57550cc96cc" xsi:nil="true"/>
-    <TrustLevel xmlns="4873beb7-5857-4685-be1f-d57550cc96cc">1 Microsoft Managed Content</TrustLevel>
-    <CampaignTagsTaxHTField0 xmlns="4873beb7-5857-4685-be1f-d57550cc96cc">
-      <Terms xmlns="http://schemas.microsoft.com/office/infopath/2007/PartnerControls"/>
-    </CampaignTagsTaxHTField0>
-    <TPNamespace xmlns="4873beb7-5857-4685-be1f-d57550cc96cc" xsi:nil="true"/>
-    <LocOverallPreviewStatusLookup xmlns="4873beb7-5857-4685-be1f-d57550cc96cc" xsi:nil="true"/>
-    <TaxCatchAll xmlns="4873beb7-5857-4685-be1f-d57550cc96cc"/>
-    <IsSearchable xmlns="4873beb7-5857-4685-be1f-d57550cc96cc">false</IsSearchable>
-    <TemplateTemplateType xmlns="4873beb7-5857-4685-be1f-d57550cc96cc">Word Document Template</TemplateTemplateType>
-    <Markets xmlns="4873beb7-5857-4685-be1f-d57550cc96cc"/>
-    <IntlLangReview xmlns="4873beb7-5857-4685-be1f-d57550cc96cc" xsi:nil="true"/>
-    <UAProjectedTotalWords xmlns="4873beb7-5857-4685-be1f-d57550cc96cc" xsi:nil="true"/>
-    <OutputCachingOn xmlns="4873beb7-5857-4685-be1f-d57550cc96cc">false</OutputCachingOn>
-    <AverageRating xmlns="4873beb7-5857-4685-be1f-d57550cc96cc" xsi:nil="true"/>
-    <LocMarketGroupTiers2 xmlns="4873beb7-5857-4685-be1f-d57550cc96cc" xsi:nil="true"/>
-    <APAuthor xmlns="4873beb7-5857-4685-be1f-d57550cc96cc">
-      <UserInfo>
-        <DisplayName>REDMOND\v-namall</DisplayName>
-        <AccountId>978</AccountId>
-        <AccountType/>
-      </UserInfo>
-    </APAuthor>
-    <TPCommandLine xmlns="4873beb7-5857-4685-be1f-d57550cc96cc" xsi:nil="true"/>
-    <LocManualTestRequired xmlns="4873beb7-5857-4685-be1f-d57550cc96cc">false</LocManualTestRequired>
-    <TPAppVersion xmlns="4873beb7-5857-4685-be1f-d57550cc96cc" xsi:nil="true"/>
-    <EditorialStatus xmlns="4873beb7-5857-4685-be1f-d57550cc96cc">Complete</EditorialStatus>
-    <LocProcessedForMarketsLookup xmlns="4873beb7-5857-4685-be1f-d57550cc96cc" xsi:nil="true"/>
-    <LastModifiedDateTime xmlns="4873beb7-5857-4685-be1f-d57550cc96cc" xsi:nil="true"/>
-    <TPLaunchHelpLinkType xmlns="4873beb7-5857-4685-be1f-d57550cc96cc">Template</TPLaunchHelpLinkType>
-    <ScenarioTagsTaxHTField0 xmlns="4873beb7-5857-4685-be1f-d57550cc96cc">
-      <Terms xmlns="http://schemas.microsoft.com/office/infopath/2007/PartnerControls"/>
-    </ScenarioTagsTaxHTField0>
-    <OriginalRelease xmlns="4873beb7-5857-4685-be1f-d57550cc96cc">14</OriginalRelease>
-    <LocalizationTagsTaxHTField0 xmlns="4873beb7-5857-4685-be1f-d57550cc96cc">
-      <Terms xmlns="http://schemas.microsoft.com/office/infopath/2007/PartnerControls"/>
-    </LocalizationTagsTaxHTField0>
-    <Manager xmlns="4873beb7-5857-4685-be1f-d57550cc96cc" xsi:nil="true"/>
-    <UALocRecommendation xmlns="4873beb7-5857-4685-be1f-d57550cc96cc">Localize</UALocRecommendation>
-    <LocOverallHandbackStatusLookup xmlns="4873beb7-5857-4685-be1f-d57550cc96cc" xsi:nil="true"/>
-    <ArtSampleDocs xmlns="4873beb7-5857-4685-be1f-d57550cc96cc" xsi:nil="true"/>
-    <UACurrentWords xmlns="4873beb7-5857-4685-be1f-d57550cc96cc" xsi:nil="true"/>
-    <ShowIn xmlns="4873beb7-5857-4685-be1f-d57550cc96cc">Show everywhere</ShowIn>
-    <CSXHash xmlns="4873beb7-5857-4685-be1f-d57550cc96cc" xsi:nil="true"/>
-    <VoteCount xmlns="4873beb7-5857-4685-be1f-d57550cc96cc" xsi:nil="true"/>
-    <InternalTagsTaxHTField0 xmlns="4873beb7-5857-4685-be1f-d57550cc96cc">
-      <Terms xmlns="http://schemas.microsoft.com/office/infopath/2007/PartnerControls"/>
-    </InternalTagsTaxHTField0>
-    <UANotes xmlns="4873beb7-5857-4685-be1f-d57550cc96cc" xsi:nil="true"/>
-  </documentManagement>
-</p:properties>
+<?mso-contentType ?>
+<FormTemplates xmlns="http://schemas.microsoft.com/sharepoint/v3/contenttype/forms">
+  <Display>DocumentLibraryForm</Display>
+  <Edit>AssetEditForm</Edit>
+  <New>DocumentLibraryForm</New>
+</FormTemplates>
 </file>
 
 <file path=customXml/item4.xml><?xml version="1.0" encoding="utf-8"?>
@@ -8211,9 +8418,11 @@
 </file>
 
 <file path=customXml/itemProps1.xml><?xml version="1.0" encoding="utf-8"?>
-<ds:datastoreItem xmlns:ds="http://schemas.openxmlformats.org/officeDocument/2006/customXml" ds:itemID="{C01C3C56-10DB-49F7-B061-44D8728D078A}">
+<ds:datastoreItem xmlns:ds="http://schemas.openxmlformats.org/officeDocument/2006/customXml" ds:itemID="{7FBDB1CC-CEFB-4E46-8174-1F0AA0D30B24}">
   <ds:schemaRefs>
-    <ds:schemaRef ds:uri="http://schemas.microsoft.com/sharepoint/v3/contenttype/forms"/>
+    <ds:schemaRef ds:uri="http://schemas.microsoft.com/office/2006/metadata/properties"/>
+    <ds:schemaRef ds:uri="http://schemas.microsoft.com/office/infopath/2007/PartnerControls"/>
+    <ds:schemaRef ds:uri="4873beb7-5857-4685-be1f-d57550cc96cc"/>
   </ds:schemaRefs>
 </ds:datastoreItem>
 </file>
@@ -8237,17 +8446,15 @@
 </file>
 
 <file path=customXml/itemProps3.xml><?xml version="1.0" encoding="utf-8"?>
-<ds:datastoreItem xmlns:ds="http://schemas.openxmlformats.org/officeDocument/2006/customXml" ds:itemID="{7FBDB1CC-CEFB-4E46-8174-1F0AA0D30B24}">
+<ds:datastoreItem xmlns:ds="http://schemas.openxmlformats.org/officeDocument/2006/customXml" ds:itemID="{C01C3C56-10DB-49F7-B061-44D8728D078A}">
   <ds:schemaRefs>
-    <ds:schemaRef ds:uri="http://schemas.microsoft.com/office/2006/metadata/properties"/>
-    <ds:schemaRef ds:uri="http://schemas.microsoft.com/office/infopath/2007/PartnerControls"/>
-    <ds:schemaRef ds:uri="4873beb7-5857-4685-be1f-d57550cc96cc"/>
+    <ds:schemaRef ds:uri="http://schemas.microsoft.com/sharepoint/v3/contenttype/forms"/>
   </ds:schemaRefs>
 </ds:datastoreItem>
 </file>
 
 <file path=customXml/itemProps4.xml><?xml version="1.0" encoding="utf-8"?>
-<ds:datastoreItem xmlns:ds="http://schemas.openxmlformats.org/officeDocument/2006/customXml" ds:itemID="{5190E16E-218D-4A87-AFFE-26AC4C2C10F0}">
+<ds:datastoreItem xmlns:ds="http://schemas.openxmlformats.org/officeDocument/2006/customXml" ds:itemID="{D7DCC6D9-3B62-4750-A397-33EC7DEAB6FC}">
   <ds:schemaRefs>
     <ds:schemaRef ds:uri="http://schemas.openxmlformats.org/officeDocument/2006/bibliography"/>
   </ds:schemaRefs>

</xml_diff>

<commit_message>
Added missing features to report.
</commit_message>
<xml_diff>
--- a/report.docx
+++ b/report.docx
@@ -7211,13 +7211,7 @@
         <w:rPr>
           <w:rFonts w:ascii="Arial" w:hAnsi="Arial" w:cs="Arial"/>
         </w:rPr>
-        <w:t>Chochlík</w:t>
-      </w:r>
-      <w:r>
-        <w:rPr>
-          <w:rFonts w:ascii="Arial" w:hAnsi="Arial" w:cs="Arial"/>
-        </w:rPr>
-        <w:t>’s (2016) fork of clang, where he implemented a version of the proposed reflection facilities.</w:t>
+        <w:t>Chochlík’s (2016) fork of clang, where he implemented a version of the proposed reflection facilities.</w:t>
       </w:r>
     </w:p>
     <w:p>
@@ -7350,16 +7344,7 @@
           <w:sz w:val="20"/>
           <w:szCs w:val="20"/>
         </w:rPr>
-        <w:t>Chochlík</w:t>
-      </w:r>
-      <w:r>
-        <w:rPr>
-          <w:rFonts w:ascii="Arial" w:hAnsi="Arial" w:cs="Arial"/>
-          <w:i/>
-          <w:sz w:val="20"/>
-          <w:szCs w:val="20"/>
-        </w:rPr>
-        <w:t>’s clang fork to get the number of members in a struct.</w:t>
+        <w:t>Chochlík’s clang fork to get the number of members in a struct.</w:t>
       </w:r>
     </w:p>
     <w:p>
@@ -7786,7 +7771,14 @@
           <w:rFonts w:ascii="Arial" w:hAnsi="Arial" w:cs="Arial"/>
           <w:lang w:val="en-GB"/>
         </w:rPr>
-        <w:t>While this is not a very good metric, it is meant to show that the tool will not significantly affect build times for larger projects.</w:t>
+        <w:t>While this is not a very good metric</w:t>
+      </w:r>
+      <w:r>
+        <w:rPr>
+          <w:rFonts w:ascii="Arial" w:hAnsi="Arial" w:cs="Arial"/>
+          <w:lang w:val="en-GB"/>
+        </w:rPr>
+        <w:t xml:space="preserve"> of comparison, all it intends to demonstrate is that the preprocessor tool is very unlikely to be the bottleneck causing long build times.</w:t>
       </w:r>
     </w:p>
     <w:p>
@@ -8362,6 +8354,7 @@
           <w:rFonts w:ascii="Arial" w:hAnsi="Arial" w:cs="Arial"/>
           <w:lang w:val="en-GB"/>
         </w:rPr>
+        <w:lastRenderedPageBreak/>
         <w:t xml:space="preserve">The second line, </w:t>
       </w:r>
       <w:r>
@@ -8430,7 +8423,6 @@
           <w:i/>
           <w:lang w:val="en-GB"/>
         </w:rPr>
-        <w:lastRenderedPageBreak/>
         <w:t>test</w:t>
       </w:r>
       <w:r>
@@ -9152,7 +9144,6 @@
     </w:p>
     <w:p>
       <w:pPr>
-        <w:pStyle w:val="Heading2"/>
         <w:rPr>
           <w:rFonts w:ascii="Arial" w:hAnsi="Arial" w:cs="Arial"/>
           <w:lang w:val="en-GB"/>
@@ -9540,20 +9531,14 @@
     <w:p>
       <w:pPr>
         <w:pStyle w:val="Heading2"/>
-        <w:jc w:val="both"/>
-        <w:rPr>
-          <w:rFonts w:ascii="Arial" w:hAnsi="Arial" w:cs="Arial"/>
-          <w:sz w:val="22"/>
-          <w:szCs w:val="22"/>
-          <w:lang w:val="en-GB"/>
+        <w:rPr>
+          <w:rFonts w:ascii="Arial" w:hAnsi="Arial" w:cs="Arial"/>
         </w:rPr>
       </w:pPr>
       <w:bookmarkStart w:id="14" w:name="_Toc469572115"/>
       <w:r>
         <w:rPr>
           <w:rFonts w:ascii="Arial" w:hAnsi="Arial" w:cs="Arial"/>
-          <w:sz w:val="22"/>
-          <w:szCs w:val="22"/>
           <w:lang w:val="en-GB"/>
         </w:rPr>
         <w:t>Type comparison</w:t>
@@ -10101,7 +10086,21 @@
           <w:rFonts w:ascii="Arial" w:hAnsi="Arial" w:cs="Arial"/>
           <w:lang w:val="en-GB"/>
         </w:rPr>
-        <w:t>The metaprogramming tool, however, exposes a mechanism for comparing types.</w:t>
+        <w:t>The metaprog</w:t>
+      </w:r>
+      <w:r>
+        <w:rPr>
+          <w:rFonts w:ascii="Arial" w:hAnsi="Arial" w:cs="Arial"/>
+          <w:lang w:val="en-GB"/>
+        </w:rPr>
+        <w:t>ramming tool, however, exposes three</w:t>
+      </w:r>
+      <w:r>
+        <w:rPr>
+          <w:rFonts w:ascii="Arial" w:hAnsi="Arial" w:cs="Arial"/>
+          <w:lang w:val="en-GB"/>
+        </w:rPr>
+        <w:t xml:space="preserve"> mechanism for comparing types.</w:t>
       </w:r>
     </w:p>
     <w:p>
@@ -10138,46 +10137,71 @@
               </w:rPr>
             </w:pPr>
             <w:r>
-              <w:rPr>
-                <w:rFonts w:ascii="Arial" w:hAnsi="Arial" w:cs="Arial"/>
-                <w:noProof/>
-                <w:lang w:val="en-GB" w:eastAsia="en-GB"/>
-              </w:rPr>
-              <w:drawing>
-                <wp:inline distT="0" distB="0" distL="0" distR="0" wp14:anchorId="5187D6C7" wp14:editId="63476509">
-                  <wp:extent cx="2743200" cy="285750"/>
-                  <wp:effectExtent l="0" t="0" r="0" b="0"/>
-                  <wp:docPr id="17" name="Picture 17"/>
-                  <wp:cNvGraphicFramePr>
-                    <a:graphicFrameLocks xmlns:a="http://schemas.openxmlformats.org/drawingml/2006/main" noChangeAspect="1"/>
-                  </wp:cNvGraphicFramePr>
-                  <a:graphic xmlns:a="http://schemas.openxmlformats.org/drawingml/2006/main">
-                    <a:graphicData uri="http://schemas.openxmlformats.org/drawingml/2006/picture">
-                      <pic:pic xmlns:pic="http://schemas.openxmlformats.org/drawingml/2006/picture">
-                        <pic:nvPicPr>
-                          <pic:cNvPr id="1" name=""/>
-                          <pic:cNvPicPr/>
-                        </pic:nvPicPr>
-                        <pic:blipFill>
-                          <a:blip r:embed="rId28"/>
-                          <a:stretch>
-                            <a:fillRect/>
-                          </a:stretch>
-                        </pic:blipFill>
-                        <pic:spPr>
-                          <a:xfrm>
-                            <a:off x="0" y="0"/>
-                            <a:ext cx="2743200" cy="285750"/>
-                          </a:xfrm>
-                          <a:prstGeom prst="rect">
-                            <a:avLst/>
-                          </a:prstGeom>
-                        </pic:spPr>
-                      </pic:pic>
-                    </a:graphicData>
-                  </a:graphic>
-                </wp:inline>
-              </w:drawing>
+              <w:object w:dxaOrig="4770" w:dyaOrig="555" w14:anchorId="4ED8BF55">
+                <v:shapetype id="_x0000_t75" coordsize="21600,21600" o:spt="75" o:preferrelative="t" path="m@4@5l@4@11@9@11@9@5xe" filled="f" stroked="f">
+                  <v:stroke joinstyle="miter"/>
+                  <v:formulas>
+                    <v:f eqn="if lineDrawn pixelLineWidth 0"/>
+                    <v:f eqn="sum @0 1 0"/>
+                    <v:f eqn="sum 0 0 @1"/>
+                    <v:f eqn="prod @2 1 2"/>
+                    <v:f eqn="prod @3 21600 pixelWidth"/>
+                    <v:f eqn="prod @3 21600 pixelHeight"/>
+                    <v:f eqn="sum @0 0 1"/>
+                    <v:f eqn="prod @6 1 2"/>
+                    <v:f eqn="prod @7 21600 pixelWidth"/>
+                    <v:f eqn="sum @8 21600 0"/>
+                    <v:f eqn="prod @7 21600 pixelHeight"/>
+                    <v:f eqn="sum @10 21600 0"/>
+                  </v:formulas>
+                  <v:path o:extrusionok="f" gradientshapeok="t" o:connecttype="rect"/>
+                  <o:lock v:ext="edit" aspectratio="t"/>
+                </v:shapetype>
+                <v:shape id="_x0000_i1027" type="#_x0000_t75" style="width:238.5pt;height:27.75pt" o:ole="">
+                  <v:imagedata r:id="rId28" o:title=""/>
+                </v:shape>
+                <o:OLEObject Type="Embed" ProgID="PBrush" ShapeID="_x0000_i1027" DrawAspect="Content" ObjectID="_1544022432" r:id="rId29"/>
+              </w:object>
+            </w:r>
+          </w:p>
+        </w:tc>
+      </w:tr>
+      <w:tr>
+        <w:trPr>
+          <w:trHeight w:val="599"/>
+        </w:trPr>
+        <w:tc>
+          <w:tcPr>
+            <w:tcW w:w="9209" w:type="dxa"/>
+          </w:tcPr>
+          <w:p>
+            <w:r>
+              <w:object w:dxaOrig="5145" w:dyaOrig="495" w14:anchorId="7DE7648C">
+                <v:shape id="_x0000_i1028" type="#_x0000_t75" style="width:257.25pt;height:24.75pt" o:ole="">
+                  <v:imagedata r:id="rId30" o:title=""/>
+                </v:shape>
+                <o:OLEObject Type="Embed" ProgID="PBrush" ShapeID="_x0000_i1028" DrawAspect="Content" ObjectID="_1544022433" r:id="rId31"/>
+              </w:object>
+            </w:r>
+          </w:p>
+        </w:tc>
+      </w:tr>
+      <w:tr>
+        <w:trPr>
+          <w:trHeight w:val="599"/>
+        </w:trPr>
+        <w:tc>
+          <w:tcPr>
+            <w:tcW w:w="9209" w:type="dxa"/>
+          </w:tcPr>
+          <w:p>
+            <w:r>
+              <w:object w:dxaOrig="5250" w:dyaOrig="645" w14:anchorId="427891B8">
+                <v:shape id="_x0000_i1029" type="#_x0000_t75" style="width:262.5pt;height:32.25pt" o:ole="">
+                  <v:imagedata r:id="rId32" o:title=""/>
+                </v:shape>
+                <o:OLEObject Type="Embed" ProgID="PBrush" ShapeID="_x0000_i1029" DrawAspect="Content" ObjectID="_1544022434" r:id="rId33"/>
+              </w:object>
             </w:r>
           </w:p>
         </w:tc>
@@ -10212,8 +10236,173 @@
           <w:szCs w:val="20"/>
           <w:lang w:val="en-GB"/>
         </w:rPr>
-        <w:t>: pp::type_compare function.</w:t>
-      </w:r>
+        <w:t>: pp::type_compare</w:t>
+      </w:r>
+      <w:r>
+        <w:rPr>
+          <w:rFonts w:ascii="Arial" w:hAnsi="Arial" w:cs="Arial"/>
+          <w:i/>
+          <w:sz w:val="20"/>
+          <w:szCs w:val="20"/>
+          <w:lang w:val="en-GB"/>
+        </w:rPr>
+        <w:t>, pp::fuzzy_type_compare, and pp::weak_type_compare</w:t>
+      </w:r>
+      <w:r>
+        <w:rPr>
+          <w:rFonts w:ascii="Arial" w:hAnsi="Arial" w:cs="Arial"/>
+          <w:i/>
+          <w:sz w:val="20"/>
+          <w:szCs w:val="20"/>
+          <w:lang w:val="en-GB"/>
+        </w:rPr>
+        <w:t xml:space="preserve"> function</w:t>
+      </w:r>
+      <w:r>
+        <w:rPr>
+          <w:rFonts w:ascii="Arial" w:hAnsi="Arial" w:cs="Arial"/>
+          <w:i/>
+          <w:sz w:val="20"/>
+          <w:szCs w:val="20"/>
+          <w:lang w:val="en-GB"/>
+        </w:rPr>
+        <w:t>s</w:t>
+      </w:r>
+      <w:r>
+        <w:rPr>
+          <w:rFonts w:ascii="Arial" w:hAnsi="Arial" w:cs="Arial"/>
+          <w:i/>
+          <w:sz w:val="20"/>
+          <w:szCs w:val="20"/>
+          <w:lang w:val="en-GB"/>
+        </w:rPr>
+        <w:t>.</w:t>
+      </w:r>
+    </w:p>
+    <w:p>
+      <w:pPr>
+        <w:jc w:val="both"/>
+        <w:rPr>
+          <w:rFonts w:ascii="Arial" w:hAnsi="Arial" w:cs="Arial"/>
+          <w:lang w:val="en-GB"/>
+        </w:rPr>
+      </w:pPr>
+    </w:p>
+    <w:p>
+      <w:pPr>
+        <w:jc w:val="both"/>
+        <w:rPr>
+          <w:rFonts w:ascii="Arial" w:hAnsi="Arial" w:cs="Arial"/>
+          <w:lang w:val="en-GB"/>
+        </w:rPr>
+      </w:pPr>
+      <w:r>
+        <w:rPr>
+          <w:rFonts w:ascii="Arial" w:hAnsi="Arial" w:cs="Arial"/>
+          <w:lang w:val="en-GB"/>
+        </w:rPr>
+        <w:t xml:space="preserve">Each of these functions does something slightly different. </w:t>
+      </w:r>
+      <w:r>
+        <w:rPr>
+          <w:rFonts w:ascii="Arial" w:hAnsi="Arial" w:cs="Arial"/>
+          <w:i/>
+          <w:lang w:val="en-GB"/>
+        </w:rPr>
+        <w:t>pp::type</w:t>
+      </w:r>
+      <w:r>
+        <w:rPr>
+          <w:rFonts w:ascii="Arial" w:hAnsi="Arial" w:cs="Arial"/>
+          <w:i/>
+          <w:lang w:val="en-GB"/>
+        </w:rPr>
+        <w:t>_compare</w:t>
+      </w:r>
+      <w:r>
+        <w:rPr>
+          <w:rFonts w:ascii="Arial" w:hAnsi="Arial" w:cs="Arial"/>
+          <w:lang w:val="en-GB"/>
+        </w:rPr>
+        <w:t xml:space="preserve"> does a vanilla comparison on the types. </w:t>
+      </w:r>
+      <w:r>
+        <w:rPr>
+          <w:rFonts w:ascii="Arial" w:hAnsi="Arial" w:cs="Arial"/>
+          <w:i/>
+          <w:lang w:val="en-GB"/>
+        </w:rPr>
+        <w:t>pp::fuzzy_type_compare</w:t>
+      </w:r>
+      <w:r>
+        <w:rPr>
+          <w:rFonts w:ascii="Arial" w:hAnsi="Arial" w:cs="Arial"/>
+          <w:lang w:val="en-GB"/>
+        </w:rPr>
+        <w:t xml:space="preserve"> test whether the </w:t>
+      </w:r>
+      <w:r>
+        <w:rPr>
+          <w:rFonts w:ascii="Arial" w:hAnsi="Arial" w:cs="Arial"/>
+          <w:i/>
+          <w:lang w:val="en-GB"/>
+        </w:rPr>
+        <w:t>structs</w:t>
+      </w:r>
+      <w:r>
+        <w:rPr>
+          <w:rFonts w:ascii="Arial" w:hAnsi="Arial" w:cs="Arial"/>
+          <w:lang w:val="en-GB"/>
+        </w:rPr>
+        <w:t xml:space="preserve"> are the same, or if one is a </w:t>
+      </w:r>
+      <w:r>
+        <w:rPr>
+          <w:rFonts w:ascii="Arial" w:hAnsi="Arial" w:cs="Arial"/>
+          <w:i/>
+          <w:lang w:val="en-GB"/>
+        </w:rPr>
+        <w:t>base</w:t>
+      </w:r>
+      <w:r>
+        <w:rPr>
+          <w:rFonts w:ascii="Arial" w:hAnsi="Arial" w:cs="Arial"/>
+          <w:lang w:val="en-GB"/>
+        </w:rPr>
+        <w:t xml:space="preserve"> </w:t>
+      </w:r>
+      <w:r>
+        <w:rPr>
+          <w:rFonts w:ascii="Arial" w:hAnsi="Arial" w:cs="Arial"/>
+          <w:i/>
+          <w:lang w:val="en-GB"/>
+        </w:rPr>
+        <w:t>struct</w:t>
+      </w:r>
+      <w:r>
+        <w:rPr>
+          <w:rFonts w:ascii="Arial" w:hAnsi="Arial" w:cs="Arial"/>
+          <w:lang w:val="en-GB"/>
+        </w:rPr>
+        <w:t xml:space="preserve"> of another. </w:t>
+      </w:r>
+      <w:r>
+        <w:rPr>
+          <w:rFonts w:ascii="Arial" w:hAnsi="Arial" w:cs="Arial"/>
+          <w:i/>
+          <w:lang w:val="en-GB"/>
+        </w:rPr>
+        <w:t>pp::weak_type_compare</w:t>
+      </w:r>
+      <w:r>
+        <w:rPr>
+          <w:rFonts w:ascii="Arial" w:hAnsi="Arial" w:cs="Arial"/>
+          <w:lang w:val="en-GB"/>
+        </w:rPr>
+        <w:t xml:space="preserve"> tests whether two types are the same, ignoring whether one is a pointer or not.</w:t>
+      </w:r>
+      <w:bookmarkStart w:id="15" w:name="_GoBack"/>
+      <w:bookmarkEnd w:id="15"/>
     </w:p>
     <w:p>
       <w:pPr>
@@ -10293,7 +10482,7 @@
                           <pic:cNvPicPr/>
                         </pic:nvPicPr>
                         <pic:blipFill>
-                          <a:blip r:embed="rId29"/>
+                          <a:blip r:embed="rId34"/>
                           <a:stretch>
                             <a:fillRect/>
                           </a:stretch>
@@ -10378,6 +10567,9 @@
         <w:gridCol w:w="9350"/>
       </w:tblGrid>
       <w:tr>
+        <w:trPr>
+          <w:trHeight w:val="771"/>
+        </w:trPr>
         <w:tc>
           <w:tcPr>
             <w:tcW w:w="9350" w:type="dxa"/>
@@ -10412,7 +10604,7 @@
                           <pic:cNvPicPr/>
                         </pic:nvPicPr>
                         <pic:blipFill>
-                          <a:blip r:embed="rId30"/>
+                          <a:blip r:embed="rId35"/>
                           <a:stretch>
                             <a:fillRect/>
                           </a:stretch>
@@ -10524,7 +10716,7 @@
                           <pic:cNvPicPr/>
                         </pic:nvPicPr>
                         <pic:blipFill>
-                          <a:blip r:embed="rId31"/>
+                          <a:blip r:embed="rId36"/>
                           <a:stretch>
                             <a:fillRect/>
                           </a:stretch>
@@ -10746,6 +10938,7 @@
                 <w:noProof/>
                 <w:lang w:val="en-GB" w:eastAsia="en-GB"/>
               </w:rPr>
+              <w:lastRenderedPageBreak/>
               <w:drawing>
                 <wp:inline distT="0" distB="0" distL="0" distR="0" wp14:anchorId="1291FE34" wp14:editId="05D1C618">
                   <wp:extent cx="3981450" cy="2781300"/>
@@ -10762,7 +10955,7 @@
                           <pic:cNvPicPr/>
                         </pic:nvPicPr>
                         <pic:blipFill>
-                          <a:blip r:embed="rId32"/>
+                          <a:blip r:embed="rId37"/>
                           <a:stretch>
                             <a:fillRect/>
                           </a:stretch>
@@ -10844,7 +11037,7 @@
           <w:rFonts w:ascii="Arial" w:hAnsi="Arial" w:cs="Arial"/>
         </w:rPr>
       </w:pPr>
-      <w:bookmarkStart w:id="15" w:name="_Toc469572116"/>
+      <w:bookmarkStart w:id="16" w:name="_Toc469572116"/>
       <w:r>
         <w:rPr>
           <w:rFonts w:ascii="Arial" w:hAnsi="Arial" w:cs="Arial"/>
@@ -10852,7 +11045,7 @@
         </w:rPr>
         <w:t>Convert a type to a string.</w:t>
       </w:r>
-      <w:bookmarkEnd w:id="15"/>
+      <w:bookmarkEnd w:id="16"/>
     </w:p>
     <w:p>
       <w:pPr>
@@ -10887,47 +11080,39 @@
               </w:rPr>
             </w:pPr>
             <w:r>
+              <w:object w:dxaOrig="4485" w:dyaOrig="405" w14:anchorId="372BD323">
+                <v:shape id="_x0000_i1025" type="#_x0000_t75" style="width:224.25pt;height:20.25pt" o:ole="">
+                  <v:imagedata r:id="rId38" o:title=""/>
+                </v:shape>
+                <o:OLEObject Type="Embed" ProgID="PBrush" ShapeID="_x0000_i1025" DrawAspect="Content" ObjectID="_1544022435" r:id="rId39"/>
+              </w:object>
+            </w:r>
+          </w:p>
+        </w:tc>
+      </w:tr>
+      <w:tr>
+        <w:trPr>
+          <w:trHeight w:val="578"/>
+        </w:trPr>
+        <w:tc>
+          <w:tcPr>
+            <w:tcW w:w="9350" w:type="dxa"/>
+          </w:tcPr>
+          <w:p>
+            <w:pPr>
               <w:rPr>
                 <w:rFonts w:ascii="Arial" w:hAnsi="Arial" w:cs="Arial"/>
                 <w:noProof/>
                 <w:lang w:val="en-GB" w:eastAsia="en-GB"/>
               </w:rPr>
-              <w:lastRenderedPageBreak/>
-              <w:drawing>
-                <wp:inline distT="0" distB="0" distL="0" distR="0" wp14:anchorId="50A43890" wp14:editId="471AD5A9">
-                  <wp:extent cx="2876550" cy="361950"/>
-                  <wp:effectExtent l="0" t="0" r="0" b="0"/>
-                  <wp:docPr id="205" name="Picture 205"/>
-                  <wp:cNvGraphicFramePr>
-                    <a:graphicFrameLocks xmlns:a="http://schemas.openxmlformats.org/drawingml/2006/main" noChangeAspect="1"/>
-                  </wp:cNvGraphicFramePr>
-                  <a:graphic xmlns:a="http://schemas.openxmlformats.org/drawingml/2006/main">
-                    <a:graphicData uri="http://schemas.openxmlformats.org/drawingml/2006/picture">
-                      <pic:pic xmlns:pic="http://schemas.openxmlformats.org/drawingml/2006/picture">
-                        <pic:nvPicPr>
-                          <pic:cNvPr id="1" name=""/>
-                          <pic:cNvPicPr/>
-                        </pic:nvPicPr>
-                        <pic:blipFill>
-                          <a:blip r:embed="rId33"/>
-                          <a:stretch>
-                            <a:fillRect/>
-                          </a:stretch>
-                        </pic:blipFill>
-                        <pic:spPr>
-                          <a:xfrm>
-                            <a:off x="0" y="0"/>
-                            <a:ext cx="2876550" cy="361950"/>
-                          </a:xfrm>
-                          <a:prstGeom prst="rect">
-                            <a:avLst/>
-                          </a:prstGeom>
-                        </pic:spPr>
-                      </pic:pic>
-                    </a:graphicData>
-                  </a:graphic>
-                </wp:inline>
-              </w:drawing>
+            </w:pPr>
+            <w:r>
+              <w:object w:dxaOrig="4815" w:dyaOrig="630" w14:anchorId="2296421D">
+                <v:shape id="_x0000_i1026" type="#_x0000_t75" style="width:240.75pt;height:31.5pt" o:ole="">
+                  <v:imagedata r:id="rId40" o:title=""/>
+                </v:shape>
+                <o:OLEObject Type="Embed" ProgID="PBrush" ShapeID="_x0000_i1026" DrawAspect="Content" ObjectID="_1544022436" r:id="rId41"/>
+              </w:object>
             </w:r>
           </w:p>
         </w:tc>
@@ -10962,7 +11147,27 @@
           <w:szCs w:val="20"/>
           <w:lang w:val="en-GB"/>
         </w:rPr>
-        <w:t>: pp::type_to_string definition.</w:t>
+        <w:t xml:space="preserve">: pp::type_to_string </w:t>
+      </w:r>
+      <w:r>
+        <w:rPr>
+          <w:rFonts w:ascii="Arial" w:hAnsi="Arial" w:cs="Arial"/>
+          <w:i/>
+          <w:sz w:val="20"/>
+          <w:szCs w:val="20"/>
+          <w:lang w:val="en-GB"/>
+        </w:rPr>
+        <w:t xml:space="preserve">and pp::weak_type_to_string </w:t>
+      </w:r>
+      <w:r>
+        <w:rPr>
+          <w:rFonts w:ascii="Arial" w:hAnsi="Arial" w:cs="Arial"/>
+          <w:i/>
+          <w:sz w:val="20"/>
+          <w:szCs w:val="20"/>
+          <w:lang w:val="en-GB"/>
+        </w:rPr>
+        <w:t>definition.</w:t>
       </w:r>
     </w:p>
     <w:p>
@@ -11015,8 +11220,67 @@
           <w:rFonts w:ascii="Arial" w:hAnsi="Arial" w:cs="Arial"/>
           <w:lang w:val="en-GB"/>
         </w:rPr>
-        <w:t>. Below is a simple example of how it could be used.</w:t>
-      </w:r>
+        <w:t xml:space="preserve">. </w:t>
+      </w:r>
+      <w:r>
+        <w:rPr>
+          <w:rFonts w:ascii="Arial" w:hAnsi="Arial" w:cs="Arial"/>
+          <w:lang w:val="en-GB"/>
+        </w:rPr>
+        <w:t xml:space="preserve">The first function, </w:t>
+      </w:r>
+      <w:r>
+        <w:rPr>
+          <w:rFonts w:ascii="Arial" w:hAnsi="Arial" w:cs="Arial"/>
+          <w:i/>
+          <w:lang w:val="en-GB"/>
+        </w:rPr>
+        <w:t>pp::type_to_string,</w:t>
+      </w:r>
+      <w:r>
+        <w:rPr>
+          <w:rFonts w:ascii="Arial" w:hAnsi="Arial" w:cs="Arial"/>
+          <w:lang w:val="en-GB"/>
+        </w:rPr>
+        <w:t xml:space="preserve"> will convert into a string of its exact type. The second, </w:t>
+      </w:r>
+      <w:r>
+        <w:rPr>
+          <w:rFonts w:ascii="Arial" w:hAnsi="Arial" w:cs="Arial"/>
+          <w:i/>
+          <w:lang w:val="en-GB"/>
+        </w:rPr>
+        <w:t>pp::weak_type_to_string,</w:t>
+      </w:r>
+      <w:r>
+        <w:rPr>
+          <w:rFonts w:ascii="Arial" w:hAnsi="Arial" w:cs="Arial"/>
+          <w:lang w:val="en-GB"/>
+        </w:rPr>
+        <w:t xml:space="preserve"> will convert into its base type, regardless of whether it’s a pointer or not. </w:t>
+      </w:r>
+      <w:r>
+        <w:rPr>
+          <w:rFonts w:ascii="Arial" w:hAnsi="Arial" w:cs="Arial"/>
+          <w:lang w:val="en-GB"/>
+        </w:rPr>
+        <w:t>Below is a simple example of how</w:t>
+      </w:r>
+      <w:r>
+        <w:rPr>
+          <w:rFonts w:ascii="Arial" w:hAnsi="Arial" w:cs="Arial"/>
+          <w:lang w:val="en-GB"/>
+        </w:rPr>
+        <w:t xml:space="preserve"> they it could be used, and their output.</w:t>
+      </w:r>
+    </w:p>
+    <w:p>
+      <w:pPr>
+        <w:rPr>
+          <w:rFonts w:ascii="Arial" w:hAnsi="Arial" w:cs="Arial"/>
+          <w:lang w:val="en-GB"/>
+        </w:rPr>
+      </w:pPr>
     </w:p>
     <w:tbl>
       <w:tblPr>
@@ -11044,15 +11308,14 @@
             </w:pPr>
             <w:r>
               <w:rPr>
-                <w:rFonts w:ascii="Arial" w:hAnsi="Arial" w:cs="Arial"/>
                 <w:noProof/>
                 <w:lang w:val="en-GB" w:eastAsia="en-GB"/>
               </w:rPr>
               <w:drawing>
-                <wp:inline distT="0" distB="0" distL="0" distR="0" wp14:anchorId="166898B1" wp14:editId="45B67D17">
-                  <wp:extent cx="3400425" cy="1504950"/>
-                  <wp:effectExtent l="0" t="0" r="9525" b="0"/>
-                  <wp:docPr id="29" name="Picture 29"/>
+                <wp:inline distT="0" distB="0" distL="0" distR="0" wp14:anchorId="53D0ECBC" wp14:editId="1116D77E">
+                  <wp:extent cx="4171950" cy="1714500"/>
+                  <wp:effectExtent l="0" t="0" r="0" b="0"/>
+                  <wp:docPr id="225" name="Picture 225"/>
                   <wp:cNvGraphicFramePr>
                     <a:graphicFrameLocks xmlns:a="http://schemas.openxmlformats.org/drawingml/2006/main" noChangeAspect="1"/>
                   </wp:cNvGraphicFramePr>
@@ -11064,7 +11327,7 @@
                           <pic:cNvPicPr/>
                         </pic:nvPicPr>
                         <pic:blipFill>
-                          <a:blip r:embed="rId34"/>
+                          <a:blip r:embed="rId42"/>
                           <a:stretch>
                             <a:fillRect/>
                           </a:stretch>
@@ -11072,7 +11335,7 @@
                         <pic:spPr>
                           <a:xfrm>
                             <a:off x="0" y="0"/>
-                            <a:ext cx="3400425" cy="1504950"/>
+                            <a:ext cx="4171950" cy="1714500"/>
                           </a:xfrm>
                           <a:prstGeom prst="rect">
                             <a:avLst/>
@@ -11087,6 +11350,66 @@
           </w:p>
         </w:tc>
       </w:tr>
+      <w:tr>
+        <w:trPr>
+          <w:trHeight w:val="6157"/>
+        </w:trPr>
+        <w:tc>
+          <w:tcPr>
+            <w:tcW w:w="9350" w:type="dxa"/>
+          </w:tcPr>
+          <w:p>
+            <w:pPr>
+              <w:rPr>
+                <w:rFonts w:ascii="Arial" w:hAnsi="Arial" w:cs="Arial"/>
+                <w:lang w:val="en-GB"/>
+              </w:rPr>
+            </w:pPr>
+            <w:r>
+              <w:rPr>
+                <w:noProof/>
+                <w:lang w:val="en-GB" w:eastAsia="en-GB"/>
+              </w:rPr>
+              <w:lastRenderedPageBreak/>
+              <w:drawing>
+                <wp:inline distT="0" distB="0" distL="0" distR="0" wp14:anchorId="21F075EB" wp14:editId="20E88879">
+                  <wp:extent cx="5657850" cy="3848100"/>
+                  <wp:effectExtent l="0" t="0" r="0" b="0"/>
+                  <wp:docPr id="31" name="Picture 31"/>
+                  <wp:cNvGraphicFramePr>
+                    <a:graphicFrameLocks xmlns:a="http://schemas.openxmlformats.org/drawingml/2006/main" noChangeAspect="1"/>
+                  </wp:cNvGraphicFramePr>
+                  <a:graphic xmlns:a="http://schemas.openxmlformats.org/drawingml/2006/main">
+                    <a:graphicData uri="http://schemas.openxmlformats.org/drawingml/2006/picture">
+                      <pic:pic xmlns:pic="http://schemas.openxmlformats.org/drawingml/2006/picture">
+                        <pic:nvPicPr>
+                          <pic:cNvPr id="1" name=""/>
+                          <pic:cNvPicPr/>
+                        </pic:nvPicPr>
+                        <pic:blipFill>
+                          <a:blip r:embed="rId43"/>
+                          <a:stretch>
+                            <a:fillRect/>
+                          </a:stretch>
+                        </pic:blipFill>
+                        <pic:spPr>
+                          <a:xfrm>
+                            <a:off x="0" y="0"/>
+                            <a:ext cx="5657850" cy="3848100"/>
+                          </a:xfrm>
+                          <a:prstGeom prst="rect">
+                            <a:avLst/>
+                          </a:prstGeom>
+                        </pic:spPr>
+                      </pic:pic>
+                    </a:graphicData>
+                  </a:graphic>
+                </wp:inline>
+              </w:drawing>
+            </w:r>
+          </w:p>
+        </w:tc>
+      </w:tr>
     </w:tbl>
     <w:p>
       <w:pPr>
@@ -11127,7 +11450,27 @@
           <w:szCs w:val="20"/>
           <w:lang w:val="en-GB"/>
         </w:rPr>
-        <w:t>: pp::type_to_string example.</w:t>
+        <w:t>: pp::type_to_string example</w:t>
+      </w:r>
+      <w:r>
+        <w:rPr>
+          <w:rFonts w:ascii="Arial" w:hAnsi="Arial" w:cs="Arial"/>
+          <w:i/>
+          <w:sz w:val="20"/>
+          <w:szCs w:val="20"/>
+          <w:lang w:val="en-GB"/>
+        </w:rPr>
+        <w:t xml:space="preserve"> and its output</w:t>
+      </w:r>
+      <w:r>
+        <w:rPr>
+          <w:rFonts w:ascii="Arial" w:hAnsi="Arial" w:cs="Arial"/>
+          <w:i/>
+          <w:sz w:val="20"/>
+          <w:szCs w:val="20"/>
+          <w:lang w:val="en-GB"/>
+        </w:rPr>
+        <w:t>.</w:t>
       </w:r>
     </w:p>
     <w:p>
@@ -11237,7 +11580,7 @@
                           <pic:cNvPicPr/>
                         </pic:nvPicPr>
                         <pic:blipFill>
-                          <a:blip r:embed="rId35"/>
+                          <a:blip r:embed="rId44"/>
                           <a:stretch>
                             <a:fillRect/>
                           </a:stretch>
@@ -11307,74 +11650,16 @@
         <w:pStyle w:val="Heading2"/>
         <w:rPr>
           <w:rFonts w:ascii="Arial" w:hAnsi="Arial" w:cs="Arial"/>
-        </w:rPr>
-      </w:pPr>
-      <w:bookmarkStart w:id="16" w:name="_Toc469572117"/>
-      <w:commentRangeStart w:id="17"/>
-      <w:r>
-        <w:rPr>
-          <w:rFonts w:ascii="Arial" w:hAnsi="Arial" w:cs="Arial"/>
-          <w:lang w:val="en-GB"/>
-        </w:rPr>
-        <w:t>Print Struct to Console.</w:t>
-      </w:r>
-      <w:commentRangeEnd w:id="17"/>
-      <w:r>
-        <w:rPr>
-          <w:rStyle w:val="CommentReference"/>
-          <w:rFonts w:ascii="Arial" w:eastAsiaTheme="minorHAnsi" w:hAnsi="Arial" w:cs="Arial"/>
-          <w:color w:val="auto"/>
-          <w:szCs w:val="22"/>
-        </w:rPr>
-        <w:commentReference w:id="17"/>
-      </w:r>
-      <w:bookmarkEnd w:id="16"/>
-    </w:p>
-    <w:p>
-      <w:pPr>
-        <w:rPr>
-          <w:rFonts w:ascii="Arial" w:hAnsi="Arial" w:cs="Arial"/>
-          <w:lang w:val="en-GB"/>
-        </w:rPr>
-      </w:pPr>
-      <w:r>
-        <w:rPr>
-          <w:rFonts w:ascii="Arial" w:hAnsi="Arial" w:cs="Arial"/>
-          <w:lang w:val="en-GB"/>
-        </w:rPr>
-        <w:t>One of the most powerful methods available inside the preprocessor is used for printing a</w:t>
-      </w:r>
-      <w:r>
-        <w:rPr>
-          <w:rFonts w:ascii="Arial" w:hAnsi="Arial" w:cs="Arial"/>
-          <w:i/>
-          <w:lang w:val="en-GB"/>
-        </w:rPr>
-        <w:t xml:space="preserve"> struct </w:t>
-      </w:r>
-      <w:r>
-        <w:rPr>
-          <w:rFonts w:ascii="Arial" w:hAnsi="Arial" w:cs="Arial"/>
-          <w:lang w:val="en-GB"/>
-        </w:rPr>
-        <w:t>to the console. The function definition is provided below, as well as a simple example using it, and the output of the example.</w:t>
-      </w:r>
-    </w:p>
-    <w:p>
-      <w:pPr>
-        <w:rPr>
-          <w:rFonts w:ascii="Arial" w:hAnsi="Arial" w:cs="Arial"/>
-          <w:lang w:val="en-GB"/>
-        </w:rPr>
-      </w:pPr>
-    </w:p>
-    <w:p>
-      <w:pPr>
-        <w:rPr>
-          <w:rFonts w:ascii="Arial" w:hAnsi="Arial" w:cs="Arial"/>
-          <w:lang w:val="en-GB"/>
-        </w:rPr>
-      </w:pPr>
+          <w:lang w:val="en-GB"/>
+        </w:rPr>
+      </w:pPr>
+      <w:r>
+        <w:rPr>
+          <w:rFonts w:ascii="Arial" w:hAnsi="Arial" w:cs="Arial"/>
+          <w:lang w:val="en-GB"/>
+        </w:rPr>
+        <w:t>Get base type.</w:t>
+      </w:r>
     </w:p>
     <w:tbl>
       <w:tblPr>
@@ -11393,6 +11678,473 @@
           <w:p>
             <w:pPr>
               <w:rPr>
+                <w:lang w:val="en-GB"/>
+              </w:rPr>
+            </w:pPr>
+            <w:r>
+              <w:rPr>
+                <w:noProof/>
+                <w:lang w:val="en-GB" w:eastAsia="en-GB"/>
+              </w:rPr>
+              <w:drawing>
+                <wp:inline distT="0" distB="0" distL="0" distR="0" wp14:anchorId="5E51B9FC" wp14:editId="0058ED97">
+                  <wp:extent cx="2657475" cy="257175"/>
+                  <wp:effectExtent l="0" t="0" r="9525" b="9525"/>
+                  <wp:docPr id="230" name="Picture 230"/>
+                  <wp:cNvGraphicFramePr>
+                    <a:graphicFrameLocks xmlns:a="http://schemas.openxmlformats.org/drawingml/2006/main" noChangeAspect="1"/>
+                  </wp:cNvGraphicFramePr>
+                  <a:graphic xmlns:a="http://schemas.openxmlformats.org/drawingml/2006/main">
+                    <a:graphicData uri="http://schemas.openxmlformats.org/drawingml/2006/picture">
+                      <pic:pic xmlns:pic="http://schemas.openxmlformats.org/drawingml/2006/picture">
+                        <pic:nvPicPr>
+                          <pic:cNvPr id="1" name=""/>
+                          <pic:cNvPicPr/>
+                        </pic:nvPicPr>
+                        <pic:blipFill>
+                          <a:blip r:embed="rId45"/>
+                          <a:stretch>
+                            <a:fillRect/>
+                          </a:stretch>
+                        </pic:blipFill>
+                        <pic:spPr>
+                          <a:xfrm>
+                            <a:off x="0" y="0"/>
+                            <a:ext cx="2657475" cy="257175"/>
+                          </a:xfrm>
+                          <a:prstGeom prst="rect">
+                            <a:avLst/>
+                          </a:prstGeom>
+                        </pic:spPr>
+                      </pic:pic>
+                    </a:graphicData>
+                  </a:graphic>
+                </wp:inline>
+              </w:drawing>
+            </w:r>
+          </w:p>
+        </w:tc>
+      </w:tr>
+    </w:tbl>
+    <w:p>
+      <w:pPr>
+        <w:jc w:val="center"/>
+        <w:rPr>
+          <w:i/>
+          <w:lang w:val="en-GB"/>
+        </w:rPr>
+      </w:pPr>
+      <w:r>
+        <w:rPr>
+          <w:rFonts w:ascii="Arial" w:hAnsi="Arial" w:cs="Arial"/>
+          <w:i/>
+          <w:sz w:val="20"/>
+          <w:szCs w:val="20"/>
+          <w:lang w:val="en-GB"/>
+        </w:rPr>
+        <w:t>Figure</w:t>
+      </w:r>
+      <w:r>
+        <w:rPr>
+          <w:i/>
+          <w:lang w:val="en-GB"/>
+        </w:rPr>
+        <w:t xml:space="preserve"> </w:t>
+      </w:r>
+      <w:r>
+        <w:rPr>
+          <w:b/>
+          <w:i/>
+          <w:color w:val="FF0000"/>
+          <w:lang w:val="en-GB"/>
+        </w:rPr>
+        <w:t>???</w:t>
+      </w:r>
+      <w:r>
+        <w:rPr>
+          <w:i/>
+          <w:lang w:val="en-GB"/>
+        </w:rPr>
+        <w:t>: pp::get_base_type_count definition.</w:t>
+      </w:r>
+    </w:p>
+    <w:p>
+      <w:pPr>
+        <w:jc w:val="both"/>
+        <w:rPr>
+          <w:rFonts w:ascii="Arial" w:hAnsi="Arial" w:cs="Arial"/>
+          <w:lang w:val="en-GB"/>
+        </w:rPr>
+      </w:pPr>
+    </w:p>
+    <w:p>
+      <w:pPr>
+        <w:jc w:val="both"/>
+        <w:rPr>
+          <w:rFonts w:ascii="Arial" w:hAnsi="Arial" w:cs="Arial"/>
+          <w:lang w:val="en-GB"/>
+        </w:rPr>
+      </w:pPr>
+      <w:r>
+        <w:rPr>
+          <w:rFonts w:ascii="Arial" w:hAnsi="Arial" w:cs="Arial"/>
+          <w:lang w:val="en-GB"/>
+        </w:rPr>
+        <w:t xml:space="preserve">Figure </w:t>
+      </w:r>
+      <w:r>
+        <w:rPr>
+          <w:rFonts w:ascii="Arial" w:hAnsi="Arial" w:cs="Arial"/>
+          <w:color w:val="FF0000"/>
+          <w:lang w:val="en-GB"/>
+        </w:rPr>
+        <w:t>???</w:t>
+      </w:r>
+      <w:r>
+        <w:rPr>
+          <w:rFonts w:ascii="Arial" w:hAnsi="Arial" w:cs="Arial"/>
+          <w:lang w:val="en-GB"/>
+        </w:rPr>
+        <w:t xml:space="preserve"> above show the definition for a function which will return how many </w:t>
+      </w:r>
+      <w:r>
+        <w:rPr>
+          <w:rFonts w:ascii="Arial" w:hAnsi="Arial" w:cs="Arial"/>
+          <w:i/>
+          <w:lang w:val="en-GB"/>
+        </w:rPr>
+        <w:t>structs</w:t>
+      </w:r>
+      <w:r>
+        <w:rPr>
+          <w:rFonts w:ascii="Arial" w:hAnsi="Arial" w:cs="Arial"/>
+          <w:lang w:val="en-GB"/>
+        </w:rPr>
+        <w:t xml:space="preserve"> the </w:t>
+      </w:r>
+      <w:r>
+        <w:rPr>
+          <w:rFonts w:ascii="Arial" w:hAnsi="Arial" w:cs="Arial"/>
+          <w:i/>
+          <w:lang w:val="en-GB"/>
+        </w:rPr>
+        <w:t>struct</w:t>
+      </w:r>
+      <w:r>
+        <w:rPr>
+          <w:rFonts w:ascii="Arial" w:hAnsi="Arial" w:cs="Arial"/>
+          <w:lang w:val="en-GB"/>
+        </w:rPr>
+        <w:t xml:space="preserve"> passed in inherits from. An example of using it is shown below in figure </w:t>
+      </w:r>
+      <w:r>
+        <w:rPr>
+          <w:rFonts w:ascii="Arial" w:hAnsi="Arial" w:cs="Arial"/>
+          <w:color w:val="FF0000"/>
+          <w:lang w:val="en-GB"/>
+        </w:rPr>
+        <w:t>???</w:t>
+      </w:r>
+      <w:r>
+        <w:rPr>
+          <w:rFonts w:ascii="Arial" w:hAnsi="Arial" w:cs="Arial"/>
+          <w:lang w:val="en-GB"/>
+        </w:rPr>
+        <w:t>.</w:t>
+      </w:r>
+    </w:p>
+    <w:p>
+      <w:pPr>
+        <w:jc w:val="both"/>
+        <w:rPr>
+          <w:rFonts w:ascii="Arial" w:hAnsi="Arial" w:cs="Arial"/>
+          <w:lang w:val="en-GB"/>
+        </w:rPr>
+      </w:pPr>
+    </w:p>
+    <w:tbl>
+      <w:tblPr>
+        <w:tblStyle w:val="TableGrid"/>
+        <w:tblW w:w="0" w:type="auto"/>
+        <w:tblLook w:val="04A0" w:firstRow="1" w:lastRow="0" w:firstColumn="1" w:lastColumn="0" w:noHBand="0" w:noVBand="1"/>
+      </w:tblPr>
+      <w:tblGrid>
+        <w:gridCol w:w="9350"/>
+      </w:tblGrid>
+      <w:tr>
+        <w:trPr>
+          <w:trHeight w:val="2493"/>
+        </w:trPr>
+        <w:tc>
+          <w:tcPr>
+            <w:tcW w:w="9350" w:type="dxa"/>
+          </w:tcPr>
+          <w:p>
+            <w:pPr>
+              <w:jc w:val="both"/>
+              <w:rPr>
+                <w:rFonts w:ascii="Arial" w:hAnsi="Arial" w:cs="Arial"/>
+                <w:lang w:val="en-GB"/>
+              </w:rPr>
+            </w:pPr>
+            <w:r>
+              <w:rPr>
+                <w:noProof/>
+                <w:lang w:val="en-GB" w:eastAsia="en-GB"/>
+              </w:rPr>
+              <w:lastRenderedPageBreak/>
+              <w:drawing>
+                <wp:inline distT="0" distB="0" distL="0" distR="0" wp14:anchorId="799C55F9" wp14:editId="7D9B370D">
+                  <wp:extent cx="5276850" cy="2171700"/>
+                  <wp:effectExtent l="0" t="0" r="0" b="0"/>
+                  <wp:docPr id="232" name="Picture 232"/>
+                  <wp:cNvGraphicFramePr>
+                    <a:graphicFrameLocks xmlns:a="http://schemas.openxmlformats.org/drawingml/2006/main" noChangeAspect="1"/>
+                  </wp:cNvGraphicFramePr>
+                  <a:graphic xmlns:a="http://schemas.openxmlformats.org/drawingml/2006/main">
+                    <a:graphicData uri="http://schemas.openxmlformats.org/drawingml/2006/picture">
+                      <pic:pic xmlns:pic="http://schemas.openxmlformats.org/drawingml/2006/picture">
+                        <pic:nvPicPr>
+                          <pic:cNvPr id="1" name=""/>
+                          <pic:cNvPicPr/>
+                        </pic:nvPicPr>
+                        <pic:blipFill>
+                          <a:blip r:embed="rId46"/>
+                          <a:stretch>
+                            <a:fillRect/>
+                          </a:stretch>
+                        </pic:blipFill>
+                        <pic:spPr>
+                          <a:xfrm>
+                            <a:off x="0" y="0"/>
+                            <a:ext cx="5276850" cy="2171700"/>
+                          </a:xfrm>
+                          <a:prstGeom prst="rect">
+                            <a:avLst/>
+                          </a:prstGeom>
+                        </pic:spPr>
+                      </pic:pic>
+                    </a:graphicData>
+                  </a:graphic>
+                </wp:inline>
+              </w:drawing>
+            </w:r>
+          </w:p>
+          <w:p>
+            <w:pPr>
+              <w:jc w:val="both"/>
+              <w:rPr>
+                <w:rFonts w:ascii="Arial" w:hAnsi="Arial" w:cs="Arial"/>
+                <w:lang w:val="en-GB"/>
+              </w:rPr>
+            </w:pPr>
+          </w:p>
+        </w:tc>
+      </w:tr>
+      <w:tr>
+        <w:trPr>
+          <w:trHeight w:val="2493"/>
+        </w:trPr>
+        <w:tc>
+          <w:tcPr>
+            <w:tcW w:w="9350" w:type="dxa"/>
+          </w:tcPr>
+          <w:p>
+            <w:pPr>
+              <w:jc w:val="both"/>
+              <w:rPr>
+                <w:noProof/>
+                <w:lang w:val="en-GB" w:eastAsia="en-GB"/>
+              </w:rPr>
+            </w:pPr>
+            <w:r>
+              <w:rPr>
+                <w:noProof/>
+                <w:lang w:val="en-GB" w:eastAsia="en-GB"/>
+              </w:rPr>
+              <w:drawing>
+                <wp:inline distT="0" distB="0" distL="0" distR="0" wp14:anchorId="3182CED0" wp14:editId="0244BE55">
+                  <wp:extent cx="5676900" cy="3781425"/>
+                  <wp:effectExtent l="0" t="0" r="0" b="9525"/>
+                  <wp:docPr id="231" name="Picture 231"/>
+                  <wp:cNvGraphicFramePr>
+                    <a:graphicFrameLocks xmlns:a="http://schemas.openxmlformats.org/drawingml/2006/main" noChangeAspect="1"/>
+                  </wp:cNvGraphicFramePr>
+                  <a:graphic xmlns:a="http://schemas.openxmlformats.org/drawingml/2006/main">
+                    <a:graphicData uri="http://schemas.openxmlformats.org/drawingml/2006/picture">
+                      <pic:pic xmlns:pic="http://schemas.openxmlformats.org/drawingml/2006/picture">
+                        <pic:nvPicPr>
+                          <pic:cNvPr id="1" name=""/>
+                          <pic:cNvPicPr/>
+                        </pic:nvPicPr>
+                        <pic:blipFill>
+                          <a:blip r:embed="rId47"/>
+                          <a:stretch>
+                            <a:fillRect/>
+                          </a:stretch>
+                        </pic:blipFill>
+                        <pic:spPr>
+                          <a:xfrm>
+                            <a:off x="0" y="0"/>
+                            <a:ext cx="5676900" cy="3781425"/>
+                          </a:xfrm>
+                          <a:prstGeom prst="rect">
+                            <a:avLst/>
+                          </a:prstGeom>
+                        </pic:spPr>
+                      </pic:pic>
+                    </a:graphicData>
+                  </a:graphic>
+                </wp:inline>
+              </w:drawing>
+            </w:r>
+          </w:p>
+        </w:tc>
+      </w:tr>
+    </w:tbl>
+    <w:p>
+      <w:pPr>
+        <w:jc w:val="center"/>
+        <w:rPr>
+          <w:rFonts w:ascii="Arial" w:hAnsi="Arial" w:cs="Arial"/>
+          <w:i/>
+          <w:sz w:val="20"/>
+          <w:szCs w:val="20"/>
+          <w:lang w:val="en-GB"/>
+        </w:rPr>
+      </w:pPr>
+      <w:r>
+        <w:rPr>
+          <w:rFonts w:ascii="Arial" w:hAnsi="Arial" w:cs="Arial"/>
+          <w:i/>
+          <w:sz w:val="20"/>
+          <w:szCs w:val="20"/>
+          <w:lang w:val="en-GB"/>
+        </w:rPr>
+        <w:t xml:space="preserve">Figure </w:t>
+      </w:r>
+      <w:r>
+        <w:rPr>
+          <w:rFonts w:ascii="Arial" w:hAnsi="Arial" w:cs="Arial"/>
+          <w:i/>
+          <w:color w:val="FF0000"/>
+          <w:sz w:val="20"/>
+          <w:szCs w:val="20"/>
+          <w:lang w:val="en-GB"/>
+        </w:rPr>
+        <w:t>???</w:t>
+      </w:r>
+      <w:r>
+        <w:rPr>
+          <w:rFonts w:ascii="Arial" w:hAnsi="Arial" w:cs="Arial"/>
+          <w:i/>
+          <w:sz w:val="20"/>
+          <w:szCs w:val="20"/>
+          <w:lang w:val="en-GB"/>
+        </w:rPr>
+        <w:t>: pp::get_base_type_count example and output.</w:t>
+      </w:r>
+    </w:p>
+    <w:p>
+      <w:pPr>
+        <w:jc w:val="both"/>
+        <w:rPr>
+          <w:rFonts w:ascii="Arial" w:hAnsi="Arial" w:cs="Arial"/>
+          <w:lang w:val="en-GB"/>
+        </w:rPr>
+      </w:pPr>
+    </w:p>
+    <w:p>
+      <w:pPr>
+        <w:pStyle w:val="Heading2"/>
+        <w:rPr>
+          <w:rFonts w:ascii="Arial" w:hAnsi="Arial" w:cs="Arial"/>
+        </w:rPr>
+      </w:pPr>
+      <w:bookmarkStart w:id="17" w:name="_Toc469572117"/>
+      <w:commentRangeStart w:id="18"/>
+      <w:r>
+        <w:rPr>
+          <w:rFonts w:ascii="Arial" w:hAnsi="Arial" w:cs="Arial"/>
+          <w:lang w:val="en-GB"/>
+        </w:rPr>
+        <w:t>Print Struct to Console.</w:t>
+      </w:r>
+      <w:commentRangeEnd w:id="18"/>
+      <w:r>
+        <w:rPr>
+          <w:rStyle w:val="CommentReference"/>
+          <w:rFonts w:ascii="Arial" w:eastAsiaTheme="minorHAnsi" w:hAnsi="Arial" w:cs="Arial"/>
+          <w:color w:val="auto"/>
+          <w:szCs w:val="22"/>
+        </w:rPr>
+        <w:commentReference w:id="18"/>
+      </w:r>
+      <w:bookmarkEnd w:id="17"/>
+    </w:p>
+    <w:p>
+      <w:pPr>
+        <w:rPr>
+          <w:rFonts w:ascii="Arial" w:hAnsi="Arial" w:cs="Arial"/>
+          <w:lang w:val="en-GB"/>
+        </w:rPr>
+      </w:pPr>
+      <w:r>
+        <w:rPr>
+          <w:rFonts w:ascii="Arial" w:hAnsi="Arial" w:cs="Arial"/>
+          <w:lang w:val="en-GB"/>
+        </w:rPr>
+        <w:t>One of the most powerful methods available inside the preprocessor is used for printing a</w:t>
+      </w:r>
+      <w:r>
+        <w:rPr>
+          <w:rFonts w:ascii="Arial" w:hAnsi="Arial" w:cs="Arial"/>
+          <w:i/>
+          <w:lang w:val="en-GB"/>
+        </w:rPr>
+        <w:t xml:space="preserve"> struct </w:t>
+      </w:r>
+      <w:r>
+        <w:rPr>
+          <w:rFonts w:ascii="Arial" w:hAnsi="Arial" w:cs="Arial"/>
+          <w:lang w:val="en-GB"/>
+        </w:rPr>
+        <w:t>to the console. The function definition is provided below, as well as a simple example using it, and the output of the example.</w:t>
+      </w:r>
+    </w:p>
+    <w:p>
+      <w:pPr>
+        <w:rPr>
+          <w:rFonts w:ascii="Arial" w:hAnsi="Arial" w:cs="Arial"/>
+          <w:lang w:val="en-GB"/>
+        </w:rPr>
+      </w:pPr>
+    </w:p>
+    <w:p>
+      <w:pPr>
+        <w:rPr>
+          <w:rFonts w:ascii="Arial" w:hAnsi="Arial" w:cs="Arial"/>
+          <w:lang w:val="en-GB"/>
+        </w:rPr>
+      </w:pPr>
+    </w:p>
+    <w:tbl>
+      <w:tblPr>
+        <w:tblStyle w:val="TableGrid"/>
+        <w:tblW w:w="0" w:type="auto"/>
+        <w:tblLook w:val="04A0" w:firstRow="1" w:lastRow="0" w:firstColumn="1" w:lastColumn="0" w:noHBand="0" w:noVBand="1"/>
+      </w:tblPr>
+      <w:tblGrid>
+        <w:gridCol w:w="9350"/>
+      </w:tblGrid>
+      <w:tr>
+        <w:tc>
+          <w:tcPr>
+            <w:tcW w:w="9350" w:type="dxa"/>
+          </w:tcPr>
+          <w:p>
+            <w:pPr>
+              <w:rPr>
                 <w:rFonts w:ascii="Arial" w:hAnsi="Arial" w:cs="Arial"/>
                 <w:lang w:val="en-GB"/>
               </w:rPr>
@@ -11419,7 +12171,7 @@
                           <pic:cNvPicPr/>
                         </pic:nvPicPr>
                         <pic:blipFill>
-                          <a:blip r:embed="rId38"/>
+                          <a:blip r:embed="rId50"/>
                           <a:stretch>
                             <a:fillRect/>
                           </a:stretch>
@@ -11557,7 +12309,7 @@
                           <pic:cNvPicPr/>
                         </pic:nvPicPr>
                         <pic:blipFill>
-                          <a:blip r:embed="rId39"/>
+                          <a:blip r:embed="rId51"/>
                           <a:stretch>
                             <a:fillRect/>
                           </a:stretch>
@@ -11617,7 +12369,7 @@
                           <pic:cNvPicPr/>
                         </pic:nvPicPr>
                         <pic:blipFill>
-                          <a:blip r:embed="rId40"/>
+                          <a:blip r:embed="rId52"/>
                           <a:stretch>
                             <a:fillRect/>
                           </a:stretch>
@@ -11764,7 +12516,7 @@
                           <pic:cNvPicPr/>
                         </pic:nvPicPr>
                         <pic:blipFill>
-                          <a:blip r:embed="rId41"/>
+                          <a:blip r:embed="rId53"/>
                           <a:stretch>
                             <a:fillRect/>
                           </a:stretch>
@@ -11981,7 +12733,7 @@
                           <pic:cNvPicPr/>
                         </pic:nvPicPr>
                         <pic:blipFill>
-                          <a:blip r:embed="rId42"/>
+                          <a:blip r:embed="rId54"/>
                           <a:stretch>
                             <a:fillRect/>
                           </a:stretch>
@@ -12316,17 +13068,13 @@
         <w:jc w:val="both"/>
         <w:rPr>
           <w:rFonts w:ascii="Arial" w:hAnsi="Arial" w:cs="Arial"/>
-          <w:sz w:val="22"/>
-          <w:szCs w:val="22"/>
-          <w:lang w:val="en-GB"/>
-        </w:rPr>
-      </w:pPr>
-      <w:bookmarkStart w:id="18" w:name="_Toc469572118"/>
-      <w:r>
-        <w:rPr>
-          <w:rFonts w:ascii="Arial" w:hAnsi="Arial" w:cs="Arial"/>
-          <w:sz w:val="22"/>
-          <w:szCs w:val="22"/>
+          <w:lang w:val="en-GB"/>
+        </w:rPr>
+      </w:pPr>
+      <w:bookmarkStart w:id="19" w:name="_Toc469572118"/>
+      <w:r>
+        <w:rPr>
+          <w:rFonts w:ascii="Arial" w:hAnsi="Arial" w:cs="Arial"/>
           <w:lang w:val="en-GB"/>
         </w:rPr>
         <w:t>Get the number of elemen</w:t>
@@ -12334,13 +13082,11 @@
       <w:r>
         <w:rPr>
           <w:rFonts w:ascii="Arial" w:hAnsi="Arial" w:cs="Arial"/>
-          <w:sz w:val="22"/>
-          <w:szCs w:val="22"/>
           <w:lang w:val="en-GB"/>
         </w:rPr>
         <w:t>ts in an enum</w:t>
       </w:r>
-      <w:bookmarkEnd w:id="18"/>
+      <w:bookmarkEnd w:id="19"/>
     </w:p>
     <w:p>
       <w:pPr>
@@ -12474,7 +13220,7 @@
                           <pic:cNvPicPr/>
                         </pic:nvPicPr>
                         <pic:blipFill>
-                          <a:blip r:embed="rId43"/>
+                          <a:blip r:embed="rId55"/>
                           <a:stretch>
                             <a:fillRect/>
                           </a:stretch>
@@ -12813,7 +13559,7 @@
                           <pic:cNvPicPr/>
                         </pic:nvPicPr>
                         <pic:blipFill>
-                          <a:blip r:embed="rId44"/>
+                          <a:blip r:embed="rId56"/>
                           <a:stretch>
                             <a:fillRect/>
                           </a:stretch>
@@ -12947,7 +13693,7 @@
                           <pic:cNvPicPr/>
                         </pic:nvPicPr>
                         <pic:blipFill>
-                          <a:blip r:embed="rId45"/>
+                          <a:blip r:embed="rId57"/>
                           <a:stretch>
                             <a:fillRect/>
                           </a:stretch>
@@ -13058,22 +13804,18 @@
         <w:jc w:val="both"/>
         <w:rPr>
           <w:rFonts w:ascii="Arial" w:hAnsi="Arial" w:cs="Arial"/>
-          <w:sz w:val="22"/>
-          <w:szCs w:val="22"/>
-          <w:lang w:val="en-GB"/>
-        </w:rPr>
-      </w:pPr>
-      <w:bookmarkStart w:id="19" w:name="_Toc469572119"/>
-      <w:r>
-        <w:rPr>
-          <w:rFonts w:ascii="Arial" w:hAnsi="Arial" w:cs="Arial"/>
-          <w:sz w:val="22"/>
-          <w:szCs w:val="22"/>
+          <w:lang w:val="en-GB"/>
+        </w:rPr>
+      </w:pPr>
+      <w:bookmarkStart w:id="20" w:name="_Toc469572119"/>
+      <w:r>
+        <w:rPr>
+          <w:rFonts w:ascii="Arial" w:hAnsi="Arial" w:cs="Arial"/>
           <w:lang w:val="en-GB"/>
         </w:rPr>
         <w:t>Convert a string to an enum</w:t>
       </w:r>
-      <w:bookmarkEnd w:id="19"/>
+      <w:bookmarkEnd w:id="20"/>
     </w:p>
     <w:p>
       <w:pPr>
@@ -13159,7 +13901,7 @@
                           <pic:cNvPicPr/>
                         </pic:nvPicPr>
                         <pic:blipFill>
-                          <a:blip r:embed="rId46"/>
+                          <a:blip r:embed="rId58"/>
                           <a:stretch>
                             <a:fillRect/>
                           </a:stretch>
@@ -13337,7 +14079,7 @@
                           <pic:cNvPicPr/>
                         </pic:nvPicPr>
                         <pic:blipFill>
-                          <a:blip r:embed="rId47"/>
+                          <a:blip r:embed="rId59"/>
                           <a:stretch>
                             <a:fillRect/>
                           </a:stretch>
@@ -13408,17 +14150,13 @@
         <w:jc w:val="both"/>
         <w:rPr>
           <w:rFonts w:ascii="Arial" w:hAnsi="Arial" w:cs="Arial"/>
-          <w:sz w:val="22"/>
-          <w:szCs w:val="22"/>
-          <w:lang w:val="en-GB"/>
-        </w:rPr>
-      </w:pPr>
-      <w:bookmarkStart w:id="20" w:name="_Toc469572120"/>
-      <w:r>
-        <w:rPr>
-          <w:rFonts w:ascii="Arial" w:hAnsi="Arial" w:cs="Arial"/>
-          <w:sz w:val="22"/>
-          <w:szCs w:val="22"/>
+          <w:lang w:val="en-GB"/>
+        </w:rPr>
+      </w:pPr>
+      <w:bookmarkStart w:id="21" w:name="_Toc469572120"/>
+      <w:r>
+        <w:rPr>
+          <w:rFonts w:ascii="Arial" w:hAnsi="Arial" w:cs="Arial"/>
           <w:lang w:val="en-GB"/>
         </w:rPr>
         <w:lastRenderedPageBreak/>
@@ -13427,8 +14165,6 @@
       <w:r>
         <w:rPr>
           <w:rFonts w:ascii="Arial" w:hAnsi="Arial" w:cs="Arial"/>
-          <w:sz w:val="22"/>
-          <w:szCs w:val="22"/>
           <w:lang w:val="en-GB"/>
         </w:rPr>
         <w:t xml:space="preserve"> Convert an enum </w:t>
@@ -13436,8 +14172,6 @@
       <w:r>
         <w:rPr>
           <w:rFonts w:ascii="Arial" w:hAnsi="Arial" w:cs="Arial"/>
-          <w:sz w:val="22"/>
-          <w:szCs w:val="22"/>
           <w:lang w:val="en-GB"/>
         </w:rPr>
         <w:t xml:space="preserve">into </w:t>
@@ -13445,13 +14179,11 @@
       <w:r>
         <w:rPr>
           <w:rFonts w:ascii="Arial" w:hAnsi="Arial" w:cs="Arial"/>
-          <w:sz w:val="22"/>
-          <w:szCs w:val="22"/>
           <w:lang w:val="en-GB"/>
         </w:rPr>
         <w:t>a string</w:t>
       </w:r>
-      <w:bookmarkEnd w:id="20"/>
+      <w:bookmarkEnd w:id="21"/>
     </w:p>
     <w:p>
       <w:pPr>
@@ -13537,7 +14269,7 @@
                           <pic:cNvPicPr/>
                         </pic:nvPicPr>
                         <pic:blipFill>
-                          <a:blip r:embed="rId48"/>
+                          <a:blip r:embed="rId60"/>
                           <a:stretch>
                             <a:fillRect/>
                           </a:stretch>
@@ -13641,6 +14373,9 @@
         <w:gridCol w:w="9350"/>
       </w:tblGrid>
       <w:tr>
+        <w:trPr>
+          <w:trHeight w:val="2701"/>
+        </w:trPr>
         <w:tc>
           <w:tcPr>
             <w:tcW w:w="9350" w:type="dxa"/>
@@ -13674,7 +14409,7 @@
                           <pic:cNvPicPr/>
                         </pic:nvPicPr>
                         <pic:blipFill>
-                          <a:blip r:embed="rId49"/>
+                          <a:blip r:embed="rId61"/>
                           <a:stretch>
                             <a:fillRect/>
                           </a:stretch>
@@ -13855,14 +14590,14 @@
           <w:rFonts w:ascii="Arial" w:hAnsi="Arial" w:cs="Arial"/>
         </w:rPr>
       </w:pPr>
-      <w:bookmarkStart w:id="21" w:name="_Toc469572121"/>
+      <w:bookmarkStart w:id="22" w:name="_Toc469572121"/>
       <w:r>
         <w:rPr>
           <w:rFonts w:ascii="Arial" w:hAnsi="Arial" w:cs="Arial"/>
         </w:rPr>
         <w:t>Internal Details</w:t>
       </w:r>
-      <w:bookmarkEnd w:id="21"/>
+      <w:bookmarkEnd w:id="22"/>
     </w:p>
     <w:p>
       <w:pPr>
@@ -13871,14 +14606,14 @@
           <w:rFonts w:ascii="Arial" w:hAnsi="Arial" w:cs="Arial"/>
         </w:rPr>
       </w:pPr>
-      <w:bookmarkStart w:id="22" w:name="_Toc469572122"/>
+      <w:bookmarkStart w:id="23" w:name="_Toc469572122"/>
       <w:r>
         <w:rPr>
           <w:rFonts w:ascii="Arial" w:hAnsi="Arial" w:cs="Arial"/>
         </w:rPr>
         <w:t>Single Executable.</w:t>
       </w:r>
-      <w:bookmarkEnd w:id="22"/>
+      <w:bookmarkEnd w:id="23"/>
     </w:p>
     <w:p>
       <w:pPr>
@@ -13997,14 +14732,14 @@
           <w:rFonts w:ascii="Arial" w:hAnsi="Arial" w:cs="Arial"/>
         </w:rPr>
       </w:pPr>
-      <w:bookmarkStart w:id="23" w:name="_Toc469572123"/>
+      <w:bookmarkStart w:id="24" w:name="_Toc469572123"/>
       <w:r>
         <w:rPr>
           <w:rFonts w:ascii="Arial" w:hAnsi="Arial" w:cs="Arial"/>
         </w:rPr>
         <w:t>Google Test</w:t>
       </w:r>
-      <w:bookmarkEnd w:id="23"/>
+      <w:bookmarkEnd w:id="24"/>
     </w:p>
     <w:p>
       <w:pPr>
@@ -14164,7 +14899,7 @@
                           <pic:cNvPicPr/>
                         </pic:nvPicPr>
                         <pic:blipFill>
-                          <a:blip r:embed="rId50"/>
+                          <a:blip r:embed="rId62"/>
                           <a:stretch>
                             <a:fillRect/>
                           </a:stretch>
@@ -14357,14 +15092,14 @@
           <w:rFonts w:ascii="Arial" w:hAnsi="Arial" w:cs="Arial"/>
         </w:rPr>
       </w:pPr>
-      <w:bookmarkStart w:id="24" w:name="_Toc469572124"/>
+      <w:bookmarkStart w:id="25" w:name="_Toc469572124"/>
       <w:r>
         <w:rPr>
           <w:rFonts w:ascii="Arial" w:hAnsi="Arial" w:cs="Arial"/>
         </w:rPr>
         <w:t>Custom Parser</w:t>
       </w:r>
-      <w:bookmarkEnd w:id="24"/>
+      <w:bookmarkEnd w:id="25"/>
     </w:p>
     <w:p>
       <w:pPr>
@@ -14508,15 +15243,13 @@
           <w:rFonts w:ascii="Arial" w:hAnsi="Arial" w:cs="Arial"/>
         </w:rPr>
       </w:pPr>
-      <w:bookmarkStart w:id="25" w:name="_Toc469572125"/>
+      <w:bookmarkStart w:id="26" w:name="_Toc469572125"/>
       <w:r>
         <w:rPr>
           <w:rFonts w:ascii="Arial" w:hAnsi="Arial" w:cs="Arial"/>
         </w:rPr>
         <w:t>Future Work.</w:t>
       </w:r>
-      <w:bookmarkStart w:id="26" w:name="_GoBack"/>
-      <w:bookmarkEnd w:id="25"/>
       <w:bookmarkEnd w:id="26"/>
     </w:p>
     <w:p>
@@ -15129,20 +15862,6 @@
         <w:t>Demo source code</w:t>
       </w:r>
       <w:bookmarkEnd w:id="31"/>
-      <w:r>
-        <w:rPr>
-          <w:rFonts w:ascii="Arial" w:hAnsi="Arial" w:cs="Arial"/>
-        </w:rPr>
-        <w:t xml:space="preserve"> </w:t>
-      </w:r>
-      <w:r>
-        <w:rPr>
-          <w:rFonts w:ascii="Arial" w:hAnsi="Arial" w:cs="Arial"/>
-          <w:b/>
-          <w:color w:val="FF0000"/>
-        </w:rPr>
-        <w:t>(show generated code in here)</w:t>
-      </w:r>
     </w:p>
     <w:p>
       <w:pPr>
@@ -15152,6 +15871,14 @@
         </w:rPr>
       </w:pPr>
       <w:bookmarkStart w:id="32" w:name="_Toc469572131"/>
+    </w:p>
+    <w:p>
+      <w:pPr>
+        <w:pStyle w:val="Heading2"/>
+        <w:rPr>
+          <w:rFonts w:ascii="Arial" w:hAnsi="Arial" w:cs="Arial"/>
+        </w:rPr>
+      </w:pPr>
       <w:r>
         <w:rPr>
           <w:rFonts w:ascii="Arial" w:hAnsi="Arial" w:cs="Arial"/>
@@ -15188,15 +15915,14 @@
             </w:pPr>
             <w:r>
               <w:rPr>
-                <w:rFonts w:ascii="Arial" w:hAnsi="Arial" w:cs="Arial"/>
                 <w:noProof/>
                 <w:lang w:val="en-GB" w:eastAsia="en-GB"/>
               </w:rPr>
               <w:drawing>
-                <wp:inline distT="0" distB="0" distL="0" distR="0" wp14:anchorId="2C5F0622" wp14:editId="547B0AE9">
-                  <wp:extent cx="3467100" cy="6829425"/>
+                <wp:inline distT="0" distB="0" distL="0" distR="0" wp14:anchorId="5D9E44F1" wp14:editId="1BC7C2EB">
+                  <wp:extent cx="3543300" cy="7172325"/>
                   <wp:effectExtent l="0" t="0" r="0" b="9525"/>
-                  <wp:docPr id="214" name="Picture 214"/>
+                  <wp:docPr id="15" name="Picture 15"/>
                   <wp:cNvGraphicFramePr>
                     <a:graphicFrameLocks xmlns:a="http://schemas.openxmlformats.org/drawingml/2006/main" noChangeAspect="1"/>
                   </wp:cNvGraphicFramePr>
@@ -15208,7 +15934,7 @@
                           <pic:cNvPicPr/>
                         </pic:nvPicPr>
                         <pic:blipFill>
-                          <a:blip r:embed="rId51"/>
+                          <a:blip r:embed="rId63"/>
                           <a:stretch>
                             <a:fillRect/>
                           </a:stretch>
@@ -15216,7 +15942,7 @@
                         <pic:spPr>
                           <a:xfrm>
                             <a:off x="0" y="0"/>
-                            <a:ext cx="3467100" cy="6829425"/>
+                            <a:ext cx="3543300" cy="7172325"/>
                           </a:xfrm>
                           <a:prstGeom prst="rect">
                             <a:avLst/>
@@ -15241,6 +15967,7 @@
           </w:tcPr>
           <w:p>
             <w:pPr>
+              <w:jc w:val="center"/>
               <w:rPr>
                 <w:rFonts w:ascii="Arial" w:hAnsi="Arial" w:cs="Arial"/>
                 <w:noProof/>
@@ -15249,16 +15976,15 @@
             </w:pPr>
             <w:r>
               <w:rPr>
-                <w:rFonts w:ascii="Arial" w:hAnsi="Arial" w:cs="Arial"/>
                 <w:noProof/>
                 <w:lang w:val="en-GB" w:eastAsia="en-GB"/>
               </w:rPr>
               <w:lastRenderedPageBreak/>
               <w:drawing>
-                <wp:inline distT="0" distB="0" distL="0" distR="0" wp14:anchorId="114381E8" wp14:editId="65DB4924">
-                  <wp:extent cx="5457825" cy="3600450"/>
-                  <wp:effectExtent l="0" t="0" r="9525" b="0"/>
-                  <wp:docPr id="215" name="Picture 215"/>
+                <wp:inline distT="0" distB="0" distL="0" distR="0" wp14:anchorId="0E796648" wp14:editId="6255A40F">
+                  <wp:extent cx="5495925" cy="3648075"/>
+                  <wp:effectExtent l="0" t="0" r="9525" b="9525"/>
+                  <wp:docPr id="24" name="Picture 24"/>
                   <wp:cNvGraphicFramePr>
                     <a:graphicFrameLocks xmlns:a="http://schemas.openxmlformats.org/drawingml/2006/main" noChangeAspect="1"/>
                   </wp:cNvGraphicFramePr>
@@ -15270,7 +15996,7 @@
                           <pic:cNvPicPr/>
                         </pic:nvPicPr>
                         <pic:blipFill>
-                          <a:blip r:embed="rId52"/>
+                          <a:blip r:embed="rId64"/>
                           <a:stretch>
                             <a:fillRect/>
                           </a:stretch>
@@ -15278,7 +16004,7 @@
                         <pic:spPr>
                           <a:xfrm>
                             <a:off x="0" y="0"/>
-                            <a:ext cx="5457825" cy="3600450"/>
+                            <a:ext cx="5495925" cy="3648075"/>
                           </a:xfrm>
                           <a:prstGeom prst="rect">
                             <a:avLst/>
@@ -15624,7 +16350,7 @@
                           <pic:cNvPicPr/>
                         </pic:nvPicPr>
                         <pic:blipFill>
-                          <a:blip r:embed="rId53"/>
+                          <a:blip r:embed="rId65"/>
                           <a:stretch>
                             <a:fillRect/>
                           </a:stretch>
@@ -15685,7 +16411,7 @@
                           <pic:cNvPicPr/>
                         </pic:nvPicPr>
                         <pic:blipFill>
-                          <a:blip r:embed="rId54"/>
+                          <a:blip r:embed="rId66"/>
                           <a:stretch>
                             <a:fillRect/>
                           </a:stretch>
@@ -15780,7 +16506,7 @@
         </w:rPr>
         <w:t xml:space="preserve"> Available at: </w:t>
       </w:r>
-      <w:hyperlink r:id="rId55" w:history="1">
+      <w:hyperlink r:id="rId67" w:history="1">
         <w:r>
           <w:rPr>
             <w:rStyle w:val="Hyperlink"/>
@@ -15815,7 +16541,7 @@
         </w:rPr>
         <w:t xml:space="preserve"> Available at: </w:t>
       </w:r>
-      <w:hyperlink r:id="rId56" w:history="1">
+      <w:hyperlink r:id="rId68" w:history="1">
         <w:r>
           <w:rPr>
             <w:rStyle w:val="Hyperlink"/>
@@ -15844,7 +16570,7 @@
         </w:rPr>
         <w:t xml:space="preserve">GCC. (2016). Available at: </w:t>
       </w:r>
-      <w:hyperlink r:id="rId57" w:history="1">
+      <w:hyperlink r:id="rId69" w:history="1">
         <w:r>
           <w:rPr>
             <w:rStyle w:val="Hyperlink"/>
@@ -15886,7 +16612,7 @@
         </w:rPr>
         <w:t xml:space="preserve">. Available at: </w:t>
       </w:r>
-      <w:hyperlink r:id="rId58" w:history="1">
+      <w:hyperlink r:id="rId70" w:history="1">
         <w:r>
           <w:rPr>
             <w:rStyle w:val="Hyperlink"/>
@@ -15956,7 +16682,7 @@
         </w:rPr>
         <w:t xml:space="preserve">Available from: </w:t>
       </w:r>
-      <w:hyperlink r:id="rId59" w:history="1">
+      <w:hyperlink r:id="rId71" w:history="1">
         <w:r>
           <w:rPr>
             <w:rStyle w:val="Hyperlink"/>
@@ -16027,7 +16753,7 @@
         </w:rPr>
         <w:t xml:space="preserve"> ed. Available from: </w:t>
       </w:r>
-      <w:hyperlink r:id="rId60" w:history="1">
+      <w:hyperlink r:id="rId72" w:history="1">
         <w:r>
           <w:rPr>
             <w:rStyle w:val="Hyperlink"/>
@@ -16096,7 +16822,7 @@
         </w:rPr>
         <w:t xml:space="preserve"> </w:t>
       </w:r>
-      <w:hyperlink r:id="rId61" w:history="1">
+      <w:hyperlink r:id="rId73" w:history="1">
         <w:r>
           <w:rPr>
             <w:rStyle w:val="Hyperlink"/>
@@ -16157,7 +16883,7 @@
         </w:rPr>
         <w:t xml:space="preserve">Available at: </w:t>
       </w:r>
-      <w:hyperlink r:id="rId62" w:history="1">
+      <w:hyperlink r:id="rId74" w:history="1">
         <w:r>
           <w:rPr>
             <w:rStyle w:val="Hyperlink"/>
@@ -16280,7 +17006,7 @@
         </w:rPr>
         <w:t xml:space="preserve"> ed. Available from: </w:t>
       </w:r>
-      <w:hyperlink r:id="rId63" w:history="1">
+      <w:hyperlink r:id="rId75" w:history="1">
         <w:r>
           <w:rPr>
             <w:rStyle w:val="Hyperlink"/>
@@ -16361,7 +17087,7 @@
         </w:rPr>
         <w:t xml:space="preserve">Available from: </w:t>
       </w:r>
-      <w:hyperlink r:id="rId64" w:history="1">
+      <w:hyperlink r:id="rId76" w:history="1">
         <w:r>
           <w:rPr>
             <w:rStyle w:val="Hyperlink"/>
@@ -16417,7 +17143,7 @@
         </w:rPr>
         <w:t xml:space="preserve">Available at: </w:t>
       </w:r>
-      <w:hyperlink r:id="rId65" w:history="1">
+      <w:hyperlink r:id="rId77" w:history="1">
         <w:r>
           <w:rPr>
             <w:rStyle w:val="Hyperlink"/>
@@ -16473,7 +17199,7 @@
       </w:pPr>
     </w:p>
     <w:sectPr>
-      <w:footerReference w:type="default" r:id="rId66"/>
+      <w:footerReference w:type="default" r:id="rId78"/>
       <w:pgSz w:w="12240" w:h="15840"/>
       <w:pgMar w:top="1440" w:right="1440" w:bottom="1440" w:left="1440" w:header="720" w:footer="720" w:gutter="0"/>
       <w:cols w:space="720"/>
@@ -16485,7 +17211,7 @@
 
 <file path=word/comments.xml><?xml version="1.0" encoding="utf-8"?>
 <w:comments xmlns:wpc="http://schemas.microsoft.com/office/word/2010/wordprocessingCanvas" xmlns:mc="http://schemas.openxmlformats.org/markup-compatibility/2006" xmlns:o="urn:schemas-microsoft-com:office:office" xmlns:r="http://schemas.openxmlformats.org/officeDocument/2006/relationships" xmlns:m="http://schemas.openxmlformats.org/officeDocument/2006/math" xmlns:v="urn:schemas-microsoft-com:vml" xmlns:wp14="http://schemas.microsoft.com/office/word/2010/wordprocessingDrawing" xmlns:wp="http://schemas.openxmlformats.org/drawingml/2006/wordprocessingDrawing" xmlns:w10="urn:schemas-microsoft-com:office:word" xmlns:w="http://schemas.openxmlformats.org/wordprocessingml/2006/main" xmlns:w14="http://schemas.microsoft.com/office/word/2010/wordml" xmlns:w15="http://schemas.microsoft.com/office/word/2012/wordml" xmlns:wpg="http://schemas.microsoft.com/office/word/2010/wordprocessingGroup" xmlns:wpi="http://schemas.microsoft.com/office/word/2010/wordprocessingInk" xmlns:wne="http://schemas.microsoft.com/office/word/2006/wordml" xmlns:wps="http://schemas.microsoft.com/office/word/2010/wordprocessingShape" mc:Ignorable="w14 w15 wp14">
-  <w:comment w:id="17" w:author="Jonathan Livingstone" w:date="2016-12-13T20:57:00Z" w:initials="JL">
+  <w:comment w:id="18" w:author="Jonathan Livingstone" w:date="2016-12-13T20:57:00Z" w:initials="JL">
     <w:p>
       <w:pPr>
         <w:pStyle w:val="CommentText"/>
@@ -16580,7 +17306,7 @@
           <w:rPr>
             <w:noProof/>
           </w:rPr>
-          <w:t>21</w:t>
+          <w:t>14</w:t>
         </w:r>
         <w:r>
           <w:rPr>
@@ -20939,15 +21665,6 @@
 </file>
 
 <file path=customXml/item2.xml><?xml version="1.0" encoding="utf-8"?>
-<?mso-contentType ?>
-<FormTemplates xmlns="http://schemas.microsoft.com/sharepoint/v3/contenttype/forms">
-  <Display>DocumentLibraryForm</Display>
-  <Edit>AssetEditForm</Edit>
-  <New>DocumentLibraryForm</New>
-</FormTemplates>
-</file>
-
-<file path=customXml/item3.xml><?xml version="1.0" encoding="utf-8"?>
 <ct:contentTypeSchema xmlns:ct="http://schemas.microsoft.com/office/2006/metadata/contentType" xmlns:ma="http://schemas.microsoft.com/office/2006/metadata/properties/metaAttributes" ct:_="" ma:_="" ma:contentTypeName="TemplateFile" ma:contentTypeID="0x0101006EDDDB5EE6D98C44930B742096920B300400F5B6D36B3EF94B4E9A635CDF2A18F5B8" ma:contentTypeVersion="72" ma:contentTypeDescription="Create a new document." ma:contentTypeScope="" ma:versionID="a23e56308344d904b51738559c3d67c9">
   <xsd:schema xmlns:xsd="http://www.w3.org/2001/XMLSchema" xmlns:xs="http://www.w3.org/2001/XMLSchema" xmlns:p="http://schemas.microsoft.com/office/2006/metadata/properties" xmlns:ns2="4873beb7-5857-4685-be1f-d57550cc96cc" targetNamespace="http://schemas.microsoft.com/office/2006/metadata/properties" ma:root="true" ma:fieldsID="cd0908cc4600e77bf5da051303e00c8d" ns2:_="">
     <xsd:import namespace="4873beb7-5857-4685-be1f-d57550cc96cc"/>
@@ -21987,6 +22704,15 @@
 </ct:contentTypeSchema>
 </file>
 
+<file path=customXml/item3.xml><?xml version="1.0" encoding="utf-8"?>
+<?mso-contentType ?>
+<FormTemplates xmlns="http://schemas.microsoft.com/sharepoint/v3/contenttype/forms">
+  <Display>DocumentLibraryForm</Display>
+  <Edit>AssetEditForm</Edit>
+  <New>DocumentLibraryForm</New>
+</FormTemplates>
+</file>
+
 <file path=customXml/item4.xml><?xml version="1.0" encoding="utf-8"?>
 <b:Sources xmlns:b="http://schemas.openxmlformats.org/officeDocument/2006/bibliography" xmlns="http://schemas.openxmlformats.org/officeDocument/2006/bibliography" SelectedStyle="\apasixtheditionofficeonline.xsl" StyleName="APA" Version="6"/>
 </file>
@@ -22002,14 +22728,6 @@
 </file>
 
 <file path=customXml/itemProps2.xml><?xml version="1.0" encoding="utf-8"?>
-<ds:datastoreItem xmlns:ds="http://schemas.openxmlformats.org/officeDocument/2006/customXml" ds:itemID="{C01C3C56-10DB-49F7-B061-44D8728D078A}">
-  <ds:schemaRefs>
-    <ds:schemaRef ds:uri="http://schemas.microsoft.com/sharepoint/v3/contenttype/forms"/>
-  </ds:schemaRefs>
-</ds:datastoreItem>
-</file>
-
-<file path=customXml/itemProps3.xml><?xml version="1.0" encoding="utf-8"?>
 <ds:datastoreItem xmlns:ds="http://schemas.openxmlformats.org/officeDocument/2006/customXml" ds:itemID="{4B3A7E92-E05A-4924-9E8A-9F6659E5855B}">
   <ds:schemaRefs>
     <ds:schemaRef ds:uri="http://schemas.microsoft.com/office/2006/metadata/contentType"/>
@@ -22027,8 +22745,16 @@
 </ds:datastoreItem>
 </file>
 
+<file path=customXml/itemProps3.xml><?xml version="1.0" encoding="utf-8"?>
+<ds:datastoreItem xmlns:ds="http://schemas.openxmlformats.org/officeDocument/2006/customXml" ds:itemID="{C01C3C56-10DB-49F7-B061-44D8728D078A}">
+  <ds:schemaRefs>
+    <ds:schemaRef ds:uri="http://schemas.microsoft.com/sharepoint/v3/contenttype/forms"/>
+  </ds:schemaRefs>
+</ds:datastoreItem>
+</file>
+
 <file path=customXml/itemProps4.xml><?xml version="1.0" encoding="utf-8"?>
-<ds:datastoreItem xmlns:ds="http://schemas.openxmlformats.org/officeDocument/2006/customXml" ds:itemID="{F1FBA0B5-D8FB-40AD-81EB-0E99567E866C}">
+<ds:datastoreItem xmlns:ds="http://schemas.openxmlformats.org/officeDocument/2006/customXml" ds:itemID="{5B594C78-6787-4B8D-A6A0-539CE1DB5C49}">
   <ds:schemaRefs>
     <ds:schemaRef ds:uri="http://schemas.openxmlformats.org/officeDocument/2006/bibliography"/>
   </ds:schemaRefs>

</xml_diff>

<commit_message>
Fixed some spelling mistakes from Lauren.
</commit_message>
<xml_diff>
--- a/report.docx
+++ b/report.docx
@@ -13,6 +13,8 @@
       <w:bookmarkStart w:id="1" w:name="_Toc471022797"/>
       <w:bookmarkStart w:id="2" w:name="_Toc471022987"/>
       <w:bookmarkStart w:id="3" w:name="_Toc471377434"/>
+      <w:bookmarkStart w:id="4" w:name="_Toc471480220"/>
+      <w:bookmarkStart w:id="5" w:name="_Toc471480391"/>
       <w:r>
         <w:rPr>
           <w:rFonts w:ascii="Arial" w:hAnsi="Arial" w:cs="Arial"/>
@@ -70,6 +72,8 @@
       <w:bookmarkEnd w:id="1"/>
       <w:bookmarkEnd w:id="2"/>
       <w:bookmarkEnd w:id="3"/>
+      <w:bookmarkEnd w:id="4"/>
+      <w:bookmarkEnd w:id="5"/>
     </w:p>
     <w:p>
       <w:pPr>
@@ -507,7 +511,9 @@
           <w:rFonts w:ascii="Arial" w:hAnsi="Arial" w:cs="Arial"/>
         </w:rPr>
       </w:pPr>
-      <w:bookmarkStart w:id="4" w:name="_Toc471377435"/>
+      <w:bookmarkStart w:id="6" w:name="_Toc471377435"/>
+      <w:bookmarkStart w:id="7" w:name="_Toc471480221"/>
+      <w:bookmarkStart w:id="8" w:name="_Toc471480392"/>
       <w:r>
         <w:rPr>
           <w:rFonts w:ascii="Arial" w:hAnsi="Arial" w:cs="Arial"/>
@@ -515,7 +521,9 @@
         <w:lastRenderedPageBreak/>
         <w:t>Abstract</w:t>
       </w:r>
-      <w:bookmarkEnd w:id="4"/>
+      <w:bookmarkEnd w:id="6"/>
+      <w:bookmarkEnd w:id="7"/>
+      <w:bookmarkEnd w:id="8"/>
     </w:p>
     <w:p>
       <w:pPr>
@@ -590,7 +598,19 @@
         <w:rPr>
           <w:rFonts w:ascii="Arial" w:hAnsi="Arial" w:cs="Arial"/>
         </w:rPr>
-        <w:t xml:space="preserve"> party libraries which aid this, these often come with a lot of negatives and can be very complicated to work with, often required the programmer to rewrite their code how the library wants it.</w:t>
+        <w:t xml:space="preserve"> party libraries which aid this, these often come with a lot of negatives and can be very complica</w:t>
+      </w:r>
+      <w:r>
+        <w:rPr>
+          <w:rFonts w:ascii="Arial" w:hAnsi="Arial" w:cs="Arial"/>
+        </w:rPr>
+        <w:t>ted to work with, often requiring</w:t>
+      </w:r>
+      <w:r>
+        <w:rPr>
+          <w:rFonts w:ascii="Arial" w:hAnsi="Arial" w:cs="Arial"/>
+        </w:rPr>
+        <w:t xml:space="preserve"> the programmer to rewrite their code how the library wants it.</w:t>
       </w:r>
       <w:r>
         <w:rPr>
@@ -614,7 +634,19 @@
         <w:rPr>
           <w:rFonts w:ascii="Arial" w:hAnsi="Arial" w:cs="Arial"/>
         </w:rPr>
-        <w:t xml:space="preserve"> It should be able to work with most C+++ project with minimal work, and be fast enough so it’s not a burden on build times.</w:t>
+        <w:t xml:space="preserve"> It sho</w:t>
+      </w:r>
+      <w:r>
+        <w:rPr>
+          <w:rFonts w:ascii="Arial" w:hAnsi="Arial" w:cs="Arial"/>
+        </w:rPr>
+        <w:t>uld be able to work with most C</w:t>
+      </w:r>
+      <w:r>
+        <w:rPr>
+          <w:rFonts w:ascii="Arial" w:hAnsi="Arial" w:cs="Arial"/>
+        </w:rPr>
+        <w:t>++ project with minimal work, and be fast enough so it’s not a burden on build times.</w:t>
       </w:r>
       <w:r>
         <w:rPr>
@@ -1006,7 +1038,7 @@
               <w:lang w:val="en-GB" w:eastAsia="en-GB"/>
             </w:rPr>
           </w:pPr>
-          <w:hyperlink w:anchor="_Toc471377436" w:history="1">
+          <w:hyperlink w:anchor="_Toc471480393" w:history="1">
             <w:r>
               <w:rPr>
                 <w:rStyle w:val="Hyperlink"/>
@@ -1046,7 +1078,7 @@
                 <w:sz w:val="20"/>
                 <w:szCs w:val="20"/>
               </w:rPr>
-              <w:instrText xml:space="preserve"> PAGEREF _Toc471377436 \h </w:instrText>
+              <w:instrText xml:space="preserve"> PAGEREF _Toc471480393 \h </w:instrText>
             </w:r>
             <w:r>
               <w:rPr>
@@ -1103,7 +1135,7 @@
               <w:lang w:val="en-GB" w:eastAsia="en-GB"/>
             </w:rPr>
           </w:pPr>
-          <w:hyperlink w:anchor="_Toc471377437" w:history="1">
+          <w:hyperlink w:anchor="_Toc471480394" w:history="1">
             <w:r>
               <w:rPr>
                 <w:rStyle w:val="Hyperlink"/>
@@ -1143,7 +1175,7 @@
                 <w:sz w:val="20"/>
                 <w:szCs w:val="20"/>
               </w:rPr>
-              <w:instrText xml:space="preserve"> PAGEREF _Toc471377437 \h </w:instrText>
+              <w:instrText xml:space="preserve"> PAGEREF _Toc471480394 \h </w:instrText>
             </w:r>
             <w:r>
               <w:rPr>
@@ -1200,7 +1232,7 @@
               <w:lang w:val="en-GB" w:eastAsia="en-GB"/>
             </w:rPr>
           </w:pPr>
-          <w:hyperlink w:anchor="_Toc471377438" w:history="1">
+          <w:hyperlink w:anchor="_Toc471480395" w:history="1">
             <w:r>
               <w:rPr>
                 <w:rStyle w:val="Hyperlink"/>
@@ -1240,7 +1272,7 @@
                 <w:sz w:val="20"/>
                 <w:szCs w:val="20"/>
               </w:rPr>
-              <w:instrText xml:space="preserve"> PAGEREF _Toc471377438 \h </w:instrText>
+              <w:instrText xml:space="preserve"> PAGEREF _Toc471480395 \h </w:instrText>
             </w:r>
             <w:r>
               <w:rPr>
@@ -1297,7 +1329,7 @@
               <w:lang w:val="en-GB" w:eastAsia="en-GB"/>
             </w:rPr>
           </w:pPr>
-          <w:hyperlink w:anchor="_Toc471377439" w:history="1">
+          <w:hyperlink w:anchor="_Toc471480396" w:history="1">
             <w:r>
               <w:rPr>
                 <w:rStyle w:val="Hyperlink"/>
@@ -1337,7 +1369,7 @@
                 <w:sz w:val="20"/>
                 <w:szCs w:val="20"/>
               </w:rPr>
-              <w:instrText xml:space="preserve"> PAGEREF _Toc471377439 \h </w:instrText>
+              <w:instrText xml:space="preserve"> PAGEREF _Toc471480396 \h </w:instrText>
             </w:r>
             <w:r>
               <w:rPr>
@@ -1394,7 +1426,7 @@
               <w:lang w:val="en-GB" w:eastAsia="en-GB"/>
             </w:rPr>
           </w:pPr>
-          <w:hyperlink w:anchor="_Toc471377440" w:history="1">
+          <w:hyperlink w:anchor="_Toc471480397" w:history="1">
             <w:r>
               <w:rPr>
                 <w:rStyle w:val="Hyperlink"/>
@@ -1434,7 +1466,7 @@
                 <w:sz w:val="20"/>
                 <w:szCs w:val="20"/>
               </w:rPr>
-              <w:instrText xml:space="preserve"> PAGEREF _Toc471377440 \h </w:instrText>
+              <w:instrText xml:space="preserve"> PAGEREF _Toc471480397 \h </w:instrText>
             </w:r>
             <w:r>
               <w:rPr>
@@ -1491,7 +1523,7 @@
               <w:lang w:val="en-GB" w:eastAsia="en-GB"/>
             </w:rPr>
           </w:pPr>
-          <w:hyperlink w:anchor="_Toc471377441" w:history="1">
+          <w:hyperlink w:anchor="_Toc471480398" w:history="1">
             <w:r>
               <w:rPr>
                 <w:rStyle w:val="Hyperlink"/>
@@ -1530,7 +1562,7 @@
                 <w:sz w:val="20"/>
                 <w:szCs w:val="20"/>
               </w:rPr>
-              <w:instrText xml:space="preserve"> PAGEREF _Toc471377441 \h </w:instrText>
+              <w:instrText xml:space="preserve"> PAGEREF _Toc471480398 \h </w:instrText>
             </w:r>
             <w:r>
               <w:rPr>
@@ -1587,7 +1619,7 @@
               <w:lang w:val="en-GB" w:eastAsia="en-GB"/>
             </w:rPr>
           </w:pPr>
-          <w:hyperlink w:anchor="_Toc471377442" w:history="1">
+          <w:hyperlink w:anchor="_Toc471480399" w:history="1">
             <w:r>
               <w:rPr>
                 <w:rStyle w:val="Hyperlink"/>
@@ -1626,7 +1658,7 @@
                 <w:sz w:val="20"/>
                 <w:szCs w:val="20"/>
               </w:rPr>
-              <w:instrText xml:space="preserve"> PAGEREF _Toc471377442 \h </w:instrText>
+              <w:instrText xml:space="preserve"> PAGEREF _Toc471480399 \h </w:instrText>
             </w:r>
             <w:r>
               <w:rPr>
@@ -1683,7 +1715,7 @@
               <w:lang w:val="en-GB" w:eastAsia="en-GB"/>
             </w:rPr>
           </w:pPr>
-          <w:hyperlink w:anchor="_Toc471377443" w:history="1">
+          <w:hyperlink w:anchor="_Toc471480400" w:history="1">
             <w:r>
               <w:rPr>
                 <w:rStyle w:val="Hyperlink"/>
@@ -1722,7 +1754,7 @@
                 <w:sz w:val="20"/>
                 <w:szCs w:val="20"/>
               </w:rPr>
-              <w:instrText xml:space="preserve"> PAGEREF _Toc471377443 \h </w:instrText>
+              <w:instrText xml:space="preserve"> PAGEREF _Toc471480400 \h </w:instrText>
             </w:r>
             <w:r>
               <w:rPr>
@@ -1779,7 +1811,7 @@
               <w:lang w:val="en-GB" w:eastAsia="en-GB"/>
             </w:rPr>
           </w:pPr>
-          <w:hyperlink w:anchor="_Toc471377444" w:history="1">
+          <w:hyperlink w:anchor="_Toc471480401" w:history="1">
             <w:r>
               <w:rPr>
                 <w:rStyle w:val="Hyperlink"/>
@@ -1819,7 +1851,7 @@
                 <w:sz w:val="20"/>
                 <w:szCs w:val="20"/>
               </w:rPr>
-              <w:instrText xml:space="preserve"> PAGEREF _Toc471377444 \h </w:instrText>
+              <w:instrText xml:space="preserve"> PAGEREF _Toc471480401 \h </w:instrText>
             </w:r>
             <w:r>
               <w:rPr>
@@ -1876,7 +1908,7 @@
               <w:lang w:val="en-GB" w:eastAsia="en-GB"/>
             </w:rPr>
           </w:pPr>
-          <w:hyperlink w:anchor="_Toc471377445" w:history="1">
+          <w:hyperlink w:anchor="_Toc471480402" w:history="1">
             <w:r>
               <w:rPr>
                 <w:rStyle w:val="Hyperlink"/>
@@ -1915,7 +1947,7 @@
                 <w:sz w:val="20"/>
                 <w:szCs w:val="20"/>
               </w:rPr>
-              <w:instrText xml:space="preserve"> PAGEREF _Toc471377445 \h </w:instrText>
+              <w:instrText xml:space="preserve"> PAGEREF _Toc471480402 \h </w:instrText>
             </w:r>
             <w:r>
               <w:rPr>
@@ -1972,7 +2004,7 @@
               <w:lang w:val="en-GB" w:eastAsia="en-GB"/>
             </w:rPr>
           </w:pPr>
-          <w:hyperlink w:anchor="_Toc471377446" w:history="1">
+          <w:hyperlink w:anchor="_Toc471480403" w:history="1">
             <w:r>
               <w:rPr>
                 <w:rStyle w:val="Hyperlink"/>
@@ -2011,7 +2043,7 @@
                 <w:sz w:val="20"/>
                 <w:szCs w:val="20"/>
               </w:rPr>
-              <w:instrText xml:space="preserve"> PAGEREF _Toc471377446 \h </w:instrText>
+              <w:instrText xml:space="preserve"> PAGEREF _Toc471480403 \h </w:instrText>
             </w:r>
             <w:r>
               <w:rPr>
@@ -2068,7 +2100,7 @@
               <w:lang w:val="en-GB" w:eastAsia="en-GB"/>
             </w:rPr>
           </w:pPr>
-          <w:hyperlink w:anchor="_Toc471377447" w:history="1">
+          <w:hyperlink w:anchor="_Toc471480404" w:history="1">
             <w:r>
               <w:rPr>
                 <w:rStyle w:val="Hyperlink"/>
@@ -2107,7 +2139,7 @@
                 <w:sz w:val="20"/>
                 <w:szCs w:val="20"/>
               </w:rPr>
-              <w:instrText xml:space="preserve"> PAGEREF _Toc471377447 \h </w:instrText>
+              <w:instrText xml:space="preserve"> PAGEREF _Toc471480404 \h </w:instrText>
             </w:r>
             <w:r>
               <w:rPr>
@@ -2164,7 +2196,7 @@
               <w:lang w:val="en-GB" w:eastAsia="en-GB"/>
             </w:rPr>
           </w:pPr>
-          <w:hyperlink w:anchor="_Toc471377448" w:history="1">
+          <w:hyperlink w:anchor="_Toc471480405" w:history="1">
             <w:r>
               <w:rPr>
                 <w:rStyle w:val="Hyperlink"/>
@@ -2203,7 +2235,7 @@
                 <w:sz w:val="20"/>
                 <w:szCs w:val="20"/>
               </w:rPr>
-              <w:instrText xml:space="preserve"> PAGEREF _Toc471377448 \h </w:instrText>
+              <w:instrText xml:space="preserve"> PAGEREF _Toc471480405 \h </w:instrText>
             </w:r>
             <w:r>
               <w:rPr>
@@ -2260,7 +2292,7 @@
               <w:lang w:val="en-GB" w:eastAsia="en-GB"/>
             </w:rPr>
           </w:pPr>
-          <w:hyperlink w:anchor="_Toc471377449" w:history="1">
+          <w:hyperlink w:anchor="_Toc471480406" w:history="1">
             <w:r>
               <w:rPr>
                 <w:rStyle w:val="Hyperlink"/>
@@ -2299,7 +2331,7 @@
                 <w:sz w:val="20"/>
                 <w:szCs w:val="20"/>
               </w:rPr>
-              <w:instrText xml:space="preserve"> PAGEREF _Toc471377449 \h </w:instrText>
+              <w:instrText xml:space="preserve"> PAGEREF _Toc471480406 \h </w:instrText>
             </w:r>
             <w:r>
               <w:rPr>
@@ -2356,7 +2388,7 @@
               <w:lang w:val="en-GB" w:eastAsia="en-GB"/>
             </w:rPr>
           </w:pPr>
-          <w:hyperlink w:anchor="_Toc471377450" w:history="1">
+          <w:hyperlink w:anchor="_Toc471480407" w:history="1">
             <w:r>
               <w:rPr>
                 <w:rStyle w:val="Hyperlink"/>
@@ -2396,7 +2428,7 @@
                 <w:sz w:val="20"/>
                 <w:szCs w:val="20"/>
               </w:rPr>
-              <w:instrText xml:space="preserve"> PAGEREF _Toc471377450 \h </w:instrText>
+              <w:instrText xml:space="preserve"> PAGEREF _Toc471480407 \h </w:instrText>
             </w:r>
             <w:r>
               <w:rPr>
@@ -2453,7 +2485,7 @@
               <w:lang w:val="en-GB" w:eastAsia="en-GB"/>
             </w:rPr>
           </w:pPr>
-          <w:hyperlink w:anchor="_Toc471377451" w:history="1">
+          <w:hyperlink w:anchor="_Toc471480408" w:history="1">
             <w:r>
               <w:rPr>
                 <w:rStyle w:val="Hyperlink"/>
@@ -2492,7 +2524,7 @@
                 <w:sz w:val="20"/>
                 <w:szCs w:val="20"/>
               </w:rPr>
-              <w:instrText xml:space="preserve"> PAGEREF _Toc471377451 \h </w:instrText>
+              <w:instrText xml:space="preserve"> PAGEREF _Toc471480408 \h </w:instrText>
             </w:r>
             <w:r>
               <w:rPr>
@@ -2549,7 +2581,7 @@
               <w:lang w:val="en-GB" w:eastAsia="en-GB"/>
             </w:rPr>
           </w:pPr>
-          <w:hyperlink w:anchor="_Toc471377452" w:history="1">
+          <w:hyperlink w:anchor="_Toc471480409" w:history="1">
             <w:r>
               <w:rPr>
                 <w:rStyle w:val="Hyperlink"/>
@@ -2589,7 +2621,7 @@
                 <w:sz w:val="20"/>
                 <w:szCs w:val="20"/>
               </w:rPr>
-              <w:instrText xml:space="preserve"> PAGEREF _Toc471377452 \h </w:instrText>
+              <w:instrText xml:space="preserve"> PAGEREF _Toc471480409 \h </w:instrText>
             </w:r>
             <w:r>
               <w:rPr>
@@ -2646,7 +2678,7 @@
               <w:lang w:val="en-GB" w:eastAsia="en-GB"/>
             </w:rPr>
           </w:pPr>
-          <w:hyperlink w:anchor="_Toc471377453" w:history="1">
+          <w:hyperlink w:anchor="_Toc471480410" w:history="1">
             <w:r>
               <w:rPr>
                 <w:rStyle w:val="Hyperlink"/>
@@ -2686,7 +2718,7 @@
                 <w:sz w:val="20"/>
                 <w:szCs w:val="20"/>
               </w:rPr>
-              <w:instrText xml:space="preserve"> PAGEREF _Toc471377453 \h </w:instrText>
+              <w:instrText xml:space="preserve"> PAGEREF _Toc471480410 \h </w:instrText>
             </w:r>
             <w:r>
               <w:rPr>
@@ -2743,7 +2775,7 @@
               <w:lang w:val="en-GB" w:eastAsia="en-GB"/>
             </w:rPr>
           </w:pPr>
-          <w:hyperlink w:anchor="_Toc471377454" w:history="1">
+          <w:hyperlink w:anchor="_Toc471480411" w:history="1">
             <w:r>
               <w:rPr>
                 <w:rStyle w:val="Hyperlink"/>
@@ -2751,9 +2783,8 @@
                 <w:noProof/>
                 <w:sz w:val="20"/>
                 <w:szCs w:val="20"/>
-                <w:lang w:val="en-GB"/>
-              </w:rPr>
-              <w:t>4.4 Member Count.</w:t>
+              </w:rPr>
+              <w:t>4.4 Google Test</w:t>
             </w:r>
             <w:r>
               <w:rPr>
@@ -2783,7 +2814,7 @@
                 <w:sz w:val="20"/>
                 <w:szCs w:val="20"/>
               </w:rPr>
-              <w:instrText xml:space="preserve"> PAGEREF _Toc471377454 \h </w:instrText>
+              <w:instrText xml:space="preserve"> PAGEREF _Toc471480411 \h </w:instrText>
             </w:r>
             <w:r>
               <w:rPr>
@@ -2840,7 +2871,7 @@
               <w:lang w:val="en-GB" w:eastAsia="en-GB"/>
             </w:rPr>
           </w:pPr>
-          <w:hyperlink w:anchor="_Toc471377455" w:history="1">
+          <w:hyperlink w:anchor="_Toc471480412" w:history="1">
             <w:r>
               <w:rPr>
                 <w:rStyle w:val="Hyperlink"/>
@@ -2848,9 +2879,8 @@
                 <w:noProof/>
                 <w:sz w:val="20"/>
                 <w:szCs w:val="20"/>
-                <w:lang w:val="en-GB"/>
-              </w:rPr>
-              <w:t>4.5 Type comparison</w:t>
+              </w:rPr>
+              <w:t>4.5 Custom Parser</w:t>
             </w:r>
             <w:r>
               <w:rPr>
@@ -2880,7 +2910,7 @@
                 <w:sz w:val="20"/>
                 <w:szCs w:val="20"/>
               </w:rPr>
-              <w:instrText xml:space="preserve"> PAGEREF _Toc471377455 \h </w:instrText>
+              <w:instrText xml:space="preserve"> PAGEREF _Toc471480412 \h </w:instrText>
             </w:r>
             <w:r>
               <w:rPr>
@@ -2937,7 +2967,7 @@
               <w:lang w:val="en-GB" w:eastAsia="en-GB"/>
             </w:rPr>
           </w:pPr>
-          <w:hyperlink w:anchor="_Toc471377456" w:history="1">
+          <w:hyperlink w:anchor="_Toc471480413" w:history="1">
             <w:r>
               <w:rPr>
                 <w:rStyle w:val="Hyperlink"/>
@@ -2947,7 +2977,7 @@
                 <w:szCs w:val="20"/>
                 <w:lang w:val="en-GB"/>
               </w:rPr>
-              <w:t>4.6 Type to String</w:t>
+              <w:t>4.6 Member Count.</w:t>
             </w:r>
             <w:r>
               <w:rPr>
@@ -2977,7 +3007,7 @@
                 <w:sz w:val="20"/>
                 <w:szCs w:val="20"/>
               </w:rPr>
-              <w:instrText xml:space="preserve"> PAGEREF _Toc471377456 \h </w:instrText>
+              <w:instrText xml:space="preserve"> PAGEREF _Toc471480413 \h </w:instrText>
             </w:r>
             <w:r>
               <w:rPr>
@@ -3006,7 +3036,7 @@
                 <w:sz w:val="20"/>
                 <w:szCs w:val="20"/>
               </w:rPr>
-              <w:t>18</w:t>
+              <w:t>16</w:t>
             </w:r>
             <w:r>
               <w:rPr>
@@ -3034,7 +3064,7 @@
               <w:lang w:val="en-GB" w:eastAsia="en-GB"/>
             </w:rPr>
           </w:pPr>
-          <w:hyperlink w:anchor="_Toc471377457" w:history="1">
+          <w:hyperlink w:anchor="_Toc471480414" w:history="1">
             <w:r>
               <w:rPr>
                 <w:rStyle w:val="Hyperlink"/>
@@ -3044,7 +3074,7 @@
                 <w:szCs w:val="20"/>
                 <w:lang w:val="en-GB"/>
               </w:rPr>
-              <w:t>4.7 Base Type</w:t>
+              <w:t>4.7 Type comparison</w:t>
             </w:r>
             <w:r>
               <w:rPr>
@@ -3074,7 +3104,7 @@
                 <w:sz w:val="20"/>
                 <w:szCs w:val="20"/>
               </w:rPr>
-              <w:instrText xml:space="preserve"> PAGEREF _Toc471377457 \h </w:instrText>
+              <w:instrText xml:space="preserve"> PAGEREF _Toc471480414 \h </w:instrText>
             </w:r>
             <w:r>
               <w:rPr>
@@ -3103,7 +3133,7 @@
                 <w:sz w:val="20"/>
                 <w:szCs w:val="20"/>
               </w:rPr>
-              <w:t>19</w:t>
+              <w:t>17</w:t>
             </w:r>
             <w:r>
               <w:rPr>
@@ -3131,7 +3161,7 @@
               <w:lang w:val="en-GB" w:eastAsia="en-GB"/>
             </w:rPr>
           </w:pPr>
-          <w:hyperlink w:anchor="_Toc471377458" w:history="1">
+          <w:hyperlink w:anchor="_Toc471480415" w:history="1">
             <w:r>
               <w:rPr>
                 <w:rStyle w:val="Hyperlink"/>
@@ -3141,7 +3171,7 @@
                 <w:szCs w:val="20"/>
                 <w:lang w:val="en-GB"/>
               </w:rPr>
-              <w:t>4.8 Print Struct.</w:t>
+              <w:t>4.8 Type to String</w:t>
             </w:r>
             <w:r>
               <w:rPr>
@@ -3171,7 +3201,7 @@
                 <w:sz w:val="20"/>
                 <w:szCs w:val="20"/>
               </w:rPr>
-              <w:instrText xml:space="preserve"> PAGEREF _Toc471377458 \h </w:instrText>
+              <w:instrText xml:space="preserve"> PAGEREF _Toc471480415 \h </w:instrText>
             </w:r>
             <w:r>
               <w:rPr>
@@ -3200,7 +3230,7 @@
                 <w:sz w:val="20"/>
                 <w:szCs w:val="20"/>
               </w:rPr>
-              <w:t>19</w:t>
+              <w:t>18</w:t>
             </w:r>
             <w:r>
               <w:rPr>
@@ -3228,7 +3258,7 @@
               <w:lang w:val="en-GB" w:eastAsia="en-GB"/>
             </w:rPr>
           </w:pPr>
-          <w:hyperlink w:anchor="_Toc471377459" w:history="1">
+          <w:hyperlink w:anchor="_Toc471480416" w:history="1">
             <w:r>
               <w:rPr>
                 <w:rStyle w:val="Hyperlink"/>
@@ -3238,7 +3268,7 @@
                 <w:szCs w:val="20"/>
                 <w:lang w:val="en-GB"/>
               </w:rPr>
-              <w:t>4.9 Enum Element Count</w:t>
+              <w:t>4.9 Base Type</w:t>
             </w:r>
             <w:r>
               <w:rPr>
@@ -3268,7 +3298,7 @@
                 <w:sz w:val="20"/>
                 <w:szCs w:val="20"/>
               </w:rPr>
-              <w:instrText xml:space="preserve"> PAGEREF _Toc471377459 \h </w:instrText>
+              <w:instrText xml:space="preserve"> PAGEREF _Toc471480416 \h </w:instrText>
             </w:r>
             <w:r>
               <w:rPr>
@@ -3297,7 +3327,7 @@
                 <w:sz w:val="20"/>
                 <w:szCs w:val="20"/>
               </w:rPr>
-              <w:t>21</w:t>
+              <w:t>19</w:t>
             </w:r>
             <w:r>
               <w:rPr>
@@ -3325,7 +3355,7 @@
               <w:lang w:val="en-GB" w:eastAsia="en-GB"/>
             </w:rPr>
           </w:pPr>
-          <w:hyperlink w:anchor="_Toc471377460" w:history="1">
+          <w:hyperlink w:anchor="_Toc471480417" w:history="1">
             <w:r>
               <w:rPr>
                 <w:rStyle w:val="Hyperlink"/>
@@ -3335,7 +3365,7 @@
                 <w:szCs w:val="20"/>
                 <w:lang w:val="en-GB"/>
               </w:rPr>
-              <w:t>4.10 String to Enum</w:t>
+              <w:t>4.10 Print Struct.</w:t>
             </w:r>
             <w:r>
               <w:rPr>
@@ -3365,7 +3395,7 @@
                 <w:sz w:val="20"/>
                 <w:szCs w:val="20"/>
               </w:rPr>
-              <w:instrText xml:space="preserve"> PAGEREF _Toc471377460 \h </w:instrText>
+              <w:instrText xml:space="preserve"> PAGEREF _Toc471480417 \h </w:instrText>
             </w:r>
             <w:r>
               <w:rPr>
@@ -3394,7 +3424,7 @@
                 <w:sz w:val="20"/>
                 <w:szCs w:val="20"/>
               </w:rPr>
-              <w:t>22</w:t>
+              <w:t>20</w:t>
             </w:r>
             <w:r>
               <w:rPr>
@@ -3422,7 +3452,7 @@
               <w:lang w:val="en-GB" w:eastAsia="en-GB"/>
             </w:rPr>
           </w:pPr>
-          <w:hyperlink w:anchor="_Toc471377461" w:history="1">
+          <w:hyperlink w:anchor="_Toc471480418" w:history="1">
             <w:r>
               <w:rPr>
                 <w:rStyle w:val="Hyperlink"/>
@@ -3432,7 +3462,7 @@
                 <w:szCs w:val="20"/>
                 <w:lang w:val="en-GB"/>
               </w:rPr>
-              <w:t>4.11 Enum to String</w:t>
+              <w:t>4.11 Enum Element Count</w:t>
             </w:r>
             <w:r>
               <w:rPr>
@@ -3462,7 +3492,7 @@
                 <w:sz w:val="20"/>
                 <w:szCs w:val="20"/>
               </w:rPr>
-              <w:instrText xml:space="preserve"> PAGEREF _Toc471377461 \h </w:instrText>
+              <w:instrText xml:space="preserve"> PAGEREF _Toc471480418 \h </w:instrText>
             </w:r>
             <w:r>
               <w:rPr>
@@ -3491,7 +3521,201 @@
                 <w:sz w:val="20"/>
                 <w:szCs w:val="20"/>
               </w:rPr>
+              <w:t>21</w:t>
+            </w:r>
+            <w:r>
+              <w:rPr>
+                <w:rFonts w:ascii="Arial" w:hAnsi="Arial" w:cs="Arial"/>
+                <w:noProof/>
+                <w:webHidden/>
+                <w:sz w:val="20"/>
+                <w:szCs w:val="20"/>
+              </w:rPr>
+              <w:fldChar w:fldCharType="end"/>
+            </w:r>
+          </w:hyperlink>
+        </w:p>
+        <w:p>
+          <w:pPr>
+            <w:pStyle w:val="TOC2"/>
+            <w:tabs>
+              <w:tab w:val="right" w:leader="dot" w:pos="9350"/>
+            </w:tabs>
+            <w:rPr>
+              <w:rFonts w:ascii="Arial" w:eastAsiaTheme="minorEastAsia" w:hAnsi="Arial" w:cs="Arial"/>
+              <w:noProof/>
+              <w:sz w:val="20"/>
+              <w:szCs w:val="20"/>
+              <w:lang w:val="en-GB" w:eastAsia="en-GB"/>
+            </w:rPr>
+          </w:pPr>
+          <w:hyperlink w:anchor="_Toc471480419" w:history="1">
+            <w:r>
+              <w:rPr>
+                <w:rStyle w:val="Hyperlink"/>
+                <w:rFonts w:ascii="Arial" w:hAnsi="Arial" w:cs="Arial"/>
+                <w:noProof/>
+                <w:sz w:val="20"/>
+                <w:szCs w:val="20"/>
+                <w:lang w:val="en-GB"/>
+              </w:rPr>
+              <w:t>4.12 String to Enum</w:t>
+            </w:r>
+            <w:r>
+              <w:rPr>
+                <w:rFonts w:ascii="Arial" w:hAnsi="Arial" w:cs="Arial"/>
+                <w:noProof/>
+                <w:webHidden/>
+                <w:sz w:val="20"/>
+                <w:szCs w:val="20"/>
+              </w:rPr>
+              <w:tab/>
+            </w:r>
+            <w:r>
+              <w:rPr>
+                <w:rFonts w:ascii="Arial" w:hAnsi="Arial" w:cs="Arial"/>
+                <w:noProof/>
+                <w:webHidden/>
+                <w:sz w:val="20"/>
+                <w:szCs w:val="20"/>
+              </w:rPr>
+              <w:fldChar w:fldCharType="begin"/>
+            </w:r>
+            <w:r>
+              <w:rPr>
+                <w:rFonts w:ascii="Arial" w:hAnsi="Arial" w:cs="Arial"/>
+                <w:noProof/>
+                <w:webHidden/>
+                <w:sz w:val="20"/>
+                <w:szCs w:val="20"/>
+              </w:rPr>
+              <w:instrText xml:space="preserve"> PAGEREF _Toc471480419 \h </w:instrText>
+            </w:r>
+            <w:r>
+              <w:rPr>
+                <w:rFonts w:ascii="Arial" w:hAnsi="Arial" w:cs="Arial"/>
+                <w:noProof/>
+                <w:webHidden/>
+                <w:sz w:val="20"/>
+                <w:szCs w:val="20"/>
+              </w:rPr>
+            </w:r>
+            <w:r>
+              <w:rPr>
+                <w:rFonts w:ascii="Arial" w:hAnsi="Arial" w:cs="Arial"/>
+                <w:noProof/>
+                <w:webHidden/>
+                <w:sz w:val="20"/>
+                <w:szCs w:val="20"/>
+              </w:rPr>
+              <w:fldChar w:fldCharType="separate"/>
+            </w:r>
+            <w:r>
+              <w:rPr>
+                <w:rFonts w:ascii="Arial" w:hAnsi="Arial" w:cs="Arial"/>
+                <w:noProof/>
+                <w:webHidden/>
+                <w:sz w:val="20"/>
+                <w:szCs w:val="20"/>
+              </w:rPr>
               <w:t>22</w:t>
+            </w:r>
+            <w:r>
+              <w:rPr>
+                <w:rFonts w:ascii="Arial" w:hAnsi="Arial" w:cs="Arial"/>
+                <w:noProof/>
+                <w:webHidden/>
+                <w:sz w:val="20"/>
+                <w:szCs w:val="20"/>
+              </w:rPr>
+              <w:fldChar w:fldCharType="end"/>
+            </w:r>
+          </w:hyperlink>
+        </w:p>
+        <w:p>
+          <w:pPr>
+            <w:pStyle w:val="TOC2"/>
+            <w:tabs>
+              <w:tab w:val="right" w:leader="dot" w:pos="9350"/>
+            </w:tabs>
+            <w:rPr>
+              <w:rFonts w:ascii="Arial" w:eastAsiaTheme="minorEastAsia" w:hAnsi="Arial" w:cs="Arial"/>
+              <w:noProof/>
+              <w:sz w:val="20"/>
+              <w:szCs w:val="20"/>
+              <w:lang w:val="en-GB" w:eastAsia="en-GB"/>
+            </w:rPr>
+          </w:pPr>
+          <w:hyperlink w:anchor="_Toc471480420" w:history="1">
+            <w:r>
+              <w:rPr>
+                <w:rStyle w:val="Hyperlink"/>
+                <w:rFonts w:ascii="Arial" w:hAnsi="Arial" w:cs="Arial"/>
+                <w:noProof/>
+                <w:sz w:val="20"/>
+                <w:szCs w:val="20"/>
+                <w:lang w:val="en-GB"/>
+              </w:rPr>
+              <w:t>4.13 Enum to String</w:t>
+            </w:r>
+            <w:r>
+              <w:rPr>
+                <w:rFonts w:ascii="Arial" w:hAnsi="Arial" w:cs="Arial"/>
+                <w:noProof/>
+                <w:webHidden/>
+                <w:sz w:val="20"/>
+                <w:szCs w:val="20"/>
+              </w:rPr>
+              <w:tab/>
+            </w:r>
+            <w:r>
+              <w:rPr>
+                <w:rFonts w:ascii="Arial" w:hAnsi="Arial" w:cs="Arial"/>
+                <w:noProof/>
+                <w:webHidden/>
+                <w:sz w:val="20"/>
+                <w:szCs w:val="20"/>
+              </w:rPr>
+              <w:fldChar w:fldCharType="begin"/>
+            </w:r>
+            <w:r>
+              <w:rPr>
+                <w:rFonts w:ascii="Arial" w:hAnsi="Arial" w:cs="Arial"/>
+                <w:noProof/>
+                <w:webHidden/>
+                <w:sz w:val="20"/>
+                <w:szCs w:val="20"/>
+              </w:rPr>
+              <w:instrText xml:space="preserve"> PAGEREF _Toc471480420 \h </w:instrText>
+            </w:r>
+            <w:r>
+              <w:rPr>
+                <w:rFonts w:ascii="Arial" w:hAnsi="Arial" w:cs="Arial"/>
+                <w:noProof/>
+                <w:webHidden/>
+                <w:sz w:val="20"/>
+                <w:szCs w:val="20"/>
+              </w:rPr>
+            </w:r>
+            <w:r>
+              <w:rPr>
+                <w:rFonts w:ascii="Arial" w:hAnsi="Arial" w:cs="Arial"/>
+                <w:noProof/>
+                <w:webHidden/>
+                <w:sz w:val="20"/>
+                <w:szCs w:val="20"/>
+              </w:rPr>
+              <w:fldChar w:fldCharType="separate"/>
+            </w:r>
+            <w:r>
+              <w:rPr>
+                <w:rFonts w:ascii="Arial" w:hAnsi="Arial" w:cs="Arial"/>
+                <w:noProof/>
+                <w:webHidden/>
+                <w:sz w:val="20"/>
+                <w:szCs w:val="20"/>
+              </w:rPr>
+              <w:t>23</w:t>
             </w:r>
             <w:r>
               <w:rPr>
@@ -3519,7 +3743,7 @@
               <w:lang w:val="en-GB" w:eastAsia="en-GB"/>
             </w:rPr>
           </w:pPr>
-          <w:hyperlink w:anchor="_Toc471377462" w:history="1">
+          <w:hyperlink w:anchor="_Toc471480421" w:history="1">
             <w:r>
               <w:rPr>
                 <w:rStyle w:val="Hyperlink"/>
@@ -3528,7 +3752,7 @@
                 <w:sz w:val="20"/>
                 <w:szCs w:val="20"/>
               </w:rPr>
-              <w:t>5.0 Internal Details</w:t>
+              <w:t>5.0 Future Work.</w:t>
             </w:r>
             <w:r>
               <w:rPr>
@@ -3558,7 +3782,7 @@
                 <w:sz w:val="20"/>
                 <w:szCs w:val="20"/>
               </w:rPr>
-              <w:instrText xml:space="preserve"> PAGEREF _Toc471377462 \h </w:instrText>
+              <w:instrText xml:space="preserve"> PAGEREF _Toc471480421 \h </w:instrText>
             </w:r>
             <w:r>
               <w:rPr>
@@ -3615,7 +3839,7 @@
               <w:lang w:val="en-GB" w:eastAsia="en-GB"/>
             </w:rPr>
           </w:pPr>
-          <w:hyperlink w:anchor="_Toc471377463" w:history="1">
+          <w:hyperlink w:anchor="_Toc471480422" w:history="1">
             <w:r>
               <w:rPr>
                 <w:rStyle w:val="Hyperlink"/>
@@ -3624,7 +3848,7 @@
                 <w:sz w:val="20"/>
                 <w:szCs w:val="20"/>
               </w:rPr>
-              <w:t>5.1 Single Executable</w:t>
+              <w:t>5.1 Further C++ support.</w:t>
             </w:r>
             <w:r>
               <w:rPr>
@@ -3654,7 +3878,7 @@
                 <w:sz w:val="20"/>
                 <w:szCs w:val="20"/>
               </w:rPr>
-              <w:instrText xml:space="preserve"> PAGEREF _Toc471377463 \h </w:instrText>
+              <w:instrText xml:space="preserve"> PAGEREF _Toc471480422 \h </w:instrText>
             </w:r>
             <w:r>
               <w:rPr>
@@ -3711,7 +3935,7 @@
               <w:lang w:val="en-GB" w:eastAsia="en-GB"/>
             </w:rPr>
           </w:pPr>
-          <w:hyperlink w:anchor="_Toc471377464" w:history="1">
+          <w:hyperlink w:anchor="_Toc471480423" w:history="1">
             <w:r>
               <w:rPr>
                 <w:rStyle w:val="Hyperlink"/>
@@ -3720,7 +3944,7 @@
                 <w:sz w:val="20"/>
                 <w:szCs w:val="20"/>
               </w:rPr>
-              <w:t>5.2 Google Test</w:t>
+              <w:t>5.2 Function Introspection.</w:t>
             </w:r>
             <w:r>
               <w:rPr>
@@ -3750,7 +3974,7 @@
                 <w:sz w:val="20"/>
                 <w:szCs w:val="20"/>
               </w:rPr>
-              <w:instrText xml:space="preserve"> PAGEREF _Toc471377464 \h </w:instrText>
+              <w:instrText xml:space="preserve"> PAGEREF _Toc471480423 \h </w:instrText>
             </w:r>
             <w:r>
               <w:rPr>
@@ -3807,7 +4031,7 @@
               <w:lang w:val="en-GB" w:eastAsia="en-GB"/>
             </w:rPr>
           </w:pPr>
-          <w:hyperlink w:anchor="_Toc471377465" w:history="1">
+          <w:hyperlink w:anchor="_Toc471480424" w:history="1">
             <w:r>
               <w:rPr>
                 <w:rStyle w:val="Hyperlink"/>
@@ -3816,7 +4040,7 @@
                 <w:sz w:val="20"/>
                 <w:szCs w:val="20"/>
               </w:rPr>
-              <w:t>5.3 Custom Parser</w:t>
+              <w:t>5.3 Error Handling.</w:t>
             </w:r>
             <w:r>
               <w:rPr>
@@ -3846,7 +4070,103 @@
                 <w:sz w:val="20"/>
                 <w:szCs w:val="20"/>
               </w:rPr>
-              <w:instrText xml:space="preserve"> PAGEREF _Toc471377465 \h </w:instrText>
+              <w:instrText xml:space="preserve"> PAGEREF _Toc471480424 \h </w:instrText>
+            </w:r>
+            <w:r>
+              <w:rPr>
+                <w:rFonts w:ascii="Arial" w:hAnsi="Arial" w:cs="Arial"/>
+                <w:noProof/>
+                <w:webHidden/>
+                <w:sz w:val="20"/>
+                <w:szCs w:val="20"/>
+              </w:rPr>
+            </w:r>
+            <w:r>
+              <w:rPr>
+                <w:rFonts w:ascii="Arial" w:hAnsi="Arial" w:cs="Arial"/>
+                <w:noProof/>
+                <w:webHidden/>
+                <w:sz w:val="20"/>
+                <w:szCs w:val="20"/>
+              </w:rPr>
+              <w:fldChar w:fldCharType="separate"/>
+            </w:r>
+            <w:r>
+              <w:rPr>
+                <w:rFonts w:ascii="Arial" w:hAnsi="Arial" w:cs="Arial"/>
+                <w:noProof/>
+                <w:webHidden/>
+                <w:sz w:val="20"/>
+                <w:szCs w:val="20"/>
+              </w:rPr>
+              <w:t>24</w:t>
+            </w:r>
+            <w:r>
+              <w:rPr>
+                <w:rFonts w:ascii="Arial" w:hAnsi="Arial" w:cs="Arial"/>
+                <w:noProof/>
+                <w:webHidden/>
+                <w:sz w:val="20"/>
+                <w:szCs w:val="20"/>
+              </w:rPr>
+              <w:fldChar w:fldCharType="end"/>
+            </w:r>
+          </w:hyperlink>
+        </w:p>
+        <w:p>
+          <w:pPr>
+            <w:pStyle w:val="TOC2"/>
+            <w:tabs>
+              <w:tab w:val="right" w:leader="dot" w:pos="9350"/>
+            </w:tabs>
+            <w:rPr>
+              <w:rFonts w:ascii="Arial" w:eastAsiaTheme="minorEastAsia" w:hAnsi="Arial" w:cs="Arial"/>
+              <w:noProof/>
+              <w:sz w:val="20"/>
+              <w:szCs w:val="20"/>
+              <w:lang w:val="en-GB" w:eastAsia="en-GB"/>
+            </w:rPr>
+          </w:pPr>
+          <w:hyperlink w:anchor="_Toc471480425" w:history="1">
+            <w:r>
+              <w:rPr>
+                <w:rStyle w:val="Hyperlink"/>
+                <w:rFonts w:ascii="Arial" w:hAnsi="Arial" w:cs="Arial"/>
+                <w:noProof/>
+                <w:sz w:val="20"/>
+                <w:szCs w:val="20"/>
+              </w:rPr>
+              <w:t>5.4 Standard Template Library Support.</w:t>
+            </w:r>
+            <w:r>
+              <w:rPr>
+                <w:rFonts w:ascii="Arial" w:hAnsi="Arial" w:cs="Arial"/>
+                <w:noProof/>
+                <w:webHidden/>
+                <w:sz w:val="20"/>
+                <w:szCs w:val="20"/>
+              </w:rPr>
+              <w:tab/>
+            </w:r>
+            <w:r>
+              <w:rPr>
+                <w:rFonts w:ascii="Arial" w:hAnsi="Arial" w:cs="Arial"/>
+                <w:noProof/>
+                <w:webHidden/>
+                <w:sz w:val="20"/>
+                <w:szCs w:val="20"/>
+              </w:rPr>
+              <w:fldChar w:fldCharType="begin"/>
+            </w:r>
+            <w:r>
+              <w:rPr>
+                <w:rFonts w:ascii="Arial" w:hAnsi="Arial" w:cs="Arial"/>
+                <w:noProof/>
+                <w:webHidden/>
+                <w:sz w:val="20"/>
+                <w:szCs w:val="20"/>
+              </w:rPr>
+              <w:instrText xml:space="preserve"> PAGEREF _Toc471480425 \h </w:instrText>
             </w:r>
             <w:r>
               <w:rPr>
@@ -3903,7 +4223,7 @@
               <w:lang w:val="en-GB" w:eastAsia="en-GB"/>
             </w:rPr>
           </w:pPr>
-          <w:hyperlink w:anchor="_Toc471377466" w:history="1">
+          <w:hyperlink w:anchor="_Toc471480426" w:history="1">
             <w:r>
               <w:rPr>
                 <w:rStyle w:val="Hyperlink"/>
@@ -3912,7 +4232,7 @@
                 <w:sz w:val="20"/>
                 <w:szCs w:val="20"/>
               </w:rPr>
-              <w:t>6.0 Future Work.</w:t>
+              <w:t>6.0 Conclusion.</w:t>
             </w:r>
             <w:r>
               <w:rPr>
@@ -3942,7 +4262,7 @@
                 <w:sz w:val="20"/>
                 <w:szCs w:val="20"/>
               </w:rPr>
-              <w:instrText xml:space="preserve"> PAGEREF _Toc471377466 \h </w:instrText>
+              <w:instrText xml:space="preserve"> PAGEREF _Toc471480426 \h </w:instrText>
             </w:r>
             <w:r>
               <w:rPr>
@@ -3972,6 +4292,102 @@
                 <w:szCs w:val="20"/>
               </w:rPr>
               <w:t>25</w:t>
+            </w:r>
+            <w:r>
+              <w:rPr>
+                <w:rFonts w:ascii="Arial" w:hAnsi="Arial" w:cs="Arial"/>
+                <w:noProof/>
+                <w:webHidden/>
+                <w:sz w:val="20"/>
+                <w:szCs w:val="20"/>
+              </w:rPr>
+              <w:fldChar w:fldCharType="end"/>
+            </w:r>
+          </w:hyperlink>
+        </w:p>
+        <w:p>
+          <w:pPr>
+            <w:pStyle w:val="TOC1"/>
+            <w:tabs>
+              <w:tab w:val="right" w:leader="dot" w:pos="9350"/>
+            </w:tabs>
+            <w:rPr>
+              <w:rFonts w:ascii="Arial" w:eastAsiaTheme="minorEastAsia" w:hAnsi="Arial" w:cs="Arial"/>
+              <w:noProof/>
+              <w:sz w:val="20"/>
+              <w:szCs w:val="20"/>
+              <w:lang w:val="en-GB" w:eastAsia="en-GB"/>
+            </w:rPr>
+          </w:pPr>
+          <w:hyperlink w:anchor="_Toc471480427" w:history="1">
+            <w:r>
+              <w:rPr>
+                <w:rStyle w:val="Hyperlink"/>
+                <w:rFonts w:ascii="Arial" w:hAnsi="Arial" w:cs="Arial"/>
+                <w:noProof/>
+                <w:sz w:val="20"/>
+                <w:szCs w:val="20"/>
+              </w:rPr>
+              <w:t>7.0 Appendix A</w:t>
+            </w:r>
+            <w:r>
+              <w:rPr>
+                <w:rFonts w:ascii="Arial" w:hAnsi="Arial" w:cs="Arial"/>
+                <w:noProof/>
+                <w:webHidden/>
+                <w:sz w:val="20"/>
+                <w:szCs w:val="20"/>
+              </w:rPr>
+              <w:tab/>
+            </w:r>
+            <w:r>
+              <w:rPr>
+                <w:rFonts w:ascii="Arial" w:hAnsi="Arial" w:cs="Arial"/>
+                <w:noProof/>
+                <w:webHidden/>
+                <w:sz w:val="20"/>
+                <w:szCs w:val="20"/>
+              </w:rPr>
+              <w:fldChar w:fldCharType="begin"/>
+            </w:r>
+            <w:r>
+              <w:rPr>
+                <w:rFonts w:ascii="Arial" w:hAnsi="Arial" w:cs="Arial"/>
+                <w:noProof/>
+                <w:webHidden/>
+                <w:sz w:val="20"/>
+                <w:szCs w:val="20"/>
+              </w:rPr>
+              <w:instrText xml:space="preserve"> PAGEREF _Toc471480427 \h </w:instrText>
+            </w:r>
+            <w:r>
+              <w:rPr>
+                <w:rFonts w:ascii="Arial" w:hAnsi="Arial" w:cs="Arial"/>
+                <w:noProof/>
+                <w:webHidden/>
+                <w:sz w:val="20"/>
+                <w:szCs w:val="20"/>
+              </w:rPr>
+            </w:r>
+            <w:r>
+              <w:rPr>
+                <w:rFonts w:ascii="Arial" w:hAnsi="Arial" w:cs="Arial"/>
+                <w:noProof/>
+                <w:webHidden/>
+                <w:sz w:val="20"/>
+                <w:szCs w:val="20"/>
+              </w:rPr>
+              <w:fldChar w:fldCharType="separate"/>
+            </w:r>
+            <w:r>
+              <w:rPr>
+                <w:rFonts w:ascii="Arial" w:hAnsi="Arial" w:cs="Arial"/>
+                <w:noProof/>
+                <w:webHidden/>
+                <w:sz w:val="20"/>
+                <w:szCs w:val="20"/>
+              </w:rPr>
+              <w:t>26</w:t>
             </w:r>
             <w:r>
               <w:rPr>
@@ -3999,7 +4415,7 @@
               <w:lang w:val="en-GB" w:eastAsia="en-GB"/>
             </w:rPr>
           </w:pPr>
-          <w:hyperlink w:anchor="_Toc471377467" w:history="1">
+          <w:hyperlink w:anchor="_Toc471480428" w:history="1">
             <w:r>
               <w:rPr>
                 <w:rStyle w:val="Hyperlink"/>
@@ -4008,7 +4424,7 @@
                 <w:sz w:val="20"/>
                 <w:szCs w:val="20"/>
               </w:rPr>
-              <w:t>6.1 Function Introspection.</w:t>
+              <w:t>7.1 Struct demo code</w:t>
             </w:r>
             <w:r>
               <w:rPr>
@@ -4038,7 +4454,7 @@
                 <w:sz w:val="20"/>
                 <w:szCs w:val="20"/>
               </w:rPr>
-              <w:instrText xml:space="preserve"> PAGEREF _Toc471377467 \h </w:instrText>
+              <w:instrText xml:space="preserve"> PAGEREF _Toc471480428 \h </w:instrText>
             </w:r>
             <w:r>
               <w:rPr>
@@ -4067,7 +4483,7 @@
                 <w:sz w:val="20"/>
                 <w:szCs w:val="20"/>
               </w:rPr>
-              <w:t>25</w:t>
+              <w:t>26</w:t>
             </w:r>
             <w:r>
               <w:rPr>
@@ -4095,7 +4511,7 @@
               <w:lang w:val="en-GB" w:eastAsia="en-GB"/>
             </w:rPr>
           </w:pPr>
-          <w:hyperlink w:anchor="_Toc471377468" w:history="1">
+          <w:hyperlink w:anchor="_Toc471480429" w:history="1">
             <w:r>
               <w:rPr>
                 <w:rStyle w:val="Hyperlink"/>
@@ -4104,7 +4520,7 @@
                 <w:sz w:val="20"/>
                 <w:szCs w:val="20"/>
               </w:rPr>
-              <w:t>6.2 Error Handling.</w:t>
+              <w:t>7.2 Enum demo code</w:t>
             </w:r>
             <w:r>
               <w:rPr>
@@ -4134,7 +4550,7 @@
                 <w:sz w:val="20"/>
                 <w:szCs w:val="20"/>
               </w:rPr>
-              <w:instrText xml:space="preserve"> PAGEREF _Toc471377468 \h </w:instrText>
+              <w:instrText xml:space="preserve"> PAGEREF _Toc471480429 \h </w:instrText>
             </w:r>
             <w:r>
               <w:rPr>
@@ -4163,103 +4579,7 @@
                 <w:sz w:val="20"/>
                 <w:szCs w:val="20"/>
               </w:rPr>
-              <w:t>25</w:t>
-            </w:r>
-            <w:r>
-              <w:rPr>
-                <w:rFonts w:ascii="Arial" w:hAnsi="Arial" w:cs="Arial"/>
-                <w:noProof/>
-                <w:webHidden/>
-                <w:sz w:val="20"/>
-                <w:szCs w:val="20"/>
-              </w:rPr>
-              <w:fldChar w:fldCharType="end"/>
-            </w:r>
-          </w:hyperlink>
-        </w:p>
-        <w:p>
-          <w:pPr>
-            <w:pStyle w:val="TOC2"/>
-            <w:tabs>
-              <w:tab w:val="right" w:leader="dot" w:pos="9350"/>
-            </w:tabs>
-            <w:rPr>
-              <w:rFonts w:ascii="Arial" w:eastAsiaTheme="minorEastAsia" w:hAnsi="Arial" w:cs="Arial"/>
-              <w:noProof/>
-              <w:sz w:val="20"/>
-              <w:szCs w:val="20"/>
-              <w:lang w:val="en-GB" w:eastAsia="en-GB"/>
-            </w:rPr>
-          </w:pPr>
-          <w:hyperlink w:anchor="_Toc471377469" w:history="1">
-            <w:r>
-              <w:rPr>
-                <w:rStyle w:val="Hyperlink"/>
-                <w:rFonts w:ascii="Arial" w:hAnsi="Arial" w:cs="Arial"/>
-                <w:noProof/>
-                <w:sz w:val="20"/>
-                <w:szCs w:val="20"/>
-              </w:rPr>
-              <w:t>6.3 Standard Template Library Support.</w:t>
-            </w:r>
-            <w:r>
-              <w:rPr>
-                <w:rFonts w:ascii="Arial" w:hAnsi="Arial" w:cs="Arial"/>
-                <w:noProof/>
-                <w:webHidden/>
-                <w:sz w:val="20"/>
-                <w:szCs w:val="20"/>
-              </w:rPr>
-              <w:tab/>
-            </w:r>
-            <w:r>
-              <w:rPr>
-                <w:rFonts w:ascii="Arial" w:hAnsi="Arial" w:cs="Arial"/>
-                <w:noProof/>
-                <w:webHidden/>
-                <w:sz w:val="20"/>
-                <w:szCs w:val="20"/>
-              </w:rPr>
-              <w:fldChar w:fldCharType="begin"/>
-            </w:r>
-            <w:r>
-              <w:rPr>
-                <w:rFonts w:ascii="Arial" w:hAnsi="Arial" w:cs="Arial"/>
-                <w:noProof/>
-                <w:webHidden/>
-                <w:sz w:val="20"/>
-                <w:szCs w:val="20"/>
-              </w:rPr>
-              <w:instrText xml:space="preserve"> PAGEREF _Toc471377469 \h </w:instrText>
-            </w:r>
-            <w:r>
-              <w:rPr>
-                <w:rFonts w:ascii="Arial" w:hAnsi="Arial" w:cs="Arial"/>
-                <w:noProof/>
-                <w:webHidden/>
-                <w:sz w:val="20"/>
-                <w:szCs w:val="20"/>
-              </w:rPr>
-            </w:r>
-            <w:r>
-              <w:rPr>
-                <w:rFonts w:ascii="Arial" w:hAnsi="Arial" w:cs="Arial"/>
-                <w:noProof/>
-                <w:webHidden/>
-                <w:sz w:val="20"/>
-                <w:szCs w:val="20"/>
-              </w:rPr>
-              <w:fldChar w:fldCharType="separate"/>
-            </w:r>
-            <w:r>
-              <w:rPr>
-                <w:rFonts w:ascii="Arial" w:hAnsi="Arial" w:cs="Arial"/>
-                <w:noProof/>
-                <w:webHidden/>
-                <w:sz w:val="20"/>
-                <w:szCs w:val="20"/>
-              </w:rPr>
-              <w:t>25</w:t>
+              <w:t>28</w:t>
             </w:r>
             <w:r>
               <w:rPr>
@@ -4287,7 +4607,7 @@
               <w:lang w:val="en-GB" w:eastAsia="en-GB"/>
             </w:rPr>
           </w:pPr>
-          <w:hyperlink w:anchor="_Toc471377470" w:history="1">
+          <w:hyperlink w:anchor="_Toc471480430" w:history="1">
             <w:r>
               <w:rPr>
                 <w:rStyle w:val="Hyperlink"/>
@@ -4296,7 +4616,7 @@
                 <w:sz w:val="20"/>
                 <w:szCs w:val="20"/>
               </w:rPr>
-              <w:t>7.0 Conclusion.</w:t>
+              <w:t>8.0 References</w:t>
             </w:r>
             <w:r>
               <w:rPr>
@@ -4326,295 +4646,7 @@
                 <w:sz w:val="20"/>
                 <w:szCs w:val="20"/>
               </w:rPr>
-              <w:instrText xml:space="preserve"> PAGEREF _Toc471377470 \h </w:instrText>
-            </w:r>
-            <w:r>
-              <w:rPr>
-                <w:rFonts w:ascii="Arial" w:hAnsi="Arial" w:cs="Arial"/>
-                <w:noProof/>
-                <w:webHidden/>
-                <w:sz w:val="20"/>
-                <w:szCs w:val="20"/>
-              </w:rPr>
-            </w:r>
-            <w:r>
-              <w:rPr>
-                <w:rFonts w:ascii="Arial" w:hAnsi="Arial" w:cs="Arial"/>
-                <w:noProof/>
-                <w:webHidden/>
-                <w:sz w:val="20"/>
-                <w:szCs w:val="20"/>
-              </w:rPr>
-              <w:fldChar w:fldCharType="separate"/>
-            </w:r>
-            <w:r>
-              <w:rPr>
-                <w:rFonts w:ascii="Arial" w:hAnsi="Arial" w:cs="Arial"/>
-                <w:noProof/>
-                <w:webHidden/>
-                <w:sz w:val="20"/>
-                <w:szCs w:val="20"/>
-              </w:rPr>
-              <w:t>26</w:t>
-            </w:r>
-            <w:r>
-              <w:rPr>
-                <w:rFonts w:ascii="Arial" w:hAnsi="Arial" w:cs="Arial"/>
-                <w:noProof/>
-                <w:webHidden/>
-                <w:sz w:val="20"/>
-                <w:szCs w:val="20"/>
-              </w:rPr>
-              <w:fldChar w:fldCharType="end"/>
-            </w:r>
-          </w:hyperlink>
-        </w:p>
-        <w:p>
-          <w:pPr>
-            <w:pStyle w:val="TOC1"/>
-            <w:tabs>
-              <w:tab w:val="right" w:leader="dot" w:pos="9350"/>
-            </w:tabs>
-            <w:rPr>
-              <w:rFonts w:ascii="Arial" w:eastAsiaTheme="minorEastAsia" w:hAnsi="Arial" w:cs="Arial"/>
-              <w:noProof/>
-              <w:sz w:val="20"/>
-              <w:szCs w:val="20"/>
-              <w:lang w:val="en-GB" w:eastAsia="en-GB"/>
-            </w:rPr>
-          </w:pPr>
-          <w:hyperlink w:anchor="_Toc471377471" w:history="1">
-            <w:r>
-              <w:rPr>
-                <w:rStyle w:val="Hyperlink"/>
-                <w:rFonts w:ascii="Arial" w:hAnsi="Arial" w:cs="Arial"/>
-                <w:noProof/>
-                <w:sz w:val="20"/>
-                <w:szCs w:val="20"/>
-              </w:rPr>
-              <w:t>8.0 Appendix A</w:t>
-            </w:r>
-            <w:r>
-              <w:rPr>
-                <w:rFonts w:ascii="Arial" w:hAnsi="Arial" w:cs="Arial"/>
-                <w:noProof/>
-                <w:webHidden/>
-                <w:sz w:val="20"/>
-                <w:szCs w:val="20"/>
-              </w:rPr>
-              <w:tab/>
-            </w:r>
-            <w:r>
-              <w:rPr>
-                <w:rFonts w:ascii="Arial" w:hAnsi="Arial" w:cs="Arial"/>
-                <w:noProof/>
-                <w:webHidden/>
-                <w:sz w:val="20"/>
-                <w:szCs w:val="20"/>
-              </w:rPr>
-              <w:fldChar w:fldCharType="begin"/>
-            </w:r>
-            <w:r>
-              <w:rPr>
-                <w:rFonts w:ascii="Arial" w:hAnsi="Arial" w:cs="Arial"/>
-                <w:noProof/>
-                <w:webHidden/>
-                <w:sz w:val="20"/>
-                <w:szCs w:val="20"/>
-              </w:rPr>
-              <w:instrText xml:space="preserve"> PAGEREF _Toc471377471 \h </w:instrText>
-            </w:r>
-            <w:r>
-              <w:rPr>
-                <w:rFonts w:ascii="Arial" w:hAnsi="Arial" w:cs="Arial"/>
-                <w:noProof/>
-                <w:webHidden/>
-                <w:sz w:val="20"/>
-                <w:szCs w:val="20"/>
-              </w:rPr>
-            </w:r>
-            <w:r>
-              <w:rPr>
-                <w:rFonts w:ascii="Arial" w:hAnsi="Arial" w:cs="Arial"/>
-                <w:noProof/>
-                <w:webHidden/>
-                <w:sz w:val="20"/>
-                <w:szCs w:val="20"/>
-              </w:rPr>
-              <w:fldChar w:fldCharType="separate"/>
-            </w:r>
-            <w:r>
-              <w:rPr>
-                <w:rFonts w:ascii="Arial" w:hAnsi="Arial" w:cs="Arial"/>
-                <w:noProof/>
-                <w:webHidden/>
-                <w:sz w:val="20"/>
-                <w:szCs w:val="20"/>
-              </w:rPr>
-              <w:t>27</w:t>
-            </w:r>
-            <w:r>
-              <w:rPr>
-                <w:rFonts w:ascii="Arial" w:hAnsi="Arial" w:cs="Arial"/>
-                <w:noProof/>
-                <w:webHidden/>
-                <w:sz w:val="20"/>
-                <w:szCs w:val="20"/>
-              </w:rPr>
-              <w:fldChar w:fldCharType="end"/>
-            </w:r>
-          </w:hyperlink>
-        </w:p>
-        <w:p>
-          <w:pPr>
-            <w:pStyle w:val="TOC2"/>
-            <w:tabs>
-              <w:tab w:val="right" w:leader="dot" w:pos="9350"/>
-            </w:tabs>
-            <w:rPr>
-              <w:rFonts w:ascii="Arial" w:eastAsiaTheme="minorEastAsia" w:hAnsi="Arial" w:cs="Arial"/>
-              <w:noProof/>
-              <w:sz w:val="20"/>
-              <w:szCs w:val="20"/>
-              <w:lang w:val="en-GB" w:eastAsia="en-GB"/>
-            </w:rPr>
-          </w:pPr>
-          <w:hyperlink w:anchor="_Toc471377472" w:history="1">
-            <w:r>
-              <w:rPr>
-                <w:rStyle w:val="Hyperlink"/>
-                <w:rFonts w:ascii="Arial" w:hAnsi="Arial" w:cs="Arial"/>
-                <w:noProof/>
-                <w:sz w:val="20"/>
-                <w:szCs w:val="20"/>
-              </w:rPr>
-              <w:t>8.1 Struct demo code</w:t>
-            </w:r>
-            <w:r>
-              <w:rPr>
-                <w:rFonts w:ascii="Arial" w:hAnsi="Arial" w:cs="Arial"/>
-                <w:noProof/>
-                <w:webHidden/>
-                <w:sz w:val="20"/>
-                <w:szCs w:val="20"/>
-              </w:rPr>
-              <w:tab/>
-            </w:r>
-            <w:r>
-              <w:rPr>
-                <w:rFonts w:ascii="Arial" w:hAnsi="Arial" w:cs="Arial"/>
-                <w:noProof/>
-                <w:webHidden/>
-                <w:sz w:val="20"/>
-                <w:szCs w:val="20"/>
-              </w:rPr>
-              <w:fldChar w:fldCharType="begin"/>
-            </w:r>
-            <w:r>
-              <w:rPr>
-                <w:rFonts w:ascii="Arial" w:hAnsi="Arial" w:cs="Arial"/>
-                <w:noProof/>
-                <w:webHidden/>
-                <w:sz w:val="20"/>
-                <w:szCs w:val="20"/>
-              </w:rPr>
-              <w:instrText xml:space="preserve"> PAGEREF _Toc471377472 \h </w:instrText>
-            </w:r>
-            <w:r>
-              <w:rPr>
-                <w:rFonts w:ascii="Arial" w:hAnsi="Arial" w:cs="Arial"/>
-                <w:noProof/>
-                <w:webHidden/>
-                <w:sz w:val="20"/>
-                <w:szCs w:val="20"/>
-              </w:rPr>
-            </w:r>
-            <w:r>
-              <w:rPr>
-                <w:rFonts w:ascii="Arial" w:hAnsi="Arial" w:cs="Arial"/>
-                <w:noProof/>
-                <w:webHidden/>
-                <w:sz w:val="20"/>
-                <w:szCs w:val="20"/>
-              </w:rPr>
-              <w:fldChar w:fldCharType="separate"/>
-            </w:r>
-            <w:r>
-              <w:rPr>
-                <w:rFonts w:ascii="Arial" w:hAnsi="Arial" w:cs="Arial"/>
-                <w:noProof/>
-                <w:webHidden/>
-                <w:sz w:val="20"/>
-                <w:szCs w:val="20"/>
-              </w:rPr>
-              <w:t>27</w:t>
-            </w:r>
-            <w:r>
-              <w:rPr>
-                <w:rFonts w:ascii="Arial" w:hAnsi="Arial" w:cs="Arial"/>
-                <w:noProof/>
-                <w:webHidden/>
-                <w:sz w:val="20"/>
-                <w:szCs w:val="20"/>
-              </w:rPr>
-              <w:fldChar w:fldCharType="end"/>
-            </w:r>
-          </w:hyperlink>
-        </w:p>
-        <w:p>
-          <w:pPr>
-            <w:pStyle w:val="TOC2"/>
-            <w:tabs>
-              <w:tab w:val="right" w:leader="dot" w:pos="9350"/>
-            </w:tabs>
-            <w:rPr>
-              <w:rFonts w:ascii="Arial" w:eastAsiaTheme="minorEastAsia" w:hAnsi="Arial" w:cs="Arial"/>
-              <w:noProof/>
-              <w:sz w:val="20"/>
-              <w:szCs w:val="20"/>
-              <w:lang w:val="en-GB" w:eastAsia="en-GB"/>
-            </w:rPr>
-          </w:pPr>
-          <w:hyperlink w:anchor="_Toc471377473" w:history="1">
-            <w:r>
-              <w:rPr>
-                <w:rStyle w:val="Hyperlink"/>
-                <w:rFonts w:ascii="Arial" w:hAnsi="Arial" w:cs="Arial"/>
-                <w:noProof/>
-                <w:sz w:val="20"/>
-                <w:szCs w:val="20"/>
-              </w:rPr>
-              <w:t>8.2 Enum demo code</w:t>
-            </w:r>
-            <w:r>
-              <w:rPr>
-                <w:rFonts w:ascii="Arial" w:hAnsi="Arial" w:cs="Arial"/>
-                <w:noProof/>
-                <w:webHidden/>
-                <w:sz w:val="20"/>
-                <w:szCs w:val="20"/>
-              </w:rPr>
-              <w:tab/>
-            </w:r>
-            <w:r>
-              <w:rPr>
-                <w:rFonts w:ascii="Arial" w:hAnsi="Arial" w:cs="Arial"/>
-                <w:noProof/>
-                <w:webHidden/>
-                <w:sz w:val="20"/>
-                <w:szCs w:val="20"/>
-              </w:rPr>
-              <w:fldChar w:fldCharType="begin"/>
-            </w:r>
-            <w:r>
-              <w:rPr>
-                <w:rFonts w:ascii="Arial" w:hAnsi="Arial" w:cs="Arial"/>
-                <w:noProof/>
-                <w:webHidden/>
-                <w:sz w:val="20"/>
-                <w:szCs w:val="20"/>
-              </w:rPr>
-              <w:instrText xml:space="preserve"> PAGEREF _Toc471377473 \h </w:instrText>
+              <w:instrText xml:space="preserve"> PAGEREF _Toc471480430 \h </w:instrText>
             </w:r>
             <w:r>
               <w:rPr>
@@ -4677,7 +4709,7 @@
           <w:rFonts w:ascii="Arial" w:hAnsi="Arial" w:cs="Arial"/>
         </w:rPr>
       </w:pPr>
-      <w:bookmarkStart w:id="5" w:name="_Toc471377436"/>
+      <w:bookmarkStart w:id="9" w:name="_Toc471480393"/>
       <w:r>
         <w:rPr>
           <w:rFonts w:ascii="Arial" w:hAnsi="Arial" w:cs="Arial"/>
@@ -4693,7 +4725,7 @@
         </w:rPr>
         <w:t>Introduction</w:t>
       </w:r>
-      <w:bookmarkEnd w:id="5"/>
+      <w:bookmarkEnd w:id="9"/>
     </w:p>
     <w:p>
       <w:pPr>
@@ -4702,7 +4734,7 @@
           <w:rFonts w:ascii="Arial" w:hAnsi="Arial" w:cs="Arial"/>
         </w:rPr>
       </w:pPr>
-      <w:bookmarkStart w:id="6" w:name="_Toc471377437"/>
+      <w:bookmarkStart w:id="10" w:name="_Toc471480394"/>
       <w:r>
         <w:rPr>
           <w:rFonts w:ascii="Arial" w:hAnsi="Arial" w:cs="Arial"/>
@@ -4717,7 +4749,7 @@
         </w:rPr>
         <w:t>The Topic</w:t>
       </w:r>
-      <w:bookmarkEnd w:id="6"/>
+      <w:bookmarkEnd w:id="10"/>
     </w:p>
     <w:p>
       <w:pPr>
@@ -4867,7 +4899,7 @@
           <w:rFonts w:ascii="Arial" w:hAnsi="Arial" w:cs="Arial"/>
         </w:rPr>
       </w:pPr>
-      <w:bookmarkStart w:id="7" w:name="_Toc471377438"/>
+      <w:bookmarkStart w:id="11" w:name="_Toc471480395"/>
       <w:r>
         <w:rPr>
           <w:rFonts w:ascii="Arial" w:hAnsi="Arial" w:cs="Arial"/>
@@ -4882,7 +4914,7 @@
         </w:rPr>
         <w:t>The Problem</w:t>
       </w:r>
-      <w:bookmarkEnd w:id="7"/>
+      <w:bookmarkEnd w:id="11"/>
     </w:p>
     <w:p>
       <w:pPr>
@@ -4966,7 +4998,7 @@
           <w:rFonts w:ascii="Arial" w:hAnsi="Arial" w:cs="Arial"/>
         </w:rPr>
       </w:pPr>
-      <w:bookmarkStart w:id="8" w:name="_Toc471377439"/>
+      <w:bookmarkStart w:id="12" w:name="_Toc471480396"/>
       <w:r>
         <w:rPr>
           <w:rFonts w:ascii="Arial" w:hAnsi="Arial" w:cs="Arial"/>
@@ -4981,7 +5013,7 @@
         </w:rPr>
         <w:t>The Project</w:t>
       </w:r>
-      <w:bookmarkEnd w:id="8"/>
+      <w:bookmarkEnd w:id="12"/>
     </w:p>
     <w:p>
       <w:pPr>
@@ -5577,7 +5609,7 @@
           <w:lang w:val="en-GB"/>
         </w:rPr>
       </w:pPr>
-      <w:bookmarkStart w:id="9" w:name="_Toc471377440"/>
+      <w:bookmarkStart w:id="13" w:name="_Toc471480397"/>
       <w:r>
         <w:rPr>
           <w:rFonts w:ascii="Arial" w:hAnsi="Arial" w:cs="Arial"/>
@@ -5593,7 +5625,7 @@
         </w:rPr>
         <w:t>Management</w:t>
       </w:r>
-      <w:bookmarkEnd w:id="9"/>
+      <w:bookmarkEnd w:id="13"/>
     </w:p>
     <w:p>
       <w:pPr>
@@ -5602,14 +5634,14 @@
           <w:rFonts w:ascii="Arial" w:hAnsi="Arial" w:cs="Arial"/>
         </w:rPr>
       </w:pPr>
-      <w:bookmarkStart w:id="10" w:name="_Toc471377441"/>
+      <w:bookmarkStart w:id="14" w:name="_Toc471480398"/>
       <w:r>
         <w:rPr>
           <w:rFonts w:ascii="Arial" w:hAnsi="Arial" w:cs="Arial"/>
         </w:rPr>
         <w:t>2.1 Software used</w:t>
       </w:r>
-      <w:bookmarkEnd w:id="10"/>
+      <w:bookmarkEnd w:id="14"/>
     </w:p>
     <w:p>
       <w:pPr>
@@ -5697,7 +5729,7 @@
           <w:rFonts w:ascii="Arial" w:hAnsi="Arial" w:cs="Arial"/>
         </w:rPr>
       </w:pPr>
-      <w:bookmarkStart w:id="11" w:name="_Toc471377442"/>
+      <w:bookmarkStart w:id="15" w:name="_Toc471480399"/>
       <w:r>
         <w:rPr>
           <w:rFonts w:ascii="Arial" w:hAnsi="Arial" w:cs="Arial"/>
@@ -5722,7 +5754,7 @@
         </w:rPr>
         <w:t>Version Control</w:t>
       </w:r>
-      <w:bookmarkEnd w:id="11"/>
+      <w:bookmarkEnd w:id="15"/>
     </w:p>
     <w:p>
       <w:pPr>
@@ -5933,7 +5965,7 @@
           <w:rFonts w:ascii="Arial" w:hAnsi="Arial" w:cs="Arial"/>
         </w:rPr>
       </w:pPr>
-      <w:bookmarkStart w:id="12" w:name="_Toc471377443"/>
+      <w:bookmarkStart w:id="16" w:name="_Toc471480400"/>
       <w:r>
         <w:rPr>
           <w:rFonts w:ascii="Arial" w:hAnsi="Arial" w:cs="Arial"/>
@@ -5965,7 +5997,7 @@
         </w:rPr>
         <w:t>s</w:t>
       </w:r>
-      <w:bookmarkEnd w:id="12"/>
+      <w:bookmarkEnd w:id="16"/>
     </w:p>
     <w:p>
       <w:pPr>
@@ -6389,7 +6421,7 @@
           <w:lang w:val="en"/>
         </w:rPr>
       </w:pPr>
-      <w:bookmarkStart w:id="13" w:name="_Toc471377444"/>
+      <w:bookmarkStart w:id="17" w:name="_Toc471480401"/>
       <w:r>
         <w:rPr>
           <w:rFonts w:ascii="Arial" w:hAnsi="Arial" w:cs="Arial"/>
@@ -6418,7 +6450,7 @@
         </w:rPr>
         <w:t>Iterative Development</w:t>
       </w:r>
-      <w:bookmarkEnd w:id="13"/>
+      <w:bookmarkEnd w:id="17"/>
     </w:p>
     <w:p>
       <w:pPr>
@@ -6651,7 +6683,7 @@
           <w:rFonts w:ascii="Arial" w:hAnsi="Arial" w:cs="Arial"/>
         </w:rPr>
       </w:pPr>
-      <w:bookmarkStart w:id="14" w:name="_Toc471377445"/>
+      <w:bookmarkStart w:id="18" w:name="_Toc471480402"/>
       <w:r>
         <w:rPr>
           <w:rFonts w:ascii="Arial" w:hAnsi="Arial" w:cs="Arial"/>
@@ -6665,7 +6697,7 @@
         </w:rPr>
         <w:t>Literature Review</w:t>
       </w:r>
-      <w:bookmarkEnd w:id="14"/>
+      <w:bookmarkEnd w:id="18"/>
     </w:p>
     <w:p>
       <w:pPr>
@@ -6702,7 +6734,7 @@
           <w:rFonts w:ascii="Arial" w:hAnsi="Arial" w:cs="Arial"/>
         </w:rPr>
       </w:pPr>
-      <w:bookmarkStart w:id="15" w:name="_Toc471377446"/>
+      <w:bookmarkStart w:id="19" w:name="_Toc471480403"/>
       <w:r>
         <w:rPr>
           <w:rFonts w:ascii="Arial" w:hAnsi="Arial" w:cs="Arial"/>
@@ -6721,7 +6753,7 @@
         </w:rPr>
         <w:t>in other languages</w:t>
       </w:r>
-      <w:bookmarkEnd w:id="15"/>
+      <w:bookmarkEnd w:id="19"/>
     </w:p>
     <w:p>
       <w:pPr>
@@ -7583,7 +7615,7 @@
           <w:rFonts w:ascii="Arial" w:hAnsi="Arial" w:cs="Arial"/>
         </w:rPr>
       </w:pPr>
-      <w:bookmarkStart w:id="16" w:name="_Toc471377447"/>
+      <w:bookmarkStart w:id="20" w:name="_Toc471480404"/>
       <w:r>
         <w:rPr>
           <w:rFonts w:ascii="Arial" w:hAnsi="Arial" w:cs="Arial"/>
@@ -7596,7 +7628,7 @@
         </w:rPr>
         <w:t>Introspection in D</w:t>
       </w:r>
-      <w:bookmarkEnd w:id="16"/>
+      <w:bookmarkEnd w:id="20"/>
     </w:p>
     <w:p>
       <w:pPr>
@@ -8248,7 +8280,7 @@
           <w:rFonts w:ascii="Arial" w:hAnsi="Arial" w:cs="Arial"/>
         </w:rPr>
       </w:pPr>
-      <w:bookmarkStart w:id="17" w:name="_Toc471377448"/>
+      <w:bookmarkStart w:id="21" w:name="_Toc471480405"/>
       <w:r>
         <w:rPr>
           <w:rFonts w:ascii="Arial" w:hAnsi="Arial" w:cs="Arial"/>
@@ -8291,7 +8323,7 @@
         </w:rPr>
         <w:t>.</w:t>
       </w:r>
-      <w:bookmarkEnd w:id="17"/>
+      <w:bookmarkEnd w:id="21"/>
     </w:p>
     <w:p>
       <w:pPr>
@@ -8973,7 +9005,7 @@
           <w:rFonts w:ascii="Arial" w:hAnsi="Arial" w:cs="Arial"/>
         </w:rPr>
       </w:pPr>
-      <w:bookmarkStart w:id="18" w:name="_Toc471377449"/>
+      <w:bookmarkStart w:id="22" w:name="_Toc471480406"/>
       <w:r>
         <w:rPr>
           <w:rFonts w:ascii="Arial" w:hAnsi="Arial" w:cs="Arial"/>
@@ -9004,7 +9036,7 @@
         </w:rPr>
         <w:t>ntrospection in C++.</w:t>
       </w:r>
-      <w:bookmarkEnd w:id="18"/>
+      <w:bookmarkEnd w:id="22"/>
     </w:p>
     <w:p>
       <w:pPr>
@@ -9806,7 +9838,7 @@
           <w:rFonts w:ascii="Arial" w:hAnsi="Arial" w:cs="Arial"/>
         </w:rPr>
       </w:pPr>
-      <w:bookmarkStart w:id="19" w:name="_Toc471377450"/>
+      <w:bookmarkStart w:id="23" w:name="_Toc471480407"/>
       <w:r>
         <w:rPr>
           <w:rFonts w:ascii="Arial" w:hAnsi="Arial" w:cs="Arial"/>
@@ -9822,7 +9854,7 @@
         </w:rPr>
         <w:t>Current Work</w:t>
       </w:r>
-      <w:bookmarkEnd w:id="19"/>
+      <w:bookmarkEnd w:id="23"/>
     </w:p>
     <w:p>
       <w:pPr>
@@ -9833,7 +9865,7 @@
           <w:color w:val="FF0000"/>
         </w:rPr>
       </w:pPr>
-      <w:bookmarkStart w:id="20" w:name="_Toc471377451"/>
+      <w:bookmarkStart w:id="24" w:name="_Toc471480408"/>
       <w:r>
         <w:rPr>
           <w:rFonts w:ascii="Arial" w:hAnsi="Arial" w:cs="Arial"/>
@@ -9852,7 +9884,7 @@
         </w:rPr>
         <w:t>he tool</w:t>
       </w:r>
-      <w:bookmarkEnd w:id="20"/>
+      <w:bookmarkEnd w:id="24"/>
     </w:p>
     <w:p>
       <w:pPr>
@@ -9891,7 +9923,21 @@
           <w:rFonts w:ascii="Arial" w:hAnsi="Arial" w:cs="Arial"/>
           <w:lang w:val="en-GB"/>
         </w:rPr>
-        <w:t xml:space="preserve">It is designed to be as non-intrusive as possible. The generated code is very lightweight, and the API assumed very little about the code it’s working with. While some other introspection tools require the user to inherit from special </w:t>
+        <w:t xml:space="preserve">It is designed to be as non-intrusive as possible. The generated code is very </w:t>
+      </w:r>
+      <w:r>
+        <w:rPr>
+          <w:rFonts w:ascii="Arial" w:hAnsi="Arial" w:cs="Arial"/>
+          <w:lang w:val="en-GB"/>
+        </w:rPr>
+        <w:t>lightweight, and the API assumes</w:t>
+      </w:r>
+      <w:r>
+        <w:rPr>
+          <w:rFonts w:ascii="Arial" w:hAnsi="Arial" w:cs="Arial"/>
+          <w:lang w:val="en-GB"/>
+        </w:rPr>
+        <w:t xml:space="preserve"> very little about the code it’s working with. While some other introspection tools require the user to inherit from special </w:t>
       </w:r>
       <w:r>
         <w:rPr>
@@ -9906,7 +9952,21 @@
           <w:rFonts w:ascii="Arial" w:hAnsi="Arial" w:cs="Arial"/>
           <w:lang w:val="en-GB"/>
         </w:rPr>
-        <w:t xml:space="preserve"> and mark-up their structs, this tools aims to be compatible with vanilla C++ code.</w:t>
+        <w:t xml:space="preserve"> and m</w:t>
+      </w:r>
+      <w:r>
+        <w:rPr>
+          <w:rFonts w:ascii="Arial" w:hAnsi="Arial" w:cs="Arial"/>
+          <w:lang w:val="en-GB"/>
+        </w:rPr>
+        <w:t>ark-up their structs, this tool</w:t>
+      </w:r>
+      <w:r>
+        <w:rPr>
+          <w:rFonts w:ascii="Arial" w:hAnsi="Arial" w:cs="Arial"/>
+          <w:lang w:val="en-GB"/>
+        </w:rPr>
+        <w:t xml:space="preserve"> aims to be compatible with vanilla C++ code.</w:t>
       </w:r>
     </w:p>
     <w:p>
@@ -10254,14 +10314,7 @@
           <w:rFonts w:ascii="Arial" w:hAnsi="Arial" w:cs="Arial"/>
           <w:lang w:val="en-GB"/>
         </w:rPr>
-        <w:t>.</w:t>
-      </w:r>
-      <w:r>
-        <w:rPr>
-          <w:rFonts w:ascii="Arial" w:hAnsi="Arial" w:cs="Arial"/>
-          <w:lang w:val="en-GB"/>
-        </w:rPr>
-        <w:t xml:space="preserve"> On windows, most applications must ship with whatever version of the </w:t>
+        <w:t xml:space="preserve">. On windows, most applications must ship with whatever version of the </w:t>
       </w:r>
       <w:r>
         <w:rPr>
@@ -10334,7 +10387,7 @@
           <w:rFonts w:ascii="Arial" w:hAnsi="Arial" w:cs="Arial"/>
         </w:rPr>
       </w:pPr>
-      <w:bookmarkStart w:id="21" w:name="_Toc471377452"/>
+      <w:bookmarkStart w:id="25" w:name="_Toc471480409"/>
       <w:r>
         <w:rPr>
           <w:rFonts w:ascii="Arial" w:hAnsi="Arial" w:cs="Arial"/>
@@ -10349,7 +10402,7 @@
         </w:rPr>
         <w:t>Usage</w:t>
       </w:r>
-      <w:bookmarkEnd w:id="21"/>
+      <w:bookmarkEnd w:id="25"/>
     </w:p>
     <w:p>
       <w:pPr>
@@ -11091,7 +11144,7 @@
           <w:rFonts w:ascii="Arial" w:hAnsi="Arial" w:cs="Arial"/>
         </w:rPr>
       </w:pPr>
-      <w:bookmarkStart w:id="22" w:name="_Toc471377453"/>
+      <w:bookmarkStart w:id="26" w:name="_Toc471480410"/>
       <w:r>
         <w:rPr>
           <w:rFonts w:ascii="Arial" w:hAnsi="Arial" w:cs="Arial"/>
@@ -11113,7 +11166,7 @@
         </w:rPr>
         <w:t>lags</w:t>
       </w:r>
-      <w:bookmarkEnd w:id="22"/>
+      <w:bookmarkEnd w:id="26"/>
     </w:p>
     <w:p>
       <w:pPr>
@@ -11558,7 +11611,7 @@
           <w:rFonts w:ascii="Arial" w:hAnsi="Arial" w:cs="Arial"/>
         </w:rPr>
       </w:pPr>
-      <w:bookmarkStart w:id="23" w:name="_Toc471377464"/>
+      <w:bookmarkStart w:id="27" w:name="_Toc471480411"/>
       <w:r>
         <w:rPr>
           <w:rFonts w:ascii="Arial" w:hAnsi="Arial" w:cs="Arial"/>
@@ -11577,7 +11630,7 @@
         </w:rPr>
         <w:t xml:space="preserve"> Google Test</w:t>
       </w:r>
-      <w:bookmarkEnd w:id="23"/>
+      <w:bookmarkEnd w:id="27"/>
     </w:p>
     <w:p>
       <w:pPr>
@@ -11602,7 +11655,7 @@
         <w:rPr>
           <w:rFonts w:ascii="Arial" w:hAnsi="Arial" w:cs="Arial"/>
         </w:rPr>
-        <w:t xml:space="preserve"> allowed large </w:t>
+        <w:t xml:space="preserve"> allowed </w:t>
       </w:r>
       <w:r>
         <w:rPr>
@@ -11880,7 +11933,7 @@
           <w:rFonts w:ascii="Arial" w:hAnsi="Arial" w:cs="Arial"/>
         </w:rPr>
       </w:pPr>
-      <w:bookmarkStart w:id="24" w:name="_Toc471377465"/>
+      <w:bookmarkStart w:id="28" w:name="_Toc471480412"/>
       <w:r>
         <w:rPr>
           <w:rFonts w:ascii="Arial" w:hAnsi="Arial" w:cs="Arial"/>
@@ -11893,7 +11946,7 @@
         </w:rPr>
         <w:t xml:space="preserve"> Custom Parser</w:t>
       </w:r>
-      <w:bookmarkEnd w:id="24"/>
+      <w:bookmarkEnd w:id="28"/>
     </w:p>
     <w:p>
       <w:pPr>
@@ -11934,13 +11987,20 @@
           <w:lang w:val="en-GB"/>
         </w:rPr>
       </w:pPr>
-      <w:bookmarkStart w:id="25" w:name="_Toc471377454"/>
-      <w:r>
-        <w:rPr>
-          <w:rFonts w:ascii="Arial" w:hAnsi="Arial" w:cs="Arial"/>
-          <w:lang w:val="en-GB"/>
-        </w:rPr>
-        <w:t xml:space="preserve">4.4 </w:t>
+      <w:bookmarkStart w:id="29" w:name="_Toc471480413"/>
+      <w:r>
+        <w:rPr>
+          <w:rFonts w:ascii="Arial" w:hAnsi="Arial" w:cs="Arial"/>
+          <w:lang w:val="en-GB"/>
+        </w:rPr>
+        <w:t>4.6</w:t>
+      </w:r>
+      <w:r>
+        <w:rPr>
+          <w:rFonts w:ascii="Arial" w:hAnsi="Arial" w:cs="Arial"/>
+          <w:lang w:val="en-GB"/>
+        </w:rPr>
+        <w:t xml:space="preserve"> </w:t>
       </w:r>
       <w:r>
         <w:rPr>
@@ -11956,7 +12016,7 @@
         </w:rPr>
         <w:t>.</w:t>
       </w:r>
-      <w:bookmarkEnd w:id="25"/>
+      <w:bookmarkEnd w:id="29"/>
     </w:p>
     <w:tbl>
       <w:tblPr>
@@ -12282,13 +12342,20 @@
           <w:rFonts w:ascii="Arial" w:hAnsi="Arial" w:cs="Arial"/>
         </w:rPr>
       </w:pPr>
-      <w:bookmarkStart w:id="26" w:name="_Toc471377455"/>
-      <w:r>
-        <w:rPr>
-          <w:rFonts w:ascii="Arial" w:hAnsi="Arial" w:cs="Arial"/>
-          <w:lang w:val="en-GB"/>
-        </w:rPr>
-        <w:t xml:space="preserve">4.5 </w:t>
+      <w:bookmarkStart w:id="30" w:name="_Toc471480414"/>
+      <w:r>
+        <w:rPr>
+          <w:rFonts w:ascii="Arial" w:hAnsi="Arial" w:cs="Arial"/>
+          <w:lang w:val="en-GB"/>
+        </w:rPr>
+        <w:t>4.7</w:t>
+      </w:r>
+      <w:r>
+        <w:rPr>
+          <w:rFonts w:ascii="Arial" w:hAnsi="Arial" w:cs="Arial"/>
+          <w:lang w:val="en-GB"/>
+        </w:rPr>
+        <w:t xml:space="preserve"> </w:t>
       </w:r>
       <w:r>
         <w:rPr>
@@ -12297,7 +12364,7 @@
         </w:rPr>
         <w:t>Type comparison</w:t>
       </w:r>
-      <w:bookmarkEnd w:id="26"/>
+      <w:bookmarkEnd w:id="30"/>
     </w:p>
     <w:p>
       <w:pPr>
@@ -12887,7 +12954,6 @@
             <w:pPr>
               <w:rPr>
                 <w:rFonts w:ascii="Arial" w:hAnsi="Arial" w:cs="Arial"/>
-                <w:lang w:val="en-GB"/>
               </w:rPr>
             </w:pPr>
             <w:r>
@@ -12914,12 +12980,20 @@
                   <v:path o:extrusionok="f" gradientshapeok="t" o:connecttype="rect"/>
                   <o:lock v:ext="edit" aspectratio="t"/>
                 </v:shapetype>
-                <v:shape id="_x0000_i1028" type="#_x0000_t75" style="width:238.5pt;height:27.75pt" o:ole="">
+                <v:shape id="_x0000_i1025" type="#_x0000_t75" style="width:238.5pt;height:27.75pt" o:ole="">
                   <v:imagedata r:id="rId30" o:title=""/>
                 </v:shape>
-                <o:OLEObject Type="Embed" ProgID="PBrush" ShapeID="_x0000_i1028" DrawAspect="Content" ObjectID="_1545121561" r:id="rId31"/>
+                <o:OLEObject Type="Embed" ProgID="PBrush" ShapeID="_x0000_i1025" DrawAspect="Content" ObjectID="_1545223237" r:id="rId31"/>
               </w:object>
             </w:r>
+          </w:p>
+          <w:p>
+            <w:pPr>
+              <w:rPr>
+                <w:rFonts w:ascii="Arial" w:hAnsi="Arial" w:cs="Arial"/>
+                <w:lang w:val="en-GB"/>
+              </w:rPr>
+            </w:pPr>
           </w:p>
         </w:tc>
       </w:tr>
@@ -12942,12 +13016,19 @@
                 <w:rFonts w:ascii="Arial" w:hAnsi="Arial" w:cs="Arial"/>
               </w:rPr>
               <w:object w:dxaOrig="5145" w:dyaOrig="495" w14:anchorId="7DE7648C">
-                <v:shape id="_x0000_i1025" type="#_x0000_t75" style="width:257.25pt;height:24.75pt" o:ole="">
+                <v:shape id="_x0000_i1026" type="#_x0000_t75" style="width:257.25pt;height:24.75pt" o:ole="">
                   <v:imagedata r:id="rId32" o:title=""/>
                 </v:shape>
-                <o:OLEObject Type="Embed" ProgID="PBrush" ShapeID="_x0000_i1025" DrawAspect="Content" ObjectID="_1545121562" r:id="rId33"/>
+                <o:OLEObject Type="Embed" ProgID="PBrush" ShapeID="_x0000_i1026" DrawAspect="Content" ObjectID="_1545223238" r:id="rId33"/>
               </w:object>
             </w:r>
+          </w:p>
+          <w:p>
+            <w:pPr>
+              <w:rPr>
+                <w:rFonts w:ascii="Arial" w:hAnsi="Arial" w:cs="Arial"/>
+              </w:rPr>
+            </w:pPr>
           </w:p>
         </w:tc>
       </w:tr>
@@ -12970,12 +13051,19 @@
                 <w:rFonts w:ascii="Arial" w:hAnsi="Arial" w:cs="Arial"/>
               </w:rPr>
               <w:object w:dxaOrig="5250" w:dyaOrig="645" w14:anchorId="427891B8">
-                <v:shape id="_x0000_i1026" type="#_x0000_t75" style="width:262.5pt;height:32.25pt" o:ole="">
+                <v:shape id="_x0000_i1027" type="#_x0000_t75" style="width:262.5pt;height:32.25pt" o:ole="">
                   <v:imagedata r:id="rId34" o:title=""/>
                 </v:shape>
-                <o:OLEObject Type="Embed" ProgID="PBrush" ShapeID="_x0000_i1026" DrawAspect="Content" ObjectID="_1545121563" r:id="rId35"/>
+                <o:OLEObject Type="Embed" ProgID="PBrush" ShapeID="_x0000_i1027" DrawAspect="Content" ObjectID="_1545223239" r:id="rId35"/>
               </w:object>
             </w:r>
+          </w:p>
+          <w:p>
+            <w:pPr>
+              <w:rPr>
+                <w:rFonts w:ascii="Arial" w:hAnsi="Arial" w:cs="Arial"/>
+              </w:rPr>
+            </w:pPr>
           </w:p>
         </w:tc>
       </w:tr>
@@ -13199,6 +13287,7 @@
           <w:rFonts w:ascii="Arial" w:hAnsi="Arial" w:cs="Arial"/>
           <w:lang w:val="en-GB"/>
         </w:rPr>
+        <w:lastRenderedPageBreak/>
         <w:t>Using this, it is possible to make all of the previous examples work. All of the following examples of code will compile, when the program has used the tool.</w:t>
       </w:r>
       <w:r>
@@ -13841,18 +13930,51 @@
     </w:p>
     <w:p>
       <w:pPr>
+        <w:jc w:val="both"/>
+        <w:rPr>
+          <w:rFonts w:ascii="Arial" w:hAnsi="Arial" w:cs="Arial"/>
+          <w:lang w:val="en-GB"/>
+        </w:rPr>
+      </w:pPr>
+    </w:p>
+    <w:p>
+      <w:pPr>
+        <w:jc w:val="both"/>
+        <w:rPr>
+          <w:rFonts w:ascii="Arial" w:hAnsi="Arial" w:cs="Arial"/>
+          <w:lang w:val="en-GB"/>
+        </w:rPr>
+      </w:pPr>
+    </w:p>
+    <w:p>
+      <w:pPr>
         <w:pStyle w:val="Heading2"/>
         <w:rPr>
           <w:rFonts w:ascii="Arial" w:hAnsi="Arial" w:cs="Arial"/>
         </w:rPr>
       </w:pPr>
-      <w:bookmarkStart w:id="27" w:name="_Toc471377456"/>
-      <w:r>
-        <w:rPr>
-          <w:rFonts w:ascii="Arial" w:hAnsi="Arial" w:cs="Arial"/>
-          <w:lang w:val="en-GB"/>
-        </w:rPr>
-        <w:t xml:space="preserve">4.6 </w:t>
+      <w:bookmarkStart w:id="31" w:name="_Toc471480415"/>
+      <w:r>
+        <w:rPr>
+          <w:rFonts w:ascii="Arial" w:hAnsi="Arial" w:cs="Arial"/>
+          <w:lang w:val="en-GB"/>
+        </w:rPr>
+        <w:lastRenderedPageBreak/>
+        <w:t>4</w:t>
+      </w:r>
+      <w:r>
+        <w:rPr>
+          <w:rFonts w:ascii="Arial" w:hAnsi="Arial" w:cs="Arial"/>
+          <w:lang w:val="en-GB"/>
+        </w:rPr>
+        <w:t>.8</w:t>
+      </w:r>
+      <w:r>
+        <w:rPr>
+          <w:rFonts w:ascii="Arial" w:hAnsi="Arial" w:cs="Arial"/>
+          <w:lang w:val="en-GB"/>
+        </w:rPr>
+        <w:t xml:space="preserve"> </w:t>
       </w:r>
       <w:r>
         <w:rPr>
@@ -13861,7 +13983,7 @@
         </w:rPr>
         <w:t>Type to String</w:t>
       </w:r>
-      <w:bookmarkEnd w:id="27"/>
+      <w:bookmarkEnd w:id="31"/>
     </w:p>
     <w:p>
       <w:pPr>
@@ -13892,7 +14014,6 @@
             <w:pPr>
               <w:rPr>
                 <w:rFonts w:ascii="Arial" w:hAnsi="Arial" w:cs="Arial"/>
-                <w:lang w:val="en-GB"/>
               </w:rPr>
             </w:pPr>
             <w:r>
@@ -13900,12 +14021,20 @@
                 <w:rFonts w:ascii="Arial" w:hAnsi="Arial" w:cs="Arial"/>
               </w:rPr>
               <w:object w:dxaOrig="4485" w:dyaOrig="405" w14:anchorId="372BD323">
-                <v:shape id="_x0000_i1027" type="#_x0000_t75" style="width:224.25pt;height:20.25pt" o:ole="">
+                <v:shape id="_x0000_i1028" type="#_x0000_t75" style="width:224.25pt;height:20.25pt" o:ole="">
                   <v:imagedata r:id="rId40" o:title=""/>
                 </v:shape>
-                <o:OLEObject Type="Embed" ProgID="PBrush" ShapeID="_x0000_i1027" DrawAspect="Content" ObjectID="_1545121564" r:id="rId41"/>
+                <o:OLEObject Type="Embed" ProgID="PBrush" ShapeID="_x0000_i1028" DrawAspect="Content" ObjectID="_1545223240" r:id="rId41"/>
               </w:object>
             </w:r>
+          </w:p>
+          <w:p>
+            <w:pPr>
+              <w:rPr>
+                <w:rFonts w:ascii="Arial" w:hAnsi="Arial" w:cs="Arial"/>
+                <w:lang w:val="en-GB"/>
+              </w:rPr>
+            </w:pPr>
           </w:p>
         </w:tc>
       </w:tr>
@@ -13931,7 +14060,6 @@
                 <w:noProof/>
                 <w:lang w:val="en-GB" w:eastAsia="en-GB"/>
               </w:rPr>
-              <w:lastRenderedPageBreak/>
               <w:drawing>
                 <wp:inline distT="0" distB="0" distL="0" distR="0" wp14:anchorId="6CC89913" wp14:editId="66A56782">
                   <wp:extent cx="3067050" cy="219075"/>
@@ -13969,6 +14097,15 @@
               </w:drawing>
             </w:r>
           </w:p>
+          <w:p>
+            <w:pPr>
+              <w:rPr>
+                <w:rFonts w:ascii="Arial" w:hAnsi="Arial" w:cs="Arial"/>
+                <w:noProof/>
+                <w:lang w:val="en-GB" w:eastAsia="en-GB"/>
+              </w:rPr>
+            </w:pPr>
+          </w:p>
         </w:tc>
       </w:tr>
     </w:tbl>
@@ -14454,13 +14591,20 @@
           <w:lang w:val="en-GB"/>
         </w:rPr>
       </w:pPr>
-      <w:bookmarkStart w:id="28" w:name="_Toc471377457"/>
-      <w:r>
-        <w:rPr>
-          <w:rFonts w:ascii="Arial" w:hAnsi="Arial" w:cs="Arial"/>
-          <w:lang w:val="en-GB"/>
-        </w:rPr>
-        <w:t xml:space="preserve">4.7 </w:t>
+      <w:bookmarkStart w:id="32" w:name="_Toc471480416"/>
+      <w:r>
+        <w:rPr>
+          <w:rFonts w:ascii="Arial" w:hAnsi="Arial" w:cs="Arial"/>
+          <w:lang w:val="en-GB"/>
+        </w:rPr>
+        <w:t>4.9</w:t>
+      </w:r>
+      <w:r>
+        <w:rPr>
+          <w:rFonts w:ascii="Arial" w:hAnsi="Arial" w:cs="Arial"/>
+          <w:lang w:val="en-GB"/>
+        </w:rPr>
+        <w:t xml:space="preserve"> </w:t>
       </w:r>
       <w:r>
         <w:rPr>
@@ -14469,7 +14613,7 @@
         </w:rPr>
         <w:t>Base Type</w:t>
       </w:r>
-      <w:bookmarkEnd w:id="28"/>
+      <w:bookmarkEnd w:id="32"/>
     </w:p>
     <w:tbl>
       <w:tblPr>
@@ -14801,13 +14945,27 @@
           <w:rFonts w:ascii="Arial" w:hAnsi="Arial" w:cs="Arial"/>
         </w:rPr>
       </w:pPr>
-      <w:bookmarkStart w:id="29" w:name="_Toc471377458"/>
-      <w:r>
-        <w:rPr>
-          <w:rFonts w:ascii="Arial" w:hAnsi="Arial" w:cs="Arial"/>
-          <w:lang w:val="en-GB"/>
-        </w:rPr>
-        <w:t xml:space="preserve">4.8 </w:t>
+      <w:bookmarkStart w:id="33" w:name="_Toc471480417"/>
+      <w:r>
+        <w:rPr>
+          <w:rFonts w:ascii="Arial" w:hAnsi="Arial" w:cs="Arial"/>
+          <w:lang w:val="en-GB"/>
+        </w:rPr>
+        <w:t>4.1</w:t>
+      </w:r>
+      <w:r>
+        <w:rPr>
+          <w:rFonts w:ascii="Arial" w:hAnsi="Arial" w:cs="Arial"/>
+          <w:lang w:val="en-GB"/>
+        </w:rPr>
+        <w:t>0</w:t>
+      </w:r>
+      <w:r>
+        <w:rPr>
+          <w:rFonts w:ascii="Arial" w:hAnsi="Arial" w:cs="Arial"/>
+          <w:lang w:val="en-GB"/>
+        </w:rPr>
+        <w:t xml:space="preserve"> </w:t>
       </w:r>
       <w:r>
         <w:rPr>
@@ -14823,7 +14981,7 @@
         </w:rPr>
         <w:t>.</w:t>
       </w:r>
-      <w:bookmarkEnd w:id="29"/>
+      <w:bookmarkEnd w:id="33"/>
     </w:p>
     <w:p>
       <w:pPr>
@@ -16050,13 +16208,20 @@
           <w:lang w:val="en-GB"/>
         </w:rPr>
       </w:pPr>
-      <w:bookmarkStart w:id="30" w:name="_Toc471377459"/>
-      <w:r>
-        <w:rPr>
-          <w:rFonts w:ascii="Arial" w:hAnsi="Arial" w:cs="Arial"/>
-          <w:lang w:val="en-GB"/>
-        </w:rPr>
-        <w:t xml:space="preserve">4.9 </w:t>
+      <w:bookmarkStart w:id="34" w:name="_Toc471480418"/>
+      <w:r>
+        <w:rPr>
+          <w:rFonts w:ascii="Arial" w:hAnsi="Arial" w:cs="Arial"/>
+          <w:lang w:val="en-GB"/>
+        </w:rPr>
+        <w:t>4.11</w:t>
+      </w:r>
+      <w:r>
+        <w:rPr>
+          <w:rFonts w:ascii="Arial" w:hAnsi="Arial" w:cs="Arial"/>
+          <w:lang w:val="en-GB"/>
+        </w:rPr>
+        <w:t xml:space="preserve"> </w:t>
       </w:r>
       <w:r>
         <w:rPr>
@@ -16065,7 +16230,7 @@
         </w:rPr>
         <w:t>Enum Element Count</w:t>
       </w:r>
-      <w:bookmarkEnd w:id="30"/>
+      <w:bookmarkEnd w:id="34"/>
     </w:p>
     <w:p>
       <w:pPr>
@@ -16778,13 +16943,20 @@
           <w:lang w:val="en-GB"/>
         </w:rPr>
       </w:pPr>
-      <w:bookmarkStart w:id="31" w:name="_Toc471377460"/>
-      <w:r>
-        <w:rPr>
-          <w:rFonts w:ascii="Arial" w:hAnsi="Arial" w:cs="Arial"/>
-          <w:lang w:val="en-GB"/>
-        </w:rPr>
-        <w:t xml:space="preserve">4.10 </w:t>
+      <w:bookmarkStart w:id="35" w:name="_Toc471480419"/>
+      <w:r>
+        <w:rPr>
+          <w:rFonts w:ascii="Arial" w:hAnsi="Arial" w:cs="Arial"/>
+          <w:lang w:val="en-GB"/>
+        </w:rPr>
+        <w:t>4.12</w:t>
+      </w:r>
+      <w:r>
+        <w:rPr>
+          <w:rFonts w:ascii="Arial" w:hAnsi="Arial" w:cs="Arial"/>
+          <w:lang w:val="en-GB"/>
+        </w:rPr>
+        <w:t xml:space="preserve"> </w:t>
       </w:r>
       <w:r>
         <w:rPr>
@@ -16800,7 +16972,7 @@
         </w:rPr>
         <w:t>ing to Enum</w:t>
       </w:r>
-      <w:bookmarkEnd w:id="31"/>
+      <w:bookmarkEnd w:id="35"/>
     </w:p>
     <w:p>
       <w:pPr>
@@ -17148,13 +17320,13 @@
           <w:lang w:val="en-GB"/>
         </w:rPr>
       </w:pPr>
-      <w:bookmarkStart w:id="32" w:name="_Toc471377461"/>
-      <w:r>
-        <w:rPr>
-          <w:rFonts w:ascii="Arial" w:hAnsi="Arial" w:cs="Arial"/>
-          <w:lang w:val="en-GB"/>
-        </w:rPr>
-        <w:t>4.11</w:t>
+      <w:bookmarkStart w:id="36" w:name="_Toc471480420"/>
+      <w:r>
+        <w:rPr>
+          <w:rFonts w:ascii="Arial" w:hAnsi="Arial" w:cs="Arial"/>
+          <w:lang w:val="en-GB"/>
+        </w:rPr>
+        <w:t>4.13</w:t>
       </w:r>
       <w:r>
         <w:rPr>
@@ -17170,7 +17342,7 @@
         </w:rPr>
         <w:t>Enum to String</w:t>
       </w:r>
-      <w:bookmarkEnd w:id="32"/>
+      <w:bookmarkEnd w:id="36"/>
     </w:p>
     <w:p>
       <w:pPr>
@@ -17570,7 +17742,7 @@
           <w:rFonts w:ascii="Arial" w:hAnsi="Arial" w:cs="Arial"/>
         </w:rPr>
       </w:pPr>
-      <w:bookmarkStart w:id="33" w:name="_Toc471377466"/>
+      <w:bookmarkStart w:id="37" w:name="_Toc471480421"/>
       <w:r>
         <w:rPr>
           <w:rFonts w:ascii="Arial" w:hAnsi="Arial" w:cs="Arial"/>
@@ -17590,7 +17762,7 @@
         </w:rPr>
         <w:t>Future Work.</w:t>
       </w:r>
-      <w:bookmarkEnd w:id="33"/>
+      <w:bookmarkEnd w:id="37"/>
     </w:p>
     <w:p>
       <w:pPr>
@@ -17599,12 +17771,14 @@
           <w:rFonts w:ascii="Arial" w:hAnsi="Arial" w:cs="Arial"/>
         </w:rPr>
       </w:pPr>
+      <w:bookmarkStart w:id="38" w:name="_Toc471480422"/>
       <w:r>
         <w:rPr>
           <w:rFonts w:ascii="Arial" w:hAnsi="Arial" w:cs="Arial"/>
         </w:rPr>
         <w:t>5.1 Further C++ support.</w:t>
       </w:r>
+      <w:bookmarkEnd w:id="38"/>
     </w:p>
     <w:p>
       <w:pPr>
@@ -17689,7 +17863,19 @@
         <w:rPr>
           <w:rFonts w:ascii="Arial" w:hAnsi="Arial" w:cs="Arial"/>
         </w:rPr>
-        <w:t>eature, however</w:t>
+        <w:t>eature</w:t>
+      </w:r>
+      <w:r>
+        <w:rPr>
+          <w:rFonts w:ascii="Arial" w:hAnsi="Arial" w:cs="Arial"/>
+        </w:rPr>
+        <w:t>s</w:t>
+      </w:r>
+      <w:r>
+        <w:rPr>
+          <w:rFonts w:ascii="Arial" w:hAnsi="Arial" w:cs="Arial"/>
+        </w:rPr>
+        <w:t>, however</w:t>
       </w:r>
       <w:r>
         <w:rPr>
@@ -17786,8 +17972,6 @@
         </w:rPr>
         <w:t>and have the preprocessor always able to generate correct code.</w:t>
       </w:r>
-      <w:bookmarkStart w:id="34" w:name="_GoBack"/>
-      <w:bookmarkEnd w:id="34"/>
     </w:p>
     <w:p/>
     <w:p>
@@ -17797,7 +17981,7 @@
           <w:rFonts w:ascii="Arial" w:hAnsi="Arial" w:cs="Arial"/>
         </w:rPr>
       </w:pPr>
-      <w:bookmarkStart w:id="35" w:name="_Toc471377467"/>
+      <w:bookmarkStart w:id="39" w:name="_Toc471480423"/>
       <w:r>
         <w:rPr>
           <w:rFonts w:ascii="Arial" w:hAnsi="Arial" w:cs="Arial"/>
@@ -17822,7 +18006,7 @@
         </w:rPr>
         <w:t>Function Introspection.</w:t>
       </w:r>
-      <w:bookmarkEnd w:id="35"/>
+      <w:bookmarkEnd w:id="39"/>
     </w:p>
     <w:p>
       <w:pPr>
@@ -17983,7 +18167,7 @@
           <w:rFonts w:ascii="Arial" w:hAnsi="Arial" w:cs="Arial"/>
         </w:rPr>
       </w:pPr>
-      <w:bookmarkStart w:id="36" w:name="_Toc471377468"/>
+      <w:bookmarkStart w:id="40" w:name="_Toc471480424"/>
       <w:r>
         <w:rPr>
           <w:rFonts w:ascii="Arial" w:hAnsi="Arial" w:cs="Arial"/>
@@ -18008,7 +18192,7 @@
         </w:rPr>
         <w:t>Error Handling.</w:t>
       </w:r>
-      <w:bookmarkEnd w:id="36"/>
+      <w:bookmarkEnd w:id="40"/>
     </w:p>
     <w:p>
       <w:pPr>
@@ -18033,7 +18217,31 @@
         <w:rPr>
           <w:rFonts w:ascii="Arial" w:hAnsi="Arial" w:cs="Arial"/>
         </w:rPr>
-        <w:t xml:space="preserve">code may generate a syntax error in the generate code. And, because the generate code appears before </w:t>
+        <w:t>code may generate a syntax error in the generate</w:t>
+      </w:r>
+      <w:r>
+        <w:rPr>
+          <w:rFonts w:ascii="Arial" w:hAnsi="Arial" w:cs="Arial"/>
+        </w:rPr>
+        <w:t>d</w:t>
+      </w:r>
+      <w:r>
+        <w:rPr>
+          <w:rFonts w:ascii="Arial" w:hAnsi="Arial" w:cs="Arial"/>
+        </w:rPr>
+        <w:t xml:space="preserve"> code. And, because the generate</w:t>
+      </w:r>
+      <w:r>
+        <w:rPr>
+          <w:rFonts w:ascii="Arial" w:hAnsi="Arial" w:cs="Arial"/>
+        </w:rPr>
+        <w:t>d</w:t>
+      </w:r>
+      <w:r>
+        <w:rPr>
+          <w:rFonts w:ascii="Arial" w:hAnsi="Arial" w:cs="Arial"/>
+        </w:rPr>
+        <w:t xml:space="preserve"> code appears before </w:t>
       </w:r>
       <w:r>
         <w:rPr>
@@ -18117,7 +18325,7 @@
           <w:rFonts w:ascii="Arial" w:hAnsi="Arial" w:cs="Arial"/>
         </w:rPr>
       </w:pPr>
-      <w:bookmarkStart w:id="37" w:name="_Toc471377469"/>
+      <w:bookmarkStart w:id="41" w:name="_Toc471480425"/>
       <w:r>
         <w:rPr>
           <w:rFonts w:ascii="Arial" w:hAnsi="Arial" w:cs="Arial"/>
@@ -18142,7 +18350,7 @@
         </w:rPr>
         <w:t>Standard Template Library Support.</w:t>
       </w:r>
-      <w:bookmarkEnd w:id="37"/>
+      <w:bookmarkEnd w:id="41"/>
     </w:p>
     <w:p>
       <w:pPr>
@@ -18390,7 +18598,7 @@
           <w:rFonts w:ascii="Arial" w:hAnsi="Arial" w:cs="Arial"/>
         </w:rPr>
       </w:pPr>
-      <w:bookmarkStart w:id="38" w:name="_Toc471377470"/>
+      <w:bookmarkStart w:id="42" w:name="_Toc471480426"/>
       <w:r>
         <w:rPr>
           <w:rFonts w:ascii="Arial" w:hAnsi="Arial" w:cs="Arial"/>
@@ -18410,53 +18618,7 @@
         </w:rPr>
         <w:t>Conclusion.</w:t>
       </w:r>
-      <w:bookmarkEnd w:id="38"/>
-    </w:p>
-    <w:p>
-      <w:pPr>
-        <w:jc w:val="both"/>
-        <w:rPr>
-          <w:rFonts w:ascii="Arial" w:hAnsi="Arial" w:cs="Arial"/>
-        </w:rPr>
-      </w:pPr>
-      <w:r>
-        <w:rPr>
-          <w:rFonts w:ascii="Arial" w:hAnsi="Arial" w:cs="Arial"/>
-        </w:rPr>
-        <w:t>I believe I have made good progress on this project. Development of the project was very agile in its approach, usually based around 2-week iterations. By focusing on finishing features within the 2 week period, and trying to implement the features as close to completion as possible, it allowed me to get a lot of work done. More than that, it also meant that I had confidence that the feature</w:t>
-      </w:r>
-      <w:r>
-        <w:rPr>
-          <w:rFonts w:ascii="Arial" w:hAnsi="Arial" w:cs="Arial"/>
-        </w:rPr>
-        <w:t>s</w:t>
-      </w:r>
-      <w:r>
-        <w:rPr>
-          <w:rFonts w:ascii="Arial" w:hAnsi="Arial" w:cs="Arial"/>
-        </w:rPr>
-        <w:t xml:space="preserve"> I had</w:t>
-      </w:r>
-      <w:r>
-        <w:rPr>
-          <w:rFonts w:ascii="Arial" w:hAnsi="Arial" w:cs="Arial"/>
-        </w:rPr>
-        <w:t xml:space="preserve"> implemented were implemented </w:t>
-      </w:r>
-      <w:r>
-        <w:rPr>
-          <w:rFonts w:ascii="Arial" w:hAnsi="Arial" w:cs="Arial"/>
-        </w:rPr>
-        <w:t>well and would not break further into development.</w:t>
-      </w:r>
-    </w:p>
-    <w:p>
-      <w:pPr>
-        <w:jc w:val="both"/>
-        <w:rPr>
-          <w:rFonts w:ascii="Arial" w:hAnsi="Arial" w:cs="Arial"/>
-        </w:rPr>
-      </w:pPr>
+      <w:bookmarkEnd w:id="42"/>
     </w:p>
     <w:p>
       <w:pPr>
@@ -18491,7 +18653,19 @@
         <w:rPr>
           <w:rFonts w:ascii="Arial" w:hAnsi="Arial" w:cs="Arial"/>
         </w:rPr>
-        <w:t>One of the simpler issues is having a clean interface to gain this introspected information. If the programmer has to go through a lot of difficult-to-read code, rather than simple implementing something the non-introspection way, it weakens the argument for introspection and metaprogramming. This is despite the benefits that introspection can bring to code robustness and future-proofing.</w:t>
+        <w:t>One of the simpler issues is having a clean interface to gain this introspected information. If the programmer has to go through a lot of difficult-</w:t>
+      </w:r>
+      <w:r>
+        <w:rPr>
+          <w:rFonts w:ascii="Arial" w:hAnsi="Arial" w:cs="Arial"/>
+        </w:rPr>
+        <w:t>to-read code, rather than simply</w:t>
+      </w:r>
+      <w:r>
+        <w:rPr>
+          <w:rFonts w:ascii="Arial" w:hAnsi="Arial" w:cs="Arial"/>
+        </w:rPr>
+        <w:t xml:space="preserve"> implementing something the non-introspection way, it weakens the argument for introspection and metaprogramming. This is despite the benefits that introspection can bring to code robustness and future-proofing.</w:t>
       </w:r>
     </w:p>
     <w:p>
@@ -18608,12 +18782,35 @@
     </w:p>
     <w:p>
       <w:pPr>
+        <w:jc w:val="both"/>
+        <w:rPr>
+          <w:rFonts w:ascii="Arial" w:hAnsi="Arial" w:cs="Arial"/>
+        </w:rPr>
+      </w:pPr>
+      <w:r>
+        <w:rPr>
+          <w:rFonts w:ascii="Arial" w:hAnsi="Arial" w:cs="Arial"/>
+        </w:rPr>
+        <w:t>I believe I have made good progress on this project. Development of the project was very agile in its approach, usually based around 2-week iterations. By focusing on finishing features within the 2 week period, and trying to implement the features as close to completion as possible, it allowed me to get a lot of work done. More than that, it also meant that I had confidence that the features I had implemented were implemented well and would not break further into development.</w:t>
+      </w:r>
+    </w:p>
+    <w:p>
+      <w:pPr>
+        <w:rPr>
+          <w:rFonts w:ascii="Arial" w:hAnsi="Arial" w:cs="Arial"/>
+        </w:rPr>
+      </w:pPr>
+      <w:bookmarkStart w:id="43" w:name="_GoBack"/>
+      <w:bookmarkEnd w:id="43"/>
+    </w:p>
+    <w:p>
+      <w:pPr>
         <w:pStyle w:val="Heading1"/>
         <w:rPr>
           <w:rFonts w:ascii="Arial" w:hAnsi="Arial" w:cs="Arial"/>
         </w:rPr>
       </w:pPr>
-      <w:bookmarkStart w:id="39" w:name="_Toc471377471"/>
+      <w:bookmarkStart w:id="44" w:name="_Toc471480427"/>
       <w:r>
         <w:rPr>
           <w:rFonts w:ascii="Arial" w:hAnsi="Arial" w:cs="Arial"/>
@@ -18639,7 +18836,7 @@
         </w:rPr>
         <w:t xml:space="preserve"> A</w:t>
       </w:r>
-      <w:bookmarkEnd w:id="39"/>
+      <w:bookmarkEnd w:id="44"/>
     </w:p>
     <w:p>
       <w:pPr>
@@ -18656,7 +18853,7 @@
           <w:rFonts w:ascii="Arial" w:hAnsi="Arial" w:cs="Arial"/>
         </w:rPr>
       </w:pPr>
-      <w:bookmarkStart w:id="40" w:name="_Toc471377472"/>
+      <w:bookmarkStart w:id="45" w:name="_Toc471480428"/>
       <w:r>
         <w:rPr>
           <w:rFonts w:ascii="Arial" w:hAnsi="Arial" w:cs="Arial"/>
@@ -18681,7 +18878,7 @@
         </w:rPr>
         <w:t xml:space="preserve"> code</w:t>
       </w:r>
-      <w:bookmarkEnd w:id="40"/>
+      <w:bookmarkEnd w:id="45"/>
     </w:p>
     <w:tbl>
       <w:tblPr>
@@ -19081,7 +19278,7 @@
           <w:rFonts w:ascii="Arial" w:hAnsi="Arial" w:cs="Arial"/>
         </w:rPr>
       </w:pPr>
-      <w:bookmarkStart w:id="41" w:name="_Toc471377473"/>
+      <w:bookmarkStart w:id="46" w:name="_Toc471480429"/>
       <w:r>
         <w:rPr>
           <w:rFonts w:ascii="Arial" w:hAnsi="Arial" w:cs="Arial"/>
@@ -19107,7 +19304,7 @@
         </w:rPr>
         <w:t xml:space="preserve"> code</w:t>
       </w:r>
-      <w:bookmarkEnd w:id="41"/>
+      <w:bookmarkEnd w:id="46"/>
     </w:p>
     <w:tbl>
       <w:tblPr>
@@ -19278,7 +19475,7 @@
           <w:sz w:val="28"/>
         </w:rPr>
       </w:pPr>
-      <w:bookmarkStart w:id="42" w:name="_Toc471022835"/>
+      <w:bookmarkStart w:id="47" w:name="_Toc471022835"/>
     </w:p>
     <w:p>
       <w:pPr>
@@ -19287,7 +19484,8 @@
           <w:rFonts w:ascii="Arial" w:hAnsi="Arial" w:cs="Arial"/>
         </w:rPr>
       </w:pPr>
-      <w:bookmarkStart w:id="43" w:name="_Toc471377474"/>
+      <w:bookmarkStart w:id="48" w:name="_Toc471377474"/>
+      <w:bookmarkStart w:id="49" w:name="_Toc471480430"/>
       <w:r>
         <w:rPr>
           <w:rFonts w:ascii="Arial" w:hAnsi="Arial" w:cs="Arial"/>
@@ -19301,7 +19499,8 @@
         </w:rPr>
         <w:t>.0 References</w:t>
       </w:r>
-      <w:bookmarkEnd w:id="43"/>
+      <w:bookmarkEnd w:id="48"/>
+      <w:bookmarkEnd w:id="49"/>
     </w:p>
     <w:p>
       <w:pPr>
@@ -19441,9 +19640,11 @@
           <w:szCs w:val="20"/>
         </w:rPr>
       </w:pPr>
-      <w:bookmarkStart w:id="44" w:name="_Toc471022836"/>
-      <w:bookmarkStart w:id="45" w:name="_Toc471023026"/>
-      <w:bookmarkStart w:id="46" w:name="_Toc471377475"/>
+      <w:bookmarkStart w:id="50" w:name="_Toc471022836"/>
+      <w:bookmarkStart w:id="51" w:name="_Toc471023026"/>
+      <w:bookmarkStart w:id="52" w:name="_Toc471377475"/>
+      <w:bookmarkStart w:id="53" w:name="_Toc471480260"/>
+      <w:bookmarkStart w:id="54" w:name="_Toc471480431"/>
       <w:r>
         <w:rPr>
           <w:rFonts w:ascii="Arial" w:hAnsi="Arial" w:cs="Arial"/>
@@ -19482,9 +19683,11 @@
           </w:rPr>
           <w:t>https://github.com/matus-chochlik/mirror</w:t>
         </w:r>
-        <w:bookmarkEnd w:id="44"/>
-        <w:bookmarkEnd w:id="45"/>
-        <w:bookmarkEnd w:id="46"/>
+        <w:bookmarkEnd w:id="50"/>
+        <w:bookmarkEnd w:id="51"/>
+        <w:bookmarkEnd w:id="52"/>
+        <w:bookmarkEnd w:id="53"/>
+        <w:bookmarkEnd w:id="54"/>
       </w:hyperlink>
     </w:p>
     <w:p>
@@ -24627,7 +24830,7 @@
         </w:rPr>
       </w:pPr>
     </w:p>
-    <w:bookmarkEnd w:id="42"/>
+    <w:bookmarkEnd w:id="47"/>
     <w:p>
       <w:pPr>
         <w:rPr>
@@ -24698,7 +24901,7 @@
           <w:rPr>
             <w:noProof/>
           </w:rPr>
-          <w:t>25</w:t>
+          <w:t>31</w:t>
         </w:r>
         <w:r>
           <w:rPr>
@@ -29723,6 +29926,151 @@
 </file>
 
 <file path=customXml/item1.xml><?xml version="1.0" encoding="utf-8"?>
+<?mso-contentType ?>
+<FormTemplates xmlns="http://schemas.microsoft.com/sharepoint/v3/contenttype/forms">
+  <Display>DocumentLibraryForm</Display>
+  <Edit>AssetEditForm</Edit>
+  <New>DocumentLibraryForm</New>
+</FormTemplates>
+</file>
+
+<file path=customXml/item2.xml><?xml version="1.0" encoding="utf-8"?>
+<p:properties xmlns:p="http://schemas.microsoft.com/office/2006/metadata/properties" xmlns:xsi="http://www.w3.org/2001/XMLSchema-instance" xmlns:pc="http://schemas.microsoft.com/office/infopath/2007/PartnerControls">
+  <documentManagement>
+    <LocLastLocAttemptVersionTypeLookup xmlns="4873beb7-5857-4685-be1f-d57550cc96cc" xsi:nil="true"/>
+    <MarketSpecific xmlns="4873beb7-5857-4685-be1f-d57550cc96cc">false</MarketSpecific>
+    <ApprovalStatus xmlns="4873beb7-5857-4685-be1f-d57550cc96cc">InProgress</ApprovalStatus>
+    <LocComments xmlns="4873beb7-5857-4685-be1f-d57550cc96cc" xsi:nil="true"/>
+    <DirectSourceMarket xmlns="4873beb7-5857-4685-be1f-d57550cc96cc" xsi:nil="true"/>
+    <LocPublishedLinkedAssetsLookup xmlns="4873beb7-5857-4685-be1f-d57550cc96cc" xsi:nil="true"/>
+    <ThumbnailAssetId xmlns="4873beb7-5857-4685-be1f-d57550cc96cc" xsi:nil="true"/>
+    <PrimaryImageGen xmlns="4873beb7-5857-4685-be1f-d57550cc96cc">true</PrimaryImageGen>
+    <LegacyData xmlns="4873beb7-5857-4685-be1f-d57550cc96cc" xsi:nil="true"/>
+    <LocNewPublishedVersionLookup xmlns="4873beb7-5857-4685-be1f-d57550cc96cc" xsi:nil="true"/>
+    <NumericId xmlns="4873beb7-5857-4685-be1f-d57550cc96cc">102787001</NumericId>
+    <TPFriendlyName xmlns="4873beb7-5857-4685-be1f-d57550cc96cc" xsi:nil="true"/>
+    <LocOverallPublishStatusLookup xmlns="4873beb7-5857-4685-be1f-d57550cc96cc" xsi:nil="true"/>
+    <LocRecommendedHandoff xmlns="4873beb7-5857-4685-be1f-d57550cc96cc" xsi:nil="true"/>
+    <BlockPublish xmlns="4873beb7-5857-4685-be1f-d57550cc96cc">false</BlockPublish>
+    <BusinessGroup xmlns="4873beb7-5857-4685-be1f-d57550cc96cc" xsi:nil="true"/>
+    <OpenTemplate xmlns="4873beb7-5857-4685-be1f-d57550cc96cc">true</OpenTemplate>
+    <SourceTitle xmlns="4873beb7-5857-4685-be1f-d57550cc96cc" xsi:nil="true"/>
+    <LocOverallLocStatusLookup xmlns="4873beb7-5857-4685-be1f-d57550cc96cc" xsi:nil="true"/>
+    <APEditor xmlns="4873beb7-5857-4685-be1f-d57550cc96cc">
+      <UserInfo>
+        <DisplayName/>
+        <AccountId xsi:nil="true"/>
+        <AccountType/>
+      </UserInfo>
+    </APEditor>
+    <UALocComments xmlns="4873beb7-5857-4685-be1f-d57550cc96cc" xsi:nil="true"/>
+    <IntlLangReviewDate xmlns="4873beb7-5857-4685-be1f-d57550cc96cc" xsi:nil="true"/>
+    <PublishStatusLookup xmlns="4873beb7-5857-4685-be1f-d57550cc96cc">
+      <Value>1343188</Value>
+    </PublishStatusLookup>
+    <ParentAssetId xmlns="4873beb7-5857-4685-be1f-d57550cc96cc" xsi:nil="true"/>
+    <FeatureTagsTaxHTField0 xmlns="4873beb7-5857-4685-be1f-d57550cc96cc">
+      <Terms xmlns="http://schemas.microsoft.com/office/infopath/2007/PartnerControls"/>
+    </FeatureTagsTaxHTField0>
+    <MachineTranslated xmlns="4873beb7-5857-4685-be1f-d57550cc96cc">false</MachineTranslated>
+    <Providers xmlns="4873beb7-5857-4685-be1f-d57550cc96cc" xsi:nil="true"/>
+    <OriginalSourceMarket xmlns="4873beb7-5857-4685-be1f-d57550cc96cc" xsi:nil="true"/>
+    <APDescription xmlns="4873beb7-5857-4685-be1f-d57550cc96cc" xsi:nil="true"/>
+    <ContentItem xmlns="4873beb7-5857-4685-be1f-d57550cc96cc" xsi:nil="true"/>
+    <ClipArtFilename xmlns="4873beb7-5857-4685-be1f-d57550cc96cc" xsi:nil="true"/>
+    <TPInstallLocation xmlns="4873beb7-5857-4685-be1f-d57550cc96cc" xsi:nil="true"/>
+    <TimesCloned xmlns="4873beb7-5857-4685-be1f-d57550cc96cc" xsi:nil="true"/>
+    <PublishTargets xmlns="4873beb7-5857-4685-be1f-d57550cc96cc">OfficeOnlineVNext</PublishTargets>
+    <AcquiredFrom xmlns="4873beb7-5857-4685-be1f-d57550cc96cc">Internal MS</AcquiredFrom>
+    <AssetStart xmlns="4873beb7-5857-4685-be1f-d57550cc96cc">2011-11-23T17:29:00+00:00</AssetStart>
+    <FriendlyTitle xmlns="4873beb7-5857-4685-be1f-d57550cc96cc" xsi:nil="true"/>
+    <Provider xmlns="4873beb7-5857-4685-be1f-d57550cc96cc" xsi:nil="true"/>
+    <LastHandOff xmlns="4873beb7-5857-4685-be1f-d57550cc96cc" xsi:nil="true"/>
+    <TPClientViewer xmlns="4873beb7-5857-4685-be1f-d57550cc96cc" xsi:nil="true"/>
+    <TemplateStatus xmlns="4873beb7-5857-4685-be1f-d57550cc96cc">Complete</TemplateStatus>
+    <Downloads xmlns="4873beb7-5857-4685-be1f-d57550cc96cc">0</Downloads>
+    <OOCacheId xmlns="4873beb7-5857-4685-be1f-d57550cc96cc" xsi:nil="true"/>
+    <IsDeleted xmlns="4873beb7-5857-4685-be1f-d57550cc96cc">false</IsDeleted>
+    <LocPublishedDependentAssetsLookup xmlns="4873beb7-5857-4685-be1f-d57550cc96cc" xsi:nil="true"/>
+    <AssetExpire xmlns="4873beb7-5857-4685-be1f-d57550cc96cc">2029-05-12T07:00:00+00:00</AssetExpire>
+    <CSXSubmissionMarket xmlns="4873beb7-5857-4685-be1f-d57550cc96cc" xsi:nil="true"/>
+    <DSATActionTaken xmlns="4873beb7-5857-4685-be1f-d57550cc96cc" xsi:nil="true"/>
+    <SubmitterId xmlns="4873beb7-5857-4685-be1f-d57550cc96cc" xsi:nil="true"/>
+    <EditorialTags xmlns="4873beb7-5857-4685-be1f-d57550cc96cc" xsi:nil="true"/>
+    <TPExecutable xmlns="4873beb7-5857-4685-be1f-d57550cc96cc" xsi:nil="true"/>
+    <CSXSubmissionDate xmlns="4873beb7-5857-4685-be1f-d57550cc96cc" xsi:nil="true"/>
+    <CSXUpdate xmlns="4873beb7-5857-4685-be1f-d57550cc96cc">false</CSXUpdate>
+    <AssetType xmlns="4873beb7-5857-4685-be1f-d57550cc96cc">TP</AssetType>
+    <ApprovalLog xmlns="4873beb7-5857-4685-be1f-d57550cc96cc" xsi:nil="true"/>
+    <BugNumber xmlns="4873beb7-5857-4685-be1f-d57550cc96cc" xsi:nil="true"/>
+    <OriginAsset xmlns="4873beb7-5857-4685-be1f-d57550cc96cc" xsi:nil="true"/>
+    <TPComponent xmlns="4873beb7-5857-4685-be1f-d57550cc96cc" xsi:nil="true"/>
+    <Milestone xmlns="4873beb7-5857-4685-be1f-d57550cc96cc" xsi:nil="true"/>
+    <RecommendationsModifier xmlns="4873beb7-5857-4685-be1f-d57550cc96cc" xsi:nil="true"/>
+    <AssetId xmlns="4873beb7-5857-4685-be1f-d57550cc96cc">TP102787001</AssetId>
+    <PolicheckWords xmlns="4873beb7-5857-4685-be1f-d57550cc96cc" xsi:nil="true"/>
+    <TPLaunchHelpLink xmlns="4873beb7-5857-4685-be1f-d57550cc96cc" xsi:nil="true"/>
+    <IntlLocPriority xmlns="4873beb7-5857-4685-be1f-d57550cc96cc" xsi:nil="true"/>
+    <TPApplication xmlns="4873beb7-5857-4685-be1f-d57550cc96cc" xsi:nil="true"/>
+    <IntlLangReviewer xmlns="4873beb7-5857-4685-be1f-d57550cc96cc" xsi:nil="true"/>
+    <HandoffToMSDN xmlns="4873beb7-5857-4685-be1f-d57550cc96cc" xsi:nil="true"/>
+    <PlannedPubDate xmlns="4873beb7-5857-4685-be1f-d57550cc96cc" xsi:nil="true"/>
+    <CrawlForDependencies xmlns="4873beb7-5857-4685-be1f-d57550cc96cc">false</CrawlForDependencies>
+    <LocLastLocAttemptVersionLookup xmlns="4873beb7-5857-4685-be1f-d57550cc96cc">693888</LocLastLocAttemptVersionLookup>
+    <LocProcessedForHandoffsLookup xmlns="4873beb7-5857-4685-be1f-d57550cc96cc" xsi:nil="true"/>
+    <TrustLevel xmlns="4873beb7-5857-4685-be1f-d57550cc96cc">1 Microsoft Managed Content</TrustLevel>
+    <CampaignTagsTaxHTField0 xmlns="4873beb7-5857-4685-be1f-d57550cc96cc">
+      <Terms xmlns="http://schemas.microsoft.com/office/infopath/2007/PartnerControls"/>
+    </CampaignTagsTaxHTField0>
+    <TPNamespace xmlns="4873beb7-5857-4685-be1f-d57550cc96cc" xsi:nil="true"/>
+    <LocOverallPreviewStatusLookup xmlns="4873beb7-5857-4685-be1f-d57550cc96cc" xsi:nil="true"/>
+    <TaxCatchAll xmlns="4873beb7-5857-4685-be1f-d57550cc96cc"/>
+    <IsSearchable xmlns="4873beb7-5857-4685-be1f-d57550cc96cc">false</IsSearchable>
+    <TemplateTemplateType xmlns="4873beb7-5857-4685-be1f-d57550cc96cc">Word Document Template</TemplateTemplateType>
+    <Markets xmlns="4873beb7-5857-4685-be1f-d57550cc96cc"/>
+    <IntlLangReview xmlns="4873beb7-5857-4685-be1f-d57550cc96cc" xsi:nil="true"/>
+    <UAProjectedTotalWords xmlns="4873beb7-5857-4685-be1f-d57550cc96cc" xsi:nil="true"/>
+    <OutputCachingOn xmlns="4873beb7-5857-4685-be1f-d57550cc96cc">false</OutputCachingOn>
+    <AverageRating xmlns="4873beb7-5857-4685-be1f-d57550cc96cc" xsi:nil="true"/>
+    <LocMarketGroupTiers2 xmlns="4873beb7-5857-4685-be1f-d57550cc96cc" xsi:nil="true"/>
+    <APAuthor xmlns="4873beb7-5857-4685-be1f-d57550cc96cc">
+      <UserInfo>
+        <DisplayName>REDMOND\v-namall</DisplayName>
+        <AccountId>978</AccountId>
+        <AccountType/>
+      </UserInfo>
+    </APAuthor>
+    <TPCommandLine xmlns="4873beb7-5857-4685-be1f-d57550cc96cc" xsi:nil="true"/>
+    <LocManualTestRequired xmlns="4873beb7-5857-4685-be1f-d57550cc96cc">false</LocManualTestRequired>
+    <TPAppVersion xmlns="4873beb7-5857-4685-be1f-d57550cc96cc" xsi:nil="true"/>
+    <EditorialStatus xmlns="4873beb7-5857-4685-be1f-d57550cc96cc">Complete</EditorialStatus>
+    <LocProcessedForMarketsLookup xmlns="4873beb7-5857-4685-be1f-d57550cc96cc" xsi:nil="true"/>
+    <LastModifiedDateTime xmlns="4873beb7-5857-4685-be1f-d57550cc96cc" xsi:nil="true"/>
+    <TPLaunchHelpLinkType xmlns="4873beb7-5857-4685-be1f-d57550cc96cc">Template</TPLaunchHelpLinkType>
+    <ScenarioTagsTaxHTField0 xmlns="4873beb7-5857-4685-be1f-d57550cc96cc">
+      <Terms xmlns="http://schemas.microsoft.com/office/infopath/2007/PartnerControls"/>
+    </ScenarioTagsTaxHTField0>
+    <OriginalRelease xmlns="4873beb7-5857-4685-be1f-d57550cc96cc">14</OriginalRelease>
+    <LocalizationTagsTaxHTField0 xmlns="4873beb7-5857-4685-be1f-d57550cc96cc">
+      <Terms xmlns="http://schemas.microsoft.com/office/infopath/2007/PartnerControls"/>
+    </LocalizationTagsTaxHTField0>
+    <Manager xmlns="4873beb7-5857-4685-be1f-d57550cc96cc" xsi:nil="true"/>
+    <UALocRecommendation xmlns="4873beb7-5857-4685-be1f-d57550cc96cc">Localize</UALocRecommendation>
+    <LocOverallHandbackStatusLookup xmlns="4873beb7-5857-4685-be1f-d57550cc96cc" xsi:nil="true"/>
+    <ArtSampleDocs xmlns="4873beb7-5857-4685-be1f-d57550cc96cc" xsi:nil="true"/>
+    <UACurrentWords xmlns="4873beb7-5857-4685-be1f-d57550cc96cc" xsi:nil="true"/>
+    <ShowIn xmlns="4873beb7-5857-4685-be1f-d57550cc96cc">Show everywhere</ShowIn>
+    <CSXHash xmlns="4873beb7-5857-4685-be1f-d57550cc96cc" xsi:nil="true"/>
+    <VoteCount xmlns="4873beb7-5857-4685-be1f-d57550cc96cc" xsi:nil="true"/>
+    <InternalTagsTaxHTField0 xmlns="4873beb7-5857-4685-be1f-d57550cc96cc">
+      <Terms xmlns="http://schemas.microsoft.com/office/infopath/2007/PartnerControls"/>
+    </InternalTagsTaxHTField0>
+    <UANotes xmlns="4873beb7-5857-4685-be1f-d57550cc96cc" xsi:nil="true"/>
+  </documentManagement>
+</p:properties>
+</file>
+
+<file path=customXml/item3.xml><?xml version="1.0" encoding="utf-8"?>
 <ct:contentTypeSchema xmlns:ct="http://schemas.microsoft.com/office/2006/metadata/contentType" xmlns:ma="http://schemas.microsoft.com/office/2006/metadata/properties/metaAttributes" ct:_="" ma:_="" ma:contentTypeName="TemplateFile" ma:contentTypeID="0x0101006EDDDB5EE6D98C44930B742096920B300400F5B6D36B3EF94B4E9A635CDF2A18F5B8" ma:contentTypeVersion="72" ma:contentTypeDescription="Create a new document." ma:contentTypeScope="" ma:versionID="a23e56308344d904b51738559c3d67c9">
   <xsd:schema xmlns:xsd="http://www.w3.org/2001/XMLSchema" xmlns:xs="http://www.w3.org/2001/XMLSchema" xmlns:p="http://schemas.microsoft.com/office/2006/metadata/properties" xmlns:ns2="4873beb7-5857-4685-be1f-d57550cc96cc" targetNamespace="http://schemas.microsoft.com/office/2006/metadata/properties" ma:root="true" ma:fieldsID="cd0908cc4600e77bf5da051303e00c8d" ns2:_="">
     <xsd:import namespace="4873beb7-5857-4685-be1f-d57550cc96cc"/>
@@ -30762,156 +31110,29 @@
 </ct:contentTypeSchema>
 </file>
 
-<file path=customXml/item2.xml><?xml version="1.0" encoding="utf-8"?>
-<?mso-contentType ?>
-<FormTemplates xmlns="http://schemas.microsoft.com/sharepoint/v3/contenttype/forms">
-  <Display>DocumentLibraryForm</Display>
-  <Edit>AssetEditForm</Edit>
-  <New>DocumentLibraryForm</New>
-</FormTemplates>
-</file>
-
-<file path=customXml/item3.xml><?xml version="1.0" encoding="utf-8"?>
-<p:properties xmlns:p="http://schemas.microsoft.com/office/2006/metadata/properties" xmlns:xsi="http://www.w3.org/2001/XMLSchema-instance" xmlns:pc="http://schemas.microsoft.com/office/infopath/2007/PartnerControls">
-  <documentManagement>
-    <LocLastLocAttemptVersionTypeLookup xmlns="4873beb7-5857-4685-be1f-d57550cc96cc" xsi:nil="true"/>
-    <MarketSpecific xmlns="4873beb7-5857-4685-be1f-d57550cc96cc">false</MarketSpecific>
-    <ApprovalStatus xmlns="4873beb7-5857-4685-be1f-d57550cc96cc">InProgress</ApprovalStatus>
-    <LocComments xmlns="4873beb7-5857-4685-be1f-d57550cc96cc" xsi:nil="true"/>
-    <DirectSourceMarket xmlns="4873beb7-5857-4685-be1f-d57550cc96cc" xsi:nil="true"/>
-    <LocPublishedLinkedAssetsLookup xmlns="4873beb7-5857-4685-be1f-d57550cc96cc" xsi:nil="true"/>
-    <ThumbnailAssetId xmlns="4873beb7-5857-4685-be1f-d57550cc96cc" xsi:nil="true"/>
-    <PrimaryImageGen xmlns="4873beb7-5857-4685-be1f-d57550cc96cc">true</PrimaryImageGen>
-    <LegacyData xmlns="4873beb7-5857-4685-be1f-d57550cc96cc" xsi:nil="true"/>
-    <LocNewPublishedVersionLookup xmlns="4873beb7-5857-4685-be1f-d57550cc96cc" xsi:nil="true"/>
-    <NumericId xmlns="4873beb7-5857-4685-be1f-d57550cc96cc">102787001</NumericId>
-    <TPFriendlyName xmlns="4873beb7-5857-4685-be1f-d57550cc96cc" xsi:nil="true"/>
-    <LocOverallPublishStatusLookup xmlns="4873beb7-5857-4685-be1f-d57550cc96cc" xsi:nil="true"/>
-    <LocRecommendedHandoff xmlns="4873beb7-5857-4685-be1f-d57550cc96cc" xsi:nil="true"/>
-    <BlockPublish xmlns="4873beb7-5857-4685-be1f-d57550cc96cc">false</BlockPublish>
-    <BusinessGroup xmlns="4873beb7-5857-4685-be1f-d57550cc96cc" xsi:nil="true"/>
-    <OpenTemplate xmlns="4873beb7-5857-4685-be1f-d57550cc96cc">true</OpenTemplate>
-    <SourceTitle xmlns="4873beb7-5857-4685-be1f-d57550cc96cc" xsi:nil="true"/>
-    <LocOverallLocStatusLookup xmlns="4873beb7-5857-4685-be1f-d57550cc96cc" xsi:nil="true"/>
-    <APEditor xmlns="4873beb7-5857-4685-be1f-d57550cc96cc">
-      <UserInfo>
-        <DisplayName/>
-        <AccountId xsi:nil="true"/>
-        <AccountType/>
-      </UserInfo>
-    </APEditor>
-    <UALocComments xmlns="4873beb7-5857-4685-be1f-d57550cc96cc" xsi:nil="true"/>
-    <IntlLangReviewDate xmlns="4873beb7-5857-4685-be1f-d57550cc96cc" xsi:nil="true"/>
-    <PublishStatusLookup xmlns="4873beb7-5857-4685-be1f-d57550cc96cc">
-      <Value>1343188</Value>
-    </PublishStatusLookup>
-    <ParentAssetId xmlns="4873beb7-5857-4685-be1f-d57550cc96cc" xsi:nil="true"/>
-    <FeatureTagsTaxHTField0 xmlns="4873beb7-5857-4685-be1f-d57550cc96cc">
-      <Terms xmlns="http://schemas.microsoft.com/office/infopath/2007/PartnerControls"/>
-    </FeatureTagsTaxHTField0>
-    <MachineTranslated xmlns="4873beb7-5857-4685-be1f-d57550cc96cc">false</MachineTranslated>
-    <Providers xmlns="4873beb7-5857-4685-be1f-d57550cc96cc" xsi:nil="true"/>
-    <OriginalSourceMarket xmlns="4873beb7-5857-4685-be1f-d57550cc96cc" xsi:nil="true"/>
-    <APDescription xmlns="4873beb7-5857-4685-be1f-d57550cc96cc" xsi:nil="true"/>
-    <ContentItem xmlns="4873beb7-5857-4685-be1f-d57550cc96cc" xsi:nil="true"/>
-    <ClipArtFilename xmlns="4873beb7-5857-4685-be1f-d57550cc96cc" xsi:nil="true"/>
-    <TPInstallLocation xmlns="4873beb7-5857-4685-be1f-d57550cc96cc" xsi:nil="true"/>
-    <TimesCloned xmlns="4873beb7-5857-4685-be1f-d57550cc96cc" xsi:nil="true"/>
-    <PublishTargets xmlns="4873beb7-5857-4685-be1f-d57550cc96cc">OfficeOnlineVNext</PublishTargets>
-    <AcquiredFrom xmlns="4873beb7-5857-4685-be1f-d57550cc96cc">Internal MS</AcquiredFrom>
-    <AssetStart xmlns="4873beb7-5857-4685-be1f-d57550cc96cc">2011-11-23T17:29:00+00:00</AssetStart>
-    <FriendlyTitle xmlns="4873beb7-5857-4685-be1f-d57550cc96cc" xsi:nil="true"/>
-    <Provider xmlns="4873beb7-5857-4685-be1f-d57550cc96cc" xsi:nil="true"/>
-    <LastHandOff xmlns="4873beb7-5857-4685-be1f-d57550cc96cc" xsi:nil="true"/>
-    <TPClientViewer xmlns="4873beb7-5857-4685-be1f-d57550cc96cc" xsi:nil="true"/>
-    <TemplateStatus xmlns="4873beb7-5857-4685-be1f-d57550cc96cc">Complete</TemplateStatus>
-    <Downloads xmlns="4873beb7-5857-4685-be1f-d57550cc96cc">0</Downloads>
-    <OOCacheId xmlns="4873beb7-5857-4685-be1f-d57550cc96cc" xsi:nil="true"/>
-    <IsDeleted xmlns="4873beb7-5857-4685-be1f-d57550cc96cc">false</IsDeleted>
-    <LocPublishedDependentAssetsLookup xmlns="4873beb7-5857-4685-be1f-d57550cc96cc" xsi:nil="true"/>
-    <AssetExpire xmlns="4873beb7-5857-4685-be1f-d57550cc96cc">2029-05-12T07:00:00+00:00</AssetExpire>
-    <CSXSubmissionMarket xmlns="4873beb7-5857-4685-be1f-d57550cc96cc" xsi:nil="true"/>
-    <DSATActionTaken xmlns="4873beb7-5857-4685-be1f-d57550cc96cc" xsi:nil="true"/>
-    <SubmitterId xmlns="4873beb7-5857-4685-be1f-d57550cc96cc" xsi:nil="true"/>
-    <EditorialTags xmlns="4873beb7-5857-4685-be1f-d57550cc96cc" xsi:nil="true"/>
-    <TPExecutable xmlns="4873beb7-5857-4685-be1f-d57550cc96cc" xsi:nil="true"/>
-    <CSXSubmissionDate xmlns="4873beb7-5857-4685-be1f-d57550cc96cc" xsi:nil="true"/>
-    <CSXUpdate xmlns="4873beb7-5857-4685-be1f-d57550cc96cc">false</CSXUpdate>
-    <AssetType xmlns="4873beb7-5857-4685-be1f-d57550cc96cc">TP</AssetType>
-    <ApprovalLog xmlns="4873beb7-5857-4685-be1f-d57550cc96cc" xsi:nil="true"/>
-    <BugNumber xmlns="4873beb7-5857-4685-be1f-d57550cc96cc" xsi:nil="true"/>
-    <OriginAsset xmlns="4873beb7-5857-4685-be1f-d57550cc96cc" xsi:nil="true"/>
-    <TPComponent xmlns="4873beb7-5857-4685-be1f-d57550cc96cc" xsi:nil="true"/>
-    <Milestone xmlns="4873beb7-5857-4685-be1f-d57550cc96cc" xsi:nil="true"/>
-    <RecommendationsModifier xmlns="4873beb7-5857-4685-be1f-d57550cc96cc" xsi:nil="true"/>
-    <AssetId xmlns="4873beb7-5857-4685-be1f-d57550cc96cc">TP102787001</AssetId>
-    <PolicheckWords xmlns="4873beb7-5857-4685-be1f-d57550cc96cc" xsi:nil="true"/>
-    <TPLaunchHelpLink xmlns="4873beb7-5857-4685-be1f-d57550cc96cc" xsi:nil="true"/>
-    <IntlLocPriority xmlns="4873beb7-5857-4685-be1f-d57550cc96cc" xsi:nil="true"/>
-    <TPApplication xmlns="4873beb7-5857-4685-be1f-d57550cc96cc" xsi:nil="true"/>
-    <IntlLangReviewer xmlns="4873beb7-5857-4685-be1f-d57550cc96cc" xsi:nil="true"/>
-    <HandoffToMSDN xmlns="4873beb7-5857-4685-be1f-d57550cc96cc" xsi:nil="true"/>
-    <PlannedPubDate xmlns="4873beb7-5857-4685-be1f-d57550cc96cc" xsi:nil="true"/>
-    <CrawlForDependencies xmlns="4873beb7-5857-4685-be1f-d57550cc96cc">false</CrawlForDependencies>
-    <LocLastLocAttemptVersionLookup xmlns="4873beb7-5857-4685-be1f-d57550cc96cc">693888</LocLastLocAttemptVersionLookup>
-    <LocProcessedForHandoffsLookup xmlns="4873beb7-5857-4685-be1f-d57550cc96cc" xsi:nil="true"/>
-    <TrustLevel xmlns="4873beb7-5857-4685-be1f-d57550cc96cc">1 Microsoft Managed Content</TrustLevel>
-    <CampaignTagsTaxHTField0 xmlns="4873beb7-5857-4685-be1f-d57550cc96cc">
-      <Terms xmlns="http://schemas.microsoft.com/office/infopath/2007/PartnerControls"/>
-    </CampaignTagsTaxHTField0>
-    <TPNamespace xmlns="4873beb7-5857-4685-be1f-d57550cc96cc" xsi:nil="true"/>
-    <LocOverallPreviewStatusLookup xmlns="4873beb7-5857-4685-be1f-d57550cc96cc" xsi:nil="true"/>
-    <TaxCatchAll xmlns="4873beb7-5857-4685-be1f-d57550cc96cc"/>
-    <IsSearchable xmlns="4873beb7-5857-4685-be1f-d57550cc96cc">false</IsSearchable>
-    <TemplateTemplateType xmlns="4873beb7-5857-4685-be1f-d57550cc96cc">Word Document Template</TemplateTemplateType>
-    <Markets xmlns="4873beb7-5857-4685-be1f-d57550cc96cc"/>
-    <IntlLangReview xmlns="4873beb7-5857-4685-be1f-d57550cc96cc" xsi:nil="true"/>
-    <UAProjectedTotalWords xmlns="4873beb7-5857-4685-be1f-d57550cc96cc" xsi:nil="true"/>
-    <OutputCachingOn xmlns="4873beb7-5857-4685-be1f-d57550cc96cc">false</OutputCachingOn>
-    <AverageRating xmlns="4873beb7-5857-4685-be1f-d57550cc96cc" xsi:nil="true"/>
-    <LocMarketGroupTiers2 xmlns="4873beb7-5857-4685-be1f-d57550cc96cc" xsi:nil="true"/>
-    <APAuthor xmlns="4873beb7-5857-4685-be1f-d57550cc96cc">
-      <UserInfo>
-        <DisplayName>REDMOND\v-namall</DisplayName>
-        <AccountId>978</AccountId>
-        <AccountType/>
-      </UserInfo>
-    </APAuthor>
-    <TPCommandLine xmlns="4873beb7-5857-4685-be1f-d57550cc96cc" xsi:nil="true"/>
-    <LocManualTestRequired xmlns="4873beb7-5857-4685-be1f-d57550cc96cc">false</LocManualTestRequired>
-    <TPAppVersion xmlns="4873beb7-5857-4685-be1f-d57550cc96cc" xsi:nil="true"/>
-    <EditorialStatus xmlns="4873beb7-5857-4685-be1f-d57550cc96cc">Complete</EditorialStatus>
-    <LocProcessedForMarketsLookup xmlns="4873beb7-5857-4685-be1f-d57550cc96cc" xsi:nil="true"/>
-    <LastModifiedDateTime xmlns="4873beb7-5857-4685-be1f-d57550cc96cc" xsi:nil="true"/>
-    <TPLaunchHelpLinkType xmlns="4873beb7-5857-4685-be1f-d57550cc96cc">Template</TPLaunchHelpLinkType>
-    <ScenarioTagsTaxHTField0 xmlns="4873beb7-5857-4685-be1f-d57550cc96cc">
-      <Terms xmlns="http://schemas.microsoft.com/office/infopath/2007/PartnerControls"/>
-    </ScenarioTagsTaxHTField0>
-    <OriginalRelease xmlns="4873beb7-5857-4685-be1f-d57550cc96cc">14</OriginalRelease>
-    <LocalizationTagsTaxHTField0 xmlns="4873beb7-5857-4685-be1f-d57550cc96cc">
-      <Terms xmlns="http://schemas.microsoft.com/office/infopath/2007/PartnerControls"/>
-    </LocalizationTagsTaxHTField0>
-    <Manager xmlns="4873beb7-5857-4685-be1f-d57550cc96cc" xsi:nil="true"/>
-    <UALocRecommendation xmlns="4873beb7-5857-4685-be1f-d57550cc96cc">Localize</UALocRecommendation>
-    <LocOverallHandbackStatusLookup xmlns="4873beb7-5857-4685-be1f-d57550cc96cc" xsi:nil="true"/>
-    <ArtSampleDocs xmlns="4873beb7-5857-4685-be1f-d57550cc96cc" xsi:nil="true"/>
-    <UACurrentWords xmlns="4873beb7-5857-4685-be1f-d57550cc96cc" xsi:nil="true"/>
-    <ShowIn xmlns="4873beb7-5857-4685-be1f-d57550cc96cc">Show everywhere</ShowIn>
-    <CSXHash xmlns="4873beb7-5857-4685-be1f-d57550cc96cc" xsi:nil="true"/>
-    <VoteCount xmlns="4873beb7-5857-4685-be1f-d57550cc96cc" xsi:nil="true"/>
-    <InternalTagsTaxHTField0 xmlns="4873beb7-5857-4685-be1f-d57550cc96cc">
-      <Terms xmlns="http://schemas.microsoft.com/office/infopath/2007/PartnerControls"/>
-    </InternalTagsTaxHTField0>
-    <UANotes xmlns="4873beb7-5857-4685-be1f-d57550cc96cc" xsi:nil="true"/>
-  </documentManagement>
-</p:properties>
-</file>
-
 <file path=customXml/item4.xml><?xml version="1.0" encoding="utf-8"?>
 <b:Sources xmlns:b="http://schemas.openxmlformats.org/officeDocument/2006/bibliography" xmlns="http://schemas.openxmlformats.org/officeDocument/2006/bibliography" SelectedStyle="\apasixtheditionofficeonline.xsl" StyleName="APA" Version="6"/>
 </file>
 
 <file path=customXml/itemProps1.xml><?xml version="1.0" encoding="utf-8"?>
+<ds:datastoreItem xmlns:ds="http://schemas.openxmlformats.org/officeDocument/2006/customXml" ds:itemID="{C01C3C56-10DB-49F7-B061-44D8728D078A}">
+  <ds:schemaRefs>
+    <ds:schemaRef ds:uri="http://schemas.microsoft.com/sharepoint/v3/contenttype/forms"/>
+  </ds:schemaRefs>
+</ds:datastoreItem>
+</file>
+
+<file path=customXml/itemProps2.xml><?xml version="1.0" encoding="utf-8"?>
+<ds:datastoreItem xmlns:ds="http://schemas.openxmlformats.org/officeDocument/2006/customXml" ds:itemID="{7FBDB1CC-CEFB-4E46-8174-1F0AA0D30B24}">
+  <ds:schemaRefs>
+    <ds:schemaRef ds:uri="http://schemas.microsoft.com/office/2006/metadata/properties"/>
+    <ds:schemaRef ds:uri="http://schemas.microsoft.com/office/infopath/2007/PartnerControls"/>
+    <ds:schemaRef ds:uri="4873beb7-5857-4685-be1f-d57550cc96cc"/>
+  </ds:schemaRefs>
+</ds:datastoreItem>
+</file>
+
+<file path=customXml/itemProps3.xml><?xml version="1.0" encoding="utf-8"?>
 <ds:datastoreItem xmlns:ds="http://schemas.openxmlformats.org/officeDocument/2006/customXml" ds:itemID="{4B3A7E92-E05A-4924-9E8A-9F6659E5855B}">
   <ds:schemaRefs>
     <ds:schemaRef ds:uri="http://schemas.microsoft.com/office/2006/metadata/contentType"/>
@@ -30929,26 +31150,8 @@
 </ds:datastoreItem>
 </file>
 
-<file path=customXml/itemProps2.xml><?xml version="1.0" encoding="utf-8"?>
-<ds:datastoreItem xmlns:ds="http://schemas.openxmlformats.org/officeDocument/2006/customXml" ds:itemID="{C01C3C56-10DB-49F7-B061-44D8728D078A}">
-  <ds:schemaRefs>
-    <ds:schemaRef ds:uri="http://schemas.microsoft.com/sharepoint/v3/contenttype/forms"/>
-  </ds:schemaRefs>
-</ds:datastoreItem>
-</file>
-
-<file path=customXml/itemProps3.xml><?xml version="1.0" encoding="utf-8"?>
-<ds:datastoreItem xmlns:ds="http://schemas.openxmlformats.org/officeDocument/2006/customXml" ds:itemID="{7FBDB1CC-CEFB-4E46-8174-1F0AA0D30B24}">
-  <ds:schemaRefs>
-    <ds:schemaRef ds:uri="http://schemas.microsoft.com/office/2006/metadata/properties"/>
-    <ds:schemaRef ds:uri="http://schemas.microsoft.com/office/infopath/2007/PartnerControls"/>
-    <ds:schemaRef ds:uri="4873beb7-5857-4685-be1f-d57550cc96cc"/>
-  </ds:schemaRefs>
-</ds:datastoreItem>
-</file>
-
 <file path=customXml/itemProps4.xml><?xml version="1.0" encoding="utf-8"?>
-<ds:datastoreItem xmlns:ds="http://schemas.openxmlformats.org/officeDocument/2006/customXml" ds:itemID="{BC8226A1-08C5-467B-BBB5-9E52BEB31A70}">
+<ds:datastoreItem xmlns:ds="http://schemas.openxmlformats.org/officeDocument/2006/customXml" ds:itemID="{4A7A84B1-693F-46D2-8343-A16BD0D16F7D}">
   <ds:schemaRefs>
     <ds:schemaRef ds:uri="http://schemas.openxmlformats.org/officeDocument/2006/bibliography"/>
   </ds:schemaRefs>

</xml_diff>